<commit_message>
removed git for word???
</commit_message>
<xml_diff>
--- a/Presentations/Schriftliche Arbeit/Arbeit.docx
+++ b/Presentations/Schriftliche Arbeit/Arbeit.docx
@@ -4,12 +4,8 @@
   <w:body>
     <w:p>
       <w:pPr>
-        <w:pStyle w:val="berschrift1"/>
-        <w:spacing w:before="0" w:line="360" w:lineRule="auto"/>
-        <w:jc w:val="center"/>
-        <w:rPr>
-          <w:rFonts w:cs="Arial"/>
-          <w:b w:val="0"/>
+        <w:pStyle w:val="berschrift2"/>
+        <w:rPr>
           <w:sz w:val="20"/>
         </w:rPr>
       </w:pPr>
@@ -179,17 +175,8 @@
           <w:rFonts w:cs="Arial"/>
           <w:sz w:val="20"/>
         </w:rPr>
-        <w:t xml:space="preserve">Melanie </w:t>
-      </w:r>
-      <w:proofErr w:type="spellStart"/>
-      <w:r>
-        <w:rPr>
-          <w:rFonts w:cs="Arial"/>
-          <w:sz w:val="20"/>
-        </w:rPr>
-        <w:t>Mestl</w:t>
-      </w:r>
-      <w:proofErr w:type="spellEnd"/>
+        <w:t>Melanie Mestl</w:t>
+      </w:r>
     </w:p>
     <w:p>
       <w:pPr>
@@ -1096,225 +1083,26 @@
     <w:p>
       <w:pPr>
         <w:pStyle w:val="JugendForscht"/>
-        <w:rPr>
-          <w:ins w:id="1" w:author="Levi Blu" w:date="2025-01-06T15:43:00Z"/>
-        </w:rPr>
-        <w:pPrChange w:id="2" w:author="Levi Blu" w:date="2025-01-06T15:48:00Z">
-          <w:pPr>
-            <w:spacing w:line="360" w:lineRule="auto"/>
-            <w:jc w:val="both"/>
-          </w:pPr>
-        </w:pPrChange>
-      </w:pPr>
-      <w:ins w:id="3" w:author="Levi Blu" w:date="2025-01-06T15:43:00Z">
-        <w:r>
-          <w:t>Wie haben sich die Medien über die letzten Jahre verändert? In meinem Projekt befasse ich mich mit der Datenanalyse von zwei bedeutenden Zeitungen. Ausgewählt habe ich die "New York Times" (USA) und "The Guardian" (GB). Das Ziel ist, Artikel der beiden Zeitungen zu analysieren und auszuwerten, wobei ich mich bei den beiden Zeitungen auf jeweils drei Rubriken beschränkt habe. Die drei Themen - World, Politics und Opinion - sind bei beiden Zeitungen vergleichbar, und ich werde alle Artikel dieser Rubriken analysieren. Kriterien bei der Analyse sind aktuell die Objektivität und Polarisation der Artikel,</w:t>
-        </w:r>
-      </w:ins>
-      <w:ins w:id="4" w:author="Levi Blu" w:date="2025-01-06T15:44:00Z">
-        <w:r>
-          <w:t xml:space="preserve"> </w:t>
-        </w:r>
-      </w:ins>
-      <w:ins w:id="5" w:author="Levi Blu" w:date="2025-01-06T15:43:00Z">
-        <w:r>
-          <w:t>sowie deren Länge und Anzahl. Der geplante Zeitraum dieser Analyse ist 10 bis 20 Jahre.</w:t>
-        </w:r>
-      </w:ins>
+      </w:pPr>
+      <w:r>
+        <w:t>Wie haben sich die Medien über die letzten Jahre verändert? In meinem Projekt befasse ich mich mit der Datenanalyse von zwei bedeutenden Zeitungen. Ausgewählt habe ich die "New York Times" (USA) und "The Guardian" (GB). Das Ziel ist, Artikel der beiden Zeitungen zu analysieren und auszuwerten, wobei ich mich bei den beiden Zeitungen auf jeweils drei Rubriken beschränkt habe. Die drei Themen - World, Politics und Opinion - sind bei beiden Zeitungen vergleichbar, und ich werde alle Artikel dieser Rubriken analysieren. Kriterien bei der Analyse sind aktuell die Objektivität und Polarisation der Artikel,</w:t>
+      </w:r>
+      <w:r>
+        <w:t xml:space="preserve"> sowie deren Länge und Anzahl. Der geplante Zeitraum dieser Analyse ist 10 bis 20 Jahre.</w:t>
+      </w:r>
     </w:p>
     <w:p>
       <w:pPr>
         <w:pStyle w:val="JugendForscht"/>
       </w:pPr>
-      <w:ins w:id="6" w:author="Levi Blu" w:date="2025-01-06T15:43:00Z">
-        <w:r>
-          <w:t>Das Ziel dieser Forschungsarbeit ist die Überprüfung von Vorurteilen bezüglich der Veränderung in der Berichterstattung sowie, je nach Ergebnis, die Glaubwürdigkeit von Qualitätsmedien zu stärken beziehungsweise die Veränderung der Medien im Laufe der Zeit nachzuweisen.</w:t>
-        </w:r>
-      </w:ins>
-      <w:del w:id="7" w:author="Levi Blu" w:date="2025-01-06T15:43:00Z">
-        <w:r>
-          <w:delText>Bitte stell</w:delText>
-        </w:r>
-        <w:r>
-          <w:delText>t</w:delText>
-        </w:r>
-        <w:r>
-          <w:delText xml:space="preserve"> </w:delText>
-        </w:r>
-        <w:r>
-          <w:delText>euer</w:delText>
-        </w:r>
-        <w:r>
-          <w:delText xml:space="preserve"> Projekt für Medien und Öffentlichkeit anhand folgender Fragen dar.</w:delText>
-        </w:r>
-      </w:del>
+      <w:r>
+        <w:t>Das Ziel dieser Forschungsarbeit ist die Überprüfung von Vorurteilen bezüglich der Veränderung in der Berichterstattung sowie, je nach Ergebnis, die Glaubwürdigkeit von Qualitätsmedien zu stärken beziehungsweise die Veränderung der Medien im Laufe der Zeit nachzuweisen.</w:t>
+      </w:r>
     </w:p>
     <w:p>
       <w:pPr>
         <w:pStyle w:val="JugendForscht"/>
-        <w:rPr>
-          <w:del w:id="8" w:author="Levi Blu" w:date="2025-01-06T15:43:00Z"/>
-        </w:rPr>
-      </w:pPr>
-    </w:p>
-    <w:p>
-      <w:pPr>
-        <w:pStyle w:val="JugendForscht"/>
-        <w:rPr>
-          <w:del w:id="9" w:author="Levi Blu" w:date="2025-01-06T15:43:00Z"/>
-        </w:rPr>
-        <w:pPrChange w:id="10" w:author="Levi Blu" w:date="2025-01-06T15:48:00Z">
-          <w:pPr>
-            <w:pStyle w:val="Listenabsatz"/>
-            <w:numPr>
-              <w:numId w:val="41"/>
-            </w:numPr>
-            <w:spacing w:after="0" w:line="360" w:lineRule="auto"/>
-            <w:ind w:hanging="360"/>
-            <w:jc w:val="both"/>
-          </w:pPr>
-        </w:pPrChange>
-      </w:pPr>
-      <w:del w:id="11" w:author="Levi Blu" w:date="2025-01-06T15:43:00Z">
-        <w:r>
-          <w:delText xml:space="preserve">Was ist </w:delText>
-        </w:r>
-        <w:r>
-          <w:delText>euer</w:delText>
-        </w:r>
-        <w:r>
-          <w:delText xml:space="preserve"> Thema?</w:delText>
-        </w:r>
-      </w:del>
-    </w:p>
-    <w:p>
-      <w:pPr>
-        <w:pStyle w:val="JugendForscht"/>
-        <w:rPr>
-          <w:del w:id="12" w:author="Levi Blu" w:date="2025-01-06T15:43:00Z"/>
-        </w:rPr>
-        <w:pPrChange w:id="13" w:author="Levi Blu" w:date="2025-01-06T15:48:00Z">
-          <w:pPr>
-            <w:pStyle w:val="Listenabsatz"/>
-            <w:numPr>
-              <w:numId w:val="41"/>
-            </w:numPr>
-            <w:spacing w:after="0" w:line="360" w:lineRule="auto"/>
-            <w:ind w:hanging="360"/>
-            <w:jc w:val="both"/>
-          </w:pPr>
-        </w:pPrChange>
-      </w:pPr>
-      <w:del w:id="14" w:author="Levi Blu" w:date="2025-01-06T15:43:00Z">
-        <w:r>
-          <w:delText xml:space="preserve">Was ist das Ziel </w:delText>
-        </w:r>
-        <w:r>
-          <w:delText>eures</w:delText>
-        </w:r>
-        <w:r>
-          <w:delText xml:space="preserve"> Projektes?</w:delText>
-        </w:r>
-      </w:del>
-    </w:p>
-    <w:p>
-      <w:pPr>
-        <w:pStyle w:val="JugendForscht"/>
-        <w:rPr>
-          <w:del w:id="15" w:author="Levi Blu" w:date="2025-01-06T15:43:00Z"/>
-        </w:rPr>
-        <w:pPrChange w:id="16" w:author="Levi Blu" w:date="2025-01-06T15:48:00Z">
-          <w:pPr>
-            <w:pStyle w:val="Listenabsatz"/>
-            <w:numPr>
-              <w:numId w:val="41"/>
-            </w:numPr>
-            <w:spacing w:after="0" w:line="360" w:lineRule="auto"/>
-            <w:ind w:hanging="360"/>
-            <w:jc w:val="both"/>
-          </w:pPr>
-        </w:pPrChange>
-      </w:pPr>
-      <w:del w:id="17" w:author="Levi Blu" w:date="2025-01-06T15:43:00Z">
-        <w:r>
-          <w:delText xml:space="preserve">Wie </w:delText>
-        </w:r>
-        <w:r>
-          <w:delText>seid ihr</w:delText>
-        </w:r>
-        <w:r>
-          <w:delText xml:space="preserve"> auf die Idee gekommen?</w:delText>
-        </w:r>
-      </w:del>
-    </w:p>
-    <w:p>
-      <w:pPr>
-        <w:pStyle w:val="JugendForscht"/>
-        <w:rPr>
-          <w:del w:id="18" w:author="Levi Blu" w:date="2025-01-06T15:43:00Z"/>
-        </w:rPr>
-        <w:pPrChange w:id="19" w:author="Levi Blu" w:date="2025-01-06T15:48:00Z">
-          <w:pPr>
-            <w:pStyle w:val="Listenabsatz"/>
-            <w:numPr>
-              <w:numId w:val="41"/>
-            </w:numPr>
-            <w:spacing w:after="0" w:line="360" w:lineRule="auto"/>
-            <w:ind w:hanging="360"/>
-            <w:jc w:val="both"/>
-          </w:pPr>
-        </w:pPrChange>
-      </w:pPr>
-      <w:del w:id="20" w:author="Levi Blu" w:date="2025-01-06T15:43:00Z">
-        <w:r>
-          <w:delText>Was ha</w:delText>
-        </w:r>
-        <w:r>
-          <w:delText>b</w:delText>
-        </w:r>
-        <w:r>
-          <w:delText xml:space="preserve">t </w:delText>
-        </w:r>
-        <w:r>
-          <w:delText>ihr</w:delText>
-        </w:r>
-        <w:r>
-          <w:delText xml:space="preserve"> gemacht?</w:delText>
-        </w:r>
-      </w:del>
-    </w:p>
-    <w:p>
-      <w:pPr>
-        <w:pStyle w:val="JugendForscht"/>
-        <w:pPrChange w:id="21" w:author="Levi Blu" w:date="2025-01-06T15:48:00Z">
-          <w:pPr>
-            <w:pStyle w:val="Listenabsatz"/>
-            <w:numPr>
-              <w:numId w:val="41"/>
-            </w:numPr>
-            <w:spacing w:after="0" w:line="360" w:lineRule="auto"/>
-            <w:ind w:hanging="360"/>
-            <w:jc w:val="both"/>
-          </w:pPr>
-        </w:pPrChange>
-      </w:pPr>
-      <w:del w:id="22" w:author="Levi Blu" w:date="2025-01-06T15:43:00Z">
-        <w:r>
-          <w:delText>Was ha</w:delText>
-        </w:r>
-        <w:r>
-          <w:delText>b</w:delText>
-        </w:r>
-        <w:r>
-          <w:delText xml:space="preserve">t </w:delText>
-        </w:r>
-        <w:r>
-          <w:delText>ihr</w:delText>
-        </w:r>
-        <w:r>
-          <w:delText xml:space="preserve"> noch vor?</w:delText>
-        </w:r>
-      </w:del>
+      </w:pPr>
     </w:p>
     <w:p>
       <w:pPr>
@@ -1344,276 +1132,56 @@
         <w:spacing w:line="360" w:lineRule="auto"/>
         <w:jc w:val="both"/>
         <w:rPr>
-          <w:ins w:id="23" w:author="Levi Blu" w:date="2025-01-06T15:46:00Z"/>
           <w:color w:val="000000" w:themeColor="text1"/>
           <w:sz w:val="20"/>
-          <w:rPrChange w:id="24" w:author="Levi Blu" w:date="2025-01-06T15:47:00Z">
-            <w:rPr>
-              <w:ins w:id="25" w:author="Levi Blu" w:date="2025-01-06T15:46:00Z"/>
-              <w:rFonts w:ascii="Helvetica" w:hAnsi="Helvetica" w:cs="Helvetica"/>
-              <w:color w:val="555555"/>
-            </w:rPr>
-          </w:rPrChange>
-        </w:rPr>
-      </w:pPr>
-      <w:ins w:id="26" w:author="Levi Blu" w:date="2025-01-06T15:46:00Z">
-        <w:r>
-          <w:rPr>
-            <w:color w:val="000000" w:themeColor="text1"/>
-            <w:sz w:val="20"/>
-            <w:rPrChange w:id="27" w:author="Levi Blu" w:date="2025-01-06T15:47:00Z">
-              <w:rPr>
-                <w:rFonts w:ascii="Helvetica" w:hAnsi="Helvetica" w:cs="Helvetica"/>
-                <w:color w:val="555555"/>
-                <w:sz w:val="24"/>
-                <w:szCs w:val="24"/>
-                <w:lang w:val="en-GB" w:eastAsia="en-GB"/>
-              </w:rPr>
-            </w:rPrChange>
-          </w:rPr>
-          <w:t>Das Projekt untersucht die zeitliche Entwicklung von Sentiment (Polarisation und Objektivität), Artikellänge und Artikelanzahl in "The New York Times" und "The Guardian" zwischen 2010 und 2021. Mithilfe von Python wurden Artikel gesammelt und analysiert, um langfristige Trends zu identifizieren.</w:t>
-        </w:r>
-        <w:r>
-          <w:rPr>
-            <w:color w:val="000000" w:themeColor="text1"/>
-            <w:sz w:val="20"/>
-            <w:rPrChange w:id="28" w:author="Levi Blu" w:date="2025-01-06T15:47:00Z">
-              <w:rPr>
-                <w:rFonts w:ascii="Helvetica" w:hAnsi="Helvetica" w:cs="Helvetica"/>
-                <w:color w:val="555555"/>
-                <w:sz w:val="24"/>
-                <w:szCs w:val="24"/>
-                <w:lang w:val="en-GB" w:eastAsia="en-GB"/>
-              </w:rPr>
-            </w:rPrChange>
-          </w:rPr>
-          <w:br/>
-          <w:t xml:space="preserve">Da für die Auswertung der Analyse eine Vielzahl von Optionen möglich ist, wurde zur Veranschaulichung exemplarisch die Analyse von </w:t>
-        </w:r>
-        <w:proofErr w:type="gramStart"/>
-        <w:r>
-          <w:rPr>
-            <w:color w:val="000000" w:themeColor="text1"/>
-            <w:sz w:val="20"/>
-            <w:rPrChange w:id="29" w:author="Levi Blu" w:date="2025-01-06T15:47:00Z">
-              <w:rPr>
-                <w:rFonts w:ascii="Helvetica" w:hAnsi="Helvetica" w:cs="Helvetica"/>
-                <w:color w:val="555555"/>
-                <w:sz w:val="24"/>
-                <w:szCs w:val="24"/>
-                <w:lang w:val="en-GB" w:eastAsia="en-GB"/>
-              </w:rPr>
-            </w:rPrChange>
-          </w:rPr>
-          <w:t>Artikelanzahl….</w:t>
-        </w:r>
-        <w:proofErr w:type="gramEnd"/>
-        <w:r>
-          <w:rPr>
-            <w:color w:val="000000" w:themeColor="text1"/>
-            <w:sz w:val="20"/>
-            <w:rPrChange w:id="30" w:author="Levi Blu" w:date="2025-01-06T15:47:00Z">
-              <w:rPr>
-                <w:rFonts w:ascii="Helvetica" w:hAnsi="Helvetica" w:cs="Helvetica"/>
-                <w:color w:val="555555"/>
-                <w:sz w:val="24"/>
-                <w:szCs w:val="24"/>
-                <w:lang w:val="en-GB" w:eastAsia="en-GB"/>
-              </w:rPr>
-            </w:rPrChange>
-          </w:rPr>
-          <w:t>.?? folgende Ergebnisse ausgewählt.</w:t>
-        </w:r>
-      </w:ins>
+        </w:rPr>
+      </w:pPr>
+      <w:r>
+        <w:rPr>
+          <w:color w:val="000000" w:themeColor="text1"/>
+          <w:sz w:val="20"/>
+        </w:rPr>
+        <w:t>Das Projekt untersucht die zeitliche Entwicklung von Sentiment (Polarisation und Objektivität), Artikellänge und Artikelanzahl in "The New York Times" und "The Guardian" zwischen 2010 und 2021. Mithilfe von Python wurden Artikel gesammelt und analysiert, um langfristige Trends zu identifizieren.</w:t>
+      </w:r>
+      <w:r>
+        <w:rPr>
+          <w:color w:val="000000" w:themeColor="text1"/>
+          <w:sz w:val="20"/>
+        </w:rPr>
+        <w:br/>
+        <w:t>Da für die Auswertung der Analyse eine Vielzahl von Optionen möglich ist, wurde zur Veranschaulichung exemplarisch die Analyse von Artikelanzahl…..?? folgende Ergebnisse ausgewählt.</w:t>
+      </w:r>
     </w:p>
     <w:p>
       <w:pPr>
         <w:pStyle w:val="JugendForscht"/>
-        <w:rPr>
-          <w:ins w:id="31" w:author="Levi Blu" w:date="2025-01-06T15:46:00Z"/>
-          <w:rPrChange w:id="32" w:author="Levi Blu" w:date="2025-01-06T15:47:00Z">
-            <w:rPr>
-              <w:ins w:id="33" w:author="Levi Blu" w:date="2025-01-06T15:46:00Z"/>
-              <w:rFonts w:ascii="Helvetica" w:hAnsi="Helvetica" w:cs="Helvetica"/>
-              <w:color w:val="555555"/>
-            </w:rPr>
-          </w:rPrChange>
-        </w:rPr>
-        <w:pPrChange w:id="34" w:author="Levi Blu" w:date="2025-01-06T15:46:00Z">
-          <w:pPr>
-            <w:pStyle w:val="StandardWeb"/>
-            <w:shd w:val="clear" w:color="auto" w:fill="FFFFFF"/>
-            <w:spacing w:before="0" w:beforeAutospacing="0" w:after="240" w:afterAutospacing="0"/>
-          </w:pPr>
-        </w:pPrChange>
-      </w:pPr>
-      <w:ins w:id="35" w:author="Levi Blu" w:date="2025-01-06T15:46:00Z">
-        <w:r>
-          <w:rPr>
-            <w:rPrChange w:id="36" w:author="Levi Blu" w:date="2025-01-06T15:47:00Z">
-              <w:rPr>
-                <w:rFonts w:ascii="Helvetica" w:hAnsi="Helvetica" w:cs="Helvetica"/>
-                <w:color w:val="555555"/>
-              </w:rPr>
-            </w:rPrChange>
-          </w:rPr>
-          <w:t>Die Ergebnisse zeigen:</w:t>
-        </w:r>
-      </w:ins>
+      </w:pPr>
+      <w:r>
+        <w:t>Die Ergebnisse zeigen:</w:t>
+      </w:r>
     </w:p>
     <w:p>
       <w:pPr>
         <w:pStyle w:val="JugendForscht"/>
-        <w:rPr>
-          <w:ins w:id="37" w:author="Levi Blu" w:date="2025-01-06T15:46:00Z"/>
-          <w:rPrChange w:id="38" w:author="Levi Blu" w:date="2025-01-06T15:47:00Z">
-            <w:rPr>
-              <w:ins w:id="39" w:author="Levi Blu" w:date="2025-01-06T15:46:00Z"/>
-              <w:rFonts w:ascii="Helvetica" w:hAnsi="Helvetica" w:cs="Helvetica"/>
-              <w:color w:val="555555"/>
-            </w:rPr>
-          </w:rPrChange>
-        </w:rPr>
-        <w:pPrChange w:id="40" w:author="Levi Blu" w:date="2025-01-06T15:46:00Z">
-          <w:pPr>
-            <w:pStyle w:val="StandardWeb"/>
-            <w:shd w:val="clear" w:color="auto" w:fill="FFFFFF"/>
-            <w:spacing w:before="0" w:beforeAutospacing="0" w:after="240" w:afterAutospacing="0"/>
-          </w:pPr>
-        </w:pPrChange>
-      </w:pPr>
-      <w:ins w:id="41" w:author="Levi Blu" w:date="2025-01-06T15:46:00Z">
-        <w:r>
-          <w:rPr>
-            <w:rPrChange w:id="42" w:author="Levi Blu" w:date="2025-01-06T15:47:00Z">
-              <w:rPr>
-                <w:rFonts w:ascii="Helvetica" w:hAnsi="Helvetica" w:cs="Helvetica"/>
-                <w:color w:val="555555"/>
-              </w:rPr>
-            </w:rPrChange>
-          </w:rPr>
-          <w:t>Die Artikelanzahl sinkt im Guardian in der Rubrik "Opinion", während sie im Politikbereich der New York Times deutlich ansteigt.</w:t>
-        </w:r>
-        <w:r>
-          <w:rPr>
-            <w:rPrChange w:id="43" w:author="Levi Blu" w:date="2025-01-06T15:47:00Z">
-              <w:rPr>
-                <w:rFonts w:ascii="Helvetica" w:hAnsi="Helvetica" w:cs="Helvetica"/>
-                <w:color w:val="555555"/>
-              </w:rPr>
-            </w:rPrChange>
-          </w:rPr>
-          <w:br/>
-        </w:r>
-        <w:r>
-          <w:rPr>
-            <w:rPrChange w:id="44" w:author="Levi Blu" w:date="2025-01-06T15:47:00Z">
-              <w:rPr>
-                <w:rFonts w:ascii="Helvetica" w:hAnsi="Helvetica" w:cs="Helvetica"/>
-                <w:color w:val="555555"/>
-              </w:rPr>
-            </w:rPrChange>
-          </w:rPr>
-          <w:lastRenderedPageBreak/>
-          <w:t>Das Sentiment bleibt in beiden Zeitungen konstant (durchschnittlich neutral). Jedoch zeigt die Kategorie "World" eine höhere Subjektivität als "Politics" und "Opinion".</w:t>
-        </w:r>
-        <w:r>
-          <w:rPr>
-            <w:rPrChange w:id="45" w:author="Levi Blu" w:date="2025-01-06T15:47:00Z">
-              <w:rPr>
-                <w:rFonts w:ascii="Helvetica" w:hAnsi="Helvetica" w:cs="Helvetica"/>
-                <w:color w:val="555555"/>
-              </w:rPr>
-            </w:rPrChange>
-          </w:rPr>
-          <w:br/>
-          <w:t>Die durchschnittliche Artikellänge unterscheidet sich: NYT-Artikel sind mit 1100 Wörtern länger als Guardian-Artikel (800 Wörter), ohne signifikante Entwicklung über die Jahre.</w:t>
-        </w:r>
-        <w:r>
-          <w:rPr>
-            <w:rPrChange w:id="46" w:author="Levi Blu" w:date="2025-01-06T15:47:00Z">
-              <w:rPr>
-                <w:rFonts w:ascii="Helvetica" w:hAnsi="Helvetica" w:cs="Helvetica"/>
-                <w:color w:val="555555"/>
-              </w:rPr>
-            </w:rPrChange>
-          </w:rPr>
-          <w:br/>
-          <w:t>Diese Erkenntnisse verdeutlichen redaktionelle Unterschiede und zeigen, wie sich globale Ereignisse auf die Berichterstattung beider Zeitungen auswirken.</w:t>
-        </w:r>
-      </w:ins>
-    </w:p>
-    <w:p>
-      <w:pPr>
-        <w:pStyle w:val="Listenabsatz"/>
-        <w:spacing w:after="0" w:line="360" w:lineRule="auto"/>
-        <w:ind w:left="360"/>
-        <w:jc w:val="both"/>
-        <w:rPr>
-          <w:del w:id="47" w:author="Levi Blu" w:date="2025-01-06T15:46:00Z"/>
-          <w:rFonts w:cs="Arial"/>
-          <w:bCs/>
-          <w:sz w:val="20"/>
-        </w:rPr>
-      </w:pPr>
-      <w:del w:id="48" w:author="Levi Blu" w:date="2025-01-06T15:46:00Z">
-        <w:r>
-          <w:rPr>
-            <w:rFonts w:cs="Arial"/>
-            <w:bCs/>
-            <w:sz w:val="20"/>
-          </w:rPr>
-          <w:delText>Bitte fass</w:delText>
-        </w:r>
-        <w:r>
-          <w:rPr>
-            <w:rFonts w:cs="Arial"/>
-            <w:bCs/>
-            <w:sz w:val="20"/>
-          </w:rPr>
-          <w:delText>t</w:delText>
-        </w:r>
-        <w:r>
-          <w:rPr>
-            <w:rFonts w:cs="Arial"/>
-            <w:bCs/>
-            <w:sz w:val="20"/>
-          </w:rPr>
-          <w:delText xml:space="preserve"> hier </w:delText>
-        </w:r>
-        <w:r>
-          <w:rPr>
-            <w:rFonts w:cs="Arial"/>
-            <w:bCs/>
-            <w:sz w:val="20"/>
-          </w:rPr>
-          <w:delText>euer</w:delText>
-        </w:r>
-        <w:r>
-          <w:rPr>
-            <w:rFonts w:cs="Arial"/>
-            <w:bCs/>
-            <w:sz w:val="20"/>
-          </w:rPr>
-          <w:delText xml:space="preserve"> Projekt kurz für die Jurymitglieder zusammen. Im Unterschied zum Projektüberblick stehen hier die wissenschaftlichen Erkenntnisse im Vordergrund. </w:delText>
-        </w:r>
-        <w:r>
-          <w:rPr>
-            <w:rFonts w:cs="Arial"/>
-            <w:bCs/>
-            <w:sz w:val="20"/>
-          </w:rPr>
-          <w:delText xml:space="preserve">Die fachliche Kurzfassung sollte immer auf dem aktuellen Stand der schriftlichen Arbeit sein. </w:delText>
-        </w:r>
-        <w:r>
-          <w:rPr>
-            <w:rFonts w:cs="Arial"/>
-            <w:bCs/>
-            <w:sz w:val="20"/>
-          </w:rPr>
-          <w:delText xml:space="preserve"> </w:delText>
-        </w:r>
-      </w:del>
+      </w:pPr>
+      <w:r>
+        <w:t>Die Artikelanzahl sinkt im Guardian in der Rubrik "Opinion", während sie im Politikbereich der New York Times deutlich ansteigt.</w:t>
+      </w:r>
+      <w:r>
+        <w:br/>
+      </w:r>
+      <w:r>
+        <w:lastRenderedPageBreak/>
+        <w:t>Das Sentiment bleibt in beiden Zeitungen konstant (durchschnittlich neutral). Jedoch zeigt die Kategorie "World" eine höhere Subjektivität als "Politics" und "Opinion".</w:t>
+      </w:r>
+      <w:r>
+        <w:br/>
+        <w:t>Die durchschnittliche Artikellänge unterscheidet sich: NYT-Artikel sind mit 1100 Wörtern länger als Guardian-Artikel (800 Wörter), ohne signifikante Entwicklung über die Jahre.</w:t>
+      </w:r>
+      <w:r>
+        <w:br/>
+        <w:t>Diese Erkenntnisse verdeutlichen redaktionelle Unterschiede und zeigen, wie sich globale Ereignisse auf die Berichterstattung beider Zeitungen auswirken.</w:t>
+      </w:r>
     </w:p>
     <w:p>
       <w:pPr>
@@ -1655,106 +1223,18 @@
     <w:p>
       <w:pPr>
         <w:pStyle w:val="JugendForscht"/>
-        <w:rPr>
-          <w:ins w:id="49" w:author="Levi Blu" w:date="2025-01-06T15:47:00Z"/>
-          <w:rPrChange w:id="50" w:author="Levi Blu" w:date="2025-01-06T15:47:00Z">
-            <w:rPr>
-              <w:ins w:id="51" w:author="Levi Blu" w:date="2025-01-06T15:47:00Z"/>
-              <w:rFonts w:ascii="Helvetica" w:hAnsi="Helvetica" w:cs="Helvetica"/>
-              <w:color w:val="555555"/>
-            </w:rPr>
-          </w:rPrChange>
-        </w:rPr>
-        <w:pPrChange w:id="52" w:author="Levi Blu" w:date="2025-01-06T15:47:00Z">
-          <w:pPr>
-            <w:pStyle w:val="StandardWeb"/>
-            <w:shd w:val="clear" w:color="auto" w:fill="FFFFFF"/>
-            <w:spacing w:before="0" w:beforeAutospacing="0" w:after="240" w:afterAutospacing="0"/>
-          </w:pPr>
-        </w:pPrChange>
-      </w:pPr>
-      <w:ins w:id="53" w:author="Levi Blu" w:date="2025-01-06T15:47:00Z">
-        <w:r>
-          <w:rPr>
-            <w:rPrChange w:id="54" w:author="Levi Blu" w:date="2025-01-06T15:47:00Z">
-              <w:rPr>
-                <w:rFonts w:ascii="Helvetica" w:hAnsi="Helvetica" w:cs="Helvetica"/>
-                <w:color w:val="555555"/>
-              </w:rPr>
-            </w:rPrChange>
-          </w:rPr>
-          <w:t xml:space="preserve">Die Diskussion über Fake News und das schwindende Vertrauen in die Medien ist in </w:t>
-        </w:r>
-        <w:proofErr w:type="spellStart"/>
-        <w:r>
-          <w:rPr>
-            <w:rPrChange w:id="55" w:author="Levi Blu" w:date="2025-01-06T15:47:00Z">
-              <w:rPr>
-                <w:rFonts w:ascii="Helvetica" w:hAnsi="Helvetica" w:cs="Helvetica"/>
-                <w:color w:val="555555"/>
-              </w:rPr>
-            </w:rPrChange>
-          </w:rPr>
-          <w:t>allgegewärtig</w:t>
-        </w:r>
-        <w:proofErr w:type="spellEnd"/>
-        <w:r>
-          <w:rPr>
-            <w:rPrChange w:id="56" w:author="Levi Blu" w:date="2025-01-06T15:47:00Z">
-              <w:rPr>
-                <w:rFonts w:ascii="Helvetica" w:hAnsi="Helvetica" w:cs="Helvetica"/>
-                <w:color w:val="555555"/>
-              </w:rPr>
-            </w:rPrChange>
-          </w:rPr>
-          <w:t>. Laut</w:t>
-        </w:r>
-        <w:r>
-          <w:rPr>
-            <w:b/>
-            <w:bCs/>
-            <w:rPrChange w:id="57" w:author="Levi Blu" w:date="2025-01-06T15:47:00Z">
-              <w:rPr>
-                <w:rFonts w:ascii="Helvetica" w:hAnsi="Helvetica" w:cs="Helvetica"/>
-                <w:color w:val="555555"/>
-              </w:rPr>
-            </w:rPrChange>
-          </w:rPr>
-          <w:t xml:space="preserve"> (</w:t>
-        </w:r>
-        <w:r>
-          <w:rPr>
-            <w:b/>
-            <w:bCs/>
-            <w:rPrChange w:id="58" w:author="Levi Blu" w:date="2025-01-06T15:47:00Z">
-              <w:rPr/>
-            </w:rPrChange>
-          </w:rPr>
-          <w:fldChar w:fldCharType="begin"/>
-        </w:r>
-        <w:r>
-          <w:rPr>
-            <w:b/>
-            <w:bCs/>
-            <w:rPrChange w:id="59" w:author="Levi Blu" w:date="2025-01-06T15:47:00Z">
-              <w:rPr>
-                <w:rFonts w:ascii="Helvetica" w:hAnsi="Helvetica" w:cs="Helvetica"/>
-                <w:color w:val="555555"/>
-              </w:rPr>
-            </w:rPrChange>
-          </w:rPr>
-          <w:instrText xml:space="preserve"> HYPERLINK "http://statita.com/" </w:instrText>
-        </w:r>
-        <w:r>
-          <w:rPr>
-            <w:b/>
-            <w:bCs/>
-            <w:rPrChange w:id="60" w:author="Levi Blu" w:date="2025-01-06T15:47:00Z">
-              <w:rPr/>
-            </w:rPrChange>
-          </w:rPr>
-          <w:fldChar w:fldCharType="separate"/>
-        </w:r>
+      </w:pPr>
+      <w:r>
+        <w:t>Die Diskussion über Fake News und das schwindende Vertrauen in die Medien ist in allgegewärtig. Laut</w:t>
+      </w:r>
+      <w:r>
+        <w:rPr>
+          <w:b/>
+          <w:bCs/>
+        </w:rPr>
+        <w:t xml:space="preserve"> (</w:t>
+      </w:r>
+      <w:hyperlink r:id="rId9" w:history="1">
         <w:r>
           <w:rPr>
             <w:rStyle w:val="Hyperlink"/>
@@ -1763,983 +1243,157 @@
             <w:bCs/>
             <w:color w:val="0088CC"/>
             <w:u w:val="none"/>
-            <w:rPrChange w:id="61" w:author="Levi Blu" w:date="2025-01-06T15:47:00Z">
-              <w:rPr>
-                <w:rStyle w:val="Hyperlink"/>
-                <w:rFonts w:ascii="Helvetica" w:hAnsi="Helvetica" w:cs="Helvetica"/>
-                <w:color w:val="0088CC"/>
-                <w:u w:val="none"/>
-              </w:rPr>
-            </w:rPrChange>
           </w:rPr>
           <w:t>statita.com</w:t>
         </w:r>
-        <w:r>
-          <w:rPr>
-            <w:b/>
-            <w:bCs/>
-            <w:rPrChange w:id="62" w:author="Levi Blu" w:date="2025-01-06T15:47:00Z">
-              <w:rPr/>
-            </w:rPrChange>
-          </w:rPr>
-          <w:fldChar w:fldCharType="end"/>
-        </w:r>
-        <w:r>
-          <w:rPr>
-            <w:b/>
-            <w:bCs/>
-            <w:rPrChange w:id="63" w:author="Levi Blu" w:date="2025-01-06T15:47:00Z">
-              <w:rPr>
-                <w:rFonts w:ascii="Helvetica" w:hAnsi="Helvetica" w:cs="Helvetica"/>
-                <w:color w:val="555555"/>
-              </w:rPr>
-            </w:rPrChange>
-          </w:rPr>
-          <w:t>)</w:t>
-        </w:r>
-        <w:r>
-          <w:rPr>
-            <w:rPrChange w:id="64" w:author="Levi Blu" w:date="2025-01-06T15:47:00Z">
-              <w:rPr>
-                <w:rFonts w:ascii="Helvetica" w:hAnsi="Helvetica" w:cs="Helvetica"/>
-                <w:color w:val="555555"/>
-              </w:rPr>
-            </w:rPrChange>
-          </w:rPr>
-          <w:t xml:space="preserve"> </w:t>
-        </w:r>
-        <w:proofErr w:type="spellStart"/>
-        <w:r>
-          <w:rPr>
-            <w:rPrChange w:id="65" w:author="Levi Blu" w:date="2025-01-06T15:47:00Z">
-              <w:rPr>
-                <w:rFonts w:ascii="Helvetica" w:hAnsi="Helvetica" w:cs="Helvetica"/>
-                <w:color w:val="555555"/>
-              </w:rPr>
-            </w:rPrChange>
-          </w:rPr>
-          <w:t>Edeman</w:t>
-        </w:r>
-        <w:proofErr w:type="spellEnd"/>
-        <w:r>
-          <w:rPr>
-            <w:rPrChange w:id="66" w:author="Levi Blu" w:date="2025-01-06T15:47:00Z">
-              <w:rPr>
-                <w:rFonts w:ascii="Helvetica" w:hAnsi="Helvetica" w:cs="Helvetica"/>
-                <w:color w:val="555555"/>
-              </w:rPr>
-            </w:rPrChange>
-          </w:rPr>
-          <w:t xml:space="preserve"> Trust Barometer 2024 zeigt, fass Menschen eher in klassische </w:t>
-        </w:r>
-        <w:proofErr w:type="spellStart"/>
-        <w:r>
-          <w:rPr>
-            <w:rPrChange w:id="67" w:author="Levi Blu" w:date="2025-01-06T15:47:00Z">
-              <w:rPr>
-                <w:rFonts w:ascii="Helvetica" w:hAnsi="Helvetica" w:cs="Helvetica"/>
-                <w:color w:val="555555"/>
-              </w:rPr>
-            </w:rPrChange>
-          </w:rPr>
-          <w:t>Medienals</w:t>
-        </w:r>
-        <w:proofErr w:type="spellEnd"/>
-        <w:r>
-          <w:rPr>
-            <w:rPrChange w:id="68" w:author="Levi Blu" w:date="2025-01-06T15:47:00Z">
-              <w:rPr>
-                <w:rFonts w:ascii="Helvetica" w:hAnsi="Helvetica" w:cs="Helvetica"/>
-                <w:color w:val="555555"/>
-              </w:rPr>
-            </w:rPrChange>
-          </w:rPr>
-          <w:t xml:space="preserve"> in </w:t>
-        </w:r>
-        <w:proofErr w:type="spellStart"/>
-        <w:r>
-          <w:rPr>
-            <w:rPrChange w:id="69" w:author="Levi Blu" w:date="2025-01-06T15:47:00Z">
-              <w:rPr>
-                <w:rFonts w:ascii="Helvetica" w:hAnsi="Helvetica" w:cs="Helvetica"/>
-                <w:color w:val="555555"/>
-              </w:rPr>
-            </w:rPrChange>
-          </w:rPr>
-          <w:t>soziwle</w:t>
-        </w:r>
-        <w:proofErr w:type="spellEnd"/>
-        <w:r>
-          <w:rPr>
-            <w:rPrChange w:id="70" w:author="Levi Blu" w:date="2025-01-06T15:47:00Z">
-              <w:rPr>
-                <w:rFonts w:ascii="Helvetica" w:hAnsi="Helvetica" w:cs="Helvetica"/>
-                <w:color w:val="555555"/>
-              </w:rPr>
-            </w:rPrChange>
-          </w:rPr>
-          <w:t xml:space="preserve"> Medien vertrauen Jedoch hat „Deutschland, das Land der Qualitätspresse …auch ein Problem mit dem Vertrauen in die Leitmedien…nur 46 % gaben an, sie hätten Vertrauen in die Presse „</w:t>
-        </w:r>
-        <w:r>
-          <w:rPr>
-            <w:rPrChange w:id="71" w:author="Levi Blu" w:date="2025-01-06T15:47:00Z">
-              <w:rPr>
-                <w:rFonts w:ascii="Helvetica" w:hAnsi="Helvetica" w:cs="Helvetica"/>
-                <w:color w:val="555555"/>
-              </w:rPr>
-            </w:rPrChange>
-          </w:rPr>
-          <w:br/>
-          <w:t>…laut einer FORSA Umfrage aus dem Jahr 2022 sagen 43% der Journalismus sei schlechter geworden (Quelle</w:t>
-        </w:r>
-        <w:proofErr w:type="gramStart"/>
-        <w:r>
-          <w:rPr>
-            <w:rPrChange w:id="72" w:author="Levi Blu" w:date="2025-01-06T15:47:00Z">
-              <w:rPr>
-                <w:rFonts w:ascii="Helvetica" w:hAnsi="Helvetica" w:cs="Helvetica"/>
-                <w:color w:val="555555"/>
-              </w:rPr>
-            </w:rPrChange>
-          </w:rPr>
-          <w:t>) ,</w:t>
-        </w:r>
-        <w:proofErr w:type="gramEnd"/>
-        <w:r>
-          <w:rPr>
-            <w:rPrChange w:id="73" w:author="Levi Blu" w:date="2025-01-06T15:47:00Z">
-              <w:rPr>
-                <w:rFonts w:ascii="Helvetica" w:hAnsi="Helvetica" w:cs="Helvetica"/>
-                <w:color w:val="555555"/>
-              </w:rPr>
-            </w:rPrChange>
-          </w:rPr>
-          <w:t xml:space="preserve"> “. Auch in den USA geben laut einer Studie aus dem Jahr 2023 gaben 60 % der Befragten an, ihr Vertrauen in die Medien sei gesunken.</w:t>
-        </w:r>
-        <w:r>
-          <w:rPr>
-            <w:rPrChange w:id="74" w:author="Levi Blu" w:date="2025-01-06T15:47:00Z">
-              <w:rPr>
-                <w:rFonts w:ascii="Helvetica" w:hAnsi="Helvetica" w:cs="Helvetica"/>
-                <w:color w:val="555555"/>
-              </w:rPr>
-            </w:rPrChange>
-          </w:rPr>
-          <w:br/>
-          <w:t xml:space="preserve">Laut (Quelle) können Leitmedien der Versuchung zu </w:t>
-        </w:r>
-        <w:proofErr w:type="spellStart"/>
-        <w:proofErr w:type="gramStart"/>
-        <w:r>
-          <w:rPr>
-            <w:rPrChange w:id="75" w:author="Levi Blu" w:date="2025-01-06T15:47:00Z">
-              <w:rPr>
-                <w:rFonts w:ascii="Helvetica" w:hAnsi="Helvetica" w:cs="Helvetica"/>
-                <w:color w:val="555555"/>
-              </w:rPr>
-            </w:rPrChange>
-          </w:rPr>
-          <w:t>Polarisieren</w:t>
-        </w:r>
-        <w:proofErr w:type="spellEnd"/>
-        <w:r>
-          <w:rPr>
-            <w:rPrChange w:id="76" w:author="Levi Blu" w:date="2025-01-06T15:47:00Z">
-              <w:rPr>
-                <w:rFonts w:ascii="Helvetica" w:hAnsi="Helvetica" w:cs="Helvetica"/>
-                <w:color w:val="555555"/>
-              </w:rPr>
-            </w:rPrChange>
-          </w:rPr>
-          <w:t>(</w:t>
-        </w:r>
-        <w:proofErr w:type="gramEnd"/>
-        <w:r>
-          <w:rPr>
-            <w:rPrChange w:id="77" w:author="Levi Blu" w:date="2025-01-06T15:47:00Z">
-              <w:rPr>
-                <w:rFonts w:ascii="Helvetica" w:hAnsi="Helvetica" w:cs="Helvetica"/>
-                <w:color w:val="555555"/>
-              </w:rPr>
-            </w:rPrChange>
-          </w:rPr>
-          <w:t xml:space="preserve">…) </w:t>
-        </w:r>
-        <w:proofErr w:type="spellStart"/>
-        <w:r>
-          <w:rPr>
-            <w:rPrChange w:id="78" w:author="Levi Blu" w:date="2025-01-06T15:47:00Z">
-              <w:rPr>
-                <w:rFonts w:ascii="Helvetica" w:hAnsi="Helvetica" w:cs="Helvetica"/>
-                <w:color w:val="555555"/>
-              </w:rPr>
-            </w:rPrChange>
-          </w:rPr>
-          <w:t>noícht</w:t>
-        </w:r>
-        <w:proofErr w:type="spellEnd"/>
-        <w:r>
-          <w:rPr>
-            <w:rPrChange w:id="79" w:author="Levi Blu" w:date="2025-01-06T15:47:00Z">
-              <w:rPr>
-                <w:rFonts w:ascii="Helvetica" w:hAnsi="Helvetica" w:cs="Helvetica"/>
-                <w:color w:val="555555"/>
-              </w:rPr>
-            </w:rPrChange>
-          </w:rPr>
-          <w:t xml:space="preserve"> widerstehen und bringen (..)m die Demokratie in eine schwierige Lage…</w:t>
-        </w:r>
-      </w:ins>
+      </w:hyperlink>
+      <w:r>
+        <w:rPr>
+          <w:b/>
+          <w:bCs/>
+        </w:rPr>
+        <w:t>)</w:t>
+      </w:r>
+      <w:r>
+        <w:t xml:space="preserve"> Edeman Trust Barometer 2024 zeigt, fass Menschen eher in klassische Medienals in soziwle Medien vertrauen Jedoch hat „Deutschland, das Land der Qualitätspresse …auch ein Problem mit dem Vertrauen in die Leitmedien…nur 46 % gaben an, sie hätten Vertrauen in die Presse „</w:t>
+      </w:r>
+      <w:r>
+        <w:br/>
+        <w:t>…laut einer FORSA Umfrage aus dem Jahr 2022 sagen 43% der Journalismus sei schlechter geworden (Quelle) , “. Auch in den USA geben laut einer Studie aus dem Jahr 2023 gaben 60 % der Befragten an, ihr Vertrauen in die Medien sei gesunken.</w:t>
+      </w:r>
+      <w:r>
+        <w:br/>
+        <w:t>Laut (Quelle) können Leitmedien der Versuchung zu Polarisieren(…) noícht widerstehen und bringen (..)m die Demokratie in eine schwierige Lage…</w:t>
+      </w:r>
     </w:p>
     <w:p>
       <w:pPr>
         <w:pStyle w:val="JugendForscht"/>
-        <w:rPr>
-          <w:ins w:id="80" w:author="Levi Blu" w:date="2025-01-06T15:47:00Z"/>
-          <w:rPrChange w:id="81" w:author="Levi Blu" w:date="2025-01-06T15:47:00Z">
-            <w:rPr>
-              <w:ins w:id="82" w:author="Levi Blu" w:date="2025-01-06T15:47:00Z"/>
-              <w:rFonts w:ascii="Helvetica" w:hAnsi="Helvetica" w:cs="Helvetica"/>
-              <w:color w:val="555555"/>
-            </w:rPr>
-          </w:rPrChange>
-        </w:rPr>
-        <w:pPrChange w:id="83" w:author="Levi Blu" w:date="2025-01-06T15:48:00Z">
-          <w:pPr>
-            <w:pStyle w:val="StandardWeb"/>
-            <w:shd w:val="clear" w:color="auto" w:fill="FFFFFF"/>
-            <w:spacing w:before="0" w:beforeAutospacing="0" w:after="240" w:afterAutospacing="0"/>
-          </w:pPr>
-        </w:pPrChange>
-      </w:pPr>
-      <w:ins w:id="84" w:author="Levi Blu" w:date="2025-01-06T15:47:00Z">
-        <w:r>
-          <w:rPr>
-            <w:rPrChange w:id="85" w:author="Levi Blu" w:date="2025-01-06T15:47:00Z">
-              <w:rPr>
-                <w:rFonts w:ascii="Helvetica" w:hAnsi="Helvetica" w:cs="Helvetica"/>
-                <w:color w:val="555555"/>
-              </w:rPr>
-            </w:rPrChange>
-          </w:rPr>
-          <w:t>Doch kann man auch wissenschaftlich untersuchen, ob sich die Berichterstattung tatsächlich ins Negative</w:t>
-        </w:r>
-      </w:ins>
-      <w:ins w:id="86" w:author="Levi Blu" w:date="2025-01-06T15:48:00Z">
-        <w:r>
-          <w:t xml:space="preserve"> </w:t>
-        </w:r>
-      </w:ins>
-      <w:ins w:id="87" w:author="Levi Blu" w:date="2025-01-06T15:47:00Z">
-        <w:r>
-          <w:rPr>
-            <w:rPrChange w:id="88" w:author="Levi Blu" w:date="2025-01-06T15:47:00Z">
-              <w:rPr>
-                <w:rFonts w:ascii="Helvetica" w:hAnsi="Helvetica" w:cs="Helvetica"/>
-                <w:color w:val="555555"/>
-              </w:rPr>
-            </w:rPrChange>
-          </w:rPr>
-          <w:t>verändert hat?</w:t>
-        </w:r>
-        <w:r>
-          <w:rPr>
-            <w:rPrChange w:id="89" w:author="Levi Blu" w:date="2025-01-06T15:47:00Z">
-              <w:rPr>
-                <w:rFonts w:ascii="Helvetica" w:hAnsi="Helvetica" w:cs="Helvetica"/>
-                <w:color w:val="555555"/>
-              </w:rPr>
-            </w:rPrChange>
-          </w:rPr>
-          <w:br/>
-          <w:t xml:space="preserve">Als Nutzer von sozialen Medien war meine </w:t>
-        </w:r>
-      </w:ins>
-      <w:ins w:id="90" w:author="Levi Blu" w:date="2025-01-06T15:49:00Z">
-        <w:r>
-          <w:t>ursprüngliche</w:t>
-        </w:r>
-      </w:ins>
-      <w:ins w:id="91" w:author="Levi Blu" w:date="2025-01-06T15:47:00Z">
-        <w:r>
-          <w:rPr>
-            <w:rPrChange w:id="92" w:author="Levi Blu" w:date="2025-01-06T15:47:00Z">
-              <w:rPr>
-                <w:rFonts w:ascii="Helvetica" w:hAnsi="Helvetica" w:cs="Helvetica"/>
-                <w:color w:val="555555"/>
-              </w:rPr>
-            </w:rPrChange>
-          </w:rPr>
-          <w:t xml:space="preserve"> Idee Artikel der Plattform X (ehemals Twitter) zu analysieren.</w:t>
-        </w:r>
-      </w:ins>
+      </w:pPr>
+      <w:r>
+        <w:t>Doch kann man auch wissenschaftlich untersuchen, ob sich die Berichterstattung tatsächlich ins Negative</w:t>
+      </w:r>
+      <w:r>
+        <w:t xml:space="preserve"> </w:t>
+      </w:r>
+      <w:r>
+        <w:t>verändert hat?</w:t>
+      </w:r>
+      <w:r>
+        <w:br/>
+        <w:t xml:space="preserve">Als Nutzer von sozialen Medien war meine </w:t>
+      </w:r>
+      <w:r>
+        <w:t>ursprüngliche</w:t>
+      </w:r>
+      <w:r>
+        <w:t xml:space="preserve"> Idee Artikel der Plattform X (ehemals Twitter) zu analysieren.</w:t>
+      </w:r>
     </w:p>
     <w:p>
       <w:pPr>
         <w:pStyle w:val="JugendForscht"/>
-        <w:rPr>
-          <w:ins w:id="93" w:author="Levi Blu" w:date="2025-01-06T15:47:00Z"/>
-          <w:rPrChange w:id="94" w:author="Levi Blu" w:date="2025-01-06T15:47:00Z">
-            <w:rPr>
-              <w:ins w:id="95" w:author="Levi Blu" w:date="2025-01-06T15:47:00Z"/>
-              <w:rFonts w:ascii="Helvetica" w:hAnsi="Helvetica" w:cs="Helvetica"/>
-              <w:color w:val="555555"/>
-            </w:rPr>
-          </w:rPrChange>
-        </w:rPr>
-        <w:pPrChange w:id="96" w:author="Levi Blu" w:date="2025-01-06T15:47:00Z">
-          <w:pPr>
-            <w:pStyle w:val="StandardWeb"/>
-            <w:shd w:val="clear" w:color="auto" w:fill="FFFFFF"/>
-            <w:spacing w:before="0" w:beforeAutospacing="0" w:after="240" w:afterAutospacing="0"/>
-          </w:pPr>
-        </w:pPrChange>
-      </w:pPr>
-      <w:ins w:id="97" w:author="Levi Blu" w:date="2025-01-06T15:47:00Z">
-        <w:r>
-          <w:rPr>
-            <w:rPrChange w:id="98" w:author="Levi Blu" w:date="2025-01-06T15:47:00Z">
-              <w:rPr>
-                <w:rFonts w:ascii="Helvetica" w:hAnsi="Helvetica" w:cs="Helvetica"/>
-                <w:color w:val="555555"/>
-              </w:rPr>
-            </w:rPrChange>
-          </w:rPr>
-          <w:t>Nach ein wenig durchsuchen der Webseite viel mir schnell auf, dass die meisten Meinungen auf X in Form von Videos und Bildern dargestellt wurden. Da dies als Textanalyse nicht umsetzbar war, ging meine Suche weiter zu Facebook, wo das Auslesen der Artikel nicht unterstützt wurde, und zu Reddit, wo ein ähnliches Problem wie bei X auftrat. Daraufhin habe ich meinen Blick auf die sogenannten Leitmedien gerichtet/geworfen.</w:t>
-        </w:r>
-      </w:ins>
+      </w:pPr>
+      <w:r>
+        <w:t>Nach ein wenig durchsuchen der Webseite viel mir schnell auf, dass die meisten Meinungen auf X in Form von Videos und Bildern dargestellt wurden. Da dies als Textanalyse nicht umsetzbar war, ging meine Suche weiter zu Facebook, wo das Auslesen der Artikel nicht unterstützt wurde, und zu Reddit, wo ein ähnliches Problem wie bei X auftrat. Daraufhin habe ich meinen Blick auf die sogenannten Leitmedien gerichtet/geworfen.</w:t>
+      </w:r>
     </w:p>
     <w:p>
       <w:pPr>
         <w:pStyle w:val="JugendForscht"/>
-        <w:rPr>
-          <w:ins w:id="99" w:author="Levi Blu" w:date="2025-01-06T15:47:00Z"/>
-          <w:rPrChange w:id="100" w:author="Levi Blu" w:date="2025-01-06T15:47:00Z">
-            <w:rPr>
-              <w:ins w:id="101" w:author="Levi Blu" w:date="2025-01-06T15:47:00Z"/>
-              <w:rFonts w:ascii="Helvetica" w:hAnsi="Helvetica" w:cs="Helvetica"/>
-              <w:color w:val="555555"/>
-            </w:rPr>
-          </w:rPrChange>
-        </w:rPr>
-        <w:pPrChange w:id="102" w:author="Levi Blu" w:date="2025-01-06T15:47:00Z">
-          <w:pPr>
-            <w:pStyle w:val="StandardWeb"/>
-            <w:shd w:val="clear" w:color="auto" w:fill="FFFFFF"/>
-            <w:spacing w:before="0" w:beforeAutospacing="0" w:after="240" w:afterAutospacing="0"/>
-          </w:pPr>
-        </w:pPrChange>
-      </w:pPr>
-      <w:ins w:id="103" w:author="Levi Blu" w:date="2025-01-06T15:47:00Z">
-        <w:r>
-          <w:rPr>
-            <w:rPrChange w:id="104" w:author="Levi Blu" w:date="2025-01-06T15:47:00Z">
-              <w:rPr>
-                <w:rFonts w:ascii="Helvetica" w:hAnsi="Helvetica" w:cs="Helvetica"/>
-                <w:color w:val="555555"/>
-              </w:rPr>
-            </w:rPrChange>
-          </w:rPr>
-          <w:t>Bei meiner ersten Recherche stieß ich auf eine Studie von Michael Haller aus dem Jahr 2017 </w:t>
-        </w:r>
-        <w:proofErr w:type="gramStart"/>
-        <w:r>
-          <w:rPr>
-            <w:rStyle w:val="HTMLCode"/>
-            <w:rFonts w:ascii="Consolas" w:hAnsi="Consolas"/>
-            <w:color w:val="030303"/>
-            <w:shd w:val="clear" w:color="auto" w:fill="F0F0F0"/>
-          </w:rPr>
-          <w:t>Mama?</w:t>
-        </w:r>
-        <w:r>
-          <w:rPr>
-            <w:rPrChange w:id="105" w:author="Levi Blu" w:date="2025-01-06T15:47:00Z">
-              <w:rPr>
-                <w:rFonts w:ascii="Helvetica" w:hAnsi="Helvetica" w:cs="Helvetica"/>
-                <w:color w:val="555555"/>
-              </w:rPr>
-            </w:rPrChange>
-          </w:rPr>
-          <w:t>.</w:t>
-        </w:r>
-        <w:proofErr w:type="gramEnd"/>
-        <w:r>
-          <w:rPr>
-            <w:rPrChange w:id="106" w:author="Levi Blu" w:date="2025-01-06T15:47:00Z">
-              <w:rPr>
-                <w:rFonts w:ascii="Helvetica" w:hAnsi="Helvetica" w:cs="Helvetica"/>
-                <w:color w:val="555555"/>
-              </w:rPr>
-            </w:rPrChange>
-          </w:rPr>
-          <w:t xml:space="preserve"> Er hat die Berichterstattung von drei deutschen Zeitungen über einen Zeitraum von 20 Wochen untersucht. Er wertete 480 Zeitungsausgaben mit 2240 Seiten aus und analysierte 1687 Berichte und Kommentare.</w:t>
-        </w:r>
-        <w:r>
-          <w:rPr>
-            <w:rPrChange w:id="107" w:author="Levi Blu" w:date="2025-01-06T15:47:00Z">
-              <w:rPr>
-                <w:rFonts w:ascii="Helvetica" w:hAnsi="Helvetica" w:cs="Helvetica"/>
-                <w:color w:val="555555"/>
-              </w:rPr>
-            </w:rPrChange>
-          </w:rPr>
-          <w:br/>
-          <w:t>Meine Idee war eine Langzeitanalyse durchzuführen, um die Entwicklung der Medien über die Jahre hinweg zu analysieren. Mithilfe moderner Technologien wollte ich eine Analyse über einen viel größeren Zeitraum durchführen.</w:t>
-        </w:r>
-      </w:ins>
+      </w:pPr>
+      <w:r>
+        <w:t>Bei meiner ersten Recherche stieß ich auf eine Studie von Michael Haller aus dem Jahr 2017 </w:t>
+      </w:r>
+      <w:r>
+        <w:rPr>
+          <w:rStyle w:val="HTMLCode"/>
+          <w:rFonts w:ascii="Consolas" w:hAnsi="Consolas"/>
+          <w:color w:val="030303"/>
+          <w:shd w:val="clear" w:color="auto" w:fill="F0F0F0"/>
+        </w:rPr>
+        <w:t>Mama?</w:t>
+      </w:r>
+      <w:r>
+        <w:t>. Er hat die Berichterstattung von drei deutschen Zeitungen über einen Zeitraum von 20 Wochen untersucht. Er wertete 480 Zeitungsausgaben mit 2240 Seiten aus und analysierte 1687 Berichte und Kommentare.</w:t>
+      </w:r>
+      <w:r>
+        <w:br/>
+        <w:t>Meine Idee war eine Langzeitanalyse durchzuführen, um die Entwicklung der Medien über die Jahre hinweg zu analysieren. Mithilfe moderner Technologien wollte ich eine Analyse über einen viel größeren Zeitraum durchführen.</w:t>
+      </w:r>
     </w:p>
     <w:p>
       <w:pPr>
         <w:pStyle w:val="JugendForscht"/>
-        <w:rPr>
-          <w:ins w:id="108" w:author="Levi Blu" w:date="2025-01-06T15:47:00Z"/>
-          <w:rPrChange w:id="109" w:author="Levi Blu" w:date="2025-01-06T15:47:00Z">
-            <w:rPr>
-              <w:ins w:id="110" w:author="Levi Blu" w:date="2025-01-06T15:47:00Z"/>
-              <w:rFonts w:ascii="Helvetica" w:hAnsi="Helvetica" w:cs="Helvetica"/>
-              <w:color w:val="555555"/>
-            </w:rPr>
-          </w:rPrChange>
-        </w:rPr>
-        <w:pPrChange w:id="111" w:author="Levi Blu" w:date="2025-01-06T15:47:00Z">
-          <w:pPr>
-            <w:pStyle w:val="StandardWeb"/>
-            <w:shd w:val="clear" w:color="auto" w:fill="FFFFFF"/>
-            <w:spacing w:before="0" w:beforeAutospacing="0" w:after="240" w:afterAutospacing="0"/>
-          </w:pPr>
-        </w:pPrChange>
-      </w:pPr>
-      <w:ins w:id="112" w:author="Levi Blu" w:date="2025-01-06T15:47:00Z">
-        <w:r>
-          <w:rPr>
-            <w:rPrChange w:id="113" w:author="Levi Blu" w:date="2025-01-06T15:47:00Z">
-              <w:rPr>
-                <w:rFonts w:ascii="Helvetica" w:hAnsi="Helvetica" w:cs="Helvetica"/>
-                <w:color w:val="555555"/>
-              </w:rPr>
-            </w:rPrChange>
-          </w:rPr>
-          <w:t>Hier habe ich zuerst mein Blick auf die "New York Times" geworfen. Diese ist bekannt für ihre objektive Berichterstattung und ist eine der größten Zeitungen in den USA.</w:t>
-        </w:r>
-      </w:ins>
+      </w:pPr>
+      <w:r>
+        <w:t>Hier habe ich zuerst mein Blick auf die "New York Times" geworfen. Diese ist bekannt für ihre objektive Berichterstattung und ist eine der größten Zeitungen in den USA.</w:t>
+      </w:r>
     </w:p>
     <w:p>
       <w:pPr>
         <w:pStyle w:val="JugendForscht"/>
-        <w:rPr>
-          <w:ins w:id="114" w:author="Levi Blu" w:date="2025-01-06T15:47:00Z"/>
-          <w:rPrChange w:id="115" w:author="Levi Blu" w:date="2025-01-06T15:47:00Z">
-            <w:rPr>
-              <w:ins w:id="116" w:author="Levi Blu" w:date="2025-01-06T15:47:00Z"/>
-              <w:rFonts w:ascii="Helvetica" w:hAnsi="Helvetica" w:cs="Helvetica"/>
-              <w:color w:val="555555"/>
-            </w:rPr>
-          </w:rPrChange>
-        </w:rPr>
-        <w:pPrChange w:id="117" w:author="Levi Blu" w:date="2025-01-06T15:47:00Z">
-          <w:pPr>
-            <w:pStyle w:val="StandardWeb"/>
-            <w:shd w:val="clear" w:color="auto" w:fill="FFFFFF"/>
-            <w:spacing w:before="0" w:beforeAutospacing="0" w:after="240" w:afterAutospacing="0"/>
-          </w:pPr>
-        </w:pPrChange>
-      </w:pPr>
-      <w:ins w:id="118" w:author="Levi Blu" w:date="2025-01-06T15:47:00Z">
-        <w:r>
-          <w:rPr>
-            <w:rPrChange w:id="119" w:author="Levi Blu" w:date="2025-01-06T15:47:00Z">
-              <w:rPr>
-                <w:rFonts w:ascii="Helvetica" w:hAnsi="Helvetica" w:cs="Helvetica"/>
-                <w:color w:val="555555"/>
-              </w:rPr>
-            </w:rPrChange>
-          </w:rPr>
-          <w:t>Um aber die Werte objektiv zu betrachten und vergleichen brauchte ich eine zweite Zeitschrift, die meinen Anforderungen entsprach. Nach ein wenig suchen stoß ich auf "The Guardian", welche einen guten Kontrast bildet.</w:t>
-        </w:r>
-        <w:r>
-          <w:rPr>
-            <w:rPrChange w:id="120" w:author="Levi Blu" w:date="2025-01-06T15:47:00Z">
-              <w:rPr>
-                <w:rFonts w:ascii="Helvetica" w:hAnsi="Helvetica" w:cs="Helvetica"/>
-                <w:color w:val="555555"/>
-              </w:rPr>
-            </w:rPrChange>
-          </w:rPr>
-          <w:br/>
-        </w:r>
-        <w:r>
-          <w:rPr>
-            <w:rStyle w:val="HTMLCode"/>
-            <w:rFonts w:ascii="Consolas" w:hAnsi="Consolas"/>
-            <w:color w:val="030303"/>
-            <w:shd w:val="clear" w:color="auto" w:fill="F0F0F0"/>
-          </w:rPr>
-          <w:lastRenderedPageBreak/>
-          <w:t>Oder:</w:t>
-        </w:r>
-        <w:r>
-          <w:rPr>
-            <w:rPrChange w:id="121" w:author="Levi Blu" w:date="2025-01-06T15:47:00Z">
-              <w:rPr>
-                <w:rFonts w:ascii="Helvetica" w:hAnsi="Helvetica" w:cs="Helvetica"/>
-                <w:color w:val="555555"/>
-              </w:rPr>
-            </w:rPrChange>
-          </w:rPr>
-          <w:br/>
-          <w:t xml:space="preserve">Als zweite Zeitschrift haben ich </w:t>
-        </w:r>
-        <w:proofErr w:type="spellStart"/>
-        <w:r>
-          <w:rPr>
-            <w:rPrChange w:id="122" w:author="Levi Blu" w:date="2025-01-06T15:47:00Z">
-              <w:rPr>
-                <w:rFonts w:ascii="Helvetica" w:hAnsi="Helvetica" w:cs="Helvetica"/>
-                <w:color w:val="555555"/>
-              </w:rPr>
-            </w:rPrChange>
-          </w:rPr>
-          <w:t>the</w:t>
-        </w:r>
-        <w:proofErr w:type="spellEnd"/>
-        <w:r>
-          <w:rPr>
-            <w:rPrChange w:id="123" w:author="Levi Blu" w:date="2025-01-06T15:47:00Z">
-              <w:rPr>
-                <w:rFonts w:ascii="Helvetica" w:hAnsi="Helvetica" w:cs="Helvetica"/>
-                <w:color w:val="555555"/>
-              </w:rPr>
-            </w:rPrChange>
-          </w:rPr>
-          <w:t xml:space="preserve"> Guardian aus UK als Vergleich ausgewählt, ebenfalls wertgeschätzt für seinen unabhängigen Journalismus.</w:t>
-        </w:r>
-      </w:ins>
+      </w:pPr>
+      <w:r>
+        <w:t>Um aber die Werte objektiv zu betrachten und vergleichen brauchte ich eine zweite Zeitschrift, die meinen Anforderungen entsprach. Nach ein wenig suchen stoß ich auf "The Guardian", welche einen guten Kontrast bildet.</w:t>
+      </w:r>
+      <w:r>
+        <w:br/>
+      </w:r>
+      <w:r>
+        <w:rPr>
+          <w:rStyle w:val="HTMLCode"/>
+          <w:rFonts w:ascii="Consolas" w:hAnsi="Consolas"/>
+          <w:color w:val="030303"/>
+          <w:shd w:val="clear" w:color="auto" w:fill="F0F0F0"/>
+        </w:rPr>
+        <w:lastRenderedPageBreak/>
+        <w:t>Oder:</w:t>
+      </w:r>
+      <w:r>
+        <w:br/>
+        <w:t>Als zweite Zeitschrift haben ich the Guardian aus UK als Vergleich ausgewählt, ebenfalls wertgeschätzt für seinen unabhängigen Journalismus.</w:t>
+      </w:r>
     </w:p>
     <w:p>
       <w:pPr>
         <w:pStyle w:val="JugendForscht"/>
-        <w:rPr>
-          <w:ins w:id="124" w:author="Levi Blu" w:date="2025-01-06T15:47:00Z"/>
-          <w:rPrChange w:id="125" w:author="Levi Blu" w:date="2025-01-06T15:47:00Z">
-            <w:rPr>
-              <w:ins w:id="126" w:author="Levi Blu" w:date="2025-01-06T15:47:00Z"/>
-              <w:rFonts w:ascii="Helvetica" w:hAnsi="Helvetica" w:cs="Helvetica"/>
-              <w:color w:val="555555"/>
-            </w:rPr>
-          </w:rPrChange>
-        </w:rPr>
-        <w:pPrChange w:id="127" w:author="Levi Blu" w:date="2025-01-06T15:47:00Z">
-          <w:pPr>
-            <w:pStyle w:val="StandardWeb"/>
-            <w:shd w:val="clear" w:color="auto" w:fill="FFFFFF"/>
-            <w:spacing w:before="0" w:beforeAutospacing="0" w:after="240" w:afterAutospacing="0"/>
-          </w:pPr>
-        </w:pPrChange>
-      </w:pPr>
-      <w:ins w:id="128" w:author="Levi Blu" w:date="2025-01-06T15:47:00Z">
-        <w:r>
-          <w:rPr>
-            <w:rPrChange w:id="129" w:author="Levi Blu" w:date="2025-01-06T15:47:00Z">
-              <w:rPr>
-                <w:rFonts w:ascii="Helvetica" w:hAnsi="Helvetica" w:cs="Helvetica"/>
-                <w:color w:val="555555"/>
-              </w:rPr>
-            </w:rPrChange>
-          </w:rPr>
-          <w:t>Ziel meiner Arbeit ist die Überprüfung folgender Fragestellungen:</w:t>
-        </w:r>
-      </w:ins>
+      </w:pPr>
+      <w:r>
+        <w:t>Ziel meiner Arbeit ist die Überprüfung folgender Fragestellungen:</w:t>
+      </w:r>
     </w:p>
     <w:p>
       <w:pPr>
         <w:pStyle w:val="JugendForscht"/>
-        <w:rPr>
-          <w:ins w:id="130" w:author="Levi Blu" w:date="2025-01-06T15:47:00Z"/>
-        </w:rPr>
-        <w:pPrChange w:id="131" w:author="Levi Blu" w:date="2025-01-06T15:47:00Z">
-          <w:pPr>
-            <w:numPr>
-              <w:numId w:val="49"/>
-            </w:numPr>
-            <w:shd w:val="clear" w:color="auto" w:fill="FFFFFF"/>
-            <w:tabs>
-              <w:tab w:val="num" w:pos="720"/>
-            </w:tabs>
-            <w:spacing w:before="100" w:beforeAutospacing="1" w:after="0"/>
-            <w:ind w:left="720" w:hanging="360"/>
-          </w:pPr>
-        </w:pPrChange>
-      </w:pPr>
-      <w:ins w:id="132" w:author="Levi Blu" w:date="2025-01-06T15:47:00Z">
-        <w:r>
-          <w:t>Wie objektiv sind die beiden analysierten Zeitungen wirklich?</w:t>
-        </w:r>
-      </w:ins>
+      </w:pPr>
+      <w:r>
+        <w:t>Wie objektiv sind die beiden analysierten Zeitungen wirklich?</w:t>
+      </w:r>
     </w:p>
     <w:p>
       <w:pPr>
         <w:pStyle w:val="JugendForscht"/>
-        <w:rPr>
-          <w:ins w:id="133" w:author="Levi Blu" w:date="2025-01-06T15:47:00Z"/>
-        </w:rPr>
-        <w:pPrChange w:id="134" w:author="Levi Blu" w:date="2025-01-06T15:47:00Z">
-          <w:pPr>
-            <w:numPr>
-              <w:numId w:val="49"/>
-            </w:numPr>
-            <w:shd w:val="clear" w:color="auto" w:fill="FFFFFF"/>
-            <w:tabs>
-              <w:tab w:val="num" w:pos="720"/>
-            </w:tabs>
-            <w:spacing w:before="100" w:beforeAutospacing="1" w:after="0"/>
-            <w:ind w:left="720" w:hanging="360"/>
-          </w:pPr>
-        </w:pPrChange>
-      </w:pPr>
-      <w:ins w:id="135" w:author="Levi Blu" w:date="2025-01-06T15:47:00Z">
-        <w:r>
-          <w:t xml:space="preserve">Wie stark hat sich die Medienberichterstattung bezogen auf Artikellänge und </w:t>
-        </w:r>
-        <w:proofErr w:type="spellStart"/>
-        <w:r>
-          <w:t>anzahl</w:t>
-        </w:r>
-        <w:proofErr w:type="spellEnd"/>
-        <w:r>
-          <w:t xml:space="preserve"> in den letzten Jahren verändert?</w:t>
-        </w:r>
-      </w:ins>
+      </w:pPr>
+      <w:r>
+        <w:t>Wie stark hat sich die Medienberichterstattung bezogen auf Artikellänge und anzahl in den letzten Jahren verändert?</w:t>
+      </w:r>
     </w:p>
     <w:p>
       <w:pPr>
         <w:pStyle w:val="JugendForscht"/>
-        <w:rPr>
-          <w:ins w:id="136" w:author="Levi Blu" w:date="2025-01-06T15:47:00Z"/>
-        </w:rPr>
-        <w:pPrChange w:id="137" w:author="Levi Blu" w:date="2025-01-06T15:47:00Z">
-          <w:pPr>
-            <w:numPr>
-              <w:numId w:val="49"/>
-            </w:numPr>
-            <w:shd w:val="clear" w:color="auto" w:fill="FFFFFF"/>
-            <w:tabs>
-              <w:tab w:val="num" w:pos="720"/>
-            </w:tabs>
-            <w:spacing w:before="100" w:beforeAutospacing="1" w:after="0"/>
-            <w:ind w:left="720" w:hanging="360"/>
-          </w:pPr>
-        </w:pPrChange>
-      </w:pPr>
-      <w:ins w:id="138" w:author="Levi Blu" w:date="2025-01-06T15:47:00Z">
-        <w:r>
-          <w:t>Wird die Medienberichte tatsächlich immer negativer dargestellt?</w:t>
-        </w:r>
-      </w:ins>
+      </w:pPr>
+      <w:r>
+        <w:t>Wird die Medienberichte tatsächlich immer negativer dargestellt?</w:t>
+      </w:r>
     </w:p>
     <w:p>
       <w:pPr>
         <w:pStyle w:val="JugendForscht"/>
-        <w:rPr>
-          <w:ins w:id="139" w:author="Levi Blu" w:date="2025-01-06T15:47:00Z"/>
-        </w:rPr>
-        <w:pPrChange w:id="140" w:author="Levi Blu" w:date="2025-01-06T15:47:00Z">
-          <w:pPr>
-            <w:numPr>
-              <w:numId w:val="49"/>
-            </w:numPr>
-            <w:shd w:val="clear" w:color="auto" w:fill="FFFFFF"/>
-            <w:tabs>
-              <w:tab w:val="num" w:pos="720"/>
-            </w:tabs>
-            <w:spacing w:before="100" w:beforeAutospacing="1" w:after="0"/>
-            <w:ind w:left="720" w:hanging="360"/>
-          </w:pPr>
-        </w:pPrChange>
-      </w:pPr>
-      <w:ins w:id="141" w:author="Levi Blu" w:date="2025-01-06T15:47:00Z">
-        <w:r>
-          <w:t>Sind Medien in den USA subjektiver als in Großbritannien?</w:t>
-        </w:r>
-      </w:ins>
-    </w:p>
-    <w:p>
-      <w:pPr>
-        <w:spacing w:after="0" w:line="360" w:lineRule="auto"/>
-        <w:ind w:left="360"/>
-        <w:jc w:val="both"/>
-        <w:rPr>
-          <w:del w:id="142" w:author="Levi Blu" w:date="2025-01-06T15:47:00Z"/>
-          <w:rFonts w:cs="Arial"/>
-          <w:sz w:val="20"/>
-        </w:rPr>
-      </w:pPr>
-      <w:del w:id="143" w:author="Levi Blu" w:date="2025-01-06T15:47:00Z">
-        <w:r>
-          <w:rPr>
-            <w:rFonts w:cs="Arial"/>
-            <w:sz w:val="20"/>
-          </w:rPr>
-          <w:delText xml:space="preserve">Hier </w:delText>
-        </w:r>
-        <w:r>
-          <w:rPr>
-            <w:rFonts w:cs="Arial"/>
-            <w:sz w:val="20"/>
-          </w:rPr>
-          <w:delText xml:space="preserve">führt ihr </w:delText>
-        </w:r>
-        <w:r>
-          <w:rPr>
-            <w:rFonts w:cs="Arial"/>
-            <w:sz w:val="20"/>
-          </w:rPr>
-          <w:delText xml:space="preserve">die </w:delText>
-        </w:r>
-        <w:r>
-          <w:rPr>
-            <w:rFonts w:cs="Arial"/>
-            <w:sz w:val="20"/>
-          </w:rPr>
-          <w:delText>Jurymitglieder</w:delText>
-        </w:r>
-        <w:r>
-          <w:rPr>
-            <w:rFonts w:cs="Arial"/>
-            <w:sz w:val="20"/>
-          </w:rPr>
-          <w:delText xml:space="preserve"> in euer Thema ein</w:delText>
-        </w:r>
-        <w:r>
-          <w:rPr>
-            <w:rFonts w:cs="Arial"/>
-            <w:sz w:val="20"/>
-          </w:rPr>
-          <w:delText xml:space="preserve">. </w:delText>
-        </w:r>
-        <w:r>
-          <w:rPr>
-            <w:rFonts w:cs="Arial"/>
-            <w:sz w:val="20"/>
-          </w:rPr>
-          <w:delText xml:space="preserve">Beschreibt gezielt eure Fragestellung. Lehrbuch-/Unterrichtswissen ist dabei weniger wichtig. </w:delText>
-        </w:r>
-        <w:r>
-          <w:rPr>
-            <w:rFonts w:cs="Arial"/>
-            <w:sz w:val="20"/>
-          </w:rPr>
-          <w:delText>Beantwortet</w:delText>
-        </w:r>
-        <w:r>
-          <w:rPr>
-            <w:rFonts w:cs="Arial"/>
-            <w:sz w:val="20"/>
-          </w:rPr>
-          <w:delText xml:space="preserve"> </w:delText>
-        </w:r>
-        <w:r>
-          <w:rPr>
-            <w:rFonts w:cs="Arial"/>
-            <w:sz w:val="20"/>
-          </w:rPr>
-          <w:delText xml:space="preserve">die </w:delText>
-        </w:r>
-        <w:r>
-          <w:rPr>
-            <w:rFonts w:cs="Arial"/>
-            <w:sz w:val="20"/>
-          </w:rPr>
-          <w:delText>folgende</w:delText>
-        </w:r>
-        <w:r>
-          <w:rPr>
-            <w:rFonts w:cs="Arial"/>
-            <w:sz w:val="20"/>
-          </w:rPr>
-          <w:delText>n</w:delText>
-        </w:r>
-        <w:r>
-          <w:rPr>
-            <w:rFonts w:cs="Arial"/>
-            <w:sz w:val="20"/>
-          </w:rPr>
-          <w:delText xml:space="preserve"> Fragen</w:delText>
-        </w:r>
-        <w:r>
-          <w:rPr>
-            <w:rFonts w:cs="Arial"/>
-            <w:sz w:val="20"/>
-          </w:rPr>
-          <w:delText>.</w:delText>
-        </w:r>
-      </w:del>
-    </w:p>
-    <w:p>
-      <w:pPr>
-        <w:pStyle w:val="Listenabsatz"/>
-        <w:numPr>
-          <w:ilvl w:val="0"/>
-          <w:numId w:val="42"/>
-        </w:numPr>
-        <w:spacing w:after="0" w:line="360" w:lineRule="auto"/>
-        <w:jc w:val="both"/>
-        <w:rPr>
-          <w:del w:id="144" w:author="Levi Blu" w:date="2025-01-06T15:47:00Z"/>
-          <w:rFonts w:cs="Arial"/>
-          <w:sz w:val="20"/>
-        </w:rPr>
-      </w:pPr>
-      <w:del w:id="145" w:author="Levi Blu" w:date="2025-01-06T15:47:00Z">
-        <w:r>
-          <w:rPr>
-            <w:rFonts w:cs="Arial"/>
-            <w:sz w:val="20"/>
-          </w:rPr>
-          <w:delText>Welche Frage</w:delText>
-        </w:r>
-        <w:r>
-          <w:rPr>
-            <w:rFonts w:cs="Arial"/>
-            <w:sz w:val="20"/>
-          </w:rPr>
-          <w:delText xml:space="preserve"> bzw. welches Problem wollt ihr</w:delText>
-        </w:r>
-        <w:r>
-          <w:rPr>
-            <w:rFonts w:cs="Arial"/>
-            <w:sz w:val="20"/>
-          </w:rPr>
-          <w:delText xml:space="preserve"> lösen?</w:delText>
-        </w:r>
-        <w:r>
-          <w:rPr>
-            <w:rFonts w:cs="Arial"/>
-            <w:sz w:val="20"/>
-          </w:rPr>
-          <w:delText xml:space="preserve"> – </w:delText>
-        </w:r>
-        <w:r>
-          <w:rPr>
-            <w:rFonts w:cs="Arial"/>
-            <w:sz w:val="20"/>
-          </w:rPr>
-          <w:delText>Ziel eurer Arbeit</w:delText>
-        </w:r>
-      </w:del>
-    </w:p>
-    <w:p>
-      <w:pPr>
-        <w:pStyle w:val="Listenabsatz"/>
-        <w:numPr>
-          <w:ilvl w:val="0"/>
-          <w:numId w:val="42"/>
-        </w:numPr>
-        <w:spacing w:after="0" w:line="360" w:lineRule="auto"/>
-        <w:jc w:val="both"/>
-        <w:rPr>
-          <w:del w:id="146" w:author="Levi Blu" w:date="2025-01-06T15:47:00Z"/>
-          <w:rFonts w:cs="Arial"/>
-          <w:sz w:val="20"/>
-        </w:rPr>
-      </w:pPr>
-      <w:del w:id="147" w:author="Levi Blu" w:date="2025-01-06T15:47:00Z">
-        <w:r>
-          <w:rPr>
-            <w:rFonts w:cs="Arial"/>
-            <w:sz w:val="20"/>
-          </w:rPr>
-          <w:delText>Wie seid ihr auf das Thema gekommen?</w:delText>
-        </w:r>
-      </w:del>
-    </w:p>
-    <w:p>
-      <w:pPr>
-        <w:pStyle w:val="Listenabsatz"/>
-        <w:numPr>
-          <w:ilvl w:val="0"/>
-          <w:numId w:val="42"/>
-        </w:numPr>
-        <w:spacing w:after="0" w:line="360" w:lineRule="auto"/>
-        <w:jc w:val="both"/>
-        <w:rPr>
-          <w:del w:id="148" w:author="Levi Blu" w:date="2025-01-06T15:47:00Z"/>
-          <w:rFonts w:cs="Arial"/>
-          <w:sz w:val="20"/>
-        </w:rPr>
-      </w:pPr>
-      <w:del w:id="149" w:author="Levi Blu" w:date="2025-01-06T15:47:00Z">
-        <w:r>
-          <w:rPr>
-            <w:rFonts w:cs="Arial"/>
-            <w:sz w:val="20"/>
-          </w:rPr>
-          <w:delText xml:space="preserve">Welche </w:delText>
-        </w:r>
-        <w:r>
-          <w:rPr>
-            <w:rFonts w:cs="Arial"/>
-            <w:sz w:val="20"/>
-          </w:rPr>
-          <w:delText>Hypothese</w:delText>
-        </w:r>
-        <w:r>
-          <w:rPr>
-            <w:rFonts w:cs="Arial"/>
-            <w:sz w:val="20"/>
-          </w:rPr>
-          <w:delText>(n)</w:delText>
-        </w:r>
-        <w:r>
-          <w:rPr>
-            <w:rFonts w:cs="Arial"/>
-            <w:sz w:val="20"/>
-          </w:rPr>
-          <w:delText>/</w:delText>
-        </w:r>
-        <w:r>
-          <w:rPr>
-            <w:rFonts w:cs="Arial"/>
-            <w:sz w:val="20"/>
-          </w:rPr>
-          <w:delText>Vermutung</w:delText>
-        </w:r>
-        <w:r>
-          <w:rPr>
-            <w:rFonts w:cs="Arial"/>
-            <w:sz w:val="20"/>
-          </w:rPr>
-          <w:delText>(</w:delText>
-        </w:r>
-        <w:r>
-          <w:rPr>
-            <w:rFonts w:cs="Arial"/>
-            <w:sz w:val="20"/>
-          </w:rPr>
-          <w:delText>en</w:delText>
-        </w:r>
-        <w:r>
-          <w:rPr>
-            <w:rFonts w:cs="Arial"/>
-            <w:sz w:val="20"/>
-          </w:rPr>
-          <w:delText>)</w:delText>
-        </w:r>
-        <w:r>
-          <w:rPr>
-            <w:rFonts w:cs="Arial"/>
-            <w:sz w:val="20"/>
-          </w:rPr>
-          <w:delText xml:space="preserve"> </w:delText>
-        </w:r>
-        <w:r>
-          <w:rPr>
-            <w:rFonts w:cs="Arial"/>
-            <w:sz w:val="20"/>
-          </w:rPr>
-          <w:delText>wollt ihr mit eurer Arbeit überprüfen?</w:delText>
-        </w:r>
-      </w:del>
+      </w:pPr>
+      <w:r>
+        <w:t>Sind Medien in den USA subjektiver als in Großbritannien?</w:t>
+      </w:r>
     </w:p>
     <w:p>
       <w:pPr>
@@ -3000,11 +1654,9 @@
         </w:rPr>
         <w:t xml:space="preserve"> </w:t>
       </w:r>
-      <w:proofErr w:type="spellStart"/>
       <w:r>
         <w:t>requests</w:t>
       </w:r>
-      <w:proofErr w:type="spellEnd"/>
       <w:r>
         <w:rPr>
           <w:color w:val="555555"/>
@@ -3145,7 +1797,7 @@
                     </pic:cNvPicPr>
                   </pic:nvPicPr>
                   <pic:blipFill>
-                    <a:blip r:embed="rId9">
+                    <a:blip r:embed="rId10">
                       <a:extLst>
                         <a:ext uri="{28A0092B-C50C-407E-A947-70E740481C1C}">
                           <a14:useLocalDpi xmlns:a14="http://schemas.microsoft.com/office/drawing/2010/main" val="0"/>
@@ -3278,7 +1930,7 @@
                     </pic:cNvPicPr>
                   </pic:nvPicPr>
                   <pic:blipFill rotWithShape="1">
-                    <a:blip r:embed="rId10">
+                    <a:blip r:embed="rId11">
                       <a:extLst>
                         <a:ext uri="{28A0092B-C50C-407E-A947-70E740481C1C}">
                           <a14:useLocalDpi xmlns:a14="http://schemas.microsoft.com/office/drawing/2010/main" val="0"/>
@@ -3370,19 +2022,7 @@
         <w:rPr>
           <w:color w:val="555555"/>
         </w:rPr>
-        <w:t xml:space="preserve"> (</w:t>
-      </w:r>
-      <w:r>
-        <w:rPr>
-          <w:color w:val="555555"/>
-        </w:rPr>
-        <w:t xml:space="preserve">siehe Abbildung </w:t>
-      </w:r>
-      <w:r>
-        <w:rPr>
-          <w:color w:val="555555"/>
-        </w:rPr>
-        <w:t>2).</w:t>
+        <w:t xml:space="preserve"> (siehe Abbildung 2).</w:t>
       </w:r>
     </w:p>
     <w:p>
@@ -3660,17 +2300,17 @@
         </w:rPr>
         <w:t xml:space="preserve"> konnte der Text gefiltert werden und die relevanten Daten gespeichert werden.</w:t>
       </w:r>
-      <w:bookmarkStart w:id="150" w:name="_MON_1797686138"/>
-      <w:bookmarkEnd w:id="150"/>
+      <w:bookmarkStart w:id="0" w:name="_MON_1797686138"/>
+      <w:bookmarkEnd w:id="0"/>
       <w:r>
         <w:rPr>
           <w:color w:val="555555"/>
         </w:rPr>
         <w:object w:dxaOrig="9072" w:dyaOrig="2441" w14:anchorId="4595C1A4">
-          <v:shape id="_x0000_i1059" type="#_x0000_t75" style="width:453.6pt;height:121.8pt" o:ole="">
-            <v:imagedata r:id="rId11" o:title=""/>
+          <v:shape id="_x0000_i1028" type="#_x0000_t75" style="width:453.6pt;height:121.8pt" o:ole="">
+            <v:imagedata r:id="rId12" o:title=""/>
           </v:shape>
-          <o:OLEObject Type="Embed" ProgID="Word.OpenDocumentText.12" ShapeID="_x0000_i1059" DrawAspect="Content" ObjectID="_1797688055" r:id="rId12"/>
+          <o:OLEObject Type="Embed" ProgID="Word.OpenDocumentText.12" ShapeID="_x0000_i1028" DrawAspect="Content" ObjectID="_1797689029" r:id="rId13"/>
         </w:object>
       </w:r>
       <w:r>
@@ -3825,13 +2465,8 @@
         <w:t>4.</w:t>
       </w:r>
       <w:r>
-        <w:t xml:space="preserve">4.2. </w:t>
-      </w:r>
-      <w:proofErr w:type="spellStart"/>
-      <w:r>
-        <w:t>Sentimentalanalyse</w:t>
-      </w:r>
-      <w:proofErr w:type="spellEnd"/>
+        <w:t>4.2. Sentimentalanalyse</w:t>
+      </w:r>
     </w:p>
     <w:p>
       <w:pPr>
@@ -3846,21 +2481,7 @@
         <w:rPr>
           <w:color w:val="555555"/>
         </w:rPr>
-        <w:t xml:space="preserve">Die </w:t>
-      </w:r>
-      <w:proofErr w:type="spellStart"/>
-      <w:r>
-        <w:rPr>
-          <w:color w:val="555555"/>
-        </w:rPr>
-        <w:t>Sentimentanalyse</w:t>
-      </w:r>
-      <w:proofErr w:type="spellEnd"/>
-      <w:r>
-        <w:rPr>
-          <w:color w:val="555555"/>
-        </w:rPr>
-        <w:t xml:space="preserve"> ist ein wichtiger Bestandteil meiner Arbeit. Hierbei wird der Text auf Polarisation sowie Subjektivität hin analysiert. </w:t>
+        <w:t xml:space="preserve">Die Sentimentanalyse ist ein wichtiger Bestandteil meiner Arbeit. Hierbei wird der Text auf Polarisation sowie Subjektivität hin analysiert. </w:t>
       </w:r>
       <w:r>
         <w:rPr>
@@ -4095,15 +2716,69 @@
         <w:br/>
         <w:t>Hierfür habe ich als erstes eine globale Funktion erstellt, die mithilfe von verschiedenen Eingabeparametern den Graphen erstellt. (</w:t>
       </w:r>
-      <w:proofErr w:type="spellStart"/>
-      <w:r>
-        <w:fldChar w:fldCharType="begin"/>
-      </w:r>
-      <w:r>
-        <w:instrText xml:space="preserve"> HYPERLINK "https://file+.vscode-resource.vscode-cdn.net/c:/Users/L-Blu/Levi/Programmieren/Python/Jugend-Forscht/Plotting/Plotting.py" </w:instrText>
-      </w:r>
-      <w:r>
-        <w:fldChar w:fldCharType="separate"/>
+      <w:hyperlink r:id="rId14" w:history="1">
+        <w:r>
+          <w:rPr>
+            <w:rStyle w:val="HTMLCode"/>
+            <w:rFonts w:ascii="Consolas" w:hAnsi="Consolas"/>
+            <w:color w:val="030303"/>
+            <w:shd w:val="clear" w:color="auto" w:fill="F0F0F0"/>
+          </w:rPr>
+          <w:t>Plotting\Plotting.py</w:t>
+        </w:r>
+      </w:hyperlink>
+      <w:r>
+        <w:t>).</w:t>
+      </w:r>
+      <w:r>
+        <w:br/>
+        <w:t>Diese Funktion wird dann in den einzelnen Dateien aufgerufen, benötigt zum Zeichnen des Graphen werden die Daten aus der Datenbank, alle Spalten, die entfernt werden sollen (z.B. ID), und andere Kleinigkeiten wie der Titel und Farben benötigt.</w:t>
+      </w:r>
+      <w:r>
+        <w:br/>
+        <w:t xml:space="preserve">Innerhalb der verschiedenen Analysetypen erstelle ich weitere Wiederholungsanweisungen um die für jede Rubrik einen Graphen zu erstellen, sowie für jedes Jahr, um die Entwicklung über die </w:t>
+      </w:r>
+      <w:r>
+        <w:t>Jahre und innerhalb der Jahre zu analysieren.</w:t>
+      </w:r>
+    </w:p>
+    <w:p>
+      <w:pPr>
+        <w:pStyle w:val="JugendForscht"/>
+      </w:pPr>
+      <w:r>
+        <w:t>4.</w:t>
+      </w:r>
+      <w:r>
+        <w:t>6. Interaktive Webseite erstellen</w:t>
+      </w:r>
+    </w:p>
+    <w:p>
+      <w:pPr>
+        <w:pStyle w:val="JugendForscht"/>
+        <w:ind w:firstLine="709"/>
+      </w:pPr>
+      <w:r>
+        <w:t>4.</w:t>
+      </w:r>
+      <w:r>
+        <w:t>6.1. Datenauswahl</w:t>
+      </w:r>
+    </w:p>
+    <w:p>
+      <w:pPr>
+        <w:pStyle w:val="JugendForscht"/>
+        <w:rPr>
+          <w:color w:val="555555"/>
+          <w:sz w:val="24"/>
+          <w:szCs w:val="24"/>
+        </w:rPr>
+      </w:pPr>
+      <w:r>
+        <w:rPr>
+          <w:color w:val="555555"/>
+        </w:rPr>
+        <w:t>Ein weiterer Weg um meine Daten zu visualisieren war durch erstellen einer interaktiven Webseite. Diese Webseite wurde mit </w:t>
       </w:r>
       <w:r>
         <w:rPr>
@@ -4112,9 +2787,14 @@
           <w:color w:val="030303"/>
           <w:shd w:val="clear" w:color="auto" w:fill="F0F0F0"/>
         </w:rPr>
-        <w:t>Plotting</w:t>
-      </w:r>
-      <w:proofErr w:type="spellEnd"/>
+        <w:t>Streamlit</w:t>
+      </w:r>
+      <w:r>
+        <w:rPr>
+          <w:color w:val="555555"/>
+        </w:rPr>
+        <w:t> erstellt. </w:t>
+      </w:r>
       <w:r>
         <w:rPr>
           <w:rStyle w:val="HTMLCode"/>
@@ -4122,35 +2802,13 @@
           <w:color w:val="030303"/>
           <w:shd w:val="clear" w:color="auto" w:fill="F0F0F0"/>
         </w:rPr>
-        <w:t>\Plotting.py</w:t>
-      </w:r>
-      <w:r>
-        <w:fldChar w:fldCharType="end"/>
-      </w:r>
-      <w:r>
-        <w:t>).</w:t>
-      </w:r>
-      <w:r>
-        <w:br/>
-        <w:t>Diese Funktion wird dann in den einzelnen Dateien aufgerufen, benötigt zum Zeichnen des Graphen werden die Daten aus der Datenbank, alle Spalten, die entfernt werden sollen (z.B. ID), und andere Kleinigkeiten wie der Titel und Farben benötigt.</w:t>
-      </w:r>
-      <w:r>
-        <w:br/>
-        <w:t xml:space="preserve">Innerhalb der verschiedenen Analysetypen erstelle ich weitere Wiederholungsanweisungen um die für jede Rubrik einen Graphen zu erstellen, sowie für jedes Jahr, um die Entwicklung über die </w:t>
-      </w:r>
-      <w:r>
-        <w:t>Jahre und innerhalb der Jahre zu analysieren.</w:t>
-      </w:r>
-    </w:p>
-    <w:p>
-      <w:pPr>
-        <w:pStyle w:val="JugendForscht"/>
-      </w:pPr>
-      <w:r>
-        <w:t>4.</w:t>
-      </w:r>
-      <w:r>
-        <w:t>6. Interaktive Webseite erstellen</w:t>
+        <w:t>Streamlit</w:t>
+      </w:r>
+      <w:r>
+        <w:rPr>
+          <w:color w:val="555555"/>
+        </w:rPr>
+        <w:t> ist ein sehr beliebtes Modul um Webseiten in Python zu erstellen. Auf der Webseite kann man als erstes auswählen, welche Option man analysieren möchte (Wordcount, Polarisation, Subjektivität, Artikelanzahl). Danach kann man die auswählen, wie viele verschiedene Graphen man übereinander angezeigt haben möchte. Je nach Anzahl kann man auswählen was für Daten der jeweilige Graph haben soll. Nach auswahl der Daten kann man auswählen in welchem Jahr-Zeitraum? die Daten angezeigt werden sollen.</w:t>
       </w:r>
     </w:p>
     <w:p>
@@ -4162,7 +2820,7 @@
         <w:t>4.</w:t>
       </w:r>
       <w:r>
-        <w:t>6.1. Datenauswahl</w:t>
+        <w:t>6.2. Graph erstellen</w:t>
       </w:r>
     </w:p>
     <w:p>
@@ -4178,23 +2836,8 @@
         <w:rPr>
           <w:color w:val="555555"/>
         </w:rPr>
-        <w:t xml:space="preserve">Ein weiterer Weg um meine Daten zu visualisieren war durch </w:t>
-      </w:r>
-      <w:proofErr w:type="spellStart"/>
-      <w:r>
-        <w:rPr>
-          <w:color w:val="555555"/>
-        </w:rPr>
-        <w:t>erstellen</w:t>
-      </w:r>
-      <w:proofErr w:type="spellEnd"/>
-      <w:r>
-        <w:rPr>
-          <w:color w:val="555555"/>
-        </w:rPr>
-        <w:t xml:space="preserve"> einer interaktiven Webseite. Diese Webseite wurde mit </w:t>
-      </w:r>
-      <w:proofErr w:type="spellStart"/>
+        <w:t>Jetzt kann man den Graphen erst durch drücken eines Buttons erstellen, um andauerndes Laden des Graphen im Hintergrund zu vermeiden. Der Graph wird mithilfe der Interaktiven Bibliothek </w:t>
+      </w:r>
       <w:r>
         <w:rPr>
           <w:rStyle w:val="HTMLCode"/>
@@ -4202,85 +2845,8 @@
           <w:color w:val="030303"/>
           <w:shd w:val="clear" w:color="auto" w:fill="F0F0F0"/>
         </w:rPr>
-        <w:t>Streamlit</w:t>
-      </w:r>
-      <w:proofErr w:type="spellEnd"/>
-      <w:r>
-        <w:rPr>
-          <w:color w:val="555555"/>
-        </w:rPr>
-        <w:t> erstellt. </w:t>
-      </w:r>
-      <w:proofErr w:type="spellStart"/>
-      <w:r>
-        <w:rPr>
-          <w:rStyle w:val="HTMLCode"/>
-          <w:rFonts w:ascii="Consolas" w:hAnsi="Consolas"/>
-          <w:color w:val="030303"/>
-          <w:shd w:val="clear" w:color="auto" w:fill="F0F0F0"/>
-        </w:rPr>
-        <w:t>Streamlit</w:t>
-      </w:r>
-      <w:proofErr w:type="spellEnd"/>
-      <w:r>
-        <w:rPr>
-          <w:color w:val="555555"/>
-        </w:rPr>
-        <w:t xml:space="preserve"> ist ein sehr beliebtes Modul um Webseiten in Python zu erstellen. Auf der Webseite kann man als erstes auswählen, welche Option man analysieren möchte (Wordcount, Polarisation, Subjektivität, Artikelanzahl). Danach kann man die auswählen, wie viele verschiedene Graphen man übereinander angezeigt haben möchte. Je nach Anzahl kann man auswählen was für Daten der jeweilige Graph haben soll. Nach </w:t>
-      </w:r>
-      <w:proofErr w:type="spellStart"/>
-      <w:r>
-        <w:rPr>
-          <w:color w:val="555555"/>
-        </w:rPr>
-        <w:t>auswahl</w:t>
-      </w:r>
-      <w:proofErr w:type="spellEnd"/>
-      <w:r>
-        <w:rPr>
-          <w:color w:val="555555"/>
-        </w:rPr>
-        <w:t xml:space="preserve"> der Daten kann man auswählen in welchem Jahr-Zeitraum? die Daten angezeigt werden sollen.</w:t>
-      </w:r>
-    </w:p>
-    <w:p>
-      <w:pPr>
-        <w:pStyle w:val="JugendForscht"/>
-        <w:ind w:firstLine="709"/>
-      </w:pPr>
-      <w:r>
-        <w:t>4.</w:t>
-      </w:r>
-      <w:r>
-        <w:t>6.2. Graph erstellen</w:t>
-      </w:r>
-    </w:p>
-    <w:p>
-      <w:pPr>
-        <w:pStyle w:val="JugendForscht"/>
-        <w:rPr>
-          <w:color w:val="555555"/>
-          <w:sz w:val="24"/>
-          <w:szCs w:val="24"/>
-        </w:rPr>
-      </w:pPr>
-      <w:r>
-        <w:rPr>
-          <w:color w:val="555555"/>
-        </w:rPr>
-        <w:t>Jetzt kann man den Graphen erst durch drücken eines Buttons erstellen, um andauerndes Laden des Graphen im Hintergrund zu vermeiden. Der Graph wird mithilfe der Interaktiven Bibliothek </w:t>
-      </w:r>
-      <w:proofErr w:type="spellStart"/>
-      <w:r>
-        <w:rPr>
-          <w:rStyle w:val="HTMLCode"/>
-          <w:rFonts w:ascii="Consolas" w:hAnsi="Consolas"/>
-          <w:color w:val="030303"/>
-          <w:shd w:val="clear" w:color="auto" w:fill="F0F0F0"/>
-        </w:rPr>
         <w:t>plotly</w:t>
       </w:r>
-      <w:proofErr w:type="spellEnd"/>
       <w:r>
         <w:rPr>
           <w:color w:val="555555"/>
@@ -4513,21 +3079,7 @@
         <w:rPr>
           <w:lang w:val="en-GB" w:eastAsia="en-GB"/>
         </w:rPr>
-        <w:t>[</w:t>
-      </w:r>
-      <w:proofErr w:type="spellStart"/>
-      <w:r>
-        <w:rPr>
-          <w:lang w:val="en-GB" w:eastAsia="en-GB"/>
-        </w:rPr>
-        <w:t>Artikelanzahl</w:t>
-      </w:r>
-      <w:proofErr w:type="spellEnd"/>
-      <w:r>
-        <w:rPr>
-          <w:lang w:val="en-GB" w:eastAsia="en-GB"/>
-        </w:rPr>
-        <w:t xml:space="preserve"> - Guardian - Opinion - Days]</w:t>
+        <w:t>[Artikelanzahl - Guardian - Opinion - Days]</w:t>
       </w:r>
     </w:p>
     <w:p>
@@ -4560,7 +3112,7 @@
                     </pic:cNvPicPr>
                   </pic:nvPicPr>
                   <pic:blipFill>
-                    <a:blip r:embed="rId13">
+                    <a:blip r:embed="rId15">
                       <a:extLst>
                         <a:ext uri="{28A0092B-C50C-407E-A947-70E740481C1C}">
                           <a14:useLocalDpi xmlns:a14="http://schemas.microsoft.com/office/drawing/2010/main" val="0"/>
@@ -4605,7 +3157,7 @@
           <w:lang w:val="en-GB" w:eastAsia="en-GB"/>
         </w:rPr>
         <w:pict w14:anchorId="66C3FEBA">
-          <v:rect id="_x0000_i1028" style="width:0;height:3pt" o:hralign="center" o:hrstd="t" o:hrnoshade="t" o:hr="t" fillcolor="#555" stroked="f"/>
+          <v:rect id="_x0000_i1029" style="width:0;height:3pt" o:hralign="center" o:hrstd="t" o:hrnoshade="t" o:hr="t" fillcolor="#555" stroked="f"/>
         </w:pict>
       </w:r>
     </w:p>
@@ -4634,21 +3186,7 @@
         <w:rPr>
           <w:lang w:val="en-GB" w:eastAsia="en-GB"/>
         </w:rPr>
-        <w:t>[</w:t>
-      </w:r>
-      <w:proofErr w:type="spellStart"/>
-      <w:r>
-        <w:rPr>
-          <w:lang w:val="en-GB" w:eastAsia="en-GB"/>
-        </w:rPr>
-        <w:t>Artikelanzahl</w:t>
-      </w:r>
-      <w:proofErr w:type="spellEnd"/>
-      <w:r>
-        <w:rPr>
-          <w:lang w:val="en-GB" w:eastAsia="en-GB"/>
-        </w:rPr>
-        <w:t xml:space="preserve"> - NYT - Politics - Days]</w:t>
+        <w:t>[Artikelanzahl - NYT - Politics - Days]</w:t>
       </w:r>
     </w:p>
     <w:p>
@@ -4682,7 +3220,7 @@
                     </pic:cNvPicPr>
                   </pic:nvPicPr>
                   <pic:blipFill>
-                    <a:blip r:embed="rId14">
+                    <a:blip r:embed="rId16">
                       <a:extLst>
                         <a:ext uri="{28A0092B-C50C-407E-A947-70E740481C1C}">
                           <a14:useLocalDpi xmlns:a14="http://schemas.microsoft.com/office/drawing/2010/main" val="0"/>
@@ -4727,7 +3265,7 @@
           <w:lang w:val="en-GB" w:eastAsia="en-GB"/>
         </w:rPr>
         <w:pict w14:anchorId="699DC71D">
-          <v:rect id="_x0000_i1029" style="width:0;height:3pt" o:hralign="center" o:hrstd="t" o:hrnoshade="t" o:hr="t" fillcolor="#555" stroked="f"/>
+          <v:rect id="_x0000_i1030" style="width:0;height:3pt" o:hralign="center" o:hrstd="t" o:hrnoshade="t" o:hr="t" fillcolor="#555" stroked="f"/>
         </w:pict>
       </w:r>
     </w:p>
@@ -4756,21 +3294,7 @@
         <w:rPr>
           <w:lang w:val="en-GB" w:eastAsia="en-GB"/>
         </w:rPr>
-        <w:t>[</w:t>
-      </w:r>
-      <w:proofErr w:type="spellStart"/>
-      <w:r>
-        <w:rPr>
-          <w:lang w:val="en-GB" w:eastAsia="en-GB"/>
-        </w:rPr>
-        <w:t>Artikelanzahl</w:t>
-      </w:r>
-      <w:proofErr w:type="spellEnd"/>
-      <w:r>
-        <w:rPr>
-          <w:lang w:val="en-GB" w:eastAsia="en-GB"/>
-        </w:rPr>
-        <w:t xml:space="preserve"> - Guardian - Opinion - Month]</w:t>
+        <w:t>[Artikelanzahl - Guardian - Opinion - Month]</w:t>
       </w:r>
     </w:p>
     <w:p>
@@ -4811,7 +3335,7 @@
                     </pic:cNvPicPr>
                   </pic:nvPicPr>
                   <pic:blipFill>
-                    <a:blip r:embed="rId15">
+                    <a:blip r:embed="rId17">
                       <a:extLst>
                         <a:ext uri="{28A0092B-C50C-407E-A947-70E740481C1C}">
                           <a14:useLocalDpi xmlns:a14="http://schemas.microsoft.com/office/drawing/2010/main" val="0"/>
@@ -4873,7 +3397,7 @@
                     </pic:cNvPicPr>
                   </pic:nvPicPr>
                   <pic:blipFill>
-                    <a:blip r:embed="rId16">
+                    <a:blip r:embed="rId18">
                       <a:extLst>
                         <a:ext uri="{28A0092B-C50C-407E-A947-70E740481C1C}">
                           <a14:useLocalDpi xmlns:a14="http://schemas.microsoft.com/office/drawing/2010/main" val="0"/>
@@ -4922,21 +3446,7 @@
         <w:rPr>
           <w:lang w:val="en-GB" w:eastAsia="en-GB"/>
         </w:rPr>
-        <w:t>[</w:t>
-      </w:r>
-      <w:proofErr w:type="spellStart"/>
-      <w:r>
-        <w:rPr>
-          <w:lang w:val="en-GB" w:eastAsia="en-GB"/>
-        </w:rPr>
-        <w:t>Artikelanzahl</w:t>
-      </w:r>
-      <w:proofErr w:type="spellEnd"/>
-      <w:r>
-        <w:rPr>
-          <w:lang w:val="en-GB" w:eastAsia="en-GB"/>
-        </w:rPr>
-        <w:t xml:space="preserve"> - NYT - Politics - Days]</w:t>
+        <w:t>[Artikelanzahl - NYT - Politics - Days]</w:t>
       </w:r>
     </w:p>
     <w:p>
@@ -4960,7 +3470,7 @@
           <w:lang w:val="en-GB" w:eastAsia="en-GB"/>
         </w:rPr>
         <w:pict w14:anchorId="0FE62B19">
-          <v:rect id="_x0000_i1030" style="width:0;height:3pt" o:hralign="center" o:hrstd="t" o:hrnoshade="t" o:hr="t" fillcolor="#555" stroked="f"/>
+          <v:rect id="_x0000_i1031" style="width:0;height:3pt" o:hralign="center" o:hrstd="t" o:hrnoshade="t" o:hr="t" fillcolor="#555" stroked="f"/>
         </w:pict>
       </w:r>
     </w:p>
@@ -4992,21 +3502,7 @@
         <w:rPr>
           <w:lang w:eastAsia="en-GB"/>
         </w:rPr>
-        <w:t xml:space="preserve">Die </w:t>
-      </w:r>
-      <w:proofErr w:type="spellStart"/>
-      <w:r>
-        <w:rPr>
-          <w:lang w:eastAsia="en-GB"/>
-        </w:rPr>
-        <w:t>Sentimentanalyse</w:t>
-      </w:r>
-      <w:proofErr w:type="spellEnd"/>
-      <w:r>
-        <w:rPr>
-          <w:lang w:eastAsia="en-GB"/>
-        </w:rPr>
-        <w:t xml:space="preserve"> wird unterteilt in Polarisation und Subjektivität.</w:t>
+        <w:t>Die Sentimentanalyse wird unterteilt in Polarisation und Subjektivität.</w:t>
       </w:r>
     </w:p>
     <w:p>
@@ -5035,49 +3531,21 @@
         <w:rPr>
           <w:lang w:eastAsia="en-GB"/>
         </w:rPr>
-        <w:t xml:space="preserve">Ein </w:t>
-      </w:r>
-      <w:proofErr w:type="spellStart"/>
-      <w:r>
+        <w:t>Ein durschnittlicher Wert beider Zeitschriften ist 0.1.</w:t>
+      </w:r>
+    </w:p>
+    <w:p>
+      <w:pPr>
+        <w:pStyle w:val="JugendForscht"/>
         <w:rPr>
           <w:lang w:eastAsia="en-GB"/>
         </w:rPr>
-        <w:t>durschnittlicher</w:t>
-      </w:r>
-      <w:proofErr w:type="spellEnd"/>
+      </w:pPr>
       <w:r>
         <w:rPr>
           <w:lang w:eastAsia="en-GB"/>
         </w:rPr>
-        <w:t xml:space="preserve"> Wert beider Zeitschriften ist 0.1.</w:t>
-      </w:r>
-    </w:p>
-    <w:p>
-      <w:pPr>
-        <w:pStyle w:val="JugendForscht"/>
-        <w:rPr>
-          <w:lang w:eastAsia="en-GB"/>
-        </w:rPr>
-      </w:pPr>
-      <w:r>
-        <w:rPr>
-          <w:lang w:eastAsia="en-GB"/>
-        </w:rPr>
-        <w:t xml:space="preserve">[Polarisation - Guardian - </w:t>
-      </w:r>
-      <w:proofErr w:type="spellStart"/>
-      <w:r>
-        <w:rPr>
-          <w:lang w:eastAsia="en-GB"/>
-        </w:rPr>
-        <w:t>Together</w:t>
-      </w:r>
-      <w:proofErr w:type="spellEnd"/>
-      <w:r>
-        <w:rPr>
-          <w:lang w:eastAsia="en-GB"/>
-        </w:rPr>
-        <w:t>]</w:t>
+        <w:t>[Polarisation - Guardian - Together]</w:t>
       </w:r>
     </w:p>
     <w:p>
@@ -5111,7 +3579,7 @@
                     </pic:cNvPicPr>
                   </pic:nvPicPr>
                   <pic:blipFill>
-                    <a:blip r:embed="rId17">
+                    <a:blip r:embed="rId19">
                       <a:extLst>
                         <a:ext uri="{28A0092B-C50C-407E-A947-70E740481C1C}">
                           <a14:useLocalDpi xmlns:a14="http://schemas.microsoft.com/office/drawing/2010/main" val="0"/>
@@ -5161,21 +3629,7 @@
         <w:rPr>
           <w:lang w:eastAsia="en-GB"/>
         </w:rPr>
-        <w:t xml:space="preserve">[Polarisation - NYT - </w:t>
-      </w:r>
-      <w:proofErr w:type="spellStart"/>
-      <w:r>
-        <w:rPr>
-          <w:lang w:eastAsia="en-GB"/>
-        </w:rPr>
-        <w:t>Together</w:t>
-      </w:r>
-      <w:proofErr w:type="spellEnd"/>
-      <w:r>
-        <w:rPr>
-          <w:lang w:eastAsia="en-GB"/>
-        </w:rPr>
-        <w:t>]</w:t>
+        <w:t>[Polarisation - NYT - Together]</w:t>
       </w:r>
     </w:p>
     <w:p>
@@ -5208,7 +3662,7 @@
                     </pic:cNvPicPr>
                   </pic:nvPicPr>
                   <pic:blipFill>
-                    <a:blip r:embed="rId18">
+                    <a:blip r:embed="rId20">
                       <a:extLst>
                         <a:ext uri="{28A0092B-C50C-407E-A947-70E740481C1C}">
                           <a14:useLocalDpi xmlns:a14="http://schemas.microsoft.com/office/drawing/2010/main" val="0"/>
@@ -5250,49 +3704,7 @@
         <w:rPr>
           <w:lang w:val="en-GB" w:eastAsia="en-GB"/>
         </w:rPr>
-        <w:t xml:space="preserve">Die </w:t>
-      </w:r>
-      <w:proofErr w:type="spellStart"/>
-      <w:r>
-        <w:rPr>
-          <w:lang w:val="en-GB" w:eastAsia="en-GB"/>
-        </w:rPr>
-        <w:t>Werte</w:t>
-      </w:r>
-      <w:proofErr w:type="spellEnd"/>
-      <w:r>
-        <w:rPr>
-          <w:lang w:val="en-GB" w:eastAsia="en-GB"/>
-        </w:rPr>
-        <w:t xml:space="preserve"> </w:t>
-      </w:r>
-      <w:proofErr w:type="spellStart"/>
-      <w:r>
-        <w:rPr>
-          <w:lang w:val="en-GB" w:eastAsia="en-GB"/>
-        </w:rPr>
-        <w:t>sind</w:t>
-      </w:r>
-      <w:proofErr w:type="spellEnd"/>
-      <w:r>
-        <w:rPr>
-          <w:lang w:val="en-GB" w:eastAsia="en-GB"/>
-        </w:rPr>
-        <w:t xml:space="preserve"> </w:t>
-      </w:r>
-      <w:proofErr w:type="spellStart"/>
-      <w:r>
-        <w:rPr>
-          <w:lang w:val="en-GB" w:eastAsia="en-GB"/>
-        </w:rPr>
-        <w:t>immer</w:t>
-      </w:r>
-      <w:proofErr w:type="spellEnd"/>
-      <w:r>
-        <w:rPr>
-          <w:lang w:val="en-GB" w:eastAsia="en-GB"/>
-        </w:rPr>
-        <w:t xml:space="preserve"> um ca. 0.1.</w:t>
+        <w:t>Die Werte sind immer um ca. 0.1.</w:t>
       </w:r>
     </w:p>
     <w:p>
@@ -5308,7 +3720,7 @@
           <w:lang w:val="en-GB" w:eastAsia="en-GB"/>
         </w:rPr>
         <w:pict w14:anchorId="76293140">
-          <v:rect id="_x0000_i1031" style="width:0;height:3pt" o:hralign="center" o:hrstd="t" o:hrnoshade="t" o:hr="t" fillcolor="#555" stroked="f"/>
+          <v:rect id="_x0000_i1032" style="width:0;height:3pt" o:hralign="center" o:hrstd="t" o:hrnoshade="t" o:hr="t" fillcolor="#555" stroked="f"/>
         </w:pict>
       </w:r>
     </w:p>
@@ -5332,21 +3744,7 @@
         <w:rPr>
           <w:lang w:eastAsia="en-GB"/>
         </w:rPr>
-        <w:t xml:space="preserve"> gibt an, wie subjektiv ein Text ist. 0 bedeutet sehr objektiv, 1 bedeutet subjektiv. Ein </w:t>
-      </w:r>
-      <w:proofErr w:type="spellStart"/>
-      <w:r>
-        <w:rPr>
-          <w:lang w:eastAsia="en-GB"/>
-        </w:rPr>
-        <w:t>durschnittlicher</w:t>
-      </w:r>
-      <w:proofErr w:type="spellEnd"/>
-      <w:r>
-        <w:rPr>
-          <w:lang w:eastAsia="en-GB"/>
-        </w:rPr>
-        <w:t xml:space="preserve"> Wert beider Zeitschriften ist 0.4, wie man an der Grafik unten erkennen kann. Hier wurden alle drei Kategorien zusammengefasst und in einem Graphen dargestellt.</w:t>
+        <w:t> gibt an, wie subjektiv ein Text ist. 0 bedeutet sehr objektiv, 1 bedeutet subjektiv. Ein durschnittlicher Wert beider Zeitschriften ist 0.4, wie man an der Grafik unten erkennen kann. Hier wurden alle drei Kategorien zusammengefasst und in einem Graphen dargestellt.</w:t>
       </w:r>
     </w:p>
     <w:p>
@@ -5360,21 +3758,7 @@
         <w:rPr>
           <w:lang w:val="en-GB" w:eastAsia="en-GB"/>
         </w:rPr>
-        <w:t>[</w:t>
-      </w:r>
-      <w:proofErr w:type="spellStart"/>
-      <w:r>
-        <w:rPr>
-          <w:lang w:val="en-GB" w:eastAsia="en-GB"/>
-        </w:rPr>
-        <w:t>Subjektivität</w:t>
-      </w:r>
-      <w:proofErr w:type="spellEnd"/>
-      <w:r>
-        <w:rPr>
-          <w:lang w:val="en-GB" w:eastAsia="en-GB"/>
-        </w:rPr>
-        <w:t xml:space="preserve"> - NYT - All]</w:t>
+        <w:t>[Subjektivität - NYT - All]</w:t>
       </w:r>
     </w:p>
     <w:p>
@@ -5408,7 +3792,7 @@
                     </pic:cNvPicPr>
                   </pic:nvPicPr>
                   <pic:blipFill>
-                    <a:blip r:embed="rId19">
+                    <a:blip r:embed="rId21">
                       <a:extLst>
                         <a:ext uri="{28A0092B-C50C-407E-A947-70E740481C1C}">
                           <a14:useLocalDpi xmlns:a14="http://schemas.microsoft.com/office/drawing/2010/main" val="0"/>
@@ -5451,35 +3835,7 @@
         <w:rPr>
           <w:lang w:eastAsia="en-GB"/>
         </w:rPr>
-        <w:t xml:space="preserve">Wenn man aber die einzelnen Kategorien betrachtet (Bild unten), sieht man deutliche Unterschiede. Die Kategorie "World" ist deutlich subjektiver als die anderen beiden Kategorien. Dies ist auch bei "The Guardian" zu erkennen. Die Kategorie "World" ist zu </w:t>
-      </w:r>
-      <w:proofErr w:type="spellStart"/>
-      <w:r>
-        <w:rPr>
-          <w:lang w:eastAsia="en-GB"/>
-        </w:rPr>
-        <w:t>beginn</w:t>
-      </w:r>
-      <w:proofErr w:type="spellEnd"/>
-      <w:r>
-        <w:rPr>
-          <w:lang w:eastAsia="en-GB"/>
-        </w:rPr>
-        <w:t xml:space="preserve"> deutlich subjektiver als die anderen beiden Kategorien, und die </w:t>
-      </w:r>
-      <w:proofErr w:type="spellStart"/>
-      <w:r>
-        <w:rPr>
-          <w:lang w:eastAsia="en-GB"/>
-        </w:rPr>
-        <w:t>Kateogrie</w:t>
-      </w:r>
-      <w:proofErr w:type="spellEnd"/>
-      <w:r>
-        <w:rPr>
-          <w:lang w:eastAsia="en-GB"/>
-        </w:rPr>
-        <w:t xml:space="preserve"> "Opinion" ist am subjektivsten.</w:t>
+        <w:t>Wenn man aber die einzelnen Kategorien betrachtet (Bild unten), sieht man deutliche Unterschiede. Die Kategorie "World" ist deutlich subjektiver als die anderen beiden Kategorien. Dies ist auch bei "The Guardian" zu erkennen. Die Kategorie "World" ist zu beginn deutlich subjektiver als die anderen beiden Kategorien, und die Kateogrie "Opinion" ist am subjektivsten.</w:t>
       </w:r>
     </w:p>
     <w:p>
@@ -5493,21 +3849,7 @@
         <w:rPr>
           <w:lang w:val="en-GB" w:eastAsia="en-GB"/>
         </w:rPr>
-        <w:t>[</w:t>
-      </w:r>
-      <w:proofErr w:type="spellStart"/>
-      <w:r>
-        <w:rPr>
-          <w:lang w:val="en-GB" w:eastAsia="en-GB"/>
-        </w:rPr>
-        <w:t>Subjektivität</w:t>
-      </w:r>
-      <w:proofErr w:type="spellEnd"/>
-      <w:r>
-        <w:rPr>
-          <w:lang w:val="en-GB" w:eastAsia="en-GB"/>
-        </w:rPr>
-        <w:t xml:space="preserve"> - NYT - Together]</w:t>
+        <w:t>[Subjektivität - NYT - Together]</w:t>
       </w:r>
     </w:p>
     <w:p>
@@ -5540,7 +3882,7 @@
                     </pic:cNvPicPr>
                   </pic:nvPicPr>
                   <pic:blipFill>
-                    <a:blip r:embed="rId20">
+                    <a:blip r:embed="rId22">
                       <a:extLst>
                         <a:ext uri="{28A0092B-C50C-407E-A947-70E740481C1C}">
                           <a14:useLocalDpi xmlns:a14="http://schemas.microsoft.com/office/drawing/2010/main" val="0"/>
@@ -5597,21 +3939,7 @@
         <w:rPr>
           <w:lang w:val="en-GB" w:eastAsia="en-GB"/>
         </w:rPr>
-        <w:t>[</w:t>
-      </w:r>
-      <w:proofErr w:type="spellStart"/>
-      <w:r>
-        <w:rPr>
-          <w:lang w:val="en-GB" w:eastAsia="en-GB"/>
-        </w:rPr>
-        <w:t>Subjektivität</w:t>
-      </w:r>
-      <w:proofErr w:type="spellEnd"/>
-      <w:r>
-        <w:rPr>
-          <w:lang w:val="en-GB" w:eastAsia="en-GB"/>
-        </w:rPr>
-        <w:t xml:space="preserve"> - Guardian - Together]</w:t>
+        <w:t>[Subjektivität - Guardian - Together]</w:t>
       </w:r>
     </w:p>
     <w:p>
@@ -5645,7 +3973,7 @@
                     </pic:cNvPicPr>
                   </pic:nvPicPr>
                   <pic:blipFill>
-                    <a:blip r:embed="rId21">
+                    <a:blip r:embed="rId23">
                       <a:extLst>
                         <a:ext uri="{28A0092B-C50C-407E-A947-70E740481C1C}">
                           <a14:useLocalDpi xmlns:a14="http://schemas.microsoft.com/office/drawing/2010/main" val="0"/>
@@ -5690,7 +4018,7 @@
           <w:lang w:val="en-GB" w:eastAsia="en-GB"/>
         </w:rPr>
         <w:pict w14:anchorId="58415F1A">
-          <v:rect id="_x0000_i1032" style="width:0;height:3pt" o:hralign="center" o:hrstd="t" o:hrnoshade="t" o:hr="t" fillcolor="#555" stroked="f"/>
+          <v:rect id="_x0000_i1033" style="width:0;height:3pt" o:hralign="center" o:hrstd="t" o:hrnoshade="t" o:hr="t" fillcolor="#555" stroked="f"/>
         </w:pict>
       </w:r>
     </w:p>
@@ -5722,90 +4050,20 @@
         <w:rPr>
           <w:lang w:eastAsia="en-GB"/>
         </w:rPr>
-        <w:t xml:space="preserve">Zuletzt noch die Wörteranzahl und die Artikellänge. "The New York Times" hat eine deutlich höhere </w:t>
-      </w:r>
-      <w:proofErr w:type="spellStart"/>
+        <w:t>Zuletzt noch die Wörteranzahl und die Artikellänge. "The New York Times" hat eine deutlich höhere durschnittliche Wörteranzahl mit ca. 1100 Wörtern pro Artikel. Hingegen hat "The Guardian" mit einer durschnittlichen Wörteranzahl von 800 Wörtern.</w:t>
+      </w:r>
       <w:r>
         <w:rPr>
           <w:lang w:eastAsia="en-GB"/>
         </w:rPr>
-        <w:t>durschnittliche</w:t>
-      </w:r>
-      <w:proofErr w:type="spellEnd"/>
-      <w:r>
-        <w:rPr>
-          <w:lang w:eastAsia="en-GB"/>
-        </w:rPr>
-        <w:t xml:space="preserve"> Wörteranzahl mit ca. 1100 Wörtern pro Artikel. Hingegen hat "The Guardian" mit einer </w:t>
-      </w:r>
-      <w:proofErr w:type="spellStart"/>
-      <w:r>
-        <w:rPr>
-          <w:lang w:eastAsia="en-GB"/>
-        </w:rPr>
-        <w:t>durschnittlichen</w:t>
-      </w:r>
-      <w:proofErr w:type="spellEnd"/>
-      <w:r>
-        <w:rPr>
-          <w:lang w:eastAsia="en-GB"/>
-        </w:rPr>
-        <w:t xml:space="preserve"> Wörteranzahl von 800 Wörtern.</w:t>
-      </w:r>
-      <w:r>
-        <w:rPr>
-          <w:lang w:eastAsia="en-GB"/>
-        </w:rPr>
         <w:br/>
-        <w:t xml:space="preserve">Abgesehen von dem </w:t>
-      </w:r>
-      <w:proofErr w:type="spellStart"/>
-      <w:r>
-        <w:rPr>
-          <w:lang w:eastAsia="en-GB"/>
-        </w:rPr>
-        <w:t>durschnittlichen</w:t>
-      </w:r>
-      <w:proofErr w:type="spellEnd"/>
-      <w:r>
-        <w:rPr>
-          <w:lang w:eastAsia="en-GB"/>
-        </w:rPr>
-        <w:t xml:space="preserve"> Unterschied der Wörteranzahl, gibt es auch Entwicklungen über die Jahre. Doch diese sind nicht sehr aussagekräftig, da die Korrelation sehr gering ist, was am </w:t>
-      </w:r>
-      <w:proofErr w:type="spellStart"/>
-      <w:r>
-        <w:rPr>
-          <w:lang w:eastAsia="en-GB"/>
-        </w:rPr>
-        <w:t>Korreleationskoeffizienten</w:t>
-      </w:r>
-      <w:proofErr w:type="spellEnd"/>
-      <w:r>
-        <w:rPr>
-          <w:lang w:eastAsia="en-GB"/>
-        </w:rPr>
-        <w:t xml:space="preserve"> von nur 0.09 zu erkennen ist. </w:t>
+        <w:t xml:space="preserve">Abgesehen von dem durschnittlichen Unterschied der Wörteranzahl, gibt es auch Entwicklungen über die Jahre. Doch diese sind nicht sehr aussagekräftig, da die Korrelation sehr gering ist, was am Korreleationskoeffizienten von nur 0.09 zu erkennen ist. </w:t>
       </w:r>
       <w:r>
         <w:rPr>
           <w:lang w:val="en-GB" w:eastAsia="en-GB"/>
         </w:rPr>
-        <w:t xml:space="preserve">(Bild </w:t>
-      </w:r>
-      <w:proofErr w:type="spellStart"/>
-      <w:r>
-        <w:rPr>
-          <w:lang w:val="en-GB" w:eastAsia="en-GB"/>
-        </w:rPr>
-        <w:t>unten</w:t>
-      </w:r>
-      <w:proofErr w:type="spellEnd"/>
-      <w:r>
-        <w:rPr>
-          <w:lang w:val="en-GB" w:eastAsia="en-GB"/>
-        </w:rPr>
-        <w:t>)</w:t>
+        <w:t>(Bild unten)</w:t>
       </w:r>
     </w:p>
     <w:p>
@@ -5853,7 +4111,7 @@
                     </pic:cNvPicPr>
                   </pic:nvPicPr>
                   <pic:blipFill>
-                    <a:blip r:embed="rId22">
+                    <a:blip r:embed="rId24">
                       <a:extLst>
                         <a:ext uri="{28A0092B-C50C-407E-A947-70E740481C1C}">
                           <a14:useLocalDpi xmlns:a14="http://schemas.microsoft.com/office/drawing/2010/main" val="0"/>
@@ -5991,21 +4249,7 @@
         <w:rPr>
           <w:shd w:val="clear" w:color="auto" w:fill="FFFFFF"/>
         </w:rPr>
-        <w:t xml:space="preserve">Der Anstieg der Artikelanzahl </w:t>
-      </w:r>
-      <w:proofErr w:type="spellStart"/>
-      <w:r>
-        <w:rPr>
-          <w:shd w:val="clear" w:color="auto" w:fill="FFFFFF"/>
-        </w:rPr>
-        <w:t>ind</w:t>
-      </w:r>
-      <w:proofErr w:type="spellEnd"/>
-      <w:r>
-        <w:rPr>
-          <w:shd w:val="clear" w:color="auto" w:fill="FFFFFF"/>
-        </w:rPr>
-        <w:t xml:space="preserve"> der Rubrik Politik bei "The New York Times" und der Rückgang von </w:t>
+        <w:t>Der Anstieg der Artikelanzahl ind der Rubrik Politik bei "The New York Times" und der Rückgang von </w:t>
       </w:r>
       <w:r>
         <w:rPr>
@@ -6020,51 +4264,8 @@
         <w:rPr>
           <w:shd w:val="clear" w:color="auto" w:fill="FFFFFF"/>
         </w:rPr>
-        <w:t xml:space="preserve"> lassen Möglichkeiten in der Interpretation. Mögliche Ursachen könnten sein, dass die NYT </w:t>
-      </w:r>
-      <w:proofErr w:type="spellStart"/>
-      <w:r>
-        <w:rPr>
-          <w:shd w:val="clear" w:color="auto" w:fill="FFFFFF"/>
-        </w:rPr>
-        <w:t>aufgrung</w:t>
-      </w:r>
-      <w:proofErr w:type="spellEnd"/>
-      <w:r>
-        <w:rPr>
-          <w:shd w:val="clear" w:color="auto" w:fill="FFFFFF"/>
-        </w:rPr>
-        <w:t xml:space="preserve"> großer politischer Themen (</w:t>
-      </w:r>
-      <w:proofErr w:type="spellStart"/>
-      <w:r>
-        <w:rPr>
-          <w:shd w:val="clear" w:color="auto" w:fill="FFFFFF"/>
-        </w:rPr>
-        <w:t>trump</w:t>
-      </w:r>
-      <w:proofErr w:type="spellEnd"/>
-      <w:r>
-        <w:rPr>
-          <w:shd w:val="clear" w:color="auto" w:fill="FFFFFF"/>
-        </w:rPr>
-        <w:t>/Biden/</w:t>
-      </w:r>
-      <w:proofErr w:type="spellStart"/>
-      <w:r>
-        <w:rPr>
-          <w:shd w:val="clear" w:color="auto" w:fill="FFFFFF"/>
-        </w:rPr>
-        <w:t>SkandaleWahlen</w:t>
-      </w:r>
-      <w:proofErr w:type="spellEnd"/>
-      <w:r>
-        <w:rPr>
-          <w:shd w:val="clear" w:color="auto" w:fill="FFFFFF"/>
-        </w:rPr>
-        <w:t>…Ereignisse…) mehr den Fokus auf politische Berichterstattung gelegt hat, während sich "The Guardian" zum Beispiel mehr auf andere Themen wie etwa dem Klimawandel </w:t>
-      </w:r>
-      <w:proofErr w:type="spellStart"/>
+        <w:t> lassen Möglichkeiten in der Interpretation. Mögliche Ursachen könnten sein, dass die NYT aufgrung großer politischer Themen (trump/Biden/SkandaleWahlen…Ereignisse…) mehr den Fokus auf politische Berichterstattung gelegt hat, während sich "The Guardian" zum Beispiel mehr auf andere Themen wie etwa dem Klimawandel </w:t>
+      </w:r>
       <w:r>
         <w:rPr>
           <w:rStyle w:val="HTMLCode"/>
@@ -6074,7 +4275,6 @@
         </w:rPr>
         <w:t>etc</w:t>
       </w:r>
-      <w:proofErr w:type="spellEnd"/>
       <w:r>
         <w:rPr>
           <w:shd w:val="clear" w:color="auto" w:fill="FFFFFF"/>
@@ -6266,21 +4466,7 @@
         <w:rPr>
           <w:shd w:val="clear" w:color="auto" w:fill="FFFFFF"/>
         </w:rPr>
-        <w:t> </w:t>
-      </w:r>
-      <w:proofErr w:type="spellStart"/>
-      <w:r>
-        <w:rPr>
-          <w:shd w:val="clear" w:color="auto" w:fill="FFFFFF"/>
-        </w:rPr>
-        <w:t>um so</w:t>
-      </w:r>
-      <w:proofErr w:type="spellEnd"/>
-      <w:r>
-        <w:rPr>
-          <w:shd w:val="clear" w:color="auto" w:fill="FFFFFF"/>
-        </w:rPr>
-        <w:t xml:space="preserve"> die Verständlichkeit der Artikel zu analysieren.</w:t>
+        <w:t> um so die Verständlichkeit der Artikel zu analysieren.</w:t>
       </w:r>
       <w:r>
         <w:br/>
@@ -6304,21 +4490,7 @@
         <w:rPr>
           <w:shd w:val="clear" w:color="auto" w:fill="FFFFFF"/>
         </w:rPr>
-        <w:t> </w:t>
-      </w:r>
-      <w:proofErr w:type="spellStart"/>
-      <w:r>
-        <w:rPr>
-          <w:shd w:val="clear" w:color="auto" w:fill="FFFFFF"/>
-        </w:rPr>
-        <w:t>Bildungeinrichtungen</w:t>
-      </w:r>
-      <w:proofErr w:type="spellEnd"/>
-      <w:r>
-        <w:rPr>
-          <w:shd w:val="clear" w:color="auto" w:fill="FFFFFF"/>
-        </w:rPr>
-        <w:t> </w:t>
+        <w:t> Bildungeinrichtungen </w:t>
       </w:r>
       <w:r>
         <w:rPr>
@@ -6327,9 +4499,41 @@
           <w:color w:val="030303"/>
           <w:shd w:val="clear" w:color="auto" w:fill="F0F0F0"/>
         </w:rPr>
-        <w:t xml:space="preserve">Medienkritik, </w:t>
-      </w:r>
-      <w:proofErr w:type="spellStart"/>
+        <w:t>Medienkritik, überprüfung von Vorurteilen, Auswahl verlässlicher Medien</w:t>
+      </w:r>
+      <w:r>
+        <w:rPr>
+          <w:shd w:val="clear" w:color="auto" w:fill="FFFFFF"/>
+        </w:rPr>
+        <w:t> um gezielte Recherchen vorzunehmen.</w:t>
+      </w:r>
+      <w:r>
+        <w:br/>
+      </w:r>
+      <w:r>
+        <w:rPr>
+          <w:shd w:val="clear" w:color="auto" w:fill="FFFFFF"/>
+        </w:rPr>
+        <w:t>Durch die Webseite kann die Auswahl der Daten speziell gefiltert werden um so spezielle Fragestellungen zu untersuchen.</w:t>
+      </w:r>
+      <w:r>
+        <w:br/>
+      </w:r>
+      <w:r>
+        <w:rPr>
+          <w:shd w:val="clear" w:color="auto" w:fill="FFFFFF"/>
+        </w:rPr>
+        <w:t>Je nach Wunsch können so spezielle Fragestellungen untersucht und analysiert werden.</w:t>
+      </w:r>
+      <w:r>
+        <w:br/>
+      </w:r>
+      <w:r>
+        <w:rPr>
+          <w:shd w:val="clear" w:color="auto" w:fill="FFFFFF"/>
+        </w:rPr>
+        <w:t>Mit meiner Forschungsarbeit möchte ich einen Beitrag zur Medienkritik leisten, denn "in einer von Medien geprägten Welt [...] kann es gar nicht genug Medienkritik geben"</w:t>
+      </w:r>
       <w:r>
         <w:rPr>
           <w:rStyle w:val="HTMLCode"/>
@@ -6337,9 +4541,14 @@
           <w:color w:val="030303"/>
           <w:shd w:val="clear" w:color="auto" w:fill="F0F0F0"/>
         </w:rPr>
-        <w:t>überprüfung</w:t>
-      </w:r>
-      <w:proofErr w:type="spellEnd"/>
+        <w:t>Zitat</w:t>
+      </w:r>
+      <w:r>
+        <w:rPr>
+          <w:shd w:val="clear" w:color="auto" w:fill="FFFFFF"/>
+        </w:rPr>
+        <w:t> und die "Mediendebatte ist in letzter Instanz auch [...] eine Debatte über den Zustand und die Zukunft der Demokratie"</w:t>
+      </w:r>
       <w:r>
         <w:rPr>
           <w:rStyle w:val="HTMLCode"/>
@@ -6347,95 +4556,8 @@
           <w:color w:val="030303"/>
           <w:shd w:val="clear" w:color="auto" w:fill="F0F0F0"/>
         </w:rPr>
-        <w:t xml:space="preserve"> von Vorurteilen, Auswahl verlässlicher Medien</w:t>
-      </w:r>
-      <w:r>
-        <w:rPr>
-          <w:shd w:val="clear" w:color="auto" w:fill="FFFFFF"/>
-        </w:rPr>
-        <w:t> um gezielte Recherchen vorzunehmen.</w:t>
-      </w:r>
-      <w:r>
-        <w:br/>
-      </w:r>
-      <w:r>
-        <w:rPr>
-          <w:shd w:val="clear" w:color="auto" w:fill="FFFFFF"/>
-        </w:rPr>
-        <w:t xml:space="preserve">Durch die Webseite kann die Auswahl der Daten speziell gefiltert werden </w:t>
-      </w:r>
-      <w:proofErr w:type="spellStart"/>
-      <w:r>
-        <w:rPr>
-          <w:shd w:val="clear" w:color="auto" w:fill="FFFFFF"/>
-        </w:rPr>
-        <w:t>um so</w:t>
-      </w:r>
-      <w:proofErr w:type="spellEnd"/>
-      <w:r>
-        <w:rPr>
-          <w:shd w:val="clear" w:color="auto" w:fill="FFFFFF"/>
-        </w:rPr>
-        <w:t xml:space="preserve"> spezielle Fragestellungen zu untersuchen.</w:t>
-      </w:r>
-      <w:r>
-        <w:br/>
-      </w:r>
-      <w:r>
-        <w:rPr>
-          <w:shd w:val="clear" w:color="auto" w:fill="FFFFFF"/>
-        </w:rPr>
-        <w:t>Je nach Wunsch können so spezielle Fragestellungen untersucht und analysiert werden.</w:t>
-      </w:r>
-      <w:r>
-        <w:br/>
-      </w:r>
-      <w:r>
-        <w:rPr>
-          <w:shd w:val="clear" w:color="auto" w:fill="FFFFFF"/>
-        </w:rPr>
-        <w:t xml:space="preserve">Mit meiner Forschungsarbeit möchte ich einen Beitrag zur Medienkritik leisten, denn "in einer von Medien geprägten Welt [...] kann es gar nicht genug Medienkritik </w:t>
-      </w:r>
-      <w:proofErr w:type="spellStart"/>
-      <w:r>
-        <w:rPr>
-          <w:shd w:val="clear" w:color="auto" w:fill="FFFFFF"/>
-        </w:rPr>
-        <w:t>geben"</w:t>
-      </w:r>
-      <w:r>
-        <w:rPr>
-          <w:rStyle w:val="HTMLCode"/>
-          <w:rFonts w:ascii="Consolas" w:hAnsi="Consolas"/>
-          <w:color w:val="030303"/>
-          <w:shd w:val="clear" w:color="auto" w:fill="F0F0F0"/>
-        </w:rPr>
         <w:t>Zitat</w:t>
       </w:r>
-      <w:proofErr w:type="spellEnd"/>
-      <w:r>
-        <w:rPr>
-          <w:shd w:val="clear" w:color="auto" w:fill="FFFFFF"/>
-        </w:rPr>
-        <w:t xml:space="preserve"> und die "Mediendebatte ist in letzter Instanz auch [...] eine Debatte über den Zustand und die Zukunft der </w:t>
-      </w:r>
-      <w:proofErr w:type="spellStart"/>
-      <w:r>
-        <w:rPr>
-          <w:shd w:val="clear" w:color="auto" w:fill="FFFFFF"/>
-        </w:rPr>
-        <w:t>Demokratie"</w:t>
-      </w:r>
-      <w:r>
-        <w:rPr>
-          <w:rStyle w:val="HTMLCode"/>
-          <w:rFonts w:ascii="Consolas" w:hAnsi="Consolas"/>
-          <w:color w:val="030303"/>
-          <w:shd w:val="clear" w:color="auto" w:fill="F0F0F0"/>
-        </w:rPr>
-        <w:t>Zitat</w:t>
-      </w:r>
-      <w:proofErr w:type="spellEnd"/>
       <w:r>
         <w:rPr>
           <w:shd w:val="clear" w:color="auto" w:fill="FFFFFF"/>
@@ -6507,7 +4629,7 @@
           <w:color w:val="555555"/>
         </w:rPr>
       </w:pPr>
-      <w:hyperlink r:id="rId23" w:history="1">
+      <w:hyperlink r:id="rId25" w:history="1">
         <w:r>
           <w:rPr>
             <w:rStyle w:val="Hyperlink"/>
@@ -6520,21 +4642,7 @@
         <w:rPr>
           <w:color w:val="555555"/>
         </w:rPr>
-        <w:t xml:space="preserve"> 31.12.24, Python Software </w:t>
-      </w:r>
-      <w:proofErr w:type="spellStart"/>
-      <w:r>
-        <w:rPr>
-          <w:color w:val="555555"/>
-        </w:rPr>
-        <w:t>Foundation</w:t>
-      </w:r>
-      <w:proofErr w:type="spellEnd"/>
-      <w:r>
-        <w:rPr>
-          <w:color w:val="555555"/>
-        </w:rPr>
-        <w:t>, Python als Programmiersprache</w:t>
+        <w:t> 31.12.24, Python Software Foundation, Python als Programmiersprache</w:t>
       </w:r>
     </w:p>
     <w:p>
@@ -6555,51 +4663,8 @@
           <w:szCs w:val="24"/>
           <w:lang w:val="en-GB"/>
         </w:rPr>
-        <w:t xml:space="preserve">2. </w:t>
-      </w:r>
-      <w:proofErr w:type="spellStart"/>
-      <w:r>
-        <w:rPr>
-          <w:rStyle w:val="Fett"/>
-          <w:rFonts w:ascii="Helvetica" w:hAnsi="Helvetica" w:cs="Helvetica"/>
-          <w:b w:val="0"/>
-          <w:bCs w:val="0"/>
-          <w:color w:val="030303"/>
-          <w:sz w:val="24"/>
-          <w:szCs w:val="24"/>
-          <w:lang w:val="en-GB"/>
-        </w:rPr>
-        <w:t>Verwendete</w:t>
-      </w:r>
-      <w:proofErr w:type="spellEnd"/>
-      <w:r>
-        <w:rPr>
-          <w:rStyle w:val="Fett"/>
-          <w:rFonts w:ascii="Helvetica" w:hAnsi="Helvetica" w:cs="Helvetica"/>
-          <w:b w:val="0"/>
-          <w:bCs w:val="0"/>
-          <w:color w:val="030303"/>
-          <w:sz w:val="24"/>
-          <w:szCs w:val="24"/>
-          <w:lang w:val="en-GB"/>
-        </w:rPr>
-        <w:t xml:space="preserve"> Python </w:t>
-      </w:r>
-      <w:proofErr w:type="spellStart"/>
-      <w:r>
-        <w:rPr>
-          <w:rStyle w:val="Fett"/>
-          <w:rFonts w:ascii="Helvetica" w:hAnsi="Helvetica" w:cs="Helvetica"/>
-          <w:b w:val="0"/>
-          <w:bCs w:val="0"/>
-          <w:color w:val="030303"/>
-          <w:sz w:val="24"/>
-          <w:szCs w:val="24"/>
-          <w:lang w:val="en-GB"/>
-        </w:rPr>
-        <w:t>Bibliotheken</w:t>
-      </w:r>
-      <w:proofErr w:type="spellEnd"/>
+        <w:t>2. Verwendete Python Bibliotheken</w:t>
+      </w:r>
     </w:p>
     <w:p>
       <w:pPr>
@@ -6609,7 +4674,7 @@
           <w:lang w:val="en-GB"/>
         </w:rPr>
       </w:pPr>
-      <w:hyperlink r:id="rId24" w:history="1">
+      <w:hyperlink r:id="rId26" w:history="1">
         <w:r>
           <w:rPr>
             <w:rStyle w:val="Hyperlink"/>
@@ -6637,7 +4702,7 @@
           <w:lang w:val="en-GB"/>
         </w:rPr>
       </w:pPr>
-      <w:hyperlink r:id="rId25" w:history="1">
+      <w:hyperlink r:id="rId27" w:history="1">
         <w:r>
           <w:rPr>
             <w:rStyle w:val="Hyperlink"/>
@@ -6654,42 +4719,17 @@
           <w:color w:val="555555"/>
           <w:lang w:val="en-GB"/>
         </w:rPr>
-        <w:t xml:space="preserve"> 30.12.2024, © 2012 – 2024 The Matplotlib development team, Matplotlib </w:t>
-      </w:r>
-      <w:proofErr w:type="spellStart"/>
-      <w:r>
+        <w:t> 30.12.2024, © 2012 – 2024 The Matplotlib development team, Matplotlib für Graphen</w:t>
+      </w:r>
+    </w:p>
+    <w:p>
+      <w:pPr>
+        <w:pStyle w:val="JugendForscht"/>
         <w:rPr>
           <w:color w:val="555555"/>
-          <w:lang w:val="en-GB"/>
-        </w:rPr>
-        <w:t>für</w:t>
-      </w:r>
-      <w:proofErr w:type="spellEnd"/>
-      <w:r>
-        <w:rPr>
-          <w:color w:val="555555"/>
-          <w:lang w:val="en-GB"/>
-        </w:rPr>
-        <w:t xml:space="preserve"> </w:t>
-      </w:r>
-      <w:proofErr w:type="spellStart"/>
-      <w:r>
-        <w:rPr>
-          <w:color w:val="555555"/>
-          <w:lang w:val="en-GB"/>
-        </w:rPr>
-        <w:t>Graphen</w:t>
-      </w:r>
-      <w:proofErr w:type="spellEnd"/>
-    </w:p>
-    <w:p>
-      <w:pPr>
-        <w:pStyle w:val="JugendForscht"/>
-        <w:rPr>
-          <w:color w:val="555555"/>
-        </w:rPr>
-      </w:pPr>
-      <w:hyperlink r:id="rId26" w:history="1">
+        </w:rPr>
+      </w:pPr>
+      <w:hyperlink r:id="rId28" w:history="1">
         <w:r>
           <w:rPr>
             <w:rStyle w:val="Hyperlink"/>
@@ -6704,59 +4744,17 @@
         <w:rPr>
           <w:color w:val="555555"/>
         </w:rPr>
-        <w:t xml:space="preserve"> 30.12.2024, © 2024 </w:t>
-      </w:r>
-      <w:proofErr w:type="spellStart"/>
-      <w:r>
+        <w:t> 30.12.2024, © 2024 NumPy team, Numpy für numerische Berechnungen</w:t>
+      </w:r>
+    </w:p>
+    <w:p>
+      <w:pPr>
+        <w:pStyle w:val="JugendForscht"/>
         <w:rPr>
           <w:color w:val="555555"/>
         </w:rPr>
-        <w:t>NumPy</w:t>
-      </w:r>
-      <w:proofErr w:type="spellEnd"/>
-      <w:r>
-        <w:rPr>
-          <w:color w:val="555555"/>
-        </w:rPr>
-        <w:t xml:space="preserve"> </w:t>
-      </w:r>
-      <w:proofErr w:type="spellStart"/>
-      <w:r>
-        <w:rPr>
-          <w:color w:val="555555"/>
-        </w:rPr>
-        <w:t>team</w:t>
-      </w:r>
-      <w:proofErr w:type="spellEnd"/>
-      <w:r>
-        <w:rPr>
-          <w:color w:val="555555"/>
-        </w:rPr>
-        <w:t xml:space="preserve">, </w:t>
-      </w:r>
-      <w:proofErr w:type="spellStart"/>
-      <w:r>
-        <w:rPr>
-          <w:color w:val="555555"/>
-        </w:rPr>
-        <w:t>Numpy</w:t>
-      </w:r>
-      <w:proofErr w:type="spellEnd"/>
-      <w:r>
-        <w:rPr>
-          <w:color w:val="555555"/>
-        </w:rPr>
-        <w:t xml:space="preserve"> für numerische Berechnungen</w:t>
-      </w:r>
-    </w:p>
-    <w:p>
-      <w:pPr>
-        <w:pStyle w:val="JugendForscht"/>
-        <w:rPr>
-          <w:color w:val="555555"/>
-        </w:rPr>
-      </w:pPr>
-      <w:hyperlink r:id="rId27" w:history="1">
+      </w:pPr>
+      <w:hyperlink r:id="rId29" w:history="1">
         <w:r>
           <w:rPr>
             <w:rStyle w:val="Hyperlink"/>
@@ -6771,114 +4769,8 @@
         <w:rPr>
           <w:color w:val="555555"/>
         </w:rPr>
-        <w:t xml:space="preserve"> 30.12.2024, © 2024 </w:t>
-      </w:r>
-      <w:proofErr w:type="spellStart"/>
-      <w:r>
-        <w:rPr>
-          <w:color w:val="555555"/>
-        </w:rPr>
-        <w:t>pandas</w:t>
-      </w:r>
-      <w:proofErr w:type="spellEnd"/>
-      <w:r>
-        <w:rPr>
-          <w:color w:val="555555"/>
-        </w:rPr>
-        <w:t xml:space="preserve">, </w:t>
-      </w:r>
-      <w:proofErr w:type="spellStart"/>
-      <w:r>
-        <w:rPr>
-          <w:color w:val="555555"/>
-        </w:rPr>
-        <w:t>pandas</w:t>
-      </w:r>
-      <w:proofErr w:type="spellEnd"/>
-      <w:r>
-        <w:rPr>
-          <w:color w:val="555555"/>
-        </w:rPr>
-        <w:t xml:space="preserve"> zur Datenanalyse</w:t>
-      </w:r>
-    </w:p>
-    <w:p>
-      <w:pPr>
-        <w:pStyle w:val="JugendForscht"/>
-      </w:pPr>
-      <w:hyperlink r:id="rId28" w:history="1">
-        <w:r>
-          <w:rPr>
-            <w:rStyle w:val="Hyperlink"/>
-            <w:color w:val="4F81BD" w:themeColor="accent1"/>
-          </w:rPr>
-          <w:t>https://plotly.com/</w:t>
-        </w:r>
-      </w:hyperlink>
-      <w:r>
-        <w:rPr>
-          <w:color w:val="4F81BD" w:themeColor="accent1"/>
-          <w:u w:val="single"/>
-        </w:rPr>
-        <w:t>:</w:t>
-      </w:r>
-      <w:r>
-        <w:t xml:space="preserve"> 30.12.2024, © 2024 </w:t>
-      </w:r>
-      <w:proofErr w:type="spellStart"/>
-      <w:r>
-        <w:t>Plotly</w:t>
-      </w:r>
-      <w:proofErr w:type="spellEnd"/>
-      <w:r>
-        <w:t xml:space="preserve">, </w:t>
-      </w:r>
-      <w:proofErr w:type="spellStart"/>
-      <w:r>
-        <w:t>Plotly</w:t>
-      </w:r>
-      <w:proofErr w:type="spellEnd"/>
-      <w:r>
-        <w:t xml:space="preserve"> für interaktive Graphen</w:t>
-      </w:r>
-    </w:p>
-    <w:p>
-      <w:pPr>
-        <w:pStyle w:val="JugendForscht"/>
-      </w:pPr>
-      <w:hyperlink r:id="rId29" w:history="1">
-        <w:r>
-          <w:rPr>
-            <w:rStyle w:val="Hyperlink"/>
-            <w:color w:val="4F81BD" w:themeColor="accent1"/>
-          </w:rPr>
-          <w:t>https://requests.readthedocs.io/en/master/:</w:t>
-        </w:r>
-      </w:hyperlink>
-      <w:r>
-        <w:t xml:space="preserve"> 30.12.2024, © 2024. A Kenneth Reitz Project, </w:t>
-      </w:r>
-      <w:proofErr w:type="spellStart"/>
-      <w:r>
-        <w:t>Requests</w:t>
-      </w:r>
-      <w:proofErr w:type="spellEnd"/>
-      <w:r>
-        <w:t xml:space="preserve">: HTTP </w:t>
-      </w:r>
-      <w:proofErr w:type="spellStart"/>
-      <w:r>
-        <w:t>for</w:t>
-      </w:r>
-      <w:proofErr w:type="spellEnd"/>
-      <w:r>
-        <w:t xml:space="preserve"> </w:t>
-      </w:r>
-      <w:proofErr w:type="spellStart"/>
-      <w:r>
-        <w:t>Humans</w:t>
-      </w:r>
-      <w:proofErr w:type="spellEnd"/>
+        <w:t> 30.12.2024, © 2024 pandas, pandas zur Datenanalyse</w:t>
+      </w:r>
     </w:p>
     <w:p>
       <w:pPr>
@@ -6892,14 +4784,16 @@
           <w:rPr>
             <w:rStyle w:val="Hyperlink"/>
             <w:color w:val="4F81BD" w:themeColor="accent1"/>
+            <w:lang w:val="en-GB"/>
           </w:rPr>
-          <w:t>https://scikit-learn.org/</w:t>
+          <w:t>https://plotly.com/</w:t>
         </w:r>
       </w:hyperlink>
       <w:r>
         <w:rPr>
-          <w:rStyle w:val="Hyperlink"/>
           <w:color w:val="4F81BD" w:themeColor="accent1"/>
+          <w:u w:val="single"/>
+          <w:lang w:val="en-GB"/>
         </w:rPr>
         <w:t>:</w:t>
       </w:r>
@@ -6907,18 +4801,78 @@
         <w:rPr>
           <w:lang w:val="en-GB"/>
         </w:rPr>
-        <w:t> 30.12.2024, © 2007 - 2024 scikit-learn developers (BSD License), scikit-learn for Regression</w:t>
+        <w:t> 30.12.2024, © 2024 Plotly, Plotly für interaktive Graphen</w:t>
       </w:r>
     </w:p>
     <w:p>
       <w:pPr>
         <w:pStyle w:val="JugendForscht"/>
+        <w:rPr>
+          <w:lang w:val="en-GB"/>
+        </w:rPr>
       </w:pPr>
       <w:hyperlink r:id="rId31" w:history="1">
         <w:r>
           <w:rPr>
             <w:rStyle w:val="Hyperlink"/>
             <w:color w:val="4F81BD" w:themeColor="accent1"/>
+            <w:lang w:val="en-GB"/>
+          </w:rPr>
+          <w:t>https://requests.readthedocs.io/en/master/:</w:t>
+        </w:r>
+      </w:hyperlink>
+      <w:r>
+        <w:rPr>
+          <w:lang w:val="en-GB"/>
+        </w:rPr>
+        <w:t> 30.12.2024, © 2024. A Kenneth Reitz Project, Requests: HTTP for Humans</w:t>
+      </w:r>
+    </w:p>
+    <w:p>
+      <w:pPr>
+        <w:pStyle w:val="JugendForscht"/>
+        <w:rPr>
+          <w:lang w:val="en-GB"/>
+        </w:rPr>
+      </w:pPr>
+      <w:hyperlink r:id="rId32" w:history="1">
+        <w:r>
+          <w:rPr>
+            <w:rStyle w:val="Hyperlink"/>
+            <w:color w:val="4F81BD" w:themeColor="accent1"/>
+            <w:lang w:val="en-GB"/>
+          </w:rPr>
+          <w:t>https://scikit-learn.org/</w:t>
+        </w:r>
+      </w:hyperlink>
+      <w:r>
+        <w:rPr>
+          <w:rStyle w:val="Hyperlink"/>
+          <w:color w:val="4F81BD" w:themeColor="accent1"/>
+          <w:lang w:val="en-GB"/>
+        </w:rPr>
+        <w:t>:</w:t>
+      </w:r>
+      <w:r>
+        <w:rPr>
+          <w:lang w:val="en-GB"/>
+        </w:rPr>
+        <w:t> 30.12.2024, © 2007 - 2024 scikit-learn developers (BSD License), scikit-learn for Regression</w:t>
+      </w:r>
+    </w:p>
+    <w:p>
+      <w:pPr>
+        <w:pStyle w:val="JugendForscht"/>
+        <w:rPr>
+          <w:lang w:val="en-GB"/>
+        </w:rPr>
+      </w:pPr>
+      <w:hyperlink r:id="rId33" w:history="1">
+        <w:r>
+          <w:rPr>
+            <w:rStyle w:val="Hyperlink"/>
+            <w:color w:val="4F81BD" w:themeColor="accent1"/>
+            <w:lang w:val="en-GB"/>
           </w:rPr>
           <w:t>https://www.selenium.dev/</w:t>
         </w:r>
@@ -6927,47 +4881,22 @@
         <w:rPr>
           <w:rStyle w:val="Hyperlink"/>
           <w:color w:val="4F81BD" w:themeColor="accent1"/>
+          <w:lang w:val="en-GB"/>
         </w:rPr>
         <w:t>:</w:t>
       </w:r>
       <w:r>
-        <w:t xml:space="preserve"> 30.12.2024, © 2024 </w:t>
-      </w:r>
-      <w:proofErr w:type="spellStart"/>
-      <w:r>
-        <w:t>Selenium</w:t>
-      </w:r>
-      <w:proofErr w:type="spellEnd"/>
-      <w:r>
-        <w:t xml:space="preserve"> Software Freedom </w:t>
-      </w:r>
-      <w:proofErr w:type="spellStart"/>
-      <w:r>
-        <w:t>Conservancy</w:t>
-      </w:r>
-      <w:proofErr w:type="spellEnd"/>
-      <w:r>
-        <w:t xml:space="preserve">, </w:t>
-      </w:r>
-      <w:proofErr w:type="spellStart"/>
-      <w:r>
-        <w:t>Selenium</w:t>
-      </w:r>
-      <w:proofErr w:type="spellEnd"/>
-      <w:r>
-        <w:t xml:space="preserve"> für Web-</w:t>
-      </w:r>
-      <w:proofErr w:type="spellStart"/>
-      <w:r>
-        <w:t>Scraping</w:t>
-      </w:r>
-      <w:proofErr w:type="spellEnd"/>
+        <w:rPr>
+          <w:lang w:val="en-GB"/>
+        </w:rPr>
+        <w:t> 30.12.2024, © 2024 Selenium Software Freedom Conservancy, Selenium für Web-Scraping</w:t>
+      </w:r>
     </w:p>
     <w:p>
       <w:pPr>
         <w:pStyle w:val="JugendForscht"/>
       </w:pPr>
-      <w:hyperlink r:id="rId32" w:history="1">
+      <w:hyperlink r:id="rId34" w:history="1">
         <w:r>
           <w:rPr>
             <w:rStyle w:val="Hyperlink"/>
@@ -6994,12 +4923,13 @@
           <w:lang w:val="en-GB"/>
         </w:rPr>
       </w:pPr>
-      <w:hyperlink r:id="rId33" w:history="1">
-        <w:hyperlink r:id="rId34" w:tgtFrame="_new" w:history="1">
+      <w:hyperlink r:id="rId35" w:history="1">
+        <w:hyperlink r:id="rId36" w:tgtFrame="_new" w:history="1">
           <w:r>
             <w:rPr>
               <w:rStyle w:val="Hyperlink"/>
               <w:color w:val="4F81BD" w:themeColor="accent1"/>
+              <w:lang w:val="en-GB"/>
             </w:rPr>
             <w:t>https://docs.python.org/3/library/re.html:</w:t>
           </w:r>
@@ -7015,19 +4945,7 @@
         <w:rPr>
           <w:lang w:val="en-GB"/>
         </w:rPr>
-        <w:t xml:space="preserve"> </w:t>
-      </w:r>
-      <w:r>
-        <w:rPr>
-          <w:lang w:val="en-GB"/>
-        </w:rPr>
-        <w:t>Python Software Foundatio</w:t>
-      </w:r>
-      <w:r>
-        <w:rPr>
-          <w:lang w:val="en-GB"/>
-        </w:rPr>
-        <w:t xml:space="preserve">n, </w:t>
+        <w:t xml:space="preserve"> Python Software Foundation, </w:t>
       </w:r>
       <w:r>
         <w:rPr>
@@ -7049,7 +4967,7 @@
       <w:pPr>
         <w:pStyle w:val="JugendForscht"/>
       </w:pPr>
-      <w:hyperlink r:id="rId35" w:history="1">
+      <w:hyperlink r:id="rId37" w:history="1">
         <w:r>
           <w:rPr>
             <w:rStyle w:val="Hyperlink"/>
@@ -7065,23 +4983,7 @@
         <w:t> </w:t>
       </w:r>
       <w:r>
-        <w:t xml:space="preserve">30.12.2024, © 2024 </w:t>
-      </w:r>
-      <w:proofErr w:type="spellStart"/>
-      <w:r>
-        <w:t>Snowflake</w:t>
-      </w:r>
-      <w:proofErr w:type="spellEnd"/>
-      <w:r>
-        <w:t xml:space="preserve"> Inc., </w:t>
-      </w:r>
-      <w:proofErr w:type="spellStart"/>
-      <w:r>
-        <w:t>Streamlit</w:t>
-      </w:r>
-      <w:proofErr w:type="spellEnd"/>
-      <w:r>
-        <w:t xml:space="preserve"> für Webseiten</w:t>
+        <w:t>30.12.2024, © 2024 Snowflake Inc., Streamlit für Webseiten</w:t>
       </w:r>
     </w:p>
     <w:p>
@@ -7091,11 +4993,12 @@
           <w:lang w:val="en-GB"/>
         </w:rPr>
       </w:pPr>
-      <w:hyperlink r:id="rId36" w:history="1">
+      <w:hyperlink r:id="rId38" w:history="1">
         <w:r>
           <w:rPr>
             <w:rStyle w:val="Hyperlink"/>
             <w:color w:val="4F81BD" w:themeColor="accent1"/>
+            <w:lang w:val="en-GB"/>
           </w:rPr>
           <w:t>https://textblob.readthedocs.io/en/dev/:</w:t>
         </w:r>
@@ -7104,46 +5007,22 @@
         <w:rPr>
           <w:lang w:val="en-GB"/>
         </w:rPr>
-        <w:t xml:space="preserve"> 30.12.2024, © Steven Loria, </w:t>
-      </w:r>
-      <w:proofErr w:type="spellStart"/>
-      <w:r>
+        <w:t> 30.12.2024, © Steven Loria, TextBlob für NLP</w:t>
+      </w:r>
+    </w:p>
+    <w:p>
+      <w:pPr>
+        <w:pStyle w:val="JugendForscht"/>
         <w:rPr>
           <w:lang w:val="en-GB"/>
         </w:rPr>
-        <w:t>TextBlob</w:t>
-      </w:r>
-      <w:proofErr w:type="spellEnd"/>
-      <w:r>
-        <w:rPr>
-          <w:lang w:val="en-GB"/>
-        </w:rPr>
-        <w:t xml:space="preserve"> </w:t>
-      </w:r>
-      <w:proofErr w:type="spellStart"/>
-      <w:r>
-        <w:rPr>
-          <w:lang w:val="en-GB"/>
-        </w:rPr>
-        <w:t>für</w:t>
-      </w:r>
-      <w:proofErr w:type="spellEnd"/>
-      <w:r>
-        <w:rPr>
-          <w:lang w:val="en-GB"/>
-        </w:rPr>
-        <w:t xml:space="preserve"> NLP</w:t>
-      </w:r>
-    </w:p>
-    <w:p>
-      <w:pPr>
-        <w:pStyle w:val="JugendForscht"/>
       </w:pPr>
       <w:r>
         <w:rPr>
           <w:rStyle w:val="Fett"/>
           <w:b w:val="0"/>
           <w:bCs w:val="0"/>
+          <w:lang w:val="en-GB"/>
         </w:rPr>
         <w:t>3. Webseiten</w:t>
       </w:r>
@@ -7155,11 +5034,12 @@
           <w:lang w:val="en-GB"/>
         </w:rPr>
       </w:pPr>
-      <w:hyperlink r:id="rId37" w:history="1">
+      <w:hyperlink r:id="rId39" w:history="1">
         <w:r>
           <w:rPr>
             <w:rStyle w:val="Hyperlink"/>
             <w:color w:val="4F81BD" w:themeColor="accent1"/>
+            <w:lang w:val="en-GB"/>
           </w:rPr>
           <w:t>https://colab.google/:</w:t>
         </w:r>
@@ -7168,25 +5048,17 @@
         <w:rPr>
           <w:lang w:val="en-GB"/>
         </w:rPr>
-        <w:t xml:space="preserve"> 03.01.25, Google, Google </w:t>
-      </w:r>
-      <w:proofErr w:type="spellStart"/>
-      <w:r>
+        <w:t> 03.01.25, Google, Google Colab</w:t>
+      </w:r>
+    </w:p>
+    <w:p>
+      <w:pPr>
+        <w:pStyle w:val="JugendForscht"/>
         <w:rPr>
           <w:lang w:val="en-GB"/>
         </w:rPr>
-        <w:t>Colab</w:t>
-      </w:r>
-      <w:proofErr w:type="spellEnd"/>
-    </w:p>
-    <w:p>
-      <w:pPr>
-        <w:pStyle w:val="JugendForscht"/>
-        <w:rPr>
-          <w:lang w:val="en-GB"/>
-        </w:rPr>
-      </w:pPr>
-      <w:hyperlink r:id="rId38" w:history="1">
+      </w:pPr>
+      <w:hyperlink r:id="rId40" w:history="1">
         <w:r>
           <w:rPr>
             <w:rStyle w:val="Hyperlink"/>
@@ -7200,45 +5072,17 @@
         <w:rPr>
           <w:lang w:val="en-GB"/>
         </w:rPr>
-        <w:t xml:space="preserve"> 03.01.25, </w:t>
-      </w:r>
-      <w:proofErr w:type="spellStart"/>
-      <w:r>
+        <w:t> 03.01.25, Jupyter, Jupyter Notebook</w:t>
+      </w:r>
+    </w:p>
+    <w:p>
+      <w:pPr>
+        <w:pStyle w:val="JugendForscht"/>
         <w:rPr>
           <w:lang w:val="en-GB"/>
         </w:rPr>
-        <w:t>Jupyter</w:t>
-      </w:r>
-      <w:proofErr w:type="spellEnd"/>
-      <w:r>
-        <w:rPr>
-          <w:lang w:val="en-GB"/>
-        </w:rPr>
-        <w:t xml:space="preserve">, </w:t>
-      </w:r>
-      <w:proofErr w:type="spellStart"/>
-      <w:r>
-        <w:rPr>
-          <w:lang w:val="en-GB"/>
-        </w:rPr>
-        <w:t>Jupyter</w:t>
-      </w:r>
-      <w:proofErr w:type="spellEnd"/>
-      <w:r>
-        <w:rPr>
-          <w:lang w:val="en-GB"/>
-        </w:rPr>
-        <w:t xml:space="preserve"> Notebook</w:t>
-      </w:r>
-    </w:p>
-    <w:p>
-      <w:pPr>
-        <w:pStyle w:val="JugendForscht"/>
-        <w:rPr>
-          <w:lang w:val="en-GB"/>
-        </w:rPr>
-      </w:pPr>
-      <w:hyperlink r:id="rId39" w:history="1">
+      </w:pPr>
+      <w:hyperlink r:id="rId41" w:history="1">
         <w:r>
           <w:rPr>
             <w:rStyle w:val="Hyperlink"/>
@@ -7262,11 +5106,12 @@
           <w:lang w:val="en-GB"/>
         </w:rPr>
       </w:pPr>
-      <w:hyperlink r:id="rId40" w:history="1">
+      <w:hyperlink r:id="rId42" w:history="1">
         <w:r>
           <w:rPr>
             <w:rStyle w:val="Hyperlink"/>
             <w:color w:val="4F81BD" w:themeColor="accent1"/>
+            <w:lang w:val="en-GB"/>
           </w:rPr>
           <w:t>https://www.nytimes.com/:</w:t>
         </w:r>
@@ -7285,11 +5130,12 @@
           <w:lang w:val="en-GB"/>
         </w:rPr>
       </w:pPr>
-      <w:hyperlink r:id="rId41" w:history="1">
+      <w:hyperlink r:id="rId43" w:history="1">
         <w:r>
           <w:rPr>
             <w:rStyle w:val="Hyperlink"/>
             <w:color w:val="4F81BD" w:themeColor="accent1"/>
+            <w:lang w:val="en-GB"/>
           </w:rPr>
           <w:t>https://aws.amazon.com/de/:</w:t>
         </w:r>
@@ -7375,13 +5221,8 @@
         <w:t>Fake Facts</w:t>
       </w:r>
       <w:r>
-        <w:t xml:space="preserve"> - Wie Verschwörungstheorien unser Denken bestimmen; 2020-05-15, Katharina </w:t>
-      </w:r>
-      <w:proofErr w:type="spellStart"/>
-      <w:r>
-        <w:t>Nocun</w:t>
-      </w:r>
-      <w:proofErr w:type="spellEnd"/>
+        <w:t> - Wie Verschwörungstheorien unser Denken bestimmen; 2020-05-15, Katharina Nocun</w:t>
+      </w:r>
     </w:p>
     <w:p>
       <w:pPr>
@@ -7496,7 +5337,7 @@
               </wp:anchor>
             </w:drawing>
           </mc:Choice>
-          <mc:Fallback xmlns="">
+          <mc:Fallback>
             <w:pict>
               <v:rect w14:anchorId="6B9C1984" id="Rechteck 3" o:spid="_x0000_s1026" style="position:absolute;left:0;text-align:left;margin-left:-4.8pt;margin-top:3.45pt;width:493.7pt;height:462.1pt;z-index:-251657216;visibility:visible;mso-wrap-style:square;mso-width-percent:0;mso-height-percent:0;mso-wrap-distance-left:9pt;mso-wrap-distance-top:0;mso-wrap-distance-right:9pt;mso-wrap-distance-bottom:0;mso-position-horizontal:absolute;mso-position-horizontal-relative:text;mso-position-vertical:absolute;mso-position-vertical-relative:text;mso-width-percent:0;mso-height-percent:0;mso-width-relative:margin;mso-height-relative:margin;v-text-anchor:middle" o:gfxdata="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" filled="f" strokecolor="windowText">
                 <v:textbox>
@@ -7592,7 +5433,7 @@
         </w:rPr>
         <w:t xml:space="preserve">Beispiel: Stiftung Jugend forscht e. V., schriftliche Arbeit und weiterführende Informationen, </w:t>
       </w:r>
-      <w:hyperlink r:id="rId42" w:history="1">
+      <w:hyperlink r:id="rId44" w:history="1">
         <w:r>
           <w:rPr>
             <w:rStyle w:val="Hyperlink"/>
@@ -7795,25 +5636,7 @@
           <w:i/>
           <w:sz w:val="20"/>
         </w:rPr>
-        <w:t xml:space="preserve">Beispiel: Andrea Gruß, Ute </w:t>
-      </w:r>
-      <w:proofErr w:type="spellStart"/>
-      <w:r>
-        <w:rPr>
-          <w:rFonts w:cs="Arial"/>
-          <w:i/>
-          <w:sz w:val="20"/>
-        </w:rPr>
-        <w:t>Hänsler</w:t>
-      </w:r>
-      <w:proofErr w:type="spellEnd"/>
-      <w:r>
-        <w:rPr>
-          <w:rFonts w:cs="Arial"/>
-          <w:i/>
-          <w:sz w:val="20"/>
-        </w:rPr>
-        <w:t>: „Knallraketen und Gummigeister“, Frankfurt/Main 20</w:t>
+        <w:t>Beispiel: Andrea Gruß, Ute Hänsler: „Knallraketen und Gummigeister“, Frankfurt/Main 20</w:t>
       </w:r>
       <w:r>
         <w:rPr>
@@ -8228,9 +6051,9 @@
       </w:pPr>
     </w:p>
     <w:sectPr>
-      <w:headerReference w:type="default" r:id="rId43"/>
-      <w:footerReference w:type="default" r:id="rId44"/>
-      <w:headerReference w:type="first" r:id="rId45"/>
+      <w:headerReference w:type="default" r:id="rId45"/>
+      <w:footerReference w:type="default" r:id="rId46"/>
+      <w:headerReference w:type="first" r:id="rId47"/>
       <w:pgSz w:w="11906" w:h="16838" w:code="9"/>
       <w:pgMar w:top="1702" w:right="1418" w:bottom="851" w:left="1418" w:header="568" w:footer="335" w:gutter="0"/>
       <w:cols w:space="720"/>
@@ -8326,7 +6149,7 @@
         <w:sz w:val="18"/>
         <w:szCs w:val="18"/>
       </w:rPr>
-      <w:t>Donnerstag, 9. Januar 2025</w:t>
+      <w:t>Montag, 6. Januar 2025</w:t>
     </w:r>
     <w:r>
       <w:rPr>
@@ -8535,7 +6358,7 @@
                         </a:ln>
                         <a:extLst>
                           <a:ext uri="{FAA26D3D-D897-4be2-8F04-BA451C77F1D7}">
-                            <ma14:placeholderFlag xmlns="" xmlns:mo="http://schemas.microsoft.com/office/mac/office/2008/main" xmlns:mv="urn:schemas-microsoft-com:mac:vml" xmlns:o="urn:schemas-microsoft-com:office:office" xmlns:v="urn:schemas-microsoft-com:vml" xmlns:w10="urn:schemas-microsoft-com:office:word" xmlns:w="http://schemas.openxmlformats.org/wordprocessingml/2006/main" xmlns:ma14="http://schemas.microsoft.com/office/mac/drawingml/2011/main" xmlns:w16du="http://schemas.microsoft.com/office/word/2023/wordml/word16du" xmlns:oel="http://schemas.microsoft.com/office/2019/extlst"/>
+                            <ma14:placeholderFlag xmlns:oel="http://schemas.microsoft.com/office/2019/extlst" xmlns:w16du="http://schemas.microsoft.com/office/word/2023/wordml/word16du" xmlns:ma14="http://schemas.microsoft.com/office/mac/drawingml/2011/main" xmlns:w="http://schemas.openxmlformats.org/wordprocessingml/2006/main" xmlns:w10="urn:schemas-microsoft-com:office:word" xmlns:v="urn:schemas-microsoft-com:vml" xmlns:o="urn:schemas-microsoft-com:office:office" xmlns:mv="urn:schemas-microsoft-com:mac:vml" xmlns:mo="http://schemas.microsoft.com/office/mac/office/2008/main" xmlns=""/>
                           </a:ext>
                         </a:extLst>
                       </pic:spPr>
@@ -8580,7 +6403,7 @@
             </wp:anchor>
           </w:drawing>
         </mc:Choice>
-        <mc:Fallback xmlns:w16du="http://schemas.microsoft.com/office/word/2023/wordml/word16du" xmlns:oel="http://schemas.microsoft.com/office/2019/extlst" xmlns="">
+        <mc:Fallback xmlns:oel="http://schemas.microsoft.com/office/2019/extlst" xmlns:w16du="http://schemas.microsoft.com/office/word/2023/wordml/word16du">
           <w:pict>
             <v:group w14:anchorId="7A126CF7" id="Gruppierung 2" o:spid="_x0000_s1026" style="position:absolute;margin-left:-32.85pt;margin-top:-.35pt;width:521.55pt;height:43.35pt;z-index:251659264" coordsize="66240,5505" o:gfxdata="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">
               <v:shapetype id="_x0000_t75" coordsize="21600,21600" o:spt="75" o:preferrelative="t" path="m@4@5l@4@11@9@11@9@5xe" filled="f" stroked="f">
@@ -8747,17 +6570,17 @@
         <v:path o:extrusionok="f" gradientshapeok="t" o:connecttype="rect"/>
         <o:lock v:ext="edit" aspectratio="t"/>
       </v:shapetype>
-      <v:shape id="_x0000_i3873" type="#_x0000_t75" style="width:3in;height:3in" o:bullet="t"/>
+      <v:shape id="_x0000_i1221" type="#_x0000_t75" style="width:3in;height:3in" o:bullet="t"/>
     </w:pict>
   </w:numPicBullet>
   <w:numPicBullet w:numPicBulletId="1">
     <w:pict>
-      <v:shape id="_x0000_i3874" type="#_x0000_t75" style="width:3in;height:3in" o:bullet="t"/>
+      <v:shape id="_x0000_i1222" type="#_x0000_t75" style="width:3in;height:3in" o:bullet="t"/>
     </w:pict>
   </w:numPicBullet>
   <w:numPicBullet w:numPicBulletId="2">
     <w:pict>
-      <v:shape id="_x0000_i3875" type="#_x0000_t75" style="width:3in;height:3in" o:bullet="t"/>
+      <v:shape id="_x0000_i1223" type="#_x0000_t75" style="width:3in;height:3in" o:bullet="t"/>
     </w:pict>
   </w:numPicBullet>
   <w:abstractNum w:abstractNumId="0" w15:restartNumberingAfterBreak="0">
@@ -14335,14 +12158,6 @@
   </w:num>
   <w:numIdMacAtCleanup w:val="54"/>
 </w:numbering>
-</file>
-
-<file path=word/people.xml><?xml version="1.0" encoding="utf-8"?>
-<w15:people xmlns:wpc="http://schemas.microsoft.com/office/word/2010/wordprocessingCanvas" xmlns:cx="http://schemas.microsoft.com/office/drawing/2014/chartex" xmlns:cx1="http://schemas.microsoft.com/office/drawing/2015/9/8/chartex" xmlns:cx2="http://schemas.microsoft.com/office/drawing/2015/10/21/chartex" xmlns:cx3="http://schemas.microsoft.com/office/drawing/2016/5/9/chartex" xmlns:cx4="http://schemas.microsoft.com/office/drawing/2016/5/10/chartex" xmlns:cx5="http://schemas.microsoft.com/office/drawing/2016/5/11/chartex" xmlns:cx6="http://schemas.microsoft.com/office/drawing/2016/5/12/chartex" xmlns:cx7="http://schemas.microsoft.com/office/drawing/2016/5/13/chartex" xmlns:cx8="http://schemas.microsoft.com/office/drawing/2016/5/14/chartex" xmlns:mc="http://schemas.openxmlformats.org/markup-compatibility/2006" xmlns:aink="http://schemas.microsoft.com/office/drawing/2016/ink" xmlns:am3d="http://schemas.microsoft.com/office/drawing/2017/model3d" xmlns:o="urn:schemas-microsoft-com:office:office" xmlns:r="http://schemas.openxmlformats.org/officeDocument/2006/relationships" xmlns:m="http://schemas.openxmlformats.org/officeDocument/2006/math" xmlns:v="urn:schemas-microsoft-com:vml" xmlns:wp14="http://schemas.microsoft.com/office/word/2010/wordprocessingDrawing" xmlns:wp="http://schemas.openxmlformats.org/drawingml/2006/wordprocessingDrawing" xmlns:w10="urn:schemas-microsoft-com:office:word" xmlns:w="http://schemas.openxmlformats.org/wordprocessingml/2006/main" xmlns:w14="http://schemas.microsoft.com/office/word/2010/wordml" xmlns:w15="http://schemas.microsoft.com/office/word/2012/wordml" xmlns:w16cex="http://schemas.microsoft.com/office/word/2018/wordml/cex" xmlns:w16cid="http://schemas.microsoft.com/office/word/2016/wordml/cid" xmlns:w16="http://schemas.microsoft.com/office/word/2018/wordml" xmlns:w16sdtdh="http://schemas.microsoft.com/office/word/2020/wordml/sdtdatahash" xmlns:w16se="http://schemas.microsoft.com/office/word/2015/wordml/symex" xmlns:wpg="http://schemas.microsoft.com/office/word/2010/wordprocessingGroup" xmlns:wpi="http://schemas.microsoft.com/office/word/2010/wordprocessingInk" xmlns:wne="http://schemas.microsoft.com/office/word/2006/wordml" xmlns:wps="http://schemas.microsoft.com/office/word/2010/wordprocessingShape" mc:Ignorable="w14 w15 w16se w16cid w16 w16cex w16sdtdh wp14">
-  <w15:person w15:author="Levi Blu">
-    <w15:presenceInfo w15:providerId="Windows Live" w15:userId="4e3296e986659390"/>
-  </w15:person>
-</w15:people>
 </file>
 
 <file path=word/styles.xml><?xml version="1.0" encoding="utf-8"?>
@@ -14857,6 +12672,7 @@
   <w:style w:type="character" w:default="1" w:styleId="Absatz-Standardschriftart">
     <w:name w:val="Default Paragraph Font"/>
     <w:uiPriority w:val="1"/>
+    <w:semiHidden/>
     <w:unhideWhenUsed/>
   </w:style>
   <w:style w:type="table" w:default="1" w:styleId="NormaleTabelle">
@@ -15161,24 +12977,10 @@
     <w:pPr>
       <w:spacing w:line="360" w:lineRule="auto"/>
       <w:ind w:right="419"/>
-      <w:pPrChange w:id="0" w:author="Levi Blu" w:date="2025-01-06T15:48:00Z">
-        <w:pPr>
-          <w:spacing w:after="100" w:line="360" w:lineRule="auto"/>
-          <w:ind w:right="419"/>
-          <w:jc w:val="both"/>
-        </w:pPr>
-      </w:pPrChange>
     </w:pPr>
     <w:rPr>
       <w:color w:val="000000" w:themeColor="text1"/>
       <w:sz w:val="20"/>
-      <w:rPrChange w:id="0" w:author="Levi Blu" w:date="2025-01-06T15:48:00Z">
-        <w:rPr>
-          <w:rFonts w:ascii="Arial" w:hAnsi="Arial"/>
-          <w:color w:val="000000" w:themeColor="text1"/>
-          <w:lang w:val="de-DE" w:eastAsia="de-DE" w:bidi="ar-SA"/>
-        </w:rPr>
-      </w:rPrChange>
     </w:rPr>
   </w:style>
   <w:style w:type="character" w:customStyle="1" w:styleId="berschrift6Zchn">

</xml_diff>

<commit_message>
mama papa überarbeitung bis ergebnisse
</commit_message>
<xml_diff>
--- a/Presentations/Schriftliche Arbeit/Arbeit.docx
+++ b/Presentations/Schriftliche Arbeit/Arbeit.docx
@@ -184,6 +184,7 @@
         <w:jc w:val="both"/>
         <w:rPr>
           <w:rFonts w:cs="Arial"/>
+          <w:color w:val="FF0000"/>
           <w:sz w:val="20"/>
         </w:rPr>
       </w:pPr>
@@ -211,6 +212,7 @@
       <w:r>
         <w:rPr>
           <w:rFonts w:cs="Arial"/>
+          <w:color w:val="FF0000"/>
           <w:sz w:val="20"/>
         </w:rPr>
         <w:t>Analyse der Zeitungen „The New York Times“ und „The Guardian“</w:t>
@@ -1082,6 +1084,25 @@
     </w:p>
     <w:p>
       <w:pPr>
+        <w:spacing w:line="360" w:lineRule="auto"/>
+        <w:jc w:val="both"/>
+        <w:rPr>
+          <w:rFonts w:cs="Arial"/>
+          <w:b/>
+          <w:sz w:val="20"/>
+        </w:rPr>
+      </w:pPr>
+      <w:r>
+        <w:rPr>
+          <w:rFonts w:ascii="Segoe UI" w:hAnsi="Segoe UI" w:cs="Segoe UI"/>
+          <w:color w:val="F0F6FC"/>
+          <w:shd w:val="clear" w:color="auto" w:fill="0D1117"/>
+        </w:rPr>
+        <w:t>Der Projektüberblick, der nur sechs bis acht Sätze umfasst, stellt den Verfassenden häufig vor besondere Schwierigkeiten. Hier sollen Fragestellung, Methode, Ergebnisse und Diskussion auf maximal einer Seite möglichst allgemeinverständlich zusammengefasst werden. Der Lesende muss auf dieser Seite das Wesentliche der gesamten Arbeit erfassen können. Das verlangt einen besonders präzisen Umgang mit der Sprache. Die einzelnen Teile der schriftlichen Arbeit sollen in konzentrierter Form – jeweils nur ein bis zwei Sätze – wiedergegeben wer- den. Gleichzeitig muss der Text auch für diejenigen Lesenden verständlich sein, die die Langfassung nicht lesen. Das heißt zum Beispiel, dass die Versuchsanordnung nur sehr kurz beschrieben wird und die wichtigsten Ergebnisse vorgestellt werden. Hinweise auf die verwendete Literatur werden hier nicht gegeben; im Vordergrund steht die eigene wissenschaftliche bzw. technische Leistun</w:t>
+      </w:r>
+    </w:p>
+    <w:p>
+      <w:pPr>
         <w:pStyle w:val="JugendForscht"/>
       </w:pPr>
       <w:r>
@@ -1096,6 +1117,7 @@
         <w:pStyle w:val="JugendForscht"/>
       </w:pPr>
       <w:r>
+        <w:lastRenderedPageBreak/>
         <w:t>Das Ziel dieser Forschungsarbeit ist die Überprüfung von Vorurteilen bezüglich der Veränderung in der Berichterstattung sowie, je nach Ergebnis, die Glaubwürdigkeit von Qualitätsmedien zu stärken beziehungsweise die Veränderung der Medien im Laufe der Zeit nachzuweisen.</w:t>
       </w:r>
     </w:p>
@@ -1141,15 +1163,78 @@
           <w:color w:val="000000" w:themeColor="text1"/>
           <w:sz w:val="20"/>
         </w:rPr>
-        <w:t>Das Projekt untersucht die zeitliche Entwicklung von Sentiment (Polarisation und Objektivität), Artikellänge und Artikelanzahl in "The New York Times" und "The Guardian" zwischen 2010 und 2021. Mithilfe von Python wurden Artikel gesammelt und analysiert, um langfristige Trends zu identifizieren.</w:t>
+        <w:t xml:space="preserve">Das Projekt untersucht die zeitliche Entwicklung von Sentiment (Polarisation und </w:t>
       </w:r>
       <w:r>
         <w:rPr>
           <w:color w:val="000000" w:themeColor="text1"/>
           <w:sz w:val="20"/>
         </w:rPr>
+        <w:t>Sub</w:t>
+      </w:r>
+      <w:r>
+        <w:rPr>
+          <w:color w:val="000000" w:themeColor="text1"/>
+          <w:sz w:val="20"/>
+        </w:rPr>
+        <w:t xml:space="preserve">jektivität), Artikellänge und Artikelanzahl in </w:t>
+      </w:r>
+      <w:r>
+        <w:rPr>
+          <w:color w:val="000000" w:themeColor="text1"/>
+          <w:sz w:val="20"/>
+        </w:rPr>
+        <w:t xml:space="preserve">den Rubriken „Politics“, „World“ und „Opinion“ in </w:t>
+      </w:r>
+      <w:r>
+        <w:rPr>
+          <w:color w:val="000000" w:themeColor="text1"/>
+          <w:sz w:val="20"/>
+        </w:rPr>
+        <w:t>"The New York Times" und "The Guardian" zwischen 2010 und 2021. Mithilfe von Python wurden</w:t>
+      </w:r>
+      <w:r>
+        <w:rPr>
+          <w:color w:val="000000" w:themeColor="text1"/>
+          <w:sz w:val="20"/>
+        </w:rPr>
+        <w:t xml:space="preserve"> </w:t>
+      </w:r>
+      <w:r>
+        <w:rPr>
+          <w:color w:val="000000" w:themeColor="text1"/>
+          <w:sz w:val="20"/>
+        </w:rPr>
+        <w:t>Artikel gesammelt und analysiert, um langfristige Trends zu identifizieren.</w:t>
+      </w:r>
+      <w:r>
+        <w:rPr>
+          <w:color w:val="000000" w:themeColor="text1"/>
+          <w:sz w:val="20"/>
+        </w:rPr>
         <w:br/>
-        <w:t>Da für die Auswertung der Analyse eine Vielzahl von Optionen möglich ist, wurde zur Veranschaulichung exemplarisch die Analyse von Artikelanzahl…..?? folgende Ergebnisse ausgewählt.</w:t>
+        <w:t xml:space="preserve">Da für die Auswertung der Analyse eine Vielzahl von Optionen möglich ist, wurde </w:t>
+      </w:r>
+      <w:r>
+        <w:rPr>
+          <w:color w:val="000000" w:themeColor="text1"/>
+          <w:sz w:val="20"/>
+        </w:rPr>
+        <w:t xml:space="preserve">von den 78 generierten Graphen 10 </w:t>
+      </w:r>
+      <w:r>
+        <w:rPr>
+          <w:color w:val="000000" w:themeColor="text1"/>
+          <w:sz w:val="20"/>
+        </w:rPr>
+        <w:t xml:space="preserve">exemplarisch </w:t>
+      </w:r>
+      <w:r>
+        <w:rPr>
+          <w:color w:val="000000" w:themeColor="text1"/>
+          <w:sz w:val="20"/>
+        </w:rPr>
+        <w:t>ausgewählt, bei denen im Betrachtungszeitraum die deutlichsten Veränderungen sichtbar wurden.</w:t>
       </w:r>
     </w:p>
     <w:p>
@@ -1159,26 +1244,79 @@
       <w:r>
         <w:t>Die Ergebnisse zeigen:</w:t>
       </w:r>
-    </w:p>
-    <w:p>
-      <w:pPr>
-        <w:pStyle w:val="JugendForscht"/>
-      </w:pPr>
-      <w:r>
-        <w:t>Die Artikelanzahl sinkt im Guardian in der Rubrik "Opinion", während sie im Politikbereich der New York Times deutlich ansteigt.</w:t>
-      </w:r>
       <w:r>
         <w:br/>
       </w:r>
       <w:r>
-        <w:lastRenderedPageBreak/>
-        <w:t>Das Sentiment bleibt in beiden Zeitungen konstant (durchschnittlich neutral). Jedoch zeigt die Kategorie "World" eine höhere Subjektivität als "Politics" und "Opinion".</w:t>
+        <w:t>Die Artikelanzahl sinkt i</w:t>
+      </w:r>
+      <w:r>
+        <w:t>m „</w:t>
+      </w:r>
+      <w:r>
+        <w:t>Guardian</w:t>
+      </w:r>
+      <w:r>
+        <w:t>“</w:t>
+      </w:r>
+      <w:r>
+        <w:t xml:space="preserve"> in der Rubrik "Opinion", während sie im Politikbereich der </w:t>
+      </w:r>
+      <w:r>
+        <w:t>„</w:t>
+      </w:r>
+      <w:r>
+        <w:t>New York Times</w:t>
+      </w:r>
+      <w:r>
+        <w:t>“</w:t>
+      </w:r>
+      <w:r>
+        <w:t xml:space="preserve"> deutlich ansteigt.</w:t>
       </w:r>
       <w:r>
         <w:br/>
-        <w:t>Die durchschnittliche Artikellänge unterscheidet sich: NYT-Artikel sind mit 1100 Wörtern länger als Guardian-Artikel (800 Wörter), ohne signifikante Entwicklung über die Jahre.</w:t>
-      </w:r>
-      <w:r>
+        <w:t>Das Sentiment bleibt in beiden Zeitungen konstant (durchschnittlich neutral). Jedoch zeigt die Kategorie "World"</w:t>
+      </w:r>
+      <w:r>
+        <w:t xml:space="preserve"> in beiden Zeitungen</w:t>
+      </w:r>
+      <w:r>
+        <w:t xml:space="preserve"> eine höhere Subjektivität als </w:t>
+      </w:r>
+      <w:r>
+        <w:t xml:space="preserve">die Rubriken </w:t>
+      </w:r>
+      <w:r>
+        <w:t>"Politics" und "Opinion".</w:t>
+      </w:r>
+      <w:r>
+        <w:br/>
+        <w:t>Die durchschnittliche Artikellänge unterscheidet sich</w:t>
+      </w:r>
+      <w:r>
+        <w:t xml:space="preserve"> wie folgt</w:t>
+      </w:r>
+      <w:r>
+        <w:t>: NYT-Artikel sind mit</w:t>
+      </w:r>
+      <w:r>
+        <w:t xml:space="preserve"> durchschnittlich</w:t>
+      </w:r>
+      <w:r>
+        <w:t xml:space="preserve"> 1100 Wörtern länger als </w:t>
+      </w:r>
+      <w:r>
+        <w:t xml:space="preserve">der durchschnittliche </w:t>
+      </w:r>
+      <w:r>
+        <w:t>Guardian-Artikel (800 Wörter), ohne signifikante Entwicklung über die Jahre.</w:t>
+      </w:r>
+      <w:r>
+        <w:rPr>
+          <w:i/>
+          <w:iCs/>
+        </w:rPr>
         <w:br/>
         <w:t>Diese Erkenntnisse verdeutlichen redaktionelle Unterschiede und zeigen, wie sich globale Ereignisse auf die Berichterstattung beider Zeitungen auswirken.</w:t>
       </w:r>
@@ -1295,6 +1433,7 @@
         <w:pStyle w:val="JugendForscht"/>
       </w:pPr>
       <w:r>
+        <w:lastRenderedPageBreak/>
         <w:t>Nach ein wenig durchsuchen der Webseite viel mir schnell auf, dass die meisten Meinungen auf X in Form von Videos und Bildern dargestellt wurden. Da dies als Textanalyse nicht umsetzbar war, ging meine Suche weiter zu Facebook, wo das Auslesen der Artikel nicht unterstützt wurde, und zu Reddit, wo ein ähnliches Problem wie bei X auftrat. Daraufhin habe ich meinen Blick auf die sogenannten Leitmedien gerichtet/geworfen.</w:t>
       </w:r>
     </w:p>
@@ -1335,24 +1474,25 @@
         <w:pStyle w:val="JugendForscht"/>
       </w:pPr>
       <w:r>
-        <w:t>Um aber die Werte objektiv zu betrachten und vergleichen brauchte ich eine zweite Zeitschrift, die meinen Anforderungen entsprach. Nach ein wenig suchen stoß ich auf "The Guardian", welche einen guten Kontrast bildet.</w:t>
-      </w:r>
-      <w:r>
-        <w:br/>
-      </w:r>
-      <w:r>
-        <w:rPr>
-          <w:rStyle w:val="HTMLCode"/>
-          <w:rFonts w:ascii="Consolas" w:hAnsi="Consolas"/>
-          <w:color w:val="030303"/>
-          <w:shd w:val="clear" w:color="auto" w:fill="F0F0F0"/>
-        </w:rPr>
-        <w:lastRenderedPageBreak/>
-        <w:t>Oder:</w:t>
-      </w:r>
-      <w:r>
-        <w:br/>
-        <w:t>Als zweite Zeitschrift haben ich the Guardian aus UK als Vergleich ausgewählt, ebenfalls wertgeschätzt für seinen unabhängigen Journalismus.</w:t>
+        <w:t xml:space="preserve">Als zweite Zeitschrift habe ich </w:t>
+      </w:r>
+      <w:r>
+        <w:t>„T</w:t>
+      </w:r>
+      <w:r>
+        <w:t>he Guardian</w:t>
+      </w:r>
+      <w:r>
+        <w:t xml:space="preserve">“ </w:t>
+      </w:r>
+      <w:r>
+        <w:t>aus UK als Vergleich ausgewählt, ebenfalls wertgeschätzt für seinen unabhängigen Journalismus</w:t>
+      </w:r>
+      <w:r>
+        <w:t>, sowie meinen technischen Kriterien entsprechend</w:t>
+      </w:r>
+      <w:r>
+        <w:t>.</w:t>
       </w:r>
     </w:p>
     <w:p>
@@ -1366,6 +1506,10 @@
     <w:p>
       <w:pPr>
         <w:pStyle w:val="JugendForscht"/>
+        <w:numPr>
+          <w:ilvl w:val="0"/>
+          <w:numId w:val="55"/>
+        </w:numPr>
       </w:pPr>
       <w:r>
         <w:t>Wie objektiv sind die beiden analysierten Zeitungen wirklich?</w:t>
@@ -1374,25 +1518,43 @@
     <w:p>
       <w:pPr>
         <w:pStyle w:val="JugendForscht"/>
-      </w:pPr>
-      <w:r>
-        <w:t>Wie stark hat sich die Medienberichterstattung bezogen auf Artikellänge und anzahl in den letzten Jahren verändert?</w:t>
+        <w:numPr>
+          <w:ilvl w:val="0"/>
+          <w:numId w:val="55"/>
+        </w:numPr>
+      </w:pPr>
+      <w:r>
+        <w:t>W</w:t>
+      </w:r>
+      <w:r>
+        <w:t>erden Zeitungsbeiträge</w:t>
+      </w:r>
+      <w:r>
+        <w:t xml:space="preserve"> tatsächlich immer negativer dargestellt?</w:t>
       </w:r>
     </w:p>
     <w:p>
       <w:pPr>
         <w:pStyle w:val="JugendForscht"/>
-      </w:pPr>
-      <w:r>
-        <w:t>Wird die Medienberichte tatsächlich immer negativer dargestellt?</w:t>
+        <w:numPr>
+          <w:ilvl w:val="0"/>
+          <w:numId w:val="55"/>
+        </w:numPr>
+      </w:pPr>
+      <w:r>
+        <w:t>Sind Medien in den USA subjektiver als in Großbritannien?</w:t>
       </w:r>
     </w:p>
     <w:p>
       <w:pPr>
         <w:pStyle w:val="JugendForscht"/>
-      </w:pPr>
-      <w:r>
-        <w:t>Sind Medien in den USA subjektiver als in Großbritannien?</w:t>
+        <w:numPr>
+          <w:ilvl w:val="0"/>
+          <w:numId w:val="55"/>
+        </w:numPr>
+      </w:pPr>
+      <w:r>
+        <w:t>Wie stark hat sich die Medienberichterstattung bezogen auf Artikellänge und -anzahl in den letzten Jahren verändert?</w:t>
       </w:r>
     </w:p>
     <w:p>
@@ -1603,6 +1765,36 @@
       <w:r>
         <w:t>Der Vorgang, um die Daten zu sammeln und zu analysieren, ist sehr komplex und wird in mehreren Schritten durchgeführt.</w:t>
       </w:r>
+      <w:r>
+        <w:t xml:space="preserve"> Es wird unterteilt in </w:t>
+      </w:r>
+      <w:r>
+        <w:t>Sammeln</w:t>
+      </w:r>
+      <w:r>
+        <w:t xml:space="preserve">, </w:t>
+      </w:r>
+      <w:r>
+        <w:t>die A</w:t>
+      </w:r>
+      <w:r>
+        <w:t>nalys</w:t>
+      </w:r>
+      <w:r>
+        <w:t xml:space="preserve">e </w:t>
+      </w:r>
+      <w:r>
+        <w:t xml:space="preserve">und </w:t>
+      </w:r>
+      <w:r>
+        <w:t xml:space="preserve">die Visualisierung </w:t>
+      </w:r>
+      <w:r>
+        <w:t xml:space="preserve">der </w:t>
+      </w:r>
+      <w:r>
+        <w:t>Daten.</w:t>
+      </w:r>
     </w:p>
     <w:p>
       <w:pPr>
@@ -1613,6 +1805,191 @@
       </w:r>
       <w:r>
         <w:t>1. Links sammeln</w:t>
+      </w:r>
+    </w:p>
+    <w:p>
+      <w:pPr>
+        <w:pStyle w:val="JugendForscht"/>
+        <w:rPr>
+          <w:color w:val="555555"/>
+        </w:rPr>
+      </w:pPr>
+      <w:r>
+        <w:rPr>
+          <w:color w:val="555555"/>
+        </w:rPr>
+        <w:t>Der erste Hauptschritt ist, den Artikeltext zu bekommen. Dafür muss ich als erstes Zugriff auf die kompletten Links der beiden Zeit</w:t>
+      </w:r>
+      <w:r>
+        <w:rPr>
+          <w:color w:val="555555"/>
+        </w:rPr>
+        <w:t>ungen</w:t>
+      </w:r>
+      <w:r>
+        <w:rPr>
+          <w:color w:val="555555"/>
+        </w:rPr>
+        <w:t xml:space="preserve"> </w:t>
+      </w:r>
+      <w:r>
+        <w:rPr>
+          <w:color w:val="555555"/>
+        </w:rPr>
+        <w:t>erhalten</w:t>
+      </w:r>
+      <w:r>
+        <w:rPr>
+          <w:color w:val="555555"/>
+        </w:rPr>
+        <w:t xml:space="preserve">. </w:t>
+      </w:r>
+      <w:r>
+        <w:rPr>
+          <w:color w:val="555555"/>
+          <w:lang w:val="en-GB"/>
+        </w:rPr>
+        <w:t>Dafür benutze ich d</w:t>
+      </w:r>
+      <w:r>
+        <w:rPr>
+          <w:color w:val="555555"/>
+          <w:lang w:val="en-GB"/>
+        </w:rPr>
+        <w:t>as</w:t>
+      </w:r>
+      <w:r>
+        <w:rPr>
+          <w:color w:val="555555"/>
+          <w:lang w:val="en-GB"/>
+        </w:rPr>
+        <w:t xml:space="preserve"> </w:t>
+      </w:r>
+      <w:r>
+        <w:rPr>
+          <w:color w:val="555555"/>
+          <w:lang w:val="en-GB"/>
+        </w:rPr>
+        <w:t>„Applic</w:t>
+      </w:r>
+      <w:r>
+        <w:rPr>
+          <w:color w:val="555555"/>
+          <w:lang w:val="en-GB"/>
+        </w:rPr>
+        <w:t xml:space="preserve">ation Programming </w:t>
+      </w:r>
+      <w:r>
+        <w:rPr>
+          <w:color w:val="555555"/>
+          <w:lang w:val="en-GB"/>
+        </w:rPr>
+        <w:lastRenderedPageBreak/>
+        <w:t xml:space="preserve">Interface” (API) </w:t>
+      </w:r>
+      <w:r>
+        <w:rPr>
+          <w:color w:val="555555"/>
+          <w:lang w:val="en-GB"/>
+        </w:rPr>
+        <w:t xml:space="preserve">von "The New York Times" und "The Guardian". </w:t>
+      </w:r>
+      <w:r>
+        <w:rPr>
+          <w:color w:val="555555"/>
+        </w:rPr>
+        <w:t xml:space="preserve">Da nur sehr wenige Zeitschriften so eine API haben, musste ich mich auf die beiden Zeitschriften beschränken. Die API gibt mir die Möglichkeit mithilfe von der </w:t>
+      </w:r>
+      <w:r>
+        <w:rPr>
+          <w:color w:val="555555"/>
+        </w:rPr>
+        <w:t>Bibli</w:t>
+      </w:r>
+      <w:r>
+        <w:rPr>
+          <w:color w:val="555555"/>
+        </w:rPr>
+        <w:t>ot</w:t>
+      </w:r>
+      <w:r>
+        <w:rPr>
+          <w:color w:val="555555"/>
+        </w:rPr>
+        <w:t>hek</w:t>
+      </w:r>
+      <w:r>
+        <w:rPr>
+          <w:color w:val="555555"/>
+        </w:rPr>
+        <w:t xml:space="preserve"> </w:t>
+      </w:r>
+      <w:r>
+        <w:rPr>
+          <w:b/>
+          <w:bCs/>
+          <w:highlight w:val="lightGray"/>
+        </w:rPr>
+        <w:t>requests</w:t>
+      </w:r>
+      <w:r>
+        <w:rPr>
+          <w:color w:val="555555"/>
+        </w:rPr>
+        <w:t xml:space="preserve">, die Links der Artikel zu </w:t>
+      </w:r>
+      <w:r>
+        <w:rPr>
+          <w:color w:val="555555"/>
+        </w:rPr>
+        <w:t>erhalten</w:t>
+      </w:r>
+      <w:r>
+        <w:rPr>
+          <w:color w:val="555555"/>
+        </w:rPr>
+        <w:t xml:space="preserve"> und in einer Datei zu speichern.</w:t>
+      </w:r>
+      <w:r>
+        <w:rPr>
+          <w:color w:val="555555"/>
+        </w:rPr>
+        <w:br/>
+      </w:r>
+      <w:r>
+        <w:rPr>
+          <w:color w:val="555555"/>
+        </w:rPr>
+        <w:t>Mithilfe</w:t>
+      </w:r>
+      <w:r>
+        <w:rPr>
+          <w:color w:val="555555"/>
+        </w:rPr>
+        <w:t xml:space="preserve"> der Unterverzeichnisse des Links kann man das Datum, sowie Rubrik des Artikels auslesen und sortieren.</w:t>
+      </w:r>
+    </w:p>
+    <w:p>
+      <w:pPr>
+        <w:pStyle w:val="JugendForscht"/>
+        <w:rPr>
+          <w:color w:val="555555"/>
+          <w:lang w:val="en-GB"/>
+        </w:rPr>
+      </w:pPr>
+      <w:r>
+        <w:rPr>
+          <w:color w:val="555555"/>
+          <w:lang w:val="en-GB"/>
+        </w:rPr>
+        <w:t>…</w:t>
+      </w:r>
+      <w:r>
+        <w:rPr>
+          <w:color w:val="555555"/>
+          <w:lang w:val="en-GB"/>
+        </w:rPr>
+        <w:t>/2020/01/02/us/politics/andrew-yang-fundraising.html</w:t>
       </w:r>
     </w:p>
     <w:p>
@@ -1628,25 +2005,7 @@
         <w:rPr>
           <w:color w:val="555555"/>
         </w:rPr>
-        <w:t xml:space="preserve">Der erste Hauptschritt ist, den Artikeltext zu bekommen. Dafür muss ich als erstes Zugriff auf die kompletten Links der beiden Zeitschriften zugreifen. Dafür benutze ich die API von "The New York Times" und "The Guardian". Da nur sehr wenige Zeitschriften so eine API haben, musste ich mich auf die beiden Zeitschriften beschränken. Die API gibt mir die Möglichkeit mithilfe von der </w:t>
-      </w:r>
-      <w:r>
-        <w:rPr>
-          <w:color w:val="555555"/>
-        </w:rPr>
-        <w:t>Bibli</w:t>
-      </w:r>
-      <w:r>
-        <w:rPr>
-          <w:color w:val="555555"/>
-        </w:rPr>
-        <w:t>ot</w:t>
-      </w:r>
-      <w:r>
-        <w:rPr>
-          <w:color w:val="555555"/>
-        </w:rPr>
-        <w:t>hek</w:t>
+        <w:t>Hier habe ich mich für drei Rubriken entschieden, welche bei beiden Zeitschriften vergleichbar sind. Diese Rubriken sind "World", "Politics" und "Opinion". Jetzt sortiere ich die Links nach Datum und Rubrik.</w:t>
       </w:r>
       <w:r>
         <w:rPr>
@@ -1654,81 +2013,87 @@
         </w:rPr>
         <w:t xml:space="preserve"> </w:t>
       </w:r>
-      <w:r>
-        <w:t>requests</w:t>
-      </w:r>
-      <w:r>
-        <w:rPr>
-          <w:color w:val="555555"/>
-        </w:rPr>
-        <w:t>, die Links der Artikel zu bekommen und in einer Datei zu speichern.</w:t>
+    </w:p>
+    <w:p>
+      <w:pPr>
+        <w:pStyle w:val="JugendForscht"/>
+        <w:rPr>
+          <w:color w:val="555555"/>
+        </w:rPr>
+      </w:pPr>
+      <w:r>
+        <w:rPr>
+          <w:color w:val="555555"/>
+        </w:rPr>
+        <w:t>Mithilfe der Links kann ich jetzt auf die Webseiten zugreifen. Doch um die Artikel zu analysieren, brauche ich Zugriff auf den Artikeltext. Dies wird unterteilt in zwei große Schritte:</w:t>
+      </w:r>
+    </w:p>
+    <w:p>
+      <w:pPr>
+        <w:pStyle w:val="JugendForscht"/>
+      </w:pPr>
+      <w:r>
+        <w:t>4.</w:t>
+      </w:r>
+      <w:r>
+        <w:t>2. Quellcode herunterladen</w:t>
+      </w:r>
+    </w:p>
+    <w:p>
+      <w:pPr>
+        <w:pStyle w:val="JugendForscht"/>
+        <w:rPr>
+          <w:color w:val="555555"/>
+        </w:rPr>
+      </w:pPr>
+      <w:r>
+        <w:rPr>
+          <w:color w:val="555555"/>
+        </w:rPr>
+        <w:t xml:space="preserve">Als </w:t>
+      </w:r>
+      <w:r>
+        <w:rPr>
+          <w:color w:val="555555"/>
+        </w:rPr>
+        <w:t>nächstes</w:t>
+      </w:r>
+      <w:r>
+        <w:rPr>
+          <w:color w:val="555555"/>
+        </w:rPr>
+        <w:t xml:space="preserve"> benötige ich den Quellcode der Webseite. Das </w:t>
+      </w:r>
+      <w:r>
+        <w:rPr>
+          <w:color w:val="555555"/>
+        </w:rPr>
+        <w:t>B</w:t>
+      </w:r>
+      <w:r>
+        <w:rPr>
+          <w:color w:val="555555"/>
+        </w:rPr>
+        <w:t>eschaffen des Quellcodes war der vermutlich aufwendigste Prozess der ganzen Arbeit. Der Quellcode ist der HTML-Code der Webseite, welcher alle Informationen der Webseite enthält. Diesen Code kann ich durch verschiedene Methoden herunterladen. Der Prozess ist sehr unterschiedlich, je nachdem welche Webseite ich herunterlade.</w:t>
       </w:r>
       <w:r>
         <w:rPr>
           <w:color w:val="555555"/>
         </w:rPr>
         <w:br/>
-        <w:t>Aufgrund der Unterverzeichnisse des Links kann man das Datum, sowie Rubrik des Artikels auslesen und sortieren (Beispiel?).</w:t>
-      </w:r>
-      <w:r>
-        <w:rPr>
-          <w:color w:val="555555"/>
-        </w:rPr>
-        <w:br/>
-        <w:t>Hier habe ich mich für drei Rubriken entschieden, welche bei beiden Zeitschriften vergleichbar sind. Diese Rubriken sind "World", "Politics" und "Opinion". Jetzt sortiere ich die Links nach Datum und Rubrik.</w:t>
-      </w:r>
-    </w:p>
-    <w:p>
-      <w:pPr>
-        <w:pStyle w:val="JugendForscht"/>
-        <w:rPr>
-          <w:color w:val="555555"/>
-        </w:rPr>
-      </w:pPr>
-      <w:r>
-        <w:rPr>
-          <w:color w:val="555555"/>
-        </w:rPr>
-        <w:t>Mithilfe der Links kann ich jetzt auf die Webseiten zugreifen. Doch um die Artikel zu analysieren, brauche ich Zugriff auf den Artikeltext. Dies wird unterteilt in zwei große Schritte:</w:t>
-      </w:r>
-    </w:p>
-    <w:p>
-      <w:pPr>
-        <w:pStyle w:val="JugendForscht"/>
-      </w:pPr>
-      <w:r>
-        <w:t>4.</w:t>
-      </w:r>
-      <w:r>
-        <w:t>2. Quellcode herunterladen</w:t>
-      </w:r>
-    </w:p>
-    <w:p>
-      <w:pPr>
-        <w:pStyle w:val="JugendForscht"/>
-        <w:rPr>
-          <w:color w:val="555555"/>
-        </w:rPr>
-      </w:pPr>
-      <w:r>
-        <w:rPr>
-          <w:color w:val="555555"/>
-        </w:rPr>
-        <w:t xml:space="preserve">Als erstes benötige ich den Quellcode der Webseite. Das beschaffen des Quellcodes war der vermutlich aufwendigste Prozess der ganzen Arbeit. Der Quellcode ist der HTML-Code der Webseite, welcher alle Informationen der Webseite enthält. Diesen Code kann ich durch verschiedene Methoden herunterladen. Der Prozess ist sehr unterschiedlich, je nachdem welche Webseite ich </w:t>
-      </w:r>
-      <w:r>
-        <w:rPr>
-          <w:color w:val="555555"/>
-        </w:rPr>
-        <w:lastRenderedPageBreak/>
-        <w:t>herunterlade.</w:t>
-      </w:r>
-      <w:r>
-        <w:rPr>
-          <w:color w:val="555555"/>
-        </w:rPr>
-        <w:br/>
-        <w:t>Bei "The Guardian" war dieser Prozess viel einfacher. Ich konnte mit einer einfachen Anfrage mit dem Python Modul </w:t>
+        <w:t xml:space="preserve">Bei "The Guardian" war dieser Prozess </w:t>
+      </w:r>
+      <w:r>
+        <w:rPr>
+          <w:color w:val="555555"/>
+        </w:rPr>
+        <w:t>relativ</w:t>
+      </w:r>
+      <w:r>
+        <w:rPr>
+          <w:color w:val="555555"/>
+        </w:rPr>
+        <w:t xml:space="preserve"> einfacher. Ich konnte mit einer einfachen Anfrage mit dem Python Modul </w:t>
       </w:r>
       <w:r>
         <w:rPr>
@@ -1765,14 +2130,26 @@
           <w:color w:val="555555"/>
         </w:rPr>
         <w:br/>
-        <w:t>Bei der New York Times war es viel komplizierter. Es gibt verschiedene Methoden um den Quell</w:t>
+        <w:t xml:space="preserve">Bei der New York Times war </w:t>
+      </w:r>
+      <w:r>
+        <w:rPr>
+          <w:color w:val="555555"/>
+        </w:rPr>
+        <w:t>die Beschaffung des Quellcodes</w:t>
+      </w:r>
+      <w:r>
+        <w:rPr>
+          <w:color w:val="555555"/>
+        </w:rPr>
+        <w:t xml:space="preserve"> viel komplizierter</w:t>
       </w:r>
       <w:r>
         <w:rPr>
           <w:noProof/>
         </w:rPr>
         <w:drawing>
-          <wp:anchor distT="0" distB="0" distL="114300" distR="114300" simplePos="0" relativeHeight="251662336" behindDoc="0" locked="0" layoutInCell="1" allowOverlap="1" wp14:anchorId="492A5BA2" wp14:editId="090DCCFE">
+          <wp:anchor distT="0" distB="0" distL="114300" distR="114300" simplePos="0" relativeHeight="251662336" behindDoc="0" locked="0" layoutInCell="1" allowOverlap="1" wp14:anchorId="492A5BA2" wp14:editId="147E1330">
             <wp:simplePos x="0" y="0"/>
             <wp:positionH relativeFrom="column">
               <wp:posOffset>1995170</wp:posOffset>
@@ -1832,7 +2209,7 @@
         <w:rPr>
           <w:color w:val="555555"/>
         </w:rPr>
-        <w:t xml:space="preserve">code herunterzuladen. Die Methode </w:t>
+        <w:t xml:space="preserve">. Die Methode </w:t>
       </w:r>
       <w:r>
         <w:rPr>
@@ -1850,7 +2227,31 @@
         <w:rPr>
           <w:color w:val="555555"/>
         </w:rPr>
-        <w:t xml:space="preserve"> wie ich bei "The Guardian" genutzt habe, hat nicht funktioniert. Nach bereits 100 Artikeln wurde meine IP-Adresse blockiert </w:t>
+        <w:t xml:space="preserve"> w</w:t>
+      </w:r>
+      <w:r>
+        <w:rPr>
+          <w:color w:val="555555"/>
+        </w:rPr>
+        <w:t>elche</w:t>
+      </w:r>
+      <w:r>
+        <w:rPr>
+          <w:color w:val="555555"/>
+        </w:rPr>
+        <w:t xml:space="preserve"> ich bei "The Guardian" genutzt habe, hat </w:t>
+      </w:r>
+      <w:r>
+        <w:rPr>
+          <w:color w:val="555555"/>
+        </w:rPr>
+        <w:t xml:space="preserve">hier </w:t>
+      </w:r>
+      <w:r>
+        <w:rPr>
+          <w:color w:val="555555"/>
+        </w:rPr>
+        <w:t xml:space="preserve">nicht funktioniert. Nach bereits 100 Artikeln wurde meine IP-Adresse blockiert </w:t>
       </w:r>
       <w:r>
         <w:rPr>
@@ -1868,13 +2269,13 @@
         <w:rPr>
           <w:color w:val="555555"/>
         </w:rPr>
-        <w:t xml:space="preserve"> 1)</w:t>
-      </w:r>
-      <w:r>
-        <w:rPr>
-          <w:color w:val="555555"/>
-        </w:rPr>
-        <w:t>.</w:t>
+        <w:t xml:space="preserve"> 1</w:t>
+      </w:r>
+      <w:r>
+        <w:rPr>
+          <w:color w:val="555555"/>
+        </w:rPr>
+        <w:t xml:space="preserve">) </w:t>
       </w:r>
     </w:p>
     <w:p>
@@ -1904,6 +2305,7 @@
         <w:rPr>
           <w:noProof/>
         </w:rPr>
+        <w:lastRenderedPageBreak/>
         <w:drawing>
           <wp:anchor distT="0" distB="0" distL="114300" distR="114300" simplePos="0" relativeHeight="251663360" behindDoc="0" locked="0" layoutInCell="1" allowOverlap="1" wp14:anchorId="2D3523EC" wp14:editId="2D3CF21D">
             <wp:simplePos x="0" y="0"/>
@@ -2046,14 +2448,50 @@
         <w:rPr>
           <w:color w:val="555555"/>
         </w:rPr>
-        <w:t>Dies hat meine Analyse unmöglich gemacht, und ich musste einen Weg finden, um die Paywall, sowie die vielen Captchas zu umgehen.</w:t>
+        <w:t>Dies hat meine Analyse</w:t>
+      </w:r>
+      <w:r>
+        <w:rPr>
+          <w:color w:val="555555"/>
+        </w:rPr>
+        <w:t xml:space="preserve"> zunächst</w:t>
+      </w:r>
+      <w:r>
+        <w:rPr>
+          <w:color w:val="555555"/>
+        </w:rPr>
+        <w:t xml:space="preserve"> unmöglich gemacht, und ich musste einen Weg finden, um die Paywall, sowie die vielen Captchas zu umgehen.</w:t>
       </w:r>
       <w:r>
         <w:rPr>
           <w:color w:val="555555"/>
         </w:rPr>
         <w:br/>
-        <w:t xml:space="preserve">Mein erster Versuch war die Maßnahmen </w:t>
+        <w:t>Mein erster Versuch</w:t>
+      </w:r>
+      <w:r>
+        <w:rPr>
+          <w:color w:val="555555"/>
+        </w:rPr>
+        <w:t>,</w:t>
+      </w:r>
+      <w:r>
+        <w:rPr>
+          <w:color w:val="555555"/>
+        </w:rPr>
+        <w:t xml:space="preserve"> die</w:t>
+      </w:r>
+      <w:r>
+        <w:rPr>
+          <w:color w:val="555555"/>
+        </w:rPr>
+        <w:t xml:space="preserve"> Gegenm</w:t>
+      </w:r>
+      <w:r>
+        <w:rPr>
+          <w:color w:val="555555"/>
+        </w:rPr>
+        <w:t xml:space="preserve">aßnahmen </w:t>
       </w:r>
       <w:r>
         <w:rPr>
@@ -2065,19 +2503,43 @@
         <w:rPr>
           <w:color w:val="555555"/>
         </w:rPr>
-        <w:t xml:space="preserve">zu verhindern, </w:t>
-      </w:r>
-      <w:r>
-        <w:rPr>
-          <w:color w:val="555555"/>
-        </w:rPr>
-        <w:t>indem ich durch ro</w:t>
-      </w:r>
-      <w:r>
-        <w:rPr>
-          <w:color w:val="555555"/>
-        </w:rPr>
-        <w:t>tieren meiner Proxy die Captchas umgehe. Leider haben gratis Proxys oft nicht funktioniert. Eine andere Methode war das benutzen einer Externen API, zum Beispiel </w:t>
+        <w:t xml:space="preserve">zu </w:t>
+      </w:r>
+      <w:r>
+        <w:rPr>
+          <w:color w:val="555555"/>
+        </w:rPr>
+        <w:t xml:space="preserve">umgehen bestand aus Rotation </w:t>
+      </w:r>
+      <w:r>
+        <w:rPr>
+          <w:color w:val="555555"/>
+        </w:rPr>
+        <w:t xml:space="preserve">meiner Proxy. Leider haben </w:t>
+      </w:r>
+      <w:r>
+        <w:rPr>
+          <w:color w:val="555555"/>
+        </w:rPr>
+        <w:t xml:space="preserve">hier </w:t>
+      </w:r>
+      <w:r>
+        <w:rPr>
+          <w:color w:val="555555"/>
+        </w:rPr>
+        <w:t xml:space="preserve">gratis Proxys oft nicht funktioniert. Eine andere Methode war das </w:t>
+      </w:r>
+      <w:r>
+        <w:rPr>
+          <w:color w:val="555555"/>
+        </w:rPr>
+        <w:t>B</w:t>
+      </w:r>
+      <w:r>
+        <w:rPr>
+          <w:color w:val="555555"/>
+        </w:rPr>
+        <w:t>enutzen einer Externen API, zum Beispiel </w:t>
       </w:r>
       <w:r>
         <w:rPr>
@@ -2101,13 +2563,61 @@
         <w:rPr>
           <w:color w:val="555555"/>
         </w:rPr>
-        <w:t>aufgrund limitierten Tokens</w:t>
-      </w:r>
-      <w:r>
-        <w:rPr>
-          <w:color w:val="555555"/>
-        </w:rPr>
-        <w:t xml:space="preserve"> in der Freemium Version, war dies auch keine Lösung. An diesem Punkt dachte ich das wäre das Ende meiner Arbeit, doch nach ein wenig herumprobieren, habe ich entdeckt, dass der komplette Artikeltext auch im "Backend" vorhanden ist. Aber leider in einem komplizierten Geflecht aus JSON-ähnlichen Strukturen. Das heißt ich konnte den Quellcode mit meiner vorher genannten Methode </w:t>
+        <w:t xml:space="preserve">aufgrund </w:t>
+      </w:r>
+      <w:r>
+        <w:rPr>
+          <w:color w:val="555555"/>
+        </w:rPr>
+        <w:t xml:space="preserve">von </w:t>
+      </w:r>
+      <w:r>
+        <w:rPr>
+          <w:color w:val="555555"/>
+        </w:rPr>
+        <w:t>limitierte</w:t>
+      </w:r>
+      <w:r>
+        <w:rPr>
+          <w:color w:val="555555"/>
+        </w:rPr>
+        <w:t>n</w:t>
+      </w:r>
+      <w:r>
+        <w:rPr>
+          <w:color w:val="555555"/>
+        </w:rPr>
+        <w:t xml:space="preserve"> Tokens</w:t>
+      </w:r>
+      <w:r>
+        <w:rPr>
+          <w:color w:val="555555"/>
+        </w:rPr>
+        <w:t xml:space="preserve"> in der Freemium Version war dies auch keine Lösung. An diesem Punkt dachte ich</w:t>
+      </w:r>
+      <w:r>
+        <w:rPr>
+          <w:color w:val="555555"/>
+        </w:rPr>
+        <w:t>,</w:t>
+      </w:r>
+      <w:r>
+        <w:rPr>
+          <w:color w:val="555555"/>
+        </w:rPr>
+        <w:t xml:space="preserve"> das wäre das Ende meiner Arbeit, doch nach ein wenig </w:t>
+      </w:r>
+      <w:r>
+        <w:rPr>
+          <w:color w:val="555555"/>
+        </w:rPr>
+        <w:t>H</w:t>
+      </w:r>
+      <w:r>
+        <w:rPr>
+          <w:color w:val="555555"/>
+        </w:rPr>
+        <w:t>erumprobieren, habe ich entdeckt, dass der komplette Artikeltext auch im "Backend" vorhanden ist. Aber leider in einem komplizierten Geflecht aus JSON-ähnlichen Strukturen. Das heißt ich konnte den Quellcode mit meiner vorher genannten Methode </w:t>
       </w:r>
       <w:r>
         <w:rPr>
@@ -2143,7 +2653,19 @@
         <w:rPr>
           <w:color w:val="555555"/>
         </w:rPr>
-        <w:t xml:space="preserve"> gesucht um diesen Prozess zu minimieren.</w:t>
+        <w:t xml:space="preserve"> gesucht um diesen Prozess zu </w:t>
+      </w:r>
+      <w:r>
+        <w:rPr>
+          <w:color w:val="555555"/>
+        </w:rPr>
+        <w:t>optimieren</w:t>
+      </w:r>
+      <w:r>
+        <w:rPr>
+          <w:color w:val="555555"/>
+        </w:rPr>
+        <w:t>.</w:t>
       </w:r>
     </w:p>
     <w:p>
@@ -2157,7 +2679,19 @@
         <w:rPr>
           <w:color w:val="555555"/>
         </w:rPr>
-        <w:t>Meine erste Idee war das Projekt auf </w:t>
+        <w:t>Meine erste Idee war</w:t>
+      </w:r>
+      <w:r>
+        <w:rPr>
+          <w:color w:val="555555"/>
+        </w:rPr>
+        <w:t xml:space="preserve">, </w:t>
+      </w:r>
+      <w:r>
+        <w:rPr>
+          <w:color w:val="555555"/>
+        </w:rPr>
+        <w:t>das Projekt auf </w:t>
       </w:r>
       <w:r>
         <w:rPr>
@@ -2193,7 +2727,31 @@
         <w:rPr>
           <w:color w:val="555555"/>
         </w:rPr>
-        <w:t> auszuführen. Hier kann man nämlich Python Code online ausführen, sowie auch die </w:t>
+        <w:t xml:space="preserve"> auszuführen. Hier kann man </w:t>
+      </w:r>
+      <w:r>
+        <w:rPr>
+          <w:color w:val="555555"/>
+        </w:rPr>
+        <w:t xml:space="preserve">sowohl </w:t>
+      </w:r>
+      <w:r>
+        <w:rPr>
+          <w:color w:val="555555"/>
+        </w:rPr>
+        <w:t xml:space="preserve">Python Code online ausführen, </w:t>
+      </w:r>
+      <w:r>
+        <w:rPr>
+          <w:color w:val="555555"/>
+        </w:rPr>
+        <w:t xml:space="preserve">als </w:t>
+      </w:r>
+      <w:r>
+        <w:rPr>
+          <w:color w:val="555555"/>
+        </w:rPr>
+        <w:t>auch die </w:t>
       </w:r>
       <w:r>
         <w:rPr>
@@ -2216,14 +2774,91 @@
         <w:rPr>
           <w:color w:val="555555"/>
         </w:rPr>
-        <w:t xml:space="preserve">Methode nutzen. Aufgrund des weniger Zugriffmöglichem Dateisystem, habe ich dies jedoch verworfen. Meine </w:t>
-      </w:r>
-      <w:r>
-        <w:rPr>
-          <w:color w:val="555555"/>
-        </w:rPr>
-        <w:lastRenderedPageBreak/>
-        <w:t>zweite Idee war das Projekt auf einem </w:t>
+        <w:t xml:space="preserve">Methode nutzen. </w:t>
+      </w:r>
+      <w:r>
+        <w:rPr>
+          <w:color w:val="555555"/>
+        </w:rPr>
+        <w:t>Dies erlaubt jedoch weniger Zugriffsmöglichkeiten auf das Dateisystem</w:t>
+      </w:r>
+      <w:r>
+        <w:rPr>
+          <w:color w:val="555555"/>
+        </w:rPr>
+        <w:t xml:space="preserve">, </w:t>
+      </w:r>
+      <w:r>
+        <w:rPr>
+          <w:color w:val="555555"/>
+        </w:rPr>
+        <w:t xml:space="preserve">weshalb </w:t>
+      </w:r>
+      <w:r>
+        <w:rPr>
+          <w:color w:val="555555"/>
+        </w:rPr>
+        <w:t>ich dies</w:t>
+      </w:r>
+      <w:r>
+        <w:rPr>
+          <w:color w:val="555555"/>
+        </w:rPr>
+        <w:t>e</w:t>
+      </w:r>
+      <w:r>
+        <w:rPr>
+          <w:color w:val="555555"/>
+        </w:rPr>
+        <w:t xml:space="preserve"> </w:t>
+      </w:r>
+      <w:r>
+        <w:rPr>
+          <w:color w:val="555555"/>
+        </w:rPr>
+        <w:t xml:space="preserve">Methode </w:t>
+      </w:r>
+      <w:r>
+        <w:rPr>
+          <w:color w:val="555555"/>
+        </w:rPr>
+        <w:t>verworfen</w:t>
+      </w:r>
+      <w:r>
+        <w:rPr>
+          <w:color w:val="555555"/>
+        </w:rPr>
+        <w:t xml:space="preserve"> habe</w:t>
+      </w:r>
+      <w:r>
+        <w:rPr>
+          <w:color w:val="555555"/>
+        </w:rPr>
+        <w:t>. Meine zweite Idee</w:t>
+      </w:r>
+      <w:r>
+        <w:rPr>
+          <w:color w:val="555555"/>
+        </w:rPr>
+        <w:t xml:space="preserve"> </w:t>
+      </w:r>
+      <w:r>
+        <w:rPr>
+          <w:color w:val="555555"/>
+        </w:rPr>
+        <w:t>war</w:t>
+      </w:r>
+      <w:r>
+        <w:rPr>
+          <w:color w:val="555555"/>
+        </w:rPr>
+        <w:t>,</w:t>
+      </w:r>
+      <w:r>
+        <w:rPr>
+          <w:color w:val="555555"/>
+        </w:rPr>
+        <w:t xml:space="preserve"> das Projekt auf einem </w:t>
       </w:r>
       <w:r>
         <w:rPr>
@@ -2247,7 +2882,34 @@
         <w:rPr>
           <w:color w:val="555555"/>
         </w:rPr>
-        <w:t xml:space="preserve">. Mehr dazu kann in meinem Medium Blog gefunden werden. </w:t>
+        <w:t xml:space="preserve">. </w:t>
+      </w:r>
+      <w:r>
+        <w:rPr>
+          <w:color w:val="555555"/>
+        </w:rPr>
+        <w:t xml:space="preserve">Diese Methode hat mir ermöglicht den Quellcode im Hintergrund auf dem Server herunterzuladen. </w:t>
+      </w:r>
+      <w:r>
+        <w:rPr>
+          <w:color w:val="555555"/>
+        </w:rPr>
+        <w:t xml:space="preserve">Mehr dazu kann in meinem </w:t>
+      </w:r>
+      <w:r>
+        <w:rPr>
+          <w:b/>
+          <w:bCs/>
+          <w:color w:val="555555"/>
+          <w:highlight w:val="lightGray"/>
+        </w:rPr>
+        <w:t>Medium Blog</w:t>
+      </w:r>
+      <w:r>
+        <w:rPr>
+          <w:color w:val="555555"/>
+        </w:rPr>
+        <w:t xml:space="preserve"> gefunden werden.</w:t>
       </w:r>
     </w:p>
     <w:p>
@@ -2277,7 +2939,25 @@
         <w:rPr>
           <w:color w:val="555555"/>
         </w:rPr>
-        <w:t>Hierfür habe ich eine Funktion erstellt, die den Text Stück für Stück den Text aus dem Backend herausfiltert und dann zusammengefügt.</w:t>
+        <w:t xml:space="preserve">Für die Extraktion der „New York Times“ Texte </w:t>
+      </w:r>
+      <w:r>
+        <w:rPr>
+          <w:color w:val="555555"/>
+        </w:rPr>
+        <w:t xml:space="preserve">habe ich eine Funktion erstellt, die den Text Stück für Stück aus dem Backend herausfiltert und dann </w:t>
+      </w:r>
+      <w:r>
+        <w:rPr>
+          <w:color w:val="555555"/>
+        </w:rPr>
+        <w:t xml:space="preserve">wieder </w:t>
+      </w:r>
+      <w:r>
+        <w:rPr>
+          <w:color w:val="555555"/>
+        </w:rPr>
+        <w:t>zusammenfügt.</w:t>
       </w:r>
       <w:r>
         <w:rPr>
@@ -2298,7 +2978,7 @@
         <w:rPr>
           <w:color w:val="555555"/>
         </w:rPr>
-        <w:t xml:space="preserve"> konnte der Text gefiltert werden und die relevanten Daten gespeichert werden.</w:t>
+        <w:t xml:space="preserve"> konnte der Text gefiltert und die relevanten Daten gespeichert werden.</w:t>
       </w:r>
       <w:bookmarkStart w:id="0" w:name="_MON_1797686138"/>
       <w:bookmarkEnd w:id="0"/>
@@ -2306,18 +2986,54 @@
         <w:rPr>
           <w:color w:val="555555"/>
         </w:rPr>
-        <w:object w:dxaOrig="9072" w:dyaOrig="2441" w14:anchorId="4595C1A4">
-          <v:shape id="_x0000_i1028" type="#_x0000_t75" style="width:453.6pt;height:121.8pt" o:ole="">
+        <w:object w:dxaOrig="9072" w:dyaOrig="2724" w14:anchorId="4595C1A4">
+          <v:shape id="_x0000_i1053" type="#_x0000_t75" style="width:453.75pt;height:135.75pt" o:ole="">
             <v:imagedata r:id="rId12" o:title=""/>
           </v:shape>
-          <o:OLEObject Type="Embed" ProgID="Word.OpenDocumentText.12" ShapeID="_x0000_i1028" DrawAspect="Content" ObjectID="_1797689029" r:id="rId13"/>
+          <o:OLEObject Type="Embed" ProgID="Word.OpenDocumentText.12" ShapeID="_x0000_i1053" DrawAspect="Content" ObjectID="_1797700251" r:id="rId13"/>
         </w:object>
       </w:r>
       <w:r>
         <w:rPr>
           <w:color w:val="555555"/>
         </w:rPr>
-        <w:t>Auch das extrahieren des Textes war einfacher bei "The Guardian". Hier habe ich einfach die herkömmliche Methode </w:t>
+        <w:t>D</w:t>
+      </w:r>
+      <w:r>
+        <w:rPr>
+          <w:color w:val="555555"/>
+        </w:rPr>
+        <w:t xml:space="preserve">as </w:t>
+      </w:r>
+      <w:r>
+        <w:rPr>
+          <w:color w:val="555555"/>
+        </w:rPr>
+        <w:t>E</w:t>
+      </w:r>
+      <w:r>
+        <w:rPr>
+          <w:color w:val="555555"/>
+        </w:rPr>
+        <w:t xml:space="preserve">xtrahieren des Textes </w:t>
+      </w:r>
+      <w:r>
+        <w:rPr>
+          <w:color w:val="555555"/>
+        </w:rPr>
+        <w:t>bei "The Guardian"</w:t>
+      </w:r>
+      <w:r>
+        <w:rPr>
+          <w:color w:val="555555"/>
+        </w:rPr>
+        <w:t xml:space="preserve"> </w:t>
+      </w:r>
+      <w:r>
+        <w:rPr>
+          <w:color w:val="555555"/>
+        </w:rPr>
+        <w:t>war einfacher. Hier habe ich die herkömmliche Methode </w:t>
       </w:r>
       <w:r>
         <w:rPr>
@@ -2366,20 +3082,15 @@
       </w:r>
       <w:r>
         <w:rPr>
-          <w:rStyle w:val="HTMLCode"/>
-          <w:rFonts w:ascii="Consolas" w:hAnsi="Consolas"/>
-          <w:b/>
-          <w:bCs/>
-          <w:color w:val="030303"/>
-          <w:shd w:val="clear" w:color="auto" w:fill="F0F0F0"/>
-        </w:rPr>
-        <w:t>??</w:t>
-      </w:r>
-      <w:r>
-        <w:rPr>
-          <w:color w:val="555555"/>
-        </w:rPr>
-        <w:t> analysieren.</w:t>
+          <w:color w:val="555555"/>
+        </w:rPr>
+        <w:t xml:space="preserve">Kriterien </w:t>
+      </w:r>
+      <w:r>
+        <w:rPr>
+          <w:color w:val="555555"/>
+        </w:rPr>
+        <w:t>analysieren.</w:t>
       </w:r>
       <w:r>
         <w:rPr>
@@ -2398,7 +3109,55 @@
         <w:rPr>
           <w:color w:val="555555"/>
         </w:rPr>
-        <w:t xml:space="preserve"> der ausgewerteten Daten habe ich eine SQL-Datenbank erstellt. Hierfür benutze ich über das ganze Projekt hinweg Pythons </w:t>
+        <w:t xml:space="preserve"> der ausgewerteten Daten </w:t>
+      </w:r>
+      <w:r>
+        <w:rPr>
+          <w:color w:val="555555"/>
+        </w:rPr>
+        <w:t>werde</w:t>
+      </w:r>
+      <w:r>
+        <w:rPr>
+          <w:color w:val="555555"/>
+        </w:rPr>
+        <w:t xml:space="preserve"> ich </w:t>
+      </w:r>
+      <w:r>
+        <w:rPr>
+          <w:color w:val="555555"/>
+        </w:rPr>
+        <w:t xml:space="preserve">mehrere </w:t>
+      </w:r>
+      <w:r>
+        <w:rPr>
+          <w:color w:val="555555"/>
+        </w:rPr>
+        <w:t>SQL-Datenbank</w:t>
+      </w:r>
+      <w:r>
+        <w:rPr>
+          <w:color w:val="555555"/>
+        </w:rPr>
+        <w:t xml:space="preserve">en </w:t>
+      </w:r>
+      <w:r>
+        <w:rPr>
+          <w:color w:val="555555"/>
+        </w:rPr>
+        <w:t>erstell</w:t>
+      </w:r>
+      <w:r>
+        <w:rPr>
+          <w:color w:val="555555"/>
+        </w:rPr>
+        <w:t>en</w:t>
+      </w:r>
+      <w:r>
+        <w:rPr>
+          <w:color w:val="555555"/>
+        </w:rPr>
+        <w:t xml:space="preserve">. Hierfür benutze ich über das ganze Projekt hinweg Pythons </w:t>
       </w:r>
       <w:r>
         <w:rPr>
@@ -2425,7 +3184,31 @@
         <w:rPr>
           <w:color w:val="555555"/>
         </w:rPr>
-        <w:t> benutzt. In dieser Datenbank speichere ich die Daten nach Datum und Rubrik, um später die Daten einfach abrufen zu können.</w:t>
+        <w:t xml:space="preserve">. In dieser Datenbank speichere ich die Daten nach Datum und Rubrik, um </w:t>
+      </w:r>
+      <w:r>
+        <w:rPr>
+          <w:color w:val="555555"/>
+        </w:rPr>
+        <w:t xml:space="preserve">sie </w:t>
+      </w:r>
+      <w:r>
+        <w:rPr>
+          <w:color w:val="555555"/>
+        </w:rPr>
+        <w:t>später einfach</w:t>
+      </w:r>
+      <w:r>
+        <w:rPr>
+          <w:color w:val="555555"/>
+        </w:rPr>
+        <w:t>er</w:t>
+      </w:r>
+      <w:r>
+        <w:rPr>
+          <w:color w:val="555555"/>
+        </w:rPr>
+        <w:t xml:space="preserve"> abrufen zu können.</w:t>
       </w:r>
     </w:p>
     <w:p>
@@ -2453,7 +3236,43 @@
         <w:rPr>
           <w:color w:val="555555"/>
         </w:rPr>
-        <w:t>In meinem Code wird dies als "Wordcount" bezeichnet, und es ist ziemlich selbstverständlich. Zuerst habe ich den Text in einzelne Wörter aufgeteilt und diese gezählt. Diese Daten habe ich dann in einer SQL-Datenbank gespeichert.</w:t>
+        <w:t xml:space="preserve">In meinem Code wird dies als "Wordcount" bezeichnet, und ist </w:t>
+      </w:r>
+      <w:r>
+        <w:rPr>
+          <w:color w:val="555555"/>
+        </w:rPr>
+        <w:t>selbsterklärend</w:t>
+      </w:r>
+      <w:r>
+        <w:rPr>
+          <w:color w:val="555555"/>
+        </w:rPr>
+        <w:t xml:space="preserve">. Zuerst habe ich den Text in einzelne Wörter aufgeteilt und </w:t>
+      </w:r>
+      <w:r>
+        <w:rPr>
+          <w:color w:val="555555"/>
+        </w:rPr>
+        <w:t>diese zählen lassen</w:t>
+      </w:r>
+      <w:r>
+        <w:rPr>
+          <w:color w:val="555555"/>
+        </w:rPr>
+        <w:t xml:space="preserve">. Diese Daten habe ich dann in einer </w:t>
+      </w:r>
+      <w:r>
+        <w:rPr>
+          <w:color w:val="555555"/>
+        </w:rPr>
+        <w:t xml:space="preserve">weiteren </w:t>
+      </w:r>
+      <w:r>
+        <w:rPr>
+          <w:color w:val="555555"/>
+        </w:rPr>
+        <w:t>SQL-Datenbank gespeichert.</w:t>
       </w:r>
     </w:p>
     <w:p>
@@ -2465,7 +3284,13 @@
         <w:t>4.</w:t>
       </w:r>
       <w:r>
-        <w:t>4.2. Sentimentalanalyse</w:t>
+        <w:t>4.2. Sentiment</w:t>
+      </w:r>
+      <w:r>
+        <w:t xml:space="preserve"> A</w:t>
+      </w:r>
+      <w:r>
+        <w:t>nalyse</w:t>
       </w:r>
     </w:p>
     <w:p>
@@ -2481,7 +3306,19 @@
         <w:rPr>
           <w:color w:val="555555"/>
         </w:rPr>
-        <w:t xml:space="preserve">Die Sentimentanalyse ist ein wichtiger Bestandteil meiner Arbeit. Hierbei wird der Text auf Polarisation sowie Subjektivität hin analysiert. </w:t>
+        <w:t>Die Sentiment</w:t>
+      </w:r>
+      <w:r>
+        <w:rPr>
+          <w:color w:val="555555"/>
+        </w:rPr>
+        <w:t xml:space="preserve"> A</w:t>
+      </w:r>
+      <w:r>
+        <w:rPr>
+          <w:color w:val="555555"/>
+        </w:rPr>
+        <w:t xml:space="preserve">nalyse ist ein wichtiger Bestandteil meiner Arbeit. Hierbei wird der Text auf Polarisation sowie Subjektivität hin analysiert. </w:t>
       </w:r>
       <w:r>
         <w:rPr>
@@ -2557,7 +3394,31 @@
         <w:rPr>
           <w:color w:val="555555"/>
         </w:rPr>
-        <w:t>Dieses Modul gibt jedem Wort eine Wertung von -1 bis 1, wobei -1 negativ und 1 positiv ist. Daran kann man erkennen, ob ein Text positiv oder negativ ist.</w:t>
+        <w:t xml:space="preserve">Dieses Modul gibt jedem Wort eine Wertung von -1 bis 1, wobei -1 negativ und 1 positiv ist. Daran kann man erkennen, ob ein Text </w:t>
+      </w:r>
+      <w:r>
+        <w:rPr>
+          <w:color w:val="555555"/>
+        </w:rPr>
+        <w:t xml:space="preserve">tendenziell </w:t>
+      </w:r>
+      <w:r>
+        <w:rPr>
+          <w:color w:val="555555"/>
+        </w:rPr>
+        <w:t>positiv oder negativ</w:t>
+      </w:r>
+      <w:r>
+        <w:rPr>
+          <w:color w:val="555555"/>
+        </w:rPr>
+        <w:t xml:space="preserve"> gefärbt ist</w:t>
+      </w:r>
+      <w:r>
+        <w:rPr>
+          <w:color w:val="555555"/>
+        </w:rPr>
+        <w:t>.</w:t>
       </w:r>
     </w:p>
     <w:p>
@@ -2629,6 +3490,24 @@
       <w:pPr>
         <w:pStyle w:val="JugendForscht"/>
         <w:rPr>
+          <w:b/>
+          <w:bCs/>
+          <w:color w:val="555555"/>
+        </w:rPr>
+      </w:pPr>
+      <w:r>
+        <w:rPr>
+          <w:b/>
+          <w:bCs/>
+          <w:color w:val="555555"/>
+        </w:rPr>
+        <w:t>QUELLE + Beispiel</w:t>
+      </w:r>
+    </w:p>
+    <w:p>
+      <w:pPr>
+        <w:pStyle w:val="JugendForscht"/>
+        <w:rPr>
           <w:color w:val="555555"/>
         </w:rPr>
       </w:pPr>
@@ -2645,76 +3524,104 @@
         <w:ind w:firstLine="709"/>
       </w:pPr>
       <w:r>
+        <w:t>4.</w:t>
+      </w:r>
+      <w:r>
+        <w:t>4.3. Artikelanzahl</w:t>
+      </w:r>
+    </w:p>
+    <w:p>
+      <w:pPr>
+        <w:pStyle w:val="JugendForscht"/>
+        <w:rPr>
+          <w:color w:val="555555"/>
+        </w:rPr>
+      </w:pPr>
+      <w:r>
+        <w:rPr>
+          <w:color w:val="555555"/>
+        </w:rPr>
+        <w:t xml:space="preserve">Hierbei wird die Anzahl der Artikel </w:t>
+      </w:r>
+      <w:r>
+        <w:rPr>
+          <w:color w:val="555555"/>
+        </w:rPr>
+        <w:t xml:space="preserve">pro Rubrik </w:t>
+      </w:r>
+      <w:r>
+        <w:rPr>
+          <w:color w:val="555555"/>
+        </w:rPr>
+        <w:t xml:space="preserve">und </w:t>
+      </w:r>
+      <w:r>
+        <w:rPr>
+          <w:color w:val="555555"/>
+        </w:rPr>
+        <w:t>Tag gezählt und in einer SQL-Datei gespeichert.</w:t>
+      </w:r>
+      <w:r>
+        <w:rPr>
+          <w:color w:val="555555"/>
+        </w:rPr>
+        <w:br/>
+        <w:t xml:space="preserve">Dadurch kann man die Entwicklung der Artikelanzahl über die Jahre </w:t>
+      </w:r>
+      <w:r>
+        <w:rPr>
+          <w:color w:val="555555"/>
+        </w:rPr>
+        <w:t>erkennen</w:t>
+      </w:r>
+      <w:r>
+        <w:rPr>
+          <w:color w:val="555555"/>
+        </w:rPr>
+        <w:t>.</w:t>
+      </w:r>
+      <w:r>
+        <w:rPr>
+          <w:color w:val="555555"/>
+        </w:rPr>
+        <w:br/>
+        <w:t>Hier wird unterteilt in die Anzahl der Artikel pro Tag sowie pro Monat.</w:t>
+      </w:r>
+    </w:p>
+    <w:p>
+      <w:pPr>
+        <w:pStyle w:val="JugendForscht"/>
+      </w:pPr>
+      <w:r>
         <w:lastRenderedPageBreak/>
         <w:t>4.</w:t>
       </w:r>
       <w:r>
-        <w:t>4.3. Artikelanzahl</w:t>
+        <w:t>5. Graphen erstellen</w:t>
       </w:r>
     </w:p>
     <w:p>
       <w:pPr>
         <w:pStyle w:val="JugendForscht"/>
-        <w:rPr>
-          <w:color w:val="555555"/>
-          <w:sz w:val="24"/>
-          <w:szCs w:val="24"/>
-        </w:rPr>
-      </w:pPr>
-      <w:r>
-        <w:rPr>
-          <w:color w:val="555555"/>
-        </w:rPr>
-        <w:t>Hierbei wird die Anzahl der Artikel von jedem Tag gezählt und in einer SQL-Datei gespeichert.</w:t>
-      </w:r>
-      <w:r>
-        <w:rPr>
-          <w:color w:val="555555"/>
-        </w:rPr>
+      </w:pPr>
+      <w:r>
+        <w:t xml:space="preserve">Die Daten, die ich in den SQL-Dateien gespeichert habe, werden </w:t>
+      </w:r>
+      <w:r>
+        <w:t>graphisch dargestellt</w:t>
+      </w:r>
+      <w:r>
+        <w:t>.</w:t>
+      </w:r>
+      <w:r>
         <w:br/>
-        <w:t xml:space="preserve">Dadurch kann man die Entwicklung der Artikelanzahl über die Jahre </w:t>
-      </w:r>
-      <w:r>
-        <w:rPr>
-          <w:color w:val="555555"/>
-        </w:rPr>
-        <w:t>hinwegsehen</w:t>
-      </w:r>
-      <w:r>
-        <w:rPr>
-          <w:color w:val="555555"/>
-        </w:rPr>
-        <w:t>.</w:t>
-      </w:r>
-      <w:r>
-        <w:rPr>
-          <w:color w:val="555555"/>
-        </w:rPr>
-        <w:br/>
-        <w:t>Hier wird unterteilt in die Anzahl der Artikel pro Tag sowie pro Monat.</w:t>
-      </w:r>
-    </w:p>
-    <w:p>
-      <w:pPr>
-        <w:pStyle w:val="JugendForscht"/>
-      </w:pPr>
-      <w:r>
-        <w:t>4.</w:t>
-      </w:r>
-      <w:r>
-        <w:t>5. Graphen erstellen</w:t>
-      </w:r>
-    </w:p>
-    <w:p>
-      <w:pPr>
-        <w:pStyle w:val="JugendForscht"/>
-      </w:pPr>
-      <w:r>
-        <w:t>Die Daten, die ich in den SQL-Dateien gespeichert habe, werden in einem Graphen dargestellt.</w:t>
-      </w:r>
-      <w:r>
-        <w:br/>
-        <w:t>Hierfür habe ich als erstes eine globale Funktion erstellt, die mithilfe von verschiedenen Eingabeparametern den Graphen erstellt. (</w:t>
+        <w:t xml:space="preserve">Hierfür habe ich als erstes eine globale Funktion erstellt, die mithilfe von verschiedenen Eingabeparametern </w:t>
+      </w:r>
+      <w:r>
+        <w:t>die</w:t>
+      </w:r>
+      <w:r>
+        <w:t xml:space="preserve"> Graphen erstellt. (</w:t>
       </w:r>
       <w:hyperlink r:id="rId14" w:history="1">
         <w:r>
@@ -2730,16 +3637,84 @@
       <w:r>
         <w:t>).</w:t>
       </w:r>
+    </w:p>
+    <w:p>
+      <w:pPr>
+        <w:pStyle w:val="JugendForscht"/>
+      </w:pPr>
+      <w:r>
+        <w:rPr>
+          <w:b/>
+        </w:rPr>
+        <w:t>CODE</w:t>
+      </w:r>
       <w:r>
         <w:br/>
-        <w:t>Diese Funktion wird dann in den einzelnen Dateien aufgerufen, benötigt zum Zeichnen des Graphen werden die Daten aus der Datenbank, alle Spalten, die entfernt werden sollen (z.B. ID), und andere Kleinigkeiten wie der Titel und Farben benötigt.</w:t>
+        <w:t>Diese Funktion wird dann in den einzelnen Dateien aufgerufen</w:t>
+      </w:r>
+      <w:r>
+        <w:t>. Z</w:t>
+      </w:r>
+      <w:r>
+        <w:t xml:space="preserve">um Zeichnen des Graphen werden die Daten aus der Datenbank, alle Spalten, die entfernt werden sollen (z.B. ID), und andere </w:t>
+      </w:r>
+      <w:r>
+        <w:t>Parameter</w:t>
+      </w:r>
+      <w:r>
+        <w:t xml:space="preserve"> wie </w:t>
+      </w:r>
+      <w:r>
+        <w:t xml:space="preserve">z.B. </w:t>
+      </w:r>
+      <w:r>
+        <w:t>Titel und Farben benötigt.</w:t>
       </w:r>
       <w:r>
         <w:br/>
-        <w:t xml:space="preserve">Innerhalb der verschiedenen Analysetypen erstelle ich weitere Wiederholungsanweisungen um die für jede Rubrik einen Graphen zu erstellen, sowie für jedes Jahr, um die Entwicklung über die </w:t>
-      </w:r>
-      <w:r>
-        <w:t>Jahre und innerhalb der Jahre zu analysieren.</w:t>
+        <w:t xml:space="preserve">Innerhalb der verschiedenen Analysetypen erstelle ich weitere Wiederholungsanweisungen um für jede Rubrik einen </w:t>
+      </w:r>
+      <w:r>
+        <w:t xml:space="preserve">entsprechenden </w:t>
+      </w:r>
+      <w:r>
+        <w:t>Graphen zu erstellen</w:t>
+      </w:r>
+      <w:r>
+        <w:t>. Die Rubriken werden für jedes</w:t>
+      </w:r>
+      <w:r>
+        <w:t xml:space="preserve"> Jahr</w:t>
+      </w:r>
+      <w:r>
+        <w:t xml:space="preserve"> graphisch dargestellt, </w:t>
+      </w:r>
+      <w:r>
+        <w:t>um die</w:t>
+      </w:r>
+      <w:r>
+        <w:t xml:space="preserve"> jeweilige</w:t>
+      </w:r>
+      <w:r>
+        <w:t xml:space="preserve"> Entwicklung </w:t>
+      </w:r>
+      <w:r>
+        <w:t xml:space="preserve">innerhalb einzelner </w:t>
+      </w:r>
+      <w:r>
+        <w:t xml:space="preserve">Jahre und </w:t>
+      </w:r>
+      <w:r>
+        <w:t>für den Gesamtzeitraum</w:t>
+      </w:r>
+      <w:r>
+        <w:t xml:space="preserve"> </w:t>
+      </w:r>
+      <w:r>
+        <w:t>zu visualisieren</w:t>
+      </w:r>
+      <w:r>
+        <w:t>.</w:t>
       </w:r>
     </w:p>
     <w:p>
@@ -2751,6 +3726,29 @@
       </w:r>
       <w:r>
         <w:t>6. Interaktive Webseite erstellen</w:t>
+      </w:r>
+    </w:p>
+    <w:p>
+      <w:pPr>
+        <w:pStyle w:val="JugendForscht"/>
+      </w:pPr>
+      <w:r>
+        <w:t>Um die Daten individualisiert und flexibel darzustellen habe ich eine interaktive Webseite</w:t>
+      </w:r>
+      <w:r>
+        <w:t xml:space="preserve"> mithilfe von </w:t>
+      </w:r>
+      <w:r>
+        <w:rPr>
+          <w:rStyle w:val="HTMLCode"/>
+          <w:rFonts w:ascii="Arial" w:hAnsi="Arial" w:cs="Times New Roman"/>
+          <w:b/>
+          <w:highlight w:val="lightGray"/>
+        </w:rPr>
+        <w:t>Streamlit</w:t>
+      </w:r>
+      <w:r>
+        <w:t xml:space="preserve"> mit folgenden Funktionen erstellt:</w:t>
       </w:r>
     </w:p>
     <w:p>
@@ -2762,7 +3760,73 @@
         <w:t>4.</w:t>
       </w:r>
       <w:r>
-        <w:t>6.1. Datenauswahl</w:t>
+        <w:t>6.1. Datenau</w:t>
+      </w:r>
+      <w:r>
+        <w:t>swahl</w:t>
+      </w:r>
+    </w:p>
+    <w:p>
+      <w:pPr>
+        <w:pStyle w:val="JugendForscht"/>
+      </w:pPr>
+      <w:r>
+        <w:t>Auf der Webseite kann man als erstes auswählen, welche Option man analysieren möchte (Wordcount, Polarisation, Subjektivität, Artikelanzahl). Danach kann man auswählen, wie viele ver</w:t>
+      </w:r>
+      <w:r>
+        <w:t>s</w:t>
+      </w:r>
+      <w:r>
+        <w:t>chiedene Graphen man übereinander angezeigt haben möchte.</w:t>
+      </w:r>
+      <w:r>
+        <w:t xml:space="preserve"> Man kann jedem Graphen zuordnen, welche Daten ausgewählt werden sollen</w:t>
+      </w:r>
+      <w:r>
+        <w:t>.</w:t>
+      </w:r>
+      <w:r>
+        <w:t xml:space="preserve"> </w:t>
+      </w:r>
+    </w:p>
+    <w:p>
+      <w:pPr>
+        <w:pStyle w:val="JugendForscht"/>
+        <w:rPr>
+          <w:b/>
+        </w:rPr>
+      </w:pPr>
+      <w:r>
+        <w:rPr>
+          <w:b/>
+        </w:rPr>
+        <w:t>Levi formulieren</w:t>
+      </w:r>
+    </w:p>
+    <w:p>
+      <w:pPr>
+        <w:pStyle w:val="JugendForscht"/>
+      </w:pPr>
+      <w:r>
+        <w:t xml:space="preserve">Nach </w:t>
+      </w:r>
+      <w:r>
+        <w:t>A</w:t>
+      </w:r>
+      <w:r>
+        <w:t>uswahl der Daten kann man auswählen in welchem Jahr-Zeitraum? die Daten angezeigt werden sollen.</w:t>
+      </w:r>
+    </w:p>
+    <w:p>
+      <w:pPr>
+        <w:pStyle w:val="JugendForscht"/>
+        <w:ind w:firstLine="709"/>
+      </w:pPr>
+      <w:r>
+        <w:t>4.</w:t>
+      </w:r>
+      <w:r>
+        <w:t>6.2. Graph erstellen</w:t>
       </w:r>
     </w:p>
     <w:p>
@@ -2778,7 +3842,37 @@
         <w:rPr>
           <w:color w:val="555555"/>
         </w:rPr>
-        <w:t>Ein weiterer Weg um meine Daten zu visualisieren war durch erstellen einer interaktiven Webseite. Diese Webseite wurde mit </w:t>
+        <w:t>Der Graph wird erst durch drücken eines</w:t>
+      </w:r>
+      <w:r>
+        <w:rPr>
+          <w:color w:val="555555"/>
+        </w:rPr>
+        <w:t xml:space="preserve"> Buttons erstell</w:t>
+      </w:r>
+      <w:r>
+        <w:rPr>
+          <w:color w:val="555555"/>
+        </w:rPr>
+        <w:t>t</w:t>
+      </w:r>
+      <w:r>
+        <w:rPr>
+          <w:color w:val="555555"/>
+        </w:rPr>
+        <w:t xml:space="preserve">, um andauerndes Laden des Graphen im Hintergrund zu vermeiden. </w:t>
+      </w:r>
+      <w:r>
+        <w:rPr>
+          <w:color w:val="555555"/>
+        </w:rPr>
+        <w:t xml:space="preserve">Hierfür wird die </w:t>
+      </w:r>
+      <w:r>
+        <w:rPr>
+          <w:color w:val="555555"/>
+        </w:rPr>
+        <w:t>Interaktive Bibliothek </w:t>
       </w:r>
       <w:r>
         <w:rPr>
@@ -2787,28 +3881,25 @@
           <w:color w:val="030303"/>
           <w:shd w:val="clear" w:color="auto" w:fill="F0F0F0"/>
         </w:rPr>
-        <w:t>Streamlit</w:t>
-      </w:r>
-      <w:r>
-        <w:rPr>
-          <w:color w:val="555555"/>
-        </w:rPr>
-        <w:t> erstellt. </w:t>
-      </w:r>
-      <w:r>
-        <w:rPr>
-          <w:rStyle w:val="HTMLCode"/>
-          <w:rFonts w:ascii="Consolas" w:hAnsi="Consolas"/>
-          <w:color w:val="030303"/>
-          <w:shd w:val="clear" w:color="auto" w:fill="F0F0F0"/>
-        </w:rPr>
-        <w:t>Streamlit</w:t>
-      </w:r>
-      <w:r>
-        <w:rPr>
-          <w:color w:val="555555"/>
-        </w:rPr>
-        <w:t> ist ein sehr beliebtes Modul um Webseiten in Python zu erstellen. Auf der Webseite kann man als erstes auswählen, welche Option man analysieren möchte (Wordcount, Polarisation, Subjektivität, Artikelanzahl). Danach kann man die auswählen, wie viele verschiedene Graphen man übereinander angezeigt haben möchte. Je nach Anzahl kann man auswählen was für Daten der jeweilige Graph haben soll. Nach auswahl der Daten kann man auswählen in welchem Jahr-Zeitraum? die Daten angezeigt werden sollen.</w:t>
+        <w:t>plotly</w:t>
+      </w:r>
+      <w:r>
+        <w:rPr>
+          <w:color w:val="555555"/>
+        </w:rPr>
+        <w:t> </w:t>
+      </w:r>
+      <w:r>
+        <w:rPr>
+          <w:color w:val="555555"/>
+        </w:rPr>
+        <w:t>benutzt</w:t>
+      </w:r>
+      <w:r>
+        <w:rPr>
+          <w:color w:val="555555"/>
+        </w:rPr>
+        <w:t>, die es ermöglicht, den Graphen zu zoomen, zu verschieben und bestimmte Daten mithilfe der Legende auszublenden.</w:t>
       </w:r>
     </w:p>
     <w:p>
@@ -2817,10 +3908,13 @@
         <w:ind w:firstLine="709"/>
       </w:pPr>
       <w:r>
-        <w:t>4.</w:t>
-      </w:r>
-      <w:r>
-        <w:t>6.2. Graph erstellen</w:t>
+        <w:t>4.6.3.</w:t>
+      </w:r>
+      <w:r>
+        <w:t xml:space="preserve"> Tabelle mit Top 10</w:t>
+      </w:r>
+      <w:r>
+        <w:t xml:space="preserve"> Artikeln</w:t>
       </w:r>
     </w:p>
     <w:p>
@@ -2836,66 +3930,32 @@
         <w:rPr>
           <w:color w:val="555555"/>
         </w:rPr>
-        <w:t>Jetzt kann man den Graphen erst durch drücken eines Buttons erstellen, um andauerndes Laden des Graphen im Hintergrund zu vermeiden. Der Graph wird mithilfe der Interaktiven Bibliothek </w:t>
-      </w:r>
-      <w:r>
-        <w:rPr>
-          <w:rStyle w:val="HTMLCode"/>
-          <w:rFonts w:ascii="Consolas" w:hAnsi="Consolas"/>
-          <w:color w:val="030303"/>
-          <w:shd w:val="clear" w:color="auto" w:fill="F0F0F0"/>
-        </w:rPr>
-        <w:t>plotly</w:t>
-      </w:r>
-      <w:r>
-        <w:rPr>
-          <w:color w:val="555555"/>
-        </w:rPr>
-        <w:t> erstellt, die es ermöglicht, den Graphen zu zoomen, zu verschieben und bestimmte Daten mithilfe der Legende auszublenden.</w:t>
-      </w:r>
-    </w:p>
-    <w:p>
-      <w:pPr>
-        <w:pStyle w:val="JugendForscht"/>
-        <w:ind w:firstLine="709"/>
-      </w:pPr>
-      <w:r>
-        <w:t>4.6.3.</w:t>
-      </w:r>
-      <w:r>
-        <w:t xml:space="preserve"> Tabelle mit Top 10</w:t>
-      </w:r>
-    </w:p>
-    <w:p>
-      <w:pPr>
-        <w:pStyle w:val="JugendForscht"/>
-        <w:rPr>
-          <w:color w:val="555555"/>
-          <w:sz w:val="24"/>
-          <w:szCs w:val="24"/>
-        </w:rPr>
-      </w:pPr>
-      <w:r>
-        <w:rPr>
-          <w:color w:val="555555"/>
-        </w:rPr>
         <w:t>Zusätzlich zu den Graphen habe ich eine Tabelle erstellt, welche den Datensatz nach den in </w:t>
       </w:r>
-      <w:hyperlink w:anchor="61-datenauswahl" w:history="1">
-        <w:r>
-          <w:rPr>
-            <w:rStyle w:val="Hyperlink"/>
-            <w:rFonts w:ascii="Helvetica" w:hAnsi="Helvetica" w:cs="Helvetica"/>
-            <w:color w:val="0088CC"/>
-          </w:rPr>
-          <w:t>6.2.</w:t>
-        </w:r>
-      </w:hyperlink>
-      <w:r>
-        <w:rPr>
-          <w:color w:val="555555"/>
-        </w:rPr>
-        <w:t> ausgewählten Kriterien sortiert und die Top 10 anzeigt.</w:t>
+      <w:r>
+        <w:rPr>
+          <w:color w:val="555555"/>
+        </w:rPr>
+        <w:t>4.6.1</w:t>
+      </w:r>
+      <w:hyperlink w:anchor="61-datenauswahl" w:history="1"/>
+      <w:r>
+        <w:rPr>
+          <w:color w:val="555555"/>
+        </w:rPr>
+        <w:t xml:space="preserve"> ausgewählten Kriterien sortiert und die Top 10 </w:t>
+      </w:r>
+      <w:r>
+        <w:rPr>
+          <w:color w:val="555555"/>
+        </w:rPr>
+        <w:t xml:space="preserve">Artikel </w:t>
+      </w:r>
+      <w:r>
+        <w:rPr>
+          <w:color w:val="555555"/>
+        </w:rPr>
+        <w:t>anzeigt.</w:t>
       </w:r>
       <w:r>
         <w:rPr>
@@ -2916,12 +3976,45 @@
         <w:rPr>
           <w:color w:val="555555"/>
         </w:rPr>
-        <w:t> des Artikels. Mit dieser ID kann man auf einer anderen Webseite den Artikel direkt aufrufen, und genauer anschauen. Diese Webseite ist öffentlich nicht zugänglich, da die Daten nur Lokal auf meinem Laptop gespeichert sind.</w:t>
-      </w:r>
-    </w:p>
-    <w:p>
-      <w:pPr>
-        <w:pStyle w:val="Listenabsatz"/>
+        <w:t xml:space="preserve"> des Artikels. Mit dieser ID kann man auf einer anderen </w:t>
+      </w:r>
+      <w:r>
+        <w:rPr>
+          <w:color w:val="555555"/>
+        </w:rPr>
+        <w:t xml:space="preserve">von mir erstellten </w:t>
+      </w:r>
+      <w:r>
+        <w:rPr>
+          <w:color w:val="555555"/>
+        </w:rPr>
+        <w:t xml:space="preserve">Webseite den Artikel direkt aufrufen und genauer </w:t>
+      </w:r>
+      <w:r>
+        <w:rPr>
+          <w:color w:val="555555"/>
+        </w:rPr>
+        <w:t>lesen</w:t>
+      </w:r>
+      <w:r>
+        <w:rPr>
+          <w:color w:val="555555"/>
+        </w:rPr>
+        <w:t>. Diese Webseite ist öffentlich nicht zugänglich, da die Daten nur Lokal auf meinem Laptop gespeichert sind.</w:t>
+      </w:r>
+    </w:p>
+    <w:p>
+      <w:pPr>
+        <w:spacing w:after="0" w:line="360" w:lineRule="auto"/>
+        <w:jc w:val="both"/>
+        <w:rPr>
+          <w:rFonts w:cs="Arial"/>
+          <w:sz w:val="20"/>
+        </w:rPr>
+      </w:pPr>
+    </w:p>
+    <w:p>
+      <w:pPr>
         <w:spacing w:after="0" w:line="360" w:lineRule="auto"/>
         <w:jc w:val="both"/>
         <w:rPr>
@@ -2951,6 +4044,7 @@
           <w:b/>
           <w:sz w:val="20"/>
         </w:rPr>
+        <w:lastRenderedPageBreak/>
         <w:t>Ergebnisse</w:t>
       </w:r>
       <w:r>
@@ -3001,13 +4095,24 @@
         <w:rPr>
           <w:lang w:eastAsia="en-GB"/>
         </w:rPr>
-        <w:lastRenderedPageBreak/>
-        <w:t xml:space="preserve">Ziel der Arbeit war eine Langzeitdatenanalyse aller Artikel der beiden Zeitschriften. Aufgrund der zeitlichen </w:t>
+        <w:t xml:space="preserve">Ziel der Arbeit war eine Langzeitdatenanalyse aller Artikel </w:t>
       </w:r>
       <w:r>
         <w:rPr>
           <w:lang w:eastAsia="en-GB"/>
         </w:rPr>
+        <w:t xml:space="preserve">in den ausgewählten Rubriken </w:t>
+      </w:r>
+      <w:r>
+        <w:rPr>
+          <w:lang w:eastAsia="en-GB"/>
+        </w:rPr>
+        <w:t xml:space="preserve">der beiden Zeitschriften. Aufgrund der zeitlichen </w:t>
+      </w:r>
+      <w:r>
+        <w:rPr>
+          <w:lang w:eastAsia="en-GB"/>
+        </w:rPr>
         <w:t>Begrenzung</w:t>
       </w:r>
       <w:r>
@@ -3021,6 +4126,7 @@
       <w:pPr>
         <w:pStyle w:val="JugendForscht"/>
         <w:rPr>
+          <w:b/>
           <w:lang w:eastAsia="en-GB"/>
         </w:rPr>
       </w:pPr>
@@ -3028,10 +4134,55 @@
         <w:rPr>
           <w:lang w:eastAsia="en-GB"/>
         </w:rPr>
-        <w:t xml:space="preserve">Ich habe zum Vorstellen der Ergebnisse besonders aussagekräftige Ergebnisse ausgewählt, die die Entwicklung der beiden Zeitungen gut darstellen. Man kann alle anderen Graphen in der interaktiven Webseite nachschauen, sowie auf den generierten Graphen. </w:t>
-      </w:r>
-      <w:r>
-        <w:rPr>
+        <w:t xml:space="preserve">Ich habe zum Vorstellen der Ergebnisse besonders aussagekräftige </w:t>
+      </w:r>
+      <w:r>
+        <w:rPr>
+          <w:lang w:eastAsia="en-GB"/>
+        </w:rPr>
+        <w:t>Diagramme</w:t>
+      </w:r>
+      <w:r>
+        <w:rPr>
+          <w:lang w:eastAsia="en-GB"/>
+        </w:rPr>
+        <w:t xml:space="preserve"> ausgewählt, die die Entwicklung der beiden Zeitungen gut darstellen. Man kann alle anderen </w:t>
+      </w:r>
+      <w:r>
+        <w:rPr>
+          <w:lang w:eastAsia="en-GB"/>
+        </w:rPr>
+        <w:t xml:space="preserve">bereits erstellten </w:t>
+      </w:r>
+      <w:r>
+        <w:rPr>
+          <w:lang w:eastAsia="en-GB"/>
+        </w:rPr>
+        <w:t>Graphen</w:t>
+      </w:r>
+      <w:r>
+        <w:rPr>
+          <w:lang w:eastAsia="en-GB"/>
+        </w:rPr>
+        <w:t xml:space="preserve"> auf Github nachschauen oder eigene Graphen auf der Webseite generieren</w:t>
+      </w:r>
+      <w:r>
+        <w:rPr>
+          <w:lang w:eastAsia="en-GB"/>
+        </w:rPr>
+        <w:t>.</w:t>
+      </w:r>
+      <w:r>
+        <w:rPr>
+          <w:b/>
+          <w:lang w:eastAsia="en-GB"/>
+        </w:rPr>
+        <w:t xml:space="preserve"> </w:t>
+      </w:r>
+      <w:r>
+        <w:rPr>
+          <w:b/>
+          <w:highlight w:val="lightGray"/>
           <w:lang w:eastAsia="en-GB"/>
         </w:rPr>
         <w:t>(Fußnote?)</w:t>
@@ -3051,6 +4202,15 @@
           <w:color w:val="030303"/>
           <w:lang w:eastAsia="en-GB"/>
         </w:rPr>
+        <w:t>5.</w:t>
+      </w:r>
+      <w:r>
+        <w:rPr>
+          <w:b/>
+          <w:bCs/>
+          <w:color w:val="030303"/>
+          <w:lang w:eastAsia="en-GB"/>
+        </w:rPr>
         <w:t>1. Entwicklung der Artikelanzahl</w:t>
       </w:r>
     </w:p>
@@ -3065,7 +4225,79 @@
         <w:rPr>
           <w:lang w:eastAsia="en-GB"/>
         </w:rPr>
-        <w:t>Auf dem dargestellten Bild kann man die Entwicklung der Artikelanzahl der Rubrik "Opinion" der Zeitung "The Guardian" sehen. Jeder Punkt stellt einen Tag dar. Die Y-Achse zeigt die Anzahl der Artikel, die an diesem Tag veröffentlicht wurden. Man erkennt, dass in der Mitte des Graphen keine Punkte vorhanden sind. Dies ist aufgrund der fehlenden Daten in diesem Zeitraum. In schwarz ist die Regressionsgerade dargestellt, welche die Entwicklung der Artikelanzahl über die Jahre hinweg darstellt. Wie auch an dem Text in der recht oberen Ecke zu erkennen ist, ist die Entwicklung der Artikelanzahl in den letzten Jahren abgesunken. Durchschnittlich sind es ca. 11 Artikel weniger im Jahr 2021 als im Jahr 2010.</w:t>
+        <w:t>Auf dem dargestellten Bild kann man die Entwicklung der Artikelanzahl der Rubrik "Opinion" der Zeitung "The Guardian" sehen. Jeder Punkt stellt einen Tag dar. Die Y-Achse zeigt die Anzahl der Artikel, die an diesem Tag veröffentlicht wurden</w:t>
+      </w:r>
+      <w:r>
+        <w:rPr>
+          <w:lang w:eastAsia="en-GB"/>
+        </w:rPr>
+        <w:t xml:space="preserve"> und die X-Achse den Zeitraum. </w:t>
+      </w:r>
+      <w:r>
+        <w:rPr>
+          <w:lang w:eastAsia="en-GB"/>
+        </w:rPr>
+        <w:t xml:space="preserve">Man erkennt, dass in der Mitte des Graphen keine Punkte vorhanden sind. Dies </w:t>
+      </w:r>
+      <w:r>
+        <w:rPr>
+          <w:lang w:eastAsia="en-GB"/>
+        </w:rPr>
+        <w:t>liegt an den</w:t>
+      </w:r>
+      <w:r>
+        <w:rPr>
+          <w:lang w:eastAsia="en-GB"/>
+        </w:rPr>
+        <w:t xml:space="preserve"> </w:t>
+      </w:r>
+      <w:r>
+        <w:rPr>
+          <w:lang w:eastAsia="en-GB"/>
+        </w:rPr>
+        <w:t xml:space="preserve">nicht heruntergeladenen </w:t>
+      </w:r>
+      <w:r>
+        <w:rPr>
+          <w:lang w:eastAsia="en-GB"/>
+        </w:rPr>
+        <w:t>Daten in diesem Zeitraum. In schwarz ist die Regressionsgerade dargestellt, welche die Entwicklung der Artikelanzahl über die Jahre hinweg darstellt. Wie auch an dem Text in der rech</w:t>
+      </w:r>
+      <w:r>
+        <w:rPr>
+          <w:lang w:eastAsia="en-GB"/>
+        </w:rPr>
+        <w:t xml:space="preserve">ten </w:t>
+      </w:r>
+      <w:r>
+        <w:rPr>
+          <w:lang w:eastAsia="en-GB"/>
+        </w:rPr>
+        <w:t>oberen Ecke zu erkennen ist, ist die Artikelanzahl in den letzten Jahren abgesunken. Durchschnittlich sind es</w:t>
+      </w:r>
+      <w:r>
+        <w:rPr>
+          <w:lang w:eastAsia="en-GB"/>
+        </w:rPr>
+        <w:t xml:space="preserve"> </w:t>
+      </w:r>
+      <w:r>
+        <w:rPr>
+          <w:lang w:eastAsia="en-GB"/>
+        </w:rPr>
+        <w:t xml:space="preserve">ca. 11 Artikel </w:t>
+      </w:r>
+      <w:r>
+        <w:rPr>
+          <w:lang w:eastAsia="en-GB"/>
+        </w:rPr>
+        <w:t xml:space="preserve">pro Tag </w:t>
+      </w:r>
+      <w:r>
+        <w:rPr>
+          <w:lang w:eastAsia="en-GB"/>
+        </w:rPr>
+        <w:t>weniger im Jahr 2021 als im Jahr 2010.</w:t>
       </w:r>
     </w:p>
     <w:p>
@@ -3157,7 +4389,7 @@
           <w:lang w:val="en-GB" w:eastAsia="en-GB"/>
         </w:rPr>
         <w:pict w14:anchorId="66C3FEBA">
-          <v:rect id="_x0000_i1029" style="width:0;height:3pt" o:hralign="center" o:hrstd="t" o:hrnoshade="t" o:hr="t" fillcolor="#555" stroked="f"/>
+          <v:rect id="_x0000_i1048" style="width:0;height:3pt" o:hralign="center" o:hrstd="t" o:hrnoshade="t" o:hr="t" fillcolor="#555" stroked="f"/>
         </w:pict>
       </w:r>
     </w:p>
@@ -3172,7 +4404,43 @@
         <w:rPr>
           <w:lang w:eastAsia="en-GB"/>
         </w:rPr>
-        <w:t>Hingegen ist bei der New York Times ein starker Anstieg zu erkennen im Bereich Politik. Mit einem Anstieg von ca. 8 Artikeln ist dies auch visuell im Graphen wiederzuerkennen.</w:t>
+        <w:t>Im Gegenzug dazu</w:t>
+      </w:r>
+      <w:r>
+        <w:rPr>
+          <w:lang w:eastAsia="en-GB"/>
+        </w:rPr>
+        <w:t xml:space="preserve"> ist bei der New York Times </w:t>
+      </w:r>
+      <w:r>
+        <w:rPr>
+          <w:lang w:eastAsia="en-GB"/>
+        </w:rPr>
+        <w:t xml:space="preserve">im Bereich Politik </w:t>
+      </w:r>
+      <w:r>
+        <w:rPr>
+          <w:lang w:eastAsia="en-GB"/>
+        </w:rPr>
+        <w:t xml:space="preserve">ein starker Anstieg zu erkennen. </w:t>
+      </w:r>
+      <w:r>
+        <w:rPr>
+          <w:lang w:eastAsia="en-GB"/>
+        </w:rPr>
+        <w:t>Im Dur</w:t>
+      </w:r>
+      <w:r>
+        <w:rPr>
+          <w:lang w:eastAsia="en-GB"/>
+        </w:rPr>
+        <w:t>ch</w:t>
+      </w:r>
+      <w:r>
+        <w:rPr>
+          <w:lang w:eastAsia="en-GB"/>
+        </w:rPr>
+        <w:t xml:space="preserve">schnitt wurden im Jahr 2021 8 Artikel pro Tag mehr veröffentlicht als im Jahr 2010. </w:t>
       </w:r>
     </w:p>
     <w:p>
@@ -3265,7 +4533,7 @@
           <w:lang w:val="en-GB" w:eastAsia="en-GB"/>
         </w:rPr>
         <w:pict w14:anchorId="699DC71D">
-          <v:rect id="_x0000_i1030" style="width:0;height:3pt" o:hralign="center" o:hrstd="t" o:hrnoshade="t" o:hr="t" fillcolor="#555" stroked="f"/>
+          <v:rect id="_x0000_i1049" style="width:0;height:3pt" o:hralign="center" o:hrstd="t" o:hrnoshade="t" o:hr="t" fillcolor="#555" stroked="f"/>
         </w:pict>
       </w:r>
     </w:p>
@@ -3470,7 +4738,7 @@
           <w:lang w:val="en-GB" w:eastAsia="en-GB"/>
         </w:rPr>
         <w:pict w14:anchorId="0FE62B19">
-          <v:rect id="_x0000_i1031" style="width:0;height:3pt" o:hralign="center" o:hrstd="t" o:hrnoshade="t" o:hr="t" fillcolor="#555" stroked="f"/>
+          <v:rect id="_x0000_i1050" style="width:0;height:3pt" o:hralign="center" o:hrstd="t" o:hrnoshade="t" o:hr="t" fillcolor="#555" stroked="f"/>
         </w:pict>
       </w:r>
     </w:p>
@@ -3720,7 +4988,7 @@
           <w:lang w:val="en-GB" w:eastAsia="en-GB"/>
         </w:rPr>
         <w:pict w14:anchorId="76293140">
-          <v:rect id="_x0000_i1032" style="width:0;height:3pt" o:hralign="center" o:hrstd="t" o:hrnoshade="t" o:hr="t" fillcolor="#555" stroked="f"/>
+          <v:rect id="_x0000_i1051" style="width:0;height:3pt" o:hralign="center" o:hrstd="t" o:hrnoshade="t" o:hr="t" fillcolor="#555" stroked="f"/>
         </w:pict>
       </w:r>
     </w:p>
@@ -4018,7 +5286,7 @@
           <w:lang w:val="en-GB" w:eastAsia="en-GB"/>
         </w:rPr>
         <w:pict w14:anchorId="58415F1A">
-          <v:rect id="_x0000_i1033" style="width:0;height:3pt" o:hralign="center" o:hrstd="t" o:hrnoshade="t" o:hr="t" fillcolor="#555" stroked="f"/>
+          <v:rect id="_x0000_i1052" style="width:0;height:3pt" o:hralign="center" o:hrstd="t" o:hrnoshade="t" o:hr="t" fillcolor="#555" stroked="f"/>
         </w:pict>
       </w:r>
     </w:p>
@@ -5337,7 +6605,7 @@
               </wp:anchor>
             </w:drawing>
           </mc:Choice>
-          <mc:Fallback>
+          <mc:Fallback xmlns="">
             <w:pict>
               <v:rect w14:anchorId="6B9C1984" id="Rechteck 3" o:spid="_x0000_s1026" style="position:absolute;left:0;text-align:left;margin-left:-4.8pt;margin-top:3.45pt;width:493.7pt;height:462.1pt;z-index:-251657216;visibility:visible;mso-wrap-style:square;mso-width-percent:0;mso-height-percent:0;mso-wrap-distance-left:9pt;mso-wrap-distance-top:0;mso-wrap-distance-right:9pt;mso-wrap-distance-bottom:0;mso-position-horizontal:absolute;mso-position-horizontal-relative:text;mso-position-vertical:absolute;mso-position-vertical-relative:text;mso-width-percent:0;mso-height-percent:0;mso-width-relative:margin;mso-height-relative:margin;v-text-anchor:middle" o:gfxdata="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" filled="f" strokecolor="windowText">
                 <v:textbox>
@@ -6358,7 +7626,7 @@
                         </a:ln>
                         <a:extLst>
                           <a:ext uri="{FAA26D3D-D897-4be2-8F04-BA451C77F1D7}">
-                            <ma14:placeholderFlag xmlns:oel="http://schemas.microsoft.com/office/2019/extlst" xmlns:w16du="http://schemas.microsoft.com/office/word/2023/wordml/word16du" xmlns:ma14="http://schemas.microsoft.com/office/mac/drawingml/2011/main" xmlns:w="http://schemas.openxmlformats.org/wordprocessingml/2006/main" xmlns:w10="urn:schemas-microsoft-com:office:word" xmlns:v="urn:schemas-microsoft-com:vml" xmlns:o="urn:schemas-microsoft-com:office:office" xmlns:mv="urn:schemas-microsoft-com:mac:vml" xmlns:mo="http://schemas.microsoft.com/office/mac/office/2008/main" xmlns=""/>
+                            <ma14:placeholderFlag xmlns="" xmlns:mo="http://schemas.microsoft.com/office/mac/office/2008/main" xmlns:mv="urn:schemas-microsoft-com:mac:vml" xmlns:o="urn:schemas-microsoft-com:office:office" xmlns:v="urn:schemas-microsoft-com:vml" xmlns:w10="urn:schemas-microsoft-com:office:word" xmlns:w="http://schemas.openxmlformats.org/wordprocessingml/2006/main" xmlns:ma14="http://schemas.microsoft.com/office/mac/drawingml/2011/main" xmlns:w16du="http://schemas.microsoft.com/office/word/2023/wordml/word16du" xmlns:oel="http://schemas.microsoft.com/office/2019/extlst"/>
                           </a:ext>
                         </a:extLst>
                       </pic:spPr>
@@ -6403,7 +7671,7 @@
             </wp:anchor>
           </w:drawing>
         </mc:Choice>
-        <mc:Fallback xmlns:oel="http://schemas.microsoft.com/office/2019/extlst" xmlns:w16du="http://schemas.microsoft.com/office/word/2023/wordml/word16du">
+        <mc:Fallback xmlns:w16du="http://schemas.microsoft.com/office/word/2023/wordml/word16du" xmlns:oel="http://schemas.microsoft.com/office/2019/extlst" xmlns="">
           <w:pict>
             <v:group w14:anchorId="7A126CF7" id="Gruppierung 2" o:spid="_x0000_s1026" style="position:absolute;margin-left:-32.85pt;margin-top:-.35pt;width:521.55pt;height:43.35pt;z-index:251659264" coordsize="66240,5505" o:gfxdata="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">
               <v:shapetype id="_x0000_t75" coordsize="21600,21600" o:spt="75" o:preferrelative="t" path="m@4@5l@4@11@9@11@9@5xe" filled="f" stroked="f">
@@ -6570,17 +7838,17 @@
         <v:path o:extrusionok="f" gradientshapeok="t" o:connecttype="rect"/>
         <o:lock v:ext="edit" aspectratio="t"/>
       </v:shapetype>
-      <v:shape id="_x0000_i1221" type="#_x0000_t75" style="width:3in;height:3in" o:bullet="t"/>
+      <v:shape id="_x0000_i1746" type="#_x0000_t75" style="width:3in;height:3in" o:bullet="t"/>
     </w:pict>
   </w:numPicBullet>
   <w:numPicBullet w:numPicBulletId="1">
     <w:pict>
-      <v:shape id="_x0000_i1222" type="#_x0000_t75" style="width:3in;height:3in" o:bullet="t"/>
+      <v:shape id="_x0000_i1747" type="#_x0000_t75" style="width:3in;height:3in" o:bullet="t"/>
     </w:pict>
   </w:numPicBullet>
   <w:numPicBullet w:numPicBulletId="2">
     <w:pict>
-      <v:shape id="_x0000_i1223" type="#_x0000_t75" style="width:3in;height:3in" o:bullet="t"/>
+      <v:shape id="_x0000_i1748" type="#_x0000_t75" style="width:3in;height:3in" o:bullet="t"/>
     </w:pict>
   </w:numPicBullet>
   <w:abstractNum w:abstractNumId="0" w15:restartNumberingAfterBreak="0">
@@ -7031,6 +8299,118 @@
     </w:lvl>
   </w:abstractNum>
   <w:abstractNum w:abstractNumId="11" w15:restartNumberingAfterBreak="0">
+    <w:nsid w:val="0B45167F"/>
+    <w:multiLevelType w:val="hybridMultilevel"/>
+    <w:tmpl w:val="FA3209B2"/>
+    <w:lvl w:ilvl="0" w:tplc="37C26D98">
+      <w:numFmt w:val="bullet"/>
+      <w:lvlText w:val="-"/>
+      <w:lvlJc w:val="left"/>
+      <w:pPr>
+        <w:ind w:left="720" w:hanging="360"/>
+      </w:pPr>
+      <w:rPr>
+        <w:rFonts w:ascii="Arial" w:eastAsia="Times New Roman" w:hAnsi="Arial" w:cs="Arial" w:hint="default"/>
+      </w:rPr>
+    </w:lvl>
+    <w:lvl w:ilvl="1" w:tplc="08090003" w:tentative="1">
+      <w:start w:val="1"/>
+      <w:numFmt w:val="bullet"/>
+      <w:lvlText w:val="o"/>
+      <w:lvlJc w:val="left"/>
+      <w:pPr>
+        <w:ind w:left="1440" w:hanging="360"/>
+      </w:pPr>
+      <w:rPr>
+        <w:rFonts w:ascii="Courier New" w:hAnsi="Courier New" w:cs="Courier New" w:hint="default"/>
+      </w:rPr>
+    </w:lvl>
+    <w:lvl w:ilvl="2" w:tplc="08090005" w:tentative="1">
+      <w:start w:val="1"/>
+      <w:numFmt w:val="bullet"/>
+      <w:lvlText w:val=""/>
+      <w:lvlJc w:val="left"/>
+      <w:pPr>
+        <w:ind w:left="2160" w:hanging="360"/>
+      </w:pPr>
+      <w:rPr>
+        <w:rFonts w:ascii="Wingdings" w:hAnsi="Wingdings" w:hint="default"/>
+      </w:rPr>
+    </w:lvl>
+    <w:lvl w:ilvl="3" w:tplc="08090001" w:tentative="1">
+      <w:start w:val="1"/>
+      <w:numFmt w:val="bullet"/>
+      <w:lvlText w:val=""/>
+      <w:lvlJc w:val="left"/>
+      <w:pPr>
+        <w:ind w:left="2880" w:hanging="360"/>
+      </w:pPr>
+      <w:rPr>
+        <w:rFonts w:ascii="Symbol" w:hAnsi="Symbol" w:hint="default"/>
+      </w:rPr>
+    </w:lvl>
+    <w:lvl w:ilvl="4" w:tplc="08090003" w:tentative="1">
+      <w:start w:val="1"/>
+      <w:numFmt w:val="bullet"/>
+      <w:lvlText w:val="o"/>
+      <w:lvlJc w:val="left"/>
+      <w:pPr>
+        <w:ind w:left="3600" w:hanging="360"/>
+      </w:pPr>
+      <w:rPr>
+        <w:rFonts w:ascii="Courier New" w:hAnsi="Courier New" w:cs="Courier New" w:hint="default"/>
+      </w:rPr>
+    </w:lvl>
+    <w:lvl w:ilvl="5" w:tplc="08090005" w:tentative="1">
+      <w:start w:val="1"/>
+      <w:numFmt w:val="bullet"/>
+      <w:lvlText w:val=""/>
+      <w:lvlJc w:val="left"/>
+      <w:pPr>
+        <w:ind w:left="4320" w:hanging="360"/>
+      </w:pPr>
+      <w:rPr>
+        <w:rFonts w:ascii="Wingdings" w:hAnsi="Wingdings" w:hint="default"/>
+      </w:rPr>
+    </w:lvl>
+    <w:lvl w:ilvl="6" w:tplc="08090001" w:tentative="1">
+      <w:start w:val="1"/>
+      <w:numFmt w:val="bullet"/>
+      <w:lvlText w:val=""/>
+      <w:lvlJc w:val="left"/>
+      <w:pPr>
+        <w:ind w:left="5040" w:hanging="360"/>
+      </w:pPr>
+      <w:rPr>
+        <w:rFonts w:ascii="Symbol" w:hAnsi="Symbol" w:hint="default"/>
+      </w:rPr>
+    </w:lvl>
+    <w:lvl w:ilvl="7" w:tplc="08090003" w:tentative="1">
+      <w:start w:val="1"/>
+      <w:numFmt w:val="bullet"/>
+      <w:lvlText w:val="o"/>
+      <w:lvlJc w:val="left"/>
+      <w:pPr>
+        <w:ind w:left="5760" w:hanging="360"/>
+      </w:pPr>
+      <w:rPr>
+        <w:rFonts w:ascii="Courier New" w:hAnsi="Courier New" w:cs="Courier New" w:hint="default"/>
+      </w:rPr>
+    </w:lvl>
+    <w:lvl w:ilvl="8" w:tplc="08090005" w:tentative="1">
+      <w:start w:val="1"/>
+      <w:numFmt w:val="bullet"/>
+      <w:lvlText w:val=""/>
+      <w:lvlJc w:val="left"/>
+      <w:pPr>
+        <w:ind w:left="6480" w:hanging="360"/>
+      </w:pPr>
+      <w:rPr>
+        <w:rFonts w:ascii="Wingdings" w:hAnsi="Wingdings" w:hint="default"/>
+      </w:rPr>
+    </w:lvl>
+  </w:abstractNum>
+  <w:abstractNum w:abstractNumId="12" w15:restartNumberingAfterBreak="0">
     <w:nsid w:val="0C456C85"/>
     <w:multiLevelType w:val="hybridMultilevel"/>
     <w:tmpl w:val="E1087C4E"/>
@@ -7143,7 +8523,7 @@
       </w:rPr>
     </w:lvl>
   </w:abstractNum>
-  <w:abstractNum w:abstractNumId="12" w15:restartNumberingAfterBreak="0">
+  <w:abstractNum w:abstractNumId="13" w15:restartNumberingAfterBreak="0">
     <w:nsid w:val="0ED66921"/>
     <w:multiLevelType w:val="hybridMultilevel"/>
     <w:tmpl w:val="B2EA37CA"/>
@@ -7256,7 +8636,7 @@
       </w:rPr>
     </w:lvl>
   </w:abstractNum>
-  <w:abstractNum w:abstractNumId="13" w15:restartNumberingAfterBreak="0">
+  <w:abstractNum w:abstractNumId="14" w15:restartNumberingAfterBreak="0">
     <w:nsid w:val="11D55061"/>
     <w:multiLevelType w:val="hybridMultilevel"/>
     <w:tmpl w:val="E4ECD82A"/>
@@ -7369,7 +8749,7 @@
       </w:rPr>
     </w:lvl>
   </w:abstractNum>
-  <w:abstractNum w:abstractNumId="14" w15:restartNumberingAfterBreak="0">
+  <w:abstractNum w:abstractNumId="15" w15:restartNumberingAfterBreak="0">
     <w:nsid w:val="11E701BB"/>
     <w:multiLevelType w:val="hybridMultilevel"/>
     <w:tmpl w:val="111CDB5C"/>
@@ -7482,7 +8862,7 @@
       </w:rPr>
     </w:lvl>
   </w:abstractNum>
-  <w:abstractNum w:abstractNumId="15" w15:restartNumberingAfterBreak="0">
+  <w:abstractNum w:abstractNumId="16" w15:restartNumberingAfterBreak="0">
     <w:nsid w:val="15EE70DF"/>
     <w:multiLevelType w:val="hybridMultilevel"/>
     <w:tmpl w:val="FA9257E8"/>
@@ -7595,7 +8975,7 @@
       </w:rPr>
     </w:lvl>
   </w:abstractNum>
-  <w:abstractNum w:abstractNumId="16" w15:restartNumberingAfterBreak="0">
+  <w:abstractNum w:abstractNumId="17" w15:restartNumberingAfterBreak="0">
     <w:nsid w:val="191E3A18"/>
     <w:multiLevelType w:val="multilevel"/>
     <w:tmpl w:val="BAC00D4A"/>
@@ -7744,7 +9124,7 @@
       </w:rPr>
     </w:lvl>
   </w:abstractNum>
-  <w:abstractNum w:abstractNumId="17" w15:restartNumberingAfterBreak="0">
+  <w:abstractNum w:abstractNumId="18" w15:restartNumberingAfterBreak="0">
     <w:nsid w:val="1A735377"/>
     <w:multiLevelType w:val="hybridMultilevel"/>
     <w:tmpl w:val="91584370"/>
@@ -7857,7 +9237,7 @@
       </w:rPr>
     </w:lvl>
   </w:abstractNum>
-  <w:abstractNum w:abstractNumId="18" w15:restartNumberingAfterBreak="0">
+  <w:abstractNum w:abstractNumId="19" w15:restartNumberingAfterBreak="0">
     <w:nsid w:val="1B134C1B"/>
     <w:multiLevelType w:val="hybridMultilevel"/>
     <w:tmpl w:val="4C4C6020"/>
@@ -7970,7 +9350,7 @@
       </w:rPr>
     </w:lvl>
   </w:abstractNum>
-  <w:abstractNum w:abstractNumId="19" w15:restartNumberingAfterBreak="0">
+  <w:abstractNum w:abstractNumId="20" w15:restartNumberingAfterBreak="0">
     <w:nsid w:val="1EFB31D1"/>
     <w:multiLevelType w:val="multilevel"/>
     <w:tmpl w:val="B48E4134"/>
@@ -8119,7 +9499,7 @@
       </w:rPr>
     </w:lvl>
   </w:abstractNum>
-  <w:abstractNum w:abstractNumId="20" w15:restartNumberingAfterBreak="0">
+  <w:abstractNum w:abstractNumId="21" w15:restartNumberingAfterBreak="0">
     <w:nsid w:val="201A44E9"/>
     <w:multiLevelType w:val="multilevel"/>
     <w:tmpl w:val="E60C1AF2"/>
@@ -8268,7 +9648,7 @@
       </w:rPr>
     </w:lvl>
   </w:abstractNum>
-  <w:abstractNum w:abstractNumId="21" w15:restartNumberingAfterBreak="0">
+  <w:abstractNum w:abstractNumId="22" w15:restartNumberingAfterBreak="0">
     <w:nsid w:val="21381F80"/>
     <w:multiLevelType w:val="hybridMultilevel"/>
     <w:tmpl w:val="A81A6012"/>
@@ -8381,7 +9761,7 @@
       </w:rPr>
     </w:lvl>
   </w:abstractNum>
-  <w:abstractNum w:abstractNumId="22" w15:restartNumberingAfterBreak="0">
+  <w:abstractNum w:abstractNumId="23" w15:restartNumberingAfterBreak="0">
     <w:nsid w:val="22055956"/>
     <w:multiLevelType w:val="hybridMultilevel"/>
     <w:tmpl w:val="A0927C84"/>
@@ -8494,7 +9874,7 @@
       </w:rPr>
     </w:lvl>
   </w:abstractNum>
-  <w:abstractNum w:abstractNumId="23" w15:restartNumberingAfterBreak="0">
+  <w:abstractNum w:abstractNumId="24" w15:restartNumberingAfterBreak="0">
     <w:nsid w:val="236B6DB1"/>
     <w:multiLevelType w:val="hybridMultilevel"/>
     <w:tmpl w:val="CD387096"/>
@@ -8607,7 +9987,7 @@
       </w:rPr>
     </w:lvl>
   </w:abstractNum>
-  <w:abstractNum w:abstractNumId="24" w15:restartNumberingAfterBreak="0">
+  <w:abstractNum w:abstractNumId="25" w15:restartNumberingAfterBreak="0">
     <w:nsid w:val="23AA6E40"/>
     <w:multiLevelType w:val="hybridMultilevel"/>
     <w:tmpl w:val="B9E660BA"/>
@@ -8720,7 +10100,7 @@
       </w:rPr>
     </w:lvl>
   </w:abstractNum>
-  <w:abstractNum w:abstractNumId="25" w15:restartNumberingAfterBreak="0">
+  <w:abstractNum w:abstractNumId="26" w15:restartNumberingAfterBreak="0">
     <w:nsid w:val="26D45B6A"/>
     <w:multiLevelType w:val="hybridMultilevel"/>
     <w:tmpl w:val="926EF70E"/>
@@ -8833,7 +10213,7 @@
       </w:rPr>
     </w:lvl>
   </w:abstractNum>
-  <w:abstractNum w:abstractNumId="26" w15:restartNumberingAfterBreak="0">
+  <w:abstractNum w:abstractNumId="27" w15:restartNumberingAfterBreak="0">
     <w:nsid w:val="2840555E"/>
     <w:multiLevelType w:val="hybridMultilevel"/>
     <w:tmpl w:val="8EA270EE"/>
@@ -8946,7 +10326,7 @@
       </w:rPr>
     </w:lvl>
   </w:abstractNum>
-  <w:abstractNum w:abstractNumId="27" w15:restartNumberingAfterBreak="0">
+  <w:abstractNum w:abstractNumId="28" w15:restartNumberingAfterBreak="0">
     <w:nsid w:val="2EC44886"/>
     <w:multiLevelType w:val="hybridMultilevel"/>
     <w:tmpl w:val="8D3C9F54"/>
@@ -9059,7 +10439,7 @@
       </w:rPr>
     </w:lvl>
   </w:abstractNum>
-  <w:abstractNum w:abstractNumId="28" w15:restartNumberingAfterBreak="0">
+  <w:abstractNum w:abstractNumId="29" w15:restartNumberingAfterBreak="0">
     <w:nsid w:val="31053A7C"/>
     <w:multiLevelType w:val="multilevel"/>
     <w:tmpl w:val="C9AE8E10"/>
@@ -9172,7 +10552,7 @@
       </w:pPr>
     </w:lvl>
   </w:abstractNum>
-  <w:abstractNum w:abstractNumId="29" w15:restartNumberingAfterBreak="0">
+  <w:abstractNum w:abstractNumId="30" w15:restartNumberingAfterBreak="0">
     <w:nsid w:val="33D6680B"/>
     <w:multiLevelType w:val="hybridMultilevel"/>
     <w:tmpl w:val="6FB63A28"/>
@@ -9312,7 +10692,7 @@
       </w:rPr>
     </w:lvl>
   </w:abstractNum>
-  <w:abstractNum w:abstractNumId="30" w15:restartNumberingAfterBreak="0">
+  <w:abstractNum w:abstractNumId="31" w15:restartNumberingAfterBreak="0">
     <w:nsid w:val="352228E1"/>
     <w:multiLevelType w:val="hybridMultilevel"/>
     <w:tmpl w:val="13C0072A"/>
@@ -9425,7 +10805,7 @@
       </w:rPr>
     </w:lvl>
   </w:abstractNum>
-  <w:abstractNum w:abstractNumId="31" w15:restartNumberingAfterBreak="0">
+  <w:abstractNum w:abstractNumId="32" w15:restartNumberingAfterBreak="0">
     <w:nsid w:val="357915F2"/>
     <w:multiLevelType w:val="hybridMultilevel"/>
     <w:tmpl w:val="271EFE8E"/>
@@ -9538,7 +10918,7 @@
       </w:rPr>
     </w:lvl>
   </w:abstractNum>
-  <w:abstractNum w:abstractNumId="32" w15:restartNumberingAfterBreak="0">
+  <w:abstractNum w:abstractNumId="33" w15:restartNumberingAfterBreak="0">
     <w:nsid w:val="38462743"/>
     <w:multiLevelType w:val="hybridMultilevel"/>
     <w:tmpl w:val="0AA0D894"/>
@@ -9629,7 +11009,7 @@
       </w:pPr>
     </w:lvl>
   </w:abstractNum>
-  <w:abstractNum w:abstractNumId="33" w15:restartNumberingAfterBreak="0">
+  <w:abstractNum w:abstractNumId="34" w15:restartNumberingAfterBreak="0">
     <w:nsid w:val="398D134E"/>
     <w:multiLevelType w:val="hybridMultilevel"/>
     <w:tmpl w:val="9B488062"/>
@@ -9742,7 +11122,7 @@
       </w:rPr>
     </w:lvl>
   </w:abstractNum>
-  <w:abstractNum w:abstractNumId="34" w15:restartNumberingAfterBreak="0">
+  <w:abstractNum w:abstractNumId="35" w15:restartNumberingAfterBreak="0">
     <w:nsid w:val="3AF879F3"/>
     <w:multiLevelType w:val="hybridMultilevel"/>
     <w:tmpl w:val="5A9ED4DA"/>
@@ -9855,7 +11235,7 @@
       </w:rPr>
     </w:lvl>
   </w:abstractNum>
-  <w:abstractNum w:abstractNumId="35" w15:restartNumberingAfterBreak="0">
+  <w:abstractNum w:abstractNumId="36" w15:restartNumberingAfterBreak="0">
     <w:nsid w:val="3C99084F"/>
     <w:multiLevelType w:val="hybridMultilevel"/>
     <w:tmpl w:val="CA12D3CE"/>
@@ -9968,7 +11348,7 @@
       </w:rPr>
     </w:lvl>
   </w:abstractNum>
-  <w:abstractNum w:abstractNumId="36" w15:restartNumberingAfterBreak="0">
+  <w:abstractNum w:abstractNumId="37" w15:restartNumberingAfterBreak="0">
     <w:nsid w:val="401F363B"/>
     <w:multiLevelType w:val="hybridMultilevel"/>
     <w:tmpl w:val="E3A8584E"/>
@@ -10058,7 +11438,7 @@
       </w:pPr>
     </w:lvl>
   </w:abstractNum>
-  <w:abstractNum w:abstractNumId="37" w15:restartNumberingAfterBreak="0">
+  <w:abstractNum w:abstractNumId="38" w15:restartNumberingAfterBreak="0">
     <w:nsid w:val="448552BC"/>
     <w:multiLevelType w:val="hybridMultilevel"/>
     <w:tmpl w:val="A64A1544"/>
@@ -10171,7 +11551,7 @@
       </w:rPr>
     </w:lvl>
   </w:abstractNum>
-  <w:abstractNum w:abstractNumId="38" w15:restartNumberingAfterBreak="0">
+  <w:abstractNum w:abstractNumId="39" w15:restartNumberingAfterBreak="0">
     <w:nsid w:val="44CB655D"/>
     <w:multiLevelType w:val="hybridMultilevel"/>
     <w:tmpl w:val="FFE45B2C"/>
@@ -10260,7 +11640,7 @@
       </w:pPr>
     </w:lvl>
   </w:abstractNum>
-  <w:abstractNum w:abstractNumId="39" w15:restartNumberingAfterBreak="0">
+  <w:abstractNum w:abstractNumId="40" w15:restartNumberingAfterBreak="0">
     <w:nsid w:val="466E3165"/>
     <w:multiLevelType w:val="hybridMultilevel"/>
     <w:tmpl w:val="6888C7E6"/>
@@ -10373,7 +11753,7 @@
       </w:rPr>
     </w:lvl>
   </w:abstractNum>
-  <w:abstractNum w:abstractNumId="40" w15:restartNumberingAfterBreak="0">
+  <w:abstractNum w:abstractNumId="41" w15:restartNumberingAfterBreak="0">
     <w:nsid w:val="48B34BB1"/>
     <w:multiLevelType w:val="hybridMultilevel"/>
     <w:tmpl w:val="0D30324E"/>
@@ -10486,7 +11866,7 @@
       </w:rPr>
     </w:lvl>
   </w:abstractNum>
-  <w:abstractNum w:abstractNumId="41" w15:restartNumberingAfterBreak="0">
+  <w:abstractNum w:abstractNumId="42" w15:restartNumberingAfterBreak="0">
     <w:nsid w:val="4A1B3A06"/>
     <w:multiLevelType w:val="hybridMultilevel"/>
     <w:tmpl w:val="C0480D88"/>
@@ -10599,7 +11979,7 @@
       </w:rPr>
     </w:lvl>
   </w:abstractNum>
-  <w:abstractNum w:abstractNumId="42" w15:restartNumberingAfterBreak="0">
+  <w:abstractNum w:abstractNumId="43" w15:restartNumberingAfterBreak="0">
     <w:nsid w:val="4EA12E36"/>
     <w:multiLevelType w:val="multilevel"/>
     <w:tmpl w:val="FF0274D4"/>
@@ -10751,7 +12131,7 @@
       </w:rPr>
     </w:lvl>
   </w:abstractNum>
-  <w:abstractNum w:abstractNumId="43" w15:restartNumberingAfterBreak="0">
+  <w:abstractNum w:abstractNumId="44" w15:restartNumberingAfterBreak="0">
     <w:nsid w:val="50686ECE"/>
     <w:multiLevelType w:val="hybridMultilevel"/>
     <w:tmpl w:val="67E2BD80"/>
@@ -10864,7 +12244,7 @@
       </w:rPr>
     </w:lvl>
   </w:abstractNum>
-  <w:abstractNum w:abstractNumId="44" w15:restartNumberingAfterBreak="0">
+  <w:abstractNum w:abstractNumId="45" w15:restartNumberingAfterBreak="0">
     <w:nsid w:val="536E5E0C"/>
     <w:multiLevelType w:val="multilevel"/>
     <w:tmpl w:val="9CF4D64C"/>
@@ -11013,7 +12393,7 @@
       </w:rPr>
     </w:lvl>
   </w:abstractNum>
-  <w:abstractNum w:abstractNumId="45" w15:restartNumberingAfterBreak="0">
+  <w:abstractNum w:abstractNumId="46" w15:restartNumberingAfterBreak="0">
     <w:nsid w:val="690129AB"/>
     <w:multiLevelType w:val="multilevel"/>
     <w:tmpl w:val="787227C0"/>
@@ -11162,7 +12542,7 @@
       </w:rPr>
     </w:lvl>
   </w:abstractNum>
-  <w:abstractNum w:abstractNumId="46" w15:restartNumberingAfterBreak="0">
+  <w:abstractNum w:abstractNumId="47" w15:restartNumberingAfterBreak="0">
     <w:nsid w:val="6C4602F9"/>
     <w:multiLevelType w:val="hybridMultilevel"/>
     <w:tmpl w:val="8646C5B8"/>
@@ -11275,7 +12655,7 @@
       </w:rPr>
     </w:lvl>
   </w:abstractNum>
-  <w:abstractNum w:abstractNumId="47" w15:restartNumberingAfterBreak="0">
+  <w:abstractNum w:abstractNumId="48" w15:restartNumberingAfterBreak="0">
     <w:nsid w:val="6D3E3941"/>
     <w:multiLevelType w:val="hybridMultilevel"/>
     <w:tmpl w:val="89DC3DD2"/>
@@ -11388,7 +12768,7 @@
       </w:rPr>
     </w:lvl>
   </w:abstractNum>
-  <w:abstractNum w:abstractNumId="48" w15:restartNumberingAfterBreak="0">
+  <w:abstractNum w:abstractNumId="49" w15:restartNumberingAfterBreak="0">
     <w:nsid w:val="6FC5380F"/>
     <w:multiLevelType w:val="hybridMultilevel"/>
     <w:tmpl w:val="50483CE8"/>
@@ -11501,7 +12881,7 @@
       </w:rPr>
     </w:lvl>
   </w:abstractNum>
-  <w:abstractNum w:abstractNumId="49" w15:restartNumberingAfterBreak="0">
+  <w:abstractNum w:abstractNumId="50" w15:restartNumberingAfterBreak="0">
     <w:nsid w:val="704E2FED"/>
     <w:multiLevelType w:val="hybridMultilevel"/>
     <w:tmpl w:val="830E323C"/>
@@ -11614,7 +12994,7 @@
       </w:rPr>
     </w:lvl>
   </w:abstractNum>
-  <w:abstractNum w:abstractNumId="50" w15:restartNumberingAfterBreak="0">
+  <w:abstractNum w:abstractNumId="51" w15:restartNumberingAfterBreak="0">
     <w:nsid w:val="71FA5452"/>
     <w:multiLevelType w:val="hybridMultilevel"/>
     <w:tmpl w:val="DD8E0A14"/>
@@ -11703,7 +13083,7 @@
       </w:pPr>
     </w:lvl>
   </w:abstractNum>
-  <w:abstractNum w:abstractNumId="51" w15:restartNumberingAfterBreak="0">
+  <w:abstractNum w:abstractNumId="52" w15:restartNumberingAfterBreak="0">
     <w:nsid w:val="73734599"/>
     <w:multiLevelType w:val="hybridMultilevel"/>
     <w:tmpl w:val="975C358E"/>
@@ -11792,7 +13172,7 @@
       </w:pPr>
     </w:lvl>
   </w:abstractNum>
-  <w:abstractNum w:abstractNumId="52" w15:restartNumberingAfterBreak="0">
+  <w:abstractNum w:abstractNumId="53" w15:restartNumberingAfterBreak="0">
     <w:nsid w:val="74523442"/>
     <w:multiLevelType w:val="hybridMultilevel"/>
     <w:tmpl w:val="6B46DCB8"/>
@@ -11881,7 +13261,7 @@
       </w:pPr>
     </w:lvl>
   </w:abstractNum>
-  <w:abstractNum w:abstractNumId="53" w15:restartNumberingAfterBreak="0">
+  <w:abstractNum w:abstractNumId="54" w15:restartNumberingAfterBreak="0">
     <w:nsid w:val="7A462609"/>
     <w:multiLevelType w:val="hybridMultilevel"/>
     <w:tmpl w:val="BDDE912E"/>
@@ -11995,16 +13375,16 @@
     </w:lvl>
   </w:abstractNum>
   <w:num w:numId="1">
-    <w:abstractNumId w:val="42"/>
+    <w:abstractNumId w:val="43"/>
   </w:num>
   <w:num w:numId="2">
-    <w:abstractNumId w:val="37"/>
+    <w:abstractNumId w:val="38"/>
   </w:num>
   <w:num w:numId="3">
     <w:abstractNumId w:val="10"/>
   </w:num>
   <w:num w:numId="4">
-    <w:abstractNumId w:val="29"/>
+    <w:abstractNumId w:val="30"/>
   </w:num>
   <w:num w:numId="5">
     <w:abstractNumId w:val="6"/>
@@ -12019,28 +13399,28 @@
     <w:abstractNumId w:val="9"/>
   </w:num>
   <w:num w:numId="9">
-    <w:abstractNumId w:val="33"/>
+    <w:abstractNumId w:val="34"/>
   </w:num>
   <w:num w:numId="10">
-    <w:abstractNumId w:val="11"/>
+    <w:abstractNumId w:val="12"/>
   </w:num>
   <w:num w:numId="11">
+    <w:abstractNumId w:val="32"/>
+  </w:num>
+  <w:num w:numId="12">
+    <w:abstractNumId w:val="13"/>
+  </w:num>
+  <w:num w:numId="13">
     <w:abstractNumId w:val="31"/>
   </w:num>
-  <w:num w:numId="12">
-    <w:abstractNumId w:val="12"/>
-  </w:num>
-  <w:num w:numId="13">
-    <w:abstractNumId w:val="30"/>
-  </w:num>
   <w:num w:numId="14">
-    <w:abstractNumId w:val="21"/>
+    <w:abstractNumId w:val="22"/>
   </w:num>
   <w:num w:numId="15">
-    <w:abstractNumId w:val="36"/>
+    <w:abstractNumId w:val="37"/>
   </w:num>
   <w:num w:numId="16">
-    <w:abstractNumId w:val="39"/>
+    <w:abstractNumId w:val="40"/>
   </w:num>
   <w:num w:numId="17">
     <w:abstractNumId w:val="5"/>
@@ -12058,103 +13438,106 @@
     <w:abstractNumId w:val="1"/>
   </w:num>
   <w:num w:numId="22">
-    <w:abstractNumId w:val="46"/>
+    <w:abstractNumId w:val="47"/>
   </w:num>
   <w:num w:numId="23">
+    <w:abstractNumId w:val="24"/>
+  </w:num>
+  <w:num w:numId="24">
     <w:abstractNumId w:val="23"/>
   </w:num>
-  <w:num w:numId="24">
-    <w:abstractNumId w:val="22"/>
-  </w:num>
   <w:num w:numId="25">
-    <w:abstractNumId w:val="40"/>
+    <w:abstractNumId w:val="41"/>
   </w:num>
   <w:num w:numId="26">
+    <w:abstractNumId w:val="53"/>
+  </w:num>
+  <w:num w:numId="27">
+    <w:abstractNumId w:val="33"/>
+  </w:num>
+  <w:num w:numId="28">
+    <w:abstractNumId w:val="39"/>
+  </w:num>
+  <w:num w:numId="29">
+    <w:abstractNumId w:val="51"/>
+  </w:num>
+  <w:num w:numId="30">
     <w:abstractNumId w:val="52"/>
   </w:num>
-  <w:num w:numId="27">
-    <w:abstractNumId w:val="32"/>
+  <w:num w:numId="31">
+    <w:abstractNumId w:val="49"/>
   </w:num>
-  <w:num w:numId="28">
-    <w:abstractNumId w:val="38"/>
+  <w:num w:numId="32">
+    <w:abstractNumId w:val="18"/>
   </w:num>
-  <w:num w:numId="29">
-    <w:abstractNumId w:val="50"/>
+  <w:num w:numId="33">
+    <w:abstractNumId w:val="35"/>
   </w:num>
-  <w:num w:numId="30">
-    <w:abstractNumId w:val="51"/>
-  </w:num>
-  <w:num w:numId="31">
+  <w:num w:numId="34">
     <w:abstractNumId w:val="48"/>
   </w:num>
-  <w:num w:numId="32">
-    <w:abstractNumId w:val="17"/>
+  <w:num w:numId="35">
+    <w:abstractNumId w:val="16"/>
   </w:num>
-  <w:num w:numId="33">
-    <w:abstractNumId w:val="34"/>
+  <w:num w:numId="36">
+    <w:abstractNumId w:val="54"/>
   </w:num>
-  <w:num w:numId="34">
-    <w:abstractNumId w:val="47"/>
+  <w:num w:numId="37">
+    <w:abstractNumId w:val="26"/>
   </w:num>
-  <w:num w:numId="35">
+  <w:num w:numId="38">
+    <w:abstractNumId w:val="14"/>
+  </w:num>
+  <w:num w:numId="39">
+    <w:abstractNumId w:val="44"/>
+  </w:num>
+  <w:num w:numId="40">
+    <w:abstractNumId w:val="25"/>
+  </w:num>
+  <w:num w:numId="41">
     <w:abstractNumId w:val="15"/>
   </w:num>
-  <w:num w:numId="36">
-    <w:abstractNumId w:val="53"/>
-  </w:num>
-  <w:num w:numId="37">
-    <w:abstractNumId w:val="25"/>
-  </w:num>
-  <w:num w:numId="38">
-    <w:abstractNumId w:val="13"/>
-  </w:num>
-  <w:num w:numId="39">
-    <w:abstractNumId w:val="43"/>
-  </w:num>
-  <w:num w:numId="40">
-    <w:abstractNumId w:val="24"/>
-  </w:num>
-  <w:num w:numId="41">
-    <w:abstractNumId w:val="14"/>
-  </w:num>
   <w:num w:numId="42">
-    <w:abstractNumId w:val="41"/>
+    <w:abstractNumId w:val="42"/>
   </w:num>
   <w:num w:numId="43">
+    <w:abstractNumId w:val="28"/>
+  </w:num>
+  <w:num w:numId="44">
     <w:abstractNumId w:val="27"/>
   </w:num>
-  <w:num w:numId="44">
-    <w:abstractNumId w:val="26"/>
-  </w:num>
   <w:num w:numId="45">
-    <w:abstractNumId w:val="18"/>
+    <w:abstractNumId w:val="19"/>
   </w:num>
   <w:num w:numId="46">
-    <w:abstractNumId w:val="35"/>
+    <w:abstractNumId w:val="36"/>
   </w:num>
   <w:num w:numId="47">
-    <w:abstractNumId w:val="49"/>
+    <w:abstractNumId w:val="50"/>
   </w:num>
   <w:num w:numId="48">
     <w:abstractNumId w:val="0"/>
   </w:num>
   <w:num w:numId="49">
-    <w:abstractNumId w:val="28"/>
+    <w:abstractNumId w:val="29"/>
   </w:num>
   <w:num w:numId="50">
-    <w:abstractNumId w:val="19"/>
+    <w:abstractNumId w:val="20"/>
   </w:num>
   <w:num w:numId="51">
-    <w:abstractNumId w:val="44"/>
+    <w:abstractNumId w:val="45"/>
   </w:num>
   <w:num w:numId="52">
-    <w:abstractNumId w:val="45"/>
+    <w:abstractNumId w:val="46"/>
   </w:num>
   <w:num w:numId="53">
-    <w:abstractNumId w:val="20"/>
+    <w:abstractNumId w:val="21"/>
   </w:num>
   <w:num w:numId="54">
-    <w:abstractNumId w:val="16"/>
+    <w:abstractNumId w:val="17"/>
+  </w:num>
+  <w:num w:numId="55">
+    <w:abstractNumId w:val="11"/>
   </w:num>
   <w:numIdMacAtCleanup w:val="54"/>
 </w:numbering>

</xml_diff>

<commit_message>
weitere bilder und code
</commit_message>
<xml_diff>
--- a/Presentations/Schriftliche Arbeit/Arbeit.docx
+++ b/Presentations/Schriftliche Arbeit/Arbeit.docx
@@ -3138,7 +3138,7 @@
           <v:shape id="_x0000_i1028" type="#_x0000_t75" style="width:453.6pt;height:135.6pt" o:ole="">
             <v:imagedata r:id="rId12" o:title=""/>
           </v:shape>
-          <o:OLEObject Type="Embed" ProgID="Word.OpenDocumentText.12" ShapeID="_x0000_i1028" DrawAspect="Content" ObjectID="_1797769433" r:id="rId13"/>
+          <o:OLEObject Type="Embed" ProgID="Word.OpenDocumentText.12" ShapeID="_x0000_i1028" DrawAspect="Content" ObjectID="_1797770544" r:id="rId13"/>
         </w:object>
       </w:r>
       <w:r>
@@ -3812,16 +3812,18 @@
       <w:r>
         <w:t>).</w:t>
       </w:r>
-    </w:p>
-    <w:p>
-      <w:pPr>
-        <w:pStyle w:val="JugendForscht"/>
-      </w:pPr>
+      <w:bookmarkStart w:id="1" w:name="_MON_1797770353"/>
+      <w:bookmarkEnd w:id="1"/>
       <w:r>
         <w:rPr>
           <w:b/>
         </w:rPr>
-        <w:t>CODE</w:t>
+        <w:object w:dxaOrig="9072" w:dyaOrig="1590" w14:anchorId="72F9F7B3">
+          <v:shape id="_x0000_i1046" type="#_x0000_t75" style="width:453.6pt;height:79.8pt" o:ole="">
+            <v:imagedata r:id="rId14" o:title=""/>
+          </v:shape>
+          <o:OLEObject Type="Embed" ProgID="Word.OpenDocumentText.12" ShapeID="_x0000_i1046" DrawAspect="Content" ObjectID="_1797770545" r:id="rId15"/>
+        </w:object>
       </w:r>
       <w:r>
         <w:br/>
@@ -3936,7 +3938,7 @@
       <w:r>
         <w:t xml:space="preserve">Diese Webseite kann hier gefunden werden: </w:t>
       </w:r>
-      <w:hyperlink r:id="rId14" w:history="1">
+      <w:hyperlink r:id="rId16" w:history="1">
         <w:r>
           <w:rPr>
             <w:rStyle w:val="Hyperlink"/>
@@ -4110,7 +4112,11 @@
         <w:t>Content ID</w:t>
       </w:r>
       <w:r>
-        <w:t xml:space="preserve"> des Artikels. Mit dieser ID kann man auf einer anderen </w:t>
+        <w:t xml:space="preserve"> des Artikels. Mit </w:t>
+      </w:r>
+      <w:r>
+        <w:lastRenderedPageBreak/>
+        <w:t xml:space="preserve">dieser ID kann man auf einer anderen </w:t>
       </w:r>
       <w:r>
         <w:t xml:space="preserve">von mir erstellten </w:t>
@@ -4146,7 +4152,6 @@
           <w:b/>
           <w:sz w:val="20"/>
         </w:rPr>
-        <w:lastRenderedPageBreak/>
         <w:t>Ergebnisse</w:t>
       </w:r>
       <w:r>
@@ -4504,7 +4509,7 @@
                     </pic:cNvPicPr>
                   </pic:nvPicPr>
                   <pic:blipFill>
-                    <a:blip r:embed="rId15">
+                    <a:blip r:embed="rId17">
                       <a:extLst>
                         <a:ext uri="{28A0092B-C50C-407E-A947-70E740481C1C}">
                           <a14:useLocalDpi xmlns:a14="http://schemas.microsoft.com/office/drawing/2010/main" val="0"/>
@@ -4558,7 +4563,7 @@
                     </pic:cNvPicPr>
                   </pic:nvPicPr>
                   <pic:blipFill>
-                    <a:blip r:embed="rId16">
+                    <a:blip r:embed="rId18">
                       <a:extLst>
                         <a:ext uri="{28A0092B-C50C-407E-A947-70E740481C1C}">
                           <a14:useLocalDpi xmlns:a14="http://schemas.microsoft.com/office/drawing/2010/main" val="0"/>
@@ -4597,9 +4602,9 @@
           <w:lang w:eastAsia="en-GB"/>
         </w:rPr>
         <w:sectPr>
-          <w:headerReference w:type="default" r:id="rId17"/>
-          <w:footerReference w:type="default" r:id="rId18"/>
-          <w:headerReference w:type="first" r:id="rId19"/>
+          <w:headerReference w:type="default" r:id="rId19"/>
+          <w:footerReference w:type="default" r:id="rId20"/>
+          <w:headerReference w:type="first" r:id="rId21"/>
           <w:pgSz w:w="11906" w:h="16838" w:code="9"/>
           <w:pgMar w:top="1702" w:right="1418" w:bottom="851" w:left="1418" w:header="568" w:footer="335" w:gutter="0"/>
           <w:cols w:space="720"/>
@@ -4635,7 +4640,13 @@
         <w:rPr>
           <w:lang w:eastAsia="en-GB"/>
         </w:rPr>
-        <w:t xml:space="preserve">: Artikelanzahl der Zeitung „The Guardian“, der Rubrik „Opinion“, Jeder Punkt repräsentiert </w:t>
+        <w:t xml:space="preserve">: Artikelanzahl der Zeitung „The Guardian“, der Rubrik </w:t>
+      </w:r>
+      <w:r>
+        <w:rPr>
+          <w:lang w:eastAsia="en-GB"/>
+        </w:rPr>
+        <w:t xml:space="preserve">„Opinion“, Jeder Punkt repräsentiert </w:t>
       </w:r>
       <w:r>
         <w:rPr>
@@ -4667,6 +4678,7 @@
         <w:rPr>
           <w:lang w:eastAsia="en-GB"/>
         </w:rPr>
+        <w:lastRenderedPageBreak/>
         <w:t xml:space="preserve">Abbildung </w:t>
       </w:r>
       <w:r>
@@ -4697,7 +4709,13 @@
         <w:rPr>
           <w:lang w:eastAsia="en-GB"/>
         </w:rPr>
-        <w:t>“, der Rubrik „</w:t>
+        <w:t xml:space="preserve">“, der Rubrik </w:t>
+      </w:r>
+      <w:r>
+        <w:rPr>
+          <w:lang w:eastAsia="en-GB"/>
+        </w:rPr>
+        <w:t>„</w:t>
       </w:r>
       <w:r>
         <w:rPr>
@@ -4742,7 +4760,6 @@
           <w:noProof/>
           <w:lang w:eastAsia="en-GB"/>
         </w:rPr>
-        <w:lastRenderedPageBreak/>
         <w:drawing>
           <wp:anchor distT="0" distB="0" distL="114300" distR="114300" simplePos="0" relativeHeight="251661312" behindDoc="1" locked="0" layoutInCell="1" allowOverlap="1" wp14:anchorId="364D2D8D" wp14:editId="2C776B3B">
             <wp:simplePos x="0" y="0"/>
@@ -4777,7 +4794,7 @@
                     </pic:cNvPicPr>
                   </pic:nvPicPr>
                   <pic:blipFill>
-                    <a:blip r:embed="rId20">
+                    <a:blip r:embed="rId22">
                       <a:extLst>
                         <a:ext uri="{28A0092B-C50C-407E-A947-70E740481C1C}">
                           <a14:useLocalDpi xmlns:a14="http://schemas.microsoft.com/office/drawing/2010/main" val="0"/>
@@ -4847,7 +4864,7 @@
                     </pic:cNvPicPr>
                   </pic:nvPicPr>
                   <pic:blipFill>
-                    <a:blip r:embed="rId21">
+                    <a:blip r:embed="rId23">
                       <a:extLst>
                         <a:ext uri="{28A0092B-C50C-407E-A947-70E740481C1C}">
                           <a14:useLocalDpi xmlns:a14="http://schemas.microsoft.com/office/drawing/2010/main" val="0"/>
@@ -5202,25 +5219,7 @@
         <w:rPr>
           <w:lang w:eastAsia="en-GB"/>
         </w:rPr>
-        <w:t xml:space="preserve"> </w:t>
-      </w:r>
-      <w:r>
-        <w:rPr>
-          <w:lang w:eastAsia="en-GB"/>
-        </w:rPr>
-        <w:t>(Abbildung 5.</w:t>
-      </w:r>
-      <w:r>
-        <w:rPr>
-          <w:lang w:eastAsia="en-GB"/>
-        </w:rPr>
-        <w:t>2.1.</w:t>
-      </w:r>
-      <w:r>
-        <w:rPr>
-          <w:lang w:eastAsia="en-GB"/>
-        </w:rPr>
-        <w:t>2)</w:t>
+        <w:t xml:space="preserve"> (Abbildung 5.2.1.2)</w:t>
       </w:r>
       <w:r>
         <w:rPr>
@@ -5283,6 +5282,7 @@
           <w:noProof/>
           <w:lang w:val="en-GB" w:eastAsia="en-GB"/>
         </w:rPr>
+        <w:lastRenderedPageBreak/>
         <w:t xml:space="preserve"> </w:t>
       </w:r>
       <w:r>
@@ -5308,7 +5308,7 @@
                     </pic:cNvPicPr>
                   </pic:nvPicPr>
                   <pic:blipFill>
-                    <a:blip r:embed="rId22">
+                    <a:blip r:embed="rId24">
                       <a:extLst>
                         <a:ext uri="{28A0092B-C50C-407E-A947-70E740481C1C}">
                           <a14:useLocalDpi xmlns:a14="http://schemas.microsoft.com/office/drawing/2010/main" val="0"/>
@@ -5362,7 +5362,7 @@
                     </pic:cNvPicPr>
                   </pic:nvPicPr>
                   <pic:blipFill>
-                    <a:blip r:embed="rId23">
+                    <a:blip r:embed="rId25">
                       <a:extLst>
                         <a:ext uri="{28A0092B-C50C-407E-A947-70E740481C1C}">
                           <a14:useLocalDpi xmlns:a14="http://schemas.microsoft.com/office/drawing/2010/main" val="0"/>
@@ -5419,20 +5419,13 @@
         <w:rPr>
           <w:lang w:eastAsia="en-GB"/>
         </w:rPr>
-        <w:lastRenderedPageBreak/>
         <w:t xml:space="preserve">Abbildung </w:t>
       </w:r>
       <w:r>
         <w:rPr>
           <w:lang w:eastAsia="en-GB"/>
         </w:rPr>
-        <w:t>5.</w:t>
-      </w:r>
-      <w:r>
-        <w:rPr>
-          <w:lang w:eastAsia="en-GB"/>
-        </w:rPr>
-        <w:t>2.1.1.:</w:t>
+        <w:t>5.2.1.1.:</w:t>
       </w:r>
       <w:r>
         <w:rPr>
@@ -5519,132 +5512,120 @@
         <w:rPr>
           <w:lang w:eastAsia="en-GB"/>
         </w:rPr>
-        <w:t>5.2.1.</w:t>
-      </w:r>
-      <w:r>
-        <w:rPr>
+        <w:t>5.2.1.2.:</w:t>
+      </w:r>
+      <w:r>
+        <w:rPr>
+          <w:lang w:eastAsia="en-GB"/>
+        </w:rPr>
+        <w:t xml:space="preserve"> </w:t>
+      </w:r>
+      <w:r>
+        <w:rPr>
+          <w:lang w:eastAsia="en-GB"/>
+        </w:rPr>
+        <w:t xml:space="preserve">Polarisation </w:t>
+      </w:r>
+      <w:r>
+        <w:rPr>
+          <w:lang w:eastAsia="en-GB"/>
+        </w:rPr>
+        <w:t xml:space="preserve">der Zeitung „The </w:t>
+      </w:r>
+      <w:r>
+        <w:rPr>
+          <w:lang w:eastAsia="en-GB"/>
+        </w:rPr>
+        <w:t>New York Times</w:t>
+      </w:r>
+      <w:r>
+        <w:rPr>
+          <w:lang w:eastAsia="en-GB"/>
+        </w:rPr>
+        <w:t xml:space="preserve">“, </w:t>
+      </w:r>
+      <w:r>
+        <w:rPr>
+          <w:lang w:eastAsia="en-GB"/>
+        </w:rPr>
+        <w:t xml:space="preserve">alle </w:t>
+      </w:r>
+      <w:r>
+        <w:rPr>
+          <w:lang w:eastAsia="en-GB"/>
+        </w:rPr>
+        <w:t>Rubrik</w:t>
+      </w:r>
+      <w:r>
+        <w:rPr>
+          <w:lang w:eastAsia="en-GB"/>
+        </w:rPr>
+        <w:t>en in einer Darstellung</w:t>
+      </w:r>
+      <w:r>
+        <w:rPr>
+          <w:lang w:eastAsia="en-GB"/>
+        </w:rPr>
+        <w:t xml:space="preserve">, Jeder Punkt repräsentiert </w:t>
+      </w:r>
+      <w:r>
+        <w:rPr>
+          <w:lang w:eastAsia="en-GB"/>
+        </w:rPr>
+        <w:t>einen</w:t>
+      </w:r>
+      <w:r>
+        <w:rPr>
+          <w:lang w:eastAsia="en-GB"/>
+        </w:rPr>
+        <w:t xml:space="preserve"> </w:t>
+      </w:r>
+      <w:r>
+        <w:rPr>
+          <w:lang w:eastAsia="en-GB"/>
+        </w:rPr>
+        <w:t>Artikel</w:t>
+      </w:r>
+    </w:p>
+    <w:p>
+      <w:pPr>
+        <w:pStyle w:val="JugendForscht"/>
+        <w:rPr>
+          <w:rFonts w:ascii="Times New Roman" w:hAnsi="Times New Roman"/>
+          <w:lang w:eastAsia="en-GB"/>
+        </w:rPr>
+      </w:pPr>
+    </w:p>
+    <w:p>
+      <w:pPr>
+        <w:pStyle w:val="JugendForscht"/>
+      </w:pPr>
+      <w:r>
+        <w:rPr>
+          <w:color w:val="030303"/>
+          <w:lang w:eastAsia="en-GB"/>
+        </w:rPr>
+        <w:t>5.2.</w:t>
+      </w:r>
+      <w:r>
+        <w:rPr>
+          <w:color w:val="030303"/>
           <w:lang w:eastAsia="en-GB"/>
         </w:rPr>
         <w:t>2.</w:t>
       </w:r>
       <w:r>
         <w:rPr>
-          <w:lang w:eastAsia="en-GB"/>
-        </w:rPr>
-        <w:t>:</w:t>
-      </w:r>
-      <w:r>
-        <w:rPr>
-          <w:lang w:eastAsia="en-GB"/>
-        </w:rPr>
-        <w:t xml:space="preserve"> </w:t>
-      </w:r>
-      <w:r>
-        <w:rPr>
-          <w:lang w:eastAsia="en-GB"/>
-        </w:rPr>
-        <w:t xml:space="preserve">Polarisation </w:t>
-      </w:r>
-      <w:r>
-        <w:rPr>
-          <w:lang w:eastAsia="en-GB"/>
-        </w:rPr>
-        <w:t xml:space="preserve">der Zeitung „The </w:t>
-      </w:r>
-      <w:r>
-        <w:rPr>
-          <w:lang w:eastAsia="en-GB"/>
-        </w:rPr>
-        <w:t>New York Times</w:t>
-      </w:r>
-      <w:r>
-        <w:rPr>
-          <w:lang w:eastAsia="en-GB"/>
-        </w:rPr>
-        <w:t xml:space="preserve">“, </w:t>
-      </w:r>
-      <w:r>
-        <w:rPr>
-          <w:lang w:eastAsia="en-GB"/>
-        </w:rPr>
-        <w:t xml:space="preserve">alle </w:t>
-      </w:r>
-      <w:r>
-        <w:rPr>
-          <w:lang w:eastAsia="en-GB"/>
-        </w:rPr>
-        <w:t>Rubrik</w:t>
-      </w:r>
-      <w:r>
-        <w:rPr>
-          <w:lang w:eastAsia="en-GB"/>
-        </w:rPr>
-        <w:t>en in einer Darstellung</w:t>
-      </w:r>
-      <w:r>
-        <w:rPr>
-          <w:lang w:eastAsia="en-GB"/>
-        </w:rPr>
-        <w:t xml:space="preserve">, Jeder Punkt repräsentiert </w:t>
-      </w:r>
-      <w:r>
-        <w:rPr>
-          <w:lang w:eastAsia="en-GB"/>
-        </w:rPr>
-        <w:t>einen</w:t>
-      </w:r>
-      <w:r>
-        <w:rPr>
-          <w:lang w:eastAsia="en-GB"/>
-        </w:rPr>
-        <w:t xml:space="preserve"> </w:t>
-      </w:r>
-      <w:r>
-        <w:rPr>
-          <w:lang w:eastAsia="en-GB"/>
-        </w:rPr>
-        <w:t>Artikel</w:t>
-      </w:r>
-    </w:p>
-    <w:p>
-      <w:pPr>
-        <w:pStyle w:val="JugendForscht"/>
-        <w:rPr>
-          <w:rFonts w:ascii="Times New Roman" w:hAnsi="Times New Roman"/>
-          <w:lang w:eastAsia="en-GB"/>
-        </w:rPr>
-      </w:pPr>
-    </w:p>
-    <w:p>
-      <w:pPr>
-        <w:pStyle w:val="JugendForscht"/>
-      </w:pPr>
-      <w:r>
-        <w:rPr>
           <w:color w:val="030303"/>
           <w:lang w:eastAsia="en-GB"/>
         </w:rPr>
-        <w:t>5.2.</w:t>
+        <w:t xml:space="preserve"> Die </w:t>
       </w:r>
       <w:r>
         <w:rPr>
           <w:color w:val="030303"/>
           <w:lang w:eastAsia="en-GB"/>
         </w:rPr>
-        <w:t>2.</w:t>
-      </w:r>
-      <w:r>
-        <w:rPr>
-          <w:color w:val="030303"/>
-          <w:lang w:eastAsia="en-GB"/>
-        </w:rPr>
-        <w:t xml:space="preserve"> Die </w:t>
-      </w:r>
-      <w:r>
-        <w:rPr>
-          <w:color w:val="030303"/>
-          <w:lang w:eastAsia="en-GB"/>
-        </w:rPr>
         <w:t>Subjektivität</w:t>
       </w:r>
       <w:r>
@@ -5687,37 +5668,7 @@
         <w:rPr>
           <w:lang w:eastAsia="en-GB"/>
         </w:rPr>
-        <w:t>5.2.</w:t>
-      </w:r>
-      <w:r>
-        <w:rPr>
-          <w:lang w:eastAsia="en-GB"/>
-        </w:rPr>
-        <w:t>2</w:t>
-      </w:r>
-      <w:r>
-        <w:rPr>
-          <w:lang w:eastAsia="en-GB"/>
-        </w:rPr>
-        <w:t>.</w:t>
-      </w:r>
-      <w:r>
-        <w:rPr>
-          <w:lang w:eastAsia="en-GB"/>
-        </w:rPr>
-        <w:t>1</w:t>
-      </w:r>
-      <w:r>
-        <w:rPr>
-          <w:lang w:eastAsia="en-GB"/>
-        </w:rPr>
-        <w:t>.</w:t>
-      </w:r>
-      <w:r>
-        <w:rPr>
-          <w:lang w:eastAsia="en-GB"/>
-        </w:rPr>
-        <w:t xml:space="preserve">) </w:t>
+        <w:t xml:space="preserve">5.2.2.1.) </w:t>
       </w:r>
       <w:r>
         <w:rPr>
@@ -5772,7 +5723,7 @@
                     </pic:cNvPicPr>
                   </pic:nvPicPr>
                   <pic:blipFill>
-                    <a:blip r:embed="rId24">
+                    <a:blip r:embed="rId26">
                       <a:extLst>
                         <a:ext uri="{28A0092B-C50C-407E-A947-70E740481C1C}">
                           <a14:useLocalDpi xmlns:a14="http://schemas.microsoft.com/office/drawing/2010/main" val="0"/>
@@ -5901,13 +5852,7 @@
         <w:rPr>
           <w:lang w:eastAsia="en-GB"/>
         </w:rPr>
-        <w:t xml:space="preserve">en </w:t>
-      </w:r>
-      <w:r>
-        <w:rPr>
-          <w:lang w:eastAsia="en-GB"/>
-        </w:rPr>
-        <w:t>vereint</w:t>
+        <w:t>en vereint</w:t>
       </w:r>
       <w:r>
         <w:rPr>
@@ -6041,13 +5986,7 @@
         <w:rPr>
           <w:lang w:eastAsia="en-GB"/>
         </w:rPr>
-        <w:t>5.2.2.2.</w:t>
-      </w:r>
-      <w:r>
-        <w:rPr>
-          <w:lang w:eastAsia="en-GB"/>
-        </w:rPr>
-        <w:t>)</w:t>
+        <w:t>5.2.2.2.)</w:t>
       </w:r>
       <w:r>
         <w:rPr>
@@ -6071,13 +6010,7 @@
         <w:rPr>
           <w:lang w:eastAsia="en-GB"/>
         </w:rPr>
-        <w:t xml:space="preserve"> </w:t>
-      </w:r>
-      <w:r>
-        <w:rPr>
-          <w:lang w:eastAsia="en-GB"/>
-        </w:rPr>
-        <w:t>(</w:t>
+        <w:t xml:space="preserve"> (</w:t>
       </w:r>
       <w:r>
         <w:rPr>
@@ -6122,6 +6055,7 @@
           <w:noProof/>
           <w:lang w:val="en-GB" w:eastAsia="en-GB"/>
         </w:rPr>
+        <w:lastRenderedPageBreak/>
         <w:drawing>
           <wp:inline distT="0" distB="0" distL="0" distR="0" wp14:anchorId="3AC40704" wp14:editId="188C14DA">
             <wp:extent cx="2735803" cy="2052000"/>
@@ -6140,7 +6074,7 @@
                     </pic:cNvPicPr>
                   </pic:nvPicPr>
                   <pic:blipFill>
-                    <a:blip r:embed="rId25">
+                    <a:blip r:embed="rId27">
                       <a:extLst>
                         <a:ext uri="{28A0092B-C50C-407E-A947-70E740481C1C}">
                           <a14:useLocalDpi xmlns:a14="http://schemas.microsoft.com/office/drawing/2010/main" val="0"/>
@@ -6194,7 +6128,7 @@
                     </pic:cNvPicPr>
                   </pic:nvPicPr>
                   <pic:blipFill>
-                    <a:blip r:embed="rId26">
+                    <a:blip r:embed="rId28">
                       <a:extLst>
                         <a:ext uri="{28A0092B-C50C-407E-A947-70E740481C1C}">
                           <a14:useLocalDpi xmlns:a14="http://schemas.microsoft.com/office/drawing/2010/main" val="0"/>
@@ -6345,19 +6279,7 @@
         <w:rPr>
           <w:lang w:eastAsia="en-GB"/>
         </w:rPr>
-        <w:t>5.2.2.</w:t>
-      </w:r>
-      <w:r>
-        <w:rPr>
-          <w:lang w:eastAsia="en-GB"/>
-        </w:rPr>
-        <w:t>3</w:t>
-      </w:r>
-      <w:r>
-        <w:rPr>
-          <w:lang w:eastAsia="en-GB"/>
-        </w:rPr>
-        <w:t xml:space="preserve">.: Subjektivität </w:t>
+        <w:t xml:space="preserve">5.2.2.3.: Subjektivität </w:t>
       </w:r>
       <w:r>
         <w:rPr>
@@ -6453,7 +6375,13 @@
         <w:t>5.</w:t>
       </w:r>
       <w:r>
-        <w:t>3. Wörteranzahl &amp; Artikellänge</w:t>
+        <w:t xml:space="preserve">3. Wörteranzahl </w:t>
+      </w:r>
+      <w:r>
+        <w:t>bzw.</w:t>
+      </w:r>
+      <w:r>
+        <w:t xml:space="preserve"> Artikellänge</w:t>
       </w:r>
     </w:p>
     <w:p>
@@ -6564,27 +6492,29 @@
       </w:pPr>
       <w:r>
         <w:rPr>
-          <w:lang w:eastAsia="en-GB"/>
-        </w:rPr>
-        <w:t>[Wordcount - Guardian - All]</w:t>
-      </w:r>
-    </w:p>
-    <w:p>
-      <w:pPr>
-        <w:pStyle w:val="JugendForscht"/>
-        <w:rPr>
-          <w:lang w:val="en-GB" w:eastAsia="en-GB"/>
-        </w:rPr>
-      </w:pPr>
-      <w:r>
-        <w:rPr>
           <w:noProof/>
           <w:lang w:val="en-GB" w:eastAsia="en-GB"/>
         </w:rPr>
         <w:drawing>
-          <wp:inline distT="0" distB="0" distL="0" distR="0" wp14:anchorId="5EEA4F8C" wp14:editId="67B01775">
-            <wp:extent cx="5759450" cy="4319905"/>
-            <wp:effectExtent l="0" t="0" r="0" b="4445"/>
+          <wp:anchor distT="0" distB="0" distL="114300" distR="114300" simplePos="0" relativeHeight="251665408" behindDoc="1" locked="0" layoutInCell="1" allowOverlap="1" wp14:anchorId="5EEA4F8C" wp14:editId="3D1B66E4">
+            <wp:simplePos x="0" y="0"/>
+            <wp:positionH relativeFrom="column">
+              <wp:posOffset>-1270</wp:posOffset>
+            </wp:positionH>
+            <wp:positionV relativeFrom="paragraph">
+              <wp:posOffset>-1905</wp:posOffset>
+            </wp:positionV>
+            <wp:extent cx="2879788" cy="2160000"/>
+            <wp:effectExtent l="0" t="0" r="0" b="0"/>
+            <wp:wrapTight wrapText="bothSides">
+              <wp:wrapPolygon edited="0">
+                <wp:start x="0" y="0"/>
+                <wp:lineTo x="0" y="21340"/>
+                <wp:lineTo x="21433" y="21340"/>
+                <wp:lineTo x="21433" y="0"/>
+                <wp:lineTo x="0" y="0"/>
+              </wp:wrapPolygon>
+            </wp:wrapTight>
             <wp:docPr id="14" name="Grafik 14" descr="Wordcount - Guardian - All"/>
             <wp:cNvGraphicFramePr>
               <a:graphicFrameLocks xmlns:a="http://schemas.openxmlformats.org/drawingml/2006/main" noChangeAspect="1"/>
@@ -6599,7 +6529,7 @@
                     </pic:cNvPicPr>
                   </pic:nvPicPr>
                   <pic:blipFill>
-                    <a:blip r:embed="rId27">
+                    <a:blip r:embed="rId29">
                       <a:extLst>
                         <a:ext uri="{28A0092B-C50C-407E-A947-70E740481C1C}">
                           <a14:useLocalDpi xmlns:a14="http://schemas.microsoft.com/office/drawing/2010/main" val="0"/>
@@ -6614,7 +6544,7 @@
                   <pic:spPr bwMode="auto">
                     <a:xfrm>
                       <a:off x="0" y="0"/>
-                      <a:ext cx="5759450" cy="4319905"/>
+                      <a:ext cx="2879788" cy="2160000"/>
                     </a:xfrm>
                     <a:prstGeom prst="rect">
                       <a:avLst/>
@@ -6627,18 +6557,175 @@
                 </pic:pic>
               </a:graphicData>
             </a:graphic>
-          </wp:inline>
+            <wp14:sizeRelH relativeFrom="page">
+              <wp14:pctWidth>0</wp14:pctWidth>
+            </wp14:sizeRelH>
+            <wp14:sizeRelV relativeFrom="page">
+              <wp14:pctHeight>0</wp14:pctHeight>
+            </wp14:sizeRelV>
+          </wp:anchor>
         </w:drawing>
       </w:r>
     </w:p>
     <w:p>
       <w:pPr>
-        <w:spacing w:line="360" w:lineRule="auto"/>
-        <w:jc w:val="both"/>
-        <w:rPr>
-          <w:rFonts w:cs="Arial"/>
-          <w:sz w:val="20"/>
-          <w:lang w:val="it-IT"/>
+        <w:pStyle w:val="JugendForscht"/>
+        <w:rPr>
+          <w:lang w:eastAsia="en-GB"/>
+        </w:rPr>
+      </w:pPr>
+    </w:p>
+    <w:p>
+      <w:pPr>
+        <w:pStyle w:val="JugendForscht"/>
+        <w:rPr>
+          <w:lang w:eastAsia="en-GB"/>
+        </w:rPr>
+      </w:pPr>
+    </w:p>
+    <w:p>
+      <w:pPr>
+        <w:pStyle w:val="JugendForscht"/>
+        <w:rPr>
+          <w:lang w:eastAsia="en-GB"/>
+        </w:rPr>
+      </w:pPr>
+    </w:p>
+    <w:p>
+      <w:pPr>
+        <w:pStyle w:val="JugendForscht"/>
+        <w:rPr>
+          <w:lang w:eastAsia="en-GB"/>
+        </w:rPr>
+      </w:pPr>
+    </w:p>
+    <w:p>
+      <w:pPr>
+        <w:pStyle w:val="JugendForscht"/>
+        <w:rPr>
+          <w:lang w:eastAsia="en-GB"/>
+        </w:rPr>
+      </w:pPr>
+      <w:r>
+        <w:rPr>
+          <w:lang w:eastAsia="en-GB"/>
+        </w:rPr>
+        <w:t>A</w:t>
+      </w:r>
+      <w:r>
+        <w:rPr>
+          <w:lang w:eastAsia="en-GB"/>
+        </w:rPr>
+        <w:t xml:space="preserve">bbildung </w:t>
+      </w:r>
+      <w:r>
+        <w:rPr>
+          <w:lang w:eastAsia="en-GB"/>
+        </w:rPr>
+        <w:t>5.</w:t>
+      </w:r>
+      <w:r>
+        <w:rPr>
+          <w:lang w:eastAsia="en-GB"/>
+        </w:rPr>
+        <w:t>3</w:t>
+      </w:r>
+      <w:r>
+        <w:rPr>
+          <w:lang w:eastAsia="en-GB"/>
+        </w:rPr>
+        <w:t>.</w:t>
+      </w:r>
+      <w:r>
+        <w:rPr>
+          <w:lang w:eastAsia="en-GB"/>
+        </w:rPr>
+        <w:t>1</w:t>
+      </w:r>
+      <w:r>
+        <w:rPr>
+          <w:lang w:eastAsia="en-GB"/>
+        </w:rPr>
+        <w:t xml:space="preserve">.: </w:t>
+      </w:r>
+      <w:r>
+        <w:rPr>
+          <w:lang w:eastAsia="en-GB"/>
+        </w:rPr>
+        <w:t>Wörteranzahl</w:t>
+      </w:r>
+      <w:r>
+        <w:rPr>
+          <w:lang w:eastAsia="en-GB"/>
+        </w:rPr>
+        <w:t xml:space="preserve"> </w:t>
+      </w:r>
+      <w:r>
+        <w:rPr>
+          <w:lang w:eastAsia="en-GB"/>
+        </w:rPr>
+        <w:t xml:space="preserve">der Zeitung „The </w:t>
+      </w:r>
+      <w:r>
+        <w:rPr>
+          <w:lang w:eastAsia="en-GB"/>
+        </w:rPr>
+        <w:t>Guardian</w:t>
+      </w:r>
+      <w:r>
+        <w:rPr>
+          <w:lang w:eastAsia="en-GB"/>
+        </w:rPr>
+        <w:t xml:space="preserve">“, </w:t>
+      </w:r>
+      <w:r>
+        <w:rPr>
+          <w:lang w:eastAsia="en-GB"/>
+        </w:rPr>
+        <w:t xml:space="preserve">alle </w:t>
+      </w:r>
+      <w:r>
+        <w:rPr>
+          <w:lang w:eastAsia="en-GB"/>
+        </w:rPr>
+        <w:t>Rubrik</w:t>
+      </w:r>
+      <w:r>
+        <w:rPr>
+          <w:lang w:eastAsia="en-GB"/>
+        </w:rPr>
+        <w:t>en vereint</w:t>
+      </w:r>
+      <w:r>
+        <w:rPr>
+          <w:lang w:eastAsia="en-GB"/>
+        </w:rPr>
+        <w:t xml:space="preserve">, Jeder Punkt repräsentiert </w:t>
+      </w:r>
+      <w:r>
+        <w:rPr>
+          <w:lang w:eastAsia="en-GB"/>
+        </w:rPr>
+        <w:t>einen</w:t>
+      </w:r>
+      <w:r>
+        <w:rPr>
+          <w:lang w:eastAsia="en-GB"/>
+        </w:rPr>
+        <w:t xml:space="preserve"> </w:t>
+      </w:r>
+      <w:r>
+        <w:rPr>
+          <w:lang w:eastAsia="en-GB"/>
+        </w:rPr>
+        <w:t>Artikel</w:t>
+      </w:r>
+    </w:p>
+    <w:p>
+      <w:pPr>
+        <w:pStyle w:val="JugendForscht"/>
+        <w:rPr>
+          <w:lang w:eastAsia="en-GB"/>
         </w:rPr>
       </w:pPr>
     </w:p>
@@ -6721,13 +6808,13 @@
       <w:pPr>
         <w:pStyle w:val="JugendForscht"/>
         <w:rPr>
-          <w:rFonts w:cs="Arial"/>
-        </w:rPr>
-      </w:pPr>
-      <w:r>
-        <w:rPr>
           <w:shd w:val="clear" w:color="auto" w:fill="FFFFFF"/>
         </w:rPr>
+      </w:pPr>
+      <w:r>
+        <w:rPr>
+          <w:shd w:val="clear" w:color="auto" w:fill="FFFFFF"/>
+        </w:rPr>
         <w:t>Polarisation von 0,1 ist ein positives Signal, es zeigt, dass es in den untersuchten Medien keine starken Spaltungen gibt, sowie das gesellschaftliche und politische Diskussionen gemäßigt bleiben.</w:t>
       </w:r>
       <w:r>
@@ -6737,7 +6824,6 @@
         <w:rPr>
           <w:shd w:val="clear" w:color="auto" w:fill="FFFFFF"/>
         </w:rPr>
-        <w:lastRenderedPageBreak/>
         <w:t xml:space="preserve">Der Anstieg der Artikelanzahl </w:t>
       </w:r>
       <w:proofErr w:type="spellStart"/>
@@ -6767,7 +6853,14 @@
         <w:rPr>
           <w:shd w:val="clear" w:color="auto" w:fill="FFFFFF"/>
         </w:rPr>
-        <w:t xml:space="preserve"> lassen Möglichkeiten in der Interpretation. Mögliche Ursachen könnten sein, dass die NYT </w:t>
+        <w:t xml:space="preserve"> lassen Möglichkeiten in der Interpretation. Mögliche Ursachen könnten sein, </w:t>
+      </w:r>
+      <w:r>
+        <w:rPr>
+          <w:shd w:val="clear" w:color="auto" w:fill="FFFFFF"/>
+        </w:rPr>
+        <w:lastRenderedPageBreak/>
+        <w:t xml:space="preserve">dass die NYT </w:t>
       </w:r>
       <w:proofErr w:type="spellStart"/>
       <w:r>
@@ -6846,6 +6939,14 @@
         </w:rPr>
         <w:t>Man kann sehen, dass sich die Medien an unterschiedliche Anforderungen…anpassen.</w:t>
       </w:r>
+    </w:p>
+    <w:p>
+      <w:pPr>
+        <w:pStyle w:val="JugendForscht"/>
+        <w:rPr>
+          <w:rFonts w:cs="Arial"/>
+        </w:rPr>
+      </w:pPr>
     </w:p>
     <w:p>
       <w:pPr>
@@ -6896,8 +6997,7 @@
       <w:pPr>
         <w:pStyle w:val="JugendForscht"/>
         <w:rPr>
-          <w:rFonts w:cs="Arial"/>
-          <w:b/>
+          <w:shd w:val="clear" w:color="auto" w:fill="FFFFFF"/>
         </w:rPr>
       </w:pPr>
       <w:r>
@@ -7134,8 +7234,14 @@
         <w:rPr>
           <w:shd w:val="clear" w:color="auto" w:fill="FFFFFF"/>
         </w:rPr>
+        <w:t xml:space="preserve">Mit meiner Forschungsarbeit möchte ich einen Beitrag zur Medienkritik leisten, denn "in einer von </w:t>
+      </w:r>
+      <w:r>
+        <w:rPr>
+          <w:shd w:val="clear" w:color="auto" w:fill="FFFFFF"/>
+        </w:rPr>
         <w:lastRenderedPageBreak/>
-        <w:t xml:space="preserve">Mit meiner Forschungsarbeit möchte ich einen Beitrag zur Medienkritik leisten, denn "in einer von Medien geprägten Welt [...] kann es gar nicht genug Medienkritik </w:t>
+        <w:t xml:space="preserve">Medien geprägten Welt [...] kann es gar nicht genug Medienkritik </w:t>
       </w:r>
       <w:proofErr w:type="spellStart"/>
       <w:r>
@@ -7186,25 +7292,54 @@
     </w:p>
     <w:p>
       <w:pPr>
-        <w:pStyle w:val="Listenabsatz"/>
-        <w:numPr>
-          <w:ilvl w:val="0"/>
-          <w:numId w:val="27"/>
-        </w:numPr>
-        <w:spacing w:after="0" w:line="360" w:lineRule="auto"/>
-        <w:jc w:val="both"/>
-        <w:rPr>
-          <w:rFonts w:ascii="Helvetica" w:hAnsi="Helvetica" w:cs="Helvetica"/>
-          <w:color w:val="030303"/>
-          <w:sz w:val="24"/>
-          <w:szCs w:val="24"/>
-        </w:rPr>
-      </w:pPr>
-      <w:r>
+        <w:pStyle w:val="JugendForscht"/>
+        <w:rPr>
+          <w:shd w:val="clear" w:color="auto" w:fill="FFFFFF"/>
+        </w:rPr>
+      </w:pPr>
+    </w:p>
+    <w:p>
+      <w:pPr>
+        <w:pStyle w:val="JugendForscht"/>
+        <w:rPr>
+          <w:shd w:val="clear" w:color="auto" w:fill="FFFFFF"/>
+        </w:rPr>
+      </w:pPr>
+    </w:p>
+    <w:p>
+      <w:pPr>
+        <w:pStyle w:val="JugendForscht"/>
+        <w:rPr>
+          <w:shd w:val="clear" w:color="auto" w:fill="FFFFFF"/>
+        </w:rPr>
+      </w:pPr>
+    </w:p>
+    <w:p>
+      <w:pPr>
+        <w:pStyle w:val="JugendForscht"/>
         <w:rPr>
           <w:rFonts w:cs="Arial"/>
           <w:b/>
-          <w:sz w:val="20"/>
+        </w:rPr>
+      </w:pPr>
+    </w:p>
+    <w:p>
+      <w:pPr>
+        <w:pStyle w:val="JugendForscht"/>
+        <w:rPr>
+          <w:rFonts w:cs="Arial"/>
+          <w:b/>
+        </w:rPr>
+      </w:pPr>
+    </w:p>
+    <w:p>
+      <w:pPr>
+        <w:pStyle w:val="JugendForscht"/>
+      </w:pPr>
+      <w:r>
+        <w:rPr>
+          <w:rFonts w:cs="Arial"/>
+          <w:b/>
         </w:rPr>
         <w:t>Quellen- und Literaturverzeichnis</w:t>
       </w:r>
@@ -7212,14 +7347,12 @@
         <w:rPr>
           <w:rFonts w:cs="Arial"/>
           <w:b/>
-          <w:sz w:val="20"/>
         </w:rPr>
         <w:t xml:space="preserve"> </w:t>
       </w:r>
       <w:r>
         <w:rPr>
           <w:rFonts w:cs="Arial"/>
-          <w:sz w:val="20"/>
         </w:rPr>
         <w:t>(zählt nicht zu den max. 15 Seiten)</w:t>
       </w:r>
@@ -7231,12 +7364,16 @@
       <w:r>
         <w:rPr>
           <w:rStyle w:val="Fett"/>
-          <w:rFonts w:ascii="Helvetica" w:hAnsi="Helvetica" w:cs="Helvetica"/>
           <w:b w:val="0"/>
           <w:bCs w:val="0"/>
-          <w:color w:val="030303"/>
-          <w:sz w:val="24"/>
-          <w:szCs w:val="24"/>
+        </w:rPr>
+        <w:t>8.</w:t>
+      </w:r>
+      <w:r>
+        <w:rPr>
+          <w:rStyle w:val="Fett"/>
+          <w:b w:val="0"/>
+          <w:bCs w:val="0"/>
         </w:rPr>
         <w:t>1. Python als Programmiersprache</w:t>
       </w:r>
@@ -7244,11 +7381,8 @@
     <w:p>
       <w:pPr>
         <w:pStyle w:val="JugendForscht"/>
-        <w:rPr>
-          <w:color w:val="555555"/>
-        </w:rPr>
-      </w:pPr>
-      <w:hyperlink r:id="rId28" w:history="1">
+      </w:pPr>
+      <w:hyperlink r:id="rId30" w:history="1">
         <w:r>
           <w:rPr>
             <w:rStyle w:val="Hyperlink"/>
@@ -7261,96 +7395,50 @@
         <w:rPr>
           <w:color w:val="555555"/>
         </w:rPr>
-        <w:t xml:space="preserve"> 31.12.24, Python Software </w:t>
+        <w:t> </w:t>
+      </w:r>
+      <w:r>
+        <w:t xml:space="preserve">31.12.24, Python Software </w:t>
       </w:r>
       <w:proofErr w:type="spellStart"/>
       <w:r>
-        <w:rPr>
-          <w:color w:val="555555"/>
-        </w:rPr>
         <w:t>Foundation</w:t>
       </w:r>
       <w:proofErr w:type="spellEnd"/>
       <w:r>
-        <w:rPr>
-          <w:color w:val="555555"/>
-        </w:rPr>
         <w:t>, Python als Programmiersprache</w:t>
       </w:r>
     </w:p>
     <w:p>
       <w:pPr>
         <w:pStyle w:val="JugendForscht"/>
-        <w:rPr>
-          <w:lang w:val="en-GB"/>
-        </w:rPr>
       </w:pPr>
       <w:r>
         <w:rPr>
           <w:rStyle w:val="Fett"/>
-          <w:rFonts w:ascii="Helvetica" w:hAnsi="Helvetica" w:cs="Helvetica"/>
           <w:b w:val="0"/>
           <w:bCs w:val="0"/>
-          <w:color w:val="030303"/>
-          <w:sz w:val="24"/>
-          <w:szCs w:val="24"/>
-          <w:lang w:val="en-GB"/>
-        </w:rPr>
-        <w:t xml:space="preserve">2. </w:t>
-      </w:r>
-      <w:proofErr w:type="spellStart"/>
+        </w:rPr>
+        <w:t>8.</w:t>
+      </w:r>
       <w:r>
         <w:rPr>
           <w:rStyle w:val="Fett"/>
-          <w:rFonts w:ascii="Helvetica" w:hAnsi="Helvetica" w:cs="Helvetica"/>
           <w:b w:val="0"/>
           <w:bCs w:val="0"/>
-          <w:color w:val="030303"/>
-          <w:sz w:val="24"/>
-          <w:szCs w:val="24"/>
+        </w:rPr>
+        <w:t>2. Verwendete Python Bibliotheken</w:t>
+      </w:r>
+    </w:p>
+    <w:p>
+      <w:pPr>
+        <w:pStyle w:val="JugendForscht"/>
+        <w:rPr>
+          <w:color w:val="555555"/>
           <w:lang w:val="en-GB"/>
         </w:rPr>
-        <w:t>Verwendete</w:t>
-      </w:r>
-      <w:proofErr w:type="spellEnd"/>
-      <w:r>
-        <w:rPr>
-          <w:rStyle w:val="Fett"/>
-          <w:rFonts w:ascii="Helvetica" w:hAnsi="Helvetica" w:cs="Helvetica"/>
-          <w:b w:val="0"/>
-          <w:bCs w:val="0"/>
-          <w:color w:val="030303"/>
-          <w:sz w:val="24"/>
-          <w:szCs w:val="24"/>
-          <w:lang w:val="en-GB"/>
-        </w:rPr>
-        <w:t xml:space="preserve"> Python </w:t>
-      </w:r>
-      <w:proofErr w:type="spellStart"/>
-      <w:r>
-        <w:rPr>
-          <w:rStyle w:val="Fett"/>
-          <w:rFonts w:ascii="Helvetica" w:hAnsi="Helvetica" w:cs="Helvetica"/>
-          <w:b w:val="0"/>
-          <w:bCs w:val="0"/>
-          <w:color w:val="030303"/>
-          <w:sz w:val="24"/>
-          <w:szCs w:val="24"/>
-          <w:lang w:val="en-GB"/>
-        </w:rPr>
-        <w:t>Bibliotheken</w:t>
-      </w:r>
-      <w:proofErr w:type="spellEnd"/>
-    </w:p>
-    <w:p>
-      <w:pPr>
-        <w:pStyle w:val="JugendForscht"/>
-        <w:rPr>
-          <w:color w:val="555555"/>
-          <w:lang w:val="en-GB"/>
-        </w:rPr>
-      </w:pPr>
-      <w:hyperlink r:id="rId29" w:history="1">
+      </w:pPr>
+      <w:hyperlink r:id="rId31" w:history="1">
         <w:r>
           <w:rPr>
             <w:rStyle w:val="Hyperlink"/>
@@ -7367,8 +7455,32 @@
           <w:color w:val="555555"/>
           <w:lang w:val="en-GB"/>
         </w:rPr>
-        <w:t> 30.12.2024, Leonard Richardson, Beautiful Soup for HTML-Parsing</w:t>
-      </w:r>
+        <w:t> </w:t>
+      </w:r>
+      <w:r>
+        <w:t xml:space="preserve">30.12.2024, Leonard Richardson, Beautiful </w:t>
+      </w:r>
+      <w:proofErr w:type="spellStart"/>
+      <w:r>
+        <w:t>Soup</w:t>
+      </w:r>
+      <w:proofErr w:type="spellEnd"/>
+      <w:r>
+        <w:t xml:space="preserve"> </w:t>
+      </w:r>
+      <w:proofErr w:type="spellStart"/>
+      <w:r>
+        <w:t>for</w:t>
+      </w:r>
+      <w:proofErr w:type="spellEnd"/>
+      <w:r>
+        <w:t xml:space="preserve"> HTML-</w:t>
+      </w:r>
+      <w:proofErr w:type="spellStart"/>
+      <w:r>
+        <w:t>Parsing</w:t>
+      </w:r>
+      <w:proofErr w:type="spellEnd"/>
     </w:p>
     <w:p>
       <w:pPr>
@@ -7378,7 +7490,7 @@
           <w:lang w:val="en-GB"/>
         </w:rPr>
       </w:pPr>
-      <w:hyperlink r:id="rId30" w:history="1">
+      <w:hyperlink r:id="rId32" w:history="1">
         <w:r>
           <w:rPr>
             <w:rStyle w:val="Hyperlink"/>
@@ -7391,46 +7503,46 @@
         </w:r>
       </w:hyperlink>
       <w:r>
-        <w:rPr>
-          <w:color w:val="555555"/>
-          <w:lang w:val="en-GB"/>
-        </w:rPr>
-        <w:t xml:space="preserve"> 30.12.2024, © 2012 – 2024 The Matplotlib development team, Matplotlib </w:t>
+        <w:t xml:space="preserve"> 30.12.2024, © 2012 – 2024 The </w:t>
       </w:r>
       <w:proofErr w:type="spellStart"/>
       <w:r>
-        <w:rPr>
-          <w:color w:val="555555"/>
-          <w:lang w:val="en-GB"/>
-        </w:rPr>
-        <w:t>für</w:t>
+        <w:t>Matplotlib</w:t>
       </w:r>
       <w:proofErr w:type="spellEnd"/>
       <w:r>
-        <w:rPr>
-          <w:color w:val="555555"/>
-          <w:lang w:val="en-GB"/>
-        </w:rPr>
         <w:t xml:space="preserve"> </w:t>
       </w:r>
       <w:proofErr w:type="spellStart"/>
       <w:r>
-        <w:rPr>
-          <w:color w:val="555555"/>
-          <w:lang w:val="en-GB"/>
-        </w:rPr>
-        <w:t>Graphen</w:t>
+        <w:t>development</w:t>
       </w:r>
       <w:proofErr w:type="spellEnd"/>
+      <w:r>
+        <w:t xml:space="preserve"> </w:t>
+      </w:r>
+      <w:proofErr w:type="spellStart"/>
+      <w:r>
+        <w:t>team</w:t>
+      </w:r>
+      <w:proofErr w:type="spellEnd"/>
+      <w:r>
+        <w:t xml:space="preserve">, </w:t>
+      </w:r>
+      <w:proofErr w:type="spellStart"/>
+      <w:r>
+        <w:t>Matplotlib</w:t>
+      </w:r>
+      <w:proofErr w:type="spellEnd"/>
+      <w:r>
+        <w:t xml:space="preserve"> für Graphen</w:t>
+      </w:r>
     </w:p>
     <w:p>
       <w:pPr>
         <w:pStyle w:val="JugendForscht"/>
-        <w:rPr>
-          <w:color w:val="555555"/>
-        </w:rPr>
-      </w:pPr>
-      <w:hyperlink r:id="rId31" w:history="1">
+      </w:pPr>
+      <w:hyperlink r:id="rId33" w:history="1">
         <w:r>
           <w:rPr>
             <w:rStyle w:val="Hyperlink"/>
@@ -7445,48 +7557,33 @@
         <w:rPr>
           <w:color w:val="555555"/>
         </w:rPr>
-        <w:t xml:space="preserve"> 30.12.2024, © 2024 </w:t>
+        <w:t> </w:t>
+      </w:r>
+      <w:r>
+        <w:t xml:space="preserve">30.12.2024, © 2024 </w:t>
       </w:r>
       <w:proofErr w:type="spellStart"/>
       <w:r>
-        <w:rPr>
-          <w:color w:val="555555"/>
-        </w:rPr>
         <w:t>NumPy</w:t>
       </w:r>
       <w:proofErr w:type="spellEnd"/>
       <w:r>
-        <w:rPr>
-          <w:color w:val="555555"/>
-        </w:rPr>
         <w:t xml:space="preserve"> </w:t>
       </w:r>
       <w:proofErr w:type="spellStart"/>
       <w:r>
-        <w:rPr>
-          <w:color w:val="555555"/>
-        </w:rPr>
         <w:t>team</w:t>
       </w:r>
       <w:proofErr w:type="spellEnd"/>
       <w:r>
-        <w:rPr>
-          <w:color w:val="555555"/>
-        </w:rPr>
         <w:t xml:space="preserve">, </w:t>
       </w:r>
       <w:proofErr w:type="spellStart"/>
       <w:r>
-        <w:rPr>
-          <w:color w:val="555555"/>
-        </w:rPr>
         <w:t>Numpy</w:t>
       </w:r>
       <w:proofErr w:type="spellEnd"/>
       <w:r>
-        <w:rPr>
-          <w:color w:val="555555"/>
-        </w:rPr>
         <w:t xml:space="preserve"> für numerische Berechnungen</w:t>
       </w:r>
     </w:p>
@@ -7497,7 +7594,7 @@
           <w:color w:val="555555"/>
         </w:rPr>
       </w:pPr>
-      <w:hyperlink r:id="rId32" w:history="1">
+      <w:hyperlink r:id="rId34" w:history="1">
         <w:r>
           <w:rPr>
             <w:rStyle w:val="Hyperlink"/>
@@ -7512,34 +7609,25 @@
         <w:rPr>
           <w:color w:val="555555"/>
         </w:rPr>
-        <w:t xml:space="preserve"> 30.12.2024, © 2024 </w:t>
+        <w:t> </w:t>
+      </w:r>
+      <w:r>
+        <w:t xml:space="preserve">30.12.2024, © 2024 </w:t>
       </w:r>
       <w:proofErr w:type="spellStart"/>
       <w:r>
-        <w:rPr>
-          <w:color w:val="555555"/>
-        </w:rPr>
         <w:t>pandas</w:t>
       </w:r>
       <w:proofErr w:type="spellEnd"/>
       <w:r>
-        <w:rPr>
-          <w:color w:val="555555"/>
-        </w:rPr>
         <w:t xml:space="preserve">, </w:t>
       </w:r>
       <w:proofErr w:type="spellStart"/>
       <w:r>
-        <w:rPr>
-          <w:color w:val="555555"/>
-        </w:rPr>
         <w:t>pandas</w:t>
       </w:r>
       <w:proofErr w:type="spellEnd"/>
       <w:r>
-        <w:rPr>
-          <w:color w:val="555555"/>
-        </w:rPr>
         <w:t xml:space="preserve"> zur Datenanalyse</w:t>
       </w:r>
     </w:p>
@@ -7550,7 +7638,7 @@
           <w:lang w:val="en-GB"/>
         </w:rPr>
       </w:pPr>
-      <w:hyperlink r:id="rId33" w:history="1">
+      <w:hyperlink r:id="rId35" w:history="1">
         <w:r>
           <w:rPr>
             <w:rStyle w:val="Hyperlink"/>
@@ -7646,7 +7734,7 @@
           <w:lang w:val="en-GB"/>
         </w:rPr>
       </w:pPr>
-      <w:hyperlink r:id="rId34" w:history="1">
+      <w:hyperlink r:id="rId36" w:history="1">
         <w:r>
           <w:rPr>
             <w:rStyle w:val="Hyperlink"/>
@@ -7660,17 +7748,38 @@
         <w:rPr>
           <w:lang w:val="en-GB"/>
         </w:rPr>
-        <w:t> 30.12.2024, © 2024. A Kenneth Reitz Project, Requests: HTTP for Humans</w:t>
-      </w:r>
+        <w:t> </w:t>
+      </w:r>
+      <w:r>
+        <w:t xml:space="preserve">30.12.2024, © 2024. A Kenneth Reitz Project, </w:t>
+      </w:r>
+      <w:proofErr w:type="spellStart"/>
+      <w:r>
+        <w:t>Requests</w:t>
+      </w:r>
+      <w:proofErr w:type="spellEnd"/>
+      <w:r>
+        <w:t xml:space="preserve">: HTTP </w:t>
+      </w:r>
+      <w:proofErr w:type="spellStart"/>
+      <w:r>
+        <w:t>for</w:t>
+      </w:r>
+      <w:proofErr w:type="spellEnd"/>
+      <w:r>
+        <w:t xml:space="preserve"> </w:t>
+      </w:r>
+      <w:proofErr w:type="spellStart"/>
+      <w:r>
+        <w:t>Humans</w:t>
+      </w:r>
+      <w:proofErr w:type="spellEnd"/>
     </w:p>
     <w:p>
       <w:pPr>
         <w:pStyle w:val="JugendForscht"/>
-        <w:rPr>
-          <w:lang w:val="en-GB"/>
-        </w:rPr>
-      </w:pPr>
-      <w:hyperlink r:id="rId35" w:history="1">
+      </w:pPr>
+      <w:hyperlink r:id="rId37" w:history="1">
         <w:r>
           <w:rPr>
             <w:rStyle w:val="Hyperlink"/>
@@ -7692,7 +7801,42 @@
         <w:rPr>
           <w:lang w:val="en-GB"/>
         </w:rPr>
-        <w:t> 30.12.2024, © 2007 - 2024 scikit-learn developers (BSD License), scikit-learn for Regression</w:t>
+        <w:t> </w:t>
+      </w:r>
+      <w:r>
+        <w:t xml:space="preserve">30.12.2024, © 2007 - 2024 </w:t>
+      </w:r>
+      <w:proofErr w:type="spellStart"/>
+      <w:r>
+        <w:t>scikit-learn</w:t>
+      </w:r>
+      <w:proofErr w:type="spellEnd"/>
+      <w:r>
+        <w:t xml:space="preserve"> </w:t>
+      </w:r>
+      <w:proofErr w:type="spellStart"/>
+      <w:r>
+        <w:t>developers</w:t>
+      </w:r>
+      <w:proofErr w:type="spellEnd"/>
+      <w:r>
+        <w:t xml:space="preserve"> (BSD License), </w:t>
+      </w:r>
+      <w:proofErr w:type="spellStart"/>
+      <w:r>
+        <w:t>scikit-learn</w:t>
+      </w:r>
+      <w:proofErr w:type="spellEnd"/>
+      <w:r>
+        <w:t xml:space="preserve"> </w:t>
+      </w:r>
+      <w:proofErr w:type="spellStart"/>
+      <w:r>
+        <w:t>for</w:t>
+      </w:r>
+      <w:proofErr w:type="spellEnd"/>
+      <w:r>
+        <w:t xml:space="preserve"> Regression</w:t>
       </w:r>
     </w:p>
     <w:p>
@@ -7702,7 +7846,7 @@
           <w:lang w:val="en-GB"/>
         </w:rPr>
       </w:pPr>
-      <w:hyperlink r:id="rId36" w:history="1">
+      <w:hyperlink r:id="rId38" w:history="1">
         <w:r>
           <w:rPr>
             <w:rStyle w:val="Hyperlink"/>
@@ -7724,28 +7868,46 @@
         <w:rPr>
           <w:lang w:val="en-GB"/>
         </w:rPr>
-        <w:t xml:space="preserve"> 30.12.2024, © 2024 Selenium Software Freedom Conservancy, Selenium </w:t>
+        <w:t> </w:t>
+      </w:r>
+      <w:r>
+        <w:t xml:space="preserve">30.12.2024, © 2024 </w:t>
       </w:r>
       <w:proofErr w:type="spellStart"/>
       <w:r>
-        <w:rPr>
-          <w:lang w:val="en-GB"/>
-        </w:rPr>
-        <w:t>für</w:t>
+        <w:t>Selenium</w:t>
       </w:r>
       <w:proofErr w:type="spellEnd"/>
       <w:r>
-        <w:rPr>
-          <w:lang w:val="en-GB"/>
-        </w:rPr>
-        <w:t xml:space="preserve"> Web-Scraping</w:t>
-      </w:r>
+        <w:t xml:space="preserve"> Software Freedom </w:t>
+      </w:r>
+      <w:proofErr w:type="spellStart"/>
+      <w:r>
+        <w:t>Conservancy</w:t>
+      </w:r>
+      <w:proofErr w:type="spellEnd"/>
+      <w:r>
+        <w:t xml:space="preserve">, </w:t>
+      </w:r>
+      <w:proofErr w:type="spellStart"/>
+      <w:r>
+        <w:t>Selenium</w:t>
+      </w:r>
+      <w:proofErr w:type="spellEnd"/>
+      <w:r>
+        <w:t xml:space="preserve"> für Web-</w:t>
+      </w:r>
+      <w:proofErr w:type="spellStart"/>
+      <w:r>
+        <w:t>Scraping</w:t>
+      </w:r>
+      <w:proofErr w:type="spellEnd"/>
     </w:p>
     <w:p>
       <w:pPr>
         <w:pStyle w:val="JugendForscht"/>
       </w:pPr>
-      <w:hyperlink r:id="rId37" w:history="1">
+      <w:hyperlink r:id="rId39" w:history="1">
         <w:r>
           <w:rPr>
             <w:rStyle w:val="Hyperlink"/>
@@ -7762,7 +7924,10 @@
         <w:t>:</w:t>
       </w:r>
       <w:r>
-        <w:t> 30.12.2024, SQLite3 für Datenbanken</w:t>
+        <w:t> </w:t>
+      </w:r>
+      <w:r>
+        <w:t>30.12.2024, SQLite3 für Datenbanken</w:t>
       </w:r>
     </w:p>
     <w:p>
@@ -7772,8 +7937,8 @@
           <w:lang w:val="en-GB"/>
         </w:rPr>
       </w:pPr>
-      <w:hyperlink r:id="rId38" w:history="1">
-        <w:hyperlink r:id="rId39" w:tgtFrame="_new" w:history="1">
+      <w:hyperlink r:id="rId40" w:history="1">
+        <w:hyperlink r:id="rId41" w:tgtFrame="_new" w:history="1">
           <w:r>
             <w:rPr>
               <w:rStyle w:val="Hyperlink"/>
@@ -7816,7 +7981,7 @@
       <w:pPr>
         <w:pStyle w:val="JugendForscht"/>
       </w:pPr>
-      <w:hyperlink r:id="rId40" w:history="1">
+      <w:hyperlink r:id="rId42" w:history="1">
         <w:r>
           <w:rPr>
             <w:rStyle w:val="Hyperlink"/>
@@ -7854,11 +8019,8 @@
     <w:p>
       <w:pPr>
         <w:pStyle w:val="JugendForscht"/>
-        <w:rPr>
-          <w:lang w:val="en-GB"/>
-        </w:rPr>
-      </w:pPr>
-      <w:hyperlink r:id="rId41" w:history="1">
+      </w:pPr>
+      <w:hyperlink r:id="rId43" w:history="1">
         <w:r>
           <w:rPr>
             <w:rStyle w:val="Hyperlink"/>
@@ -7872,73 +8034,49 @@
         <w:rPr>
           <w:lang w:val="en-GB"/>
         </w:rPr>
-        <w:t xml:space="preserve"> 30.12.2024, © Steven Loria, </w:t>
+        <w:t> </w:t>
+      </w:r>
+      <w:r>
+        <w:t xml:space="preserve">30.12.2024, © Steven </w:t>
       </w:r>
       <w:proofErr w:type="spellStart"/>
       <w:r>
-        <w:rPr>
-          <w:lang w:val="en-GB"/>
-        </w:rPr>
+        <w:t>Loria</w:t>
+      </w:r>
+      <w:proofErr w:type="spellEnd"/>
+      <w:r>
+        <w:t xml:space="preserve">, </w:t>
+      </w:r>
+      <w:proofErr w:type="spellStart"/>
+      <w:r>
         <w:t>TextBlob</w:t>
       </w:r>
       <w:proofErr w:type="spellEnd"/>
       <w:r>
-        <w:rPr>
-          <w:lang w:val="en-GB"/>
-        </w:rPr>
-        <w:t xml:space="preserve"> </w:t>
-      </w:r>
-      <w:proofErr w:type="spellStart"/>
-      <w:r>
-        <w:rPr>
-          <w:lang w:val="en-GB"/>
-        </w:rPr>
-        <w:t>für</w:t>
-      </w:r>
-      <w:proofErr w:type="spellEnd"/>
-      <w:r>
-        <w:rPr>
-          <w:lang w:val="en-GB"/>
-        </w:rPr>
-        <w:t xml:space="preserve"> NLP</w:t>
+        <w:t xml:space="preserve"> für NLP</w:t>
       </w:r>
     </w:p>
     <w:p>
       <w:pPr>
         <w:pStyle w:val="JugendForscht"/>
-        <w:rPr>
-          <w:lang w:val="en-GB"/>
-        </w:rPr>
       </w:pPr>
       <w:r>
         <w:rPr>
           <w:rStyle w:val="Fett"/>
           <w:b w:val="0"/>
           <w:bCs w:val="0"/>
+        </w:rPr>
+        <w:t>3. Webseiten</w:t>
+      </w:r>
+    </w:p>
+    <w:p>
+      <w:pPr>
+        <w:pStyle w:val="JugendForscht"/>
+        <w:rPr>
           <w:lang w:val="en-GB"/>
         </w:rPr>
-        <w:t xml:space="preserve">3. </w:t>
-      </w:r>
-      <w:proofErr w:type="spellStart"/>
-      <w:r>
-        <w:rPr>
-          <w:rStyle w:val="Fett"/>
-          <w:b w:val="0"/>
-          <w:bCs w:val="0"/>
-          <w:lang w:val="en-GB"/>
-        </w:rPr>
-        <w:t>Webseiten</w:t>
-      </w:r>
-      <w:proofErr w:type="spellEnd"/>
-    </w:p>
-    <w:p>
-      <w:pPr>
-        <w:pStyle w:val="JugendForscht"/>
-        <w:rPr>
-          <w:lang w:val="en-GB"/>
-        </w:rPr>
-      </w:pPr>
-      <w:hyperlink r:id="rId42" w:history="1">
+      </w:pPr>
+      <w:hyperlink r:id="rId44" w:history="1">
         <w:r>
           <w:rPr>
             <w:rStyle w:val="Hyperlink"/>
@@ -7952,25 +8090,25 @@
         <w:rPr>
           <w:lang w:val="en-GB"/>
         </w:rPr>
-        <w:t xml:space="preserve"> 03.01.25, Google, Google </w:t>
+        <w:t> </w:t>
+      </w:r>
+      <w:r>
+        <w:t xml:space="preserve">03.01.25, Google, Google </w:t>
       </w:r>
       <w:proofErr w:type="spellStart"/>
       <w:r>
+        <w:t>Colab</w:t>
+      </w:r>
+      <w:proofErr w:type="spellEnd"/>
+    </w:p>
+    <w:p>
+      <w:pPr>
+        <w:pStyle w:val="JugendForscht"/>
         <w:rPr>
           <w:lang w:val="en-GB"/>
         </w:rPr>
-        <w:t>Colab</w:t>
-      </w:r>
-      <w:proofErr w:type="spellEnd"/>
-    </w:p>
-    <w:p>
-      <w:pPr>
-        <w:pStyle w:val="JugendForscht"/>
-        <w:rPr>
-          <w:lang w:val="en-GB"/>
-        </w:rPr>
-      </w:pPr>
-      <w:hyperlink r:id="rId43" w:history="1">
+      </w:pPr>
+      <w:hyperlink r:id="rId45" w:history="1">
         <w:r>
           <w:rPr>
             <w:rStyle w:val="Hyperlink"/>
@@ -8022,7 +8160,7 @@
           <w:lang w:val="en-GB"/>
         </w:rPr>
       </w:pPr>
-      <w:hyperlink r:id="rId44" w:history="1">
+      <w:hyperlink r:id="rId46" w:history="1">
         <w:r>
           <w:rPr>
             <w:rStyle w:val="Hyperlink"/>
@@ -8046,7 +8184,7 @@
           <w:lang w:val="en-GB"/>
         </w:rPr>
       </w:pPr>
-      <w:hyperlink r:id="rId45" w:history="1">
+      <w:hyperlink r:id="rId47" w:history="1">
         <w:r>
           <w:rPr>
             <w:rStyle w:val="Hyperlink"/>
@@ -8070,7 +8208,7 @@
           <w:lang w:val="en-GB"/>
         </w:rPr>
       </w:pPr>
-      <w:hyperlink r:id="rId46" w:history="1">
+      <w:hyperlink r:id="rId48" w:history="1">
         <w:r>
           <w:rPr>
             <w:rStyle w:val="Hyperlink"/>
@@ -8110,7 +8248,6 @@
           <w:b w:val="0"/>
           <w:bCs w:val="0"/>
         </w:rPr>
-        <w:lastRenderedPageBreak/>
         <w:t>Die vierte Gewalt</w:t>
       </w:r>
       <w:r>
@@ -8146,7 +8283,10 @@
         <w:t>Die große Gereiztheit</w:t>
       </w:r>
       <w:r>
-        <w:t> - Wege aus der kollektiven Erregung; 2018-02-19, Bernhard Pörksen</w:t>
+        <w:t xml:space="preserve"> - Wege aus der </w:t>
+      </w:r>
+      <w:r>
+        <w:t>kollektiven Erregung; 2018-02-19, Bernhard Pörksen</w:t>
       </w:r>
     </w:p>
     <w:p>
@@ -8169,36 +8309,6 @@
         <w:t>Nocun</w:t>
       </w:r>
       <w:proofErr w:type="spellEnd"/>
-    </w:p>
-    <w:p>
-      <w:pPr>
-        <w:pStyle w:val="JugendForscht"/>
-      </w:pPr>
-      <w:r>
-        <w:br w:type="page"/>
-      </w:r>
-    </w:p>
-    <w:p>
-      <w:pPr>
-        <w:spacing w:after="0" w:line="360" w:lineRule="auto"/>
-        <w:ind w:left="360" w:right="-2"/>
-        <w:jc w:val="both"/>
-        <w:rPr>
-          <w:rFonts w:cs="Arial"/>
-          <w:sz w:val="20"/>
-        </w:rPr>
-      </w:pPr>
-    </w:p>
-    <w:p>
-      <w:pPr>
-        <w:spacing w:line="360" w:lineRule="auto"/>
-        <w:ind w:right="-2"/>
-        <w:jc w:val="both"/>
-        <w:rPr>
-          <w:rFonts w:cs="Arial"/>
-          <w:sz w:val="20"/>
-        </w:rPr>
-      </w:pPr>
     </w:p>
     <w:p>
       <w:pPr>
@@ -8379,7 +8489,7 @@
         </w:rPr>
         <w:t xml:space="preserve">Beispiel: Stiftung Jugend forscht e. V., schriftliche Arbeit und weiterführende Informationen, </w:t>
       </w:r>
-      <w:hyperlink r:id="rId47" w:history="1">
+      <w:hyperlink r:id="rId49" w:history="1">
         <w:r>
           <w:rPr>
             <w:rStyle w:val="Hyperlink"/>
@@ -8961,99 +9071,16 @@
           <w:rFonts w:cs="Arial"/>
           <w:sz w:val="20"/>
         </w:rPr>
-        <w:t xml:space="preserve">Die vollständige Angabe von Unterstützungsleistungen ist wichtiger Bestandteil der Dokumentation eines wissenschaftlichen Projektes. Eine detaillierte Erläuterung von Unterstützungsleistungen hilft den Jurymitgliedern bei der Einschätzung des Eigenanteils </w:t>
-      </w:r>
-      <w:r>
-        <w:rPr>
-          <w:rFonts w:cs="Arial"/>
-          <w:sz w:val="20"/>
-        </w:rPr>
-        <w:t>eurer</w:t>
-      </w:r>
-      <w:r>
-        <w:rPr>
-          <w:rFonts w:cs="Arial"/>
-          <w:sz w:val="20"/>
-        </w:rPr>
-        <w:t xml:space="preserve"> Arbeit und erleichtert das Jurygespräch. Vielfalt und Umfang von Unterstützungsleistungen </w:t>
-      </w:r>
-      <w:r>
-        <w:rPr>
-          <w:rFonts w:cs="Arial"/>
-          <w:sz w:val="20"/>
-        </w:rPr>
-        <w:t>v</w:t>
-      </w:r>
-      <w:r>
-        <w:rPr>
-          <w:rFonts w:cs="Arial"/>
-          <w:sz w:val="20"/>
-        </w:rPr>
-        <w:t>ariieren stark und bestimmen nicht die Qualität des Projektes</w:t>
-      </w:r>
-      <w:r>
-        <w:rPr>
-          <w:rFonts w:cs="Arial"/>
-          <w:sz w:val="20"/>
-        </w:rPr>
-        <w:t>.</w:t>
-      </w:r>
-      <w:r>
-        <w:rPr>
-          <w:rFonts w:cs="Arial"/>
-          <w:sz w:val="20"/>
-        </w:rPr>
-        <w:t xml:space="preserve"> Eure Unterstützungsleistungen tragt ihr mit Abgabe eurer schriftlichen Arbeit </w:t>
-      </w:r>
-      <w:r>
-        <w:rPr>
-          <w:rFonts w:cs="Arial"/>
-          <w:b/>
-          <w:bCs/>
-          <w:sz w:val="20"/>
-        </w:rPr>
-        <w:t xml:space="preserve">in </w:t>
-      </w:r>
-      <w:proofErr w:type="spellStart"/>
-      <w:r>
-        <w:rPr>
-          <w:rFonts w:cs="Arial"/>
-          <w:b/>
-          <w:bCs/>
-          <w:sz w:val="20"/>
-        </w:rPr>
-        <w:t>JufoWV</w:t>
-      </w:r>
-      <w:proofErr w:type="spellEnd"/>
-      <w:r>
-        <w:rPr>
-          <w:rFonts w:cs="Arial"/>
-          <w:sz w:val="20"/>
-        </w:rPr>
-        <w:t xml:space="preserve"> ein. Dort gibt es ein eigenes Dropdown-Menü. Plant genügend Zeit für das Angeben eurer Unterstützungsleistungen ein. </w:t>
-      </w:r>
-    </w:p>
-    <w:p>
-      <w:pPr>
-        <w:spacing w:after="0" w:line="360" w:lineRule="auto"/>
-        <w:ind w:right="-2"/>
-        <w:jc w:val="both"/>
-        <w:rPr>
-          <w:rFonts w:cs="Arial"/>
-          <w:i/>
-          <w:sz w:val="20"/>
-        </w:rPr>
-      </w:pPr>
-    </w:p>
-    <w:p>
-      <w:pPr>
-        <w:spacing w:line="360" w:lineRule="auto"/>
-        <w:jc w:val="both"/>
-        <w:rPr>
-          <w:rFonts w:cs="Arial"/>
-          <w:sz w:val="20"/>
-        </w:rPr>
-      </w:pPr>
+        <w:lastRenderedPageBreak/>
+        <w:t>Es wurden keine Unterstützungsleistungen erbracht.</w:t>
+      </w:r>
+      <w:r>
+        <w:rPr>
+          <w:rFonts w:cs="Arial"/>
+          <w:sz w:val="20"/>
+        </w:rPr>
+        <w:t xml:space="preserve"> </w:t>
+      </w:r>
     </w:p>
     <w:sectPr>
       <w:type w:val="continuous"/>
@@ -9361,7 +9388,7 @@
                         </a:ln>
                         <a:extLst>
                           <a:ext uri="{FAA26D3D-D897-4be2-8F04-BA451C77F1D7}">
-                            <ma14:placeholderFlag xmlns="" xmlns:mo="http://schemas.microsoft.com/office/mac/office/2008/main" xmlns:mv="urn:schemas-microsoft-com:mac:vml" xmlns:o="urn:schemas-microsoft-com:office:office" xmlns:v="urn:schemas-microsoft-com:vml" xmlns:w10="urn:schemas-microsoft-com:office:word" xmlns:w="http://schemas.openxmlformats.org/wordprocessingml/2006/main" xmlns:ma14="http://schemas.microsoft.com/office/mac/drawingml/2011/main" xmlns:w16du="http://schemas.microsoft.com/office/word/2023/wordml/word16du" xmlns:oel="http://schemas.microsoft.com/office/2019/extlst"/>
+                            <ma14:placeholderFlag xmlns:oel="http://schemas.microsoft.com/office/2019/extlst" xmlns:w16du="http://schemas.microsoft.com/office/word/2023/wordml/word16du" xmlns:ma14="http://schemas.microsoft.com/office/mac/drawingml/2011/main" xmlns:w="http://schemas.openxmlformats.org/wordprocessingml/2006/main" xmlns:w10="urn:schemas-microsoft-com:office:word" xmlns:v="urn:schemas-microsoft-com:vml" xmlns:o="urn:schemas-microsoft-com:office:office" xmlns:mv="urn:schemas-microsoft-com:mac:vml" xmlns:mo="http://schemas.microsoft.com/office/mac/office/2008/main" xmlns=""/>
                           </a:ext>
                         </a:extLst>
                       </pic:spPr>
@@ -9406,7 +9433,7 @@
             </wp:anchor>
           </w:drawing>
         </mc:Choice>
-        <mc:Fallback xmlns:w16du="http://schemas.microsoft.com/office/word/2023/wordml/word16du" xmlns:oel="http://schemas.microsoft.com/office/2019/extlst">
+        <mc:Fallback xmlns:oel="http://schemas.microsoft.com/office/2019/extlst" xmlns:w16du="http://schemas.microsoft.com/office/word/2023/wordml/word16du" xmlns="">
           <w:pict>
             <v:group w14:anchorId="7A126CF7" id="Gruppierung 2" o:spid="_x0000_s1026" style="position:absolute;margin-left:-32.85pt;margin-top:-.35pt;width:521.55pt;height:43.35pt;z-index:251659264" coordsize="66240,5505" o:gfxdata="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">
               <v:shapetype id="_x0000_t75" coordsize="21600,21600" o:spt="75" o:preferrelative="t" path="m@4@5l@4@11@9@11@9@5xe" filled="f" stroked="f">
@@ -9573,17 +9600,17 @@
         <v:path o:extrusionok="f" gradientshapeok="t" o:connecttype="rect"/>
         <o:lock v:ext="edit" aspectratio="t"/>
       </v:shapetype>
-      <v:shape id="_x0000_i1326" type="#_x0000_t75" style="width:3in;height:3in" o:bullet="t"/>
+      <v:shape id="_x0000_i1248" type="#_x0000_t75" style="width:3in;height:3in" o:bullet="t"/>
     </w:pict>
   </w:numPicBullet>
   <w:numPicBullet w:numPicBulletId="1">
     <w:pict>
-      <v:shape id="_x0000_i1327" type="#_x0000_t75" style="width:3in;height:3in" o:bullet="t"/>
+      <v:shape id="_x0000_i1249" type="#_x0000_t75" style="width:3in;height:3in" o:bullet="t"/>
     </w:pict>
   </w:numPicBullet>
   <w:numPicBullet w:numPicBulletId="2">
     <w:pict>
-      <v:shape id="_x0000_i1328" type="#_x0000_t75" style="width:3in;height:3in" o:bullet="t"/>
+      <v:shape id="_x0000_i1250" type="#_x0000_t75" style="width:3in;height:3in" o:bullet="t"/>
     </w:pict>
   </w:numPicBullet>
   <w:abstractNum w:abstractNumId="0" w15:restartNumberingAfterBreak="0">

</xml_diff>

<commit_message>
Quellen in Text verlinkt
</commit_message>
<xml_diff>
--- a/Presentations/Schriftliche Arbeit/Arbeit.docx
+++ b/Presentations/Schriftliche Arbeit/Arbeit.docx
@@ -1,6 +1,6 @@
 
 <file path=word/document.xml><?xml version="1.0" encoding="utf-8"?>
-<w:document xmlns:wpc="http://schemas.microsoft.com/office/word/2010/wordprocessingCanvas" xmlns:cx="http://schemas.microsoft.com/office/drawing/2014/chartex" xmlns:cx1="http://schemas.microsoft.com/office/drawing/2015/9/8/chartex" xmlns:cx2="http://schemas.microsoft.com/office/drawing/2015/10/21/chartex" xmlns:cx3="http://schemas.microsoft.com/office/drawing/2016/5/9/chartex" xmlns:cx4="http://schemas.microsoft.com/office/drawing/2016/5/10/chartex" xmlns:cx5="http://schemas.microsoft.com/office/drawing/2016/5/11/chartex" xmlns:cx6="http://schemas.microsoft.com/office/drawing/2016/5/12/chartex" xmlns:cx7="http://schemas.microsoft.com/office/drawing/2016/5/13/chartex" xmlns:cx8="http://schemas.microsoft.com/office/drawing/2016/5/14/chartex" xmlns:mc="http://schemas.openxmlformats.org/markup-compatibility/2006" xmlns:aink="http://schemas.microsoft.com/office/drawing/2016/ink" xmlns:am3d="http://schemas.microsoft.com/office/drawing/2017/model3d" xmlns:o="urn:schemas-microsoft-com:office:office" xmlns:oel="http://schemas.microsoft.com/office/2019/extlst" xmlns:r="http://schemas.openxmlformats.org/officeDocument/2006/relationships" xmlns:m="http://schemas.openxmlformats.org/officeDocument/2006/math" xmlns:v="urn:schemas-microsoft-com:vml" xmlns:wp14="http://schemas.microsoft.com/office/word/2010/wordprocessingDrawing" xmlns:wp="http://schemas.openxmlformats.org/drawingml/2006/wordprocessingDrawing" xmlns:w10="urn:schemas-microsoft-com:office:word" xmlns:w="http://schemas.openxmlformats.org/wordprocessingml/2006/main" xmlns:w14="http://schemas.microsoft.com/office/word/2010/wordml" xmlns:w15="http://schemas.microsoft.com/office/word/2012/wordml" xmlns:w16cex="http://schemas.microsoft.com/office/word/2018/wordml/cex" xmlns:w16cid="http://schemas.microsoft.com/office/word/2016/wordml/cid" xmlns:w16="http://schemas.microsoft.com/office/word/2018/wordml" xmlns:w16du="http://schemas.microsoft.com/office/word/2023/wordml/word16du" xmlns:w16sdtdh="http://schemas.microsoft.com/office/word/2020/wordml/sdtdatahash" xmlns:w16sdtfl="http://schemas.microsoft.com/office/word/2024/wordml/sdtformatlock" xmlns:w16se="http://schemas.microsoft.com/office/word/2015/wordml/symex" xmlns:wpg="http://schemas.microsoft.com/office/word/2010/wordprocessingGroup" xmlns:wpi="http://schemas.microsoft.com/office/word/2010/wordprocessingInk" xmlns:wne="http://schemas.microsoft.com/office/word/2006/wordml" xmlns:wps="http://schemas.microsoft.com/office/word/2010/wordprocessingShape" mc:Ignorable="w14 w15 w16se w16cid w16 w16cex w16sdtdh w16sdtfl w16du wp14">
+<w:document xmlns:wpc="http://schemas.microsoft.com/office/word/2010/wordprocessingCanvas" xmlns:cx="http://schemas.microsoft.com/office/drawing/2014/chartex" xmlns:cx1="http://schemas.microsoft.com/office/drawing/2015/9/8/chartex" xmlns:cx2="http://schemas.microsoft.com/office/drawing/2015/10/21/chartex" xmlns:cx3="http://schemas.microsoft.com/office/drawing/2016/5/9/chartex" xmlns:cx4="http://schemas.microsoft.com/office/drawing/2016/5/10/chartex" xmlns:cx5="http://schemas.microsoft.com/office/drawing/2016/5/11/chartex" xmlns:cx6="http://schemas.microsoft.com/office/drawing/2016/5/12/chartex" xmlns:cx7="http://schemas.microsoft.com/office/drawing/2016/5/13/chartex" xmlns:cx8="http://schemas.microsoft.com/office/drawing/2016/5/14/chartex" xmlns:mc="http://schemas.openxmlformats.org/markup-compatibility/2006" xmlns:aink="http://schemas.microsoft.com/office/drawing/2016/ink" xmlns:am3d="http://schemas.microsoft.com/office/drawing/2017/model3d" xmlns:o="urn:schemas-microsoft-com:office:office" xmlns:r="http://schemas.openxmlformats.org/officeDocument/2006/relationships" xmlns:m="http://schemas.openxmlformats.org/officeDocument/2006/math" xmlns:v="urn:schemas-microsoft-com:vml" xmlns:wp14="http://schemas.microsoft.com/office/word/2010/wordprocessingDrawing" xmlns:wp="http://schemas.openxmlformats.org/drawingml/2006/wordprocessingDrawing" xmlns:w10="urn:schemas-microsoft-com:office:word" xmlns:w="http://schemas.openxmlformats.org/wordprocessingml/2006/main" xmlns:w14="http://schemas.microsoft.com/office/word/2010/wordml" xmlns:w15="http://schemas.microsoft.com/office/word/2012/wordml" xmlns:w16cex="http://schemas.microsoft.com/office/word/2018/wordml/cex" xmlns:w16cid="http://schemas.microsoft.com/office/word/2016/wordml/cid" xmlns:w16="http://schemas.microsoft.com/office/word/2018/wordml" xmlns:w16sdtdh="http://schemas.microsoft.com/office/word/2020/wordml/sdtdatahash" xmlns:w16se="http://schemas.microsoft.com/office/word/2015/wordml/symex" xmlns:wpg="http://schemas.microsoft.com/office/word/2010/wordprocessingGroup" xmlns:wpi="http://schemas.microsoft.com/office/word/2010/wordprocessingInk" xmlns:wne="http://schemas.microsoft.com/office/word/2006/wordml" xmlns:wps="http://schemas.microsoft.com/office/word/2010/wordprocessingShape" mc:Ignorable="w14 w15 w16se w16cid w16 w16cex w16sdtdh wp14">
   <w:body>
     <w:p>
       <w:pPr>
@@ -1096,7 +1096,105 @@
         <w:pStyle w:val="JugendForscht"/>
       </w:pPr>
       <w:r>
-        <w:t>Wie haben sich die Medien über die letzten Jahre verändert? In meinem Projekt befasse ich mich mit der Datenanalyse von zwei bedeutenden Zeitungen. Ausgewählt habe ich die "New York Times" (USA) und "The Guardian" (GB). Das Ziel ist, Artikel der beiden Zeitungen zu analysieren und auszuwerten, wobei ich mich bei den beiden Zeitungen auf jeweils drei Rubriken beschränkt habe. Die drei Themen - World, Politics und Opinion - sind bei beiden Zeitungen vergleichbar, und ich werde alle Artikel dieser Rubriken analysieren. Kriterien bei der Analyse sind aktuell die Objektivität und Polarisation der Artikel,</w:t>
+        <w:t xml:space="preserve">Wie haben sich die Medien über die letzten Jahre verändert? In meinem Projekt befasse ich mich mit der Datenanalyse von zwei bedeutenden Zeitungen. </w:t>
+      </w:r>
+      <w:r>
+        <w:t>Ausgewählt</w:t>
+      </w:r>
+      <w:r>
+        <w:rPr>
+          <w:lang w:val="en-GB"/>
+        </w:rPr>
+        <w:t xml:space="preserve"> </w:t>
+      </w:r>
+      <w:proofErr w:type="spellStart"/>
+      <w:r>
+        <w:rPr>
+          <w:lang w:val="en-GB"/>
+        </w:rPr>
+        <w:t>habe</w:t>
+      </w:r>
+      <w:proofErr w:type="spellEnd"/>
+      <w:r>
+        <w:rPr>
+          <w:lang w:val="en-GB"/>
+        </w:rPr>
+        <w:t xml:space="preserve"> ich die "New York Times" </w:t>
+      </w:r>
+      <w:r>
+        <w:rPr>
+          <w:lang w:val="en-GB"/>
+        </w:rPr>
+        <w:t>(</w:t>
+      </w:r>
+      <w:r>
+        <w:rPr>
+          <w:lang w:val="en-GB"/>
+        </w:rPr>
+        <w:t>The New York Times Company</w:t>
+      </w:r>
+      <w:r>
+        <w:rPr>
+          <w:lang w:val="en-GB"/>
+        </w:rPr>
+        <w:t xml:space="preserve">, </w:t>
+      </w:r>
+      <w:r>
+        <w:rPr>
+          <w:lang w:val="en-GB"/>
+        </w:rPr>
+        <w:t>03.01.25</w:t>
+      </w:r>
+      <w:r>
+        <w:rPr>
+          <w:lang w:val="en-GB"/>
+        </w:rPr>
+        <w:t xml:space="preserve">) </w:t>
+      </w:r>
+      <w:r>
+        <w:rPr>
+          <w:lang w:val="en-GB"/>
+        </w:rPr>
+        <w:t xml:space="preserve">(USA) und "The Guardian" </w:t>
+      </w:r>
+      <w:r>
+        <w:rPr>
+          <w:lang w:val="en-GB"/>
+        </w:rPr>
+        <w:t>(</w:t>
+      </w:r>
+      <w:r>
+        <w:rPr>
+          <w:lang w:val="en-GB"/>
+        </w:rPr>
+        <w:t>Guardian News</w:t>
+      </w:r>
+      <w:r>
+        <w:rPr>
+          <w:lang w:val="en-GB"/>
+        </w:rPr>
+        <w:t xml:space="preserve">, </w:t>
+      </w:r>
+      <w:r>
+        <w:rPr>
+          <w:lang w:val="en-GB"/>
+        </w:rPr>
+        <w:t>03.01.25</w:t>
+      </w:r>
+      <w:r>
+        <w:rPr>
+          <w:lang w:val="en-GB"/>
+        </w:rPr>
+        <w:t xml:space="preserve">) </w:t>
+      </w:r>
+      <w:r>
+        <w:rPr>
+          <w:lang w:val="en-GB"/>
+        </w:rPr>
+        <w:t xml:space="preserve">(GB). </w:t>
+      </w:r>
+      <w:r>
+        <w:t>Das Ziel ist, Artikel der beiden Zeitungen zu analysieren und auszuwerten, wobei ich mich bei den beiden Zeitungen auf jeweils drei Rubriken beschränkt habe. Die drei Themen - World, Politics und Opinion - sind bei beiden Zeitungen vergleichbar, und ich werde alle Artikel dieser Rubriken analysieren. Kriterien bei der Analyse sind aktuell die Objektivität und Polarisation der Artikel,</w:t>
       </w:r>
       <w:r>
         <w:t xml:space="preserve"> sowie deren Länge und Anzahl. Der geplante Zeitraum dieser Analyse ist 10 bis 20 Jahre.</w:t>
@@ -1251,6 +1349,7 @@
         <w:pStyle w:val="JugendForscht"/>
       </w:pPr>
       <w:r>
+        <w:lastRenderedPageBreak/>
         <w:t>Die Ergebnisse zeigen:</w:t>
       </w:r>
       <w:r>
@@ -1272,7 +1371,6 @@
         <w:t xml:space="preserve"> in der Rubrik "Opinion", während sie im Politikbereich der </w:t>
       </w:r>
       <w:r>
-        <w:lastRenderedPageBreak/>
         <w:t>„</w:t>
       </w:r>
       <w:r>
@@ -1379,7 +1477,16 @@
         <w:pStyle w:val="JugendForscht"/>
       </w:pPr>
       <w:r>
-        <w:t xml:space="preserve">Die Diskussion über Fake News und das schwindende Vertrauen in die Medien ist in allgegenwärtig. Im Offiziellen „Edelman Trust Barometer 2024“ wird gezeigt, dass Menschen in 15 von 28 getesteten Ländern den Medien nicht vertrauen, wovon auch Deutschland ein Teil von ist. (S.49 https://www.edelman.de/sites/g/files/aatuss401/files/2024-01/2024%20Edelman%20Trust%20Barometer_Germany%20Report_0.pdf) Obwohl Richard Precht Deutschland als „das Land der Qualitätspresse“ (S. 7) bezeichnet, hat es „ein Problem mit dem Vertrauen in die Leitmedien. […] nur 46% [der Deutschen Befragten] gaben an, sie hätten Vertrauen in die Presse.“ (S. 8) </w:t>
+        <w:t>Die Diskussion über Fake News und das schwindende Vertrauen in die Medien ist in allgegenwärtig. Im Offiziellen „Edelman Trust Barometer 2024“ wird gezeigt, dass Menschen in 15 von 28 getesteten Ländern den Medien nicht vertrauen, wovon auch Deutschland ein Teil von ist. (</w:t>
+      </w:r>
+      <w:r>
+        <w:t>Daniel J. Edelman Holdings Inc.</w:t>
+      </w:r>
+      <w:r>
+        <w:t xml:space="preserve">, </w:t>
+      </w:r>
+      <w:r>
+        <w:t xml:space="preserve">S.49) Obwohl Richard Precht Deutschland als „das Land der Qualitätspresse“ (S. 7) bezeichnet, hat es „ein Problem mit dem Vertrauen in die Leitmedien. […] nur 46% [der Deutschen Befragten] gaben an, sie hätten Vertrauen in die Presse.“ (S. 8) </w:t>
       </w:r>
       <w:r>
         <w:t xml:space="preserve">[…] </w:t>
@@ -1532,7 +1639,31 @@
         <w:t>ursprüngliche</w:t>
       </w:r>
       <w:r>
-        <w:t xml:space="preserve"> Idee Artikel der Plattform X (ehemals Twitter) zu analysieren.</w:t>
+        <w:t xml:space="preserve"> Idee Artikel der Plattform </w:t>
+      </w:r>
+      <w:r>
+        <w:t>„</w:t>
+      </w:r>
+      <w:r>
+        <w:t>X</w:t>
+      </w:r>
+      <w:r>
+        <w:t>“ (</w:t>
+      </w:r>
+      <w:r>
+        <w:t>X Corp</w:t>
+      </w:r>
+      <w:r>
+        <w:t xml:space="preserve">., </w:t>
+      </w:r>
+      <w:r>
+        <w:t>12</w:t>
+      </w:r>
+      <w:r>
+        <w:t>.01.25)</w:t>
+      </w:r>
+      <w:r>
+        <w:t xml:space="preserve"> (ehemals Twitter) zu analysieren.</w:t>
       </w:r>
     </w:p>
     <w:p>
@@ -1540,7 +1671,31 @@
         <w:pStyle w:val="JugendForscht"/>
       </w:pPr>
       <w:r>
-        <w:t>Nach ein wenig durchsuchen der Webseite viel mir schnell auf, dass die meisten Meinungen auf X in Form von Videos und Bildern dargestellt wurden. Da dies als Textanalyse nicht umsetzbar war, ging meine Suche weiter zu Facebook, wo das Auslesen der Artikel nicht unterstützt wurde, und zu Reddit, wo ein ähnliches Problem wie bei X auftrat. Daraufhin habe ich meinen Blick auf die sogenannten Leitmedien gerichtet/geworfen.</w:t>
+        <w:t xml:space="preserve">Nach ein wenig durchsuchen der Webseite viel mir schnell auf, dass die meisten Meinungen auf </w:t>
+      </w:r>
+      <w:r>
+        <w:t>„</w:t>
+      </w:r>
+      <w:r>
+        <w:t>X</w:t>
+      </w:r>
+      <w:r>
+        <w:t>“</w:t>
+      </w:r>
+      <w:r>
+        <w:t xml:space="preserve"> in Form von Videos und Bildern dargestellt wurden. Da dies als Textanalyse nicht umsetzbar war, ging meine Suche weiter zu Facebook, wo das Auslesen der Artikel nicht unterstützt wurde, und zu Reddit, wo ein ähnliches Problem wie bei </w:t>
+      </w:r>
+      <w:r>
+        <w:t>„</w:t>
+      </w:r>
+      <w:r>
+        <w:t>X</w:t>
+      </w:r>
+      <w:r>
+        <w:t>“</w:t>
+      </w:r>
+      <w:r>
+        <w:t xml:space="preserve"> auftrat. Daraufhin habe ich meinen Blick auf die sogenannten Leitmedien gerichtet/geworfen.</w:t>
       </w:r>
     </w:p>
     <w:p>
@@ -1560,13 +1715,14 @@
         <w:t>Mama?</w:t>
       </w:r>
       <w:r>
-        <w:t xml:space="preserve"> Er hat die Berichterstattung von drei deutschen Zeitungen über einen Zeitraum von 20 Wochen untersucht. Er wertete 480 Zeitungsausgaben mit 2240 Seiten aus und analysierte 1687 Berichte und Kommentare.</w:t>
+        <w:t xml:space="preserve"> Er hat die Berichterstattung von drei deutschen Zeitungen über einen Zeitraum von 20 Wochen untersucht. Er wertete 480 Zeitungsausgaben mit 2240 Seiten aus und analysierte </w:t>
+      </w:r>
+      <w:r>
+        <w:lastRenderedPageBreak/>
+        <w:t>1687 Berichte und Kommentare.</w:t>
       </w:r>
       <w:r>
         <w:br/>
-      </w:r>
-      <w:r>
-        <w:lastRenderedPageBreak/>
         <w:t>Meine Idee war eine Langzeitanalyse durchzuführen, um die Entwicklung der Medien über die Jahre hinweg zu analysieren. Mithilfe moderner Technologien wollte ich eine Analyse über einen viel größeren Zeitraum durchführen.</w:t>
       </w:r>
     </w:p>
@@ -1601,7 +1757,16 @@
         <w:t xml:space="preserve">“ </w:t>
       </w:r>
       <w:r>
-        <w:t>aus UK als Vergleich ausgewählt, ebenfalls wertgeschätzt für seinen unabhängigen Journalismus</w:t>
+        <w:t xml:space="preserve">aus </w:t>
+      </w:r>
+      <w:r>
+        <w:t xml:space="preserve">dem </w:t>
+      </w:r>
+      <w:r>
+        <w:t>Vereinigten Königreich</w:t>
+      </w:r>
+      <w:r>
+        <w:t xml:space="preserve"> als Vergleich ausgewählt, ebenfalls wertgeschätzt für seinen unabhängigen Journalismus</w:t>
       </w:r>
       <w:r>
         <w:t>, sowie meinen technischen Kriterien entsprechend</w:t>
@@ -1669,7 +1834,13 @@
         </w:numPr>
       </w:pPr>
       <w:r>
-        <w:t>Wie stark hat sich die Medienberichterstattung bezogen auf Artikellänge und -anzahl in den letzten Jahren verändert?</w:t>
+        <w:t xml:space="preserve">Wie stark hat </w:t>
+      </w:r>
+      <w:r>
+        <w:t>sich die Medienberichterstattung</w:t>
+      </w:r>
+      <w:r>
+        <w:t xml:space="preserve"> bezogen auf Artikellänge und -anzahl in den letzten Jahren verändert?</w:t>
       </w:r>
     </w:p>
     <w:p>
@@ -1692,10 +1863,6 @@
         </w:numPr>
         <w:spacing w:after="0" w:line="360" w:lineRule="auto"/>
         <w:jc w:val="both"/>
-        <w:rPr>
-          <w:rFonts w:cs="Arial"/>
-          <w:sz w:val="20"/>
-        </w:rPr>
       </w:pPr>
       <w:r>
         <w:rPr>
@@ -1716,141 +1883,58 @@
     </w:p>
     <w:p>
       <w:pPr>
-        <w:pStyle w:val="Listenabsatz"/>
-        <w:spacing w:after="0" w:line="360" w:lineRule="auto"/>
-        <w:ind w:left="360"/>
-        <w:jc w:val="both"/>
-        <w:rPr>
-          <w:rFonts w:cs="Arial"/>
-          <w:sz w:val="20"/>
-        </w:rPr>
-      </w:pPr>
-      <w:r>
-        <w:rPr>
-          <w:rFonts w:cs="Arial"/>
-          <w:sz w:val="20"/>
-        </w:rPr>
-        <w:t xml:space="preserve">Hier ist Platz für eine kurze Einordnung eures Themas in den wissenschaftlichen </w:t>
-      </w:r>
-      <w:r>
-        <w:rPr>
-          <w:rFonts w:cs="Arial"/>
-          <w:sz w:val="20"/>
-        </w:rPr>
-        <w:t>Zusammenhang.</w:t>
-      </w:r>
-    </w:p>
-    <w:p>
-      <w:pPr>
-        <w:pStyle w:val="Listenabsatz"/>
-        <w:numPr>
-          <w:ilvl w:val="0"/>
-          <w:numId w:val="43"/>
-        </w:numPr>
-        <w:spacing w:before="120" w:line="360" w:lineRule="auto"/>
-        <w:jc w:val="both"/>
-        <w:rPr>
-          <w:rFonts w:cs="Arial"/>
-          <w:sz w:val="20"/>
-        </w:rPr>
-      </w:pPr>
-      <w:r>
-        <w:rPr>
-          <w:rFonts w:cs="Arial"/>
-          <w:sz w:val="20"/>
-        </w:rPr>
-        <w:t>Was ist zu dem Thema schon bekannt</w:t>
-      </w:r>
-      <w:r>
-        <w:rPr>
-          <w:rFonts w:cs="Arial"/>
-          <w:sz w:val="20"/>
-        </w:rPr>
-        <w:t>?</w:t>
-      </w:r>
-      <w:r>
-        <w:rPr>
-          <w:rFonts w:cs="Arial"/>
-          <w:sz w:val="20"/>
-        </w:rPr>
+        <w:pStyle w:val="JugendForscht"/>
+      </w:pPr>
+      <w:r>
+        <w:t>Die “</w:t>
+      </w:r>
+      <w:r>
+        <w:t>New York Times</w:t>
+      </w:r>
+      <w:r>
+        <w:t>” ist eine der</w:t>
+      </w:r>
+      <w:r>
+        <w:t xml:space="preserve"> meist vertrauten Zeitungen der Welt, weshalb nicht nur ich versucht habe, dieses Vertrauen zu über</w:t>
+      </w:r>
+      <w:r>
+        <w:t>prüfen</w:t>
+      </w:r>
+      <w:r>
+        <w:t>. Zum Beispiel</w:t>
+      </w:r>
+      <w:r>
         <w:t xml:space="preserve"> </w:t>
       </w:r>
-    </w:p>
-    <w:p>
-      <w:pPr>
-        <w:pStyle w:val="Listenabsatz"/>
-        <w:numPr>
-          <w:ilvl w:val="0"/>
-          <w:numId w:val="43"/>
-        </w:numPr>
-        <w:spacing w:before="120" w:line="360" w:lineRule="auto"/>
-        <w:jc w:val="both"/>
-        <w:rPr>
-          <w:rFonts w:cs="Arial"/>
-          <w:sz w:val="20"/>
-        </w:rPr>
-      </w:pPr>
-      <w:r>
-        <w:rPr>
-          <w:rFonts w:cs="Arial"/>
-          <w:sz w:val="20"/>
-        </w:rPr>
-        <w:t>W</w:t>
-      </w:r>
-      <w:r>
-        <w:rPr>
-          <w:rFonts w:cs="Arial"/>
-          <w:sz w:val="20"/>
-        </w:rPr>
-        <w:t xml:space="preserve">o knüpft eure Arbeit an?  </w:t>
-      </w:r>
-    </w:p>
-    <w:p>
-      <w:pPr>
-        <w:pStyle w:val="JugendForscht"/>
-      </w:pPr>
-      <w:hyperlink r:id="rId9" w:history="1">
-        <w:r>
-          <w:rPr>
-            <w:rStyle w:val="Hyperlink"/>
-          </w:rPr>
-          <w:t>https://adfontesmedia.com/new-york-times-bias-and-reliability/</w:t>
-        </w:r>
-      </w:hyperlink>
+      <w:r>
+        <w:t>„</w:t>
+      </w:r>
+      <w:r>
+        <w:t>Ad Fontes Media</w:t>
+      </w:r>
+      <w:r>
+        <w:t>“</w:t>
+      </w:r>
       <w:r>
         <w:t xml:space="preserve"> </w:t>
       </w:r>
-    </w:p>
-    <w:p>
-      <w:pPr>
-        <w:pStyle w:val="JugendForscht"/>
-      </w:pPr>
-      <w:r>
-        <w:t>Die “</w:t>
-      </w:r>
-      <w:r>
-        <w:t>New York Times</w:t>
-      </w:r>
-      <w:r>
-        <w:t>” ist eine der</w:t>
-      </w:r>
-      <w:r>
-        <w:t xml:space="preserve"> meist vertrauten Zeitungen der Welt, weshalb nicht nur ich versucht habe, dieses Vertrauen zu über</w:t>
-      </w:r>
-      <w:r>
-        <w:t>prüfen</w:t>
-      </w:r>
-      <w:r>
-        <w:t>. Zum Beispiel</w:t>
+      <w:r>
+        <w:t>(</w:t>
+      </w:r>
+      <w:r>
+        <w:t>Ad Fontes Media</w:t>
+      </w:r>
+      <w:r>
+        <w:t xml:space="preserve"> Inc.</w:t>
+      </w:r>
+      <w:r>
+        <w:t>, 12.01.25)</w:t>
       </w:r>
       <w:r>
         <w:t xml:space="preserve"> </w:t>
       </w:r>
       <w:r>
-        <w:t>Ad Fontes Media</w:t>
-      </w:r>
-      <w:r>
-        <w:t xml:space="preserve"> Inc. hat viele verschiedene Zeitungen analysiert und </w:t>
+        <w:t xml:space="preserve">hat viele verschiedene Zeitungen analysiert und </w:t>
       </w:r>
       <w:r>
         <w:t xml:space="preserve">ihnen </w:t>
@@ -1991,15 +2075,7 @@
         <w:pStyle w:val="JugendForscht"/>
       </w:pPr>
       <w:r>
-        <w:t xml:space="preserve">Der erste Hauptschritt ist, den Artikeltext zu bekommen. Dafür muss ich als </w:t>
-      </w:r>
-      <w:proofErr w:type="gramStart"/>
-      <w:r>
-        <w:t>erstes Zugriff</w:t>
-      </w:r>
-      <w:proofErr w:type="gramEnd"/>
-      <w:r>
-        <w:t xml:space="preserve"> auf die kompletten Links der beiden Zeit</w:t>
+        <w:t>Der erste Hauptschritt ist, den Artikeltext zu bekommen. Dafür muss ich als erstes Zugriff auf die kompletten Links der beiden Zeit</w:t>
       </w:r>
       <w:r>
         <w:t>ungen</w:t>
@@ -2011,58 +2087,79 @@
         <w:t>erhalten</w:t>
       </w:r>
       <w:r>
-        <w:t>. Dafür benutze ich d</w:t>
-      </w:r>
-      <w:r>
+        <w:t xml:space="preserve">. </w:t>
+      </w:r>
+      <w:proofErr w:type="spellStart"/>
+      <w:r>
+        <w:rPr>
+          <w:lang w:val="en-GB"/>
+        </w:rPr>
+        <w:t>Dafür</w:t>
+      </w:r>
+      <w:proofErr w:type="spellEnd"/>
+      <w:r>
+        <w:rPr>
+          <w:lang w:val="en-GB"/>
+        </w:rPr>
+        <w:t xml:space="preserve"> </w:t>
+      </w:r>
+      <w:proofErr w:type="spellStart"/>
+      <w:r>
+        <w:rPr>
+          <w:lang w:val="en-GB"/>
+        </w:rPr>
+        <w:t>benutze</w:t>
+      </w:r>
+      <w:proofErr w:type="spellEnd"/>
+      <w:r>
+        <w:rPr>
+          <w:lang w:val="en-GB"/>
+        </w:rPr>
+        <w:t xml:space="preserve"> ich d</w:t>
+      </w:r>
+      <w:r>
+        <w:rPr>
+          <w:lang w:val="en-GB"/>
+        </w:rPr>
         <w:t>as</w:t>
       </w:r>
       <w:r>
+        <w:rPr>
+          <w:lang w:val="en-GB"/>
+        </w:rPr>
         <w:t xml:space="preserve"> </w:t>
       </w:r>
       <w:r>
+        <w:rPr>
+          <w:lang w:val="en-GB"/>
+        </w:rPr>
+        <w:t xml:space="preserve">„Application Programming Interface” (API) </w:t>
+      </w:r>
+      <w:r>
+        <w:rPr>
+          <w:lang w:val="en-GB"/>
+        </w:rPr>
+        <w:t xml:space="preserve">von "The New York Times" und "The Guardian". </w:t>
+      </w:r>
+      <w:r>
+        <w:t xml:space="preserve">Da nur sehr wenige Zeitschriften so eine API haben, musste ich mich auf die beiden Zeitschriften beschränken. Die API gibt mir die Möglichkeit mithilfe von der </w:t>
+      </w:r>
+      <w:r>
+        <w:t xml:space="preserve">Bibliothek </w:t>
+      </w:r>
+      <w:r>
         <w:t>„</w:t>
       </w:r>
       <w:proofErr w:type="spellStart"/>
       <w:r>
-        <w:t>Application</w:t>
+        <w:t>requests</w:t>
       </w:r>
       <w:proofErr w:type="spellEnd"/>
       <w:r>
-        <w:t xml:space="preserve"> </w:t>
-      </w:r>
-      <w:proofErr w:type="spellStart"/>
-      <w:r>
-        <w:t>Programming</w:t>
-      </w:r>
-      <w:proofErr w:type="spellEnd"/>
-      <w:r>
-        <w:t xml:space="preserve"> Interface” (API) </w:t>
-      </w:r>
-      <w:r>
-        <w:t xml:space="preserve">von "The New York Times" und "The Guardian". Da nur sehr wenige Zeitschriften so eine API haben, musste ich mich auf die beiden Zeitschriften beschränken. Die API gibt mir die Möglichkeit mithilfe von der </w:t>
-      </w:r>
-      <w:r>
-        <w:t xml:space="preserve">Bibliothek </w:t>
-      </w:r>
-      <w:r>
-        <w:t>„</w:t>
-      </w:r>
-      <w:proofErr w:type="spellStart"/>
-      <w:r>
-        <w:t>requests</w:t>
-      </w:r>
-      <w:proofErr w:type="spellEnd"/>
-      <w:r>
         <w:t>“</w:t>
       </w:r>
       <w:r>
-        <w:t xml:space="preserve"> (</w:t>
-      </w:r>
-      <w:r>
-        <w:t>A Kenneth Reitz Project</w:t>
-      </w:r>
-      <w:r>
-        <w:t>, 30.12.24)</w:t>
+        <w:t xml:space="preserve"> (A Kenneth Reitz Project, 30.12.24)</w:t>
       </w:r>
       <w:r>
         <w:t xml:space="preserve">, die Links der Artikel zu </w:t>
@@ -2077,42 +2174,32 @@
         <w:br/>
       </w:r>
       <w:r>
+        <w:t>Mithilfe</w:t>
+      </w:r>
+      <w:r>
+        <w:t xml:space="preserve"> der Unterverzeichnisse des Links kann man das Datum, sowie Rubrik des Artikels auslesen und sortieren.</w:t>
+      </w:r>
+    </w:p>
+    <w:p>
+      <w:pPr>
+        <w:pStyle w:val="JugendForscht"/>
+        <w:rPr>
+          <w:lang w:val="en-GB"/>
+        </w:rPr>
+      </w:pPr>
+      <w:r>
+        <w:rPr>
+          <w:lang w:val="en-GB"/>
+        </w:rPr>
+        <w:t>…/2020/01/02/us/politics/andrew-yang-fundraising.html</w:t>
+      </w:r>
+    </w:p>
+    <w:p>
+      <w:pPr>
+        <w:pStyle w:val="JugendForscht"/>
+      </w:pPr>
+      <w:r>
         <w:lastRenderedPageBreak/>
-        <w:t>Mithilfe</w:t>
-      </w:r>
-      <w:r>
-        <w:t xml:space="preserve"> der Unterverzeichnisse des Links kann man das Datum, sowie Rubrik des Artikels auslesen und sortieren.</w:t>
-      </w:r>
-    </w:p>
-    <w:p>
-      <w:pPr>
-        <w:pStyle w:val="JugendForscht"/>
-      </w:pPr>
-      <w:r>
-        <w:t>…/2020/01/02/</w:t>
-      </w:r>
-      <w:proofErr w:type="spellStart"/>
-      <w:r>
-        <w:t>us</w:t>
-      </w:r>
-      <w:proofErr w:type="spellEnd"/>
-      <w:r>
-        <w:t>/</w:t>
-      </w:r>
-      <w:proofErr w:type="spellStart"/>
-      <w:r>
-        <w:t>politics</w:t>
-      </w:r>
-      <w:proofErr w:type="spellEnd"/>
-      <w:r>
-        <w:t>/andrew-yang-fundraising.html</w:t>
-      </w:r>
-    </w:p>
-    <w:p>
-      <w:pPr>
-        <w:pStyle w:val="JugendForscht"/>
-      </w:pPr>
-      <w:r>
         <w:t>Hier habe ich mich für drei Rubriken entschieden, welche bei beiden Zeitschriften vergleichbar sind. Diese Rubriken sind "World", "Politics" und "Opinion". Jetzt sortiere ich die Links nach Datum und Rubrik.</w:t>
       </w:r>
       <w:r>
@@ -2176,10 +2263,7 @@
       </w:r>
       <w:proofErr w:type="spellEnd"/>
       <w:r>
-        <w:t>“ (A Kenneth Reitz Project, 30.12.24)</w:t>
-      </w:r>
-      <w:r>
-        <w:t xml:space="preserve"> </w:t>
+        <w:t xml:space="preserve">“ </w:t>
       </w:r>
       <w:r>
         <w:t>den Quellcode der Webseite herunterladen. Dieser wurde dann in einer Textdatei gespeichert, sortiert nach Datum und Rubrik.</w:t>
@@ -2195,6 +2279,9 @@
         <w:t xml:space="preserve"> viel komplizierter</w:t>
       </w:r>
       <w:r>
+        <w:rPr>
+          <w:noProof/>
+        </w:rPr>
         <w:drawing>
           <wp:anchor distT="0" distB="0" distL="114300" distR="114300" simplePos="0" relativeHeight="251658242" behindDoc="0" locked="0" layoutInCell="1" allowOverlap="1" wp14:anchorId="492A5BA2" wp14:editId="147E1330">
             <wp:simplePos x="0" y="0"/>
@@ -2221,7 +2308,7 @@
                     </pic:cNvPicPr>
                   </pic:nvPicPr>
                   <pic:blipFill>
-                    <a:blip r:embed="rId10">
+                    <a:blip r:embed="rId9">
                       <a:extLst>
                         <a:ext uri="{28A0092B-C50C-407E-A947-70E740481C1C}">
                           <a14:useLocalDpi xmlns:a14="http://schemas.microsoft.com/office/drawing/2010/main" val="0"/>
@@ -2274,12 +2361,6 @@
         <w:t>“</w:t>
       </w:r>
       <w:r>
-        <w:t xml:space="preserve"> (A Kenneth Reitz Project, 30.12.24)</w:t>
-      </w:r>
-      <w:r>
-        <w:t>,</w:t>
-      </w:r>
-      <w:r>
         <w:t xml:space="preserve"> w</w:t>
       </w:r>
       <w:r>
@@ -2322,7 +2403,9 @@
         <w:pStyle w:val="JugendForscht"/>
       </w:pPr>
       <w:r>
-        <w:lastRenderedPageBreak/>
+        <w:rPr>
+          <w:noProof/>
+        </w:rPr>
         <w:drawing>
           <wp:anchor distT="0" distB="0" distL="114300" distR="114300" simplePos="0" relativeHeight="251658243" behindDoc="0" locked="0" layoutInCell="1" allowOverlap="1" wp14:anchorId="2D3523EC" wp14:editId="2D3CF21D">
             <wp:simplePos x="0" y="0"/>
@@ -2349,7 +2432,7 @@
                     </pic:cNvPicPr>
                   </pic:nvPicPr>
                   <pic:blipFill rotWithShape="1">
-                    <a:blip r:embed="rId11">
+                    <a:blip r:embed="rId10">
                       <a:extLst>
                         <a:ext uri="{28A0092B-C50C-407E-A947-70E740481C1C}">
                           <a14:useLocalDpi xmlns:a14="http://schemas.microsoft.com/office/drawing/2010/main" val="0"/>
@@ -2426,7 +2509,19 @@
         <w:t>, 30.12.24)</w:t>
       </w:r>
       <w:r>
-        <w:t>, welche eine beliebte Methode ist um einen echten Browser wie Chrome zu simulieren. Doch auch hier gab es Probleme. Die New York Times hat schnell meine ungewöhnliche Aktivität bemerkt, und nur den ersten Absatz des Artikels angezeigt. Außerdem wurde der Inhalt des Artikels hinter einer Paywall versteckt</w:t>
+        <w:t xml:space="preserve">, welche eine beliebte Methode ist um einen echten Browser wie Chrome zu simulieren. Doch auch hier gab es Probleme. Die </w:t>
+      </w:r>
+      <w:r>
+        <w:t>„</w:t>
+      </w:r>
+      <w:r>
+        <w:t>New York Times</w:t>
+      </w:r>
+      <w:r>
+        <w:t>“</w:t>
+      </w:r>
+      <w:r>
+        <w:t xml:space="preserve"> hat schnell meine ungewöhnliche Aktivität bemerkt, und nur den ersten Absatz des Artikels angezeigt. Außerdem wurde der Inhalt des Artikels hinter einer Paywall versteckt</w:t>
       </w:r>
       <w:r>
         <w:t xml:space="preserve"> (siehe Abbildung 2).</w:t>
@@ -2461,7 +2556,11 @@
         <w:t xml:space="preserve"> die</w:t>
       </w:r>
       <w:r>
-        <w:t xml:space="preserve"> Gegenm</w:t>
+        <w:t xml:space="preserve"> </w:t>
+      </w:r>
+      <w:r>
+        <w:lastRenderedPageBreak/>
+        <w:t>Gegenm</w:t>
       </w:r>
       <w:r>
         <w:t xml:space="preserve">aßnahmen </w:t>
@@ -2475,13 +2574,8 @@
       <w:r>
         <w:t xml:space="preserve">umgehen bestand aus Rotation </w:t>
       </w:r>
-      <w:proofErr w:type="gramStart"/>
-      <w:r>
-        <w:t>meiner Proxy</w:t>
-      </w:r>
-      <w:proofErr w:type="gramEnd"/>
-      <w:r>
-        <w:t xml:space="preserve">. Leider haben </w:t>
+      <w:r>
+        <w:t xml:space="preserve">meiner Proxy. Leider haben </w:t>
       </w:r>
       <w:r>
         <w:t xml:space="preserve">hier </w:t>
@@ -2495,139 +2589,165 @@
       <w:r>
         <w:t>enutzen einer Externen API, zum Beispiel </w:t>
       </w:r>
+      <w:r>
+        <w:t>„</w:t>
+      </w:r>
       <w:proofErr w:type="spellStart"/>
+      <w:r>
+        <w:t>Scraperapi</w:t>
+      </w:r>
+      <w:proofErr w:type="spellEnd"/>
+      <w:r>
+        <w:t>“ (</w:t>
+      </w:r>
+      <w:proofErr w:type="spellStart"/>
+      <w:r>
+        <w:t>ScraperAP</w:t>
+      </w:r>
+      <w:r>
+        <w:t>I</w:t>
+      </w:r>
+      <w:proofErr w:type="spellEnd"/>
+      <w:r>
+        <w:t xml:space="preserve">, </w:t>
+      </w:r>
+      <w:r>
+        <w:t>12.01.25</w:t>
+      </w:r>
+      <w:r>
+        <w:t>)</w:t>
+      </w:r>
+      <w:r>
+        <w:t xml:space="preserve">. </w:t>
+      </w:r>
+      <w:r>
+        <w:t xml:space="preserve">Doch </w:t>
+      </w:r>
+      <w:r>
+        <w:t xml:space="preserve">aufgrund </w:t>
+      </w:r>
+      <w:r>
+        <w:t xml:space="preserve">von </w:t>
+      </w:r>
+      <w:r>
+        <w:t>limitierte</w:t>
+      </w:r>
+      <w:r>
+        <w:t>n</w:t>
+      </w:r>
+      <w:r>
+        <w:t xml:space="preserve"> Tokens</w:t>
+      </w:r>
+      <w:r>
+        <w:t xml:space="preserve"> in der Freemium Version war dies auch keine Lösung. An diesem Punkt dachte ich</w:t>
+      </w:r>
+      <w:r>
+        <w:t>,</w:t>
+      </w:r>
+      <w:r>
+        <w:t xml:space="preserve"> das wäre das Ende meiner Arbeit, doch nach ein wenig </w:t>
+      </w:r>
+      <w:r>
+        <w:t>H</w:t>
+      </w:r>
+      <w:r>
+        <w:t>erumprobieren, habe ich entdeckt, dass der komplette Artikeltext auch im "Backend" vorhanden ist. Aber leider in einem komplizierten Geflecht aus JSON-ähnlichen Strukturen. Das heißt ich konnte den Quellcode mit meiner vorher genannten Methode </w:t>
+      </w:r>
+      <w:r>
+        <w:t>„</w:t>
+      </w:r>
+      <w:proofErr w:type="spellStart"/>
+      <w:r>
+        <w:t>selenium</w:t>
+      </w:r>
+      <w:proofErr w:type="spellEnd"/>
+      <w:r>
+        <w:t xml:space="preserve">“ </w:t>
+      </w:r>
+      <w:r>
+        <w:t>herunterladen und nachträglich den Text extrahieren.</w:t>
+      </w:r>
+      <w:r>
+        <w:br/>
+        <w:t xml:space="preserve">Da dieser Schritt am zeitaufwendigsten war, habe ich nach </w:t>
+      </w:r>
+      <w:r>
+        <w:t>Wegen</w:t>
+      </w:r>
+      <w:r>
+        <w:t xml:space="preserve"> gesucht um diesen Prozess zu </w:t>
+      </w:r>
+      <w:r>
+        <w:t>optimieren</w:t>
+      </w:r>
+      <w:r>
+        <w:t>.</w:t>
+      </w:r>
+    </w:p>
+    <w:p>
+      <w:pPr>
+        <w:pStyle w:val="JugendForscht"/>
+      </w:pPr>
+      <w:r>
+        <w:t>Meine erste Idee war</w:t>
+      </w:r>
+      <w:r>
+        <w:t xml:space="preserve">, </w:t>
+      </w:r>
+      <w:r>
+        <w:t>das Projekt auf </w:t>
+      </w:r>
+      <w:r>
+        <w:t>„</w:t>
+      </w:r>
       <w:r>
         <w:rPr>
           <w:rStyle w:val="HTMLCode"/>
           <w:rFonts w:ascii="Arial" w:hAnsi="Arial" w:cs="Times New Roman"/>
-          <w:highlight w:val="lightGray"/>
-        </w:rPr>
-        <w:t>Scraperapi</w:t>
-      </w:r>
-      <w:proofErr w:type="spellEnd"/>
-      <w:r>
-        <w:t xml:space="preserve">. Doch </w:t>
-      </w:r>
-      <w:r>
-        <w:t xml:space="preserve">aufgrund </w:t>
-      </w:r>
-      <w:r>
-        <w:t xml:space="preserve">von </w:t>
-      </w:r>
-      <w:r>
-        <w:t>limitierte</w:t>
-      </w:r>
-      <w:r>
-        <w:t>n</w:t>
-      </w:r>
-      <w:r>
-        <w:t xml:space="preserve"> Tokens</w:t>
-      </w:r>
-      <w:r>
-        <w:t xml:space="preserve"> in der Freemium Version war dies auch keine Lösung. An diesem Punkt dachte ich</w:t>
-      </w:r>
-      <w:r>
-        <w:t>,</w:t>
-      </w:r>
-      <w:r>
-        <w:t xml:space="preserve"> das wäre das Ende meiner Arbeit, doch nach ein wenig </w:t>
-      </w:r>
-      <w:r>
-        <w:t>H</w:t>
-      </w:r>
-      <w:r>
-        <w:t>erumprobieren, habe ich entdeckt, dass der komplette Artikeltext auch im "Backend" vorhanden ist. Aber leider in einem komplizierten Geflecht aus JSON-ähnlichen Strukturen. Das heißt ich konnte den Quellcode mit meiner vorher genannten Methode </w:t>
-      </w:r>
-      <w:r>
-        <w:t>„</w:t>
+        </w:rPr>
+        <w:t xml:space="preserve">Google </w:t>
       </w:r>
       <w:proofErr w:type="spellStart"/>
-      <w:r>
-        <w:t>selenium</w:t>
-      </w:r>
-      <w:proofErr w:type="spellEnd"/>
-      <w:r>
-        <w:t>“ (</w:t>
-      </w:r>
-      <w:proofErr w:type="spellStart"/>
-      <w:r>
-        <w:t>Selenium</w:t>
-      </w:r>
-      <w:proofErr w:type="spellEnd"/>
-      <w:r>
-        <w:t xml:space="preserve"> Software Freedom </w:t>
-      </w:r>
-      <w:proofErr w:type="spellStart"/>
-      <w:r>
-        <w:t>Conservancy</w:t>
-      </w:r>
-      <w:proofErr w:type="spellEnd"/>
-      <w:r>
-        <w:t>, 30.12.24)</w:t>
-      </w:r>
-      <w:r>
-        <w:t xml:space="preserve"> </w:t>
-      </w:r>
-      <w:r>
-        <w:t>herunterladen und nachträglich den Text extrahieren.</w:t>
-      </w:r>
-      <w:r>
-        <w:br/>
-        <w:t xml:space="preserve">Da dieser Schritt am zeitaufwendigsten war, habe ich nach </w:t>
-      </w:r>
-      <w:r>
-        <w:t>Wegen</w:t>
-      </w:r>
-      <w:r>
-        <w:t xml:space="preserve"> gesucht um diesen Prozess zu </w:t>
-      </w:r>
-      <w:r>
-        <w:t>optimieren</w:t>
-      </w:r>
-      <w:r>
-        <w:t>.</w:t>
-      </w:r>
-    </w:p>
-    <w:p>
-      <w:pPr>
-        <w:pStyle w:val="JugendForscht"/>
-      </w:pPr>
-      <w:r>
-        <w:t>Meine erste Idee war</w:t>
-      </w:r>
-      <w:r>
-        <w:t xml:space="preserve">, </w:t>
-      </w:r>
-      <w:r>
-        <w:t>das Projekt auf </w:t>
-      </w:r>
       <w:r>
         <w:rPr>
           <w:rStyle w:val="HTMLCode"/>
           <w:rFonts w:ascii="Arial" w:hAnsi="Arial" w:cs="Times New Roman"/>
-          <w:highlight w:val="lightGray"/>
-        </w:rPr>
-        <w:t xml:space="preserve">Google </w:t>
-      </w:r>
-      <w:proofErr w:type="spellStart"/>
+        </w:rPr>
+        <w:t>Colab</w:t>
+      </w:r>
+      <w:proofErr w:type="spellEnd"/>
       <w:r>
         <w:rPr>
           <w:rStyle w:val="HTMLCode"/>
           <w:rFonts w:ascii="Arial" w:hAnsi="Arial" w:cs="Times New Roman"/>
-          <w:highlight w:val="lightGray"/>
-        </w:rPr>
-        <w:t>Colab</w:t>
+        </w:rPr>
+        <w:t xml:space="preserve">“ (Google </w:t>
+      </w:r>
+      <w:proofErr w:type="spellStart"/>
+      <w:r>
+        <w:t>Colaboratory</w:t>
       </w:r>
       <w:proofErr w:type="spellEnd"/>
       <w:r>
+        <w:t xml:space="preserve">, </w:t>
+      </w:r>
+      <w:r>
+        <w:t>03.01.25</w:t>
+      </w:r>
+      <w:r>
+        <w:t>)</w:t>
+      </w:r>
+      <w:r>
         <w:t> als </w:t>
+      </w:r>
+      <w:r>
+        <w:t>„</w:t>
       </w:r>
       <w:proofErr w:type="spellStart"/>
       <w:r>
         <w:rPr>
           <w:rStyle w:val="HTMLCode"/>
           <w:rFonts w:ascii="Arial" w:hAnsi="Arial" w:cs="Times New Roman"/>
-          <w:highlight w:val="lightGray"/>
         </w:rPr>
         <w:t>Jupyter</w:t>
       </w:r>
@@ -2636,133 +2756,201 @@
         <w:rPr>
           <w:rStyle w:val="HTMLCode"/>
           <w:rFonts w:ascii="Arial" w:hAnsi="Arial" w:cs="Times New Roman"/>
-          <w:highlight w:val="lightGray"/>
         </w:rPr>
         <w:t xml:space="preserve"> Notebook</w:t>
-      </w:r>
-      <w:r>
-        <w:t xml:space="preserve"> auszuführen. Hier kann man </w:t>
-      </w:r>
-      <w:r>
-        <w:t xml:space="preserve">sowohl </w:t>
-      </w:r>
-      <w:r>
-        <w:t xml:space="preserve">Python Code online ausführen, </w:t>
-      </w:r>
-      <w:r>
-        <w:t xml:space="preserve">als </w:t>
-      </w:r>
-      <w:r>
-        <w:t>auch die </w:t>
-      </w:r>
-      <w:r>
-        <w:t>„</w:t>
-      </w:r>
-      <w:proofErr w:type="spellStart"/>
-      <w:r>
-        <w:t>selenium</w:t>
-      </w:r>
-      <w:proofErr w:type="spellEnd"/>
-      <w:r>
-        <w:t>“ (</w:t>
-      </w:r>
-      <w:proofErr w:type="spellStart"/>
-      <w:r>
-        <w:t>Selenium</w:t>
-      </w:r>
-      <w:proofErr w:type="spellEnd"/>
-      <w:r>
-        <w:t xml:space="preserve"> Software Freedom </w:t>
-      </w:r>
-      <w:proofErr w:type="spellStart"/>
-      <w:r>
-        <w:t>Conservancy</w:t>
-      </w:r>
-      <w:proofErr w:type="spellEnd"/>
-      <w:r>
-        <w:t>, 30.12.24)</w:t>
-      </w:r>
-      <w:r>
-        <w:t xml:space="preserve"> </w:t>
-      </w:r>
-      <w:r>
-        <w:t>-</w:t>
-      </w:r>
-      <w:r>
-        <w:t xml:space="preserve"> </w:t>
-      </w:r>
-      <w:r>
-        <w:t xml:space="preserve">Methode nutzen. </w:t>
-      </w:r>
-      <w:r>
-        <w:t>Dies erlaubt jedoch weniger Zugriffsmöglichkeiten auf das Dateisystem</w:t>
-      </w:r>
-      <w:r>
-        <w:t xml:space="preserve">, </w:t>
-      </w:r>
-      <w:r>
-        <w:t xml:space="preserve">weshalb </w:t>
-      </w:r>
-      <w:r>
-        <w:t>ich dies</w:t>
-      </w:r>
-      <w:r>
-        <w:t>e</w:t>
-      </w:r>
-      <w:r>
-        <w:t xml:space="preserve"> </w:t>
-      </w:r>
-      <w:r>
-        <w:t xml:space="preserve">Methode </w:t>
-      </w:r>
-      <w:r>
-        <w:t>verworfen</w:t>
-      </w:r>
-      <w:r>
-        <w:t xml:space="preserve"> habe</w:t>
-      </w:r>
-      <w:r>
-        <w:t>. Meine zweite Idee</w:t>
-      </w:r>
-      <w:r>
-        <w:t xml:space="preserve"> </w:t>
-      </w:r>
-      <w:r>
-        <w:t>war</w:t>
-      </w:r>
-      <w:r>
-        <w:t>,</w:t>
-      </w:r>
-      <w:r>
-        <w:t xml:space="preserve"> das Projekt auf einem </w:t>
       </w:r>
       <w:r>
         <w:rPr>
           <w:rStyle w:val="HTMLCode"/>
           <w:rFonts w:ascii="Arial" w:hAnsi="Arial" w:cs="Times New Roman"/>
-          <w:highlight w:val="lightGray"/>
-        </w:rPr>
-        <w:t>AWS (Amazon Web Services)</w:t>
-      </w:r>
-      <w:r>
-        <w:t> Server auszuführen. Hierbei habe ich einen AWS EC2-Server eingerichtet, um meine Anwendung zu hosten</w:t>
+        </w:rPr>
+        <w:t>“</w:t>
+      </w:r>
+      <w:r>
+        <w:rPr>
+          <w:rStyle w:val="HTMLCode"/>
+          <w:rFonts w:ascii="Arial" w:hAnsi="Arial" w:cs="Times New Roman"/>
+        </w:rPr>
+        <w:t xml:space="preserve"> (</w:t>
+      </w:r>
+      <w:proofErr w:type="spellStart"/>
+      <w:r>
+        <w:rPr>
+          <w:rStyle w:val="HTMLCode"/>
+          <w:rFonts w:ascii="Arial" w:hAnsi="Arial" w:cs="Times New Roman"/>
+        </w:rPr>
+        <w:t>Jupyter</w:t>
+      </w:r>
+      <w:proofErr w:type="spellEnd"/>
+      <w:r>
+        <w:rPr>
+          <w:rStyle w:val="HTMLCode"/>
+          <w:rFonts w:ascii="Arial" w:hAnsi="Arial" w:cs="Times New Roman"/>
+        </w:rPr>
+        <w:t xml:space="preserve">, </w:t>
+      </w:r>
+      <w:r>
+        <w:t>03.01.25</w:t>
+      </w:r>
+      <w:r>
+        <w:t>)</w:t>
+      </w:r>
+      <w:r>
+        <w:t xml:space="preserve"> auszuführen. Hier kann man </w:t>
+      </w:r>
+      <w:r>
+        <w:t xml:space="preserve">sowohl </w:t>
+      </w:r>
+      <w:r>
+        <w:t xml:space="preserve">Python Code online ausführen, </w:t>
+      </w:r>
+      <w:r>
+        <w:t xml:space="preserve">als </w:t>
+      </w:r>
+      <w:r>
+        <w:t>auch die </w:t>
+      </w:r>
+      <w:r>
+        <w:t>„</w:t>
+      </w:r>
+      <w:proofErr w:type="spellStart"/>
+      <w:r>
+        <w:t>selenium</w:t>
+      </w:r>
+      <w:proofErr w:type="spellEnd"/>
+      <w:r>
+        <w:t xml:space="preserve">“ </w:t>
+      </w:r>
+      <w:r>
+        <w:t>-</w:t>
+      </w:r>
+      <w:r>
+        <w:t xml:space="preserve"> </w:t>
+      </w:r>
+      <w:r>
+        <w:t xml:space="preserve">Methode nutzen. </w:t>
+      </w:r>
+      <w:r>
+        <w:t>Dies erlaubt jedoch weniger Zugriffsmöglichkeiten auf das Dateisystem</w:t>
+      </w:r>
+      <w:r>
+        <w:t xml:space="preserve">, </w:t>
+      </w:r>
+      <w:r>
+        <w:t xml:space="preserve">weshalb </w:t>
+      </w:r>
+      <w:r>
+        <w:t>ich dies</w:t>
+      </w:r>
+      <w:r>
+        <w:t>e</w:t>
+      </w:r>
+      <w:r>
+        <w:t xml:space="preserve"> </w:t>
+      </w:r>
+      <w:r>
+        <w:t xml:space="preserve">Methode </w:t>
+      </w:r>
+      <w:r>
+        <w:t>verworfen</w:t>
+      </w:r>
+      <w:r>
+        <w:t xml:space="preserve"> habe</w:t>
+      </w:r>
+      <w:r>
+        <w:t>. Meine zweite Idee</w:t>
+      </w:r>
+      <w:r>
+        <w:t xml:space="preserve"> </w:t>
+      </w:r>
+      <w:r>
+        <w:t>war</w:t>
+      </w:r>
+      <w:r>
+        <w:t>,</w:t>
+      </w:r>
+      <w:r>
+        <w:t xml:space="preserve"> das Projekt </w:t>
+      </w:r>
+      <w:r>
+        <w:t>auf einem </w:t>
+      </w:r>
+      <w:r>
+        <w:t>„</w:t>
+      </w:r>
+      <w:r>
+        <w:rPr>
+          <w:rStyle w:val="HTMLCode"/>
+          <w:rFonts w:ascii="Arial" w:hAnsi="Arial" w:cs="Times New Roman"/>
+        </w:rPr>
+        <w:t>Amazon Web Services</w:t>
+      </w:r>
+      <w:r>
+        <w:rPr>
+          <w:rStyle w:val="HTMLCode"/>
+          <w:rFonts w:ascii="Arial" w:hAnsi="Arial" w:cs="Times New Roman"/>
+        </w:rPr>
+        <w:t>“</w:t>
+      </w:r>
+      <w:r>
+        <w:rPr>
+          <w:rStyle w:val="HTMLCode"/>
+          <w:rFonts w:ascii="Arial" w:hAnsi="Arial" w:cs="Times New Roman"/>
+        </w:rPr>
+        <w:t xml:space="preserve"> (AWS</w:t>
+      </w:r>
+      <w:r>
+        <w:rPr>
+          <w:rStyle w:val="HTMLCode"/>
+          <w:rFonts w:ascii="Arial" w:hAnsi="Arial" w:cs="Times New Roman"/>
+        </w:rPr>
+        <w:t>)</w:t>
+      </w:r>
+      <w:r>
+        <w:rPr>
+          <w:rStyle w:val="HTMLCode"/>
+          <w:rFonts w:ascii="Arial" w:hAnsi="Arial" w:cs="Times New Roman"/>
+        </w:rPr>
+        <w:t xml:space="preserve"> (</w:t>
+      </w:r>
+      <w:r>
+        <w:t>Amazon Web Services Inc</w:t>
+      </w:r>
+      <w:r>
+        <w:t>.</w:t>
+      </w:r>
+      <w:r>
+        <w:t xml:space="preserve">, </w:t>
+      </w:r>
+      <w:r>
+        <w:t>03.01.25</w:t>
+      </w:r>
+      <w:r>
+        <w:t>)</w:t>
+      </w:r>
+      <w:r>
+        <w:tab/>
+      </w:r>
+      <w:r>
+        <w:t> Server</w:t>
+      </w:r>
+      <w:r>
+        <w:t xml:space="preserve"> auszuführen. Hierbei habe ich einen AWS EC2-Server eingerichtet, um meine Anwendung zu hosten</w:t>
       </w:r>
       <w:r>
         <w:t xml:space="preserve">. </w:t>
       </w:r>
       <w:r>
-        <w:t xml:space="preserve">Diese Methode hat mir ermöglicht den Quellcode im Hintergrund auf dem Server herunterzuladen. Mehr dazu kann </w:t>
-      </w:r>
-      <w:proofErr w:type="gramStart"/>
-      <w:r>
-        <w:t xml:space="preserve">in meinem </w:t>
-      </w:r>
-      <w:r>
-        <w:t>erweitertem Blog</w:t>
-      </w:r>
-      <w:proofErr w:type="gramEnd"/>
-      <w:r>
-        <w:t xml:space="preserve"> gefunden werden. </w:t>
+        <w:t xml:space="preserve">Diese Methode hat mir ermöglicht den Quellcode im Hintergrund auf dem Server herunterzuladen. Mehr dazu kann in meinem </w:t>
+      </w:r>
+      <w:r>
+        <w:t>erweitertem</w:t>
+      </w:r>
+      <w:r>
+        <w:t xml:space="preserve"> </w:t>
+      </w:r>
+      <w:r>
+        <w:t xml:space="preserve">Blog gefunden werden. </w:t>
       </w:r>
       <w:r>
         <w:t>(Levi Blumenwitz, 10.01.25</w:t>
@@ -2833,10 +3021,10 @@
       <w:bookmarkEnd w:id="0"/>
       <w:r>
         <w:object w:dxaOrig="9072" w:dyaOrig="2724" w14:anchorId="4595C1A4">
-          <v:shape id="_x0000_i1028" type="#_x0000_t75" style="width:453.5pt;height:135.5pt" o:ole="">
-            <v:imagedata r:id="rId12" o:title=""/>
+          <v:shape id="_x0000_i1028" type="#_x0000_t75" style="width:453.6pt;height:135.6pt" o:ole="">
+            <v:imagedata r:id="rId11" o:title=""/>
           </v:shape>
-          <o:OLEObject Type="Embed" ProgID="Word.OpenDocumentText.12" ShapeID="_x0000_i1028" DrawAspect="Content" ObjectID="_1798050931" r:id="rId13"/>
+          <o:OLEObject Type="Embed" ProgID="Word.OpenDocumentText.12" ShapeID="_x0000_i1028" DrawAspect="Content" ObjectID="_1798179878" r:id="rId12"/>
         </w:object>
       </w:r>
       <w:r>
@@ -2862,11 +3050,23 @@
         <w:rPr>
           <w:rStyle w:val="HTMLCode"/>
           <w:rFonts w:ascii="Arial" w:hAnsi="Arial" w:cs="Times New Roman"/>
-          <w:highlight w:val="lightGray"/>
         </w:rPr>
         <w:t>BeautifulSoup</w:t>
       </w:r>
       <w:proofErr w:type="spellEnd"/>
+      <w:r>
+        <w:rPr>
+          <w:rStyle w:val="HTMLCode"/>
+          <w:rFonts w:ascii="Arial" w:hAnsi="Arial" w:cs="Times New Roman"/>
+        </w:rPr>
+        <w:t xml:space="preserve"> (</w:t>
+      </w:r>
+      <w:r>
+        <w:t>Leonard Richardson</w:t>
+      </w:r>
+      <w:r>
+        <w:t>, 30.12.24)</w:t>
+      </w:r>
       <w:r>
         <w:t> genutzt um anhand von HTML-Tags den Text zu lokalisieren. Dieser Text wurde dann in einer Textdatei gespeichert, sortiert nach Datum und Rubrik.</w:t>
       </w:r>
@@ -2957,6 +3157,7 @@
       </w:r>
       <w:proofErr w:type="spellStart"/>
       <w:r>
+        <w:lastRenderedPageBreak/>
         <w:t>Foundation</w:t>
       </w:r>
       <w:proofErr w:type="spellEnd"/>
@@ -3073,15 +3274,14 @@
         <w:t>“ (</w:t>
       </w:r>
       <w:r>
-        <w:rPr>
-          <w:lang w:val="en-GB"/>
-        </w:rPr>
-        <w:t>Steven Loria</w:t>
-      </w:r>
-      <w:r>
-        <w:rPr>
-          <w:lang w:val="en-GB"/>
-        </w:rPr>
+        <w:t xml:space="preserve">Steven </w:t>
+      </w:r>
+      <w:proofErr w:type="spellStart"/>
+      <w:r>
+        <w:t>Loria</w:t>
+      </w:r>
+      <w:proofErr w:type="spellEnd"/>
+      <w:r>
         <w:t>, 30.12.24)</w:t>
       </w:r>
       <w:r>
@@ -3173,25 +3373,15 @@
           <w:rStyle w:val="HTMLCode"/>
           <w:rFonts w:ascii="Arial" w:hAnsi="Arial" w:cs="Times New Roman"/>
         </w:rPr>
-        <w:t>T</w:t>
-      </w:r>
+        <w:t>Textblob</w:t>
+      </w:r>
+      <w:proofErr w:type="spellEnd"/>
       <w:r>
         <w:rPr>
           <w:rStyle w:val="HTMLCode"/>
           <w:rFonts w:ascii="Arial" w:hAnsi="Arial" w:cs="Times New Roman"/>
         </w:rPr>
-        <w:t>extblob</w:t>
-      </w:r>
-      <w:proofErr w:type="spellEnd"/>
-      <w:r>
-        <w:rPr>
-          <w:rStyle w:val="HTMLCode"/>
-          <w:rFonts w:ascii="Arial" w:hAnsi="Arial" w:cs="Times New Roman"/>
-        </w:rPr>
-        <w:t>“ (</w:t>
-      </w:r>
-      <w:r>
-        <w:t>Steven Loria, 30.12.24)</w:t>
+        <w:t>“</w:t>
       </w:r>
       <w:r>
         <w:t xml:space="preserve"> </w:t>
@@ -3242,9 +3432,6 @@
       </w:r>
       <w:r>
         <w:br/>
-      </w:r>
-      <w:r>
-        <w:lastRenderedPageBreak/>
         <w:t xml:space="preserve">Dadurch kann man die Entwicklung der Artikelanzahl über die Jahre </w:t>
       </w:r>
       <w:r>
@@ -3343,10 +3530,10 @@
           <w:b/>
         </w:rPr>
         <w:object w:dxaOrig="9072" w:dyaOrig="1590" w14:anchorId="72F9F7B3">
-          <v:shape id="_x0000_i1029" type="#_x0000_t75" style="width:453.5pt;height:80pt" o:ole="">
-            <v:imagedata r:id="rId14" o:title=""/>
+          <v:shape id="_x0000_i1029" type="#_x0000_t75" style="width:453.6pt;height:79.8pt" o:ole="">
+            <v:imagedata r:id="rId13" o:title=""/>
           </v:shape>
-          <o:OLEObject Type="Embed" ProgID="Word.OpenDocumentText.12" ShapeID="_x0000_i1029" DrawAspect="Content" ObjectID="_1798050932" r:id="rId15"/>
+          <o:OLEObject Type="Embed" ProgID="Word.OpenDocumentText.12" ShapeID="_x0000_i1029" DrawAspect="Content" ObjectID="_1798179879" r:id="rId14"/>
         </w:object>
       </w:r>
       <w:r>
@@ -3380,10 +3567,10 @@
       </w:pPr>
       <w:r>
         <w:object w:dxaOrig="9072" w:dyaOrig="6608" w14:anchorId="408710B8">
-          <v:shape id="_x0000_i1030" type="#_x0000_t75" style="width:453.5pt;height:330.5pt" o:ole="">
-            <v:imagedata r:id="rId16" o:title=""/>
+          <v:shape id="_x0000_i1030" type="#_x0000_t75" style="width:453.6pt;height:330.6pt" o:ole="">
+            <v:imagedata r:id="rId15" o:title=""/>
           </v:shape>
-          <o:OLEObject Type="Embed" ProgID="Word.OpenDocumentText.12" ShapeID="_x0000_i1030" DrawAspect="Content" ObjectID="_1798050933" r:id="rId17"/>
+          <o:OLEObject Type="Embed" ProgID="Word.OpenDocumentText.12" ShapeID="_x0000_i1030" DrawAspect="Content" ObjectID="_1798179880" r:id="rId16"/>
         </w:object>
       </w:r>
       <w:r>
@@ -3450,7 +3637,6 @@
         <w:pStyle w:val="JugendForscht"/>
       </w:pPr>
       <w:r>
-        <w:lastRenderedPageBreak/>
         <w:t>Um die Daten individualisiert und flexibel darzustellen habe ich eine interaktive Webseite</w:t>
       </w:r>
       <w:r>
@@ -3461,13 +3647,31 @@
         <w:rPr>
           <w:rStyle w:val="HTMLCode"/>
           <w:rFonts w:ascii="Arial" w:hAnsi="Arial" w:cs="Times New Roman"/>
-          <w:b/>
-          <w:highlight w:val="lightGray"/>
+          <w:bCs/>
         </w:rPr>
         <w:t>Streamlit</w:t>
       </w:r>
       <w:proofErr w:type="spellEnd"/>
       <w:r>
+        <w:rPr>
+          <w:rStyle w:val="HTMLCode"/>
+          <w:rFonts w:ascii="Arial" w:hAnsi="Arial" w:cs="Times New Roman"/>
+          <w:bCs/>
+        </w:rPr>
+        <w:t xml:space="preserve"> (</w:t>
+      </w:r>
+      <w:proofErr w:type="spellStart"/>
+      <w:r>
+        <w:t>Snowflake</w:t>
+      </w:r>
+      <w:proofErr w:type="spellEnd"/>
+      <w:r>
+        <w:t xml:space="preserve"> Inc</w:t>
+      </w:r>
+      <w:r>
+        <w:t>., 30.12.24)</w:t>
+      </w:r>
+      <w:r>
         <w:t xml:space="preserve"> mit folgenden Funktionen erstellt:</w:t>
       </w:r>
     </w:p>
@@ -3478,12 +3682,24 @@
       <w:r>
         <w:t xml:space="preserve">Diese Webseite kann hier gefunden werden: </w:t>
       </w:r>
-      <w:hyperlink r:id="rId18" w:history="1">
+      <w:hyperlink r:id="rId17" w:history="1">
         <w:r>
           <w:rPr>
             <w:rStyle w:val="Hyperlink"/>
           </w:rPr>
-          <w:t>https://jugend-forscht.streamlit.app/</w:t>
+          <w:t>https://jugend-</w:t>
+        </w:r>
+        <w:r>
+          <w:rPr>
+            <w:rStyle w:val="Hyperlink"/>
+          </w:rPr>
+          <w:t>f</w:t>
+        </w:r>
+        <w:r>
+          <w:rPr>
+            <w:rStyle w:val="Hyperlink"/>
+          </w:rPr>
+          <w:t>orscht.streamlit.app/</w:t>
         </w:r>
       </w:hyperlink>
       <w:r>
@@ -3565,6 +3781,7 @@
         <w:pStyle w:val="JugendForscht"/>
       </w:pPr>
       <w:r>
+        <w:lastRenderedPageBreak/>
         <w:t>Der Graph wird erst durch drücken eines</w:t>
       </w:r>
       <w:r>
@@ -3587,13 +3804,34 @@
         <w:rPr>
           <w:rStyle w:val="HTMLCode"/>
           <w:rFonts w:ascii="Arial" w:hAnsi="Arial" w:cs="Times New Roman"/>
-          <w:b/>
-          <w:bCs/>
-          <w:highlight w:val="lightGray"/>
         </w:rPr>
         <w:t>plotly</w:t>
       </w:r>
       <w:proofErr w:type="spellEnd"/>
+      <w:r>
+        <w:rPr>
+          <w:rStyle w:val="HTMLCode"/>
+          <w:rFonts w:ascii="Arial" w:hAnsi="Arial" w:cs="Times New Roman"/>
+        </w:rPr>
+        <w:t xml:space="preserve"> (</w:t>
+      </w:r>
+      <w:r>
+        <w:t xml:space="preserve">2024 </w:t>
+      </w:r>
+      <w:proofErr w:type="spellStart"/>
+      <w:r>
+        <w:t>Plotly</w:t>
+      </w:r>
+      <w:proofErr w:type="spellEnd"/>
+      <w:r>
+        <w:t xml:space="preserve">, </w:t>
+      </w:r>
+      <w:r>
+        <w:t>30.12.2024</w:t>
+      </w:r>
+      <w:r>
+        <w:t>)</w:t>
+      </w:r>
       <w:r>
         <w:t> </w:t>
       </w:r>
@@ -3809,11 +4047,15 @@
         </w:rPr>
         <w:t xml:space="preserve"> auf </w:t>
       </w:r>
+      <w:r>
+        <w:rPr>
+          <w:lang w:eastAsia="en-GB"/>
+        </w:rPr>
+        <w:t>meinem „</w:t>
+      </w:r>
       <w:proofErr w:type="spellStart"/>
       <w:r>
         <w:rPr>
-          <w:b/>
-          <w:highlight w:val="lightGray"/>
           <w:lang w:eastAsia="en-GB"/>
         </w:rPr>
         <w:t>Github</w:t>
@@ -3823,22 +4065,75 @@
         <w:rPr>
           <w:lang w:eastAsia="en-GB"/>
         </w:rPr>
-        <w:t xml:space="preserve"> nachschauen oder eigene Graphen auf der </w:t>
-      </w:r>
-      <w:r>
-        <w:rPr>
-          <w:b/>
-          <w:bCs/>
-          <w:highlight w:val="lightGray"/>
-          <w:lang w:eastAsia="en-GB"/>
-        </w:rPr>
+        <w:t>“</w:t>
+      </w:r>
+      <w:r>
+        <w:rPr>
+          <w:lang w:eastAsia="en-GB"/>
+        </w:rPr>
+        <w:t xml:space="preserve"> (</w:t>
+      </w:r>
+      <w:r>
+        <w:t xml:space="preserve">GitHub </w:t>
+      </w:r>
+      <w:proofErr w:type="spellStart"/>
+      <w:r>
+        <w:t>Inc</w:t>
+      </w:r>
+      <w:proofErr w:type="spellEnd"/>
+      <w:r>
+        <w:t xml:space="preserve">, </w:t>
+      </w:r>
+      <w:r>
+        <w:t>12.01.25</w:t>
+      </w:r>
+      <w:r>
+        <w:t>)</w:t>
+      </w:r>
+      <w:r>
+        <w:rPr>
+          <w:lang w:eastAsia="en-GB"/>
+        </w:rPr>
+        <w:t xml:space="preserve"> </w:t>
+      </w:r>
+      <w:r>
+        <w:rPr>
+          <w:lang w:eastAsia="en-GB"/>
+        </w:rPr>
+        <w:t>Repository</w:t>
+      </w:r>
+      <w:r>
+        <w:rPr>
+          <w:lang w:eastAsia="en-GB"/>
+        </w:rPr>
+        <w:t xml:space="preserve"> nachschauen oder eigene Graphen auf </w:t>
+      </w:r>
+      <w:r>
+        <w:rPr>
+          <w:lang w:eastAsia="en-GB"/>
+        </w:rPr>
+        <w:t xml:space="preserve">meiner </w:t>
+      </w:r>
+      <w:r>
         <w:t>Webseite</w:t>
       </w:r>
       <w:r>
         <w:rPr>
           <w:lang w:eastAsia="en-GB"/>
         </w:rPr>
-        <w:t xml:space="preserve"> generieren</w:t>
+        <w:t xml:space="preserve"> </w:t>
+      </w:r>
+      <w:r>
+        <w:rPr>
+          <w:lang w:eastAsia="en-GB"/>
+        </w:rPr>
+        <w:t xml:space="preserve">(Levi Blumenwitz, 12.01.25) </w:t>
+      </w:r>
+      <w:r>
+        <w:rPr>
+          <w:lang w:eastAsia="en-GB"/>
+        </w:rPr>
+        <w:t>generieren</w:t>
       </w:r>
       <w:r>
         <w:rPr>
@@ -3887,14 +4182,7 @@
         <w:rPr>
           <w:lang w:eastAsia="en-GB"/>
         </w:rPr>
-        <w:t xml:space="preserve"> und die X-Achse den </w:t>
-      </w:r>
-      <w:r>
-        <w:rPr>
-          <w:lang w:eastAsia="en-GB"/>
-        </w:rPr>
-        <w:lastRenderedPageBreak/>
-        <w:t xml:space="preserve">Zeitraum. </w:t>
+        <w:t xml:space="preserve"> und die X-Achse den Zeitraum. </w:t>
       </w:r>
       <w:r>
         <w:rPr>
@@ -3981,7 +4269,25 @@
         <w:rPr>
           <w:lang w:eastAsia="en-GB"/>
         </w:rPr>
-        <w:t xml:space="preserve"> ist bei der New York Times</w:t>
+        <w:t xml:space="preserve"> ist bei der </w:t>
+      </w:r>
+      <w:r>
+        <w:rPr>
+          <w:lang w:eastAsia="en-GB"/>
+        </w:rPr>
+        <w:t>„</w:t>
+      </w:r>
+      <w:r>
+        <w:rPr>
+          <w:lang w:eastAsia="en-GB"/>
+        </w:rPr>
+        <w:t>New York Times</w:t>
+      </w:r>
+      <w:r>
+        <w:rPr>
+          <w:lang w:eastAsia="en-GB"/>
+        </w:rPr>
+        <w:t>“</w:t>
       </w:r>
       <w:r>
         <w:rPr>
@@ -4034,6 +4340,7 @@
           <w:noProof/>
           <w:lang w:val="en-GB" w:eastAsia="en-GB"/>
         </w:rPr>
+        <w:lastRenderedPageBreak/>
         <w:drawing>
           <wp:inline distT="0" distB="0" distL="0" distR="0" wp14:anchorId="5BC67003" wp14:editId="4B917D11">
             <wp:extent cx="2735800" cy="2052000"/>
@@ -4052,7 +4359,7 @@
                     </pic:cNvPicPr>
                   </pic:nvPicPr>
                   <pic:blipFill>
-                    <a:blip r:embed="rId19">
+                    <a:blip r:embed="rId18">
                       <a:extLst>
                         <a:ext uri="{28A0092B-C50C-407E-A947-70E740481C1C}">
                           <a14:useLocalDpi xmlns:a14="http://schemas.microsoft.com/office/drawing/2010/main" val="0"/>
@@ -4106,7 +4413,7 @@
                     </pic:cNvPicPr>
                   </pic:nvPicPr>
                   <pic:blipFill>
-                    <a:blip r:embed="rId20">
+                    <a:blip r:embed="rId19">
                       <a:extLst>
                         <a:ext uri="{28A0092B-C50C-407E-A947-70E740481C1C}">
                           <a14:useLocalDpi xmlns:a14="http://schemas.microsoft.com/office/drawing/2010/main" val="0"/>
@@ -4145,9 +4452,9 @@
           <w:lang w:eastAsia="en-GB"/>
         </w:rPr>
         <w:sectPr>
-          <w:headerReference w:type="default" r:id="rId21"/>
-          <w:footerReference w:type="default" r:id="rId22"/>
-          <w:headerReference w:type="first" r:id="rId23"/>
+          <w:headerReference w:type="default" r:id="rId20"/>
+          <w:footerReference w:type="default" r:id="rId21"/>
+          <w:headerReference w:type="first" r:id="rId22"/>
           <w:pgSz w:w="11906" w:h="16838" w:code="9"/>
           <w:pgMar w:top="1702" w:right="1418" w:bottom="851" w:left="1418" w:header="568" w:footer="335" w:gutter="0"/>
           <w:cols w:space="720"/>
@@ -4319,6 +4626,76 @@
                 <pic:pic xmlns:pic="http://schemas.openxmlformats.org/drawingml/2006/picture">
                   <pic:nvPicPr>
                     <pic:cNvPr id="20" name="Grafik 20" descr="Artikelanzahl - NYT - Politics - Days"/>
+                    <pic:cNvPicPr>
+                      <a:picLocks noChangeAspect="1"/>
+                    </pic:cNvPicPr>
+                  </pic:nvPicPr>
+                  <pic:blipFill>
+                    <a:blip r:embed="rId23">
+                      <a:extLst>
+                        <a:ext uri="{28A0092B-C50C-407E-A947-70E740481C1C}">
+                          <a14:useLocalDpi xmlns:a14="http://schemas.microsoft.com/office/drawing/2010/main" val="0"/>
+                        </a:ext>
+                      </a:extLst>
+                    </a:blip>
+                    <a:srcRect/>
+                    <a:stretch>
+                      <a:fillRect/>
+                    </a:stretch>
+                  </pic:blipFill>
+                  <pic:spPr bwMode="auto">
+                    <a:xfrm>
+                      <a:off x="0" y="0"/>
+                      <a:ext cx="2879725" cy="2159635"/>
+                    </a:xfrm>
+                    <a:prstGeom prst="rect">
+                      <a:avLst/>
+                    </a:prstGeom>
+                    <a:noFill/>
+                    <a:ln>
+                      <a:noFill/>
+                    </a:ln>
+                  </pic:spPr>
+                </pic:pic>
+              </a:graphicData>
+            </a:graphic>
+          </wp:anchor>
+        </w:drawing>
+      </w:r>
+      <w:r>
+        <w:rPr>
+          <w:noProof/>
+          <w:lang w:eastAsia="en-GB"/>
+        </w:rPr>
+        <w:drawing>
+          <wp:anchor distT="0" distB="0" distL="114300" distR="114300" simplePos="0" relativeHeight="251658240" behindDoc="1" locked="0" layoutInCell="1" allowOverlap="1" wp14:anchorId="33B1D28F" wp14:editId="7C599298">
+            <wp:simplePos x="0" y="0"/>
+            <wp:positionH relativeFrom="column">
+              <wp:posOffset>-1270</wp:posOffset>
+            </wp:positionH>
+            <wp:positionV relativeFrom="paragraph">
+              <wp:posOffset>664210</wp:posOffset>
+            </wp:positionV>
+            <wp:extent cx="2879725" cy="2159635"/>
+            <wp:effectExtent l="0" t="0" r="0" b="0"/>
+            <wp:wrapTight wrapText="bothSides">
+              <wp:wrapPolygon edited="0">
+                <wp:start x="0" y="0"/>
+                <wp:lineTo x="0" y="21340"/>
+                <wp:lineTo x="21433" y="21340"/>
+                <wp:lineTo x="21433" y="0"/>
+                <wp:lineTo x="0" y="0"/>
+              </wp:wrapPolygon>
+            </wp:wrapTight>
+            <wp:docPr id="21" name="Grafik 21" descr="Artikelanzahl - Guardian - Opinion - Month"/>
+            <wp:cNvGraphicFramePr>
+              <a:graphicFrameLocks xmlns:a="http://schemas.openxmlformats.org/drawingml/2006/main" noChangeAspect="1"/>
+            </wp:cNvGraphicFramePr>
+            <a:graphic xmlns:a="http://schemas.openxmlformats.org/drawingml/2006/main">
+              <a:graphicData uri="http://schemas.openxmlformats.org/drawingml/2006/picture">
+                <pic:pic xmlns:pic="http://schemas.openxmlformats.org/drawingml/2006/picture">
+                  <pic:nvPicPr>
+                    <pic:cNvPr id="21" name="Grafik 21" descr="Artikelanzahl - Guardian - Opinion - Month"/>
                     <pic:cNvPicPr>
                       <a:picLocks noChangeAspect="1"/>
                     </pic:cNvPicPr>
@@ -4357,76 +4734,6 @@
       </w:r>
       <w:r>
         <w:rPr>
-          <w:noProof/>
-          <w:lang w:eastAsia="en-GB"/>
-        </w:rPr>
-        <w:drawing>
-          <wp:anchor distT="0" distB="0" distL="114300" distR="114300" simplePos="0" relativeHeight="251658240" behindDoc="1" locked="0" layoutInCell="1" allowOverlap="1" wp14:anchorId="33B1D28F" wp14:editId="7C599298">
-            <wp:simplePos x="0" y="0"/>
-            <wp:positionH relativeFrom="column">
-              <wp:posOffset>-1270</wp:posOffset>
-            </wp:positionH>
-            <wp:positionV relativeFrom="paragraph">
-              <wp:posOffset>664210</wp:posOffset>
-            </wp:positionV>
-            <wp:extent cx="2879725" cy="2159635"/>
-            <wp:effectExtent l="0" t="0" r="0" b="0"/>
-            <wp:wrapTight wrapText="bothSides">
-              <wp:wrapPolygon edited="0">
-                <wp:start x="0" y="0"/>
-                <wp:lineTo x="0" y="21340"/>
-                <wp:lineTo x="21433" y="21340"/>
-                <wp:lineTo x="21433" y="0"/>
-                <wp:lineTo x="0" y="0"/>
-              </wp:wrapPolygon>
-            </wp:wrapTight>
-            <wp:docPr id="21" name="Grafik 21" descr="Artikelanzahl - Guardian - Opinion - Month"/>
-            <wp:cNvGraphicFramePr>
-              <a:graphicFrameLocks xmlns:a="http://schemas.openxmlformats.org/drawingml/2006/main" noChangeAspect="1"/>
-            </wp:cNvGraphicFramePr>
-            <a:graphic xmlns:a="http://schemas.openxmlformats.org/drawingml/2006/main">
-              <a:graphicData uri="http://schemas.openxmlformats.org/drawingml/2006/picture">
-                <pic:pic xmlns:pic="http://schemas.openxmlformats.org/drawingml/2006/picture">
-                  <pic:nvPicPr>
-                    <pic:cNvPr id="21" name="Grafik 21" descr="Artikelanzahl - Guardian - Opinion - Month"/>
-                    <pic:cNvPicPr>
-                      <a:picLocks noChangeAspect="1"/>
-                    </pic:cNvPicPr>
-                  </pic:nvPicPr>
-                  <pic:blipFill>
-                    <a:blip r:embed="rId25">
-                      <a:extLst>
-                        <a:ext uri="{28A0092B-C50C-407E-A947-70E740481C1C}">
-                          <a14:useLocalDpi xmlns:a14="http://schemas.microsoft.com/office/drawing/2010/main" val="0"/>
-                        </a:ext>
-                      </a:extLst>
-                    </a:blip>
-                    <a:srcRect/>
-                    <a:stretch>
-                      <a:fillRect/>
-                    </a:stretch>
-                  </pic:blipFill>
-                  <pic:spPr bwMode="auto">
-                    <a:xfrm>
-                      <a:off x="0" y="0"/>
-                      <a:ext cx="2879725" cy="2159635"/>
-                    </a:xfrm>
-                    <a:prstGeom prst="rect">
-                      <a:avLst/>
-                    </a:prstGeom>
-                    <a:noFill/>
-                    <a:ln>
-                      <a:noFill/>
-                    </a:ln>
-                  </pic:spPr>
-                </pic:pic>
-              </a:graphicData>
-            </a:graphic>
-          </wp:anchor>
-        </w:drawing>
-      </w:r>
-      <w:r>
-        <w:rPr>
           <w:lang w:eastAsia="en-GB"/>
         </w:rPr>
         <w:t>Bestätigt wird dies durch die Graphen der Artikelanzahl pro Monat.</w:t>
@@ -4453,13 +4760,67 @@
         <w:rPr>
           <w:lang w:eastAsia="en-GB"/>
         </w:rPr>
-        <w:t>bei der New York Times zu erkennen, während bei "The Guardian"</w:t>
+        <w:t>bei der New York Times</w:t>
+      </w:r>
+      <w:r>
+        <w:rPr>
+          <w:lang w:eastAsia="en-GB"/>
+        </w:rPr>
+        <w:t xml:space="preserve"> (rechts) (</w:t>
+      </w:r>
+      <w:r>
+        <w:rPr>
+          <w:lang w:eastAsia="en-GB"/>
+        </w:rPr>
+        <w:t xml:space="preserve">Abbildung </w:t>
+      </w:r>
+      <w:r>
+        <w:rPr>
+          <w:lang w:eastAsia="en-GB"/>
+        </w:rPr>
+        <w:t>5.1.4.</w:t>
+      </w:r>
+      <w:r>
+        <w:rPr>
+          <w:lang w:eastAsia="en-GB"/>
+        </w:rPr>
+        <w:t>)</w:t>
+      </w:r>
+      <w:r>
+        <w:rPr>
+          <w:lang w:eastAsia="en-GB"/>
+        </w:rPr>
+        <w:t xml:space="preserve"> zu erkennen, während bei "The Guardian"</w:t>
       </w:r>
       <w:r>
         <w:rPr>
           <w:lang w:eastAsia="en-GB"/>
         </w:rPr>
         <w:t xml:space="preserve"> (links)</w:t>
+      </w:r>
+      <w:r>
+        <w:rPr>
+          <w:lang w:eastAsia="en-GB"/>
+        </w:rPr>
+        <w:t xml:space="preserve"> (</w:t>
+      </w:r>
+      <w:r>
+        <w:rPr>
+          <w:lang w:eastAsia="en-GB"/>
+        </w:rPr>
+        <w:t xml:space="preserve">Abbildung </w:t>
+      </w:r>
+      <w:r>
+        <w:rPr>
+          <w:lang w:eastAsia="en-GB"/>
+        </w:rPr>
+        <w:t>5.1.</w:t>
+      </w:r>
+      <w:r>
+        <w:rPr>
+          <w:lang w:eastAsia="en-GB"/>
+        </w:rPr>
+        <w:t>3.)</w:t>
       </w:r>
       <w:r>
         <w:rPr>
@@ -4499,7 +4860,13 @@
         <w:rPr>
           <w:lang w:eastAsia="en-GB"/>
         </w:rPr>
-        <w:t>5.1.4</w:t>
+        <w:t>5.1.</w:t>
+      </w:r>
+      <w:r>
+        <w:rPr>
+          <w:lang w:eastAsia="en-GB"/>
+        </w:rPr>
+        <w:t>3</w:t>
       </w:r>
       <w:r>
         <w:rPr>
@@ -4544,7 +4911,6 @@
         <w:rPr>
           <w:lang w:eastAsia="en-GB"/>
         </w:rPr>
-        <w:lastRenderedPageBreak/>
         <w:t xml:space="preserve">Abbildung </w:t>
       </w:r>
       <w:r>
@@ -4743,6 +5109,7 @@
         <w:rPr>
           <w:lang w:eastAsia="en-GB"/>
         </w:rPr>
+        <w:lastRenderedPageBreak/>
         <w:br/>
         <w:t>Auch bei der New York Times</w:t>
       </w:r>
@@ -4838,7 +5205,7 @@
                     </pic:cNvPicPr>
                   </pic:nvPicPr>
                   <pic:blipFill>
-                    <a:blip r:embed="rId26">
+                    <a:blip r:embed="rId25">
                       <a:extLst>
                         <a:ext uri="{28A0092B-C50C-407E-A947-70E740481C1C}">
                           <a14:useLocalDpi xmlns:a14="http://schemas.microsoft.com/office/drawing/2010/main" val="0"/>
@@ -4892,7 +5259,7 @@
                     </pic:cNvPicPr>
                   </pic:nvPicPr>
                   <pic:blipFill>
-                    <a:blip r:embed="rId27">
+                    <a:blip r:embed="rId26">
                       <a:extLst>
                         <a:ext uri="{28A0092B-C50C-407E-A947-70E740481C1C}">
                           <a14:useLocalDpi xmlns:a14="http://schemas.microsoft.com/office/drawing/2010/main" val="0"/>
@@ -5219,7 +5586,6 @@
           <w:noProof/>
           <w:lang w:val="en-GB" w:eastAsia="en-GB"/>
         </w:rPr>
-        <w:lastRenderedPageBreak/>
         <w:drawing>
           <wp:anchor distT="0" distB="0" distL="114300" distR="114300" simplePos="0" relativeHeight="251658244" behindDoc="1" locked="0" layoutInCell="1" allowOverlap="1" wp14:anchorId="2553504C" wp14:editId="005D74BF">
             <wp:simplePos x="0" y="0"/>
@@ -5254,7 +5620,7 @@
                     </pic:cNvPicPr>
                   </pic:nvPicPr>
                   <pic:blipFill>
-                    <a:blip r:embed="rId28">
+                    <a:blip r:embed="rId27">
                       <a:extLst>
                         <a:ext uri="{28A0092B-C50C-407E-A947-70E740481C1C}">
                           <a14:useLocalDpi xmlns:a14="http://schemas.microsoft.com/office/drawing/2010/main" val="0"/>
@@ -5487,6 +5853,7 @@
         <w:rPr>
           <w:lang w:eastAsia="en-GB"/>
         </w:rPr>
+        <w:lastRenderedPageBreak/>
         <w:t xml:space="preserve">Interessant ist auch, dass </w:t>
       </w:r>
       <w:r>
@@ -5604,7 +5971,7 @@
                     </pic:cNvPicPr>
                   </pic:nvPicPr>
                   <pic:blipFill>
-                    <a:blip r:embed="rId29">
+                    <a:blip r:embed="rId28">
                       <a:extLst>
                         <a:ext uri="{28A0092B-C50C-407E-A947-70E740481C1C}">
                           <a14:useLocalDpi xmlns:a14="http://schemas.microsoft.com/office/drawing/2010/main" val="0"/>
@@ -5658,7 +6025,7 @@
                     </pic:cNvPicPr>
                   </pic:nvPicPr>
                   <pic:blipFill>
-                    <a:blip r:embed="rId30">
+                    <a:blip r:embed="rId29">
                       <a:extLst>
                         <a:ext uri="{28A0092B-C50C-407E-A947-70E740481C1C}">
                           <a14:useLocalDpi xmlns:a14="http://schemas.microsoft.com/office/drawing/2010/main" val="0"/>
@@ -5949,14 +6316,7 @@
         <w:rPr>
           <w:lang w:eastAsia="en-GB"/>
         </w:rPr>
-        <w:t xml:space="preserve">Wörteranzahl mit ca. 1100 Wörtern pro Artikel. Hingegen hat "The </w:t>
-      </w:r>
-      <w:r>
-        <w:rPr>
-          <w:lang w:eastAsia="en-GB"/>
-        </w:rPr>
-        <w:lastRenderedPageBreak/>
-        <w:t xml:space="preserve">Guardian" mit einer </w:t>
+        <w:t xml:space="preserve">Wörteranzahl mit ca. 1100 Wörtern pro Artikel. Hingegen hat "The Guardian" mit einer </w:t>
       </w:r>
       <w:r>
         <w:rPr>
@@ -6066,7 +6426,7 @@
                     </pic:cNvPicPr>
                   </pic:nvPicPr>
                   <pic:blipFill>
-                    <a:blip r:embed="rId31">
+                    <a:blip r:embed="rId30">
                       <a:extLst>
                         <a:ext uri="{28A0092B-C50C-407E-A947-70E740481C1C}">
                           <a14:useLocalDpi xmlns:a14="http://schemas.microsoft.com/office/drawing/2010/main" val="0"/>
@@ -6316,6 +6676,7 @@
         <w:rPr>
           <w:shd w:val="clear" w:color="auto" w:fill="FFFFFF"/>
         </w:rPr>
+        <w:lastRenderedPageBreak/>
         <w:t>Polarisation von 0,1 ist ein positives Signal, es zeigt, dass es in den untersuchten Medien keine starken Spaltungen gibt, sowie das gesellschaftliche und politische Diskussionen gemäßigt bleiben.</w:t>
       </w:r>
       <w:r>
@@ -6535,14 +6896,7 @@
         <w:rPr>
           <w:shd w:val="clear" w:color="auto" w:fill="FFFFFF"/>
         </w:rPr>
-        <w:t xml:space="preserve">Ein deutlicher Unterschied zwischen der amerikanischen Zeitung "The New York Times" und der </w:t>
-      </w:r>
-      <w:r>
-        <w:rPr>
-          <w:shd w:val="clear" w:color="auto" w:fill="FFFFFF"/>
-        </w:rPr>
-        <w:lastRenderedPageBreak/>
-        <w:t>britischen Zeitung "The Guardian" konnte in dieser Forschungsarbeit nicht festgestellt werden.</w:t>
+        <w:t>Ein deutlicher Unterschied zwischen der amerikanischen Zeitung "The New York Times" und der britischen Zeitung "The Guardian" konnte in dieser Forschungsarbeit nicht festgestellt werden.</w:t>
       </w:r>
       <w:r>
         <w:br/>
@@ -6670,60 +7024,7 @@
           <w:color w:val="030303"/>
           <w:shd w:val="clear" w:color="auto" w:fill="F0F0F0"/>
         </w:rPr>
-        <w:t xml:space="preserve"> von Vorurteilen, Auswahl verlässlicher Medien</w:t>
-      </w:r>
-      <w:r>
-        <w:rPr>
-          <w:shd w:val="clear" w:color="auto" w:fill="FFFFFF"/>
-        </w:rPr>
-        <w:t> um gezielte Recherchen vorzunehmen.</w:t>
-      </w:r>
-      <w:r>
-        <w:br/>
-      </w:r>
-      <w:r>
-        <w:rPr>
-          <w:shd w:val="clear" w:color="auto" w:fill="FFFFFF"/>
-        </w:rPr>
-        <w:t xml:space="preserve">Durch die Webseite kann die Auswahl der Daten speziell gefiltert werden </w:t>
-      </w:r>
-      <w:proofErr w:type="spellStart"/>
-      <w:r>
-        <w:rPr>
-          <w:shd w:val="clear" w:color="auto" w:fill="FFFFFF"/>
-        </w:rPr>
-        <w:t>um so</w:t>
-      </w:r>
-      <w:proofErr w:type="spellEnd"/>
-      <w:r>
-        <w:rPr>
-          <w:shd w:val="clear" w:color="auto" w:fill="FFFFFF"/>
-        </w:rPr>
-        <w:t xml:space="preserve"> spezielle Fragestellungen zu untersuchen.</w:t>
-      </w:r>
-      <w:r>
-        <w:br/>
-      </w:r>
-      <w:r>
-        <w:rPr>
-          <w:shd w:val="clear" w:color="auto" w:fill="FFFFFF"/>
-        </w:rPr>
-        <w:t>Je nach Wunsch können so spezielle Fragestellungen untersucht und analysiert werden.</w:t>
-      </w:r>
-      <w:r>
-        <w:br/>
-      </w:r>
-      <w:r>
-        <w:rPr>
-          <w:shd w:val="clear" w:color="auto" w:fill="FFFFFF"/>
-        </w:rPr>
-        <w:t>Mit meiner Forschungsarbeit möchte ich einen Beitrag zur Medienkritik leisten, denn "in einer von Medien geprägten Welt [...] kann es gar nicht genug Medienkritik geben"</w:t>
-      </w:r>
-      <w:r>
-        <w:rPr>
-          <w:shd w:val="clear" w:color="auto" w:fill="FFFFFF"/>
-        </w:rPr>
-        <w:t xml:space="preserve"> </w:t>
+        <w:t xml:space="preserve"> von Vorurteilen, </w:t>
       </w:r>
       <w:r>
         <w:rPr>
@@ -6732,20 +7033,61 @@
           <w:color w:val="030303"/>
           <w:shd w:val="clear" w:color="auto" w:fill="F0F0F0"/>
         </w:rPr>
-        <w:t>Zitat</w:t>
+        <w:lastRenderedPageBreak/>
+        <w:t>Auswahl verlässlicher Medien</w:t>
       </w:r>
       <w:r>
         <w:rPr>
           <w:shd w:val="clear" w:color="auto" w:fill="FFFFFF"/>
         </w:rPr>
-        <w:t xml:space="preserve"> und die "Mediendebatte ist in letzter Instanz auch [...] eine Debatte über den Zustand und die Zukunft der </w:t>
+        <w:t> um gezielte Recherchen vorzunehmen.</w:t>
+      </w:r>
+      <w:r>
+        <w:br/>
+      </w:r>
+      <w:r>
+        <w:rPr>
+          <w:shd w:val="clear" w:color="auto" w:fill="FFFFFF"/>
+        </w:rPr>
+        <w:t xml:space="preserve">Durch die Webseite kann die Auswahl der Daten speziell gefiltert werden </w:t>
       </w:r>
       <w:proofErr w:type="spellStart"/>
       <w:r>
         <w:rPr>
           <w:shd w:val="clear" w:color="auto" w:fill="FFFFFF"/>
         </w:rPr>
-        <w:t>Demokratie"</w:t>
+        <w:t>um so</w:t>
+      </w:r>
+      <w:proofErr w:type="spellEnd"/>
+      <w:r>
+        <w:rPr>
+          <w:shd w:val="clear" w:color="auto" w:fill="FFFFFF"/>
+        </w:rPr>
+        <w:t xml:space="preserve"> spezielle Fragestellungen zu untersuchen.</w:t>
+      </w:r>
+      <w:r>
+        <w:br/>
+      </w:r>
+      <w:r>
+        <w:rPr>
+          <w:shd w:val="clear" w:color="auto" w:fill="FFFFFF"/>
+        </w:rPr>
+        <w:t>Je nach Wunsch können so spezielle Fragestellungen untersucht und analysiert werden.</w:t>
+      </w:r>
+      <w:r>
+        <w:br/>
+      </w:r>
+      <w:r>
+        <w:rPr>
+          <w:shd w:val="clear" w:color="auto" w:fill="FFFFFF"/>
+        </w:rPr>
+        <w:t>Mit meiner Forschungsarbeit möchte ich einen Beitrag zur Medienkritik leisten, denn "in einer von Medien geprägten Welt [...] kann es gar nicht genug Medienkritik geben"</w:t>
+      </w:r>
+      <w:r>
+        <w:rPr>
+          <w:shd w:val="clear" w:color="auto" w:fill="FFFFFF"/>
+        </w:rPr>
+        <w:t xml:space="preserve"> </w:t>
       </w:r>
       <w:r>
         <w:rPr>
@@ -6756,6 +7098,28 @@
         </w:rPr>
         <w:t>Zitat</w:t>
       </w:r>
+      <w:r>
+        <w:rPr>
+          <w:shd w:val="clear" w:color="auto" w:fill="FFFFFF"/>
+        </w:rPr>
+        <w:t xml:space="preserve"> und die "Mediendebatte ist in letzter Instanz auch [...] eine Debatte über den Zustand und die Zukunft der </w:t>
+      </w:r>
+      <w:proofErr w:type="spellStart"/>
+      <w:r>
+        <w:rPr>
+          <w:shd w:val="clear" w:color="auto" w:fill="FFFFFF"/>
+        </w:rPr>
+        <w:t>Demokratie"</w:t>
+      </w:r>
+      <w:r>
+        <w:rPr>
+          <w:rStyle w:val="HTMLCode"/>
+          <w:rFonts w:ascii="Consolas" w:hAnsi="Consolas"/>
+          <w:color w:val="030303"/>
+          <w:shd w:val="clear" w:color="auto" w:fill="F0F0F0"/>
+        </w:rPr>
+        <w:t>Zitat</w:t>
+      </w:r>
       <w:proofErr w:type="spellEnd"/>
       <w:r>
         <w:rPr>
@@ -6827,16 +7191,12 @@
       <w:pPr>
         <w:pStyle w:val="JugendForscht"/>
       </w:pPr>
-      <w:hyperlink r:id="rId32" w:history="1">
-        <w:r>
-          <w:rPr>
-            <w:rStyle w:val="Hyperlink"/>
-            <w:rFonts w:ascii="Helvetica" w:eastAsiaTheme="majorEastAsia" w:hAnsi="Helvetica" w:cs="Helvetica"/>
-            <w:color w:val="00B0F0"/>
-          </w:rPr>
-          <w:t>https://www.python.org/:</w:t>
-        </w:r>
-      </w:hyperlink>
+      <w:r>
+        <w:rPr>
+          <w:rFonts w:ascii="Helvetica" w:eastAsiaTheme="majorEastAsia" w:hAnsi="Helvetica" w:cs="Helvetica"/>
+        </w:rPr>
+        <w:t>https://www.python.org/:</w:t>
+      </w:r>
       <w:r>
         <w:rPr>
           <w:color w:val="555555"/>
@@ -6863,17 +7223,13 @@
           <w:lang w:val="en-GB"/>
         </w:rPr>
       </w:pPr>
-      <w:hyperlink r:id="rId33" w:history="1">
-        <w:r>
-          <w:rPr>
-            <w:rStyle w:val="Hyperlink"/>
-            <w:rFonts w:ascii="Helvetica" w:eastAsiaTheme="majorEastAsia" w:hAnsi="Helvetica" w:cs="Helvetica"/>
-            <w:color w:val="0088CC"/>
-            <w:lang w:val="en-GB"/>
-          </w:rPr>
-          <w:t>https://www.crummy.com/software/BeautifulSoup/:</w:t>
-        </w:r>
-      </w:hyperlink>
+      <w:r>
+        <w:rPr>
+          <w:rFonts w:ascii="Helvetica" w:eastAsiaTheme="majorEastAsia" w:hAnsi="Helvetica" w:cs="Helvetica"/>
+          <w:lang w:val="en-GB"/>
+        </w:rPr>
+        <w:t>https://www.crummy.com/software/BeautifulSoup/:</w:t>
+      </w:r>
       <w:r>
         <w:rPr>
           <w:color w:val="555555"/>
@@ -6896,38 +7252,43 @@
           <w:lang w:val="en-GB"/>
         </w:rPr>
       </w:pPr>
-      <w:hyperlink r:id="rId34" w:history="1">
-        <w:r>
-          <w:rPr>
-            <w:rStyle w:val="Hyperlink"/>
-            <w:rFonts w:ascii="Helvetica" w:eastAsiaTheme="majorEastAsia" w:hAnsi="Helvetica" w:cs="Helvetica"/>
-            <w:color w:val="0088CC"/>
-            <w:lang w:val="en-GB"/>
-          </w:rPr>
-          <w:t>https://matplotlib.org/:</w:t>
-        </w:r>
-      </w:hyperlink>
-      <w:r>
-        <w:rPr>
+      <w:r>
+        <w:rPr>
+          <w:rFonts w:ascii="Helvetica" w:eastAsiaTheme="majorEastAsia" w:hAnsi="Helvetica" w:cs="Helvetica"/>
           <w:lang w:val="en-GB"/>
         </w:rPr>
-        <w:t> 30.12.2024, © 2012 – 2024 The Matplotlib development team, Matplotlib für Graphen</w:t>
+        <w:t>https://matplotlib.org/:</w:t>
+      </w:r>
+      <w:r>
+        <w:rPr>
+          <w:lang w:val="en-GB"/>
+        </w:rPr>
+        <w:t xml:space="preserve"> 30.12.2024, © 2012 – 2024 The </w:t>
+      </w:r>
+      <w:r>
+        <w:rPr>
+          <w:color w:val="FF0000"/>
+          <w:lang w:val="en-GB"/>
+        </w:rPr>
+        <w:t xml:space="preserve">Matplotlib </w:t>
+      </w:r>
+      <w:r>
+        <w:rPr>
+          <w:lang w:val="en-GB"/>
+        </w:rPr>
+        <w:t>development team, Matplotlib für Graphen</w:t>
       </w:r>
     </w:p>
     <w:p>
       <w:pPr>
         <w:pStyle w:val="JugendForscht"/>
       </w:pPr>
-      <w:hyperlink r:id="rId35" w:history="1">
-        <w:r>
-          <w:rPr>
-            <w:rStyle w:val="Hyperlink"/>
-            <w:rFonts w:ascii="Helvetica" w:eastAsiaTheme="majorEastAsia" w:hAnsi="Helvetica" w:cs="Helvetica"/>
-            <w:color w:val="0088CC"/>
-          </w:rPr>
-          <w:t>https://numpy.org/:</w:t>
-        </w:r>
-      </w:hyperlink>
+      <w:r>
+        <w:rPr>
+          <w:rFonts w:ascii="Helvetica" w:eastAsiaTheme="majorEastAsia" w:hAnsi="Helvetica" w:cs="Helvetica"/>
+        </w:rPr>
+        <w:t>https://numpy.org/:</w:t>
+      </w:r>
       <w:r>
         <w:rPr>
           <w:color w:val="555555"/>
@@ -6955,11 +7316,20 @@
       </w:r>
       <w:proofErr w:type="spellStart"/>
       <w:r>
+        <w:rPr>
+          <w:color w:val="FF0000"/>
+        </w:rPr>
         <w:t>Numpy</w:t>
       </w:r>
       <w:proofErr w:type="spellEnd"/>
       <w:r>
-        <w:t xml:space="preserve"> für numerische Berechnungen</w:t>
+        <w:rPr>
+          <w:color w:val="FF0000"/>
+        </w:rPr>
+        <w:t xml:space="preserve"> </w:t>
+      </w:r>
+      <w:r>
+        <w:t>für numerische Berechnungen</w:t>
       </w:r>
     </w:p>
     <w:p>
@@ -6969,16 +7339,12 @@
           <w:color w:val="555555"/>
         </w:rPr>
       </w:pPr>
-      <w:hyperlink r:id="rId36" w:history="1">
-        <w:r>
-          <w:rPr>
-            <w:rStyle w:val="Hyperlink"/>
-            <w:rFonts w:ascii="Helvetica" w:eastAsiaTheme="majorEastAsia" w:hAnsi="Helvetica" w:cs="Helvetica"/>
-            <w:color w:val="0088CC"/>
-          </w:rPr>
-          <w:t>https://pandas.pydata.org/:</w:t>
-        </w:r>
-      </w:hyperlink>
+      <w:r>
+        <w:rPr>
+          <w:rFonts w:ascii="Helvetica" w:eastAsiaTheme="majorEastAsia" w:hAnsi="Helvetica" w:cs="Helvetica"/>
+        </w:rPr>
+        <w:t>https://pandas.pydata.org/:</w:t>
+      </w:r>
       <w:r>
         <w:rPr>
           <w:color w:val="555555"/>
@@ -6998,11 +7364,20 @@
       </w:r>
       <w:proofErr w:type="spellStart"/>
       <w:r>
+        <w:rPr>
+          <w:color w:val="FF0000"/>
+        </w:rPr>
         <w:t>pandas</w:t>
       </w:r>
       <w:proofErr w:type="spellEnd"/>
       <w:r>
-        <w:t xml:space="preserve"> zur Datenanalyse</w:t>
+        <w:rPr>
+          <w:color w:val="FF0000"/>
+        </w:rPr>
+        <w:t xml:space="preserve"> </w:t>
+      </w:r>
+      <w:r>
+        <w:t>zur Datenanalyse</w:t>
       </w:r>
     </w:p>
     <w:p>
@@ -7012,17 +7387,13 @@
           <w:lang w:val="en-GB"/>
         </w:rPr>
       </w:pPr>
-      <w:hyperlink r:id="rId37" w:history="1">
-        <w:r>
-          <w:rPr>
-            <w:rStyle w:val="Hyperlink"/>
-            <w:rFonts w:eastAsiaTheme="majorEastAsia"/>
-            <w:color w:val="4F81BD" w:themeColor="accent1"/>
-            <w:lang w:val="en-GB"/>
-          </w:rPr>
-          <w:t>https://plotly.com/</w:t>
-        </w:r>
-      </w:hyperlink>
+      <w:r>
+        <w:rPr>
+          <w:rFonts w:eastAsiaTheme="majorEastAsia"/>
+          <w:lang w:val="en-GB"/>
+        </w:rPr>
+        <w:t>https://plotly.com/</w:t>
+      </w:r>
       <w:r>
         <w:rPr>
           <w:color w:val="4F81BD" w:themeColor="accent1"/>
@@ -7063,13 +7434,27 @@
         <w:rPr>
           <w:lang w:val="en-GB"/>
         </w:rPr>
-        <w:t xml:space="preserve"> für </w:t>
+        <w:t xml:space="preserve"> </w:t>
       </w:r>
       <w:proofErr w:type="spellStart"/>
       <w:r>
         <w:rPr>
           <w:lang w:val="en-GB"/>
         </w:rPr>
+        <w:t>für</w:t>
+      </w:r>
+      <w:proofErr w:type="spellEnd"/>
+      <w:r>
+        <w:rPr>
+          <w:lang w:val="en-GB"/>
+        </w:rPr>
+        <w:t xml:space="preserve"> </w:t>
+      </w:r>
+      <w:proofErr w:type="spellStart"/>
+      <w:r>
+        <w:rPr>
+          <w:lang w:val="en-GB"/>
+        </w:rPr>
         <w:t>interaktive</w:t>
       </w:r>
       <w:proofErr w:type="spellEnd"/>
@@ -7087,21 +7472,17 @@
           <w:lang w:val="en-GB"/>
         </w:rPr>
       </w:pPr>
-      <w:hyperlink r:id="rId38" w:history="1">
-        <w:r>
-          <w:rPr>
-            <w:rStyle w:val="Hyperlink"/>
-            <w:rFonts w:eastAsiaTheme="majorEastAsia"/>
-            <w:color w:val="4F81BD" w:themeColor="accent1"/>
-            <w:lang w:val="en-GB"/>
-          </w:rPr>
-          <w:t>https://requests.readthedocs.io/en/master/:</w:t>
-        </w:r>
-      </w:hyperlink>
-      <w:r>
-        <w:rPr>
+      <w:r>
+        <w:rPr>
+          <w:rFonts w:eastAsiaTheme="majorEastAsia"/>
           <w:lang w:val="en-GB"/>
         </w:rPr>
+        <w:t>https://requests.readthedocs.io/en/master/:</w:t>
+      </w:r>
+      <w:r>
+        <w:rPr>
+          <w:lang w:val="en-GB"/>
+        </w:rPr>
         <w:t> </w:t>
       </w:r>
       <w:r>
@@ -7118,17 +7499,13 @@
           <w:lang w:val="en-GB"/>
         </w:rPr>
       </w:pPr>
-      <w:hyperlink r:id="rId39" w:history="1">
-        <w:r>
-          <w:rPr>
-            <w:rStyle w:val="Hyperlink"/>
-            <w:rFonts w:eastAsiaTheme="majorEastAsia"/>
-            <w:color w:val="4F81BD" w:themeColor="accent1"/>
-            <w:lang w:val="en-GB"/>
-          </w:rPr>
-          <w:t>https://scikit-learn.org/</w:t>
-        </w:r>
-      </w:hyperlink>
+      <w:r>
+        <w:rPr>
+          <w:rFonts w:eastAsiaTheme="majorEastAsia"/>
+          <w:lang w:val="en-GB"/>
+        </w:rPr>
+        <w:t>https://scikit-learn.org/</w:t>
+      </w:r>
       <w:r>
         <w:rPr>
           <w:rStyle w:val="Hyperlink"/>
@@ -7158,17 +7535,13 @@
           <w:lang w:val="en-GB"/>
         </w:rPr>
       </w:pPr>
-      <w:hyperlink r:id="rId40" w:history="1">
-        <w:r>
-          <w:rPr>
-            <w:rStyle w:val="Hyperlink"/>
-            <w:rFonts w:eastAsiaTheme="majorEastAsia"/>
-            <w:color w:val="4F81BD" w:themeColor="accent1"/>
-            <w:lang w:val="en-GB"/>
-          </w:rPr>
-          <w:t>https://www.selenium.dev/</w:t>
-        </w:r>
-      </w:hyperlink>
+      <w:r>
+        <w:rPr>
+          <w:rFonts w:eastAsiaTheme="majorEastAsia"/>
+          <w:lang w:val="en-GB"/>
+        </w:rPr>
+        <w:t>https://www.selenium.dev/</w:t>
+      </w:r>
       <w:r>
         <w:rPr>
           <w:rStyle w:val="Hyperlink"/>
@@ -7201,16 +7574,12 @@
       <w:pPr>
         <w:pStyle w:val="JugendForscht"/>
       </w:pPr>
-      <w:hyperlink r:id="rId41" w:history="1">
-        <w:r>
-          <w:rPr>
-            <w:rStyle w:val="Hyperlink"/>
-            <w:rFonts w:eastAsiaTheme="majorEastAsia"/>
-            <w:color w:val="4F81BD" w:themeColor="accent1"/>
-          </w:rPr>
-          <w:t>https://docs.python.org/3/library/sqlite3.html</w:t>
-        </w:r>
-      </w:hyperlink>
+      <w:r>
+        <w:rPr>
+          <w:rFonts w:eastAsiaTheme="majorEastAsia"/>
+        </w:rPr>
+        <w:t>https://docs.python.org/3/library/sqlite3.html</w:t>
+      </w:r>
       <w:r>
         <w:rPr>
           <w:rStyle w:val="Hyperlink"/>
@@ -7250,79 +7619,69 @@
           <w:lang w:val="en-GB"/>
         </w:rPr>
       </w:pPr>
-      <w:hyperlink r:id="rId42" w:history="1">
-        <w:hyperlink r:id="rId43" w:tgtFrame="_new" w:history="1">
-          <w:r>
-            <w:rPr>
-              <w:rStyle w:val="Hyperlink"/>
-              <w:rFonts w:eastAsiaTheme="majorEastAsia"/>
-              <w:color w:val="4F81BD" w:themeColor="accent1"/>
-              <w:lang w:val="en-GB"/>
-            </w:rPr>
-            <w:t>https://docs.python.org/3/library/re.html:</w:t>
-          </w:r>
-        </w:hyperlink>
-      </w:hyperlink>
-      <w:r>
-        <w:rPr>
-          <w:lang w:val="en-GB"/>
-        </w:rPr>
-        <w:t xml:space="preserve"> 30.12.2024, Python Software </w:t>
-      </w:r>
-      <w:r>
-        <w:rPr>
-          <w:lang w:val="en-GB"/>
-        </w:rPr>
-        <w:t>Foundation,</w:t>
-      </w:r>
-      <w:r>
-        <w:t xml:space="preserve"> Regular </w:t>
-      </w:r>
-      <w:proofErr w:type="spellStart"/>
-      <w:r>
-        <w:t>expression</w:t>
-      </w:r>
-      <w:proofErr w:type="spellEnd"/>
-      <w:r>
-        <w:t xml:space="preserve"> </w:t>
-      </w:r>
-      <w:proofErr w:type="spellStart"/>
-      <w:r>
-        <w:t>operations</w:t>
-      </w:r>
-      <w:proofErr w:type="spellEnd"/>
-      <w:r>
-        <w:rPr>
-          <w:lang w:val="en-GB"/>
-        </w:rPr>
-        <w:t xml:space="preserve"> </w:t>
-      </w:r>
-    </w:p>
-    <w:p>
-      <w:pPr>
-        <w:pStyle w:val="JugendForscht"/>
-      </w:pPr>
-      <w:hyperlink r:id="rId44" w:history="1">
+      <w:hyperlink r:id="rId31" w:history="1">
         <w:r>
           <w:rPr>
-            <w:rStyle w:val="Hyperlink"/>
             <w:rFonts w:eastAsiaTheme="majorEastAsia"/>
-            <w:color w:val="4F81BD" w:themeColor="accent1"/>
+            <w:lang w:val="en-GB"/>
           </w:rPr>
-          <w:t>https://streamlit.io/:</w:t>
+          <w:t>https://docs.python.org/3/library/re.html:</w:t>
         </w:r>
       </w:hyperlink>
       <w:r>
         <w:rPr>
+          <w:lang w:val="en-GB"/>
+        </w:rPr>
+        <w:t xml:space="preserve"> 30.12.2024, Python Software </w:t>
+      </w:r>
+      <w:r>
+        <w:rPr>
+          <w:lang w:val="en-GB"/>
+        </w:rPr>
+        <w:t>Foundation,</w:t>
+      </w:r>
+      <w:r>
+        <w:rPr>
+          <w:lang w:val="en-GB"/>
+        </w:rPr>
+        <w:t xml:space="preserve"> Regular expression operations</w:t>
+      </w:r>
+      <w:r>
+        <w:rPr>
+          <w:lang w:val="en-GB"/>
+        </w:rPr>
+        <w:t xml:space="preserve"> </w:t>
+      </w:r>
+    </w:p>
+    <w:p>
+      <w:pPr>
+        <w:pStyle w:val="JugendForscht"/>
+      </w:pPr>
+      <w:r>
+        <w:rPr>
+          <w:rFonts w:eastAsiaTheme="majorEastAsia"/>
+        </w:rPr>
+        <w:t>https://streamlit.io/:</w:t>
+      </w:r>
+      <w:r>
+        <w:rPr>
           <w:color w:val="555555"/>
         </w:rPr>
         <w:t> </w:t>
       </w:r>
       <w:r>
-        <w:t xml:space="preserve">30.12.2024, © 2024 Snowflake Inc., </w:t>
+        <w:t xml:space="preserve">30.12.2024, © 2024 </w:t>
       </w:r>
       <w:proofErr w:type="spellStart"/>
       <w:r>
+        <w:t>Snowflake</w:t>
+      </w:r>
+      <w:proofErr w:type="spellEnd"/>
+      <w:r>
+        <w:t xml:space="preserve"> Inc., </w:t>
+      </w:r>
+      <w:proofErr w:type="spellStart"/>
+      <w:r>
         <w:t>Streamlit</w:t>
       </w:r>
       <w:proofErr w:type="spellEnd"/>
@@ -7337,21 +7696,17 @@
           <w:lang w:val="en-GB"/>
         </w:rPr>
       </w:pPr>
-      <w:hyperlink r:id="rId45" w:history="1">
-        <w:r>
-          <w:rPr>
-            <w:rStyle w:val="Hyperlink"/>
-            <w:rFonts w:eastAsiaTheme="majorEastAsia"/>
-            <w:color w:val="4F81BD" w:themeColor="accent1"/>
-            <w:lang w:val="en-GB"/>
-          </w:rPr>
-          <w:t>https://textblob.readthedocs.io/en/dev/:</w:t>
-        </w:r>
-      </w:hyperlink>
-      <w:r>
-        <w:rPr>
+      <w:r>
+        <w:rPr>
+          <w:rFonts w:eastAsiaTheme="majorEastAsia"/>
           <w:lang w:val="en-GB"/>
         </w:rPr>
+        <w:t>https://textblob.readthedocs.io/en/dev/:</w:t>
+      </w:r>
+      <w:r>
+        <w:rPr>
+          <w:lang w:val="en-GB"/>
+        </w:rPr>
         <w:t> </w:t>
       </w:r>
       <w:r>
@@ -7372,7 +7727,21 @@
         <w:rPr>
           <w:lang w:val="en-GB"/>
         </w:rPr>
-        <w:t xml:space="preserve"> für NLP</w:t>
+        <w:t xml:space="preserve"> </w:t>
+      </w:r>
+      <w:proofErr w:type="spellStart"/>
+      <w:r>
+        <w:rPr>
+          <w:lang w:val="en-GB"/>
+        </w:rPr>
+        <w:t>für</w:t>
+      </w:r>
+      <w:proofErr w:type="spellEnd"/>
+      <w:r>
+        <w:rPr>
+          <w:lang w:val="en-GB"/>
+        </w:rPr>
+        <w:t xml:space="preserve"> NLP</w:t>
       </w:r>
     </w:p>
     <w:p>
@@ -7434,37 +7803,59 @@
           <w:lang w:val="en-GB"/>
         </w:rPr>
       </w:pPr>
-      <w:hyperlink r:id="rId46" w:history="1">
-        <w:r>
-          <w:rPr>
-            <w:rStyle w:val="Hyperlink"/>
-            <w:rFonts w:eastAsiaTheme="majorEastAsia"/>
-            <w:color w:val="4F81BD" w:themeColor="accent1"/>
-            <w:lang w:val="en-GB"/>
-          </w:rPr>
-          <w:t>https://colab.google/:</w:t>
-        </w:r>
-      </w:hyperlink>
-      <w:r>
-        <w:rPr>
+      <w:r>
+        <w:rPr>
+          <w:rFonts w:eastAsiaTheme="majorEastAsia"/>
           <w:lang w:val="en-GB"/>
         </w:rPr>
+        <w:t>https://colab.google/:</w:t>
+      </w:r>
+      <w:r>
+        <w:rPr>
+          <w:lang w:val="en-GB"/>
+        </w:rPr>
         <w:t> </w:t>
       </w:r>
       <w:r>
         <w:rPr>
           <w:lang w:val="en-GB"/>
         </w:rPr>
-        <w:t xml:space="preserve">03.01.25, Google, Google </w:t>
+        <w:t>03.01.25, Google</w:t>
+      </w:r>
+      <w:r>
+        <w:rPr>
+          <w:lang w:val="en-GB"/>
+        </w:rPr>
+        <w:t xml:space="preserve"> </w:t>
       </w:r>
       <w:proofErr w:type="spellStart"/>
       <w:r>
         <w:rPr>
           <w:lang w:val="en-GB"/>
         </w:rPr>
-        <w:t>Colab</w:t>
+        <w:t>Colaboratory</w:t>
       </w:r>
       <w:proofErr w:type="spellEnd"/>
+      <w:r>
+        <w:rPr>
+          <w:lang w:val="en-GB"/>
+        </w:rPr>
+        <w:t xml:space="preserve">, Google </w:t>
+      </w:r>
+      <w:proofErr w:type="spellStart"/>
+      <w:r>
+        <w:rPr>
+          <w:lang w:val="en-GB"/>
+        </w:rPr>
+        <w:t>Cola</w:t>
+      </w:r>
+      <w:r>
+        <w:rPr>
+          <w:lang w:val="en-GB"/>
+        </w:rPr>
+        <w:t>b</w:t>
+      </w:r>
+      <w:proofErr w:type="spellEnd"/>
     </w:p>
     <w:p>
       <w:pPr>
@@ -7473,21 +7864,17 @@
           <w:lang w:val="en-GB"/>
         </w:rPr>
       </w:pPr>
-      <w:hyperlink r:id="rId47" w:history="1">
-        <w:r>
-          <w:rPr>
-            <w:rStyle w:val="Hyperlink"/>
-            <w:rFonts w:eastAsiaTheme="majorEastAsia"/>
-            <w:color w:val="4F81BD" w:themeColor="accent1"/>
-            <w:lang w:val="en-GB"/>
-          </w:rPr>
-          <w:t>https://jupyter.org/:</w:t>
-        </w:r>
-      </w:hyperlink>
-      <w:r>
-        <w:rPr>
+      <w:r>
+        <w:rPr>
+          <w:rFonts w:eastAsiaTheme="majorEastAsia"/>
           <w:lang w:val="en-GB"/>
         </w:rPr>
+        <w:t>https://jupyter.org/:</w:t>
+      </w:r>
+      <w:r>
+        <w:rPr>
+          <w:lang w:val="en-GB"/>
+        </w:rPr>
         <w:t xml:space="preserve"> 03.01.25, </w:t>
       </w:r>
       <w:proofErr w:type="spellStart"/>
@@ -7526,21 +7913,17 @@
           <w:lang w:val="en-GB"/>
         </w:rPr>
       </w:pPr>
-      <w:hyperlink r:id="rId48" w:history="1">
-        <w:r>
-          <w:rPr>
-            <w:rStyle w:val="Hyperlink"/>
-            <w:rFonts w:eastAsiaTheme="majorEastAsia"/>
-            <w:color w:val="4F81BD" w:themeColor="accent1"/>
-            <w:lang w:val="en-GB"/>
-          </w:rPr>
-          <w:t>https://www.theguardian.com/:</w:t>
-        </w:r>
-      </w:hyperlink>
-      <w:r>
-        <w:rPr>
+      <w:r>
+        <w:rPr>
+          <w:rFonts w:eastAsiaTheme="majorEastAsia"/>
           <w:lang w:val="en-GB"/>
         </w:rPr>
+        <w:t>https://www.theguardian.com/:</w:t>
+      </w:r>
+      <w:r>
+        <w:rPr>
+          <w:lang w:val="en-GB"/>
+        </w:rPr>
         <w:t> 03.01.25, © 2025 Guardian News, The Guardian</w:t>
       </w:r>
     </w:p>
@@ -7551,21 +7934,18 @@
           <w:lang w:val="en-GB"/>
         </w:rPr>
       </w:pPr>
-      <w:hyperlink r:id="rId49" w:history="1">
-        <w:r>
-          <w:rPr>
-            <w:rStyle w:val="Hyperlink"/>
-            <w:rFonts w:eastAsiaTheme="majorEastAsia"/>
-            <w:color w:val="4F81BD" w:themeColor="accent1"/>
-            <w:lang w:val="en-GB"/>
-          </w:rPr>
-          <w:t>https://www.nytimes.com/:</w:t>
-        </w:r>
-      </w:hyperlink>
-      <w:r>
-        <w:rPr>
+      <w:r>
+        <w:rPr>
+          <w:rFonts w:eastAsiaTheme="majorEastAsia"/>
           <w:lang w:val="en-GB"/>
         </w:rPr>
+        <w:lastRenderedPageBreak/>
+        <w:t>https://www.nytimes.com/:</w:t>
+      </w:r>
+      <w:r>
+        <w:rPr>
+          <w:lang w:val="en-GB"/>
+        </w:rPr>
         <w:t> 03.01.25, © 2025 The New York Times Company, The New York Times</w:t>
       </w:r>
     </w:p>
@@ -7576,22 +7956,338 @@
           <w:lang w:val="en-GB"/>
         </w:rPr>
       </w:pPr>
-      <w:hyperlink r:id="rId50" w:history="1">
-        <w:r>
-          <w:rPr>
-            <w:rStyle w:val="Hyperlink"/>
-            <w:rFonts w:eastAsiaTheme="majorEastAsia"/>
-            <w:color w:val="4F81BD" w:themeColor="accent1"/>
-            <w:lang w:val="en-GB"/>
-          </w:rPr>
-          <w:t>https://aws.amazon.com/de/:</w:t>
-        </w:r>
-      </w:hyperlink>
-      <w:r>
-        <w:rPr>
+      <w:r>
+        <w:rPr>
+          <w:rFonts w:eastAsiaTheme="majorEastAsia"/>
           <w:lang w:val="en-GB"/>
         </w:rPr>
+        <w:t>https://aws.amazon.com/de/:</w:t>
+      </w:r>
+      <w:r>
+        <w:rPr>
+          <w:lang w:val="en-GB"/>
+        </w:rPr>
         <w:t> 03.01.25, 2024 Amazon Web Services Inc, Amazon Web Services</w:t>
+      </w:r>
+    </w:p>
+    <w:p>
+      <w:pPr>
+        <w:pStyle w:val="JugendForscht"/>
+      </w:pPr>
+      <w:r>
+        <w:t>https://github.com/</w:t>
+      </w:r>
+      <w:r>
+        <w:t xml:space="preserve">: </w:t>
+      </w:r>
+      <w:r>
+        <w:t xml:space="preserve">12.01.25, </w:t>
+      </w:r>
+      <w:r>
+        <w:t>2025 GitHub</w:t>
+      </w:r>
+      <w:r>
+        <w:t xml:space="preserve"> </w:t>
+      </w:r>
+      <w:r>
+        <w:t>Inc.</w:t>
+      </w:r>
+      <w:r>
+        <w:t xml:space="preserve">, </w:t>
+      </w:r>
+      <w:proofErr w:type="spellStart"/>
+      <w:r>
+        <w:t>Github</w:t>
+      </w:r>
+      <w:proofErr w:type="spellEnd"/>
+      <w:r>
+        <w:t xml:space="preserve"> </w:t>
+      </w:r>
+      <w:r>
+        <w:t xml:space="preserve">als </w:t>
+      </w:r>
+      <w:proofErr w:type="spellStart"/>
+      <w:r>
+        <w:t>Versionkontrollsystem</w:t>
+      </w:r>
+      <w:proofErr w:type="spellEnd"/>
+    </w:p>
+    <w:p>
+      <w:pPr>
+        <w:pStyle w:val="JugendForscht"/>
+      </w:pPr>
+      <w:r>
+        <w:t>https://github.com/AdminL3/Jugend-Forscht</w:t>
+      </w:r>
+      <w:r>
+        <w:t xml:space="preserve">: 12.01.25, Levi Blumenwitz, </w:t>
+      </w:r>
+      <w:r>
+        <w:t xml:space="preserve">Mein </w:t>
+      </w:r>
+      <w:r>
+        <w:t>Juge</w:t>
+      </w:r>
+      <w:r>
+        <w:t>nd-Forscht Projekt auf „</w:t>
+      </w:r>
+      <w:proofErr w:type="spellStart"/>
+      <w:r>
+        <w:t>Github</w:t>
+      </w:r>
+      <w:proofErr w:type="spellEnd"/>
+      <w:r>
+        <w:t>“ (</w:t>
+      </w:r>
+      <w:r>
+        <w:t xml:space="preserve">GitHub </w:t>
+      </w:r>
+      <w:proofErr w:type="spellStart"/>
+      <w:r>
+        <w:t>Inc</w:t>
+      </w:r>
+      <w:proofErr w:type="spellEnd"/>
+      <w:r>
+        <w:t xml:space="preserve">, </w:t>
+      </w:r>
+      <w:r>
+        <w:t>12.01.25</w:t>
+      </w:r>
+      <w:r>
+        <w:t>)</w:t>
+      </w:r>
+    </w:p>
+    <w:p>
+      <w:pPr>
+        <w:pStyle w:val="JugendForscht"/>
+        <w:rPr>
+          <w:lang w:val="en-GB"/>
+        </w:rPr>
+      </w:pPr>
+      <w:r>
+        <w:rPr>
+          <w:lang w:val="en-GB"/>
+        </w:rPr>
+        <w:t>https://www.edelman.de/sites/g/files/aatuss401/files/2024-01/2024%20Edelman%20Trust%20Barometer_Germany%20Report_0.pdf</w:t>
+      </w:r>
+      <w:r>
+        <w:rPr>
+          <w:lang w:val="en-GB"/>
+        </w:rPr>
+        <w:t>: 12.01.2025,</w:t>
+      </w:r>
+      <w:r>
+        <w:rPr>
+          <w:lang w:val="en-GB"/>
+        </w:rPr>
+        <w:t xml:space="preserve"> </w:t>
+      </w:r>
+      <w:r>
+        <w:rPr>
+          <w:lang w:val="en-GB"/>
+        </w:rPr>
+        <w:t>Daniel J. Edelman Holdings Inc.</w:t>
+      </w:r>
+      <w:r>
+        <w:rPr>
+          <w:lang w:val="en-GB"/>
+        </w:rPr>
+        <w:t xml:space="preserve">, </w:t>
+      </w:r>
+      <w:r>
+        <w:rPr>
+          <w:lang w:val="en-GB"/>
+        </w:rPr>
+        <w:t>2024</w:t>
+      </w:r>
+      <w:r>
+        <w:rPr>
+          <w:lang w:val="en-GB"/>
+        </w:rPr>
+        <w:t xml:space="preserve"> </w:t>
+      </w:r>
+      <w:r>
+        <w:rPr>
+          <w:lang w:val="en-GB"/>
+        </w:rPr>
+        <w:t>Edelman</w:t>
+      </w:r>
+      <w:r>
+        <w:rPr>
+          <w:lang w:val="en-GB"/>
+        </w:rPr>
+        <w:t xml:space="preserve"> </w:t>
+      </w:r>
+      <w:r>
+        <w:rPr>
+          <w:lang w:val="en-GB"/>
+        </w:rPr>
+        <w:t>Trust</w:t>
+      </w:r>
+      <w:r>
+        <w:rPr>
+          <w:lang w:val="en-GB"/>
+        </w:rPr>
+        <w:t xml:space="preserve"> </w:t>
+      </w:r>
+      <w:r>
+        <w:rPr>
+          <w:lang w:val="en-GB"/>
+        </w:rPr>
+        <w:t>Barometer</w:t>
+      </w:r>
+      <w:r>
+        <w:rPr>
+          <w:lang w:val="en-GB"/>
+        </w:rPr>
+        <w:t xml:space="preserve"> - </w:t>
+      </w:r>
+      <w:r>
+        <w:rPr>
+          <w:lang w:val="en-GB"/>
+        </w:rPr>
+        <w:t>Germany Report</w:t>
+      </w:r>
+    </w:p>
+    <w:p>
+      <w:pPr>
+        <w:pStyle w:val="JugendForscht"/>
+        <w:rPr>
+          <w:lang w:val="en-GB"/>
+        </w:rPr>
+      </w:pPr>
+      <w:r>
+        <w:rPr>
+          <w:lang w:val="en-GB"/>
+        </w:rPr>
+        <w:t>https://x.com/</w:t>
+      </w:r>
+      <w:r>
+        <w:rPr>
+          <w:lang w:val="en-GB"/>
+        </w:rPr>
+        <w:t xml:space="preserve">: 12.01.2025, </w:t>
+      </w:r>
+      <w:r>
+        <w:rPr>
+          <w:lang w:val="en-GB"/>
+        </w:rPr>
+        <w:t>© 2025 X Corp.</w:t>
+      </w:r>
+      <w:r>
+        <w:rPr>
+          <w:lang w:val="en-GB"/>
+        </w:rPr>
+        <w:t>, Social Media Platform X (</w:t>
+      </w:r>
+      <w:proofErr w:type="spellStart"/>
+      <w:r>
+        <w:rPr>
+          <w:lang w:val="en-GB"/>
+        </w:rPr>
+        <w:t>ehemals</w:t>
+      </w:r>
+      <w:proofErr w:type="spellEnd"/>
+      <w:r>
+        <w:rPr>
+          <w:lang w:val="en-GB"/>
+        </w:rPr>
+        <w:t xml:space="preserve"> “Twitter”) </w:t>
+      </w:r>
+    </w:p>
+    <w:p>
+      <w:pPr>
+        <w:pStyle w:val="JugendForscht"/>
+      </w:pPr>
+      <w:r>
+        <w:rPr>
+          <w:lang w:val="en-GB"/>
+        </w:rPr>
+        <w:t>https://adfontesmedia.com/new-york-times-bias-and-reliability/</w:t>
+      </w:r>
+      <w:r>
+        <w:rPr>
+          <w:lang w:val="en-GB"/>
+        </w:rPr>
+        <w:t>:</w:t>
+      </w:r>
+      <w:r>
+        <w:rPr>
+          <w:lang w:val="en-GB"/>
+        </w:rPr>
+        <w:t xml:space="preserve"> Ad Fontes Media Inc</w:t>
+      </w:r>
+      <w:r>
+        <w:rPr>
+          <w:lang w:val="en-GB"/>
+        </w:rPr>
+        <w:t>., T</w:t>
+      </w:r>
+      <w:r>
+        <w:rPr>
+          <w:lang w:val="en-GB"/>
+        </w:rPr>
+        <w:t>he New York Times Bias and Reliability</w:t>
+      </w:r>
+    </w:p>
+    <w:p>
+      <w:pPr>
+        <w:pStyle w:val="JugendForscht"/>
+        <w:rPr>
+          <w:lang w:val="en-GB"/>
+        </w:rPr>
+      </w:pPr>
+      <w:proofErr w:type="gramStart"/>
+      <w:r>
+        <w:rPr>
+          <w:lang w:val="en-GB"/>
+        </w:rPr>
+        <w:t>https://www.scraperapi.com/</w:t>
+      </w:r>
+      <w:r>
+        <w:rPr>
+          <w:lang w:val="en-GB"/>
+        </w:rPr>
+        <w:t>:,</w:t>
+      </w:r>
+      <w:proofErr w:type="gramEnd"/>
+      <w:r>
+        <w:rPr>
+          <w:lang w:val="en-GB"/>
+        </w:rPr>
+        <w:t xml:space="preserve"> </w:t>
+      </w:r>
+      <w:r>
+        <w:rPr>
+          <w:lang w:val="en-GB"/>
+        </w:rPr>
+        <w:t xml:space="preserve">12.01.25, </w:t>
+      </w:r>
+      <w:proofErr w:type="spellStart"/>
+      <w:r>
+        <w:rPr>
+          <w:lang w:val="en-GB"/>
+        </w:rPr>
+        <w:t>S</w:t>
+      </w:r>
+      <w:r>
+        <w:rPr>
+          <w:lang w:val="en-GB"/>
+        </w:rPr>
+        <w:t>craperAPI</w:t>
+      </w:r>
+      <w:proofErr w:type="spellEnd"/>
+      <w:r>
+        <w:rPr>
+          <w:lang w:val="en-GB"/>
+        </w:rPr>
+        <w:t xml:space="preserve">, </w:t>
+      </w:r>
+      <w:r>
+        <w:rPr>
+          <w:lang w:val="en-GB"/>
+        </w:rPr>
+        <w:t>Scale Data Collection with a Simple API</w:t>
       </w:r>
     </w:p>
     <w:p>
@@ -7602,6 +8298,7 @@
           <w:rFonts w:eastAsiaTheme="majorEastAsia"/>
           <w:b w:val="0"/>
           <w:bCs w:val="0"/>
+          <w:lang w:val="en-GB"/>
         </w:rPr>
       </w:pPr>
       <w:r>
@@ -7610,6 +8307,7 @@
           <w:rFonts w:eastAsiaTheme="majorEastAsia"/>
           <w:b w:val="0"/>
           <w:bCs w:val="0"/>
+          <w:lang w:val="en-GB"/>
         </w:rPr>
         <w:t>8.</w:t>
       </w:r>
@@ -7619,6 +8317,7 @@
           <w:rFonts w:eastAsiaTheme="majorEastAsia"/>
           <w:b w:val="0"/>
           <w:bCs w:val="0"/>
+          <w:lang w:val="en-GB"/>
         </w:rPr>
         <w:t>3</w:t>
       </w:r>
@@ -7628,9 +8327,22 @@
           <w:rFonts w:eastAsiaTheme="majorEastAsia"/>
           <w:b w:val="0"/>
           <w:bCs w:val="0"/>
-        </w:rPr>
-        <w:t>. Literatur</w:t>
-      </w:r>
+          <w:lang w:val="en-GB"/>
+        </w:rPr>
+        <w:t xml:space="preserve">. </w:t>
+      </w:r>
+      <w:proofErr w:type="spellStart"/>
+      <w:r>
+        <w:rPr>
+          <w:rStyle w:val="Fett"/>
+          <w:rFonts w:eastAsiaTheme="majorEastAsia"/>
+          <w:b w:val="0"/>
+          <w:bCs w:val="0"/>
+          <w:lang w:val="en-GB"/>
+        </w:rPr>
+        <w:t>Literatur</w:t>
+      </w:r>
+      <w:proofErr w:type="spellEnd"/>
     </w:p>
     <w:p>
       <w:pPr>
@@ -7747,7 +8459,7 @@
 </file>
 
 <file path=word/endnotes.xml><?xml version="1.0" encoding="utf-8"?>
-<w:endnotes xmlns:wpc="http://schemas.microsoft.com/office/word/2010/wordprocessingCanvas" xmlns:cx="http://schemas.microsoft.com/office/drawing/2014/chartex" xmlns:cx1="http://schemas.microsoft.com/office/drawing/2015/9/8/chartex" xmlns:cx2="http://schemas.microsoft.com/office/drawing/2015/10/21/chartex" xmlns:cx3="http://schemas.microsoft.com/office/drawing/2016/5/9/chartex" xmlns:cx4="http://schemas.microsoft.com/office/drawing/2016/5/10/chartex" xmlns:cx5="http://schemas.microsoft.com/office/drawing/2016/5/11/chartex" xmlns:cx6="http://schemas.microsoft.com/office/drawing/2016/5/12/chartex" xmlns:cx7="http://schemas.microsoft.com/office/drawing/2016/5/13/chartex" xmlns:cx8="http://schemas.microsoft.com/office/drawing/2016/5/14/chartex" xmlns:mc="http://schemas.openxmlformats.org/markup-compatibility/2006" xmlns:aink="http://schemas.microsoft.com/office/drawing/2016/ink" xmlns:am3d="http://schemas.microsoft.com/office/drawing/2017/model3d" xmlns:o="urn:schemas-microsoft-com:office:office" xmlns:oel="http://schemas.microsoft.com/office/2019/extlst" xmlns:r="http://schemas.openxmlformats.org/officeDocument/2006/relationships" xmlns:m="http://schemas.openxmlformats.org/officeDocument/2006/math" xmlns:v="urn:schemas-microsoft-com:vml" xmlns:wp14="http://schemas.microsoft.com/office/word/2010/wordprocessingDrawing" xmlns:wp="http://schemas.openxmlformats.org/drawingml/2006/wordprocessingDrawing" xmlns:w10="urn:schemas-microsoft-com:office:word" xmlns:w="http://schemas.openxmlformats.org/wordprocessingml/2006/main" xmlns:w14="http://schemas.microsoft.com/office/word/2010/wordml" xmlns:w15="http://schemas.microsoft.com/office/word/2012/wordml" xmlns:w16cex="http://schemas.microsoft.com/office/word/2018/wordml/cex" xmlns:w16cid="http://schemas.microsoft.com/office/word/2016/wordml/cid" xmlns:w16="http://schemas.microsoft.com/office/word/2018/wordml" xmlns:w16du="http://schemas.microsoft.com/office/word/2023/wordml/word16du" xmlns:w16sdtdh="http://schemas.microsoft.com/office/word/2020/wordml/sdtdatahash" xmlns:w16sdtfl="http://schemas.microsoft.com/office/word/2024/wordml/sdtformatlock" xmlns:w16se="http://schemas.microsoft.com/office/word/2015/wordml/symex" xmlns:wpg="http://schemas.microsoft.com/office/word/2010/wordprocessingGroup" xmlns:wpi="http://schemas.microsoft.com/office/word/2010/wordprocessingInk" xmlns:wne="http://schemas.microsoft.com/office/word/2006/wordml" xmlns:wps="http://schemas.microsoft.com/office/word/2010/wordprocessingShape" mc:Ignorable="w14 w15 w16se w16cid w16 w16cex w16sdtdh w16sdtfl w16du wp14">
+<w:endnotes xmlns:wpc="http://schemas.microsoft.com/office/word/2010/wordprocessingCanvas" xmlns:cx="http://schemas.microsoft.com/office/drawing/2014/chartex" xmlns:cx1="http://schemas.microsoft.com/office/drawing/2015/9/8/chartex" xmlns:cx2="http://schemas.microsoft.com/office/drawing/2015/10/21/chartex" xmlns:cx3="http://schemas.microsoft.com/office/drawing/2016/5/9/chartex" xmlns:cx4="http://schemas.microsoft.com/office/drawing/2016/5/10/chartex" xmlns:cx5="http://schemas.microsoft.com/office/drawing/2016/5/11/chartex" xmlns:cx6="http://schemas.microsoft.com/office/drawing/2016/5/12/chartex" xmlns:cx7="http://schemas.microsoft.com/office/drawing/2016/5/13/chartex" xmlns:cx8="http://schemas.microsoft.com/office/drawing/2016/5/14/chartex" xmlns:mc="http://schemas.openxmlformats.org/markup-compatibility/2006" xmlns:aink="http://schemas.microsoft.com/office/drawing/2016/ink" xmlns:am3d="http://schemas.microsoft.com/office/drawing/2017/model3d" xmlns:o="urn:schemas-microsoft-com:office:office" xmlns:r="http://schemas.openxmlformats.org/officeDocument/2006/relationships" xmlns:m="http://schemas.openxmlformats.org/officeDocument/2006/math" xmlns:v="urn:schemas-microsoft-com:vml" xmlns:wp14="http://schemas.microsoft.com/office/word/2010/wordprocessingDrawing" xmlns:wp="http://schemas.openxmlformats.org/drawingml/2006/wordprocessingDrawing" xmlns:w10="urn:schemas-microsoft-com:office:word" xmlns:w="http://schemas.openxmlformats.org/wordprocessingml/2006/main" xmlns:w14="http://schemas.microsoft.com/office/word/2010/wordml" xmlns:w15="http://schemas.microsoft.com/office/word/2012/wordml" xmlns:w16cex="http://schemas.microsoft.com/office/word/2018/wordml/cex" xmlns:w16cid="http://schemas.microsoft.com/office/word/2016/wordml/cid" xmlns:w16="http://schemas.microsoft.com/office/word/2018/wordml" xmlns:w16sdtdh="http://schemas.microsoft.com/office/word/2020/wordml/sdtdatahash" xmlns:w16se="http://schemas.microsoft.com/office/word/2015/wordml/symex" xmlns:wpg="http://schemas.microsoft.com/office/word/2010/wordprocessingGroup" xmlns:wpi="http://schemas.microsoft.com/office/word/2010/wordprocessingInk" xmlns:wne="http://schemas.microsoft.com/office/word/2006/wordml" xmlns:wps="http://schemas.microsoft.com/office/word/2010/wordprocessingShape" mc:Ignorable="w14 w15 w16se w16cid w16 w16cex w16sdtdh wp14">
   <w:endnote w:type="separator" w:id="-1">
     <w:p>
       <w:r>
@@ -7773,7 +8485,7 @@
 </file>
 
 <file path=word/footer1.xml><?xml version="1.0" encoding="utf-8"?>
-<w:ftr xmlns:wpc="http://schemas.microsoft.com/office/word/2010/wordprocessingCanvas" xmlns:cx="http://schemas.microsoft.com/office/drawing/2014/chartex" xmlns:cx1="http://schemas.microsoft.com/office/drawing/2015/9/8/chartex" xmlns:cx2="http://schemas.microsoft.com/office/drawing/2015/10/21/chartex" xmlns:cx3="http://schemas.microsoft.com/office/drawing/2016/5/9/chartex" xmlns:cx4="http://schemas.microsoft.com/office/drawing/2016/5/10/chartex" xmlns:cx5="http://schemas.microsoft.com/office/drawing/2016/5/11/chartex" xmlns:cx6="http://schemas.microsoft.com/office/drawing/2016/5/12/chartex" xmlns:cx7="http://schemas.microsoft.com/office/drawing/2016/5/13/chartex" xmlns:cx8="http://schemas.microsoft.com/office/drawing/2016/5/14/chartex" xmlns:mc="http://schemas.openxmlformats.org/markup-compatibility/2006" xmlns:aink="http://schemas.microsoft.com/office/drawing/2016/ink" xmlns:am3d="http://schemas.microsoft.com/office/drawing/2017/model3d" xmlns:o="urn:schemas-microsoft-com:office:office" xmlns:oel="http://schemas.microsoft.com/office/2019/extlst" xmlns:r="http://schemas.openxmlformats.org/officeDocument/2006/relationships" xmlns:m="http://schemas.openxmlformats.org/officeDocument/2006/math" xmlns:v="urn:schemas-microsoft-com:vml" xmlns:wp14="http://schemas.microsoft.com/office/word/2010/wordprocessingDrawing" xmlns:wp="http://schemas.openxmlformats.org/drawingml/2006/wordprocessingDrawing" xmlns:w10="urn:schemas-microsoft-com:office:word" xmlns:w="http://schemas.openxmlformats.org/wordprocessingml/2006/main" xmlns:w14="http://schemas.microsoft.com/office/word/2010/wordml" xmlns:w15="http://schemas.microsoft.com/office/word/2012/wordml" xmlns:w16cex="http://schemas.microsoft.com/office/word/2018/wordml/cex" xmlns:w16cid="http://schemas.microsoft.com/office/word/2016/wordml/cid" xmlns:w16="http://schemas.microsoft.com/office/word/2018/wordml" xmlns:w16du="http://schemas.microsoft.com/office/word/2023/wordml/word16du" xmlns:w16sdtdh="http://schemas.microsoft.com/office/word/2020/wordml/sdtdatahash" xmlns:w16sdtfl="http://schemas.microsoft.com/office/word/2024/wordml/sdtformatlock" xmlns:w16se="http://schemas.microsoft.com/office/word/2015/wordml/symex" xmlns:wpg="http://schemas.microsoft.com/office/word/2010/wordprocessingGroup" xmlns:wpi="http://schemas.microsoft.com/office/word/2010/wordprocessingInk" xmlns:wne="http://schemas.microsoft.com/office/word/2006/wordml" xmlns:wps="http://schemas.microsoft.com/office/word/2010/wordprocessingShape" mc:Ignorable="w14 w15 w16se w16cid w16 w16cex w16sdtdh w16sdtfl w16du wp14">
+<w:ftr xmlns:wpc="http://schemas.microsoft.com/office/word/2010/wordprocessingCanvas" xmlns:cx="http://schemas.microsoft.com/office/drawing/2014/chartex" xmlns:cx1="http://schemas.microsoft.com/office/drawing/2015/9/8/chartex" xmlns:cx2="http://schemas.microsoft.com/office/drawing/2015/10/21/chartex" xmlns:cx3="http://schemas.microsoft.com/office/drawing/2016/5/9/chartex" xmlns:cx4="http://schemas.microsoft.com/office/drawing/2016/5/10/chartex" xmlns:cx5="http://schemas.microsoft.com/office/drawing/2016/5/11/chartex" xmlns:cx6="http://schemas.microsoft.com/office/drawing/2016/5/12/chartex" xmlns:cx7="http://schemas.microsoft.com/office/drawing/2016/5/13/chartex" xmlns:cx8="http://schemas.microsoft.com/office/drawing/2016/5/14/chartex" xmlns:mc="http://schemas.openxmlformats.org/markup-compatibility/2006" xmlns:aink="http://schemas.microsoft.com/office/drawing/2016/ink" xmlns:am3d="http://schemas.microsoft.com/office/drawing/2017/model3d" xmlns:o="urn:schemas-microsoft-com:office:office" xmlns:r="http://schemas.openxmlformats.org/officeDocument/2006/relationships" xmlns:m="http://schemas.openxmlformats.org/officeDocument/2006/math" xmlns:v="urn:schemas-microsoft-com:vml" xmlns:wp14="http://schemas.microsoft.com/office/word/2010/wordprocessingDrawing" xmlns:wp="http://schemas.openxmlformats.org/drawingml/2006/wordprocessingDrawing" xmlns:w10="urn:schemas-microsoft-com:office:word" xmlns:w="http://schemas.openxmlformats.org/wordprocessingml/2006/main" xmlns:w14="http://schemas.microsoft.com/office/word/2010/wordml" xmlns:w15="http://schemas.microsoft.com/office/word/2012/wordml" xmlns:w16cex="http://schemas.microsoft.com/office/word/2018/wordml/cex" xmlns:w16cid="http://schemas.microsoft.com/office/word/2016/wordml/cid" xmlns:w16="http://schemas.microsoft.com/office/word/2018/wordml" xmlns:w16sdtdh="http://schemas.microsoft.com/office/word/2020/wordml/sdtdatahash" xmlns:w16se="http://schemas.microsoft.com/office/word/2015/wordml/symex" xmlns:wpg="http://schemas.microsoft.com/office/word/2010/wordprocessingGroup" xmlns:wpi="http://schemas.microsoft.com/office/word/2010/wordprocessingInk" xmlns:wne="http://schemas.microsoft.com/office/word/2006/wordml" xmlns:wps="http://schemas.microsoft.com/office/word/2010/wordprocessingShape" mc:Ignorable="w14 w15 w16se w16cid w16 w16cex w16sdtdh wp14">
   <w:p>
     <w:pPr>
       <w:tabs>
@@ -7840,16 +8552,7 @@
         <w:sz w:val="18"/>
         <w:szCs w:val="18"/>
       </w:rPr>
-      <w:t>Donnerstag, 9.</w:t>
-    </w:r>
-    <w:r>
-      <w:rPr>
-        <w:rFonts w:cs="Arial"/>
-        <w:noProof/>
-        <w:sz w:val="18"/>
-        <w:szCs w:val="18"/>
-      </w:rPr>
-      <w:t xml:space="preserve"> Januar 2025</w:t>
+      <w:t>Sonntag, 12. Januar 2025</w:t>
     </w:r>
     <w:r>
       <w:rPr>
@@ -7955,7 +8658,7 @@
 </file>
 
 <file path=word/footnotes.xml><?xml version="1.0" encoding="utf-8"?>
-<w:footnotes xmlns:wpc="http://schemas.microsoft.com/office/word/2010/wordprocessingCanvas" xmlns:cx="http://schemas.microsoft.com/office/drawing/2014/chartex" xmlns:cx1="http://schemas.microsoft.com/office/drawing/2015/9/8/chartex" xmlns:cx2="http://schemas.microsoft.com/office/drawing/2015/10/21/chartex" xmlns:cx3="http://schemas.microsoft.com/office/drawing/2016/5/9/chartex" xmlns:cx4="http://schemas.microsoft.com/office/drawing/2016/5/10/chartex" xmlns:cx5="http://schemas.microsoft.com/office/drawing/2016/5/11/chartex" xmlns:cx6="http://schemas.microsoft.com/office/drawing/2016/5/12/chartex" xmlns:cx7="http://schemas.microsoft.com/office/drawing/2016/5/13/chartex" xmlns:cx8="http://schemas.microsoft.com/office/drawing/2016/5/14/chartex" xmlns:mc="http://schemas.openxmlformats.org/markup-compatibility/2006" xmlns:aink="http://schemas.microsoft.com/office/drawing/2016/ink" xmlns:am3d="http://schemas.microsoft.com/office/drawing/2017/model3d" xmlns:o="urn:schemas-microsoft-com:office:office" xmlns:oel="http://schemas.microsoft.com/office/2019/extlst" xmlns:r="http://schemas.openxmlformats.org/officeDocument/2006/relationships" xmlns:m="http://schemas.openxmlformats.org/officeDocument/2006/math" xmlns:v="urn:schemas-microsoft-com:vml" xmlns:wp14="http://schemas.microsoft.com/office/word/2010/wordprocessingDrawing" xmlns:wp="http://schemas.openxmlformats.org/drawingml/2006/wordprocessingDrawing" xmlns:w10="urn:schemas-microsoft-com:office:word" xmlns:w="http://schemas.openxmlformats.org/wordprocessingml/2006/main" xmlns:w14="http://schemas.microsoft.com/office/word/2010/wordml" xmlns:w15="http://schemas.microsoft.com/office/word/2012/wordml" xmlns:w16cex="http://schemas.microsoft.com/office/word/2018/wordml/cex" xmlns:w16cid="http://schemas.microsoft.com/office/word/2016/wordml/cid" xmlns:w16="http://schemas.microsoft.com/office/word/2018/wordml" xmlns:w16du="http://schemas.microsoft.com/office/word/2023/wordml/word16du" xmlns:w16sdtdh="http://schemas.microsoft.com/office/word/2020/wordml/sdtdatahash" xmlns:w16sdtfl="http://schemas.microsoft.com/office/word/2024/wordml/sdtformatlock" xmlns:w16se="http://schemas.microsoft.com/office/word/2015/wordml/symex" xmlns:wpg="http://schemas.microsoft.com/office/word/2010/wordprocessingGroup" xmlns:wpi="http://schemas.microsoft.com/office/word/2010/wordprocessingInk" xmlns:wne="http://schemas.microsoft.com/office/word/2006/wordml" xmlns:wps="http://schemas.microsoft.com/office/word/2010/wordprocessingShape" mc:Ignorable="w14 w15 w16se w16cid w16 w16cex w16sdtdh w16sdtfl w16du wp14">
+<w:footnotes xmlns:wpc="http://schemas.microsoft.com/office/word/2010/wordprocessingCanvas" xmlns:cx="http://schemas.microsoft.com/office/drawing/2014/chartex" xmlns:cx1="http://schemas.microsoft.com/office/drawing/2015/9/8/chartex" xmlns:cx2="http://schemas.microsoft.com/office/drawing/2015/10/21/chartex" xmlns:cx3="http://schemas.microsoft.com/office/drawing/2016/5/9/chartex" xmlns:cx4="http://schemas.microsoft.com/office/drawing/2016/5/10/chartex" xmlns:cx5="http://schemas.microsoft.com/office/drawing/2016/5/11/chartex" xmlns:cx6="http://schemas.microsoft.com/office/drawing/2016/5/12/chartex" xmlns:cx7="http://schemas.microsoft.com/office/drawing/2016/5/13/chartex" xmlns:cx8="http://schemas.microsoft.com/office/drawing/2016/5/14/chartex" xmlns:mc="http://schemas.openxmlformats.org/markup-compatibility/2006" xmlns:aink="http://schemas.microsoft.com/office/drawing/2016/ink" xmlns:am3d="http://schemas.microsoft.com/office/drawing/2017/model3d" xmlns:o="urn:schemas-microsoft-com:office:office" xmlns:r="http://schemas.openxmlformats.org/officeDocument/2006/relationships" xmlns:m="http://schemas.openxmlformats.org/officeDocument/2006/math" xmlns:v="urn:schemas-microsoft-com:vml" xmlns:wp14="http://schemas.microsoft.com/office/word/2010/wordprocessingDrawing" xmlns:wp="http://schemas.openxmlformats.org/drawingml/2006/wordprocessingDrawing" xmlns:w10="urn:schemas-microsoft-com:office:word" xmlns:w="http://schemas.openxmlformats.org/wordprocessingml/2006/main" xmlns:w14="http://schemas.microsoft.com/office/word/2010/wordml" xmlns:w15="http://schemas.microsoft.com/office/word/2012/wordml" xmlns:w16cex="http://schemas.microsoft.com/office/word/2018/wordml/cex" xmlns:w16cid="http://schemas.microsoft.com/office/word/2016/wordml/cid" xmlns:w16="http://schemas.microsoft.com/office/word/2018/wordml" xmlns:w16sdtdh="http://schemas.microsoft.com/office/word/2020/wordml/sdtdatahash" xmlns:w16se="http://schemas.microsoft.com/office/word/2015/wordml/symex" xmlns:wpg="http://schemas.microsoft.com/office/word/2010/wordprocessingGroup" xmlns:wpi="http://schemas.microsoft.com/office/word/2010/wordprocessingInk" xmlns:wne="http://schemas.microsoft.com/office/word/2006/wordml" xmlns:wps="http://schemas.microsoft.com/office/word/2010/wordprocessingShape" mc:Ignorable="w14 w15 w16se w16cid w16 w16cex w16sdtdh wp14">
   <w:footnote w:type="separator" w:id="-1">
     <w:p>
       <w:r>
@@ -7981,7 +8684,7 @@
 </file>
 
 <file path=word/header1.xml><?xml version="1.0" encoding="utf-8"?>
-<w:hdr xmlns:wpc="http://schemas.microsoft.com/office/word/2010/wordprocessingCanvas" xmlns:cx="http://schemas.microsoft.com/office/drawing/2014/chartex" xmlns:cx1="http://schemas.microsoft.com/office/drawing/2015/9/8/chartex" xmlns:cx2="http://schemas.microsoft.com/office/drawing/2015/10/21/chartex" xmlns:cx3="http://schemas.microsoft.com/office/drawing/2016/5/9/chartex" xmlns:cx4="http://schemas.microsoft.com/office/drawing/2016/5/10/chartex" xmlns:cx5="http://schemas.microsoft.com/office/drawing/2016/5/11/chartex" xmlns:cx6="http://schemas.microsoft.com/office/drawing/2016/5/12/chartex" xmlns:cx7="http://schemas.microsoft.com/office/drawing/2016/5/13/chartex" xmlns:cx8="http://schemas.microsoft.com/office/drawing/2016/5/14/chartex" xmlns:mc="http://schemas.openxmlformats.org/markup-compatibility/2006" xmlns:aink="http://schemas.microsoft.com/office/drawing/2016/ink" xmlns:am3d="http://schemas.microsoft.com/office/drawing/2017/model3d" xmlns:o="urn:schemas-microsoft-com:office:office" xmlns:oel="http://schemas.microsoft.com/office/2019/extlst" xmlns:r="http://schemas.openxmlformats.org/officeDocument/2006/relationships" xmlns:m="http://schemas.openxmlformats.org/officeDocument/2006/math" xmlns:v="urn:schemas-microsoft-com:vml" xmlns:wp14="http://schemas.microsoft.com/office/word/2010/wordprocessingDrawing" xmlns:wp="http://schemas.openxmlformats.org/drawingml/2006/wordprocessingDrawing" xmlns:w10="urn:schemas-microsoft-com:office:word" xmlns:w="http://schemas.openxmlformats.org/wordprocessingml/2006/main" xmlns:w14="http://schemas.microsoft.com/office/word/2010/wordml" xmlns:w15="http://schemas.microsoft.com/office/word/2012/wordml" xmlns:w16cex="http://schemas.microsoft.com/office/word/2018/wordml/cex" xmlns:w16cid="http://schemas.microsoft.com/office/word/2016/wordml/cid" xmlns:w16="http://schemas.microsoft.com/office/word/2018/wordml" xmlns:w16du="http://schemas.microsoft.com/office/word/2023/wordml/word16du" xmlns:w16sdtdh="http://schemas.microsoft.com/office/word/2020/wordml/sdtdatahash" xmlns:w16sdtfl="http://schemas.microsoft.com/office/word/2024/wordml/sdtformatlock" xmlns:w16se="http://schemas.microsoft.com/office/word/2015/wordml/symex" xmlns:wpg="http://schemas.microsoft.com/office/word/2010/wordprocessingGroup" xmlns:wpi="http://schemas.microsoft.com/office/word/2010/wordprocessingInk" xmlns:wne="http://schemas.microsoft.com/office/word/2006/wordml" xmlns:wps="http://schemas.microsoft.com/office/word/2010/wordprocessingShape" mc:Ignorable="w14 w15 w16se w16cid w16 w16cex w16sdtdh w16sdtfl w16du wp14">
+<w:hdr xmlns:wpc="http://schemas.microsoft.com/office/word/2010/wordprocessingCanvas" xmlns:cx="http://schemas.microsoft.com/office/drawing/2014/chartex" xmlns:cx1="http://schemas.microsoft.com/office/drawing/2015/9/8/chartex" xmlns:cx2="http://schemas.microsoft.com/office/drawing/2015/10/21/chartex" xmlns:cx3="http://schemas.microsoft.com/office/drawing/2016/5/9/chartex" xmlns:cx4="http://schemas.microsoft.com/office/drawing/2016/5/10/chartex" xmlns:cx5="http://schemas.microsoft.com/office/drawing/2016/5/11/chartex" xmlns:cx6="http://schemas.microsoft.com/office/drawing/2016/5/12/chartex" xmlns:cx7="http://schemas.microsoft.com/office/drawing/2016/5/13/chartex" xmlns:cx8="http://schemas.microsoft.com/office/drawing/2016/5/14/chartex" xmlns:mc="http://schemas.openxmlformats.org/markup-compatibility/2006" xmlns:aink="http://schemas.microsoft.com/office/drawing/2016/ink" xmlns:am3d="http://schemas.microsoft.com/office/drawing/2017/model3d" xmlns:o="urn:schemas-microsoft-com:office:office" xmlns:r="http://schemas.openxmlformats.org/officeDocument/2006/relationships" xmlns:m="http://schemas.openxmlformats.org/officeDocument/2006/math" xmlns:v="urn:schemas-microsoft-com:vml" xmlns:wp14="http://schemas.microsoft.com/office/word/2010/wordprocessingDrawing" xmlns:wp="http://schemas.openxmlformats.org/drawingml/2006/wordprocessingDrawing" xmlns:w10="urn:schemas-microsoft-com:office:word" xmlns:w="http://schemas.openxmlformats.org/wordprocessingml/2006/main" xmlns:w14="http://schemas.microsoft.com/office/word/2010/wordml" xmlns:w15="http://schemas.microsoft.com/office/word/2012/wordml" xmlns:w16cex="http://schemas.microsoft.com/office/word/2018/wordml/cex" xmlns:w16cid="http://schemas.microsoft.com/office/word/2016/wordml/cid" xmlns:w16="http://schemas.microsoft.com/office/word/2018/wordml" xmlns:w16sdtdh="http://schemas.microsoft.com/office/word/2020/wordml/sdtdatahash" xmlns:w16se="http://schemas.microsoft.com/office/word/2015/wordml/symex" xmlns:wpg="http://schemas.microsoft.com/office/word/2010/wordprocessingGroup" xmlns:wpi="http://schemas.microsoft.com/office/word/2010/wordprocessingInk" xmlns:wne="http://schemas.microsoft.com/office/word/2006/wordml" xmlns:wps="http://schemas.microsoft.com/office/word/2010/wordprocessingShape" mc:Ignorable="w14 w15 w16se w16cid w16 w16cex w16sdtdh wp14">
   <w:p>
     <w:pPr>
       <w:pStyle w:val="Kopfzeile"/>
@@ -8065,7 +8768,7 @@
                         </a:ln>
                         <a:extLst>
                           <a:ext uri="{FAA26D3D-D897-4be2-8F04-BA451C77F1D7}">
-                            <ma14:placeholderFlag xmlns="" xmlns:mo="http://schemas.microsoft.com/office/mac/office/2008/main" xmlns:mv="urn:schemas-microsoft-com:mac:vml" xmlns:o="urn:schemas-microsoft-com:office:office" xmlns:v="urn:schemas-microsoft-com:vml" xmlns:w10="urn:schemas-microsoft-com:office:word" xmlns:w="http://schemas.openxmlformats.org/wordprocessingml/2006/main" xmlns:ma14="http://schemas.microsoft.com/office/mac/drawingml/2011/main"/>
+                            <ma14:placeholderFlag xmlns:ma14="http://schemas.microsoft.com/office/mac/drawingml/2011/main" xmlns:w="http://schemas.openxmlformats.org/wordprocessingml/2006/main" xmlns:w10="urn:schemas-microsoft-com:office:word" xmlns:v="urn:schemas-microsoft-com:vml" xmlns:o="urn:schemas-microsoft-com:office:office" xmlns:mv="urn:schemas-microsoft-com:mac:vml" xmlns:mo="http://schemas.microsoft.com/office/mac/office/2008/main" xmlns="" xmlns:w16sdtfl="http://schemas.microsoft.com/office/word/2024/wordml/sdtformatlock" xmlns:w16du="http://schemas.microsoft.com/office/word/2023/wordml/word16du" xmlns:oel="http://schemas.microsoft.com/office/2019/extlst"/>
                           </a:ext>
                         </a:extLst>
                       </pic:spPr>
@@ -8110,7 +8813,7 @@
             </wp:anchor>
           </w:drawing>
         </mc:Choice>
-        <mc:Fallback>
+        <mc:Fallback xmlns:w16sdtfl="http://schemas.microsoft.com/office/word/2024/wordml/sdtformatlock" xmlns:w16du="http://schemas.microsoft.com/office/word/2023/wordml/word16du" xmlns:oel="http://schemas.microsoft.com/office/2019/extlst">
           <w:pict>
             <v:group w14:anchorId="7A126CF7" id="Gruppierung 2" o:spid="_x0000_s1026" style="position:absolute;margin-left:-32.85pt;margin-top:-.35pt;width:521.55pt;height:43.35pt;z-index:251659264" coordsize="66240,5505" o:gfxdata="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">
               <v:shapetype id="_x0000_t75" coordsize="21600,21600" o:spt="75" o:preferrelative="t" path="m@4@5l@4@11@9@11@9@5xe" filled="f" stroked="f">
@@ -8147,7 +8850,7 @@
 </file>
 
 <file path=word/header2.xml><?xml version="1.0" encoding="utf-8"?>
-<w:hdr xmlns:wpc="http://schemas.microsoft.com/office/word/2010/wordprocessingCanvas" xmlns:cx="http://schemas.microsoft.com/office/drawing/2014/chartex" xmlns:cx1="http://schemas.microsoft.com/office/drawing/2015/9/8/chartex" xmlns:cx2="http://schemas.microsoft.com/office/drawing/2015/10/21/chartex" xmlns:cx3="http://schemas.microsoft.com/office/drawing/2016/5/9/chartex" xmlns:cx4="http://schemas.microsoft.com/office/drawing/2016/5/10/chartex" xmlns:cx5="http://schemas.microsoft.com/office/drawing/2016/5/11/chartex" xmlns:cx6="http://schemas.microsoft.com/office/drawing/2016/5/12/chartex" xmlns:cx7="http://schemas.microsoft.com/office/drawing/2016/5/13/chartex" xmlns:cx8="http://schemas.microsoft.com/office/drawing/2016/5/14/chartex" xmlns:mc="http://schemas.openxmlformats.org/markup-compatibility/2006" xmlns:aink="http://schemas.microsoft.com/office/drawing/2016/ink" xmlns:am3d="http://schemas.microsoft.com/office/drawing/2017/model3d" xmlns:o="urn:schemas-microsoft-com:office:office" xmlns:oel="http://schemas.microsoft.com/office/2019/extlst" xmlns:r="http://schemas.openxmlformats.org/officeDocument/2006/relationships" xmlns:m="http://schemas.openxmlformats.org/officeDocument/2006/math" xmlns:v="urn:schemas-microsoft-com:vml" xmlns:wp14="http://schemas.microsoft.com/office/word/2010/wordprocessingDrawing" xmlns:wp="http://schemas.openxmlformats.org/drawingml/2006/wordprocessingDrawing" xmlns:w10="urn:schemas-microsoft-com:office:word" xmlns:w="http://schemas.openxmlformats.org/wordprocessingml/2006/main" xmlns:w14="http://schemas.microsoft.com/office/word/2010/wordml" xmlns:w15="http://schemas.microsoft.com/office/word/2012/wordml" xmlns:w16cex="http://schemas.microsoft.com/office/word/2018/wordml/cex" xmlns:w16cid="http://schemas.microsoft.com/office/word/2016/wordml/cid" xmlns:w16="http://schemas.microsoft.com/office/word/2018/wordml" xmlns:w16du="http://schemas.microsoft.com/office/word/2023/wordml/word16du" xmlns:w16sdtdh="http://schemas.microsoft.com/office/word/2020/wordml/sdtdatahash" xmlns:w16sdtfl="http://schemas.microsoft.com/office/word/2024/wordml/sdtformatlock" xmlns:w16se="http://schemas.microsoft.com/office/word/2015/wordml/symex" xmlns:wpg="http://schemas.microsoft.com/office/word/2010/wordprocessingGroup" xmlns:wpi="http://schemas.microsoft.com/office/word/2010/wordprocessingInk" xmlns:wne="http://schemas.microsoft.com/office/word/2006/wordml" xmlns:wps="http://schemas.microsoft.com/office/word/2010/wordprocessingShape" mc:Ignorable="w14 w15 w16se w16cid w16 w16cex w16sdtdh w16sdtfl w16du wp14">
+<w:hdr xmlns:wpc="http://schemas.microsoft.com/office/word/2010/wordprocessingCanvas" xmlns:cx="http://schemas.microsoft.com/office/drawing/2014/chartex" xmlns:cx1="http://schemas.microsoft.com/office/drawing/2015/9/8/chartex" xmlns:cx2="http://schemas.microsoft.com/office/drawing/2015/10/21/chartex" xmlns:cx3="http://schemas.microsoft.com/office/drawing/2016/5/9/chartex" xmlns:cx4="http://schemas.microsoft.com/office/drawing/2016/5/10/chartex" xmlns:cx5="http://schemas.microsoft.com/office/drawing/2016/5/11/chartex" xmlns:cx6="http://schemas.microsoft.com/office/drawing/2016/5/12/chartex" xmlns:cx7="http://schemas.microsoft.com/office/drawing/2016/5/13/chartex" xmlns:cx8="http://schemas.microsoft.com/office/drawing/2016/5/14/chartex" xmlns:mc="http://schemas.openxmlformats.org/markup-compatibility/2006" xmlns:aink="http://schemas.microsoft.com/office/drawing/2016/ink" xmlns:am3d="http://schemas.microsoft.com/office/drawing/2017/model3d" xmlns:o="urn:schemas-microsoft-com:office:office" xmlns:r="http://schemas.openxmlformats.org/officeDocument/2006/relationships" xmlns:m="http://schemas.openxmlformats.org/officeDocument/2006/math" xmlns:v="urn:schemas-microsoft-com:vml" xmlns:wp14="http://schemas.microsoft.com/office/word/2010/wordprocessingDrawing" xmlns:wp="http://schemas.openxmlformats.org/drawingml/2006/wordprocessingDrawing" xmlns:w10="urn:schemas-microsoft-com:office:word" xmlns:w="http://schemas.openxmlformats.org/wordprocessingml/2006/main" xmlns:w14="http://schemas.microsoft.com/office/word/2010/wordml" xmlns:w15="http://schemas.microsoft.com/office/word/2012/wordml" xmlns:w16cex="http://schemas.microsoft.com/office/word/2018/wordml/cex" xmlns:w16cid="http://schemas.microsoft.com/office/word/2016/wordml/cid" xmlns:w16="http://schemas.microsoft.com/office/word/2018/wordml" xmlns:w16sdtdh="http://schemas.microsoft.com/office/word/2020/wordml/sdtdatahash" xmlns:w16se="http://schemas.microsoft.com/office/word/2015/wordml/symex" xmlns:wpg="http://schemas.microsoft.com/office/word/2010/wordprocessingGroup" xmlns:wpi="http://schemas.microsoft.com/office/word/2010/wordprocessingInk" xmlns:wne="http://schemas.microsoft.com/office/word/2006/wordml" xmlns:wps="http://schemas.microsoft.com/office/word/2010/wordprocessingShape" mc:Ignorable="w14 w15 w16se w16cid w16 w16cex w16sdtdh wp14">
   <w:p>
     <w:pPr>
       <w:pStyle w:val="Kopfzeile"/>
@@ -8255,7 +8958,7 @@
 </file>
 
 <file path=word/numbering.xml><?xml version="1.0" encoding="utf-8"?>
-<w:numbering xmlns:wpc="http://schemas.microsoft.com/office/word/2010/wordprocessingCanvas" xmlns:cx="http://schemas.microsoft.com/office/drawing/2014/chartex" xmlns:cx1="http://schemas.microsoft.com/office/drawing/2015/9/8/chartex" xmlns:cx2="http://schemas.microsoft.com/office/drawing/2015/10/21/chartex" xmlns:cx3="http://schemas.microsoft.com/office/drawing/2016/5/9/chartex" xmlns:cx4="http://schemas.microsoft.com/office/drawing/2016/5/10/chartex" xmlns:cx5="http://schemas.microsoft.com/office/drawing/2016/5/11/chartex" xmlns:cx6="http://schemas.microsoft.com/office/drawing/2016/5/12/chartex" xmlns:cx7="http://schemas.microsoft.com/office/drawing/2016/5/13/chartex" xmlns:cx8="http://schemas.microsoft.com/office/drawing/2016/5/14/chartex" xmlns:mc="http://schemas.openxmlformats.org/markup-compatibility/2006" xmlns:aink="http://schemas.microsoft.com/office/drawing/2016/ink" xmlns:am3d="http://schemas.microsoft.com/office/drawing/2017/model3d" xmlns:o="urn:schemas-microsoft-com:office:office" xmlns:oel="http://schemas.microsoft.com/office/2019/extlst" xmlns:r="http://schemas.openxmlformats.org/officeDocument/2006/relationships" xmlns:m="http://schemas.openxmlformats.org/officeDocument/2006/math" xmlns:v="urn:schemas-microsoft-com:vml" xmlns:wp14="http://schemas.microsoft.com/office/word/2010/wordprocessingDrawing" xmlns:wp="http://schemas.openxmlformats.org/drawingml/2006/wordprocessingDrawing" xmlns:w10="urn:schemas-microsoft-com:office:word" xmlns:w="http://schemas.openxmlformats.org/wordprocessingml/2006/main" xmlns:w14="http://schemas.microsoft.com/office/word/2010/wordml" xmlns:w15="http://schemas.microsoft.com/office/word/2012/wordml" xmlns:w16cex="http://schemas.microsoft.com/office/word/2018/wordml/cex" xmlns:w16cid="http://schemas.microsoft.com/office/word/2016/wordml/cid" xmlns:w16="http://schemas.microsoft.com/office/word/2018/wordml" xmlns:w16du="http://schemas.microsoft.com/office/word/2023/wordml/word16du" xmlns:w16sdtdh="http://schemas.microsoft.com/office/word/2020/wordml/sdtdatahash" xmlns:w16sdtfl="http://schemas.microsoft.com/office/word/2024/wordml/sdtformatlock" xmlns:w16se="http://schemas.microsoft.com/office/word/2015/wordml/symex" xmlns:wpg="http://schemas.microsoft.com/office/word/2010/wordprocessingGroup" xmlns:wpi="http://schemas.microsoft.com/office/word/2010/wordprocessingInk" xmlns:wne="http://schemas.microsoft.com/office/word/2006/wordml" xmlns:wps="http://schemas.microsoft.com/office/word/2010/wordprocessingShape" mc:Ignorable="w14 w15 w16se w16cid w16 w16cex w16sdtdh w16sdtfl w16du wp14">
+<w:numbering xmlns:wpc="http://schemas.microsoft.com/office/word/2010/wordprocessingCanvas" xmlns:cx="http://schemas.microsoft.com/office/drawing/2014/chartex" xmlns:cx1="http://schemas.microsoft.com/office/drawing/2015/9/8/chartex" xmlns:cx2="http://schemas.microsoft.com/office/drawing/2015/10/21/chartex" xmlns:cx3="http://schemas.microsoft.com/office/drawing/2016/5/9/chartex" xmlns:cx4="http://schemas.microsoft.com/office/drawing/2016/5/10/chartex" xmlns:cx5="http://schemas.microsoft.com/office/drawing/2016/5/11/chartex" xmlns:cx6="http://schemas.microsoft.com/office/drawing/2016/5/12/chartex" xmlns:cx7="http://schemas.microsoft.com/office/drawing/2016/5/13/chartex" xmlns:cx8="http://schemas.microsoft.com/office/drawing/2016/5/14/chartex" xmlns:mc="http://schemas.openxmlformats.org/markup-compatibility/2006" xmlns:aink="http://schemas.microsoft.com/office/drawing/2016/ink" xmlns:am3d="http://schemas.microsoft.com/office/drawing/2017/model3d" xmlns:o="urn:schemas-microsoft-com:office:office" xmlns:r="http://schemas.openxmlformats.org/officeDocument/2006/relationships" xmlns:m="http://schemas.openxmlformats.org/officeDocument/2006/math" xmlns:v="urn:schemas-microsoft-com:vml" xmlns:wp14="http://schemas.microsoft.com/office/word/2010/wordprocessingDrawing" xmlns:wp="http://schemas.openxmlformats.org/drawingml/2006/wordprocessingDrawing" xmlns:w10="urn:schemas-microsoft-com:office:word" xmlns:w="http://schemas.openxmlformats.org/wordprocessingml/2006/main" xmlns:w14="http://schemas.microsoft.com/office/word/2010/wordml" xmlns:w15="http://schemas.microsoft.com/office/word/2012/wordml" xmlns:w16cex="http://schemas.microsoft.com/office/word/2018/wordml/cex" xmlns:w16cid="http://schemas.microsoft.com/office/word/2016/wordml/cid" xmlns:w16="http://schemas.microsoft.com/office/word/2018/wordml" xmlns:w16sdtdh="http://schemas.microsoft.com/office/word/2020/wordml/sdtdatahash" xmlns:w16se="http://schemas.microsoft.com/office/word/2015/wordml/symex" xmlns:wpg="http://schemas.microsoft.com/office/word/2010/wordprocessingGroup" xmlns:wpi="http://schemas.microsoft.com/office/word/2010/wordprocessingInk" xmlns:wne="http://schemas.microsoft.com/office/word/2006/wordml" xmlns:wps="http://schemas.microsoft.com/office/word/2010/wordprocessingShape" mc:Ignorable="w14 w15 w16se w16cid w16 w16cex w16sdtdh wp14">
   <w:numPicBullet w:numPicBulletId="0">
     <w:pict>
       <v:shapetype id="_x0000_t75" coordsize="21600,21600" o:spt="75" o:preferrelative="t" path="m@4@5l@4@11@9@11@9@5xe" filled="f" stroked="f">
@@ -8277,17 +8980,17 @@
         <v:path o:extrusionok="f" gradientshapeok="t" o:connecttype="rect"/>
         <o:lock v:ext="edit" aspectratio="t"/>
       </v:shapetype>
-      <v:shape id="_x0000_i1029" type="#_x0000_t75" style="width:3in;height:3in" o:bullet="t"/>
+      <v:shape id="_x0000_i2946" type="#_x0000_t75" style="width:3in;height:3in" o:bullet="t"/>
     </w:pict>
   </w:numPicBullet>
   <w:numPicBullet w:numPicBulletId="1">
     <w:pict>
-      <v:shape id="_x0000_i1030" type="#_x0000_t75" style="width:3in;height:3in" o:bullet="t"/>
+      <v:shape id="_x0000_i2947" type="#_x0000_t75" style="width:3in;height:3in" o:bullet="t"/>
     </w:pict>
   </w:numPicBullet>
   <w:numPicBullet w:numPicBulletId="2">
     <w:pict>
-      <v:shape id="_x0000_i1031" type="#_x0000_t75" style="width:3in;height:3in" o:bullet="t"/>
+      <v:shape id="_x0000_i2948" type="#_x0000_t75" style="width:3in;height:3in" o:bullet="t"/>
     </w:pict>
   </w:numPicBullet>
   <w:abstractNum w:abstractNumId="0" w15:restartNumberingAfterBreak="0">
@@ -13845,177 +14548,189 @@
       </w:rPr>
     </w:lvl>
   </w:abstractNum>
-  <w:num w:numId="1" w16cid:durableId="915674439">
+  <w:num w:numId="1">
     <w:abstractNumId w:val="43"/>
   </w:num>
-  <w:num w:numId="2" w16cid:durableId="591398877">
+  <w:num w:numId="2">
     <w:abstractNumId w:val="38"/>
   </w:num>
-  <w:num w:numId="3" w16cid:durableId="1760059810">
+  <w:num w:numId="3">
     <w:abstractNumId w:val="10"/>
   </w:num>
-  <w:num w:numId="4" w16cid:durableId="461458821">
+  <w:num w:numId="4">
     <w:abstractNumId w:val="30"/>
   </w:num>
-  <w:num w:numId="5" w16cid:durableId="814179370">
+  <w:num w:numId="5">
     <w:abstractNumId w:val="6"/>
   </w:num>
-  <w:num w:numId="6" w16cid:durableId="830146239">
+  <w:num w:numId="6">
     <w:abstractNumId w:val="7"/>
   </w:num>
-  <w:num w:numId="7" w16cid:durableId="544483989">
+  <w:num w:numId="7">
     <w:abstractNumId w:val="8"/>
   </w:num>
-  <w:num w:numId="8" w16cid:durableId="69429056">
+  <w:num w:numId="8">
     <w:abstractNumId w:val="9"/>
   </w:num>
-  <w:num w:numId="9" w16cid:durableId="1049377034">
+  <w:num w:numId="9">
     <w:abstractNumId w:val="34"/>
   </w:num>
-  <w:num w:numId="10" w16cid:durableId="155463759">
+  <w:num w:numId="10">
     <w:abstractNumId w:val="12"/>
   </w:num>
-  <w:num w:numId="11" w16cid:durableId="2062747622">
+  <w:num w:numId="11">
     <w:abstractNumId w:val="32"/>
   </w:num>
-  <w:num w:numId="12" w16cid:durableId="1871609040">
+  <w:num w:numId="12">
     <w:abstractNumId w:val="13"/>
   </w:num>
-  <w:num w:numId="13" w16cid:durableId="1376932382">
+  <w:num w:numId="13">
     <w:abstractNumId w:val="31"/>
   </w:num>
-  <w:num w:numId="14" w16cid:durableId="2068338183">
+  <w:num w:numId="14">
     <w:abstractNumId w:val="22"/>
   </w:num>
-  <w:num w:numId="15" w16cid:durableId="493227486">
+  <w:num w:numId="15">
     <w:abstractNumId w:val="37"/>
   </w:num>
-  <w:num w:numId="16" w16cid:durableId="1133206448">
+  <w:num w:numId="16">
     <w:abstractNumId w:val="40"/>
   </w:num>
-  <w:num w:numId="17" w16cid:durableId="1117338843">
+  <w:num w:numId="17">
     <w:abstractNumId w:val="5"/>
   </w:num>
-  <w:num w:numId="18" w16cid:durableId="1401291090">
+  <w:num w:numId="18">
     <w:abstractNumId w:val="4"/>
   </w:num>
-  <w:num w:numId="19" w16cid:durableId="1088306210">
+  <w:num w:numId="19">
     <w:abstractNumId w:val="3"/>
   </w:num>
-  <w:num w:numId="20" w16cid:durableId="1313946445">
+  <w:num w:numId="20">
     <w:abstractNumId w:val="2"/>
   </w:num>
-  <w:num w:numId="21" w16cid:durableId="549997975">
+  <w:num w:numId="21">
     <w:abstractNumId w:val="1"/>
   </w:num>
-  <w:num w:numId="22" w16cid:durableId="2083677415">
+  <w:num w:numId="22">
     <w:abstractNumId w:val="47"/>
   </w:num>
-  <w:num w:numId="23" w16cid:durableId="812331394">
+  <w:num w:numId="23">
     <w:abstractNumId w:val="24"/>
   </w:num>
-  <w:num w:numId="24" w16cid:durableId="73169133">
+  <w:num w:numId="24">
     <w:abstractNumId w:val="23"/>
   </w:num>
-  <w:num w:numId="25" w16cid:durableId="1378581007">
+  <w:num w:numId="25">
     <w:abstractNumId w:val="41"/>
   </w:num>
-  <w:num w:numId="26" w16cid:durableId="1103575677">
+  <w:num w:numId="26">
     <w:abstractNumId w:val="53"/>
   </w:num>
-  <w:num w:numId="27" w16cid:durableId="1964311015">
+  <w:num w:numId="27">
     <w:abstractNumId w:val="33"/>
   </w:num>
-  <w:num w:numId="28" w16cid:durableId="1303003531">
+  <w:num w:numId="28">
     <w:abstractNumId w:val="39"/>
   </w:num>
-  <w:num w:numId="29" w16cid:durableId="548419931">
+  <w:num w:numId="29">
     <w:abstractNumId w:val="51"/>
   </w:num>
-  <w:num w:numId="30" w16cid:durableId="1635335512">
+  <w:num w:numId="30">
     <w:abstractNumId w:val="52"/>
   </w:num>
-  <w:num w:numId="31" w16cid:durableId="1364594267">
+  <w:num w:numId="31">
     <w:abstractNumId w:val="49"/>
   </w:num>
-  <w:num w:numId="32" w16cid:durableId="543833886">
+  <w:num w:numId="32">
     <w:abstractNumId w:val="18"/>
   </w:num>
-  <w:num w:numId="33" w16cid:durableId="147401886">
+  <w:num w:numId="33">
     <w:abstractNumId w:val="35"/>
   </w:num>
-  <w:num w:numId="34" w16cid:durableId="2132894757">
+  <w:num w:numId="34">
     <w:abstractNumId w:val="48"/>
   </w:num>
-  <w:num w:numId="35" w16cid:durableId="35200468">
+  <w:num w:numId="35">
     <w:abstractNumId w:val="16"/>
   </w:num>
-  <w:num w:numId="36" w16cid:durableId="2125928853">
+  <w:num w:numId="36">
     <w:abstractNumId w:val="54"/>
   </w:num>
-  <w:num w:numId="37" w16cid:durableId="1517307863">
+  <w:num w:numId="37">
     <w:abstractNumId w:val="26"/>
   </w:num>
-  <w:num w:numId="38" w16cid:durableId="804586393">
+  <w:num w:numId="38">
     <w:abstractNumId w:val="14"/>
   </w:num>
-  <w:num w:numId="39" w16cid:durableId="521356865">
+  <w:num w:numId="39">
     <w:abstractNumId w:val="44"/>
   </w:num>
-  <w:num w:numId="40" w16cid:durableId="849098512">
+  <w:num w:numId="40">
     <w:abstractNumId w:val="25"/>
   </w:num>
-  <w:num w:numId="41" w16cid:durableId="1451781648">
+  <w:num w:numId="41">
     <w:abstractNumId w:val="15"/>
   </w:num>
-  <w:num w:numId="42" w16cid:durableId="1178541636">
+  <w:num w:numId="42">
     <w:abstractNumId w:val="42"/>
   </w:num>
-  <w:num w:numId="43" w16cid:durableId="927276994">
+  <w:num w:numId="43">
     <w:abstractNumId w:val="28"/>
   </w:num>
-  <w:num w:numId="44" w16cid:durableId="46489971">
+  <w:num w:numId="44">
     <w:abstractNumId w:val="27"/>
   </w:num>
-  <w:num w:numId="45" w16cid:durableId="2069528509">
+  <w:num w:numId="45">
     <w:abstractNumId w:val="19"/>
   </w:num>
-  <w:num w:numId="46" w16cid:durableId="678434124">
+  <w:num w:numId="46">
     <w:abstractNumId w:val="36"/>
   </w:num>
-  <w:num w:numId="47" w16cid:durableId="376667208">
+  <w:num w:numId="47">
     <w:abstractNumId w:val="50"/>
   </w:num>
-  <w:num w:numId="48" w16cid:durableId="1186557437">
+  <w:num w:numId="48">
     <w:abstractNumId w:val="0"/>
   </w:num>
-  <w:num w:numId="49" w16cid:durableId="1331253776">
+  <w:num w:numId="49">
     <w:abstractNumId w:val="29"/>
   </w:num>
-  <w:num w:numId="50" w16cid:durableId="2117675783">
+  <w:num w:numId="50">
     <w:abstractNumId w:val="20"/>
   </w:num>
-  <w:num w:numId="51" w16cid:durableId="1992632821">
+  <w:num w:numId="51">
     <w:abstractNumId w:val="45"/>
   </w:num>
-  <w:num w:numId="52" w16cid:durableId="814100096">
+  <w:num w:numId="52">
     <w:abstractNumId w:val="46"/>
   </w:num>
-  <w:num w:numId="53" w16cid:durableId="163322842">
+  <w:num w:numId="53">
     <w:abstractNumId w:val="21"/>
   </w:num>
-  <w:num w:numId="54" w16cid:durableId="1335379344">
+  <w:num w:numId="54">
     <w:abstractNumId w:val="17"/>
   </w:num>
-  <w:num w:numId="55" w16cid:durableId="823854423">
+  <w:num w:numId="55">
     <w:abstractNumId w:val="11"/>
+  </w:num>
+  <w:num w:numId="56">
+    <w:abstractNumId w:val="28"/>
+    <w:lvlOverride w:ilvl="0"/>
+    <w:lvlOverride w:ilvl="1"/>
+    <w:lvlOverride w:ilvl="2"/>
+    <w:lvlOverride w:ilvl="3"/>
+    <w:lvlOverride w:ilvl="4"/>
+    <w:lvlOverride w:ilvl="5"/>
+    <w:lvlOverride w:ilvl="6"/>
+    <w:lvlOverride w:ilvl="7"/>
+    <w:lvlOverride w:ilvl="8"/>
   </w:num>
   <w:numIdMacAtCleanup w:val="54"/>
 </w:numbering>
 </file>
 
 <file path=word/styles.xml><?xml version="1.0" encoding="utf-8"?>
-<w:styles xmlns:mc="http://schemas.openxmlformats.org/markup-compatibility/2006" xmlns:r="http://schemas.openxmlformats.org/officeDocument/2006/relationships" xmlns:w="http://schemas.openxmlformats.org/wordprocessingml/2006/main" xmlns:w14="http://schemas.microsoft.com/office/word/2010/wordml" xmlns:w15="http://schemas.microsoft.com/office/word/2012/wordml" xmlns:w16cex="http://schemas.microsoft.com/office/word/2018/wordml/cex" xmlns:w16cid="http://schemas.microsoft.com/office/word/2016/wordml/cid" xmlns:w16="http://schemas.microsoft.com/office/word/2018/wordml" xmlns:w16du="http://schemas.microsoft.com/office/word/2023/wordml/word16du" xmlns:w16sdtdh="http://schemas.microsoft.com/office/word/2020/wordml/sdtdatahash" xmlns:w16sdtfl="http://schemas.microsoft.com/office/word/2024/wordml/sdtformatlock" xmlns:w16se="http://schemas.microsoft.com/office/word/2015/wordml/symex" mc:Ignorable="w14 w15 w16se w16cid w16 w16cex w16sdtdh w16sdtfl w16du">
+<w:styles xmlns:mc="http://schemas.openxmlformats.org/markup-compatibility/2006" xmlns:r="http://schemas.openxmlformats.org/officeDocument/2006/relationships" xmlns:w="http://schemas.openxmlformats.org/wordprocessingml/2006/main" xmlns:w14="http://schemas.microsoft.com/office/word/2010/wordml" xmlns:w15="http://schemas.microsoft.com/office/word/2012/wordml" xmlns:w16cex="http://schemas.microsoft.com/office/word/2018/wordml/cex" xmlns:w16cid="http://schemas.microsoft.com/office/word/2016/wordml/cid" xmlns:w16="http://schemas.microsoft.com/office/word/2018/wordml" xmlns:w16sdtdh="http://schemas.microsoft.com/office/word/2020/wordml/sdtdatahash" xmlns:w16se="http://schemas.microsoft.com/office/word/2015/wordml/symex" mc:Ignorable="w14 w15 w16se w16cid w16 w16cex w16sdtdh">
   <w:docDefaults>
     <w:rPrDefault>
       <w:rPr>

</xml_diff>

<commit_message>
oops uploadded wrong thing
</commit_message>
<xml_diff>
--- a/Presentations/Schriftliche Arbeit/Arbeit.docx
+++ b/Presentations/Schriftliche Arbeit/Arbeit.docx
@@ -1098,9 +1098,14 @@
       <w:r>
         <w:t xml:space="preserve">Wie haben sich die Medien über die letzten Jahre verändert? In meinem Projekt befasse ich mich mit der Datenanalyse von zwei bedeutenden Zeitungen. </w:t>
       </w:r>
-      <w:r>
+      <w:proofErr w:type="spellStart"/>
+      <w:r>
+        <w:rPr>
+          <w:lang w:val="en-GB"/>
+        </w:rPr>
         <w:t>Ausgewählt</w:t>
       </w:r>
+      <w:proofErr w:type="spellEnd"/>
       <w:r>
         <w:rPr>
           <w:lang w:val="en-GB"/>
@@ -1432,6 +1437,13 @@
           <w:iCs/>
         </w:rPr>
         <w:br/>
+      </w:r>
+      <w:r>
+        <w:rPr>
+          <w:i/>
+          <w:iCs/>
+          <w:color w:val="FF0000"/>
+        </w:rPr>
         <w:t>Diese Erkenntnisse verdeutlichen redaktionelle Unterschiede und zeigen, wie sich globale Ereignisse auf die Berichterstattung beider Zeitungen auswirken.</w:t>
       </w:r>
     </w:p>
@@ -1486,7 +1498,13 @@
         <w:t xml:space="preserve">, </w:t>
       </w:r>
       <w:r>
-        <w:t xml:space="preserve">S.49) Obwohl Richard Precht Deutschland als „das Land der Qualitätspresse“ (S. 7) bezeichnet, hat es „ein Problem mit dem Vertrauen in die Leitmedien. […] nur 46% [der Deutschen Befragten] gaben an, sie hätten Vertrauen in die Presse.“ (S. 8) </w:t>
+        <w:t>S.49) Obwohl Richard Precht Deutschland als „das Land der Qualitätspresse“ (S. 7) bezeichnet, hat es „ein Problem mit dem Vertrauen in die Leitmedien. […] nur 46% [der Deutschen Befragten] gaben an, sie hätten Vertrauen in die Presse.“ (</w:t>
+      </w:r>
+      <w:r>
+        <w:t xml:space="preserve">Richard David Precht, </w:t>
+      </w:r>
+      <w:r>
+        <w:t xml:space="preserve">S. 8) </w:t>
       </w:r>
       <w:r>
         <w:t xml:space="preserve">[…] </w:t>
@@ -1596,15 +1614,13 @@
         <w:pStyle w:val="JugendForscht"/>
       </w:pPr>
       <w:r>
-        <w:t xml:space="preserve">(B.s.65 vierte </w:t>
-      </w:r>
-      <w:proofErr w:type="spellStart"/>
-      <w:r>
-        <w:t>gewalt</w:t>
-      </w:r>
-      <w:proofErr w:type="spellEnd"/>
-      <w:r>
-        <w:t>)</w:t>
+        <w:t>(</w:t>
+      </w:r>
+      <w:r>
+        <w:t>Richard David Precht, S</w:t>
+      </w:r>
+      <w:r>
+        <w:t>.65)</w:t>
       </w:r>
     </w:p>
     <w:p>
@@ -1703,23 +1719,17 @@
         <w:pStyle w:val="JugendForscht"/>
       </w:pPr>
       <w:r>
-        <w:t>Bei meiner ersten Recherche stieß ich auf eine Studie von Michael Haller aus dem Jahr 2017 </w:t>
-      </w:r>
-      <w:r>
-        <w:rPr>
-          <w:rStyle w:val="HTMLCode"/>
-          <w:rFonts w:ascii="Consolas" w:hAnsi="Consolas"/>
-          <w:color w:val="030303"/>
-          <w:shd w:val="clear" w:color="auto" w:fill="F0F0F0"/>
-        </w:rPr>
-        <w:t>Mama?</w:t>
-      </w:r>
-      <w:r>
-        <w:t xml:space="preserve"> Er hat die Berichterstattung von drei deutschen Zeitungen über einen Zeitraum von 20 Wochen untersucht. Er wertete 480 Zeitungsausgaben mit 2240 Seiten aus und analysierte </w:t>
+        <w:t>Bei meiner ersten Recherche stieß ich auf eine Studie von Michael Haller aus dem Jahr 2017</w:t>
+      </w:r>
+      <w:r>
+        <w:t>. (Richard David Precht, S.77)</w:t>
+      </w:r>
+      <w:r>
+        <w:t xml:space="preserve"> Er hat die Berichterstattung von drei deutschen Zeitungen über einen Zeitraum von 20 Wochen untersucht. Er wertete 480 Zeitungsausgaben mit 2240 Seiten aus </w:t>
       </w:r>
       <w:r>
         <w:lastRenderedPageBreak/>
-        <w:t>1687 Berichte und Kommentare.</w:t>
+        <w:t>und analysierte 1687 Berichte und Kommentare.</w:t>
       </w:r>
       <w:r>
         <w:br/>
@@ -1913,25 +1923,13 @@
         <w:t>Ad Fontes Media</w:t>
       </w:r>
       <w:r>
-        <w:t>“</w:t>
-      </w:r>
-      <w:r>
-        <w:t xml:space="preserve"> </w:t>
-      </w:r>
-      <w:r>
-        <w:t>(</w:t>
+        <w:t>“ (</w:t>
       </w:r>
       <w:r>
         <w:t>Ad Fontes Media</w:t>
       </w:r>
       <w:r>
-        <w:t xml:space="preserve"> Inc.</w:t>
-      </w:r>
-      <w:r>
-        <w:t>, 12.01.25)</w:t>
-      </w:r>
-      <w:r>
-        <w:t xml:space="preserve"> </w:t>
+        <w:t xml:space="preserve"> Inc., 12.01.25) </w:t>
       </w:r>
       <w:r>
         <w:t xml:space="preserve">hat viele verschiedene Zeitungen analysiert und </w:t>
@@ -2790,10 +2788,7 @@
         <w:t xml:space="preserve">, </w:t>
       </w:r>
       <w:r>
-        <w:t>03.01.25</w:t>
-      </w:r>
-      <w:r>
-        <w:t>)</w:t>
+        <w:t>03.01.25)</w:t>
       </w:r>
       <w:r>
         <w:t xml:space="preserve"> auszuführen. Hier kann man </w:t>
@@ -2914,19 +2909,13 @@
         <w:t xml:space="preserve"> (</w:t>
       </w:r>
       <w:r>
-        <w:t>Amazon Web Services Inc</w:t>
-      </w:r>
-      <w:r>
-        <w:t>.</w:t>
+        <w:t>Amazon Web Services Inc.</w:t>
       </w:r>
       <w:r>
         <w:t xml:space="preserve">, </w:t>
       </w:r>
       <w:r>
-        <w:t>03.01.25</w:t>
-      </w:r>
-      <w:r>
-        <w:t>)</w:t>
+        <w:t>03.01.25)</w:t>
       </w:r>
       <w:r>
         <w:tab/>
@@ -3024,7 +3013,7 @@
           <v:shape id="_x0000_i1028" type="#_x0000_t75" style="width:453.6pt;height:135.6pt" o:ole="">
             <v:imagedata r:id="rId11" o:title=""/>
           </v:shape>
-          <o:OLEObject Type="Embed" ProgID="Word.OpenDocumentText.12" ShapeID="_x0000_i1028" DrawAspect="Content" ObjectID="_1798179878" r:id="rId12"/>
+          <o:OLEObject Type="Embed" ProgID="Word.OpenDocumentText.12" ShapeID="_x0000_i1028" DrawAspect="Content" ObjectID="_1798183296" r:id="rId12"/>
         </w:object>
       </w:r>
       <w:r>
@@ -3533,7 +3522,7 @@
           <v:shape id="_x0000_i1029" type="#_x0000_t75" style="width:453.6pt;height:79.8pt" o:ole="">
             <v:imagedata r:id="rId13" o:title=""/>
           </v:shape>
-          <o:OLEObject Type="Embed" ProgID="Word.OpenDocumentText.12" ShapeID="_x0000_i1029" DrawAspect="Content" ObjectID="_1798179879" r:id="rId14"/>
+          <o:OLEObject Type="Embed" ProgID="Word.OpenDocumentText.12" ShapeID="_x0000_i1029" DrawAspect="Content" ObjectID="_1798183297" r:id="rId14"/>
         </w:object>
       </w:r>
       <w:r>
@@ -3570,7 +3559,7 @@
           <v:shape id="_x0000_i1030" type="#_x0000_t75" style="width:453.6pt;height:330.6pt" o:ole="">
             <v:imagedata r:id="rId15" o:title=""/>
           </v:shape>
-          <o:OLEObject Type="Embed" ProgID="Word.OpenDocumentText.12" ShapeID="_x0000_i1030" DrawAspect="Content" ObjectID="_1798179880" r:id="rId16"/>
+          <o:OLEObject Type="Embed" ProgID="Word.OpenDocumentText.12" ShapeID="_x0000_i1030" DrawAspect="Content" ObjectID="_1798183298" r:id="rId16"/>
         </w:object>
       </w:r>
       <w:r>
@@ -3687,19 +3676,7 @@
           <w:rPr>
             <w:rStyle w:val="Hyperlink"/>
           </w:rPr>
-          <w:t>https://jugend-</w:t>
-        </w:r>
-        <w:r>
-          <w:rPr>
-            <w:rStyle w:val="Hyperlink"/>
-          </w:rPr>
-          <w:t>f</w:t>
-        </w:r>
-        <w:r>
-          <w:rPr>
-            <w:rStyle w:val="Hyperlink"/>
-          </w:rPr>
-          <w:t>orscht.streamlit.app/</w:t>
+          <w:t>https://jugend-forscht.streamlit.app/</w:t>
         </w:r>
       </w:hyperlink>
       <w:r>
@@ -3827,10 +3804,7 @@
         <w:t xml:space="preserve">, </w:t>
       </w:r>
       <w:r>
-        <w:t>30.12.2024</w:t>
-      </w:r>
-      <w:r>
-        <w:t>)</w:t>
+        <w:t>30.12.2024)</w:t>
       </w:r>
       <w:r>
         <w:t> </w:t>
@@ -4778,13 +4752,7 @@
         <w:rPr>
           <w:lang w:eastAsia="en-GB"/>
         </w:rPr>
-        <w:t>5.1.4.</w:t>
-      </w:r>
-      <w:r>
-        <w:rPr>
-          <w:lang w:eastAsia="en-GB"/>
-        </w:rPr>
-        <w:t>)</w:t>
+        <w:t>5.1.4.)</w:t>
       </w:r>
       <w:r>
         <w:rPr>
@@ -4814,13 +4782,7 @@
         <w:rPr>
           <w:lang w:eastAsia="en-GB"/>
         </w:rPr>
-        <w:t>5.1.</w:t>
-      </w:r>
-      <w:r>
-        <w:rPr>
-          <w:lang w:eastAsia="en-GB"/>
-        </w:rPr>
-        <w:t>3.)</w:t>
+        <w:t>5.1.3.)</w:t>
       </w:r>
       <w:r>
         <w:rPr>
@@ -6686,81 +6648,85 @@
         <w:rPr>
           <w:shd w:val="clear" w:color="auto" w:fill="FFFFFF"/>
         </w:rPr>
-        <w:t>Der Anstieg der Artikelanzahl in der Rubrik Politik bei "The New York Times" und der Rückgang von </w:t>
-      </w:r>
-      <w:r>
-        <w:rPr>
-          <w:rStyle w:val="HTMLCode"/>
-          <w:rFonts w:ascii="Consolas" w:hAnsi="Consolas"/>
-          <w:color w:val="030303"/>
-          <w:shd w:val="clear" w:color="auto" w:fill="F0F0F0"/>
-        </w:rPr>
-        <w:t>was nochmal</w:t>
+        <w:t>Der Anstieg der Artikelanzahl in der Rubrik Politik bei "The New York Times" und der Rückgang von</w:t>
       </w:r>
       <w:r>
         <w:rPr>
           <w:shd w:val="clear" w:color="auto" w:fill="FFFFFF"/>
         </w:rPr>
-        <w:t xml:space="preserve"> lassen Möglichkeiten in der Interpretation. Mögliche Ursachen könnten sein, dass die NYT </w:t>
-      </w:r>
-      <w:proofErr w:type="spellStart"/>
+        <w:t xml:space="preserve"> „Opinion“ in „The Guardian“</w:t>
+      </w:r>
       <w:r>
         <w:rPr>
           <w:shd w:val="clear" w:color="auto" w:fill="FFFFFF"/>
         </w:rPr>
-        <w:t>aufgrung</w:t>
-      </w:r>
-      <w:proofErr w:type="spellEnd"/>
+        <w:t> lassen Möglichkeiten in der Interpretation. Mögliche Ursachen könnten sein, dass die NYT aufgrun</w:t>
+      </w:r>
       <w:r>
         <w:rPr>
           <w:shd w:val="clear" w:color="auto" w:fill="FFFFFF"/>
         </w:rPr>
-        <w:t xml:space="preserve"> großer politischer Themen (</w:t>
-      </w:r>
-      <w:proofErr w:type="spellStart"/>
+        <w:t xml:space="preserve">d von </w:t>
+      </w:r>
       <w:r>
         <w:rPr>
           <w:shd w:val="clear" w:color="auto" w:fill="FFFFFF"/>
         </w:rPr>
-        <w:t>trump</w:t>
-      </w:r>
-      <w:proofErr w:type="spellEnd"/>
+        <w:t>große</w:t>
+      </w:r>
       <w:r>
         <w:rPr>
           <w:shd w:val="clear" w:color="auto" w:fill="FFFFFF"/>
         </w:rPr>
-        <w:t>/Biden/</w:t>
-      </w:r>
-      <w:proofErr w:type="spellStart"/>
+        <w:t>n</w:t>
+      </w:r>
       <w:r>
         <w:rPr>
           <w:shd w:val="clear" w:color="auto" w:fill="FFFFFF"/>
         </w:rPr>
-        <w:t>SkandaleWahlen</w:t>
-      </w:r>
-      <w:proofErr w:type="spellEnd"/>
+        <w:t xml:space="preserve"> politische</w:t>
+      </w:r>
       <w:r>
         <w:rPr>
           <w:shd w:val="clear" w:color="auto" w:fill="FFFFFF"/>
         </w:rPr>
-        <w:t>…Ereignisse…) mehr den Fokus auf politische Berichterstattung gelegt hat, während sich "The Guardian" zum Beispiel mehr auf andere Themen wie etwa dem Klimawandel </w:t>
-      </w:r>
-      <w:proofErr w:type="spellStart"/>
-      <w:r>
-        <w:rPr>
-          <w:rStyle w:val="HTMLCode"/>
-          <w:rFonts w:ascii="Consolas" w:hAnsi="Consolas"/>
-          <w:color w:val="030303"/>
-          <w:shd w:val="clear" w:color="auto" w:fill="F0F0F0"/>
-        </w:rPr>
-        <w:t>etc</w:t>
-      </w:r>
-      <w:proofErr w:type="spellEnd"/>
+        <w:t xml:space="preserve">n </w:t>
+      </w:r>
       <w:r>
         <w:rPr>
           <w:shd w:val="clear" w:color="auto" w:fill="FFFFFF"/>
         </w:rPr>
-        <w:t> fokussiert haben könnte…</w:t>
+        <w:t>Themen</w:t>
+      </w:r>
+      <w:r>
+        <w:rPr>
+          <w:shd w:val="clear" w:color="auto" w:fill="FFFFFF"/>
+        </w:rPr>
+        <w:t xml:space="preserve">, wie z.B. der Wahl in Amerika, </w:t>
+      </w:r>
+      <w:r>
+        <w:rPr>
+          <w:shd w:val="clear" w:color="auto" w:fill="FFFFFF"/>
+        </w:rPr>
+        <w:t>mehr den Fokus auf politische Berichterstattung gelegt hat, während sich "The Guardian" zum Beispiel mehr auf</w:t>
+      </w:r>
+      <w:r>
+        <w:rPr>
+          <w:shd w:val="clear" w:color="auto" w:fill="FFFFFF"/>
+        </w:rPr>
+        <w:t xml:space="preserve"> Meinungsbeiträge </w:t>
+      </w:r>
+      <w:r>
+        <w:rPr>
+          <w:shd w:val="clear" w:color="auto" w:fill="FFFFFF"/>
+        </w:rPr>
+        <w:t>fokussiert haben könnte</w:t>
+      </w:r>
+      <w:r>
+        <w:rPr>
+          <w:shd w:val="clear" w:color="auto" w:fill="FFFFFF"/>
+        </w:rPr>
+        <w:t>.</w:t>
       </w:r>
       <w:r>
         <w:br/>
@@ -6769,16 +6735,64 @@
         <w:rPr>
           <w:shd w:val="clear" w:color="auto" w:fill="FFFFFF"/>
         </w:rPr>
-        <w:t>Um dies weiter genauer zu analysieren könnte man zum Beispiel die Daten spezieller Jahre (Wahljahre/Sturm des Capitol/Brexit) herausfiltern..</w:t>
-      </w:r>
-      <w:r>
+        <w:t>Um dies genauer zu analysieren könnte man zum Beispiel die Daten spezielle</w:t>
+      </w:r>
+      <w:r>
+        <w:rPr>
+          <w:shd w:val="clear" w:color="auto" w:fill="FFFFFF"/>
+        </w:rPr>
+        <w:t>r</w:t>
+      </w:r>
+      <w:r>
+        <w:rPr>
+          <w:shd w:val="clear" w:color="auto" w:fill="FFFFFF"/>
+        </w:rPr>
+        <w:t xml:space="preserve"> Jahre</w:t>
+      </w:r>
+      <w:r>
+        <w:rPr>
+          <w:shd w:val="clear" w:color="auto" w:fill="FFFFFF"/>
+        </w:rPr>
+        <w:t xml:space="preserve"> und Ereignisse, wie Wahljahre, oder dem </w:t>
+      </w:r>
+      <w:r>
+        <w:rPr>
+          <w:shd w:val="clear" w:color="auto" w:fill="FFFFFF"/>
+        </w:rPr>
+        <w:t>Brexit herausfiltern</w:t>
+      </w:r>
+      <w:r>
+        <w:rPr>
+          <w:shd w:val="clear" w:color="auto" w:fill="FFFFFF"/>
+        </w:rPr>
+        <w:t>, und genauer Analysieren.</w:t>
+      </w:r>
+      <w:r>
+        <w:rPr>
+          <w:color w:val="FF0000"/>
+        </w:rPr>
         <w:br/>
       </w:r>
       <w:r>
         <w:rPr>
+          <w:color w:val="FF0000"/>
           <w:shd w:val="clear" w:color="auto" w:fill="FFFFFF"/>
         </w:rPr>
-        <w:t>Man kann sehen, dass sich die Medien an unterschiedliche Anforderungen…anpassen.</w:t>
+        <w:t>Man kann sehen, dass sich die Medien an unterschiedliche Anforderungen</w:t>
+      </w:r>
+      <w:r>
+        <w:rPr>
+          <w:color w:val="FF0000"/>
+          <w:shd w:val="clear" w:color="auto" w:fill="FFFFFF"/>
+        </w:rPr>
+        <w:t xml:space="preserve"> </w:t>
+      </w:r>
+      <w:r>
+        <w:rPr>
+          <w:color w:val="FF0000"/>
+          <w:shd w:val="clear" w:color="auto" w:fill="FFFFFF"/>
+        </w:rPr>
+        <w:t>anpassen.</w:t>
       </w:r>
     </w:p>
     <w:p>
@@ -6854,7 +6868,256 @@
         <w:rPr>
           <w:shd w:val="clear" w:color="auto" w:fill="FFFFFF"/>
         </w:rPr>
-        <w:t>Es konnte eine Veränderung der Medien über den Zeitraum von 10 Jahren festgestellt werden, jedoch konnte die Vermutung der zunehmenden Polarisierung, also extremeren Meinung </w:t>
+        <w:t>Es konnte eine Veränderung der Medien über den Zeitraum von 10 Jahren festgestellt werden,</w:t>
+      </w:r>
+      <w:r>
+        <w:rPr>
+          <w:color w:val="FF0000"/>
+          <w:shd w:val="clear" w:color="auto" w:fill="FFFFFF"/>
+        </w:rPr>
+        <w:t xml:space="preserve"> jedoch konnte die Vermutung der zunehmenden Polarisierung, also extremeren Meinung</w:t>
+      </w:r>
+      <w:r>
+        <w:rPr>
+          <w:color w:val="FF0000"/>
+          <w:shd w:val="clear" w:color="auto" w:fill="FFFFFF"/>
+        </w:rPr>
+        <w:t xml:space="preserve"> nicht</w:t>
+      </w:r>
+      <w:r>
+        <w:rPr>
+          <w:color w:val="FF0000"/>
+          <w:shd w:val="clear" w:color="auto" w:fill="FFFFFF"/>
+        </w:rPr>
+        <w:t xml:space="preserve"> bestätigt werden.</w:t>
+      </w:r>
+      <w:r>
+        <w:br/>
+      </w:r>
+      <w:r>
+        <w:rPr>
+          <w:shd w:val="clear" w:color="auto" w:fill="FFFFFF"/>
+        </w:rPr>
+        <w:t>Eine konstante Polarisierung hat verschiedene Vorteile, denn durch eine konstante Polarisation kann das Vertrauen der Leser der Zeitungen gestärkt werden.</w:t>
+      </w:r>
+      <w:r>
+        <w:br/>
+      </w:r>
+      <w:r>
+        <w:rPr>
+          <w:shd w:val="clear" w:color="auto" w:fill="FFFFFF"/>
+        </w:rPr>
+        <w:t>Auch beim Vergleich beider Zeitungen wird deutlich, dass die Berichterstattung in beiden Zeitungen ähnlich ist. Dies zeigt auf eine seriöse Berichterstattung beider Zeitungen, unabhängig vom Herkunftsland.</w:t>
+      </w:r>
+      <w:r>
+        <w:br/>
+      </w:r>
+      <w:r>
+        <w:rPr>
+          <w:shd w:val="clear" w:color="auto" w:fill="FFFFFF"/>
+        </w:rPr>
+        <w:t>Ein deutlicher Unterschied zwischen der amerikanischen Zeitung "The New York Times" und der britischen Zeitung "The Guardian" konnte in dieser Forschungsarbeit nicht festgestellt werden.</w:t>
+      </w:r>
+      <w:r>
+        <w:br/>
+      </w:r>
+      <w:r>
+        <w:rPr>
+          <w:shd w:val="clear" w:color="auto" w:fill="FFFFFF"/>
+        </w:rPr>
+        <w:t>Mein Projekt liefert ein konkretes Beispiel, wie Datenanalyse genutzt werden kann, um Vorurteile und Behauptungen über Medien zu überprüfen. Mit meiner Forschungsarbeit wurde für zukünftige Untersuchungen ein Tool erstellt, welches genutzt werden kann, um Artikel der beiden Zeitungen herunterzuladen und zu analysieren.</w:t>
+      </w:r>
+      <w:r>
+        <w:br/>
+      </w:r>
+      <w:r>
+        <w:rPr>
+          <w:shd w:val="clear" w:color="auto" w:fill="FFFFFF"/>
+        </w:rPr>
+        <w:t>Diese Analyse kann auf weitere Zeitungen ausgeweitet werden, um so eine umfassende Analyse der Medienlandschaft zu ermöglichen.</w:t>
+      </w:r>
+      <w:r>
+        <w:br/>
+      </w:r>
+      <w:r>
+        <w:rPr>
+          <w:shd w:val="clear" w:color="auto" w:fill="FFFFFF"/>
+        </w:rPr>
+        <w:t>Außerdem kann die Analyse auf weiter Jahre erweitert werden um Trends und Entwicklungen über einen längeren Zeitraum zu untersuchen.</w:t>
+      </w:r>
+      <w:r>
+        <w:br/>
+      </w:r>
+      <w:r>
+        <w:rPr>
+          <w:shd w:val="clear" w:color="auto" w:fill="FFFFFF"/>
+        </w:rPr>
+        <w:t>Auch die verschiedenen Analysetools können erweitert werden. Weitere Ideen waren das Analysieren der Artikel auf Schlagwörter, um so die Themen der Artikel zu identifizieren, und dadurch die Entwicklung und Relevanz von Themen über die Jahre hinweg zu analysieren. Eine weitere Option w</w:t>
+      </w:r>
+      <w:r>
+        <w:rPr>
+          <w:shd w:val="clear" w:color="auto" w:fill="FFFFFF"/>
+        </w:rPr>
+        <w:t>ä</w:t>
+      </w:r>
+      <w:r>
+        <w:rPr>
+          <w:shd w:val="clear" w:color="auto" w:fill="FFFFFF"/>
+        </w:rPr>
+        <w:t>r</w:t>
+      </w:r>
+      <w:r>
+        <w:rPr>
+          <w:shd w:val="clear" w:color="auto" w:fill="FFFFFF"/>
+        </w:rPr>
+        <w:t>e</w:t>
+      </w:r>
+      <w:r>
+        <w:rPr>
+          <w:shd w:val="clear" w:color="auto" w:fill="FFFFFF"/>
+        </w:rPr>
+        <w:t xml:space="preserve"> die Untersuchung der Komplexität der Artikel</w:t>
+      </w:r>
+      <w:r>
+        <w:rPr>
+          <w:shd w:val="clear" w:color="auto" w:fill="FFFFFF"/>
+        </w:rPr>
+        <w:t xml:space="preserve">, </w:t>
+      </w:r>
+      <w:r>
+        <w:rPr>
+          <w:shd w:val="clear" w:color="auto" w:fill="FFFFFF"/>
+        </w:rPr>
+        <w:t xml:space="preserve">um so die </w:t>
+      </w:r>
+      <w:r>
+        <w:rPr>
+          <w:shd w:val="clear" w:color="auto" w:fill="FFFFFF"/>
+        </w:rPr>
+        <w:t>Veränderung der V</w:t>
+      </w:r>
+      <w:r>
+        <w:rPr>
+          <w:shd w:val="clear" w:color="auto" w:fill="FFFFFF"/>
+        </w:rPr>
+        <w:t>erständlichkeit der Artikel zu analysieren.</w:t>
+      </w:r>
+    </w:p>
+    <w:p>
+      <w:pPr>
+        <w:pStyle w:val="JugendForscht"/>
+      </w:pPr>
+    </w:p>
+    <w:p>
+      <w:pPr>
+        <w:pStyle w:val="JugendForscht"/>
+        <w:rPr>
+          <w:shd w:val="clear" w:color="auto" w:fill="FFFFFF"/>
+        </w:rPr>
+      </w:pPr>
+      <w:r>
+        <w:lastRenderedPageBreak/>
+        <w:br/>
+        <w:t>Mein Projekt bietet eine Vielzahl an Möglichkeiten für Unternehmen</w:t>
+      </w:r>
+      <w:r>
+        <w:t xml:space="preserve">, wie z.B. die </w:t>
+      </w:r>
+      <w:r>
+        <w:t xml:space="preserve">Trendanalyse, </w:t>
+      </w:r>
+      <w:r>
+        <w:t xml:space="preserve">welche </w:t>
+      </w:r>
+      <w:r>
+        <w:t>Wettbewerbsvorteile </w:t>
+      </w:r>
+      <w:r>
+        <w:t xml:space="preserve">bilden könnte. Außerdem bietet mein Projekt Vorteile für </w:t>
+      </w:r>
+      <w:r>
+        <w:t>Bildungseinrichtungen</w:t>
+      </w:r>
+      <w:r>
+        <w:t xml:space="preserve">, da die </w:t>
+      </w:r>
+      <w:r>
+        <w:t xml:space="preserve">Medienkritik, </w:t>
+      </w:r>
+      <w:r>
+        <w:t xml:space="preserve">sowie </w:t>
+      </w:r>
+      <w:r>
+        <w:t>Überprüfung</w:t>
+      </w:r>
+      <w:r>
+        <w:t xml:space="preserve"> von Vorurteilen</w:t>
+      </w:r>
+      <w:r>
+        <w:t xml:space="preserve"> genauer Untersucht werden können.</w:t>
+      </w:r>
+      <w:r>
+        <w:t xml:space="preserve">  </w:t>
+      </w:r>
+      <w:r>
+        <w:rPr>
+          <w:color w:val="FF0000"/>
+        </w:rPr>
+        <w:t>A</w:t>
+      </w:r>
+      <w:r>
+        <w:rPr>
+          <w:color w:val="FF0000"/>
+        </w:rPr>
+        <w:t>uswahl verlässlicher Medien um gezielte Recherchen vorzunehmen</w:t>
+      </w:r>
+      <w:r>
+        <w:t>.</w:t>
+      </w:r>
+      <w:r>
+        <w:br/>
+      </w:r>
+      <w:r>
+        <w:rPr>
+          <w:shd w:val="clear" w:color="auto" w:fill="FFFFFF"/>
+        </w:rPr>
+        <w:t>Durch die Webseite kann die Auswahl der Daten speziell gefiltert werden</w:t>
+      </w:r>
+      <w:r>
+        <w:rPr>
+          <w:shd w:val="clear" w:color="auto" w:fill="FFFFFF"/>
+        </w:rPr>
+        <w:t>,</w:t>
+      </w:r>
+      <w:r>
+        <w:rPr>
+          <w:shd w:val="clear" w:color="auto" w:fill="FFFFFF"/>
+        </w:rPr>
+        <w:t xml:space="preserve"> um so spezielle Fragestellungen zu untersuchen.</w:t>
+      </w:r>
+      <w:r>
+        <w:br/>
+      </w:r>
+      <w:r>
+        <w:rPr>
+          <w:shd w:val="clear" w:color="auto" w:fill="FFFFFF"/>
+        </w:rPr>
+        <w:t>Je nach Wunsch können so spezielle Fragestellungen untersucht und analysiert werden.</w:t>
+      </w:r>
+      <w:r>
+        <w:br/>
+      </w:r>
+      <w:r>
+        <w:rPr>
+          <w:shd w:val="clear" w:color="auto" w:fill="FFFFFF"/>
+        </w:rPr>
+        <w:t>Mit meiner Forschungsarbeit möchte ich einen Beitrag zur Medienkritik leisten, denn "in einer von Medien geprägten Welt [...] kann es gar nicht genug Medienkritik geben"</w:t>
+      </w:r>
+      <w:r>
+        <w:rPr>
+          <w:shd w:val="clear" w:color="auto" w:fill="FFFFFF"/>
+        </w:rPr>
+        <w:t xml:space="preserve"> </w:t>
       </w:r>
       <w:r>
         <w:rPr>
@@ -6863,76 +7126,19 @@
           <w:color w:val="030303"/>
           <w:shd w:val="clear" w:color="auto" w:fill="F0F0F0"/>
         </w:rPr>
-        <w:t>hier noch dran arbeiten</w:t>
+        <w:t>Zitat</w:t>
       </w:r>
       <w:r>
         <w:rPr>
           <w:shd w:val="clear" w:color="auto" w:fill="FFFFFF"/>
         </w:rPr>
-        <w:t>, nicht bestätigt werden.</w:t>
-      </w:r>
-      <w:r>
-        <w:br/>
+        <w:t> und die "Mediendebatte ist in letzter Instanz auch [...] eine Debatte über den Zustand und die Zukunft der Demokratie"</w:t>
       </w:r>
       <w:r>
         <w:rPr>
           <w:shd w:val="clear" w:color="auto" w:fill="FFFFFF"/>
         </w:rPr>
-        <w:t>Eine konstante Polarisierung hat verschiedene Vorteile, denn durch eine konstante Polarisation kann das Vertrauen der Leser der Zeitungen gestärkt werden.</w:t>
-      </w:r>
-      <w:r>
-        <w:br/>
-      </w:r>
-      <w:r>
-        <w:rPr>
-          <w:shd w:val="clear" w:color="auto" w:fill="FFFFFF"/>
-        </w:rPr>
-        <w:t>Auch beim Vergleich beider Zeitungen wird deutlich, dass die Berichterstattung in beiden Zeitungen ähnlich ist. Dies zeigt auf eine seriöse Berichterstattung beider Zeitungen, unabhängig vom Herkunftsland.</w:t>
-      </w:r>
-      <w:r>
-        <w:br/>
-      </w:r>
-      <w:r>
-        <w:rPr>
-          <w:shd w:val="clear" w:color="auto" w:fill="FFFFFF"/>
-        </w:rPr>
-        <w:t>Ein deutlicher Unterschied zwischen der amerikanischen Zeitung "The New York Times" und der britischen Zeitung "The Guardian" konnte in dieser Forschungsarbeit nicht festgestellt werden.</w:t>
-      </w:r>
-      <w:r>
-        <w:br/>
-      </w:r>
-      <w:r>
-        <w:rPr>
-          <w:shd w:val="clear" w:color="auto" w:fill="FFFFFF"/>
-        </w:rPr>
-        <w:t>Mein Projekt liefert ein konkretes Beispiel, wie Datenanalyse genutzt werden kann, um Vorurteile und Behauptungen über Medien zu überprüfen. Mit meiner Forschungsarbeit wurde für zukünftige Untersuchungen ein Tool erstellt, welches genutzt werden kann, um Artikel der beiden Zeitungen herunterzuladen und zu analysieren.</w:t>
-      </w:r>
-      <w:r>
-        <w:br/>
-      </w:r>
-      <w:r>
-        <w:rPr>
-          <w:shd w:val="clear" w:color="auto" w:fill="FFFFFF"/>
-        </w:rPr>
-        <w:t>Diese Analyse kann auf weitere Zeitungen ausgeweitet werden, um so eine umfassende Analyse der Medienlandschaft zu ermöglichen.</w:t>
-      </w:r>
-      <w:r>
-        <w:br/>
-      </w:r>
-      <w:r>
-        <w:rPr>
-          <w:shd w:val="clear" w:color="auto" w:fill="FFFFFF"/>
-        </w:rPr>
-        <w:t>Außerdem kann die Analyse auf weiter Jahre erweitert werden um Trends und Entwicklungen über einen längeren Zeitraum zu untersuchen.</w:t>
-      </w:r>
-      <w:r>
-        <w:br/>
-      </w:r>
-      <w:r>
-        <w:rPr>
-          <w:shd w:val="clear" w:color="auto" w:fill="FFFFFF"/>
-        </w:rPr>
-        <w:t>Auch die verschiedenen Analysetools können erweitert werden. Weitere Ideen waren das Analysieren der Artikel auf Schlagwörter, um so die Themen der Artikel zu identifizieren, und dadurch die Entwicklung und Relevanz von Themen über die Jahre hinweg zu analysieren. Eine weitere Option war die Untersuchung der Komplexität der Artikel </w:t>
+        <w:t xml:space="preserve"> </w:t>
       </w:r>
       <w:r>
         <w:rPr>
@@ -6941,186 +7147,8 @@
           <w:color w:val="030303"/>
           <w:shd w:val="clear" w:color="auto" w:fill="F0F0F0"/>
         </w:rPr>
-        <w:t>Zitat, dass Menschen dummer werden?</w:t>
-      </w:r>
-      <w:r>
-        <w:rPr>
-          <w:shd w:val="clear" w:color="auto" w:fill="FFFFFF"/>
-        </w:rPr>
-        <w:t> </w:t>
-      </w:r>
-      <w:proofErr w:type="spellStart"/>
-      <w:r>
-        <w:rPr>
-          <w:shd w:val="clear" w:color="auto" w:fill="FFFFFF"/>
-        </w:rPr>
-        <w:t>um so</w:t>
-      </w:r>
-      <w:proofErr w:type="spellEnd"/>
-      <w:r>
-        <w:rPr>
-          <w:shd w:val="clear" w:color="auto" w:fill="FFFFFF"/>
-        </w:rPr>
-        <w:t xml:space="preserve"> die Verständlichkeit der Artikel zu analysieren.</w:t>
-      </w:r>
-      <w:r>
-        <w:br/>
-      </w:r>
-      <w:r>
-        <w:rPr>
-          <w:shd w:val="clear" w:color="auto" w:fill="FFFFFF"/>
-        </w:rPr>
-        <w:t>Mein Projekt bietet eine Vielzahl an Möglichkeiten für Unternehmen, </w:t>
-      </w:r>
-      <w:r>
-        <w:rPr>
-          <w:rStyle w:val="HTMLCode"/>
-          <w:rFonts w:ascii="Consolas" w:hAnsi="Consolas"/>
-          <w:color w:val="030303"/>
-          <w:shd w:val="clear" w:color="auto" w:fill="F0F0F0"/>
-        </w:rPr>
-        <w:t>Trendanalyse, Wettbewerbsvorteile</w:t>
-      </w:r>
-      <w:r>
-        <w:rPr>
-          <w:shd w:val="clear" w:color="auto" w:fill="FFFFFF"/>
-        </w:rPr>
-        <w:t> </w:t>
-      </w:r>
-      <w:r>
-        <w:rPr>
-          <w:shd w:val="clear" w:color="auto" w:fill="FFFFFF"/>
-        </w:rPr>
-        <w:t>Bildungseinrichtungen</w:t>
-      </w:r>
-      <w:r>
-        <w:rPr>
-          <w:shd w:val="clear" w:color="auto" w:fill="FFFFFF"/>
-        </w:rPr>
-        <w:t> </w:t>
-      </w:r>
-      <w:r>
-        <w:rPr>
-          <w:rStyle w:val="HTMLCode"/>
-          <w:rFonts w:ascii="Consolas" w:hAnsi="Consolas"/>
-          <w:color w:val="030303"/>
-          <w:shd w:val="clear" w:color="auto" w:fill="F0F0F0"/>
-        </w:rPr>
-        <w:t xml:space="preserve">Medienkritik, </w:t>
-      </w:r>
-      <w:r>
-        <w:rPr>
-          <w:rStyle w:val="HTMLCode"/>
-          <w:rFonts w:ascii="Consolas" w:hAnsi="Consolas"/>
-          <w:color w:val="030303"/>
-          <w:shd w:val="clear" w:color="auto" w:fill="F0F0F0"/>
-        </w:rPr>
-        <w:t>Überprüfung</w:t>
-      </w:r>
-      <w:r>
-        <w:rPr>
-          <w:rStyle w:val="HTMLCode"/>
-          <w:rFonts w:ascii="Consolas" w:hAnsi="Consolas"/>
-          <w:color w:val="030303"/>
-          <w:shd w:val="clear" w:color="auto" w:fill="F0F0F0"/>
-        </w:rPr>
-        <w:t xml:space="preserve"> von Vorurteilen, </w:t>
-      </w:r>
-      <w:r>
-        <w:rPr>
-          <w:rStyle w:val="HTMLCode"/>
-          <w:rFonts w:ascii="Consolas" w:hAnsi="Consolas"/>
-          <w:color w:val="030303"/>
-          <w:shd w:val="clear" w:color="auto" w:fill="F0F0F0"/>
-        </w:rPr>
-        <w:lastRenderedPageBreak/>
-        <w:t>Auswahl verlässlicher Medien</w:t>
-      </w:r>
-      <w:r>
-        <w:rPr>
-          <w:shd w:val="clear" w:color="auto" w:fill="FFFFFF"/>
-        </w:rPr>
-        <w:t> um gezielte Recherchen vorzunehmen.</w:t>
-      </w:r>
-      <w:r>
-        <w:br/>
-      </w:r>
-      <w:r>
-        <w:rPr>
-          <w:shd w:val="clear" w:color="auto" w:fill="FFFFFF"/>
-        </w:rPr>
-        <w:t xml:space="preserve">Durch die Webseite kann die Auswahl der Daten speziell gefiltert werden </w:t>
-      </w:r>
-      <w:proofErr w:type="spellStart"/>
-      <w:r>
-        <w:rPr>
-          <w:shd w:val="clear" w:color="auto" w:fill="FFFFFF"/>
-        </w:rPr>
-        <w:t>um so</w:t>
-      </w:r>
-      <w:proofErr w:type="spellEnd"/>
-      <w:r>
-        <w:rPr>
-          <w:shd w:val="clear" w:color="auto" w:fill="FFFFFF"/>
-        </w:rPr>
-        <w:t xml:space="preserve"> spezielle Fragestellungen zu untersuchen.</w:t>
-      </w:r>
-      <w:r>
-        <w:br/>
-      </w:r>
-      <w:r>
-        <w:rPr>
-          <w:shd w:val="clear" w:color="auto" w:fill="FFFFFF"/>
-        </w:rPr>
-        <w:t>Je nach Wunsch können so spezielle Fragestellungen untersucht und analysiert werden.</w:t>
-      </w:r>
-      <w:r>
-        <w:br/>
-      </w:r>
-      <w:r>
-        <w:rPr>
-          <w:shd w:val="clear" w:color="auto" w:fill="FFFFFF"/>
-        </w:rPr>
-        <w:t>Mit meiner Forschungsarbeit möchte ich einen Beitrag zur Medienkritik leisten, denn "in einer von Medien geprägten Welt [...] kann es gar nicht genug Medienkritik geben"</w:t>
-      </w:r>
-      <w:r>
-        <w:rPr>
-          <w:shd w:val="clear" w:color="auto" w:fill="FFFFFF"/>
-        </w:rPr>
-        <w:t xml:space="preserve"> </w:t>
-      </w:r>
-      <w:r>
-        <w:rPr>
-          <w:rStyle w:val="HTMLCode"/>
-          <w:rFonts w:ascii="Consolas" w:hAnsi="Consolas"/>
-          <w:color w:val="030303"/>
-          <w:shd w:val="clear" w:color="auto" w:fill="F0F0F0"/>
-        </w:rPr>
         <w:t>Zitat</w:t>
       </w:r>
-      <w:r>
-        <w:rPr>
-          <w:shd w:val="clear" w:color="auto" w:fill="FFFFFF"/>
-        </w:rPr>
-        <w:t xml:space="preserve"> und die "Mediendebatte ist in letzter Instanz auch [...] eine Debatte über den Zustand und die Zukunft der </w:t>
-      </w:r>
-      <w:proofErr w:type="spellStart"/>
-      <w:r>
-        <w:rPr>
-          <w:shd w:val="clear" w:color="auto" w:fill="FFFFFF"/>
-        </w:rPr>
-        <w:t>Demokratie"</w:t>
-      </w:r>
-      <w:r>
-        <w:rPr>
-          <w:rStyle w:val="HTMLCode"/>
-          <w:rFonts w:ascii="Consolas" w:hAnsi="Consolas"/>
-          <w:color w:val="030303"/>
-          <w:shd w:val="clear" w:color="auto" w:fill="F0F0F0"/>
-        </w:rPr>
-        <w:t>Zitat</w:t>
-      </w:r>
-      <w:proofErr w:type="spellEnd"/>
       <w:r>
         <w:rPr>
           <w:shd w:val="clear" w:color="auto" w:fill="FFFFFF"/>
@@ -7808,6 +7836,7 @@
           <w:rFonts w:eastAsiaTheme="majorEastAsia"/>
           <w:lang w:val="en-GB"/>
         </w:rPr>
+        <w:lastRenderedPageBreak/>
         <w:t>https://colab.google/:</w:t>
       </w:r>
       <w:r>
@@ -7939,7 +7968,6 @@
           <w:rFonts w:eastAsiaTheme="majorEastAsia"/>
           <w:lang w:val="en-GB"/>
         </w:rPr>
-        <w:lastRenderedPageBreak/>
         <w:t>https://www.nytimes.com/:</w:t>
       </w:r>
       <w:r>
@@ -7981,223 +8009,187 @@
         <w:t xml:space="preserve">: </w:t>
       </w:r>
       <w:r>
-        <w:t xml:space="preserve">12.01.25, </w:t>
-      </w:r>
-      <w:r>
-        <w:t>2025 GitHub</w:t>
-      </w:r>
+        <w:t xml:space="preserve">12.01.25, 2025 GitHub Inc., </w:t>
+      </w:r>
+      <w:proofErr w:type="spellStart"/>
+      <w:r>
+        <w:t>Github</w:t>
+      </w:r>
+      <w:proofErr w:type="spellEnd"/>
       <w:r>
         <w:t xml:space="preserve"> </w:t>
       </w:r>
       <w:r>
-        <w:t>Inc.</w:t>
-      </w:r>
+        <w:t xml:space="preserve">als </w:t>
+      </w:r>
+      <w:proofErr w:type="spellStart"/>
+      <w:r>
+        <w:t>Versionkontrollsystem</w:t>
+      </w:r>
+      <w:proofErr w:type="spellEnd"/>
+    </w:p>
+    <w:p>
+      <w:pPr>
+        <w:pStyle w:val="JugendForscht"/>
+      </w:pPr>
+      <w:r>
+        <w:t xml:space="preserve">https://github.com/AdminL3/Jugend-Forscht: 12.01.25, Levi Blumenwitz, </w:t>
+      </w:r>
+      <w:r>
+        <w:t xml:space="preserve">Mein </w:t>
+      </w:r>
+      <w:r>
+        <w:t>Juge</w:t>
+      </w:r>
+      <w:r>
+        <w:t>nd-Forscht Projekt auf „</w:t>
+      </w:r>
+      <w:proofErr w:type="spellStart"/>
+      <w:r>
+        <w:t>Github</w:t>
+      </w:r>
+      <w:proofErr w:type="spellEnd"/>
+      <w:r>
+        <w:t>“ (</w:t>
+      </w:r>
+      <w:r>
+        <w:t xml:space="preserve">GitHub </w:t>
+      </w:r>
+      <w:proofErr w:type="spellStart"/>
+      <w:r>
+        <w:t>Inc</w:t>
+      </w:r>
+      <w:proofErr w:type="spellEnd"/>
       <w:r>
         <w:t xml:space="preserve">, </w:t>
       </w:r>
+      <w:r>
+        <w:t>12.01.25</w:t>
+      </w:r>
+      <w:r>
+        <w:t>)</w:t>
+      </w:r>
+    </w:p>
+    <w:p>
+      <w:pPr>
+        <w:pStyle w:val="JugendForscht"/>
+        <w:rPr>
+          <w:lang w:val="en-GB"/>
+        </w:rPr>
+      </w:pPr>
+      <w:r>
+        <w:rPr>
+          <w:lang w:val="en-GB"/>
+        </w:rPr>
+        <w:t>https://www.edelman.de/sites/g/files/aatuss401/files/2024-01/2024%20Edelman%20Trust%20Barometer_Germany%20Report_0.pdf: 12.01.2025,</w:t>
+      </w:r>
+      <w:r>
+        <w:rPr>
+          <w:lang w:val="en-GB"/>
+        </w:rPr>
+        <w:t xml:space="preserve"> Daniel J. Edelman Holdings Inc., 2024</w:t>
+      </w:r>
+      <w:r>
+        <w:rPr>
+          <w:lang w:val="en-GB"/>
+        </w:rPr>
+        <w:t xml:space="preserve"> </w:t>
+      </w:r>
+      <w:r>
+        <w:rPr>
+          <w:lang w:val="en-GB"/>
+        </w:rPr>
+        <w:t>Edelman</w:t>
+      </w:r>
+      <w:r>
+        <w:rPr>
+          <w:lang w:val="en-GB"/>
+        </w:rPr>
+        <w:t xml:space="preserve"> </w:t>
+      </w:r>
+      <w:r>
+        <w:rPr>
+          <w:lang w:val="en-GB"/>
+        </w:rPr>
+        <w:t>Trust</w:t>
+      </w:r>
+      <w:r>
+        <w:rPr>
+          <w:lang w:val="en-GB"/>
+        </w:rPr>
+        <w:t xml:space="preserve"> </w:t>
+      </w:r>
+      <w:r>
+        <w:rPr>
+          <w:lang w:val="en-GB"/>
+        </w:rPr>
+        <w:t>Barometer</w:t>
+      </w:r>
+      <w:r>
+        <w:rPr>
+          <w:lang w:val="en-GB"/>
+        </w:rPr>
+        <w:t xml:space="preserve"> - </w:t>
+      </w:r>
+      <w:r>
+        <w:rPr>
+          <w:lang w:val="en-GB"/>
+        </w:rPr>
+        <w:t>Germany Report</w:t>
+      </w:r>
+    </w:p>
+    <w:p>
+      <w:pPr>
+        <w:pStyle w:val="JugendForscht"/>
+        <w:rPr>
+          <w:lang w:val="en-GB"/>
+        </w:rPr>
+      </w:pPr>
+      <w:r>
+        <w:rPr>
+          <w:lang w:val="en-GB"/>
+        </w:rPr>
+        <w:t>https://x.com/</w:t>
+      </w:r>
+      <w:r>
+        <w:rPr>
+          <w:lang w:val="en-GB"/>
+        </w:rPr>
+        <w:t xml:space="preserve">: 12.01.2025, </w:t>
+      </w:r>
+      <w:r>
+        <w:rPr>
+          <w:lang w:val="en-GB"/>
+        </w:rPr>
+        <w:t>© 2025 X Corp.</w:t>
+      </w:r>
+      <w:r>
+        <w:rPr>
+          <w:lang w:val="en-GB"/>
+        </w:rPr>
+        <w:t>, Social Media Platform X (</w:t>
+      </w:r>
       <w:proofErr w:type="spellStart"/>
       <w:r>
-        <w:t>Github</w:t>
+        <w:rPr>
+          <w:lang w:val="en-GB"/>
+        </w:rPr>
+        <w:t>ehemals</w:t>
       </w:r>
       <w:proofErr w:type="spellEnd"/>
       <w:r>
-        <w:t xml:space="preserve"> </w:t>
-      </w:r>
-      <w:r>
-        <w:t xml:space="preserve">als </w:t>
-      </w:r>
-      <w:proofErr w:type="spellStart"/>
-      <w:r>
-        <w:t>Versionkontrollsystem</w:t>
-      </w:r>
-      <w:proofErr w:type="spellEnd"/>
+        <w:rPr>
+          <w:lang w:val="en-GB"/>
+        </w:rPr>
+        <w:t xml:space="preserve"> “Twitter”) </w:t>
+      </w:r>
     </w:p>
     <w:p>
       <w:pPr>
         <w:pStyle w:val="JugendForscht"/>
-      </w:pPr>
-      <w:r>
-        <w:t>https://github.com/AdminL3/Jugend-Forscht</w:t>
-      </w:r>
-      <w:r>
-        <w:t xml:space="preserve">: 12.01.25, Levi Blumenwitz, </w:t>
-      </w:r>
-      <w:r>
-        <w:t xml:space="preserve">Mein </w:t>
-      </w:r>
-      <w:r>
-        <w:t>Juge</w:t>
-      </w:r>
-      <w:r>
-        <w:t>nd-Forscht Projekt auf „</w:t>
-      </w:r>
-      <w:proofErr w:type="spellStart"/>
-      <w:r>
-        <w:t>Github</w:t>
-      </w:r>
-      <w:proofErr w:type="spellEnd"/>
-      <w:r>
-        <w:t>“ (</w:t>
-      </w:r>
-      <w:r>
-        <w:t xml:space="preserve">GitHub </w:t>
-      </w:r>
-      <w:proofErr w:type="spellStart"/>
-      <w:r>
-        <w:t>Inc</w:t>
-      </w:r>
-      <w:proofErr w:type="spellEnd"/>
-      <w:r>
-        <w:t xml:space="preserve">, </w:t>
-      </w:r>
-      <w:r>
-        <w:t>12.01.25</w:t>
-      </w:r>
-      <w:r>
-        <w:t>)</w:t>
-      </w:r>
-    </w:p>
-    <w:p>
-      <w:pPr>
-        <w:pStyle w:val="JugendForscht"/>
         <w:rPr>
           <w:lang w:val="en-GB"/>
         </w:rPr>
-      </w:pPr>
-      <w:r>
-        <w:rPr>
-          <w:lang w:val="en-GB"/>
-        </w:rPr>
-        <w:t>https://www.edelman.de/sites/g/files/aatuss401/files/2024-01/2024%20Edelman%20Trust%20Barometer_Germany%20Report_0.pdf</w:t>
-      </w:r>
-      <w:r>
-        <w:rPr>
-          <w:lang w:val="en-GB"/>
-        </w:rPr>
-        <w:t>: 12.01.2025,</w:t>
-      </w:r>
-      <w:r>
-        <w:rPr>
-          <w:lang w:val="en-GB"/>
-        </w:rPr>
-        <w:t xml:space="preserve"> </w:t>
-      </w:r>
-      <w:r>
-        <w:rPr>
-          <w:lang w:val="en-GB"/>
-        </w:rPr>
-        <w:t>Daniel J. Edelman Holdings Inc.</w:t>
-      </w:r>
-      <w:r>
-        <w:rPr>
-          <w:lang w:val="en-GB"/>
-        </w:rPr>
-        <w:t xml:space="preserve">, </w:t>
-      </w:r>
-      <w:r>
-        <w:rPr>
-          <w:lang w:val="en-GB"/>
-        </w:rPr>
-        <w:t>2024</w:t>
-      </w:r>
-      <w:r>
-        <w:rPr>
-          <w:lang w:val="en-GB"/>
-        </w:rPr>
-        <w:t xml:space="preserve"> </w:t>
-      </w:r>
-      <w:r>
-        <w:rPr>
-          <w:lang w:val="en-GB"/>
-        </w:rPr>
-        <w:t>Edelman</w:t>
-      </w:r>
-      <w:r>
-        <w:rPr>
-          <w:lang w:val="en-GB"/>
-        </w:rPr>
-        <w:t xml:space="preserve"> </w:t>
-      </w:r>
-      <w:r>
-        <w:rPr>
-          <w:lang w:val="en-GB"/>
-        </w:rPr>
-        <w:t>Trust</w:t>
-      </w:r>
-      <w:r>
-        <w:rPr>
-          <w:lang w:val="en-GB"/>
-        </w:rPr>
-        <w:t xml:space="preserve"> </w:t>
-      </w:r>
-      <w:r>
-        <w:rPr>
-          <w:lang w:val="en-GB"/>
-        </w:rPr>
-        <w:t>Barometer</w:t>
-      </w:r>
-      <w:r>
-        <w:rPr>
-          <w:lang w:val="en-GB"/>
-        </w:rPr>
-        <w:t xml:space="preserve"> - </w:t>
-      </w:r>
-      <w:r>
-        <w:rPr>
-          <w:lang w:val="en-GB"/>
-        </w:rPr>
-        <w:t>Germany Report</w:t>
-      </w:r>
-    </w:p>
-    <w:p>
-      <w:pPr>
-        <w:pStyle w:val="JugendForscht"/>
-        <w:rPr>
-          <w:lang w:val="en-GB"/>
-        </w:rPr>
-      </w:pPr>
-      <w:r>
-        <w:rPr>
-          <w:lang w:val="en-GB"/>
-        </w:rPr>
-        <w:t>https://x.com/</w:t>
-      </w:r>
-      <w:r>
-        <w:rPr>
-          <w:lang w:val="en-GB"/>
-        </w:rPr>
-        <w:t xml:space="preserve">: 12.01.2025, </w:t>
-      </w:r>
-      <w:r>
-        <w:rPr>
-          <w:lang w:val="en-GB"/>
-        </w:rPr>
-        <w:t>© 2025 X Corp.</w:t>
-      </w:r>
-      <w:r>
-        <w:rPr>
-          <w:lang w:val="en-GB"/>
-        </w:rPr>
-        <w:t>, Social Media Platform X (</w:t>
-      </w:r>
-      <w:proofErr w:type="spellStart"/>
-      <w:r>
-        <w:rPr>
-          <w:lang w:val="en-GB"/>
-        </w:rPr>
-        <w:t>ehemals</w:t>
-      </w:r>
-      <w:proofErr w:type="spellEnd"/>
-      <w:r>
-        <w:rPr>
-          <w:lang w:val="en-GB"/>
-        </w:rPr>
-        <w:t xml:space="preserve"> “Twitter”) </w:t>
-      </w:r>
-    </w:p>
-    <w:p>
-      <w:pPr>
-        <w:pStyle w:val="JugendForscht"/>
       </w:pPr>
       <w:r>
         <w:rPr>
@@ -8298,7 +8290,6 @@
           <w:rFonts w:eastAsiaTheme="majorEastAsia"/>
           <w:b w:val="0"/>
           <w:bCs w:val="0"/>
-          <w:lang w:val="en-GB"/>
         </w:rPr>
       </w:pPr>
       <w:r>
@@ -8307,7 +8298,6 @@
           <w:rFonts w:eastAsiaTheme="majorEastAsia"/>
           <w:b w:val="0"/>
           <w:bCs w:val="0"/>
-          <w:lang w:val="en-GB"/>
         </w:rPr>
         <w:t>8.</w:t>
       </w:r>
@@ -8317,7 +8307,6 @@
           <w:rFonts w:eastAsiaTheme="majorEastAsia"/>
           <w:b w:val="0"/>
           <w:bCs w:val="0"/>
-          <w:lang w:val="en-GB"/>
         </w:rPr>
         <w:t>3</w:t>
       </w:r>
@@ -8327,22 +8316,9 @@
           <w:rFonts w:eastAsiaTheme="majorEastAsia"/>
           <w:b w:val="0"/>
           <w:bCs w:val="0"/>
-          <w:lang w:val="en-GB"/>
-        </w:rPr>
-        <w:t xml:space="preserve">. </w:t>
-      </w:r>
-      <w:proofErr w:type="spellStart"/>
-      <w:r>
-        <w:rPr>
-          <w:rStyle w:val="Fett"/>
-          <w:rFonts w:eastAsiaTheme="majorEastAsia"/>
-          <w:b w:val="0"/>
-          <w:bCs w:val="0"/>
-          <w:lang w:val="en-GB"/>
-        </w:rPr>
-        <w:t>Literatur</w:t>
-      </w:r>
-      <w:proofErr w:type="spellEnd"/>
+        </w:rPr>
+        <w:t>. Literatur</w:t>
+      </w:r>
     </w:p>
     <w:p>
       <w:pPr>
@@ -8768,7 +8744,7 @@
                         </a:ln>
                         <a:extLst>
                           <a:ext uri="{FAA26D3D-D897-4be2-8F04-BA451C77F1D7}">
-                            <ma14:placeholderFlag xmlns:ma14="http://schemas.microsoft.com/office/mac/drawingml/2011/main" xmlns:w="http://schemas.openxmlformats.org/wordprocessingml/2006/main" xmlns:w10="urn:schemas-microsoft-com:office:word" xmlns:v="urn:schemas-microsoft-com:vml" xmlns:o="urn:schemas-microsoft-com:office:office" xmlns:mv="urn:schemas-microsoft-com:mac:vml" xmlns:mo="http://schemas.microsoft.com/office/mac/office/2008/main" xmlns="" xmlns:w16sdtfl="http://schemas.microsoft.com/office/word/2024/wordml/sdtformatlock" xmlns:w16du="http://schemas.microsoft.com/office/word/2023/wordml/word16du" xmlns:oel="http://schemas.microsoft.com/office/2019/extlst"/>
+                            <ma14:placeholderFlag xmlns:oel="http://schemas.microsoft.com/office/2019/extlst" xmlns:w16du="http://schemas.microsoft.com/office/word/2023/wordml/word16du" xmlns:w16sdtfl="http://schemas.microsoft.com/office/word/2024/wordml/sdtformatlock" xmlns="" xmlns:mo="http://schemas.microsoft.com/office/mac/office/2008/main" xmlns:mv="urn:schemas-microsoft-com:mac:vml" xmlns:o="urn:schemas-microsoft-com:office:office" xmlns:v="urn:schemas-microsoft-com:vml" xmlns:w10="urn:schemas-microsoft-com:office:word" xmlns:w="http://schemas.openxmlformats.org/wordprocessingml/2006/main" xmlns:ma14="http://schemas.microsoft.com/office/mac/drawingml/2011/main"/>
                           </a:ext>
                         </a:extLst>
                       </pic:spPr>
@@ -8813,7 +8789,7 @@
             </wp:anchor>
           </w:drawing>
         </mc:Choice>
-        <mc:Fallback xmlns:w16sdtfl="http://schemas.microsoft.com/office/word/2024/wordml/sdtformatlock" xmlns:w16du="http://schemas.microsoft.com/office/word/2023/wordml/word16du" xmlns:oel="http://schemas.microsoft.com/office/2019/extlst">
+        <mc:Fallback xmlns:oel="http://schemas.microsoft.com/office/2019/extlst" xmlns:w16du="http://schemas.microsoft.com/office/word/2023/wordml/word16du" xmlns:w16sdtfl="http://schemas.microsoft.com/office/word/2024/wordml/sdtformatlock">
           <w:pict>
             <v:group w14:anchorId="7A126CF7" id="Gruppierung 2" o:spid="_x0000_s1026" style="position:absolute;margin-left:-32.85pt;margin-top:-.35pt;width:521.55pt;height:43.35pt;z-index:251659264" coordsize="66240,5505" o:gfxdata="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">
               <v:shapetype id="_x0000_t75" coordsize="21600,21600" o:spt="75" o:preferrelative="t" path="m@4@5l@4@11@9@11@9@5xe" filled="f" stroked="f">
@@ -8980,17 +8956,17 @@
         <v:path o:extrusionok="f" gradientshapeok="t" o:connecttype="rect"/>
         <o:lock v:ext="edit" aspectratio="t"/>
       </v:shapetype>
-      <v:shape id="_x0000_i2946" type="#_x0000_t75" style="width:3in;height:3in" o:bullet="t"/>
+      <v:shape id="_x0000_i1215" type="#_x0000_t75" style="width:3in;height:3in" o:bullet="t"/>
     </w:pict>
   </w:numPicBullet>
   <w:numPicBullet w:numPicBulletId="1">
     <w:pict>
-      <v:shape id="_x0000_i2947" type="#_x0000_t75" style="width:3in;height:3in" o:bullet="t"/>
+      <v:shape id="_x0000_i1216" type="#_x0000_t75" style="width:3in;height:3in" o:bullet="t"/>
     </w:pict>
   </w:numPicBullet>
   <w:numPicBullet w:numPicBulletId="2">
     <w:pict>
-      <v:shape id="_x0000_i2948" type="#_x0000_t75" style="width:3in;height:3in" o:bullet="t"/>
+      <v:shape id="_x0000_i1217" type="#_x0000_t75" style="width:3in;height:3in" o:bullet="t"/>
     </w:pict>
   </w:numPicBullet>
   <w:abstractNum w:abstractNumId="0" w15:restartNumberingAfterBreak="0">
@@ -14715,15 +14691,6 @@
   </w:num>
   <w:num w:numId="56">
     <w:abstractNumId w:val="28"/>
-    <w:lvlOverride w:ilvl="0"/>
-    <w:lvlOverride w:ilvl="1"/>
-    <w:lvlOverride w:ilvl="2"/>
-    <w:lvlOverride w:ilvl="3"/>
-    <w:lvlOverride w:ilvl="4"/>
-    <w:lvlOverride w:ilvl="5"/>
-    <w:lvlOverride w:ilvl="6"/>
-    <w:lvlOverride w:ilvl="7"/>
-    <w:lvlOverride w:ilvl="8"/>
   </w:num>
   <w:numIdMacAtCleanup w:val="54"/>
 </w:numbering>

</xml_diff>

<commit_message>
PLEASE LET ME DONE FINALLY
</commit_message>
<xml_diff>
--- a/Presentations/Schriftliche Arbeit/Arbeit.docx
+++ b/Presentations/Schriftliche Arbeit/Arbeit.docx
@@ -10,23 +10,15 @@
           <w:sz w:val="20"/>
         </w:rPr>
       </w:pPr>
-      <w:bookmarkStart w:id="0" w:name="_Hlk187581152"/>
-      <w:bookmarkStart w:id="1" w:name="_Toc187582028"/>
-      <w:bookmarkStart w:id="2" w:name="_Toc188131385"/>
+      <w:bookmarkStart w:id="0" w:name="_Toc187582028"/>
+      <w:bookmarkStart w:id="1" w:name="_Toc188131385"/>
+      <w:bookmarkStart w:id="2" w:name="_Hlk187581152"/>
       <w:bookmarkStart w:id="3" w:name="_Hlk188185306"/>
       <w:r>
         <w:rPr>
           <w:noProof/>
           <w:sz w:val="20"/>
         </w:rPr>
-        <w:t>2</w:t>
-      </w:r>
-      <w:r>
-        <w:rPr>
-          <w:noProof/>
-          <w:sz w:val="20"/>
-        </w:rPr>
-        <w:lastRenderedPageBreak/>
         <w:drawing>
           <wp:inline distT="0" distB="0" distL="0" distR="0" wp14:anchorId="39EFF209" wp14:editId="10108F61">
             <wp:extent cx="7557655" cy="10685823"/>
@@ -93,8 +85,8 @@
         </w:rPr>
       </w:pPr>
     </w:p>
+    <w:bookmarkEnd w:id="0"/>
     <w:bookmarkEnd w:id="1"/>
-    <w:bookmarkEnd w:id="2"/>
     <w:p>
       <w:pPr>
         <w:pStyle w:val="JugendForscht"/>
@@ -231,9 +223,17 @@
           <w:numId w:val="62"/>
         </w:numPr>
       </w:pPr>
-      <w:r>
-        <w:t>Sentiment Analyse</w:t>
-      </w:r>
+      <w:proofErr w:type="spellStart"/>
+      <w:r>
+        <w:t>Sentiment</w:t>
+      </w:r>
+      <w:r>
+        <w:t>a</w:t>
+      </w:r>
+      <w:r>
+        <w:t>nalyse</w:t>
+      </w:r>
+      <w:proofErr w:type="spellEnd"/>
     </w:p>
     <w:p>
       <w:pPr>
@@ -263,6 +263,18 @@
       <w:pPr>
         <w:pStyle w:val="JugendForscht"/>
         <w:numPr>
+          <w:ilvl w:val="3"/>
+          <w:numId w:val="62"/>
+        </w:numPr>
+      </w:pPr>
+      <w:r>
+        <w:t>Beispiel</w:t>
+      </w:r>
+    </w:p>
+    <w:p>
+      <w:pPr>
+        <w:pStyle w:val="JugendForscht"/>
+        <w:numPr>
           <w:ilvl w:val="2"/>
           <w:numId w:val="62"/>
         </w:numPr>
@@ -555,12 +567,137 @@
     </w:p>
     <w:p>
       <w:pPr>
-        <w:spacing w:line="360" w:lineRule="auto"/>
-        <w:jc w:val="both"/>
-        <w:rPr>
-          <w:rFonts w:cs="Arial"/>
-          <w:sz w:val="20"/>
-        </w:rPr>
+        <w:pStyle w:val="JugendForscht"/>
+      </w:pPr>
+    </w:p>
+    <w:p>
+      <w:pPr>
+        <w:pStyle w:val="JugendForscht"/>
+      </w:pPr>
+    </w:p>
+    <w:p>
+      <w:pPr>
+        <w:pStyle w:val="JugendForscht"/>
+      </w:pPr>
+    </w:p>
+    <w:p>
+      <w:pPr>
+        <w:pStyle w:val="JugendForscht"/>
+      </w:pPr>
+    </w:p>
+    <w:p>
+      <w:pPr>
+        <w:pStyle w:val="JugendForscht"/>
+      </w:pPr>
+    </w:p>
+    <w:p>
+      <w:pPr>
+        <w:pStyle w:val="JugendForscht"/>
+      </w:pPr>
+    </w:p>
+    <w:p>
+      <w:pPr>
+        <w:pStyle w:val="JugendForscht"/>
+      </w:pPr>
+    </w:p>
+    <w:p>
+      <w:pPr>
+        <w:pStyle w:val="JugendForscht"/>
+      </w:pPr>
+    </w:p>
+    <w:p>
+      <w:pPr>
+        <w:pStyle w:val="JugendForscht"/>
+      </w:pPr>
+    </w:p>
+    <w:p>
+      <w:pPr>
+        <w:pStyle w:val="JugendForscht"/>
+      </w:pPr>
+    </w:p>
+    <w:p>
+      <w:pPr>
+        <w:pStyle w:val="JugendForscht"/>
+      </w:pPr>
+    </w:p>
+    <w:p>
+      <w:pPr>
+        <w:pStyle w:val="JugendForscht"/>
+      </w:pPr>
+    </w:p>
+    <w:p>
+      <w:pPr>
+        <w:pStyle w:val="JugendForscht"/>
+      </w:pPr>
+    </w:p>
+    <w:p>
+      <w:pPr>
+        <w:pStyle w:val="JugendForscht"/>
+      </w:pPr>
+    </w:p>
+    <w:p>
+      <w:pPr>
+        <w:pStyle w:val="JugendForscht"/>
+      </w:pPr>
+    </w:p>
+    <w:p>
+      <w:pPr>
+        <w:pStyle w:val="JugendForscht"/>
+      </w:pPr>
+    </w:p>
+    <w:p>
+      <w:pPr>
+        <w:pStyle w:val="JugendForscht"/>
+      </w:pPr>
+    </w:p>
+    <w:p>
+      <w:pPr>
+        <w:pStyle w:val="JugendForscht"/>
+      </w:pPr>
+    </w:p>
+    <w:p>
+      <w:pPr>
+        <w:pStyle w:val="JugendForscht"/>
+      </w:pPr>
+    </w:p>
+    <w:p>
+      <w:pPr>
+        <w:pStyle w:val="JugendForscht"/>
+      </w:pPr>
+    </w:p>
+    <w:p>
+      <w:pPr>
+        <w:pStyle w:val="JugendForscht"/>
+      </w:pPr>
+    </w:p>
+    <w:p>
+      <w:pPr>
+        <w:pStyle w:val="JugendForscht"/>
+      </w:pPr>
+    </w:p>
+    <w:p>
+      <w:pPr>
+        <w:pStyle w:val="JugendForscht"/>
+      </w:pPr>
+    </w:p>
+    <w:p>
+      <w:pPr>
+        <w:pStyle w:val="JugendForscht"/>
+      </w:pPr>
+    </w:p>
+    <w:p>
+      <w:pPr>
+        <w:pStyle w:val="JugendForscht"/>
+      </w:pPr>
+    </w:p>
+    <w:p>
+      <w:pPr>
+        <w:pStyle w:val="JugendForscht"/>
+      </w:pPr>
+    </w:p>
+    <w:p>
+      <w:pPr>
+        <w:pStyle w:val="JugendForscht"/>
       </w:pPr>
     </w:p>
     <w:p>
@@ -1246,174 +1383,155 @@
         <w:rPr>
           <w:color w:val="auto"/>
         </w:rPr>
-        <w:t xml:space="preserve"> laut </w:t>
-      </w:r>
-    </w:p>
-    <w:p>
-      <w:pPr>
-        <w:pStyle w:val="JugendForscht"/>
+        <w:t xml:space="preserve"> laut einer </w:t>
+      </w:r>
+      <w:r>
         <w:rPr>
           <w:color w:val="auto"/>
         </w:rPr>
-      </w:pPr>
-    </w:p>
-    <w:p>
-      <w:pPr>
-        <w:pStyle w:val="JugendForscht"/>
-      </w:pPr>
+        <w:t>Befragung</w:t>
+      </w:r>
       <w:r>
         <w:rPr>
           <w:color w:val="auto"/>
         </w:rPr>
-        <w:t xml:space="preserve">einer </w:t>
+        <w:t xml:space="preserve"> </w:t>
       </w:r>
       <w:r>
         <w:rPr>
           <w:color w:val="auto"/>
         </w:rPr>
-        <w:t>Befragung</w:t>
+        <w:t xml:space="preserve">„nur noch 31 Prozent der Befragten volles oder mehrheitliches Vertrauen in die Massenmedien“ </w:t>
       </w:r>
       <w:r>
         <w:rPr>
           <w:color w:val="auto"/>
         </w:rPr>
+        <w:t>(Marc Neumann, 21.01.25)</w:t>
+      </w:r>
+      <w:r>
+        <w:rPr>
+          <w:color w:val="auto"/>
+        </w:rPr>
+        <w:t>.</w:t>
+      </w:r>
+      <w:r>
+        <w:rPr>
+          <w:color w:val="92D050"/>
+        </w:rPr>
+        <w:br/>
+      </w:r>
+      <w:r>
+        <w:t xml:space="preserve">Laut </w:t>
+      </w:r>
+      <w:r>
+        <w:t>Precht</w:t>
+      </w:r>
+      <w:r>
+        <w:t xml:space="preserve">/Welzer </w:t>
+      </w:r>
+      <w:r>
+        <w:t>in „Die vierte Gewalt“</w:t>
+      </w:r>
+      <w:r>
+        <w:t>,</w:t>
+      </w:r>
+      <w:r>
         <w:t xml:space="preserve"> </w:t>
       </w:r>
       <w:r>
-        <w:rPr>
-          <w:color w:val="auto"/>
-        </w:rPr>
-        <w:t xml:space="preserve">„nur noch 31 Prozent der Befragten volles oder mehrheitliches Vertrauen in die Massenmedien“ </w:t>
-      </w:r>
-      <w:r>
-        <w:rPr>
-          <w:color w:val="auto"/>
-        </w:rPr>
-        <w:t>(Marc Neumann, 21.01.25)</w:t>
-      </w:r>
-      <w:r>
-        <w:rPr>
-          <w:color w:val="auto"/>
-        </w:rPr>
+        <w:t xml:space="preserve">können </w:t>
+      </w:r>
+      <w:r>
+        <w:t>„</w:t>
+      </w:r>
+      <w:r>
+        <w:t xml:space="preserve">Leitmedien der Versuchung zu </w:t>
+      </w:r>
+      <w:r>
+        <w:t>polarisier</w:t>
+      </w:r>
+      <w:r>
+        <w:t>[en]</w:t>
+      </w:r>
+      <w:r>
+        <w:t xml:space="preserve"> </w:t>
+      </w:r>
+      <w:r>
+        <w:t>[</w:t>
+      </w:r>
+      <w:r>
+        <w:t>…</w:t>
+      </w:r>
+      <w:r>
+        <w:t xml:space="preserve">] </w:t>
+      </w:r>
+      <w:r>
+        <w:t>n</w:t>
+      </w:r>
+      <w:r>
+        <w:t>i</w:t>
+      </w:r>
+      <w:r>
+        <w:t>cht widerstehen</w:t>
+      </w:r>
+      <w:r>
+        <w:t xml:space="preserve">, </w:t>
+      </w:r>
+      <w:r>
+        <w:t xml:space="preserve">[…] </w:t>
+      </w:r>
+      <w:r>
+        <w:t>[</w:t>
+      </w:r>
+      <w:r>
+        <w:t>was</w:t>
+      </w:r>
+      <w:r>
+        <w:t xml:space="preserve"> </w:t>
+      </w:r>
+      <w:r>
+        <w:t>die</w:t>
+      </w:r>
+      <w:r>
+        <w:t>]</w:t>
+      </w:r>
+      <w:r>
+        <w:t xml:space="preserve"> Demokratie in eine schwierige Lage</w:t>
+      </w:r>
+      <w:r>
+        <w:t xml:space="preserve"> [bring</w:t>
+      </w:r>
+      <w:r>
+        <w:t>t</w:t>
+      </w:r>
+      <w:r>
+        <w:t>]</w:t>
+      </w:r>
+      <w:r>
+        <w:t>“</w:t>
+      </w:r>
+      <w:r>
+        <w:t xml:space="preserve"> </w:t>
+      </w:r>
+      <w:r>
+        <w:t>(</w:t>
+      </w:r>
+      <w:r>
+        <w:t>Precht</w:t>
+      </w:r>
+      <w:r>
+        <w:t>/Welzer, 2022</w:t>
+      </w:r>
+      <w:r>
+        <w:t>, S</w:t>
+      </w:r>
+      <w:r>
+        <w:t>.65)</w:t>
+      </w:r>
+      <w:r>
         <w:t>.</w:t>
       </w:r>
-      <w:r>
-        <w:rPr>
-          <w:color w:val="92D050"/>
-        </w:rPr>
-        <w:br/>
-      </w:r>
-      <w:r>
-        <w:t xml:space="preserve">Laut </w:t>
-      </w:r>
-      <w:r>
-        <w:t>Precht</w:t>
-      </w:r>
-      <w:r>
-        <w:t xml:space="preserve">/Welzer </w:t>
-      </w:r>
-      <w:r>
-        <w:t>in „Die vierte Gewalt“</w:t>
-      </w:r>
-      <w:r>
-        <w:t>,</w:t>
-      </w:r>
-      <w:r>
-        <w:t xml:space="preserve"> </w:t>
-      </w:r>
-      <w:r>
-        <w:t xml:space="preserve">können </w:t>
-      </w:r>
-      <w:r>
-        <w:t>„</w:t>
-      </w:r>
-      <w:r>
-        <w:t xml:space="preserve">Leitmedien der Versuchung zu </w:t>
-      </w:r>
-      <w:r>
-        <w:t>polarisier</w:t>
-      </w:r>
-      <w:r>
-        <w:t>[en]</w:t>
-      </w:r>
-      <w:r>
-        <w:t xml:space="preserve"> </w:t>
-      </w:r>
-      <w:r>
-        <w:t>[</w:t>
-      </w:r>
-      <w:r>
-        <w:t>…</w:t>
-      </w:r>
-      <w:r>
-        <w:t xml:space="preserve">] </w:t>
-      </w:r>
-      <w:r>
-        <w:t>n</w:t>
-      </w:r>
-      <w:r>
-        <w:t>i</w:t>
-      </w:r>
-      <w:r>
-        <w:t>cht widerstehen</w:t>
-      </w:r>
-      <w:r>
-        <w:t xml:space="preserve">, </w:t>
-      </w:r>
-      <w:r>
-        <w:t xml:space="preserve">[…] </w:t>
-      </w:r>
-      <w:r>
-        <w:t>[</w:t>
-      </w:r>
-      <w:r>
-        <w:t>was</w:t>
-      </w:r>
-      <w:r>
-        <w:t xml:space="preserve"> </w:t>
-      </w:r>
-      <w:r>
-        <w:t>die</w:t>
-      </w:r>
-      <w:r>
-        <w:t>]</w:t>
-      </w:r>
-      <w:r>
-        <w:t xml:space="preserve"> Demokratie in eine schwierige Lage</w:t>
-      </w:r>
-      <w:r>
-        <w:t xml:space="preserve"> [bring</w:t>
-      </w:r>
-      <w:r>
-        <w:t>t</w:t>
-      </w:r>
-      <w:r>
-        <w:t>]</w:t>
-      </w:r>
-      <w:r>
-        <w:t>“</w:t>
-      </w:r>
-      <w:r>
-        <w:t xml:space="preserve"> </w:t>
-      </w:r>
-      <w:r>
-        <w:t>(</w:t>
-      </w:r>
-      <w:r>
-        <w:t>Precht</w:t>
-      </w:r>
-      <w:r>
-        <w:t>/Welzer, 2022</w:t>
-      </w:r>
-      <w:r>
-        <w:t>, S</w:t>
-      </w:r>
-      <w:r>
-        <w:t>.65)</w:t>
-      </w:r>
-      <w:r>
-        <w:t>.</w:t>
-      </w:r>
     </w:p>
     <w:p>
       <w:pPr>
@@ -1422,6 +1540,11 @@
       <w:r>
         <w:t>Oben genannte Beispiele zeigen, dass das Vertrauen in die Qualität und Berichtserstattung der Medien offensichtlich abgenommen hat.</w:t>
       </w:r>
+    </w:p>
+    <w:p>
+      <w:pPr>
+        <w:pStyle w:val="JugendForscht"/>
+      </w:pPr>
     </w:p>
     <w:p>
       <w:pPr>
@@ -1669,7 +1792,13 @@
         <w:pStyle w:val="JugendForscht"/>
       </w:pPr>
       <w:r>
-        <w:t xml:space="preserve">Ich werde außerdem versuchen zu überprüfen, ob es eine theoretische Verbindung zwischen dem offensichtlich nachlassendem Vertrauen und den untersuchten Größen </w:t>
+        <w:t>Ich werde versuchen zu überprüfen, ob es eine theoretische Verbindung zwischen dem offensichtlich nachlassende</w:t>
+      </w:r>
+      <w:r>
+        <w:t>n</w:t>
+      </w:r>
+      <w:r>
+        <w:t xml:space="preserve"> Vertrauen und den untersuchten Größen </w:t>
       </w:r>
       <w:r>
         <w:t>(u.a. Polarisation</w:t>
@@ -1737,12 +1866,6 @@
     <w:p>
       <w:pPr>
         <w:pStyle w:val="JugendForscht"/>
-        <w:ind w:left="720"/>
-      </w:pPr>
-    </w:p>
-    <w:p>
-      <w:pPr>
-        <w:pStyle w:val="JugendForscht"/>
         <w:numPr>
           <w:ilvl w:val="0"/>
           <w:numId w:val="55"/>
@@ -1811,72 +1934,85 @@
     <w:p>
       <w:pPr>
         <w:pStyle w:val="JugendForscht"/>
+      </w:pPr>
+      <w:r>
+        <w:t xml:space="preserve">Die </w:t>
+      </w:r>
+      <w:r>
+        <w:t>„</w:t>
+      </w:r>
+      <w:r>
+        <w:t>New York Times</w:t>
+      </w:r>
+      <w:r>
+        <w:t xml:space="preserve">” </w:t>
+      </w:r>
+      <w:r>
+        <w:t xml:space="preserve">ist eine der </w:t>
+      </w:r>
+      <w:r>
+        <w:t>Zeitungen</w:t>
+      </w:r>
+      <w:r>
+        <w:t xml:space="preserve">, die </w:t>
+      </w:r>
+      <w:r>
+        <w:t>„</w:t>
+      </w:r>
+      <w:r>
+        <w:t>weltweit das größte Ansehe</w:t>
+      </w:r>
+      <w:r>
+        <w:t>n</w:t>
+      </w:r>
+      <w:r>
+        <w:t xml:space="preserve"> genießen</w:t>
+      </w:r>
+      <w:r>
+        <w:t>“</w:t>
+      </w:r>
+      <w:r>
+        <w:t xml:space="preserve"> </w:t>
+      </w:r>
+      <w:r>
+        <w:t>(Johann Oberauer, 12.01.2025) und liegt auf der dort genannten Rangliste auf Platz 3 der „</w:t>
+      </w:r>
+      <w:r>
+        <w:t>renommiertesten</w:t>
+      </w:r>
+      <w:r>
+        <w:t xml:space="preserve"> Zeitungen der Welt“</w:t>
+      </w:r>
+      <w:r>
+        <w:t xml:space="preserve"> </w:t>
+      </w:r>
+      <w:r>
+        <w:t>(Johann Oberauer, 12.01.2025).</w:t>
+      </w:r>
+      <w:r>
+        <w:t xml:space="preserve"> A</w:t>
+      </w:r>
+      <w:r>
+        <w:t xml:space="preserve">us diesem Grund habe </w:t>
+      </w:r>
+      <w:r>
+        <w:t xml:space="preserve">nicht </w:t>
+      </w:r>
+    </w:p>
+    <w:p>
+      <w:pPr>
+        <w:pStyle w:val="JugendForscht"/>
+      </w:pPr>
+    </w:p>
+    <w:p>
+      <w:pPr>
+        <w:pStyle w:val="JugendForscht"/>
         <w:rPr>
           <w:color w:val="auto"/>
         </w:rPr>
       </w:pPr>
       <w:r>
-        <w:t xml:space="preserve">Die </w:t>
-      </w:r>
-      <w:r>
-        <w:t>„</w:t>
-      </w:r>
-      <w:r>
-        <w:t>New York Times</w:t>
-      </w:r>
-      <w:r>
-        <w:t xml:space="preserve">” </w:t>
-      </w:r>
-      <w:r>
-        <w:t xml:space="preserve">ist eine der </w:t>
-      </w:r>
-      <w:r>
-        <w:t>Zeitungen</w:t>
-      </w:r>
-      <w:r>
-        <w:t xml:space="preserve">, die </w:t>
-      </w:r>
-      <w:r>
-        <w:t>„</w:t>
-      </w:r>
-      <w:r>
-        <w:t>weltweit das größte Ansehe</w:t>
-      </w:r>
-      <w:r>
-        <w:t>n</w:t>
-      </w:r>
-      <w:r>
-        <w:t xml:space="preserve"> genießen</w:t>
-      </w:r>
-      <w:r>
-        <w:t>“</w:t>
-      </w:r>
-      <w:r>
-        <w:t xml:space="preserve"> </w:t>
-      </w:r>
-      <w:r>
-        <w:t>(Johann Oberauer, 12.01.2025) und liegt auf der dort genannten Rangliste auf Platz 3 der „</w:t>
-      </w:r>
-      <w:r>
-        <w:t>renommiertesten</w:t>
-      </w:r>
-      <w:r>
-        <w:t xml:space="preserve"> Zeitungen der Welt“</w:t>
-      </w:r>
-      <w:r>
-        <w:t xml:space="preserve"> </w:t>
-      </w:r>
-      <w:r>
-        <w:t>(Johann Oberauer, 12.01.2025).</w:t>
-      </w:r>
-      <w:r>
-        <w:t xml:space="preserve"> A</w:t>
-      </w:r>
-      <w:r>
-        <w:t xml:space="preserve">us diesem Grund habe </w:t>
-      </w:r>
-      <w:r>
-        <w:t>nicht nur ich versucht, dieses Vertrauen zu über</w:t>
+        <w:t>nur ich versucht, dieses Vertrauen zu über</w:t>
       </w:r>
       <w:r>
         <w:t>prüfen</w:t>
@@ -2402,30 +2538,11 @@
         <w:t>der</w:t>
       </w:r>
       <w:r>
-        <w:t xml:space="preserve"> alle Informationen der Webseite enthält. Diesen Code kann ich durch verschiedene </w:t>
-      </w:r>
-    </w:p>
-    <w:p>
-      <w:pPr>
-        <w:pStyle w:val="JugendForscht"/>
-      </w:pPr>
-    </w:p>
-    <w:p>
-      <w:pPr>
-        <w:pStyle w:val="JugendForscht"/>
-      </w:pPr>
-      <w:r>
-        <w:t>Methoden herunterladen. Der Prozess ist sehr unterschiedlich, je nachdem welche Webseite ich herunterlade.</w:t>
+        <w:t xml:space="preserve"> alle Informationen der Webseite enthält. Diesen Code kann ich durch verschiedene Methoden herunterladen. Der Prozess ist sehr unterschiedlich, je nachdem welche Webseite ich herunterlade.</w:t>
       </w:r>
       <w:r>
         <w:br/>
-        <w:t xml:space="preserve">Bei "The Guardian" war dieser Prozess </w:t>
-      </w:r>
-      <w:r>
-        <w:t>relativ</w:t>
-      </w:r>
-      <w:r>
-        <w:t xml:space="preserve"> einfacher. Ich konnte mit einer einfachen Anfrage mit dem Python Modul </w:t>
+        <w:t>Bei "The Guardian" war dieser Prozess einfacher. Ich konnte mit einer einfachen Anfrage mit dem Python Modul </w:t>
       </w:r>
       <w:r>
         <w:t>„</w:t>
@@ -2470,6 +2587,9 @@
         <w:t>“</w:t>
       </w:r>
       <w:r>
+        <w:t>,</w:t>
+      </w:r>
+      <w:r>
         <w:t xml:space="preserve"> w</w:t>
       </w:r>
       <w:r>
@@ -2491,12 +2611,29 @@
     <w:p>
       <w:pPr>
         <w:pStyle w:val="JugendForscht"/>
+      </w:pPr>
+    </w:p>
+    <w:p>
+      <w:pPr>
+        <w:pStyle w:val="JugendForscht"/>
         <w:rPr>
           <w:color w:val="auto"/>
         </w:rPr>
       </w:pPr>
       <w:r>
-        <w:t xml:space="preserve">Die zweite Methode ist die Python </w:t>
+        <w:t xml:space="preserve">Eine weitere </w:t>
+      </w:r>
+      <w:r>
+        <w:t>Methode ist die</w:t>
+      </w:r>
+      <w:r>
+        <w:t xml:space="preserve"> Nutzung der</w:t>
+      </w:r>
+      <w:r>
+        <w:t xml:space="preserve"> Python</w:t>
+      </w:r>
+      <w:r>
+        <w:t>-</w:t>
       </w:r>
       <w:r>
         <w:t>Bibliothek</w:t>
@@ -2742,7 +2879,13 @@
         <w:t xml:space="preserve">sowohl </w:t>
       </w:r>
       <w:r>
-        <w:t xml:space="preserve">Python Code online ausführen, </w:t>
+        <w:t>Python</w:t>
+      </w:r>
+      <w:r>
+        <w:t>-</w:t>
+      </w:r>
+      <w:r>
+        <w:t xml:space="preserve">Code online ausführen, </w:t>
       </w:r>
       <w:r>
         <w:t xml:space="preserve">als </w:t>
@@ -2963,7 +3106,31 @@
         <w:rPr>
           <w:color w:val="auto"/>
         </w:rPr>
-        <w:t>ausführen. Nun konnte ich meinen Code mehrmals gleichzeitig auf einem Online Server ausführen, was meine Computer Rechenleistung massiv verringert hat.</w:t>
+        <w:t>ausführen. Nun konnte ich meinen Code mehrmals gleichzeitig auf einem Online</w:t>
+      </w:r>
+      <w:r>
+        <w:rPr>
+          <w:color w:val="auto"/>
+        </w:rPr>
+        <w:t>s</w:t>
+      </w:r>
+      <w:r>
+        <w:rPr>
+          <w:color w:val="auto"/>
+        </w:rPr>
+        <w:t>erver ausführen, was meine Computer</w:t>
+      </w:r>
+      <w:r>
+        <w:rPr>
+          <w:color w:val="auto"/>
+        </w:rPr>
+        <w:t>r</w:t>
+      </w:r>
+      <w:r>
+        <w:rPr>
+          <w:color w:val="auto"/>
+        </w:rPr>
+        <w:t>echenleistung massiv verringert hat.</w:t>
       </w:r>
       <w:r>
         <w:rPr>
@@ -2992,10 +3159,10 @@
           <w:color w:val="FF0000"/>
         </w:rPr>
         <w:object w:dxaOrig="9072" w:dyaOrig="2331" w14:anchorId="0734DD87">
-          <v:shape id="_x0000_i1028" type="#_x0000_t75" style="width:453.35pt;height:117.35pt" o:ole="">
+          <v:shape id="_x0000_i1028" type="#_x0000_t75" style="width:452.95pt;height:117.55pt" o:ole="">
             <v:imagedata r:id="rId9" o:title=""/>
           </v:shape>
-          <o:OLEObject Type="Embed" ProgID="Word.OpenDocumentText.12" ShapeID="_x0000_i1028" DrawAspect="Content" ObjectID="_1798798779" r:id="rId10"/>
+          <o:OLEObject Type="Embed" ProgID="Word.OpenDocumentText.12" ShapeID="_x0000_i1028" DrawAspect="Content" ObjectID="_1798822991" r:id="rId10"/>
         </w:object>
       </w:r>
     </w:p>
@@ -3051,16 +3218,6 @@
       <w:r>
         <w:t xml:space="preserve">„Regular </w:t>
       </w:r>
-    </w:p>
-    <w:p>
-      <w:pPr>
-        <w:pStyle w:val="JugendForscht"/>
-      </w:pPr>
-    </w:p>
-    <w:p>
-      <w:pPr>
-        <w:pStyle w:val="JugendForscht"/>
-      </w:pPr>
       <w:proofErr w:type="spellStart"/>
       <w:r>
         <w:t>Expressions</w:t>
@@ -3116,14 +3273,44 @@
       <w:r>
         <w:t>ist der HTML-Code erwartet und die Ausgabe ist der Text.</w:t>
       </w:r>
-      <w:bookmarkStart w:id="5" w:name="_MON_1797686138"/>
-      <w:bookmarkEnd w:id="5"/>
+    </w:p>
+    <w:p>
+      <w:pPr>
+        <w:pStyle w:val="JugendForscht"/>
+      </w:pPr>
+    </w:p>
+    <w:p>
+      <w:pPr>
+        <w:pStyle w:val="JugendForscht"/>
+      </w:pPr>
+    </w:p>
+    <w:p>
+      <w:pPr>
+        <w:pStyle w:val="JugendForscht"/>
+      </w:pPr>
+    </w:p>
+    <w:p>
+      <w:pPr>
+        <w:pStyle w:val="JugendForscht"/>
+      </w:pPr>
+    </w:p>
+    <w:p>
+      <w:pPr>
+        <w:pStyle w:val="JugendForscht"/>
+      </w:pPr>
+    </w:p>
+    <w:bookmarkStart w:id="5" w:name="_MON_1797686138"/>
+    <w:bookmarkEnd w:id="5"/>
+    <w:p>
+      <w:pPr>
+        <w:pStyle w:val="JugendForscht"/>
+      </w:pPr>
       <w:r>
         <w:object w:dxaOrig="9072" w:dyaOrig="2346" w14:anchorId="4595C1A4">
-          <v:shape id="_x0000_i1029" type="#_x0000_t75" style="width:453.35pt;height:116.65pt" o:ole="">
+          <v:shape id="_x0000_i1029" type="#_x0000_t75" style="width:452.95pt;height:116.65pt" o:ole="">
             <v:imagedata r:id="rId11" o:title=""/>
           </v:shape>
-          <o:OLEObject Type="Embed" ProgID="Word.OpenDocumentText.12" ShapeID="_x0000_i1029" DrawAspect="Content" ObjectID="_1798798780" r:id="rId12"/>
+          <o:OLEObject Type="Embed" ProgID="Word.OpenDocumentText.12" ShapeID="_x0000_i1029" DrawAspect="Content" ObjectID="_1798822992" r:id="rId12"/>
         </w:object>
       </w:r>
       <w:r>
@@ -3407,22 +3594,31 @@
           <w:b/>
           <w:bCs/>
         </w:rPr>
-        <w:t>. Sentiment</w:t>
-      </w:r>
+        <w:t xml:space="preserve">. </w:t>
+      </w:r>
+      <w:proofErr w:type="spellStart"/>
       <w:r>
         <w:rPr>
           <w:b/>
           <w:bCs/>
         </w:rPr>
-        <w:t xml:space="preserve"> A</w:t>
+        <w:t>Sentiment</w:t>
       </w:r>
       <w:r>
         <w:rPr>
           <w:b/>
           <w:bCs/>
         </w:rPr>
+        <w:t>a</w:t>
+      </w:r>
+      <w:r>
+        <w:rPr>
+          <w:b/>
+          <w:bCs/>
+        </w:rPr>
         <w:t>nalyse</w:t>
       </w:r>
+      <w:proofErr w:type="spellEnd"/>
     </w:p>
     <w:p>
       <w:pPr>
@@ -3432,18 +3628,33 @@
         </w:rPr>
       </w:pPr>
       <w:r>
-        <w:t>Die Sentiment</w:t>
-      </w:r>
-      <w:r>
-        <w:t xml:space="preserve"> A</w:t>
-      </w:r>
-      <w:r>
-        <w:t>nalyse ist ein wichtiger Bestandteil meiner Arbeit. Hierbei wird der Text auf Polarisation sowie Subjektivität hin analysiert. Dies wird mithilfe des Moduls </w:t>
+        <w:t xml:space="preserve">Die </w:t>
+      </w:r>
+      <w:proofErr w:type="spellStart"/>
+      <w:r>
+        <w:t>Sentiment</w:t>
+      </w:r>
+      <w:r>
+        <w:t>a</w:t>
+      </w:r>
+      <w:r>
+        <w:t>nalyse</w:t>
+      </w:r>
+      <w:proofErr w:type="spellEnd"/>
+      <w:r>
+        <w:t xml:space="preserve"> ist ein wichtiger Bestandteil meiner Arbeit. Hierbei wird der Text auf Polarisation sowie Subjektivität hin analysiert. Dies wird mithilfe </w:t>
+      </w:r>
+      <w:r>
+        <w:rPr>
+          <w:color w:val="auto"/>
+        </w:rPr>
+        <w:t>des Moduls </w:t>
       </w:r>
       <w:r>
         <w:rPr>
           <w:rStyle w:val="HTMLCode"/>
           <w:rFonts w:ascii="Arial" w:hAnsi="Arial" w:cs="Times New Roman"/>
+          <w:color w:val="auto"/>
         </w:rPr>
         <w:t>„</w:t>
       </w:r>
@@ -3452,7 +3663,7 @@
         <w:rPr>
           <w:rStyle w:val="HTMLCode"/>
           <w:rFonts w:ascii="Arial" w:hAnsi="Arial" w:cs="Times New Roman"/>
-          <w:color w:val="FF0000"/>
+          <w:color w:val="auto"/>
         </w:rPr>
         <w:t>Textblob</w:t>
       </w:r>
@@ -3461,72 +3672,130 @@
         <w:rPr>
           <w:rStyle w:val="HTMLCode"/>
           <w:rFonts w:ascii="Arial" w:hAnsi="Arial" w:cs="Times New Roman"/>
-          <w:color w:val="FF0000"/>
+          <w:color w:val="auto"/>
         </w:rPr>
         <w:t>“ (</w:t>
       </w:r>
       <w:r>
         <w:rPr>
-          <w:color w:val="FF0000"/>
+          <w:color w:val="auto"/>
         </w:rPr>
         <w:t xml:space="preserve">Steven </w:t>
       </w:r>
       <w:proofErr w:type="spellStart"/>
       <w:r>
         <w:rPr>
-          <w:color w:val="FF0000"/>
+          <w:color w:val="auto"/>
         </w:rPr>
         <w:t>Loria</w:t>
       </w:r>
       <w:proofErr w:type="spellEnd"/>
       <w:r>
         <w:rPr>
-          <w:color w:val="FF0000"/>
+          <w:color w:val="auto"/>
         </w:rPr>
         <w:t xml:space="preserve">, 30.12.24) </w:t>
       </w:r>
       <w:r>
         <w:rPr>
-          <w:color w:val="FF0000"/>
+          <w:color w:val="auto"/>
         </w:rPr>
         <w:t>durchgeführt.</w:t>
       </w:r>
       <w:r>
         <w:rPr>
-          <w:color w:val="FF0000"/>
+          <w:color w:val="auto"/>
         </w:rPr>
         <w:t xml:space="preserve"> „</w:t>
       </w:r>
       <w:proofErr w:type="spellStart"/>
       <w:r>
         <w:rPr>
-          <w:color w:val="FF0000"/>
+          <w:color w:val="auto"/>
         </w:rPr>
         <w:t>Textblob</w:t>
       </w:r>
       <w:proofErr w:type="spellEnd"/>
       <w:r>
         <w:rPr>
-          <w:color w:val="FF0000"/>
-        </w:rPr>
-        <w:t>“ berechnet die Polarisation und Subjektivität mithilfe von einer vordefinierten „</w:t>
-      </w:r>
-      <w:r>
-        <w:rPr>
-          <w:color w:val="FF0000"/>
-        </w:rPr>
-        <w:t>Muster</w:t>
-      </w:r>
-      <w:r>
-        <w:rPr>
-          <w:color w:val="FF0000"/>
-        </w:rPr>
-        <w:t>“ („Pattern“) Bibliothek. Jedes Wort ist in einem Lexikon definiert, mit dem die Subjektivität später berechnet wird (</w:t>
-      </w:r>
-      <w:r>
-        <w:t>Aaron Tan, 19.01.25)</w:t>
-      </w:r>
-      <w:r>
+          <w:color w:val="auto"/>
+        </w:rPr>
+        <w:t>“ berechnet die Polarisation und Subjektivität mithilfe einer vordefinierten „Muster</w:t>
+      </w:r>
+      <w:r>
+        <w:rPr>
+          <w:color w:val="auto"/>
+        </w:rPr>
+        <w:t>-B</w:t>
+      </w:r>
+      <w:r>
+        <w:rPr>
+          <w:color w:val="auto"/>
+        </w:rPr>
+        <w:t>ibliothek</w:t>
+      </w:r>
+      <w:r>
+        <w:rPr>
+          <w:color w:val="auto"/>
+        </w:rPr>
+        <w:t xml:space="preserve">“ </w:t>
+      </w:r>
+      <w:r>
+        <w:rPr>
+          <w:color w:val="auto"/>
+          <w:sz w:val="18"/>
+          <w:szCs w:val="18"/>
+        </w:rPr>
+        <w:t>(</w:t>
+      </w:r>
+      <w:r>
+        <w:rPr>
+          <w:color w:val="auto"/>
+        </w:rPr>
+        <w:t>„</w:t>
+      </w:r>
+      <w:proofErr w:type="spellStart"/>
+      <w:r>
+        <w:rPr>
+          <w:color w:val="auto"/>
+        </w:rPr>
+        <w:t>Pattern</w:t>
+      </w:r>
+      <w:r>
+        <w:rPr>
+          <w:color w:val="auto"/>
+        </w:rPr>
+        <w:t>library</w:t>
+      </w:r>
+      <w:proofErr w:type="spellEnd"/>
+      <w:r>
+        <w:rPr>
+          <w:color w:val="auto"/>
+        </w:rPr>
+        <w:t>“)</w:t>
+      </w:r>
+      <w:r>
+        <w:rPr>
+          <w:color w:val="auto"/>
+        </w:rPr>
+        <w:t xml:space="preserve">. Jedes Wort ist in einem Lexikon definiert, mit dem die </w:t>
+      </w:r>
+      <w:r>
+        <w:rPr>
+          <w:color w:val="auto"/>
+        </w:rPr>
+        <w:t xml:space="preserve">Polarisation und </w:t>
+      </w:r>
+      <w:r>
+        <w:rPr>
+          <w:color w:val="auto"/>
+        </w:rPr>
+        <w:t>Subjektivität später berechnet wird (Aaron Tan, 19.01.25)</w:t>
+      </w:r>
+      <w:r>
+        <w:rPr>
+          <w:color w:val="auto"/>
+        </w:rPr>
         <w:t>.</w:t>
       </w:r>
     </w:p>
@@ -3661,8 +3930,19 @@
         <w:pStyle w:val="JugendForscht"/>
       </w:pPr>
       <w:r>
-        <w:t> </w:t>
-      </w:r>
+        <w:t>Die Subjektivität beschreibt</w:t>
+      </w:r>
+      <w:r>
+        <w:t>,</w:t>
+      </w:r>
+      <w:r>
+        <w:t xml:space="preserve"> wie neutral ein Text geschrieben ist.</w:t>
+      </w:r>
+    </w:p>
+    <w:p>
+      <w:pPr>
+        <w:pStyle w:val="JugendForscht"/>
+      </w:pPr>
       <w:r>
         <w:rPr>
           <w:rStyle w:val="HTMLCode"/>
@@ -3707,21 +3987,50 @@
         <w:t>, 12.01.25)</w:t>
       </w:r>
       <w:r>
-        <w:t>.</w:t>
-      </w:r>
-    </w:p>
-    <w:p>
-      <w:pPr>
-        <w:pStyle w:val="JugendForscht"/>
-      </w:pPr>
-      <w:r>
-        <w:t>Die Subjektivität beschreibt wie neutral ein Text geschrieben ist.</w:t>
-      </w:r>
-    </w:p>
-    <w:p>
-      <w:pPr>
-        <w:pStyle w:val="JugendForscht"/>
-      </w:pPr>
+        <w:t xml:space="preserve">, zum Beispiel „sehr“. </w:t>
+      </w:r>
+    </w:p>
+    <w:p>
+      <w:pPr>
+        <w:pStyle w:val="JugendForscht"/>
+      </w:pPr>
+    </w:p>
+    <w:p>
+      <w:pPr>
+        <w:pStyle w:val="JugendForscht"/>
+        <w:rPr>
+          <w:rStyle w:val="Fett"/>
+        </w:rPr>
+      </w:pPr>
+    </w:p>
+    <w:p>
+      <w:pPr>
+        <w:pStyle w:val="JugendForscht"/>
+      </w:pPr>
+      <w:r>
+        <w:rPr>
+          <w:rStyle w:val="Fett"/>
+        </w:rPr>
+        <w:t>4.d.ii.</w:t>
+      </w:r>
+      <w:r>
+        <w:rPr>
+          <w:rStyle w:val="Fett"/>
+        </w:rPr>
+        <w:t>3</w:t>
+      </w:r>
+      <w:r>
+        <w:rPr>
+          <w:rStyle w:val="Fett"/>
+        </w:rPr>
+        <w:t xml:space="preserve">. </w:t>
+      </w:r>
+      <w:r>
+        <w:rPr>
+          <w:rStyle w:val="Fett"/>
+        </w:rPr>
+        <w:t>Beispiel</w:t>
+      </w:r>
     </w:p>
     <w:p>
       <w:pPr>
@@ -3740,10 +4049,21 @@
       </w:r>
       <w:proofErr w:type="spellStart"/>
       <w:r>
-        <w:t>great</w:t>
+        <w:t>very</w:t>
       </w:r>
       <w:proofErr w:type="spellEnd"/>
       <w:r>
+        <w:t xml:space="preserve"> </w:t>
+      </w:r>
+      <w:proofErr w:type="spellStart"/>
+      <w:r>
+        <w:t>good</w:t>
+      </w:r>
+      <w:proofErr w:type="spellEnd"/>
+      <w:r>
+        <w:t>!</w:t>
+      </w:r>
+      <w:r>
         <w:t xml:space="preserve">” hat </w:t>
       </w:r>
       <w:r>
@@ -3753,7 +4073,10 @@
         <w:t xml:space="preserve"> Subjektivität von </w:t>
       </w:r>
       <w:r>
-        <w:t>0.75</w:t>
+        <w:t>0.7</w:t>
+      </w:r>
+      <w:r>
+        <w:t>8</w:t>
       </w:r>
       <w:r>
         <w:t xml:space="preserve"> und eine Polarisation</w:t>
@@ -3775,6 +4098,35 @@
       </w:r>
       <w:r>
         <w:t xml:space="preserve"> erkennen kann.</w:t>
+      </w:r>
+      <w:r>
+        <w:t xml:space="preserve"> Die Subjektivität von 0.7</w:t>
+      </w:r>
+      <w:r>
+        <w:t>8</w:t>
+      </w:r>
+      <w:r>
+        <w:t xml:space="preserve"> zeigt, dass der Text eher subjektiv ausgerichtet ist, also eine Meinung ausdrückt. Die Polarisation zeigt, dass der Text sehr positiv gefärbt ist, was anhand des positiven Wortes „</w:t>
+      </w:r>
+      <w:proofErr w:type="spellStart"/>
+      <w:r>
+        <w:t>good</w:t>
+      </w:r>
+      <w:proofErr w:type="spellEnd"/>
+      <w:r>
+        <w:t>“ („</w:t>
+      </w:r>
+      <w:r>
+        <w:t>gut</w:t>
+      </w:r>
+      <w:r>
+        <w:t xml:space="preserve">“) </w:t>
+      </w:r>
+      <w:r>
+        <w:t>nachvollziehbar</w:t>
+      </w:r>
+      <w:r>
+        <w:t xml:space="preserve"> ist.</w:t>
       </w:r>
     </w:p>
     <w:bookmarkStart w:id="6" w:name="_MON_1798192671"/>
@@ -3784,11 +4136,11 @@
         <w:pStyle w:val="JugendForscht"/>
       </w:pPr>
       <w:r>
-        <w:object w:dxaOrig="9072" w:dyaOrig="2544" w14:anchorId="1DC697D5">
-          <v:shape id="_x0000_i1030" type="#_x0000_t75" style="width:453.35pt;height:127.35pt" o:ole="">
+        <w:object w:dxaOrig="9072" w:dyaOrig="2540" w14:anchorId="1DC697D5">
+          <v:shape id="_x0000_i1035" type="#_x0000_t75" style="width:452.95pt;height:127.15pt" o:ole="">
             <v:imagedata r:id="rId13" o:title=""/>
           </v:shape>
-          <o:OLEObject Type="Embed" ProgID="Word.OpenDocumentText.12" ShapeID="_x0000_i1030" DrawAspect="Content" ObjectID="_1798798781" r:id="rId14"/>
+          <o:OLEObject Type="Embed" ProgID="Word.OpenDocumentText.12" ShapeID="_x0000_i1035" DrawAspect="Content" ObjectID="_1798822993" r:id="rId14"/>
         </w:object>
       </w:r>
     </w:p>
@@ -3952,10 +4304,10 @@
           <w:b/>
         </w:rPr>
         <w:object w:dxaOrig="9072" w:dyaOrig="1679" w14:anchorId="72F9F7B3">
-          <v:shape id="_x0000_i1065" type="#_x0000_t75" style="width:453.35pt;height:85.35pt" o:ole="">
+          <v:shape id="_x0000_i1031" type="#_x0000_t75" style="width:452.95pt;height:85.2pt" o:ole="">
             <v:imagedata r:id="rId15" o:title=""/>
           </v:shape>
-          <o:OLEObject Type="Embed" ProgID="Word.OpenDocumentText.12" ShapeID="_x0000_i1065" DrawAspect="Content" ObjectID="_1798798782" r:id="rId16"/>
+          <o:OLEObject Type="Embed" ProgID="Word.OpenDocumentText.12" ShapeID="_x0000_i1031" DrawAspect="Content" ObjectID="_1798822994" r:id="rId16"/>
         </w:object>
       </w:r>
       <w:r>
@@ -4055,38 +4407,7 @@
         </w:rPr>
       </w:pPr>
     </w:p>
-    <w:p>
-      <w:pPr>
-        <w:pStyle w:val="JugendForscht"/>
-        <w:rPr>
-          <w:noProof/>
-        </w:rPr>
-      </w:pPr>
-    </w:p>
-    <w:p>
-      <w:pPr>
-        <w:pStyle w:val="JugendForscht"/>
-        <w:rPr>
-          <w:noProof/>
-        </w:rPr>
-      </w:pPr>
-    </w:p>
-    <w:p>
-      <w:pPr>
-        <w:pStyle w:val="JugendForscht"/>
-        <w:rPr>
-          <w:noProof/>
-        </w:rPr>
-      </w:pPr>
-    </w:p>
-    <w:p>
-      <w:pPr>
-        <w:pStyle w:val="JugendForscht"/>
-        <w:rPr>
-          <w:noProof/>
-        </w:rPr>
-      </w:pPr>
-    </w:p>
+    <w:p/>
     <w:p/>
     <w:p/>
     <w:bookmarkStart w:id="9" w:name="_MON_1798798279"/>
@@ -4097,10 +4418,10 @@
       </w:pPr>
       <w:r>
         <w:object w:dxaOrig="9072" w:dyaOrig="6917" w14:anchorId="52FAC0AB">
-          <v:shape id="_x0000_i1078" type="#_x0000_t75" style="width:453.35pt;height:346pt" o:ole="">
+          <v:shape id="_x0000_i1032" type="#_x0000_t75" style="width:452.95pt;height:345.85pt" o:ole="">
             <v:imagedata r:id="rId17" o:title=""/>
           </v:shape>
-          <o:OLEObject Type="Embed" ProgID="Word.OpenDocumentText.12" ShapeID="_x0000_i1078" DrawAspect="Content" ObjectID="_1798798783" r:id="rId18"/>
+          <o:OLEObject Type="Embed" ProgID="Word.OpenDocumentText.12" ShapeID="_x0000_i1032" DrawAspect="Content" ObjectID="_1798822995" r:id="rId18"/>
         </w:object>
       </w:r>
     </w:p>
@@ -5779,19 +6100,33 @@
         <w:rPr>
           <w:lang w:eastAsia="en-GB"/>
         </w:rPr>
-        <w:t>Die Sentiment</w:t>
-      </w:r>
-      <w:r>
-        <w:rPr>
-          <w:lang w:eastAsia="en-GB"/>
-        </w:rPr>
-        <w:t xml:space="preserve"> A</w:t>
-      </w:r>
-      <w:r>
-        <w:rPr>
-          <w:lang w:eastAsia="en-GB"/>
-        </w:rPr>
-        <w:t>nalyse wird unterteilt in Polarisation und Subjektivität.</w:t>
+        <w:t xml:space="preserve">Die </w:t>
+      </w:r>
+      <w:proofErr w:type="spellStart"/>
+      <w:r>
+        <w:rPr>
+          <w:lang w:eastAsia="en-GB"/>
+        </w:rPr>
+        <w:t>Sentiment</w:t>
+      </w:r>
+      <w:r>
+        <w:rPr>
+          <w:lang w:eastAsia="en-GB"/>
+        </w:rPr>
+        <w:t>a</w:t>
+      </w:r>
+      <w:r>
+        <w:rPr>
+          <w:lang w:eastAsia="en-GB"/>
+        </w:rPr>
+        <w:t>nalyse</w:t>
+      </w:r>
+      <w:proofErr w:type="spellEnd"/>
+      <w:r>
+        <w:rPr>
+          <w:lang w:eastAsia="en-GB"/>
+        </w:rPr>
+        <w:t xml:space="preserve"> wird unterteilt in Polarisation und Subjektivität.</w:t>
       </w:r>
     </w:p>
     <w:p>
@@ -6804,7 +7139,19 @@
         <w:rPr>
           <w:lang w:eastAsia="en-GB"/>
         </w:rPr>
-        <w:t xml:space="preserve"> sehr vergleichbar mit dem Ergebnis </w:t>
+        <w:t xml:space="preserve"> </w:t>
+      </w:r>
+      <w:r>
+        <w:rPr>
+          <w:lang w:eastAsia="en-GB"/>
+        </w:rPr>
+        <w:t>nahezu identisch</w:t>
+      </w:r>
+      <w:r>
+        <w:rPr>
+          <w:lang w:eastAsia="en-GB"/>
+        </w:rPr>
+        <w:t xml:space="preserve"> mit dem Ergebnis </w:t>
       </w:r>
       <w:r>
         <w:rPr>
@@ -8346,51 +8693,31 @@
         <w:rPr>
           <w:shd w:val="clear" w:color="auto" w:fill="FFFFFF"/>
         </w:rPr>
-        <w:t>Um dies genauer zu analysieren könnte man zum Beispiel die Daten spezielle</w:t>
+        <w:t xml:space="preserve">Abschließend muss </w:t>
       </w:r>
       <w:r>
         <w:rPr>
           <w:shd w:val="clear" w:color="auto" w:fill="FFFFFF"/>
         </w:rPr>
-        <w:t>r</w:t>
+        <w:t xml:space="preserve">auch </w:t>
       </w:r>
       <w:r>
         <w:rPr>
           <w:shd w:val="clear" w:color="auto" w:fill="FFFFFF"/>
         </w:rPr>
-        <w:t xml:space="preserve"> Jahre</w:t>
+        <w:t>angemerkt werden, dass das automatische Auslesen von Sentiment und Polarisierung</w:t>
       </w:r>
       <w:r>
         <w:rPr>
           <w:shd w:val="clear" w:color="auto" w:fill="FFFFFF"/>
         </w:rPr>
-        <w:t xml:space="preserve"> und Ereignisse, wie Wahljahre, oder dem </w:t>
+        <w:t xml:space="preserve"> </w:t>
       </w:r>
       <w:r>
         <w:rPr>
           <w:shd w:val="clear" w:color="auto" w:fill="FFFFFF"/>
         </w:rPr>
-        <w:t>Brexit herausfiltern</w:t>
-      </w:r>
-      <w:r>
-        <w:rPr>
-          <w:shd w:val="clear" w:color="auto" w:fill="FFFFFF"/>
-        </w:rPr>
-        <w:t>, und genauer Analysieren.</w:t>
-      </w:r>
-    </w:p>
-    <w:p>
-      <w:pPr>
-        <w:pStyle w:val="JugendForscht"/>
-        <w:rPr>
-          <w:shd w:val="clear" w:color="auto" w:fill="FFFFFF"/>
-        </w:rPr>
-      </w:pPr>
-      <w:r>
-        <w:rPr>
-          <w:shd w:val="clear" w:color="auto" w:fill="FFFFFF"/>
-        </w:rPr>
-        <w:t xml:space="preserve">Abschließend muss auch angemerkt werden, dass das automatische Auslesen von Sentiment und Polarisierung auch an Grenzen stößt, da es für ein Programm schwierig ist </w:t>
+        <w:t xml:space="preserve">an Grenzen stößt, da es für ein Programm schwierig ist </w:t>
       </w:r>
       <w:r>
         <w:rPr>
@@ -8588,7 +8915,6 @@
         <w:rPr>
           <w:shd w:val="clear" w:color="auto" w:fill="FFFFFF"/>
         </w:rPr>
-        <w:lastRenderedPageBreak/>
         <w:t>Es konnte eine Veränderung der Medien über den Zeitraum von 10 Jahren festgestellt werden,</w:t>
       </w:r>
       <w:r>
@@ -8620,12 +8946,24 @@
         <w:rPr>
           <w:shd w:val="clear" w:color="auto" w:fill="FFFFFF"/>
         </w:rPr>
-        <w:t>sbildung in den untersuchten Medien</w:t>
+        <w:t>sbildung</w:t>
       </w:r>
       <w:r>
         <w:rPr>
           <w:shd w:val="clear" w:color="auto" w:fill="FFFFFF"/>
         </w:rPr>
+        <w:t>,</w:t>
+      </w:r>
+      <w:r>
+        <w:rPr>
+          <w:shd w:val="clear" w:color="auto" w:fill="FFFFFF"/>
+        </w:rPr>
+        <w:t xml:space="preserve"> in den untersuchten Medien</w:t>
+      </w:r>
+      <w:r>
+        <w:rPr>
+          <w:shd w:val="clear" w:color="auto" w:fill="FFFFFF"/>
+        </w:rPr>
         <w:t xml:space="preserve"> nicht</w:t>
       </w:r>
       <w:r>
@@ -8641,6 +8979,7 @@
         <w:rPr>
           <w:shd w:val="clear" w:color="auto" w:fill="FFFFFF"/>
         </w:rPr>
+        <w:lastRenderedPageBreak/>
         <w:t>Eine konstante Polarisierung hat verschiedene Vorteile</w:t>
       </w:r>
       <w:r>
@@ -8710,7 +9049,19 @@
         <w:rPr>
           <w:shd w:val="clear" w:color="auto" w:fill="FFFFFF"/>
         </w:rPr>
-        <w:t>auf eine seriöse Berichterstattung beider Zeitungen, unabhängig vom Herkunftsland.</w:t>
+        <w:t>auf eine seriöse Berichterstattung beider Zeitungen, unabhängig vom Herkunftsland</w:t>
+      </w:r>
+      <w:r>
+        <w:rPr>
+          <w:shd w:val="clear" w:color="auto" w:fill="FFFFFF"/>
+        </w:rPr>
+        <w:t xml:space="preserve"> hin</w:t>
+      </w:r>
+      <w:r>
+        <w:rPr>
+          <w:shd w:val="clear" w:color="auto" w:fill="FFFFFF"/>
+        </w:rPr>
+        <w:t>.</w:t>
       </w:r>
       <w:r>
         <w:br/>
@@ -8720,12 +9071,6 @@
           <w:shd w:val="clear" w:color="auto" w:fill="FFFFFF"/>
         </w:rPr>
         <w:t>Ein deutlicher Unterschied zwischen der amerikanischen Zeitung "The New York Times" und der britischen Zeitung "The Guardian" konnte in dieser Forschungsarbeit nicht festgestellt werden.</w:t>
-      </w:r>
-      <w:r>
-        <w:rPr>
-          <w:shd w:val="clear" w:color="auto" w:fill="FFFFFF"/>
-        </w:rPr>
-        <w:br/>
       </w:r>
     </w:p>
     <w:p>
@@ -8743,7 +9088,7 @@
           <w:bCs/>
           <w:color w:val="auto"/>
         </w:rPr>
-        <w:t xml:space="preserve">Die hier vorgestellten Ergebnisse können </w:t>
+        <w:t>Die hier vorgestellten Ergebnisse können</w:t>
       </w:r>
       <w:r>
         <w:rPr>
@@ -8751,7 +9096,7 @@
           <w:bCs/>
           <w:color w:val="auto"/>
         </w:rPr>
-        <w:t xml:space="preserve">damit </w:t>
+        <w:t xml:space="preserve"> jedoch </w:t>
       </w:r>
       <w:r>
         <w:rPr>
@@ -8791,7 +9136,7 @@
           <w:bCs/>
           <w:color w:val="auto"/>
         </w:rPr>
-        <w:t xml:space="preserve">Zeitungen berücksichtigen. Hinzu kommt, dass es sich bei beiden Zeitungen um qualitativ hochwertige Medien handelt, und sich der befürchtete Qualitätsverlust </w:t>
+        <w:t xml:space="preserve">Zeitungen berücksichtigen. Hinzu kommt, dass es sich bei beiden Zeitungen um qualitativ hochwertige Medien handelt, und sich der </w:t>
       </w:r>
       <w:r>
         <w:rPr>
@@ -8799,7 +9144,7 @@
           <w:bCs/>
           <w:color w:val="auto"/>
         </w:rPr>
-        <w:t>zunächst</w:t>
+        <w:t>erwartete</w:t>
       </w:r>
       <w:r>
         <w:rPr>
@@ -8807,7 +9152,7 @@
           <w:bCs/>
           <w:color w:val="auto"/>
         </w:rPr>
-        <w:t xml:space="preserve"> nicht darstell</w:t>
+        <w:t xml:space="preserve"> Qualitätsverlust </w:t>
       </w:r>
       <w:r>
         <w:rPr>
@@ -8815,7 +9160,7 @@
           <w:bCs/>
           <w:color w:val="auto"/>
         </w:rPr>
-        <w:t>en lässt</w:t>
+        <w:t>zunächst</w:t>
       </w:r>
       <w:r>
         <w:rPr>
@@ -8823,7 +9168,7 @@
           <w:bCs/>
           <w:color w:val="auto"/>
         </w:rPr>
-        <w:t xml:space="preserve">. In einer Weiterführung der Studie wäre es deshalb wünschenswert weitere Medien auszuwerten. Insbesondere eine Unterteilung in Qualitätsmedien und andere Rubriken wie zum Beispiel Boulevard wäre </w:t>
+        <w:t xml:space="preserve"> nicht darstell</w:t>
       </w:r>
       <w:r>
         <w:rPr>
@@ -8831,7 +9176,7 @@
           <w:bCs/>
           <w:color w:val="auto"/>
         </w:rPr>
-        <w:t>interessant</w:t>
+        <w:t>en lässt</w:t>
       </w:r>
       <w:r>
         <w:rPr>
@@ -8839,16 +9184,84 @@
           <w:bCs/>
           <w:color w:val="auto"/>
         </w:rPr>
+        <w:t>. In einer Weiterführung der Studie wäre es deshalb wünschenswert</w:t>
+      </w:r>
+      <w:r>
+        <w:rPr>
+          <w:rFonts w:cs="Arial"/>
+          <w:bCs/>
+          <w:color w:val="auto"/>
+        </w:rPr>
+        <w:t>,</w:t>
+      </w:r>
+      <w:r>
+        <w:rPr>
+          <w:rFonts w:cs="Arial"/>
+          <w:bCs/>
+          <w:color w:val="auto"/>
+        </w:rPr>
+        <w:t xml:space="preserve"> weitere Medien auszuwerten. Insbesondere eine Unterteilung in Qualitätsmedien und andere Rubriken</w:t>
+      </w:r>
+      <w:r>
+        <w:rPr>
+          <w:rFonts w:cs="Arial"/>
+          <w:bCs/>
+          <w:color w:val="auto"/>
+        </w:rPr>
+        <w:t>,</w:t>
+      </w:r>
+      <w:r>
+        <w:rPr>
+          <w:rFonts w:cs="Arial"/>
+          <w:bCs/>
+          <w:color w:val="auto"/>
+        </w:rPr>
+        <w:t xml:space="preserve"> wie zum Beispiel Boulevard</w:t>
+      </w:r>
+      <w:r>
+        <w:rPr>
+          <w:rFonts w:cs="Arial"/>
+          <w:bCs/>
+          <w:color w:val="auto"/>
+        </w:rPr>
+        <w:t>,</w:t>
+      </w:r>
+      <w:r>
+        <w:rPr>
+          <w:rFonts w:cs="Arial"/>
+          <w:bCs/>
+          <w:color w:val="auto"/>
+        </w:rPr>
+        <w:t xml:space="preserve"> wäre </w:t>
+      </w:r>
+      <w:r>
+        <w:rPr>
+          <w:rFonts w:cs="Arial"/>
+          <w:bCs/>
+          <w:color w:val="auto"/>
+        </w:rPr>
+        <w:t>interessant</w:t>
+      </w:r>
+      <w:r>
+        <w:rPr>
+          <w:rFonts w:cs="Arial"/>
+          <w:bCs/>
+          <w:color w:val="auto"/>
+        </w:rPr>
         <w:t>.</w:t>
       </w:r>
-    </w:p>
-    <w:p>
-      <w:pPr>
-        <w:pStyle w:val="JugendForscht"/>
+      <w:r>
+        <w:br/>
+      </w:r>
+      <w:r>
         <w:rPr>
           <w:shd w:val="clear" w:color="auto" w:fill="FFFFFF"/>
         </w:rPr>
-      </w:pPr>
+        <w:t>Mein Projekt liefert ein konkretes Beispiel, wie Datenanalyse genutzt werden kann, um Vorurteile und Behauptungen über Medien zu überprüfen. Mit meiner Forschungsarbeit wurde für zukünftige Untersuchungen ein Tool erstellt, welches genutzt werden kann, um Artikel der beiden Zeitungen herunterzuladen und zu analysieren.</w:t>
+      </w:r>
+      <w:r>
+        <w:t xml:space="preserve"> </w:t>
+      </w:r>
       <w:r>
         <w:br/>
       </w:r>
@@ -8856,177 +9269,222 @@
         <w:rPr>
           <w:shd w:val="clear" w:color="auto" w:fill="FFFFFF"/>
         </w:rPr>
-        <w:t>Mein Projekt liefert ein konkretes Beispiel, wie Datenanalyse genutzt werden kann, um Vorurteile und Behauptungen über Medien zu überprüfen. Mit meiner Forschungsarbeit wurde für zukünftige Untersuchungen ein Tool erstellt, welches genutzt werden kann, um Artikel der beiden Zeitungen herunterzuladen und zu analysieren.</w:t>
-      </w:r>
-      <w:r>
+        <w:t>Außerdem kann die Analyse auf weiter</w:t>
+      </w:r>
+      <w:r>
+        <w:rPr>
+          <w:shd w:val="clear" w:color="auto" w:fill="FFFFFF"/>
+        </w:rPr>
+        <w:t>e</w:t>
+      </w:r>
+      <w:r>
+        <w:rPr>
+          <w:shd w:val="clear" w:color="auto" w:fill="FFFFFF"/>
+        </w:rPr>
+        <w:t xml:space="preserve"> Jahre erweitert werden um Trends und Entwicklungen über einen längeren Zeitraum zu untersuchen.</w:t>
+      </w:r>
+      <w:r>
+        <w:br/>
+      </w:r>
+      <w:r>
+        <w:rPr>
+          <w:shd w:val="clear" w:color="auto" w:fill="FFFFFF"/>
+        </w:rPr>
+        <w:t>Auch die verschiedenen Analysetools können</w:t>
+      </w:r>
+      <w:r>
+        <w:rPr>
+          <w:shd w:val="clear" w:color="auto" w:fill="FFFFFF"/>
+        </w:rPr>
         <w:t xml:space="preserve"> </w:t>
       </w:r>
       <w:r>
+        <w:rPr>
+          <w:shd w:val="clear" w:color="auto" w:fill="FFFFFF"/>
+        </w:rPr>
+        <w:t>weiterentwickelt</w:t>
+      </w:r>
+      <w:r>
+        <w:rPr>
+          <w:shd w:val="clear" w:color="auto" w:fill="FFFFFF"/>
+        </w:rPr>
+        <w:t xml:space="preserve"> </w:t>
+      </w:r>
+      <w:r>
+        <w:rPr>
+          <w:shd w:val="clear" w:color="auto" w:fill="FFFFFF"/>
+        </w:rPr>
+        <w:t>werden. Weitere Ideen waren das Analysieren der Artikel auf Schlagwörter, um so die Themen der Artikel zu identifizieren, und dadurch die Entwicklung und Relevanz von Themen über die Jahre hinweg zu analysieren.</w:t>
+      </w:r>
+    </w:p>
+    <w:p>
+      <w:pPr>
+        <w:pStyle w:val="JugendForscht"/>
+        <w:rPr>
+          <w:shd w:val="clear" w:color="auto" w:fill="FFFFFF"/>
+        </w:rPr>
+      </w:pPr>
+      <w:r>
+        <w:rPr>
+          <w:color w:val="auto"/>
+          <w:shd w:val="clear" w:color="auto" w:fill="FFFFFF"/>
+        </w:rPr>
+        <w:t xml:space="preserve">Man könnte </w:t>
+      </w:r>
+      <w:r>
+        <w:rPr>
+          <w:color w:val="auto"/>
+          <w:shd w:val="clear" w:color="auto" w:fill="FFFFFF"/>
+        </w:rPr>
+        <w:t xml:space="preserve">zum </w:t>
+      </w:r>
+      <w:r>
+        <w:rPr>
+          <w:shd w:val="clear" w:color="auto" w:fill="FFFFFF"/>
+        </w:rPr>
+        <w:t>Beispiel die Daten spezieller Jahre und Ereignisse, wie Wahljahre, oder dem Brexit herausfiltern, und genauer analysieren.</w:t>
+      </w:r>
+    </w:p>
+    <w:p>
+      <w:pPr>
+        <w:pStyle w:val="JugendForscht"/>
+        <w:rPr>
+          <w:shd w:val="clear" w:color="auto" w:fill="FFFFFF"/>
+        </w:rPr>
+      </w:pPr>
+      <w:r>
+        <w:rPr>
+          <w:shd w:val="clear" w:color="auto" w:fill="FFFFFF"/>
+        </w:rPr>
+        <w:t>Eine weitere Option w</w:t>
+      </w:r>
+      <w:r>
+        <w:rPr>
+          <w:shd w:val="clear" w:color="auto" w:fill="FFFFFF"/>
+        </w:rPr>
+        <w:t>ä</w:t>
+      </w:r>
+      <w:r>
+        <w:rPr>
+          <w:shd w:val="clear" w:color="auto" w:fill="FFFFFF"/>
+        </w:rPr>
+        <w:t>r</w:t>
+      </w:r>
+      <w:r>
+        <w:rPr>
+          <w:shd w:val="clear" w:color="auto" w:fill="FFFFFF"/>
+        </w:rPr>
+        <w:t>e</w:t>
+      </w:r>
+      <w:r>
+        <w:rPr>
+          <w:shd w:val="clear" w:color="auto" w:fill="FFFFFF"/>
+        </w:rPr>
+        <w:t xml:space="preserve"> die Untersuchung der Komplexität der Artikel</w:t>
+      </w:r>
+      <w:r>
+        <w:rPr>
+          <w:shd w:val="clear" w:color="auto" w:fill="FFFFFF"/>
+        </w:rPr>
+        <w:t xml:space="preserve">, </w:t>
+      </w:r>
+      <w:r>
+        <w:rPr>
+          <w:shd w:val="clear" w:color="auto" w:fill="FFFFFF"/>
+        </w:rPr>
+        <w:t xml:space="preserve">um so die </w:t>
+      </w:r>
+      <w:r>
+        <w:rPr>
+          <w:shd w:val="clear" w:color="auto" w:fill="FFFFFF"/>
+        </w:rPr>
+        <w:t>Veränderung der V</w:t>
+      </w:r>
+      <w:r>
+        <w:rPr>
+          <w:shd w:val="clear" w:color="auto" w:fill="FFFFFF"/>
+        </w:rPr>
+        <w:t>erständlichkeit zu analysieren.</w:t>
+      </w:r>
+    </w:p>
+    <w:p>
+      <w:pPr>
+        <w:pStyle w:val="JugendForscht"/>
+      </w:pPr>
+      <w:r>
+        <w:t>Mein Projekt bietet eine Vielzahl an Möglichkeiten für Unternehmen</w:t>
+      </w:r>
+      <w:r>
+        <w:t xml:space="preserve">, wie z.B. die Trendanalyse, </w:t>
+      </w:r>
+      <w:r>
+        <w:t xml:space="preserve">welche </w:t>
+      </w:r>
+      <w:r>
+        <w:t>Wettbewerbsvorteile </w:t>
+      </w:r>
+      <w:r>
+        <w:t xml:space="preserve">bilden könnte. Außerdem bietet mein Projekt Vorteile für </w:t>
+      </w:r>
+      <w:r>
+        <w:t>Bildungseinrichtungen</w:t>
+      </w:r>
+      <w:r>
+        <w:t>, da die</w:t>
+      </w:r>
+      <w:r>
+        <w:t xml:space="preserve"> allgegenwertige</w:t>
+      </w:r>
+      <w:r>
+        <w:t xml:space="preserve"> </w:t>
+      </w:r>
+      <w:r>
+        <w:t xml:space="preserve">Medienkritik, </w:t>
+      </w:r>
+      <w:r>
+        <w:t xml:space="preserve">sowie </w:t>
+      </w:r>
+      <w:r>
+        <w:t xml:space="preserve">sonstige </w:t>
+      </w:r>
+      <w:r>
+        <w:t>Vorurteile</w:t>
+      </w:r>
+      <w:r>
+        <w:t>,</w:t>
+      </w:r>
+      <w:r>
+        <w:t xml:space="preserve"> genauer </w:t>
+      </w:r>
+      <w:r>
+        <w:t>u</w:t>
+      </w:r>
+      <w:r>
+        <w:t>ntersucht werden können</w:t>
+      </w:r>
+      <w:r>
+        <w:t>.</w:t>
+      </w:r>
+      <w:r>
         <w:br/>
       </w:r>
       <w:r>
         <w:rPr>
           <w:shd w:val="clear" w:color="auto" w:fill="FFFFFF"/>
         </w:rPr>
-        <w:t>Außerdem kann die Analyse auf weiter</w:t>
+        <w:t xml:space="preserve">Durch </w:t>
       </w:r>
       <w:r>
         <w:rPr>
           <w:shd w:val="clear" w:color="auto" w:fill="FFFFFF"/>
         </w:rPr>
-        <w:t>e</w:t>
+        <w:t>meine</w:t>
       </w:r>
       <w:r>
         <w:rPr>
           <w:shd w:val="clear" w:color="auto" w:fill="FFFFFF"/>
         </w:rPr>
-        <w:t xml:space="preserve"> Jahre erweitert werden um Trends und Entwicklungen über einen längeren Zeitraum zu untersuchen.</w:t>
-      </w:r>
-      <w:r>
-        <w:br/>
-      </w:r>
-      <w:r>
-        <w:rPr>
-          <w:shd w:val="clear" w:color="auto" w:fill="FFFFFF"/>
-        </w:rPr>
-        <w:t>Auch die verschiedenen Analysetools können</w:t>
-      </w:r>
-      <w:r>
-        <w:rPr>
-          <w:shd w:val="clear" w:color="auto" w:fill="FFFFFF"/>
-        </w:rPr>
-        <w:t xml:space="preserve"> </w:t>
-      </w:r>
-      <w:r>
-        <w:rPr>
-          <w:shd w:val="clear" w:color="auto" w:fill="FFFFFF"/>
-        </w:rPr>
-        <w:t>weiterentwickelt</w:t>
-      </w:r>
-      <w:r>
-        <w:rPr>
-          <w:shd w:val="clear" w:color="auto" w:fill="FFFFFF"/>
-        </w:rPr>
-        <w:t xml:space="preserve"> </w:t>
-      </w:r>
-      <w:r>
-        <w:rPr>
-          <w:shd w:val="clear" w:color="auto" w:fill="FFFFFF"/>
-        </w:rPr>
-        <w:t>werden. Weitere Ideen waren das Analysieren der Artikel auf Schlagwörter, um so die Themen der Artikel zu identifizieren, und dadurch die Entwicklung und Relevanz von Themen über die Jahre hinweg zu analysieren. Eine weitere Option w</w:t>
-      </w:r>
-      <w:r>
-        <w:rPr>
-          <w:shd w:val="clear" w:color="auto" w:fill="FFFFFF"/>
-        </w:rPr>
-        <w:t>ä</w:t>
-      </w:r>
-      <w:r>
-        <w:rPr>
-          <w:shd w:val="clear" w:color="auto" w:fill="FFFFFF"/>
-        </w:rPr>
-        <w:t>r</w:t>
-      </w:r>
-      <w:r>
-        <w:rPr>
-          <w:shd w:val="clear" w:color="auto" w:fill="FFFFFF"/>
-        </w:rPr>
-        <w:t>e</w:t>
-      </w:r>
-      <w:r>
-        <w:rPr>
-          <w:shd w:val="clear" w:color="auto" w:fill="FFFFFF"/>
-        </w:rPr>
-        <w:t xml:space="preserve"> die Untersuchung der Komplexität der Artikel</w:t>
-      </w:r>
-      <w:r>
-        <w:rPr>
-          <w:shd w:val="clear" w:color="auto" w:fill="FFFFFF"/>
-        </w:rPr>
-        <w:t xml:space="preserve">, </w:t>
-      </w:r>
-      <w:r>
-        <w:rPr>
-          <w:shd w:val="clear" w:color="auto" w:fill="FFFFFF"/>
-        </w:rPr>
-        <w:t xml:space="preserve">um so die </w:t>
-      </w:r>
-      <w:r>
-        <w:rPr>
-          <w:shd w:val="clear" w:color="auto" w:fill="FFFFFF"/>
-        </w:rPr>
-        <w:t>Veränderung der V</w:t>
-      </w:r>
-      <w:r>
-        <w:rPr>
-          <w:shd w:val="clear" w:color="auto" w:fill="FFFFFF"/>
-        </w:rPr>
-        <w:t>erständlichkeit der Artikel zu analysieren.</w:t>
-      </w:r>
-    </w:p>
-    <w:p>
-      <w:pPr>
-        <w:pStyle w:val="JugendForscht"/>
-      </w:pPr>
-      <w:r>
-        <w:t>Mein Projekt bietet eine Vielzahl an Möglichkeiten für Unternehmen</w:t>
-      </w:r>
-      <w:r>
-        <w:t xml:space="preserve">, wie z.B. die Trendanalyse, </w:t>
-      </w:r>
-      <w:r>
-        <w:t xml:space="preserve">welche </w:t>
-      </w:r>
-      <w:r>
-        <w:t>Wettbewerbsvorteile </w:t>
-      </w:r>
-      <w:r>
-        <w:t xml:space="preserve">bilden könnte. Außerdem bietet mein Projekt Vorteile für </w:t>
-      </w:r>
-      <w:r>
-        <w:t>Bildungseinrichtungen</w:t>
-      </w:r>
-      <w:r>
-        <w:t>, da die</w:t>
-      </w:r>
-      <w:r>
-        <w:t xml:space="preserve"> allgegenwertige</w:t>
-      </w:r>
-      <w:r>
-        <w:t xml:space="preserve"> </w:t>
-      </w:r>
-      <w:r>
-        <w:t xml:space="preserve">Medienkritik, </w:t>
-      </w:r>
-      <w:r>
-        <w:t xml:space="preserve">sowie </w:t>
-      </w:r>
-      <w:r>
-        <w:t xml:space="preserve">sonstige </w:t>
-      </w:r>
-      <w:r>
-        <w:t>Vorurteile</w:t>
-      </w:r>
-      <w:r>
-        <w:t xml:space="preserve"> genauer </w:t>
-      </w:r>
-      <w:r>
-        <w:t>u</w:t>
-      </w:r>
-      <w:r>
-        <w:t>ntersucht werden können</w:t>
-      </w:r>
-      <w:r>
-        <w:t>.</w:t>
-      </w:r>
-      <w:r>
-        <w:br/>
-      </w:r>
-      <w:r>
-        <w:rPr>
-          <w:shd w:val="clear" w:color="auto" w:fill="FFFFFF"/>
-        </w:rPr>
-        <w:t xml:space="preserve">Durch die Webseite kann die Auswahl der Daten </w:t>
+        <w:t xml:space="preserve"> Webseite kann die Auswahl der Daten </w:t>
       </w:r>
       <w:r>
         <w:rPr>
@@ -9156,6 +9614,26 @@
     <w:p>
       <w:pPr>
         <w:pStyle w:val="JugendForscht"/>
+        <w:rPr>
+          <w:rFonts w:cs="Arial"/>
+          <w:b/>
+          <w:color w:val="FF0000"/>
+        </w:rPr>
+      </w:pPr>
+    </w:p>
+    <w:p>
+      <w:pPr>
+        <w:pStyle w:val="JugendForscht"/>
+        <w:rPr>
+          <w:rFonts w:cs="Arial"/>
+          <w:b/>
+          <w:color w:val="FF0000"/>
+        </w:rPr>
+      </w:pPr>
+    </w:p>
+    <w:p>
+      <w:pPr>
+        <w:pStyle w:val="JugendForscht"/>
         <w:numPr>
           <w:ilvl w:val="0"/>
           <w:numId w:val="64"/>
@@ -9203,98 +9681,76 @@
     <w:p>
       <w:pPr>
         <w:pStyle w:val="JugendForscht"/>
-      </w:pPr>
-      <w:r>
-        <w:rPr>
-          <w:rFonts w:ascii="Helvetica" w:eastAsiaTheme="majorEastAsia" w:hAnsi="Helvetica" w:cs="Helvetica"/>
-        </w:rPr>
-        <w:t>https://www.python.org/:</w:t>
-      </w:r>
-      <w:r>
-        <w:rPr>
-          <w:color w:val="555555"/>
-        </w:rPr>
-        <w:t> </w:t>
-      </w:r>
-      <w:r>
-        <w:t xml:space="preserve">31.12.24, Python Software </w:t>
-      </w:r>
-      <w:proofErr w:type="spellStart"/>
-      <w:r>
-        <w:t>Foundation</w:t>
-      </w:r>
-      <w:proofErr w:type="spellEnd"/>
-      <w:r>
-        <w:t>, Python als Programmiersprache</w:t>
-      </w:r>
-    </w:p>
-    <w:p>
-      <w:pPr>
-        <w:pStyle w:val="JugendForscht"/>
-        <w:rPr>
-          <w:color w:val="555555"/>
-          <w:lang w:val="en-GB"/>
-        </w:rPr>
-      </w:pPr>
-      <w:r>
         <w:rPr>
           <w:rFonts w:ascii="Helvetica" w:eastAsiaTheme="majorEastAsia" w:hAnsi="Helvetica" w:cs="Helvetica"/>
           <w:lang w:val="en-GB"/>
         </w:rPr>
-        <w:t>https://www.crummy.com/software/BeautifulSoup/:</w:t>
-      </w:r>
-      <w:r>
-        <w:rPr>
-          <w:color w:val="555555"/>
+      </w:pPr>
+      <w:r>
+        <w:rPr>
+          <w:rFonts w:ascii="Helvetica" w:eastAsiaTheme="majorEastAsia" w:hAnsi="Helvetica" w:cs="Helvetica"/>
+        </w:rPr>
+        <w:t xml:space="preserve">https://requests.readthedocs.io/en/master/: 30.12.2024, © 2024. </w:t>
+      </w:r>
+      <w:r>
+        <w:rPr>
+          <w:rFonts w:ascii="Helvetica" w:eastAsiaTheme="majorEastAsia" w:hAnsi="Helvetica" w:cs="Helvetica"/>
           <w:lang w:val="en-GB"/>
         </w:rPr>
-        <w:t> </w:t>
-      </w:r>
-      <w:r>
-        <w:rPr>
+        <w:t>A Kenneth Reitz Project, Re-quests: HTTP for Humans</w:t>
+      </w:r>
+    </w:p>
+    <w:p>
+      <w:pPr>
+        <w:pStyle w:val="JugendForscht"/>
+        <w:rPr>
+          <w:rFonts w:ascii="Helvetica" w:eastAsiaTheme="majorEastAsia" w:hAnsi="Helvetica" w:cs="Helvetica"/>
           <w:lang w:val="en-GB"/>
         </w:rPr>
-        <w:t>30.12.2024, Leonard Richardson, Beautiful Soup for HTML-Parsing</w:t>
-      </w:r>
-    </w:p>
-    <w:p>
-      <w:pPr>
-        <w:pStyle w:val="JugendForscht"/>
-        <w:rPr>
+      </w:pPr>
+      <w:r>
+        <w:rPr>
+          <w:rFonts w:ascii="Helvetica" w:eastAsiaTheme="majorEastAsia" w:hAnsi="Helvetica" w:cs="Helvetica"/>
           <w:lang w:val="en-GB"/>
         </w:rPr>
-      </w:pPr>
-      <w:r>
-        <w:rPr>
-          <w:rFonts w:eastAsiaTheme="majorEastAsia"/>
+        <w:t>https://www.crummy.com/software/BeautifulSoup/: 30.12.2024, Leonard Richardson, Beautiful Soup for HTML-Parsing</w:t>
+      </w:r>
+    </w:p>
+    <w:p>
+      <w:pPr>
+        <w:pStyle w:val="JugendForscht"/>
+        <w:rPr>
+          <w:rFonts w:ascii="Helvetica" w:eastAsiaTheme="majorEastAsia" w:hAnsi="Helvetica" w:cs="Helvetica"/>
           <w:lang w:val="en-GB"/>
         </w:rPr>
-        <w:t>https://plotly.com</w:t>
-      </w:r>
-      <w:r>
-        <w:rPr>
-          <w:rFonts w:eastAsiaTheme="majorEastAsia"/>
-          <w:color w:val="auto"/>
+      </w:pPr>
+      <w:r>
+        <w:rPr>
+          <w:rFonts w:ascii="Helvetica" w:eastAsiaTheme="majorEastAsia" w:hAnsi="Helvetica" w:cs="Helvetica"/>
           <w:lang w:val="en-GB"/>
         </w:rPr>
-        <w:t>/</w:t>
-      </w:r>
-      <w:r>
-        <w:rPr>
-          <w:color w:val="auto"/>
+        <w:t xml:space="preserve">https://plotly.com/: 30.12.2024, © 2024 </w:t>
+      </w:r>
+      <w:proofErr w:type="spellStart"/>
+      <w:r>
+        <w:rPr>
+          <w:rFonts w:ascii="Helvetica" w:eastAsiaTheme="majorEastAsia" w:hAnsi="Helvetica" w:cs="Helvetica"/>
           <w:lang w:val="en-GB"/>
         </w:rPr>
-        <w:t>:</w:t>
-      </w:r>
-      <w:r>
-        <w:rPr>
+        <w:t>Plotly</w:t>
+      </w:r>
+      <w:proofErr w:type="spellEnd"/>
+      <w:r>
+        <w:rPr>
+          <w:rFonts w:ascii="Helvetica" w:eastAsiaTheme="majorEastAsia" w:hAnsi="Helvetica" w:cs="Helvetica"/>
           <w:lang w:val="en-GB"/>
         </w:rPr>
-        <w:t xml:space="preserve"> 30.12.2024, © 2024 </w:t>
+        <w:t xml:space="preserve">, </w:t>
       </w:r>
       <w:proofErr w:type="spellStart"/>
       <w:r>
         <w:rPr>
+          <w:rFonts w:ascii="Helvetica" w:eastAsiaTheme="majorEastAsia" w:hAnsi="Helvetica" w:cs="Helvetica"/>
           <w:lang w:val="en-GB"/>
         </w:rPr>
         <w:t>Plotly</w:t>
@@ -9302,20 +9758,23 @@
       <w:proofErr w:type="spellEnd"/>
       <w:r>
         <w:rPr>
+          <w:rFonts w:ascii="Helvetica" w:eastAsiaTheme="majorEastAsia" w:hAnsi="Helvetica" w:cs="Helvetica"/>
           <w:lang w:val="en-GB"/>
         </w:rPr>
-        <w:t xml:space="preserve">, </w:t>
+        <w:t xml:space="preserve"> </w:t>
       </w:r>
       <w:proofErr w:type="spellStart"/>
       <w:r>
         <w:rPr>
+          <w:rFonts w:ascii="Helvetica" w:eastAsiaTheme="majorEastAsia" w:hAnsi="Helvetica" w:cs="Helvetica"/>
           <w:lang w:val="en-GB"/>
         </w:rPr>
-        <w:t>Plotly</w:t>
+        <w:t>für</w:t>
       </w:r>
       <w:proofErr w:type="spellEnd"/>
       <w:r>
         <w:rPr>
+          <w:rFonts w:ascii="Helvetica" w:eastAsiaTheme="majorEastAsia" w:hAnsi="Helvetica" w:cs="Helvetica"/>
           <w:lang w:val="en-GB"/>
         </w:rPr>
         <w:t xml:space="preserve"> </w:t>
@@ -9323,432 +9782,241 @@
       <w:proofErr w:type="spellStart"/>
       <w:r>
         <w:rPr>
+          <w:rFonts w:ascii="Helvetica" w:eastAsiaTheme="majorEastAsia" w:hAnsi="Helvetica" w:cs="Helvetica"/>
           <w:lang w:val="en-GB"/>
         </w:rPr>
+        <w:t>interaktive</w:t>
+      </w:r>
+      <w:proofErr w:type="spellEnd"/>
+      <w:r>
+        <w:rPr>
+          <w:rFonts w:ascii="Helvetica" w:eastAsiaTheme="majorEastAsia" w:hAnsi="Helvetica" w:cs="Helvetica"/>
+          <w:lang w:val="en-GB"/>
+        </w:rPr>
+        <w:t xml:space="preserve"> </w:t>
+      </w:r>
+      <w:proofErr w:type="spellStart"/>
+      <w:r>
+        <w:rPr>
+          <w:rFonts w:ascii="Helvetica" w:eastAsiaTheme="majorEastAsia" w:hAnsi="Helvetica" w:cs="Helvetica"/>
+          <w:lang w:val="en-GB"/>
+        </w:rPr>
+        <w:t>Graphen</w:t>
+      </w:r>
+      <w:proofErr w:type="spellEnd"/>
+    </w:p>
+    <w:p>
+      <w:pPr>
+        <w:pStyle w:val="JugendForscht"/>
+        <w:rPr>
+          <w:rFonts w:ascii="Helvetica" w:eastAsiaTheme="majorEastAsia" w:hAnsi="Helvetica" w:cs="Helvetica"/>
+          <w:lang w:val="en-GB"/>
+        </w:rPr>
+      </w:pPr>
+      <w:r>
+        <w:rPr>
+          <w:rFonts w:ascii="Helvetica" w:eastAsiaTheme="majorEastAsia" w:hAnsi="Helvetica" w:cs="Helvetica"/>
+          <w:lang w:val="en-GB"/>
+        </w:rPr>
+        <w:t>https://docs.python.org/3/library/multiprocessing.html: 18.01.2025, Python Software Foundation, multiprocessing - Process-based parallelism</w:t>
+      </w:r>
+    </w:p>
+    <w:p>
+      <w:pPr>
+        <w:pStyle w:val="JugendForscht"/>
+        <w:rPr>
+          <w:rFonts w:ascii="Helvetica" w:eastAsiaTheme="majorEastAsia" w:hAnsi="Helvetica" w:cs="Helvetica"/>
+          <w:lang w:val="en-GB"/>
+        </w:rPr>
+      </w:pPr>
+      <w:r>
+        <w:rPr>
+          <w:rFonts w:ascii="Helvetica" w:eastAsiaTheme="majorEastAsia" w:hAnsi="Helvetica" w:cs="Helvetica"/>
+          <w:lang w:val="en-GB"/>
+        </w:rPr>
+        <w:t xml:space="preserve">https://docs.python.org/3/library/re.html: 30.12.2024, Python Software Foundation, Regular ex-pression operations </w:t>
+      </w:r>
+    </w:p>
+    <w:p>
+      <w:pPr>
+        <w:pStyle w:val="JugendForscht"/>
+        <w:rPr>
+          <w:rFonts w:ascii="Helvetica" w:eastAsiaTheme="majorEastAsia" w:hAnsi="Helvetica" w:cs="Helvetica"/>
+          <w:lang w:val="en-GB"/>
+        </w:rPr>
+      </w:pPr>
+      <w:r>
+        <w:rPr>
+          <w:rFonts w:ascii="Helvetica" w:eastAsiaTheme="majorEastAsia" w:hAnsi="Helvetica" w:cs="Helvetica"/>
+          <w:lang w:val="en-GB"/>
+        </w:rPr>
+        <w:t>https://docs.python.org/3/library/sqlite3.html: 30.12.2024, Python Software Foundation, sqlite3 - DB interface for SQLite databases</w:t>
+      </w:r>
+    </w:p>
+    <w:p>
+      <w:pPr>
+        <w:pStyle w:val="JugendForscht"/>
+        <w:rPr>
+          <w:rFonts w:ascii="Helvetica" w:eastAsiaTheme="majorEastAsia" w:hAnsi="Helvetica" w:cs="Helvetica"/>
+        </w:rPr>
+      </w:pPr>
+      <w:r>
+        <w:rPr>
+          <w:rFonts w:ascii="Helvetica" w:eastAsiaTheme="majorEastAsia" w:hAnsi="Helvetica" w:cs="Helvetica"/>
+        </w:rPr>
+        <w:t xml:space="preserve">https://www.python.org/: 31.12.24, Python Software </w:t>
+      </w:r>
+      <w:proofErr w:type="spellStart"/>
+      <w:r>
+        <w:rPr>
+          <w:rFonts w:ascii="Helvetica" w:eastAsiaTheme="majorEastAsia" w:hAnsi="Helvetica" w:cs="Helvetica"/>
+        </w:rPr>
+        <w:t>Foundation</w:t>
+      </w:r>
+      <w:proofErr w:type="spellEnd"/>
+      <w:r>
+        <w:rPr>
+          <w:rFonts w:ascii="Helvetica" w:eastAsiaTheme="majorEastAsia" w:hAnsi="Helvetica" w:cs="Helvetica"/>
+        </w:rPr>
+        <w:t>, Python als Programmiersprache</w:t>
+      </w:r>
+    </w:p>
+    <w:p>
+      <w:pPr>
+        <w:pStyle w:val="JugendForscht"/>
+        <w:rPr>
+          <w:rFonts w:ascii="Helvetica" w:eastAsiaTheme="majorEastAsia" w:hAnsi="Helvetica" w:cs="Helvetica"/>
+          <w:lang w:val="en-GB"/>
+        </w:rPr>
+      </w:pPr>
+      <w:r>
+        <w:rPr>
+          <w:rFonts w:ascii="Helvetica" w:eastAsiaTheme="majorEastAsia" w:hAnsi="Helvetica" w:cs="Helvetica"/>
+          <w:lang w:val="en-GB"/>
+        </w:rPr>
+        <w:t>https://scikit-learn.org/: 30.12.2024, © 2007 - 2024 scikit-learn developers (BSD License), scikit-learn for Regression</w:t>
+      </w:r>
+    </w:p>
+    <w:p>
+      <w:pPr>
+        <w:pStyle w:val="JugendForscht"/>
+        <w:rPr>
+          <w:rFonts w:ascii="Helvetica" w:eastAsiaTheme="majorEastAsia" w:hAnsi="Helvetica" w:cs="Helvetica"/>
+          <w:lang w:val="en-GB"/>
+        </w:rPr>
+      </w:pPr>
+      <w:r>
+        <w:rPr>
+          <w:rFonts w:ascii="Helvetica" w:eastAsiaTheme="majorEastAsia" w:hAnsi="Helvetica" w:cs="Helvetica"/>
+          <w:lang w:val="en-GB"/>
+        </w:rPr>
+        <w:t xml:space="preserve">https://www.selenium.dev/: 30.12.2024, © 2024 Selenium Software Freedom Conservancy, Selenium </w:t>
+      </w:r>
+      <w:proofErr w:type="spellStart"/>
+      <w:r>
+        <w:rPr>
+          <w:rFonts w:ascii="Helvetica" w:eastAsiaTheme="majorEastAsia" w:hAnsi="Helvetica" w:cs="Helvetica"/>
+          <w:lang w:val="en-GB"/>
+        </w:rPr>
         <w:t>für</w:t>
       </w:r>
       <w:proofErr w:type="spellEnd"/>
       <w:r>
         <w:rPr>
+          <w:rFonts w:ascii="Helvetica" w:eastAsiaTheme="majorEastAsia" w:hAnsi="Helvetica" w:cs="Helvetica"/>
           <w:lang w:val="en-GB"/>
         </w:rPr>
+        <w:t xml:space="preserve"> Web-Scraping </w:t>
+      </w:r>
+    </w:p>
+    <w:p>
+      <w:pPr>
+        <w:pStyle w:val="JugendForscht"/>
+        <w:rPr>
+          <w:rFonts w:ascii="Helvetica" w:eastAsiaTheme="majorEastAsia" w:hAnsi="Helvetica" w:cs="Helvetica"/>
+        </w:rPr>
+      </w:pPr>
+      <w:r>
+        <w:rPr>
+          <w:rFonts w:ascii="Helvetica" w:eastAsiaTheme="majorEastAsia" w:hAnsi="Helvetica" w:cs="Helvetica"/>
+        </w:rPr>
+        <w:t xml:space="preserve">https://streamlit.io/: 30.12.2024, © 2024 </w:t>
+      </w:r>
+      <w:proofErr w:type="spellStart"/>
+      <w:r>
+        <w:rPr>
+          <w:rFonts w:ascii="Helvetica" w:eastAsiaTheme="majorEastAsia" w:hAnsi="Helvetica" w:cs="Helvetica"/>
+        </w:rPr>
+        <w:t>Snowflake</w:t>
+      </w:r>
+      <w:proofErr w:type="spellEnd"/>
+      <w:r>
+        <w:rPr>
+          <w:rFonts w:ascii="Helvetica" w:eastAsiaTheme="majorEastAsia" w:hAnsi="Helvetica" w:cs="Helvetica"/>
+        </w:rPr>
+        <w:t xml:space="preserve"> Inc., </w:t>
+      </w:r>
+      <w:proofErr w:type="spellStart"/>
+      <w:r>
+        <w:rPr>
+          <w:rFonts w:ascii="Helvetica" w:eastAsiaTheme="majorEastAsia" w:hAnsi="Helvetica" w:cs="Helvetica"/>
+        </w:rPr>
+        <w:t>Streamlit</w:t>
+      </w:r>
+      <w:proofErr w:type="spellEnd"/>
+      <w:r>
+        <w:rPr>
+          <w:rFonts w:ascii="Helvetica" w:eastAsiaTheme="majorEastAsia" w:hAnsi="Helvetica" w:cs="Helvetica"/>
+        </w:rPr>
+        <w:t xml:space="preserve"> für Webseiten</w:t>
+      </w:r>
+    </w:p>
+    <w:p>
+      <w:pPr>
+        <w:pStyle w:val="JugendForscht"/>
+        <w:rPr>
+          <w:lang w:val="en-GB"/>
+        </w:rPr>
+      </w:pPr>
+      <w:r>
+        <w:rPr>
+          <w:rFonts w:ascii="Helvetica" w:eastAsiaTheme="majorEastAsia" w:hAnsi="Helvetica" w:cs="Helvetica"/>
+          <w:lang w:val="en-GB"/>
+        </w:rPr>
+        <w:t xml:space="preserve">https://textblob.readthedocs.io/en/dev/: 30.12.2024, © Steven Loria, </w:t>
+      </w:r>
+      <w:proofErr w:type="spellStart"/>
+      <w:r>
+        <w:rPr>
+          <w:rFonts w:ascii="Helvetica" w:eastAsiaTheme="majorEastAsia" w:hAnsi="Helvetica" w:cs="Helvetica"/>
+          <w:lang w:val="en-GB"/>
+        </w:rPr>
+        <w:t>TextBlob</w:t>
+      </w:r>
+      <w:proofErr w:type="spellEnd"/>
+      <w:r>
+        <w:rPr>
+          <w:rFonts w:ascii="Helvetica" w:eastAsiaTheme="majorEastAsia" w:hAnsi="Helvetica" w:cs="Helvetica"/>
+          <w:lang w:val="en-GB"/>
+        </w:rPr>
         <w:t xml:space="preserve"> </w:t>
       </w:r>
       <w:proofErr w:type="spellStart"/>
       <w:r>
         <w:rPr>
+          <w:rFonts w:ascii="Helvetica" w:eastAsiaTheme="majorEastAsia" w:hAnsi="Helvetica" w:cs="Helvetica"/>
           <w:lang w:val="en-GB"/>
         </w:rPr>
-        <w:t>interaktive</w:t>
+        <w:t>für</w:t>
       </w:r>
       <w:proofErr w:type="spellEnd"/>
       <w:r>
         <w:rPr>
+          <w:rFonts w:ascii="Helvetica" w:eastAsiaTheme="majorEastAsia" w:hAnsi="Helvetica" w:cs="Helvetica"/>
           <w:lang w:val="en-GB"/>
         </w:rPr>
-        <w:t xml:space="preserve"> </w:t>
-      </w:r>
-      <w:proofErr w:type="spellStart"/>
-      <w:r>
-        <w:rPr>
-          <w:lang w:val="en-GB"/>
-        </w:rPr>
-        <w:t>Graphen</w:t>
-      </w:r>
-      <w:proofErr w:type="spellEnd"/>
-    </w:p>
-    <w:p>
-      <w:pPr>
-        <w:pStyle w:val="JugendForscht"/>
-        <w:rPr>
-          <w:lang w:val="en-GB"/>
-        </w:rPr>
-      </w:pPr>
-      <w:r>
-        <w:rPr>
-          <w:rFonts w:eastAsiaTheme="majorEastAsia"/>
-          <w:lang w:val="en-GB"/>
-        </w:rPr>
-        <w:t>https://requests.readthedocs.io/en/master/:</w:t>
-      </w:r>
-      <w:r>
-        <w:rPr>
-          <w:lang w:val="en-GB"/>
-        </w:rPr>
-        <w:t> </w:t>
-      </w:r>
-      <w:r>
-        <w:rPr>
-          <w:lang w:val="en-GB"/>
-        </w:rPr>
-        <w:t>30.12.2024, © 2024. A Kenneth Reitz Project, Requests: HTTP for Humans</w:t>
-      </w:r>
-    </w:p>
-    <w:p>
-      <w:pPr>
-        <w:pStyle w:val="JugendForscht"/>
-        <w:rPr>
-          <w:lang w:val="en-GB"/>
-        </w:rPr>
-      </w:pPr>
-      <w:r>
-        <w:rPr>
-          <w:rFonts w:eastAsiaTheme="majorEastAsia"/>
-          <w:lang w:val="en-GB"/>
-        </w:rPr>
-        <w:t>https://scikit-learn.org/</w:t>
-      </w:r>
-      <w:r>
-        <w:rPr>
-          <w:rStyle w:val="Hyperlink"/>
-          <w:rFonts w:eastAsiaTheme="majorEastAsia"/>
-          <w:color w:val="4F81BD" w:themeColor="accent1"/>
-          <w:lang w:val="en-GB"/>
-        </w:rPr>
-        <w:t>:</w:t>
-      </w:r>
-      <w:r>
-        <w:rPr>
-          <w:lang w:val="en-GB"/>
-        </w:rPr>
-        <w:t> </w:t>
-      </w:r>
-      <w:r>
-        <w:rPr>
-          <w:lang w:val="en-GB"/>
-        </w:rPr>
-        <w:t>30.12.2024, © 2007 - 2024 scikit-learn developers (BSD License), scikit-learn for Regression</w:t>
-      </w:r>
-    </w:p>
-    <w:p>
-      <w:pPr>
-        <w:pStyle w:val="JugendForscht"/>
-        <w:rPr>
-          <w:lang w:val="en-GB"/>
-        </w:rPr>
-      </w:pPr>
-      <w:r>
-        <w:rPr>
-          <w:rFonts w:eastAsiaTheme="majorEastAsia"/>
-          <w:lang w:val="en-GB"/>
-        </w:rPr>
-        <w:t>https://www.selenium.dev/</w:t>
-      </w:r>
-      <w:r>
-        <w:rPr>
-          <w:rStyle w:val="Hyperlink"/>
-          <w:rFonts w:eastAsiaTheme="majorEastAsia"/>
-          <w:color w:val="4F81BD" w:themeColor="accent1"/>
-          <w:lang w:val="en-GB"/>
-        </w:rPr>
-        <w:t>:</w:t>
-      </w:r>
-      <w:r>
-        <w:rPr>
-          <w:lang w:val="en-GB"/>
-        </w:rPr>
-        <w:t> </w:t>
-      </w:r>
-      <w:r>
-        <w:rPr>
-          <w:lang w:val="en-GB"/>
-        </w:rPr>
-        <w:t xml:space="preserve">30.12.2024, © 2024 Selenium Software Freedom Conservancy, Selenium </w:t>
-      </w:r>
-      <w:proofErr w:type="spellStart"/>
-      <w:r>
-        <w:rPr>
-          <w:lang w:val="en-GB"/>
-        </w:rPr>
-        <w:t>für</w:t>
-      </w:r>
-      <w:proofErr w:type="spellEnd"/>
-      <w:r>
-        <w:rPr>
-          <w:lang w:val="en-GB"/>
-        </w:rPr>
-        <w:t xml:space="preserve"> Web-Scraping</w:t>
-      </w:r>
-      <w:r>
-        <w:rPr>
-          <w:lang w:val="en-GB"/>
-        </w:rPr>
-        <w:t xml:space="preserve"> </w:t>
-      </w:r>
-    </w:p>
-    <w:p>
-      <w:pPr>
-        <w:pStyle w:val="JugendForscht"/>
-        <w:rPr>
-          <w:lang w:val="en-GB"/>
-        </w:rPr>
-      </w:pPr>
-      <w:r>
-        <w:rPr>
-          <w:rFonts w:eastAsiaTheme="majorEastAsia"/>
-          <w:lang w:val="en-GB"/>
-        </w:rPr>
-        <w:t>https://docs.python.org/3/library/sqlite3.html</w:t>
-      </w:r>
-      <w:r>
-        <w:rPr>
-          <w:rStyle w:val="Hyperlink"/>
-          <w:rFonts w:eastAsiaTheme="majorEastAsia"/>
-          <w:color w:val="4F81BD" w:themeColor="accent1"/>
-          <w:lang w:val="en-GB"/>
-        </w:rPr>
-        <w:t>:</w:t>
-      </w:r>
-      <w:r>
-        <w:rPr>
-          <w:lang w:val="en-GB"/>
-        </w:rPr>
-        <w:t> 30.12.2024,</w:t>
-      </w:r>
-      <w:r>
-        <w:rPr>
-          <w:lang w:val="en-GB"/>
-        </w:rPr>
-        <w:t xml:space="preserve"> </w:t>
-      </w:r>
-      <w:r>
-        <w:rPr>
-          <w:lang w:val="en-GB"/>
-        </w:rPr>
-        <w:t>Python Software Foundation</w:t>
-      </w:r>
-      <w:r>
-        <w:rPr>
-          <w:lang w:val="en-GB"/>
-        </w:rPr>
-        <w:t>,</w:t>
-      </w:r>
-      <w:r>
-        <w:rPr>
-          <w:lang w:val="en-GB"/>
-        </w:rPr>
-        <w:t xml:space="preserve"> </w:t>
-      </w:r>
-      <w:r>
-        <w:rPr>
-          <w:lang w:val="en-GB"/>
-        </w:rPr>
-        <w:t xml:space="preserve">sqlite3 </w:t>
-      </w:r>
-      <w:r>
-        <w:rPr>
-          <w:lang w:val="en-GB"/>
-        </w:rPr>
-        <w:t>- DB</w:t>
-      </w:r>
-      <w:r>
-        <w:rPr>
-          <w:lang w:val="en-GB"/>
-        </w:rPr>
-        <w:t xml:space="preserve"> interface for SQLite database</w:t>
-      </w:r>
-      <w:r>
-        <w:rPr>
-          <w:lang w:val="en-GB"/>
-        </w:rPr>
-        <w:t>s</w:t>
-      </w:r>
-    </w:p>
-    <w:p>
-      <w:pPr>
-        <w:pStyle w:val="JugendForscht"/>
-        <w:rPr>
-          <w:lang w:val="en-GB"/>
-        </w:rPr>
-      </w:pPr>
-      <w:hyperlink r:id="rId31" w:history="1">
-        <w:r>
-          <w:rPr>
-            <w:rFonts w:eastAsiaTheme="majorEastAsia"/>
-            <w:lang w:val="en-GB"/>
-          </w:rPr>
-          <w:t>https://docs.python.org/3/library/re.html:</w:t>
-        </w:r>
-      </w:hyperlink>
-      <w:r>
-        <w:rPr>
-          <w:lang w:val="en-GB"/>
-        </w:rPr>
-        <w:t xml:space="preserve"> 30.12.2024, Python Software </w:t>
-      </w:r>
-      <w:r>
-        <w:rPr>
-          <w:lang w:val="en-GB"/>
-        </w:rPr>
-        <w:t>Foundation,</w:t>
-      </w:r>
-      <w:r>
-        <w:rPr>
-          <w:lang w:val="en-GB"/>
-        </w:rPr>
-        <w:t xml:space="preserve"> Regular expression operations</w:t>
-      </w:r>
-      <w:r>
-        <w:rPr>
-          <w:lang w:val="en-GB"/>
-        </w:rPr>
-        <w:t xml:space="preserve"> </w:t>
-      </w:r>
-    </w:p>
-    <w:p>
-      <w:pPr>
-        <w:pStyle w:val="JugendForscht"/>
-        <w:rPr>
-          <w:lang w:val="en-GB"/>
-        </w:rPr>
-      </w:pPr>
-      <w:r>
-        <w:rPr>
-          <w:lang w:val="en-GB"/>
-        </w:rPr>
-        <w:t>https://docs.python.org/3/library/multiprocessing.html</w:t>
-      </w:r>
-      <w:r>
-        <w:rPr>
-          <w:lang w:val="en-GB"/>
-        </w:rPr>
-        <w:t xml:space="preserve">: 18.01.2025, </w:t>
-      </w:r>
-      <w:r>
-        <w:rPr>
-          <w:lang w:val="en-GB"/>
-        </w:rPr>
-        <w:t xml:space="preserve">Python Software </w:t>
-      </w:r>
-      <w:r>
-        <w:rPr>
-          <w:lang w:val="en-GB"/>
-        </w:rPr>
-        <w:t>Foundation</w:t>
-      </w:r>
-      <w:r>
-        <w:rPr>
-          <w:lang w:val="en-GB"/>
-        </w:rPr>
-        <w:t xml:space="preserve">, </w:t>
-      </w:r>
-      <w:r>
-        <w:rPr>
-          <w:lang w:val="en-GB"/>
-        </w:rPr>
-        <w:t xml:space="preserve">multiprocessing </w:t>
-      </w:r>
-      <w:r>
-        <w:rPr>
-          <w:lang w:val="en-GB"/>
-        </w:rPr>
-        <w:t>-</w:t>
-      </w:r>
-      <w:r>
-        <w:rPr>
-          <w:lang w:val="en-GB"/>
-        </w:rPr>
-        <w:t xml:space="preserve"> Process-based parallelism</w:t>
-      </w:r>
-    </w:p>
-    <w:p>
-      <w:pPr>
-        <w:pStyle w:val="JugendForscht"/>
-      </w:pPr>
-      <w:r>
-        <w:rPr>
-          <w:rFonts w:eastAsiaTheme="majorEastAsia"/>
-        </w:rPr>
-        <w:t>https://streamlit.io/:</w:t>
-      </w:r>
-      <w:r>
-        <w:rPr>
-          <w:color w:val="555555"/>
-        </w:rPr>
-        <w:t> </w:t>
-      </w:r>
-      <w:r>
-        <w:t xml:space="preserve">30.12.2024, © 2024 </w:t>
-      </w:r>
-      <w:proofErr w:type="spellStart"/>
-      <w:r>
-        <w:t>Snowflake</w:t>
-      </w:r>
-      <w:proofErr w:type="spellEnd"/>
-      <w:r>
-        <w:t xml:space="preserve"> Inc., </w:t>
-      </w:r>
-      <w:proofErr w:type="spellStart"/>
-      <w:r>
-        <w:t>Streamlit</w:t>
-      </w:r>
-      <w:proofErr w:type="spellEnd"/>
-      <w:r>
-        <w:t xml:space="preserve"> für Webseiten</w:t>
-      </w:r>
-    </w:p>
-    <w:p>
-      <w:pPr>
-        <w:pStyle w:val="JugendForscht"/>
-        <w:rPr>
-          <w:lang w:val="en-GB"/>
-        </w:rPr>
-      </w:pPr>
-      <w:r>
-        <w:rPr>
-          <w:rFonts w:eastAsiaTheme="majorEastAsia"/>
-          <w:lang w:val="en-GB"/>
-        </w:rPr>
-        <w:t>https://textblob.readthedocs.io/en/dev/:</w:t>
-      </w:r>
-      <w:r>
-        <w:rPr>
-          <w:lang w:val="en-GB"/>
-        </w:rPr>
-        <w:t> </w:t>
-      </w:r>
-      <w:r>
-        <w:rPr>
-          <w:lang w:val="en-GB"/>
-        </w:rPr>
-        <w:t xml:space="preserve">30.12.2024, © Steven Loria, </w:t>
-      </w:r>
-      <w:proofErr w:type="spellStart"/>
-      <w:r>
-        <w:rPr>
-          <w:lang w:val="en-GB"/>
-        </w:rPr>
-        <w:t>TextBlob</w:t>
-      </w:r>
-      <w:proofErr w:type="spellEnd"/>
-      <w:r>
-        <w:rPr>
-          <w:lang w:val="en-GB"/>
-        </w:rPr>
-        <w:t xml:space="preserve"> </w:t>
-      </w:r>
-      <w:proofErr w:type="spellStart"/>
-      <w:r>
-        <w:rPr>
-          <w:lang w:val="en-GB"/>
-        </w:rPr>
-        <w:t>für</w:t>
-      </w:r>
-      <w:proofErr w:type="spellEnd"/>
-      <w:r>
-        <w:rPr>
-          <w:lang w:val="en-GB"/>
-        </w:rPr>
         <w:t xml:space="preserve"> NLP</w:t>
       </w:r>
-    </w:p>
-    <w:p>
-      <w:pPr>
-        <w:pStyle w:val="JugendForscht"/>
-        <w:rPr>
-          <w:lang w:val="en-GB"/>
-        </w:rPr>
-      </w:pPr>
     </w:p>
     <w:p>
       <w:pPr>
@@ -9801,34 +10069,119 @@
       </w:pPr>
       <w:r>
         <w:rPr>
-          <w:rFonts w:eastAsiaTheme="majorEastAsia"/>
           <w:lang w:val="en-GB"/>
         </w:rPr>
-        <w:t>https://colab.google/:</w:t>
-      </w:r>
+        <w:t xml:space="preserve">https://planspace.org/20150607-textblob_sentiment/: 19.01.25, Aaron Tan, </w:t>
+      </w:r>
+      <w:proofErr w:type="spellStart"/>
       <w:r>
         <w:rPr>
           <w:lang w:val="en-GB"/>
         </w:rPr>
-        <w:t> </w:t>
-      </w:r>
+        <w:t>TextBlob</w:t>
+      </w:r>
+      <w:proofErr w:type="spellEnd"/>
       <w:r>
         <w:rPr>
           <w:lang w:val="en-GB"/>
         </w:rPr>
-        <w:t>03.01.25, Google</w:t>
-      </w:r>
-      <w:r>
+        <w:t xml:space="preserve"> Sentiment: Calculating Polarity and Subjectivity</w:t>
+      </w:r>
+    </w:p>
+    <w:p>
+      <w:pPr>
+        <w:pStyle w:val="JugendForscht"/>
         <w:rPr>
           <w:lang w:val="en-GB"/>
         </w:rPr>
-        <w:t xml:space="preserve"> </w:t>
+      </w:pPr>
+      <w:r>
+        <w:rPr>
+          <w:lang w:val="en-GB"/>
+        </w:rPr>
+        <w:t>https://adfontesmedia.com/new-york-times-bias-and-reliability/: Ad Fontes Media Inc., The New York Times Bias and Reliability</w:t>
+      </w:r>
+    </w:p>
+    <w:p>
+      <w:pPr>
+        <w:pStyle w:val="JugendForscht"/>
+        <w:rPr>
+          <w:lang w:val="en-GB"/>
+        </w:rPr>
+      </w:pPr>
+      <w:r>
+        <w:rPr>
+          <w:lang w:val="en-GB"/>
+        </w:rPr>
+        <w:t>https://aws.amazon.com/de/: 03.01.25, 2024 Amazon Web Services Inc, Amazon Web Services</w:t>
+      </w:r>
+    </w:p>
+    <w:p>
+      <w:pPr>
+        <w:pStyle w:val="JugendForscht"/>
+        <w:rPr>
+          <w:lang w:val="en-GB"/>
+        </w:rPr>
+      </w:pPr>
+      <w:r>
+        <w:rPr>
+          <w:lang w:val="en-GB"/>
+        </w:rPr>
+        <w:t>https://www.edelman.de/sites/g/files/aatuss401/files/2024-01/2024%20Edelman%20Trust%20Barometer_Germany%20Report_0.pdf: 12.01.2025, Daniel J. Edelman Holdings Inc., 2024 Edelman Trust Barometer - Germany Report</w:t>
+      </w:r>
+    </w:p>
+    <w:p>
+      <w:pPr>
+        <w:pStyle w:val="JugendForscht"/>
+      </w:pPr>
+      <w:r>
+        <w:t>https://www.pro-medienmagazin.de/glaubwuerdigkeit-des-journalismus-leidet-in-der-pandemie/: 18.01.25, Das christliche Medienmagazin, Glaubwürdigkeit des Journalismus leidet in der Pan-</w:t>
       </w:r>
       <w:proofErr w:type="spellStart"/>
       <w:r>
+        <w:t>demie</w:t>
+      </w:r>
+      <w:proofErr w:type="spellEnd"/>
+    </w:p>
+    <w:p>
+      <w:pPr>
+        <w:pStyle w:val="JugendForscht"/>
+      </w:pPr>
+      <w:r>
+        <w:t xml:space="preserve">https://github.com/: 12.01.25, 2025 GitHub Inc., </w:t>
+      </w:r>
+      <w:proofErr w:type="spellStart"/>
+      <w:r>
+        <w:t>Github</w:t>
+      </w:r>
+      <w:proofErr w:type="spellEnd"/>
+      <w:r>
+        <w:t xml:space="preserve"> als </w:t>
+      </w:r>
+      <w:proofErr w:type="spellStart"/>
+      <w:r>
+        <w:t>Versionkontrollsystem</w:t>
+      </w:r>
+      <w:proofErr w:type="spellEnd"/>
+    </w:p>
+    <w:p>
+      <w:pPr>
+        <w:pStyle w:val="JugendForscht"/>
         <w:rPr>
           <w:lang w:val="en-GB"/>
         </w:rPr>
+      </w:pPr>
+      <w:r>
+        <w:rPr>
+          <w:lang w:val="en-GB"/>
+        </w:rPr>
+        <w:t xml:space="preserve">https://colab.google/: 03.01.25, Google </w:t>
+      </w:r>
+      <w:proofErr w:type="spellStart"/>
+      <w:r>
+        <w:rPr>
+          <w:lang w:val="en-GB"/>
+        </w:rPr>
         <w:t>Colaboratory</w:t>
       </w:r>
       <w:proofErr w:type="spellEnd"/>
@@ -9843,609 +10196,191 @@
         <w:rPr>
           <w:lang w:val="en-GB"/>
         </w:rPr>
-        <w:t>Cola</w:t>
-      </w:r>
-      <w:r>
+        <w:t>Colab</w:t>
+      </w:r>
+      <w:proofErr w:type="spellEnd"/>
+    </w:p>
+    <w:p>
+      <w:pPr>
+        <w:pStyle w:val="JugendForscht"/>
         <w:rPr>
           <w:lang w:val="en-GB"/>
         </w:rPr>
-        <w:t>b</w:t>
+      </w:pPr>
+      <w:r>
+        <w:rPr>
+          <w:lang w:val="en-GB"/>
+        </w:rPr>
+        <w:t>https://www.theguardian.com/: 03.01.25, © 2025 Guardian News, The Guardian</w:t>
+      </w:r>
+    </w:p>
+    <w:p>
+      <w:pPr>
+        <w:pStyle w:val="JugendForscht"/>
+      </w:pPr>
+      <w:r>
+        <w:lastRenderedPageBreak/>
+        <w:t>https://www.newsroom.de/news/aktuelle-meldungen/vermischtes-3/die-10-renommiertesten-zeitungen-der-welt-957389/: 12.01.25, Johann Oberauer, Die 10 renommiertesten Zeitungen der Welt</w:t>
+      </w:r>
+    </w:p>
+    <w:p>
+      <w:pPr>
+        <w:pStyle w:val="JugendForscht"/>
+        <w:rPr>
+          <w:lang w:val="en-GB"/>
+        </w:rPr>
+      </w:pPr>
+      <w:r>
+        <w:rPr>
+          <w:lang w:val="en-GB"/>
+        </w:rPr>
+        <w:t xml:space="preserve">https://jupyter.org/: 03.01.25, </w:t>
+      </w:r>
+      <w:proofErr w:type="spellStart"/>
+      <w:r>
+        <w:rPr>
+          <w:lang w:val="en-GB"/>
+        </w:rPr>
+        <w:t>Jupyter</w:t>
       </w:r>
       <w:proofErr w:type="spellEnd"/>
-    </w:p>
-    <w:p>
-      <w:pPr>
-        <w:pStyle w:val="JugendForscht"/>
+      <w:r>
         <w:rPr>
           <w:lang w:val="en-GB"/>
         </w:rPr>
-      </w:pPr>
-      <w:r>
-        <w:rPr>
-          <w:rFonts w:eastAsiaTheme="majorEastAsia"/>
+        <w:t xml:space="preserve">, </w:t>
+      </w:r>
+      <w:proofErr w:type="spellStart"/>
+      <w:r>
+        <w:rPr>
           <w:lang w:val="en-GB"/>
         </w:rPr>
-        <w:t>https://jupyter.org/:</w:t>
-      </w:r>
+        <w:t>Jupyter</w:t>
+      </w:r>
+      <w:proofErr w:type="spellEnd"/>
       <w:r>
         <w:rPr>
           <w:lang w:val="en-GB"/>
         </w:rPr>
-        <w:t xml:space="preserve"> 03.01.25, </w:t>
+        <w:t xml:space="preserve"> Notebook</w:t>
+      </w:r>
+    </w:p>
+    <w:p>
+      <w:pPr>
+        <w:pStyle w:val="JugendForscht"/>
+      </w:pPr>
+      <w:r>
+        <w:t xml:space="preserve">https://www.wissenschaft.de/gesellschaft-psychologie/wie-die-digitalisierung-das-leseverhalten-veraendert/: 12.01.25, Konradin Medien GmbH, Wie die Digitalisierung das Leseverhalten </w:t>
       </w:r>
       <w:proofErr w:type="spellStart"/>
       <w:r>
+        <w:t>ver</w:t>
+      </w:r>
+      <w:proofErr w:type="spellEnd"/>
+      <w:r>
+        <w:t>-ändert</w:t>
+      </w:r>
+    </w:p>
+    <w:p>
+      <w:pPr>
+        <w:pStyle w:val="JugendForscht"/>
+      </w:pPr>
+      <w:r>
+        <w:t>https://www.nzz.ch/feuilleton/eine-grosse-mehrheit-vertraut-ihnen-ueberhaupt-nicht-oder-nicht-sonderlich-sind-die-massenmedien-in-den-usa-am-ende-ld.1854469: 21.01.25, Marc Neumann, Sind die Massenmedien in den USA am Ende?</w:t>
+      </w:r>
+    </w:p>
+    <w:p>
+      <w:pPr>
+        <w:pStyle w:val="JugendForscht"/>
+      </w:pPr>
+      <w:r>
+        <w:t>https://www.otto-brenner-stif-tung.de/fileadmin/user_data/stiftung/02_Wissenschaftsportal/03_Publikationen/AH93_Fluechtingskrise_Haller_2017_07_20.pdf: 12.01.25, Michael Haller, Die „Flüchtlingskrise“ in den Medien</w:t>
+      </w:r>
+    </w:p>
+    <w:p>
+      <w:pPr>
+        <w:pStyle w:val="JugendForscht"/>
         <w:rPr>
           <w:lang w:val="en-GB"/>
         </w:rPr>
-        <w:t>Jupyter</w:t>
+      </w:pPr>
+      <w:r>
+        <w:rPr>
+          <w:lang w:val="en-GB"/>
+        </w:rPr>
+        <w:t xml:space="preserve">https://towardsdatascience.com/my-absolute-go-to-for-sentiment-analysis-textblob-3ac3a11d524: 21.01.2025, </w:t>
+      </w:r>
+      <w:proofErr w:type="spellStart"/>
+      <w:r>
+        <w:rPr>
+          <w:lang w:val="en-GB"/>
+        </w:rPr>
+        <w:t>Parthvi</w:t>
       </w:r>
       <w:proofErr w:type="spellEnd"/>
       <w:r>
         <w:rPr>
           <w:lang w:val="en-GB"/>
         </w:rPr>
-        <w:t xml:space="preserve">, </w:t>
+        <w:t xml:space="preserve"> Shah, Sentiment Analysis using </w:t>
       </w:r>
       <w:proofErr w:type="spellStart"/>
       <w:r>
         <w:rPr>
           <w:lang w:val="en-GB"/>
         </w:rPr>
-        <w:t>Jupyter</w:t>
+        <w:t>TextBlob</w:t>
       </w:r>
       <w:proofErr w:type="spellEnd"/>
-      <w:r>
+    </w:p>
+    <w:p>
+      <w:pPr>
+        <w:pStyle w:val="JugendForscht"/>
         <w:rPr>
           <w:lang w:val="en-GB"/>
         </w:rPr>
-        <w:t xml:space="preserve"> Notebook</w:t>
-      </w:r>
-    </w:p>
-    <w:p>
-      <w:pPr>
-        <w:pStyle w:val="JugendForscht"/>
+      </w:pPr>
+      <w:r>
         <w:rPr>
           <w:lang w:val="en-GB"/>
         </w:rPr>
-      </w:pPr>
-      <w:r>
-        <w:rPr>
-          <w:rFonts w:eastAsiaTheme="majorEastAsia"/>
+        <w:t>https://www.nytimes.com/: 03.01.25, © 2025 The New York Times Company, The New York Times</w:t>
+      </w:r>
+    </w:p>
+    <w:p>
+      <w:pPr>
+        <w:pStyle w:val="JugendForscht"/>
+      </w:pPr>
+      <w:r>
+        <w:t>https://www.journalismusstudie.fb15.tu-dortmund.de/journalismus-und-demokratie/publikum-2024/: 12.01.25, TU Dortmund, Studie zu Journalismus &amp; Demokratie 2024</w:t>
+      </w:r>
+    </w:p>
+    <w:p>
+      <w:pPr>
+        <w:pStyle w:val="JugendForscht"/>
+        <w:rPr>
           <w:lang w:val="en-GB"/>
         </w:rPr>
-        <w:t>https://www.theguardian.com/:</w:t>
-      </w:r>
+      </w:pPr>
       <w:r>
         <w:rPr>
           <w:lang w:val="en-GB"/>
         </w:rPr>
-        <w:t> 03.01.25, © 2025 Guardian News, The Guardian</w:t>
-      </w:r>
-    </w:p>
-    <w:p>
-      <w:pPr>
-        <w:pStyle w:val="JugendForscht"/>
+        <w:t>https://x.com/: 12.01.2025, © 2025 X Corp., Social Media Platform X (</w:t>
+      </w:r>
+      <w:proofErr w:type="spellStart"/>
+      <w:r>
         <w:rPr>
           <w:lang w:val="en-GB"/>
         </w:rPr>
-      </w:pPr>
-      <w:r>
-        <w:rPr>
-          <w:rFonts w:eastAsiaTheme="majorEastAsia"/>
+        <w:t>ehemals</w:t>
+      </w:r>
+      <w:proofErr w:type="spellEnd"/>
+      <w:r>
+        <w:rPr>
           <w:lang w:val="en-GB"/>
         </w:rPr>
-        <w:t>https://www.nytimes.com/:</w:t>
-      </w:r>
-      <w:r>
-        <w:rPr>
-          <w:lang w:val="en-GB"/>
-        </w:rPr>
-        <w:t> 03.01.25, © 2025 The New York Times Company, The New York Times</w:t>
-      </w:r>
-    </w:p>
-    <w:p>
-      <w:pPr>
-        <w:pStyle w:val="JugendForscht"/>
-        <w:rPr>
-          <w:lang w:val="en-GB"/>
-        </w:rPr>
-      </w:pPr>
-      <w:r>
-        <w:rPr>
-          <w:rFonts w:eastAsiaTheme="majorEastAsia"/>
-          <w:lang w:val="en-GB"/>
-        </w:rPr>
-        <w:t>https://aws.amazon.com/de/:</w:t>
-      </w:r>
-      <w:r>
-        <w:rPr>
-          <w:lang w:val="en-GB"/>
-        </w:rPr>
-        <w:t> 03.01.25, 2024 Amazon Web Services Inc, Amazon Web Services</w:t>
-      </w:r>
-    </w:p>
-    <w:p>
-      <w:pPr>
-        <w:pStyle w:val="JugendForscht"/>
-      </w:pPr>
-      <w:r>
-        <w:t>https://github.com/</w:t>
-      </w:r>
-      <w:r>
-        <w:t xml:space="preserve">: </w:t>
-      </w:r>
-      <w:r>
-        <w:t xml:space="preserve">12.01.25, 2025 GitHub Inc., </w:t>
-      </w:r>
-      <w:proofErr w:type="spellStart"/>
-      <w:r>
-        <w:t>Github</w:t>
-      </w:r>
-      <w:proofErr w:type="spellEnd"/>
-      <w:r>
-        <w:t xml:space="preserve"> </w:t>
-      </w:r>
-      <w:r>
-        <w:t xml:space="preserve">als </w:t>
-      </w:r>
-      <w:proofErr w:type="spellStart"/>
-      <w:r>
-        <w:t>Versionkontrollsystem</w:t>
-      </w:r>
-      <w:proofErr w:type="spellEnd"/>
-    </w:p>
-    <w:p>
-      <w:pPr>
-        <w:pStyle w:val="JugendForscht"/>
-      </w:pPr>
-      <w:r>
-        <w:t xml:space="preserve">https://github.com/AdminL3/Jugend-Forscht: 12.01.25, Levi Blumenwitz, </w:t>
-      </w:r>
-      <w:r>
-        <w:t xml:space="preserve">Mein </w:t>
-      </w:r>
-      <w:r>
-        <w:t>Juge</w:t>
-      </w:r>
-      <w:r>
-        <w:t>nd-Forscht Projekt auf „</w:t>
-      </w:r>
-      <w:proofErr w:type="spellStart"/>
-      <w:r>
-        <w:t>Github</w:t>
-      </w:r>
-      <w:proofErr w:type="spellEnd"/>
-      <w:r>
-        <w:t>“ (</w:t>
-      </w:r>
-      <w:r>
-        <w:t xml:space="preserve">GitHub </w:t>
-      </w:r>
-      <w:proofErr w:type="spellStart"/>
-      <w:r>
-        <w:t>Inc</w:t>
-      </w:r>
-      <w:proofErr w:type="spellEnd"/>
-      <w:r>
-        <w:t xml:space="preserve">, </w:t>
-      </w:r>
-      <w:r>
-        <w:t>12.01.25</w:t>
-      </w:r>
-      <w:r>
-        <w:t>)</w:t>
-      </w:r>
-    </w:p>
-    <w:p>
-      <w:pPr>
-        <w:pStyle w:val="JugendForscht"/>
-        <w:rPr>
-          <w:lang w:val="en-GB"/>
-        </w:rPr>
-      </w:pPr>
-      <w:r>
-        <w:rPr>
-          <w:lang w:val="en-GB"/>
-        </w:rPr>
-        <w:t>https://www.edelman.de/sites/g/files/aatuss401/files/2024-01/2024%20Edelman%20Trust%20Barometer_Germany%20Report_0.pdf: 12.01.2025,</w:t>
-      </w:r>
-      <w:r>
-        <w:rPr>
-          <w:lang w:val="en-GB"/>
-        </w:rPr>
-        <w:t xml:space="preserve"> Daniel J. Edelman Holdings Inc., 2024</w:t>
-      </w:r>
-      <w:r>
-        <w:rPr>
-          <w:lang w:val="en-GB"/>
-        </w:rPr>
-        <w:t xml:space="preserve"> </w:t>
-      </w:r>
-      <w:r>
-        <w:rPr>
-          <w:lang w:val="en-GB"/>
-        </w:rPr>
-        <w:t>Edelman</w:t>
-      </w:r>
-      <w:r>
-        <w:rPr>
-          <w:lang w:val="en-GB"/>
-        </w:rPr>
-        <w:t xml:space="preserve"> </w:t>
-      </w:r>
-      <w:r>
-        <w:rPr>
-          <w:lang w:val="en-GB"/>
-        </w:rPr>
-        <w:t>Trust</w:t>
-      </w:r>
-      <w:r>
-        <w:rPr>
-          <w:lang w:val="en-GB"/>
-        </w:rPr>
-        <w:t xml:space="preserve"> </w:t>
-      </w:r>
-      <w:r>
-        <w:rPr>
-          <w:lang w:val="en-GB"/>
-        </w:rPr>
-        <w:t>Barometer</w:t>
-      </w:r>
-      <w:r>
-        <w:rPr>
-          <w:lang w:val="en-GB"/>
-        </w:rPr>
-        <w:t xml:space="preserve"> - </w:t>
-      </w:r>
-      <w:r>
-        <w:rPr>
-          <w:lang w:val="en-GB"/>
-        </w:rPr>
-        <w:t>Germany Report</w:t>
-      </w:r>
-    </w:p>
-    <w:p>
-      <w:pPr>
-        <w:pStyle w:val="JugendForscht"/>
-        <w:rPr>
-          <w:lang w:val="en-GB"/>
-        </w:rPr>
-      </w:pPr>
-      <w:r>
-        <w:rPr>
-          <w:lang w:val="en-GB"/>
-        </w:rPr>
-        <w:t>https://x.com/</w:t>
-      </w:r>
-      <w:r>
-        <w:rPr>
-          <w:lang w:val="en-GB"/>
-        </w:rPr>
-        <w:t xml:space="preserve">: 12.01.2025, </w:t>
-      </w:r>
-      <w:r>
-        <w:rPr>
-          <w:lang w:val="en-GB"/>
-        </w:rPr>
-        <w:t>© 2025 X Corp.</w:t>
-      </w:r>
-      <w:r>
-        <w:rPr>
-          <w:lang w:val="en-GB"/>
-        </w:rPr>
-        <w:t>, Social Media Platform X (</w:t>
-      </w:r>
-      <w:proofErr w:type="spellStart"/>
-      <w:r>
-        <w:rPr>
-          <w:lang w:val="en-GB"/>
-        </w:rPr>
-        <w:t>ehemals</w:t>
-      </w:r>
-      <w:proofErr w:type="spellEnd"/>
-      <w:r>
-        <w:rPr>
-          <w:lang w:val="en-GB"/>
-        </w:rPr>
-        <w:t xml:space="preserve"> “Twitter”) </w:t>
-      </w:r>
-    </w:p>
-    <w:p>
-      <w:pPr>
-        <w:pStyle w:val="JugendForscht"/>
-        <w:rPr>
-          <w:lang w:val="en-GB"/>
-        </w:rPr>
-      </w:pPr>
-      <w:r>
-        <w:rPr>
-          <w:lang w:val="en-GB"/>
-        </w:rPr>
-        <w:lastRenderedPageBreak/>
-        <w:t>https://adfontesmedia.com/new-york-times-bias-and-reliability/</w:t>
-      </w:r>
-      <w:r>
-        <w:rPr>
-          <w:lang w:val="en-GB"/>
-        </w:rPr>
-        <w:t>:</w:t>
-      </w:r>
-      <w:r>
-        <w:rPr>
-          <w:lang w:val="en-GB"/>
-        </w:rPr>
-        <w:t xml:space="preserve"> Ad Fontes Media Inc</w:t>
-      </w:r>
-      <w:r>
-        <w:rPr>
-          <w:lang w:val="en-GB"/>
-        </w:rPr>
-        <w:t>., T</w:t>
-      </w:r>
-      <w:r>
-        <w:rPr>
-          <w:lang w:val="en-GB"/>
-        </w:rPr>
-        <w:t>he New York Times Bias and Reliability</w:t>
-      </w:r>
-    </w:p>
-    <w:p>
-      <w:pPr>
-        <w:pStyle w:val="JugendForscht"/>
-        <w:rPr>
-          <w:lang w:val="en-GB"/>
-        </w:rPr>
-      </w:pPr>
-      <w:r>
-        <w:rPr>
-          <w:lang w:val="en-GB"/>
-        </w:rPr>
-        <w:t>https://towardsdatascience.com/my-absolute-go-to-for-sentiment-analysis-textblob-3ac3a11d524</w:t>
-      </w:r>
-      <w:r>
-        <w:rPr>
-          <w:lang w:val="en-GB"/>
-        </w:rPr>
-        <w:t xml:space="preserve">: 21.01.2025, </w:t>
-      </w:r>
-      <w:proofErr w:type="spellStart"/>
-      <w:r>
-        <w:rPr>
-          <w:lang w:val="en-GB"/>
-        </w:rPr>
-        <w:t>Parthvi</w:t>
-      </w:r>
-      <w:proofErr w:type="spellEnd"/>
-      <w:r>
-        <w:rPr>
-          <w:lang w:val="en-GB"/>
-        </w:rPr>
-        <w:t xml:space="preserve"> Shah</w:t>
-      </w:r>
-      <w:r>
-        <w:rPr>
-          <w:lang w:val="en-GB"/>
-        </w:rPr>
-        <w:t xml:space="preserve">, </w:t>
-      </w:r>
-      <w:r>
-        <w:rPr>
-          <w:lang w:val="en-GB"/>
-        </w:rPr>
-        <w:t xml:space="preserve">Sentiment Analysis using </w:t>
-      </w:r>
-      <w:proofErr w:type="spellStart"/>
-      <w:r>
-        <w:rPr>
-          <w:lang w:val="en-GB"/>
-        </w:rPr>
-        <w:t>TextBlob</w:t>
-      </w:r>
-      <w:proofErr w:type="spellEnd"/>
-    </w:p>
-    <w:p>
-      <w:pPr>
-        <w:pStyle w:val="JugendForscht"/>
-      </w:pPr>
-      <w:r>
-        <w:t>https://www.otto-brenner-stiftung.de/fileadmin/user_data/stiftung/02_Wissenschaftsportal/03_Publikationen/AH93_Fluechtingskrise_Haller_2017_07_20.pdf</w:t>
-      </w:r>
-      <w:r>
-        <w:t xml:space="preserve">: </w:t>
-      </w:r>
-      <w:r>
-        <w:t>12.01.25,</w:t>
-      </w:r>
-      <w:r>
-        <w:t xml:space="preserve"> Michael Haller,</w:t>
-      </w:r>
-      <w:r>
-        <w:t xml:space="preserve"> </w:t>
-      </w:r>
-      <w:r>
-        <w:t>Die „Flüchtlingskrise“ in den Medien</w:t>
-      </w:r>
-    </w:p>
-    <w:p>
-      <w:pPr>
-        <w:pStyle w:val="JugendForscht"/>
-      </w:pPr>
-      <w:r>
-        <w:t>https://www.newsroom.de/news/aktuelle-meldungen/vermischtes-3/die-10-renommiertesten-zeitungen-der-welt-957389/</w:t>
-      </w:r>
-      <w:r>
-        <w:t xml:space="preserve">: 12.01.25, </w:t>
-      </w:r>
-      <w:r>
-        <w:t>Johann Oberauer</w:t>
-      </w:r>
-      <w:r>
-        <w:t xml:space="preserve">, </w:t>
-      </w:r>
-      <w:r>
-        <w:t>Die 10 renommiertesten Zeitungen der Welt</w:t>
-      </w:r>
-    </w:p>
-    <w:p>
-      <w:pPr>
-        <w:pStyle w:val="JugendForscht"/>
-      </w:pPr>
-      <w:r>
-        <w:t>https://www.pro-medienmagazin.de/glaubwuerdigkeit-des-journalismus-leidet-in-der-pandemie/</w:t>
-      </w:r>
-      <w:r>
-        <w:t>: 1</w:t>
-      </w:r>
-      <w:r>
-        <w:t>8</w:t>
-      </w:r>
-      <w:r>
-        <w:t xml:space="preserve">.01.25, </w:t>
-      </w:r>
-      <w:r>
-        <w:t>Das christliche Medienmagazin</w:t>
-      </w:r>
-      <w:r>
-        <w:t xml:space="preserve">, </w:t>
-      </w:r>
-      <w:r>
-        <w:t>Glaubwürdigkeit des Journalismus leidet in der Pandemie</w:t>
-      </w:r>
-    </w:p>
-    <w:p>
-      <w:pPr>
-        <w:pStyle w:val="JugendForscht"/>
-      </w:pPr>
-      <w:r>
-        <w:t>https://www.journalismusstudie.fb15.tu-dortmund.de/journalismus-und-demokratie/publikum-2024/</w:t>
-      </w:r>
-      <w:r>
-        <w:t>: 12.01.25, TU Dor</w:t>
-      </w:r>
-      <w:r>
-        <w:t>tmund, Studie zu Journalismus &amp; Demokratie 2024</w:t>
-      </w:r>
-    </w:p>
-    <w:p>
-      <w:pPr>
-        <w:pStyle w:val="JugendForscht"/>
-      </w:pPr>
-      <w:r>
-        <w:t>https://www.nzz.ch/feuilleton/eine-grosse-mehrheit-vertraut-ihnen-ueberhaupt-nicht-oder-nicht-sonderlich-sind-die-massenmedien-in-den-usa-am</w:t>
-      </w:r>
-      <w:r>
-        <w:t>-ende-ld.1854469: 21.01.25, Marc Neumann, Sind die Massenmedien in den USA am Ende?</w:t>
-      </w:r>
-    </w:p>
-    <w:p>
-      <w:pPr>
-        <w:pStyle w:val="JugendForscht"/>
-        <w:rPr>
-          <w:rStyle w:val="entry-title"/>
-        </w:rPr>
-      </w:pPr>
-      <w:r>
-        <w:rPr>
-          <w:rStyle w:val="entry-title"/>
-        </w:rPr>
-        <w:t>https://www.wissenschaft.de/gesellschaft-psychologie/wie-die-digitalisierung-das-leseverhalten-veraendert/</w:t>
-      </w:r>
-      <w:r>
-        <w:rPr>
-          <w:rStyle w:val="entry-title"/>
-        </w:rPr>
-        <w:t xml:space="preserve">: 12.01.25, </w:t>
-      </w:r>
-      <w:r>
-        <w:rPr>
-          <w:rStyle w:val="entry-title"/>
-        </w:rPr>
-        <w:t>Konradin Medien GmbH</w:t>
-      </w:r>
-      <w:r>
-        <w:rPr>
-          <w:rStyle w:val="entry-title"/>
-        </w:rPr>
-        <w:t xml:space="preserve">, </w:t>
-      </w:r>
-      <w:r>
-        <w:rPr>
-          <w:rStyle w:val="entry-title"/>
-        </w:rPr>
-        <w:t>Wie die Digitalisierung das Leseverhalten verändert</w:t>
-      </w:r>
-    </w:p>
-    <w:p>
-      <w:pPr>
-        <w:pStyle w:val="JugendForscht"/>
-        <w:rPr>
-          <w:lang w:val="en-GB"/>
-        </w:rPr>
-      </w:pPr>
-      <w:r>
-        <w:rPr>
-          <w:lang w:val="en-GB"/>
-        </w:rPr>
-        <w:t>https://planspace.org/20150607-textblob_sentiment/: 19.01.25, Aaron Tan</w:t>
-      </w:r>
-      <w:r>
-        <w:rPr>
-          <w:lang w:val="en-GB"/>
-        </w:rPr>
-        <w:t xml:space="preserve">, </w:t>
-      </w:r>
-      <w:proofErr w:type="spellStart"/>
-      <w:r>
-        <w:rPr>
-          <w:lang w:val="en-GB"/>
-        </w:rPr>
-        <w:t>TextBlob</w:t>
-      </w:r>
-      <w:proofErr w:type="spellEnd"/>
-      <w:r>
-        <w:rPr>
-          <w:lang w:val="en-GB"/>
-        </w:rPr>
-        <w:t xml:space="preserve"> Sentiment: Calculating Polarity and Subjectivity</w:t>
-      </w:r>
-    </w:p>
-    <w:p>
-      <w:pPr>
-        <w:pStyle w:val="JugendForscht"/>
-        <w:rPr>
-          <w:lang w:val="en-GB"/>
-        </w:rPr>
-      </w:pPr>
-    </w:p>
-    <w:p>
-      <w:pPr>
-        <w:pStyle w:val="JugendForscht"/>
-        <w:rPr>
-          <w:rStyle w:val="Fett"/>
-          <w:rFonts w:eastAsiaTheme="majorEastAsia"/>
-        </w:rPr>
-      </w:pPr>
-      <w:r>
-        <w:rPr>
-          <w:rStyle w:val="Fett"/>
-          <w:rFonts w:eastAsiaTheme="majorEastAsia"/>
-        </w:rPr>
-        <w:t>8.</w:t>
-      </w:r>
-      <w:r>
-        <w:rPr>
-          <w:rStyle w:val="Fett"/>
-          <w:rFonts w:eastAsiaTheme="majorEastAsia"/>
-        </w:rPr>
-        <w:t>c</w:t>
-      </w:r>
-      <w:r>
-        <w:rPr>
-          <w:rStyle w:val="Fett"/>
-          <w:rFonts w:eastAsiaTheme="majorEastAsia"/>
-        </w:rPr>
-        <w:t>. Literatur</w:t>
+        <w:t xml:space="preserve"> “Twitter”)</w:t>
       </w:r>
     </w:p>
     <w:p>
@@ -10462,20 +10397,34 @@
         <w:rPr>
           <w:rStyle w:val="Fett"/>
           <w:rFonts w:eastAsiaTheme="majorEastAsia"/>
-          <w:b w:val="0"/>
-          <w:bCs w:val="0"/>
-        </w:rPr>
-        <w:t>- Precht, Richard David</w:t>
-      </w:r>
-      <w:r>
+        </w:rPr>
+        <w:t>8.</w:t>
+      </w:r>
+      <w:r>
+        <w:rPr>
+          <w:rStyle w:val="Fett"/>
+          <w:rFonts w:eastAsiaTheme="majorEastAsia"/>
+        </w:rPr>
+        <w:t>c</w:t>
+      </w:r>
+      <w:r>
+        <w:rPr>
+          <w:rStyle w:val="Fett"/>
+          <w:rFonts w:eastAsiaTheme="majorEastAsia"/>
+        </w:rPr>
+        <w:t>. Literatur</w:t>
+      </w:r>
+    </w:p>
+    <w:p>
+      <w:pPr>
+        <w:pStyle w:val="JugendForscht"/>
         <w:rPr>
           <w:rStyle w:val="Fett"/>
           <w:rFonts w:eastAsiaTheme="majorEastAsia"/>
           <w:b w:val="0"/>
           <w:bCs w:val="0"/>
         </w:rPr>
-        <w:t xml:space="preserve"> und Welzer, Harald</w:t>
-      </w:r>
+      </w:pPr>
       <w:r>
         <w:rPr>
           <w:rStyle w:val="Fett"/>
@@ -10483,8 +10432,9 @@
           <w:b w:val="0"/>
           <w:bCs w:val="0"/>
         </w:rPr>
-        <w:t xml:space="preserve">: Die vierte Gewalt – Wie Mehrheitsmeinung gemacht wird, auch wenn sie keine ist, </w:t>
-      </w:r>
+        <w:t xml:space="preserve">- </w:t>
+      </w:r>
+      <w:proofErr w:type="spellStart"/>
       <w:r>
         <w:rPr>
           <w:rStyle w:val="Fett"/>
@@ -10492,8 +10442,9 @@
           <w:b w:val="0"/>
           <w:bCs w:val="0"/>
         </w:rPr>
-        <w:t>Frankfurt am Main,</w:t>
-      </w:r>
+        <w:t>Nocun</w:t>
+      </w:r>
+      <w:proofErr w:type="spellEnd"/>
       <w:r>
         <w:rPr>
           <w:rStyle w:val="Fett"/>
@@ -10501,19 +10452,18 @@
           <w:b w:val="0"/>
           <w:bCs w:val="0"/>
         </w:rPr>
-        <w:t xml:space="preserve"> 2022  </w:t>
-      </w:r>
-    </w:p>
-    <w:p>
-      <w:pPr>
-        <w:pStyle w:val="JugendForscht"/>
+        <w:t>, Katharina</w:t>
+      </w:r>
+      <w:r>
         <w:rPr>
           <w:rStyle w:val="Fett"/>
           <w:rFonts w:eastAsiaTheme="majorEastAsia"/>
           <w:b w:val="0"/>
           <w:bCs w:val="0"/>
         </w:rPr>
-      </w:pPr>
+        <w:t xml:space="preserve"> und </w:t>
+      </w:r>
+      <w:proofErr w:type="spellStart"/>
       <w:r>
         <w:rPr>
           <w:rStyle w:val="Fett"/>
@@ -10521,8 +10471,9 @@
           <w:b w:val="0"/>
           <w:bCs w:val="0"/>
         </w:rPr>
-        <w:t xml:space="preserve">- Teusch, Ulrich: Lückenpresse - Das Ende des Journalismus, wie wir ihn kannten, </w:t>
-      </w:r>
+        <w:t>Lamberty</w:t>
+      </w:r>
+      <w:proofErr w:type="spellEnd"/>
       <w:r>
         <w:rPr>
           <w:rStyle w:val="Fett"/>
@@ -10530,7 +10481,7 @@
           <w:b w:val="0"/>
           <w:bCs w:val="0"/>
         </w:rPr>
-        <w:t>Frankfurt/Main</w:t>
+        <w:t>, Pia</w:t>
       </w:r>
       <w:r>
         <w:rPr>
@@ -10539,19 +10490,17 @@
           <w:b w:val="0"/>
           <w:bCs w:val="0"/>
         </w:rPr>
-        <w:t xml:space="preserve"> 2016  </w:t>
-      </w:r>
-    </w:p>
-    <w:p>
-      <w:pPr>
-        <w:pStyle w:val="JugendForscht"/>
+        <w:t xml:space="preserve">: Fake Facts - Wie Verschwörungstheorien unser Denken bestimmen, </w:t>
+      </w:r>
+      <w:r>
         <w:rPr>
           <w:rStyle w:val="Fett"/>
           <w:rFonts w:eastAsiaTheme="majorEastAsia"/>
           <w:b w:val="0"/>
           <w:bCs w:val="0"/>
         </w:rPr>
-      </w:pPr>
+        <w:t xml:space="preserve">Köln </w:t>
+      </w:r>
       <w:r>
         <w:rPr>
           <w:rStyle w:val="Fett"/>
@@ -10559,17 +10508,19 @@
           <w:b w:val="0"/>
           <w:bCs w:val="0"/>
         </w:rPr>
-        <w:t xml:space="preserve">- Pörksen, Bernhard: Die große Gereiztheit - Wege aus der kollektiven Erregung, </w:t>
-      </w:r>
-      <w:r>
+        <w:t>2020</w:t>
+      </w:r>
+    </w:p>
+    <w:p>
+      <w:pPr>
+        <w:pStyle w:val="JugendForscht"/>
         <w:rPr>
           <w:rStyle w:val="Fett"/>
           <w:rFonts w:eastAsiaTheme="majorEastAsia"/>
           <w:b w:val="0"/>
           <w:bCs w:val="0"/>
         </w:rPr>
-        <w:t xml:space="preserve">München </w:t>
-      </w:r>
+      </w:pPr>
       <w:r>
         <w:rPr>
           <w:rStyle w:val="Fett"/>
@@ -10577,17 +10528,8 @@
           <w:b w:val="0"/>
           <w:bCs w:val="0"/>
         </w:rPr>
-        <w:t xml:space="preserve">2018  </w:t>
-      </w:r>
-    </w:p>
-    <w:p>
-      <w:pPr>
-        <w:pStyle w:val="JugendForscht"/>
-        <w:rPr>
-          <w:b/>
-          <w:bCs/>
-        </w:rPr>
-      </w:pPr>
+        <w:t xml:space="preserve">- Pörksen, Bernhard: Die große Gereiztheit - Wege aus der kollektiven Erregung, </w:t>
+      </w:r>
       <w:r>
         <w:rPr>
           <w:rStyle w:val="Fett"/>
@@ -10595,9 +10537,8 @@
           <w:b w:val="0"/>
           <w:bCs w:val="0"/>
         </w:rPr>
-        <w:t xml:space="preserve">- </w:t>
-      </w:r>
-      <w:proofErr w:type="spellStart"/>
+        <w:t xml:space="preserve">München </w:t>
+      </w:r>
       <w:r>
         <w:rPr>
           <w:rStyle w:val="Fett"/>
@@ -10605,18 +10546,19 @@
           <w:b w:val="0"/>
           <w:bCs w:val="0"/>
         </w:rPr>
-        <w:t>Nocun</w:t>
-      </w:r>
-      <w:proofErr w:type="spellEnd"/>
-      <w:r>
+        <w:t xml:space="preserve">2018  </w:t>
+      </w:r>
+    </w:p>
+    <w:p>
+      <w:pPr>
+        <w:pStyle w:val="JugendForscht"/>
         <w:rPr>
           <w:rStyle w:val="Fett"/>
           <w:rFonts w:eastAsiaTheme="majorEastAsia"/>
           <w:b w:val="0"/>
           <w:bCs w:val="0"/>
         </w:rPr>
-        <w:t>, Katharina</w:t>
-      </w:r>
+      </w:pPr>
       <w:r>
         <w:rPr>
           <w:rStyle w:val="Fett"/>
@@ -10624,9 +10566,8 @@
           <w:b w:val="0"/>
           <w:bCs w:val="0"/>
         </w:rPr>
-        <w:t xml:space="preserve"> und </w:t>
-      </w:r>
-      <w:proofErr w:type="spellStart"/>
+        <w:t>- Precht, Richard David</w:t>
+      </w:r>
       <w:r>
         <w:rPr>
           <w:rStyle w:val="Fett"/>
@@ -10634,9 +10575,8 @@
           <w:b w:val="0"/>
           <w:bCs w:val="0"/>
         </w:rPr>
-        <w:t>Lamberty</w:t>
-      </w:r>
-      <w:proofErr w:type="spellEnd"/>
+        <w:t xml:space="preserve"> und Welzer, Harald</w:t>
+      </w:r>
       <w:r>
         <w:rPr>
           <w:rStyle w:val="Fett"/>
@@ -10644,7 +10584,7 @@
           <w:b w:val="0"/>
           <w:bCs w:val="0"/>
         </w:rPr>
-        <w:t>, Pia</w:t>
+        <w:t xml:space="preserve">: Die vierte Gewalt – Wie Mehrheitsmeinung gemacht wird, auch wenn sie keine ist, </w:t>
       </w:r>
       <w:r>
         <w:rPr>
@@ -10653,7 +10593,7 @@
           <w:b w:val="0"/>
           <w:bCs w:val="0"/>
         </w:rPr>
-        <w:t xml:space="preserve">: Fake Facts - Wie Verschwörungstheorien unser Denken bestimmen, </w:t>
+        <w:t>Frankfurt am Main,</w:t>
       </w:r>
       <w:r>
         <w:rPr>
@@ -10662,8 +10602,17 @@
           <w:b w:val="0"/>
           <w:bCs w:val="0"/>
         </w:rPr>
-        <w:t xml:space="preserve">Köln </w:t>
-      </w:r>
+        <w:t xml:space="preserve"> 2022  </w:t>
+      </w:r>
+    </w:p>
+    <w:p>
+      <w:pPr>
+        <w:pStyle w:val="JugendForscht"/>
+        <w:rPr>
+          <w:b/>
+          <w:bCs/>
+        </w:rPr>
+      </w:pPr>
       <w:r>
         <w:rPr>
           <w:rStyle w:val="Fett"/>
@@ -10671,7 +10620,25 @@
           <w:b w:val="0"/>
           <w:bCs w:val="0"/>
         </w:rPr>
-        <w:t>2020</w:t>
+        <w:t xml:space="preserve">- Teusch, Ulrich: Lückenpresse - Das Ende des Journalismus, wie wir ihn kannten, </w:t>
+      </w:r>
+      <w:r>
+        <w:rPr>
+          <w:rStyle w:val="Fett"/>
+          <w:rFonts w:eastAsiaTheme="majorEastAsia"/>
+          <w:b w:val="0"/>
+          <w:bCs w:val="0"/>
+        </w:rPr>
+        <w:t>Frankfurt/Main</w:t>
+      </w:r>
+      <w:r>
+        <w:rPr>
+          <w:rStyle w:val="Fett"/>
+          <w:rFonts w:eastAsiaTheme="majorEastAsia"/>
+          <w:b w:val="0"/>
+          <w:bCs w:val="0"/>
+        </w:rPr>
+        <w:t xml:space="preserve"> 2016  </w:t>
       </w:r>
     </w:p>
     <w:p>
@@ -10733,47 +10700,47 @@
         <w:pStyle w:val="JugendForscht"/>
       </w:pPr>
       <w:r>
+        <w:t xml:space="preserve">B: </w:t>
+      </w:r>
+      <w:r>
+        <w:t>https://github.com/AdminL3/Jugend-Forscht/tree/main/Output</w:t>
+      </w:r>
+      <w:r>
+        <w:t>: 12.01.25, Levi Blumenwitz, Gen</w:t>
+      </w:r>
+      <w:r>
+        <w:t>erierte Graphen</w:t>
+      </w:r>
+    </w:p>
+    <w:p>
+      <w:pPr>
+        <w:pStyle w:val="JugendForscht"/>
+      </w:pPr>
+      <w:r>
+        <w:t xml:space="preserve">C: </w:t>
+      </w:r>
+      <w:r>
+        <w:t>https://github.com/AdminL3/Jugend-Forscht/blob/main/Plotting/Plotting.py</w:t>
+      </w:r>
+      <w:r>
+        <w:t>: 12.01.25, Levi Blumenwitz, Code</w:t>
+      </w:r>
+      <w:r>
+        <w:t xml:space="preserve"> für die Globale Funktion „Plotting.py“</w:t>
+      </w:r>
+    </w:p>
+    <w:p>
+      <w:pPr>
+        <w:pStyle w:val="JugendForscht"/>
+        <w:rPr>
+          <w:lang w:val="en-GB"/>
+        </w:rPr>
+      </w:pPr>
+      <w:r>
+        <w:rPr>
+          <w:lang w:val="en-GB"/>
+        </w:rPr>
         <w:lastRenderedPageBreak/>
-        <w:t xml:space="preserve">B: </w:t>
-      </w:r>
-      <w:r>
-        <w:t>https://github.com/AdminL3/Jugend-Forscht/tree/main/Output</w:t>
-      </w:r>
-      <w:r>
-        <w:t>: 12.01.25, Levi Blumenwitz, Gen</w:t>
-      </w:r>
-      <w:r>
-        <w:t>erierte Graphen</w:t>
-      </w:r>
-    </w:p>
-    <w:p>
-      <w:pPr>
-        <w:pStyle w:val="JugendForscht"/>
-      </w:pPr>
-      <w:r>
-        <w:t xml:space="preserve">C: </w:t>
-      </w:r>
-      <w:r>
-        <w:t>https://github.com/AdminL3/Jugend-Forscht/blob/main/Plotting/Plotting.py</w:t>
-      </w:r>
-      <w:r>
-        <w:t>: 12.01.25, Levi Blumenwitz, Code</w:t>
-      </w:r>
-      <w:r>
-        <w:t xml:space="preserve"> für die Globale Funktion „Plotting.py“</w:t>
-      </w:r>
-    </w:p>
-    <w:p>
-      <w:pPr>
-        <w:pStyle w:val="JugendForscht"/>
-        <w:rPr>
-          <w:lang w:val="en-GB"/>
-        </w:rPr>
-      </w:pPr>
-      <w:r>
-        <w:rPr>
-          <w:lang w:val="en-GB"/>
-        </w:rPr>
         <w:t xml:space="preserve">D: </w:t>
       </w:r>
       <w:r>
@@ -10850,7 +10817,7 @@
       <w:r>
         <w:t>…) Funktion um Graphen zu erstellen</w:t>
       </w:r>
-      <w:bookmarkEnd w:id="0"/>
+      <w:bookmarkEnd w:id="2"/>
       <w:bookmarkEnd w:id="11"/>
     </w:p>
     <w:p>
@@ -11214,7 +11181,7 @@
                         </a:ln>
                         <a:extLst>
                           <a:ext uri="{FAA26D3D-D897-4be2-8F04-BA451C77F1D7}">
-                            <ma14:placeholderFlag xmlns:ma14="http://schemas.microsoft.com/office/mac/drawingml/2011/main" xmlns:w="http://schemas.openxmlformats.org/wordprocessingml/2006/main" xmlns:w10="urn:schemas-microsoft-com:office:word" xmlns:v="urn:schemas-microsoft-com:vml" xmlns:o="urn:schemas-microsoft-com:office:office" xmlns:mv="urn:schemas-microsoft-com:mac:vml" xmlns:mo="http://schemas.microsoft.com/office/mac/office/2008/main" xmlns="" xmlns:w16sdtfl="http://schemas.microsoft.com/office/word/2024/wordml/sdtformatlock" xmlns:w16du="http://schemas.microsoft.com/office/word/2023/wordml/word16du" xmlns:oel="http://schemas.microsoft.com/office/2019/extlst"/>
+                            <ma14:placeholderFlag xmlns:oel="http://schemas.microsoft.com/office/2019/extlst" xmlns:w16du="http://schemas.microsoft.com/office/word/2023/wordml/word16du" xmlns:w16sdtfl="http://schemas.microsoft.com/office/word/2024/wordml/sdtformatlock" xmlns="" xmlns:mo="http://schemas.microsoft.com/office/mac/office/2008/main" xmlns:mv="urn:schemas-microsoft-com:mac:vml" xmlns:o="urn:schemas-microsoft-com:office:office" xmlns:v="urn:schemas-microsoft-com:vml" xmlns:w10="urn:schemas-microsoft-com:office:word" xmlns:w="http://schemas.openxmlformats.org/wordprocessingml/2006/main" xmlns:ma14="http://schemas.microsoft.com/office/mac/drawingml/2011/main"/>
                           </a:ext>
                         </a:extLst>
                       </pic:spPr>
@@ -11259,7 +11226,7 @@
             </wp:anchor>
           </w:drawing>
         </mc:Choice>
-        <mc:Fallback xmlns="" xmlns:w16sdtfl="http://schemas.microsoft.com/office/word/2024/wordml/sdtformatlock" xmlns:w16du="http://schemas.microsoft.com/office/word/2023/wordml/word16du" xmlns:oel="http://schemas.microsoft.com/office/2019/extlst">
+        <mc:Fallback xmlns:oel="http://schemas.microsoft.com/office/2019/extlst" xmlns:w16du="http://schemas.microsoft.com/office/word/2023/wordml/word16du" xmlns:w16sdtfl="http://schemas.microsoft.com/office/word/2024/wordml/sdtformatlock" xmlns="">
           <w:pict>
             <v:group w14:anchorId="7A126CF7" id="Gruppierung 2" o:spid="_x0000_s1026" style="position:absolute;margin-left:-32.85pt;margin-top:-.35pt;width:521.55pt;height:43.35pt;z-index:251659264" coordsize="66240,5505" o:gfxdata="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">
               <v:shapetype id="_x0000_t75" coordsize="21600,21600" o:spt="75" o:preferrelative="t" path="m@4@5l@4@11@9@11@9@5xe" filled="f" stroked="f">
@@ -11318,17 +11285,17 @@
         <v:path o:extrusionok="f" gradientshapeok="t" o:connecttype="rect"/>
         <o:lock v:ext="edit" aspectratio="t"/>
       </v:shapetype>
-      <v:shape id="_x0000_i1521" type="#_x0000_t75" style="width:3in;height:3in" o:bullet="t"/>
+      <v:shape id="_x0000_i1437" type="#_x0000_t75" style="width:3in;height:3in" o:bullet="t"/>
     </w:pict>
   </w:numPicBullet>
   <w:numPicBullet w:numPicBulletId="1">
     <w:pict>
-      <v:shape id="_x0000_i1522" type="#_x0000_t75" style="width:3in;height:3in" o:bullet="t"/>
+      <v:shape id="_x0000_i1438" type="#_x0000_t75" style="width:3in;height:3in" o:bullet="t"/>
     </w:pict>
   </w:numPicBullet>
   <w:numPicBullet w:numPicBulletId="2">
     <w:pict>
-      <v:shape id="_x0000_i1523" type="#_x0000_t75" style="width:3in;height:3in" o:bullet="t"/>
+      <v:shape id="_x0000_i1439" type="#_x0000_t75" style="width:3in;height:3in" o:bullet="t"/>
     </w:pict>
   </w:numPicBullet>
   <w:abstractNum w:abstractNumId="0" w15:restartNumberingAfterBreak="0">

</xml_diff>